<commit_message>
Se da un poco de formato
</commit_message>
<xml_diff>
--- a/Notas.docx
+++ b/Notas.docx
@@ -4,39 +4,723 @@
   <w:body>
     <w:p>
       <w:pPr>
+        <w:pStyle w:val="TtulodeTDC"/>
+        <w:numPr>
+          <w:ilvl w:val="0"/>
+          <w:numId w:val="0"/>
+        </w:numPr>
+        <w:ind w:left="432"/>
+      </w:pPr>
+    </w:p>
+    <w:p>
+      <w:pPr>
         <w:rPr>
+          <w:rFonts w:asciiTheme="majorHAnsi" w:hAnsiTheme="majorHAnsi"/>
           <w:b/>
-          <w:u w:val="single"/>
+          <w:color w:val="31849B" w:themeColor="accent5" w:themeShade="BF"/>
+          <w:sz w:val="28"/>
+          <w:szCs w:val="28"/>
         </w:rPr>
       </w:pPr>
-      <w:proofErr w:type="spellStart"/>
       <w:r>
         <w:rPr>
+          <w:rFonts w:asciiTheme="majorHAnsi" w:hAnsiTheme="majorHAnsi"/>
           <w:b/>
-          <w:u w:val="single"/>
+          <w:color w:val="31849B" w:themeColor="accent5" w:themeShade="BF"/>
+          <w:sz w:val="28"/>
+          <w:szCs w:val="28"/>
         </w:rPr>
-        <w:t>Wms</w:t>
+        <w:t>Contenido:</w:t>
       </w:r>
-      <w:proofErr w:type="spellEnd"/>
+    </w:p>
+    <w:sdt>
+      <w:sdtPr>
+        <w:id w:val="14391344"/>
+        <w:docPartObj>
+          <w:docPartGallery w:val="Table of Contents"/>
+          <w:docPartUnique/>
+        </w:docPartObj>
+      </w:sdtPr>
+      <w:sdtEndPr>
+        <w:rPr>
+          <w:lang w:val="es-ES"/>
+        </w:rPr>
+      </w:sdtEndPr>
+      <w:sdtContent>
+        <w:p>
+          <w:pPr>
+            <w:rPr>
+              <w:lang w:val="es-ES" w:eastAsia="en-US"/>
+            </w:rPr>
+          </w:pPr>
+        </w:p>
+        <w:p>
+          <w:pPr>
+            <w:pStyle w:val="TDC1"/>
+            <w:tabs>
+              <w:tab w:val="left" w:pos="440"/>
+            </w:tabs>
+            <w:rPr>
+              <w:b w:val="0"/>
+              <w:noProof/>
+            </w:rPr>
+          </w:pPr>
+          <w:r>
+            <w:rPr>
+              <w:lang w:val="es-ES"/>
+            </w:rPr>
+            <w:fldChar w:fldCharType="begin"/>
+          </w:r>
+          <w:r>
+            <w:rPr>
+              <w:lang w:val="es-ES"/>
+            </w:rPr>
+            <w:instrText xml:space="preserve"> TOC \o "1-3" \h \z \u </w:instrText>
+          </w:r>
+          <w:r>
+            <w:rPr>
+              <w:lang w:val="es-ES"/>
+            </w:rPr>
+            <w:fldChar w:fldCharType="separate"/>
+          </w:r>
+          <w:hyperlink w:anchor="_Toc386834122" w:history="1">
+            <w:r>
+              <w:rPr>
+                <w:rStyle w:val="Hipervnculo"/>
+                <w:noProof/>
+              </w:rPr>
+              <w:t>1</w:t>
+            </w:r>
+            <w:r>
+              <w:rPr>
+                <w:b w:val="0"/>
+                <w:noProof/>
+              </w:rPr>
+              <w:tab/>
+            </w:r>
+            <w:r>
+              <w:rPr>
+                <w:rStyle w:val="Hipervnculo"/>
+                <w:noProof/>
+              </w:rPr>
+              <w:t>Estándares</w:t>
+            </w:r>
+            <w:r>
+              <w:rPr>
+                <w:noProof/>
+                <w:webHidden/>
+              </w:rPr>
+              <w:tab/>
+            </w:r>
+            <w:r>
+              <w:rPr>
+                <w:noProof/>
+                <w:webHidden/>
+              </w:rPr>
+              <w:fldChar w:fldCharType="begin"/>
+            </w:r>
+            <w:r>
+              <w:rPr>
+                <w:noProof/>
+                <w:webHidden/>
+              </w:rPr>
+              <w:instrText xml:space="preserve"> PAGEREF _Toc386834122 \h </w:instrText>
+            </w:r>
+            <w:r>
+              <w:rPr>
+                <w:noProof/>
+                <w:webHidden/>
+              </w:rPr>
+            </w:r>
+            <w:r>
+              <w:rPr>
+                <w:noProof/>
+                <w:webHidden/>
+              </w:rPr>
+              <w:fldChar w:fldCharType="separate"/>
+            </w:r>
+            <w:r>
+              <w:rPr>
+                <w:noProof/>
+                <w:webHidden/>
+              </w:rPr>
+              <w:t>2</w:t>
+            </w:r>
+            <w:r>
+              <w:rPr>
+                <w:noProof/>
+                <w:webHidden/>
+              </w:rPr>
+              <w:fldChar w:fldCharType="end"/>
+            </w:r>
+          </w:hyperlink>
+        </w:p>
+        <w:p>
+          <w:pPr>
+            <w:pStyle w:val="TDC2"/>
+            <w:tabs>
+              <w:tab w:val="left" w:pos="880"/>
+              <w:tab w:val="right" w:leader="dot" w:pos="8494"/>
+            </w:tabs>
+            <w:rPr>
+              <w:noProof/>
+            </w:rPr>
+          </w:pPr>
+          <w:hyperlink w:anchor="_Toc386834123" w:history="1">
+            <w:r>
+              <w:rPr>
+                <w:rStyle w:val="Hipervnculo"/>
+                <w:noProof/>
+              </w:rPr>
+              <w:t>1.1</w:t>
+            </w:r>
+            <w:r>
+              <w:rPr>
+                <w:noProof/>
+              </w:rPr>
+              <w:tab/>
+            </w:r>
+            <w:r>
+              <w:rPr>
+                <w:rStyle w:val="Hipervnculo"/>
+                <w:noProof/>
+              </w:rPr>
+              <w:t>REST</w:t>
+            </w:r>
+            <w:r>
+              <w:rPr>
+                <w:noProof/>
+                <w:webHidden/>
+              </w:rPr>
+              <w:tab/>
+            </w:r>
+            <w:r>
+              <w:rPr>
+                <w:noProof/>
+                <w:webHidden/>
+              </w:rPr>
+              <w:fldChar w:fldCharType="begin"/>
+            </w:r>
+            <w:r>
+              <w:rPr>
+                <w:noProof/>
+                <w:webHidden/>
+              </w:rPr>
+              <w:instrText xml:space="preserve"> PAGEREF _Toc386834123 \h </w:instrText>
+            </w:r>
+            <w:r>
+              <w:rPr>
+                <w:noProof/>
+                <w:webHidden/>
+              </w:rPr>
+            </w:r>
+            <w:r>
+              <w:rPr>
+                <w:noProof/>
+                <w:webHidden/>
+              </w:rPr>
+              <w:fldChar w:fldCharType="separate"/>
+            </w:r>
+            <w:r>
+              <w:rPr>
+                <w:noProof/>
+                <w:webHidden/>
+              </w:rPr>
+              <w:t>2</w:t>
+            </w:r>
+            <w:r>
+              <w:rPr>
+                <w:noProof/>
+                <w:webHidden/>
+              </w:rPr>
+              <w:fldChar w:fldCharType="end"/>
+            </w:r>
+          </w:hyperlink>
+        </w:p>
+        <w:p>
+          <w:pPr>
+            <w:pStyle w:val="TDC2"/>
+            <w:tabs>
+              <w:tab w:val="left" w:pos="880"/>
+              <w:tab w:val="right" w:leader="dot" w:pos="8494"/>
+            </w:tabs>
+            <w:rPr>
+              <w:noProof/>
+            </w:rPr>
+          </w:pPr>
+          <w:hyperlink w:anchor="_Toc386834124" w:history="1">
+            <w:r>
+              <w:rPr>
+                <w:rStyle w:val="Hipervnculo"/>
+                <w:noProof/>
+              </w:rPr>
+              <w:t>1.2</w:t>
+            </w:r>
+            <w:r>
+              <w:rPr>
+                <w:noProof/>
+              </w:rPr>
+              <w:tab/>
+            </w:r>
+            <w:r>
+              <w:rPr>
+                <w:rStyle w:val="Hipervnculo"/>
+                <w:noProof/>
+              </w:rPr>
+              <w:t>WMS</w:t>
+            </w:r>
+            <w:r>
+              <w:rPr>
+                <w:noProof/>
+                <w:webHidden/>
+              </w:rPr>
+              <w:tab/>
+            </w:r>
+            <w:r>
+              <w:rPr>
+                <w:noProof/>
+                <w:webHidden/>
+              </w:rPr>
+              <w:fldChar w:fldCharType="begin"/>
+            </w:r>
+            <w:r>
+              <w:rPr>
+                <w:noProof/>
+                <w:webHidden/>
+              </w:rPr>
+              <w:instrText xml:space="preserve"> PAGEREF _Toc386834124 \h </w:instrText>
+            </w:r>
+            <w:r>
+              <w:rPr>
+                <w:noProof/>
+                <w:webHidden/>
+              </w:rPr>
+            </w:r>
+            <w:r>
+              <w:rPr>
+                <w:noProof/>
+                <w:webHidden/>
+              </w:rPr>
+              <w:fldChar w:fldCharType="separate"/>
+            </w:r>
+            <w:r>
+              <w:rPr>
+                <w:noProof/>
+                <w:webHidden/>
+              </w:rPr>
+              <w:t>2</w:t>
+            </w:r>
+            <w:r>
+              <w:rPr>
+                <w:noProof/>
+                <w:webHidden/>
+              </w:rPr>
+              <w:fldChar w:fldCharType="end"/>
+            </w:r>
+          </w:hyperlink>
+        </w:p>
+        <w:p>
+          <w:pPr>
+            <w:pStyle w:val="TDC2"/>
+            <w:tabs>
+              <w:tab w:val="left" w:pos="880"/>
+              <w:tab w:val="right" w:leader="dot" w:pos="8494"/>
+            </w:tabs>
+            <w:rPr>
+              <w:noProof/>
+            </w:rPr>
+          </w:pPr>
+          <w:hyperlink w:anchor="_Toc386834125" w:history="1">
+            <w:r>
+              <w:rPr>
+                <w:rStyle w:val="Hipervnculo"/>
+                <w:noProof/>
+              </w:rPr>
+              <w:t>1.3</w:t>
+            </w:r>
+            <w:r>
+              <w:rPr>
+                <w:noProof/>
+              </w:rPr>
+              <w:tab/>
+            </w:r>
+            <w:r>
+              <w:rPr>
+                <w:rStyle w:val="Hipervnculo"/>
+                <w:noProof/>
+              </w:rPr>
+              <w:t>WFS</w:t>
+            </w:r>
+            <w:r>
+              <w:rPr>
+                <w:noProof/>
+                <w:webHidden/>
+              </w:rPr>
+              <w:tab/>
+            </w:r>
+            <w:r>
+              <w:rPr>
+                <w:noProof/>
+                <w:webHidden/>
+              </w:rPr>
+              <w:fldChar w:fldCharType="begin"/>
+            </w:r>
+            <w:r>
+              <w:rPr>
+                <w:noProof/>
+                <w:webHidden/>
+              </w:rPr>
+              <w:instrText xml:space="preserve"> PAGEREF _Toc386834125 \h </w:instrText>
+            </w:r>
+            <w:r>
+              <w:rPr>
+                <w:noProof/>
+                <w:webHidden/>
+              </w:rPr>
+            </w:r>
+            <w:r>
+              <w:rPr>
+                <w:noProof/>
+                <w:webHidden/>
+              </w:rPr>
+              <w:fldChar w:fldCharType="separate"/>
+            </w:r>
+            <w:r>
+              <w:rPr>
+                <w:noProof/>
+                <w:webHidden/>
+              </w:rPr>
+              <w:t>2</w:t>
+            </w:r>
+            <w:r>
+              <w:rPr>
+                <w:noProof/>
+                <w:webHidden/>
+              </w:rPr>
+              <w:fldChar w:fldCharType="end"/>
+            </w:r>
+          </w:hyperlink>
+        </w:p>
+        <w:p>
+          <w:pPr>
+            <w:pStyle w:val="TDC2"/>
+            <w:tabs>
+              <w:tab w:val="left" w:pos="880"/>
+              <w:tab w:val="right" w:leader="dot" w:pos="8494"/>
+            </w:tabs>
+            <w:rPr>
+              <w:noProof/>
+            </w:rPr>
+          </w:pPr>
+          <w:hyperlink w:anchor="_Toc386834126" w:history="1">
+            <w:r>
+              <w:rPr>
+                <w:rStyle w:val="Hipervnculo"/>
+                <w:noProof/>
+              </w:rPr>
+              <w:t>1.4</w:t>
+            </w:r>
+            <w:r>
+              <w:rPr>
+                <w:noProof/>
+              </w:rPr>
+              <w:tab/>
+            </w:r>
+            <w:r>
+              <w:rPr>
+                <w:rStyle w:val="Hipervnculo"/>
+                <w:noProof/>
+              </w:rPr>
+              <w:t>ESB</w:t>
+            </w:r>
+            <w:r>
+              <w:rPr>
+                <w:noProof/>
+                <w:webHidden/>
+              </w:rPr>
+              <w:tab/>
+            </w:r>
+            <w:r>
+              <w:rPr>
+                <w:noProof/>
+                <w:webHidden/>
+              </w:rPr>
+              <w:fldChar w:fldCharType="begin"/>
+            </w:r>
+            <w:r>
+              <w:rPr>
+                <w:noProof/>
+                <w:webHidden/>
+              </w:rPr>
+              <w:instrText xml:space="preserve"> PAGEREF _Toc386834126 \h </w:instrText>
+            </w:r>
+            <w:r>
+              <w:rPr>
+                <w:noProof/>
+                <w:webHidden/>
+              </w:rPr>
+            </w:r>
+            <w:r>
+              <w:rPr>
+                <w:noProof/>
+                <w:webHidden/>
+              </w:rPr>
+              <w:fldChar w:fldCharType="separate"/>
+            </w:r>
+            <w:r>
+              <w:rPr>
+                <w:noProof/>
+                <w:webHidden/>
+              </w:rPr>
+              <w:t>2</w:t>
+            </w:r>
+            <w:r>
+              <w:rPr>
+                <w:noProof/>
+                <w:webHidden/>
+              </w:rPr>
+              <w:fldChar w:fldCharType="end"/>
+            </w:r>
+          </w:hyperlink>
+        </w:p>
+        <w:p>
+          <w:pPr>
+            <w:pStyle w:val="TDC1"/>
+            <w:tabs>
+              <w:tab w:val="left" w:pos="440"/>
+            </w:tabs>
+            <w:rPr>
+              <w:b w:val="0"/>
+              <w:noProof/>
+            </w:rPr>
+          </w:pPr>
+          <w:hyperlink w:anchor="_Toc386834127" w:history="1">
+            <w:r>
+              <w:rPr>
+                <w:rStyle w:val="Hipervnculo"/>
+                <w:noProof/>
+              </w:rPr>
+              <w:t>2</w:t>
+            </w:r>
+            <w:r>
+              <w:rPr>
+                <w:b w:val="0"/>
+                <w:noProof/>
+              </w:rPr>
+              <w:tab/>
+            </w:r>
+            <w:r>
+              <w:rPr>
+                <w:rStyle w:val="Hipervnculo"/>
+                <w:noProof/>
+              </w:rPr>
+              <w:t>Tecnologías</w:t>
+            </w:r>
+            <w:r>
+              <w:rPr>
+                <w:noProof/>
+                <w:webHidden/>
+              </w:rPr>
+              <w:tab/>
+            </w:r>
+            <w:r>
+              <w:rPr>
+                <w:noProof/>
+                <w:webHidden/>
+              </w:rPr>
+              <w:fldChar w:fldCharType="begin"/>
+            </w:r>
+            <w:r>
+              <w:rPr>
+                <w:noProof/>
+                <w:webHidden/>
+              </w:rPr>
+              <w:instrText xml:space="preserve"> PAGEREF _Toc386834127 \h </w:instrText>
+            </w:r>
+            <w:r>
+              <w:rPr>
+                <w:noProof/>
+                <w:webHidden/>
+              </w:rPr>
+            </w:r>
+            <w:r>
+              <w:rPr>
+                <w:noProof/>
+                <w:webHidden/>
+              </w:rPr>
+              <w:fldChar w:fldCharType="separate"/>
+            </w:r>
+            <w:r>
+              <w:rPr>
+                <w:noProof/>
+                <w:webHidden/>
+              </w:rPr>
+              <w:t>2</w:t>
+            </w:r>
+            <w:r>
+              <w:rPr>
+                <w:noProof/>
+                <w:webHidden/>
+              </w:rPr>
+              <w:fldChar w:fldCharType="end"/>
+            </w:r>
+          </w:hyperlink>
+        </w:p>
+        <w:p>
+          <w:pPr>
+            <w:rPr>
+              <w:lang w:val="es-ES"/>
+            </w:rPr>
+          </w:pPr>
+          <w:r>
+            <w:rPr>
+              <w:lang w:val="es-ES"/>
+            </w:rPr>
+            <w:fldChar w:fldCharType="end"/>
+          </w:r>
+        </w:p>
+      </w:sdtContent>
+    </w:sdt>
+    <w:p>
+      <w:pPr>
+        <w:rPr>
+          <w:rFonts w:asciiTheme="majorHAnsi" w:eastAsiaTheme="majorEastAsia" w:hAnsiTheme="majorHAnsi" w:cstheme="majorBidi"/>
+          <w:color w:val="365F91" w:themeColor="accent1" w:themeShade="BF"/>
+          <w:sz w:val="28"/>
+          <w:szCs w:val="28"/>
+        </w:rPr>
+      </w:pPr>
+      <w:r>
+        <w:br w:type="page"/>
+      </w:r>
+    </w:p>
+    <w:p>
+      <w:pPr>
+        <w:pStyle w:val="Ttulo1"/>
+      </w:pPr>
+      <w:bookmarkStart w:id="0" w:name="_Toc386832128"/>
+      <w:bookmarkStart w:id="1" w:name="_Toc386834122"/>
+      <w:r>
+        <w:lastRenderedPageBreak/>
+        <w:t>Estándares</w:t>
+      </w:r>
+      <w:bookmarkEnd w:id="0"/>
+      <w:bookmarkEnd w:id="1"/>
+    </w:p>
+    <w:p>
+      <w:pPr>
+        <w:pStyle w:val="Ttulo2"/>
+      </w:pPr>
+      <w:bookmarkStart w:id="2" w:name="_Toc386832129"/>
+      <w:bookmarkStart w:id="3" w:name="_Toc386834123"/>
+      <w:r>
+        <w:t>REST</w:t>
+      </w:r>
+      <w:bookmarkEnd w:id="2"/>
+      <w:bookmarkEnd w:id="3"/>
     </w:p>
     <w:p/>
     <w:p>
       <w:pPr>
+        <w:pStyle w:val="Ttulo2"/>
+      </w:pPr>
+      <w:bookmarkStart w:id="4" w:name="_Toc386832130"/>
+      <w:bookmarkStart w:id="5" w:name="_Toc386834124"/>
+      <w:r>
+        <w:t>W</w:t>
+      </w:r>
+      <w:r>
+        <w:t>MS</w:t>
+      </w:r>
+      <w:bookmarkEnd w:id="4"/>
+      <w:bookmarkEnd w:id="5"/>
+    </w:p>
+    <w:p>
+      <w:r>
+        <w:t xml:space="preserve">Referencia: </w:t>
+      </w:r>
+      <w:hyperlink r:id="rId6" w:tgtFrame="_blank" w:history="1">
+        <w:r>
+          <w:rPr>
+            <w:rStyle w:val="Hipervnculo"/>
+          </w:rPr>
+          <w:t>http://www.opengeospatial.org/standards/wms</w:t>
+        </w:r>
+      </w:hyperlink>
+    </w:p>
+    <w:p/>
+    <w:p>
+      <w:pPr>
+        <w:pStyle w:val="Ttulo2"/>
+      </w:pPr>
+      <w:bookmarkStart w:id="6" w:name="_Toc386832131"/>
+      <w:bookmarkStart w:id="7" w:name="_Toc386834125"/>
+      <w:r>
+        <w:t>W</w:t>
+      </w:r>
+      <w:r>
+        <w:t>FS</w:t>
+      </w:r>
+      <w:bookmarkEnd w:id="6"/>
+      <w:bookmarkEnd w:id="7"/>
+    </w:p>
+    <w:p>
+      <w:pPr>
         <w:rPr>
-          <w:b/>
-          <w:u w:val="single"/>
+          <w:rStyle w:val="Hipervnculo"/>
         </w:rPr>
       </w:pPr>
-      <w:proofErr w:type="spellStart"/>
       <w:r>
-        <w:rPr>
-          <w:b/>
-          <w:u w:val="single"/>
-        </w:rPr>
-        <w:t>Wfs</w:t>
+        <w:t xml:space="preserve">Referencia: </w:t>
       </w:r>
-      <w:proofErr w:type="spellEnd"/>
+      <w:hyperlink r:id="rId7" w:tgtFrame="_blank" w:history="1">
+        <w:r>
+          <w:rPr>
+            <w:rStyle w:val="Hipervnculo"/>
+          </w:rPr>
+          <w:t>http://www.opengeospatial.org/standar</w:t>
+        </w:r>
+        <w:r>
+          <w:rPr>
+            <w:rStyle w:val="Hipervnculo"/>
+          </w:rPr>
+          <w:t>d</w:t>
+        </w:r>
+        <w:r>
+          <w:rPr>
+            <w:rStyle w:val="Hipervnculo"/>
+          </w:rPr>
+          <w:t>s/wfs</w:t>
+        </w:r>
+      </w:hyperlink>
     </w:p>
+    <w:p/>
+    <w:p>
+      <w:pPr>
+        <w:pStyle w:val="Ttulo2"/>
+      </w:pPr>
+      <w:bookmarkStart w:id="8" w:name="_Toc386832132"/>
+      <w:bookmarkStart w:id="9" w:name="_Toc386834126"/>
+      <w:r>
+        <w:t>ESB</w:t>
+      </w:r>
+      <w:bookmarkEnd w:id="8"/>
+      <w:bookmarkEnd w:id="9"/>
+    </w:p>
+    <w:p/>
+    <w:p>
+      <w:pPr>
+        <w:pStyle w:val="Ttulo1"/>
+      </w:pPr>
+      <w:bookmarkStart w:id="10" w:name="_Toc386834127"/>
+      <w:r>
+        <w:t>Tecnologías</w:t>
+      </w:r>
+      <w:bookmarkEnd w:id="10"/>
+    </w:p>
+    <w:p/>
+    <w:p/>
+    <w:p/>
     <w:sectPr>
       <w:pgSz w:w="11906" w:h="16838"/>
       <w:pgMar w:top="1417" w:right="1701" w:bottom="1417" w:left="1701" w:header="708" w:footer="708" w:gutter="0"/>
@@ -45,6 +729,109 @@
     </w:sectPr>
   </w:body>
 </w:document>
+</file>
+
+<file path=word/numbering.xml><?xml version="1.0" encoding="utf-8"?>
+<w:numbering xmlns:ve="http://schemas.openxmlformats.org/markup-compatibility/2006" xmlns:o="urn:schemas-microsoft-com:office:office" xmlns:r="http://schemas.openxmlformats.org/officeDocument/2006/relationships" xmlns:m="http://schemas.openxmlformats.org/officeDocument/2006/math" xmlns:v="urn:schemas-microsoft-com:vml" xmlns:wp="http://schemas.openxmlformats.org/drawingml/2006/wordprocessingDrawing" xmlns:w10="urn:schemas-microsoft-com:office:word" xmlns:w="http://schemas.openxmlformats.org/wordprocessingml/2006/main" xmlns:wne="http://schemas.microsoft.com/office/word/2006/wordml">
+  <w:abstractNum w:abstractNumId="0">
+    <w:nsid w:val="15982E07"/>
+    <w:multiLevelType w:val="multilevel"/>
+    <w:tmpl w:val="380A0025"/>
+    <w:lvl w:ilvl="0">
+      <w:start w:val="1"/>
+      <w:numFmt w:val="decimal"/>
+      <w:pStyle w:val="Ttulo1"/>
+      <w:lvlText w:val="%1"/>
+      <w:lvlJc w:val="left"/>
+      <w:pPr>
+        <w:ind w:left="432" w:hanging="432"/>
+      </w:pPr>
+    </w:lvl>
+    <w:lvl w:ilvl="1">
+      <w:start w:val="1"/>
+      <w:numFmt w:val="decimal"/>
+      <w:pStyle w:val="Ttulo2"/>
+      <w:lvlText w:val="%1.%2"/>
+      <w:lvlJc w:val="left"/>
+      <w:pPr>
+        <w:ind w:left="576" w:hanging="576"/>
+      </w:pPr>
+    </w:lvl>
+    <w:lvl w:ilvl="2">
+      <w:start w:val="1"/>
+      <w:numFmt w:val="decimal"/>
+      <w:pStyle w:val="Ttulo3"/>
+      <w:lvlText w:val="%1.%2.%3"/>
+      <w:lvlJc w:val="left"/>
+      <w:pPr>
+        <w:ind w:left="720" w:hanging="720"/>
+      </w:pPr>
+    </w:lvl>
+    <w:lvl w:ilvl="3">
+      <w:start w:val="1"/>
+      <w:numFmt w:val="decimal"/>
+      <w:pStyle w:val="Ttulo4"/>
+      <w:lvlText w:val="%1.%2.%3.%4"/>
+      <w:lvlJc w:val="left"/>
+      <w:pPr>
+        <w:ind w:left="864" w:hanging="864"/>
+      </w:pPr>
+    </w:lvl>
+    <w:lvl w:ilvl="4">
+      <w:start w:val="1"/>
+      <w:numFmt w:val="decimal"/>
+      <w:pStyle w:val="Ttulo5"/>
+      <w:lvlText w:val="%1.%2.%3.%4.%5"/>
+      <w:lvlJc w:val="left"/>
+      <w:pPr>
+        <w:ind w:left="1008" w:hanging="1008"/>
+      </w:pPr>
+    </w:lvl>
+    <w:lvl w:ilvl="5">
+      <w:start w:val="1"/>
+      <w:numFmt w:val="decimal"/>
+      <w:pStyle w:val="Ttulo6"/>
+      <w:lvlText w:val="%1.%2.%3.%4.%5.%6"/>
+      <w:lvlJc w:val="left"/>
+      <w:pPr>
+        <w:ind w:left="1152" w:hanging="1152"/>
+      </w:pPr>
+    </w:lvl>
+    <w:lvl w:ilvl="6">
+      <w:start w:val="1"/>
+      <w:numFmt w:val="decimal"/>
+      <w:pStyle w:val="Ttulo7"/>
+      <w:lvlText w:val="%1.%2.%3.%4.%5.%6.%7"/>
+      <w:lvlJc w:val="left"/>
+      <w:pPr>
+        <w:ind w:left="1296" w:hanging="1296"/>
+      </w:pPr>
+    </w:lvl>
+    <w:lvl w:ilvl="7">
+      <w:start w:val="1"/>
+      <w:numFmt w:val="decimal"/>
+      <w:pStyle w:val="Ttulo8"/>
+      <w:lvlText w:val="%1.%2.%3.%4.%5.%6.%7.%8"/>
+      <w:lvlJc w:val="left"/>
+      <w:pPr>
+        <w:ind w:left="1440" w:hanging="1440"/>
+      </w:pPr>
+    </w:lvl>
+    <w:lvl w:ilvl="8">
+      <w:start w:val="1"/>
+      <w:numFmt w:val="decimal"/>
+      <w:pStyle w:val="Ttulo9"/>
+      <w:lvlText w:val="%1.%2.%3.%4.%5.%6.%7.%8.%9"/>
+      <w:lvlJc w:val="left"/>
+      <w:pPr>
+        <w:ind w:left="1584" w:hanging="1584"/>
+      </w:pPr>
+    </w:lvl>
+  </w:abstractNum>
+  <w:num w:numId="1">
+    <w:abstractNumId w:val="0"/>
+  </w:num>
+</w:numbering>
 </file>
 
 <file path=word/styles.xml><?xml version="1.0" encoding="utf-8"?>
@@ -208,6 +995,251 @@
     <w:qFormat/>
     <w:rsid w:val="00DC7FD7"/>
   </w:style>
+  <w:style w:type="paragraph" w:styleId="Ttulo1">
+    <w:name w:val="heading 1"/>
+    <w:basedOn w:val="Normal"/>
+    <w:next w:val="Normal"/>
+    <w:link w:val="Ttulo1Car"/>
+    <w:uiPriority w:val="9"/>
+    <w:qFormat/>
+    <w:rsid w:val="00015D40"/>
+    <w:pPr>
+      <w:keepNext/>
+      <w:keepLines/>
+      <w:numPr>
+        <w:numId w:val="1"/>
+      </w:numPr>
+      <w:spacing w:before="480" w:after="0"/>
+      <w:outlineLvl w:val="0"/>
+    </w:pPr>
+    <w:rPr>
+      <w:rFonts w:asciiTheme="majorHAnsi" w:eastAsiaTheme="majorEastAsia" w:hAnsiTheme="majorHAnsi" w:cstheme="majorBidi"/>
+      <w:b/>
+      <w:bCs/>
+      <w:color w:val="365F91" w:themeColor="accent1" w:themeShade="BF"/>
+      <w:sz w:val="28"/>
+      <w:szCs w:val="28"/>
+    </w:rPr>
+  </w:style>
+  <w:style w:type="paragraph" w:styleId="Ttulo2">
+    <w:name w:val="heading 2"/>
+    <w:basedOn w:val="Normal"/>
+    <w:next w:val="Normal"/>
+    <w:link w:val="Ttulo2Car"/>
+    <w:uiPriority w:val="9"/>
+    <w:unhideWhenUsed/>
+    <w:qFormat/>
+    <w:rsid w:val="00015D40"/>
+    <w:pPr>
+      <w:keepNext/>
+      <w:keepLines/>
+      <w:numPr>
+        <w:ilvl w:val="1"/>
+        <w:numId w:val="1"/>
+      </w:numPr>
+      <w:spacing w:before="200" w:after="0"/>
+      <w:outlineLvl w:val="1"/>
+    </w:pPr>
+    <w:rPr>
+      <w:rFonts w:asciiTheme="majorHAnsi" w:eastAsiaTheme="majorEastAsia" w:hAnsiTheme="majorHAnsi" w:cstheme="majorBidi"/>
+      <w:b/>
+      <w:bCs/>
+      <w:color w:val="4F81BD" w:themeColor="accent1"/>
+      <w:sz w:val="26"/>
+      <w:szCs w:val="26"/>
+    </w:rPr>
+  </w:style>
+  <w:style w:type="paragraph" w:styleId="Ttulo3">
+    <w:name w:val="heading 3"/>
+    <w:basedOn w:val="Normal"/>
+    <w:next w:val="Normal"/>
+    <w:link w:val="Ttulo3Car"/>
+    <w:uiPriority w:val="9"/>
+    <w:semiHidden/>
+    <w:unhideWhenUsed/>
+    <w:qFormat/>
+    <w:rsid w:val="00B21801"/>
+    <w:pPr>
+      <w:keepNext/>
+      <w:keepLines/>
+      <w:numPr>
+        <w:ilvl w:val="2"/>
+        <w:numId w:val="1"/>
+      </w:numPr>
+      <w:spacing w:before="200" w:after="0"/>
+      <w:outlineLvl w:val="2"/>
+    </w:pPr>
+    <w:rPr>
+      <w:rFonts w:asciiTheme="majorHAnsi" w:eastAsiaTheme="majorEastAsia" w:hAnsiTheme="majorHAnsi" w:cstheme="majorBidi"/>
+      <w:b/>
+      <w:bCs/>
+      <w:color w:val="4F81BD" w:themeColor="accent1"/>
+    </w:rPr>
+  </w:style>
+  <w:style w:type="paragraph" w:styleId="Ttulo4">
+    <w:name w:val="heading 4"/>
+    <w:basedOn w:val="Normal"/>
+    <w:next w:val="Normal"/>
+    <w:link w:val="Ttulo4Car"/>
+    <w:uiPriority w:val="9"/>
+    <w:semiHidden/>
+    <w:unhideWhenUsed/>
+    <w:qFormat/>
+    <w:rsid w:val="00B21801"/>
+    <w:pPr>
+      <w:keepNext/>
+      <w:keepLines/>
+      <w:numPr>
+        <w:ilvl w:val="3"/>
+        <w:numId w:val="1"/>
+      </w:numPr>
+      <w:spacing w:before="200" w:after="0"/>
+      <w:outlineLvl w:val="3"/>
+    </w:pPr>
+    <w:rPr>
+      <w:rFonts w:asciiTheme="majorHAnsi" w:eastAsiaTheme="majorEastAsia" w:hAnsiTheme="majorHAnsi" w:cstheme="majorBidi"/>
+      <w:b/>
+      <w:bCs/>
+      <w:i/>
+      <w:iCs/>
+      <w:color w:val="4F81BD" w:themeColor="accent1"/>
+    </w:rPr>
+  </w:style>
+  <w:style w:type="paragraph" w:styleId="Ttulo5">
+    <w:name w:val="heading 5"/>
+    <w:basedOn w:val="Normal"/>
+    <w:next w:val="Normal"/>
+    <w:link w:val="Ttulo5Car"/>
+    <w:uiPriority w:val="9"/>
+    <w:semiHidden/>
+    <w:unhideWhenUsed/>
+    <w:qFormat/>
+    <w:rsid w:val="00B21801"/>
+    <w:pPr>
+      <w:keepNext/>
+      <w:keepLines/>
+      <w:numPr>
+        <w:ilvl w:val="4"/>
+        <w:numId w:val="1"/>
+      </w:numPr>
+      <w:spacing w:before="200" w:after="0"/>
+      <w:outlineLvl w:val="4"/>
+    </w:pPr>
+    <w:rPr>
+      <w:rFonts w:asciiTheme="majorHAnsi" w:eastAsiaTheme="majorEastAsia" w:hAnsiTheme="majorHAnsi" w:cstheme="majorBidi"/>
+      <w:color w:val="243F60" w:themeColor="accent1" w:themeShade="7F"/>
+    </w:rPr>
+  </w:style>
+  <w:style w:type="paragraph" w:styleId="Ttulo6">
+    <w:name w:val="heading 6"/>
+    <w:basedOn w:val="Normal"/>
+    <w:next w:val="Normal"/>
+    <w:link w:val="Ttulo6Car"/>
+    <w:uiPriority w:val="9"/>
+    <w:semiHidden/>
+    <w:unhideWhenUsed/>
+    <w:qFormat/>
+    <w:rsid w:val="00B21801"/>
+    <w:pPr>
+      <w:keepNext/>
+      <w:keepLines/>
+      <w:numPr>
+        <w:ilvl w:val="5"/>
+        <w:numId w:val="1"/>
+      </w:numPr>
+      <w:spacing w:before="200" w:after="0"/>
+      <w:outlineLvl w:val="5"/>
+    </w:pPr>
+    <w:rPr>
+      <w:rFonts w:asciiTheme="majorHAnsi" w:eastAsiaTheme="majorEastAsia" w:hAnsiTheme="majorHAnsi" w:cstheme="majorBidi"/>
+      <w:i/>
+      <w:iCs/>
+      <w:color w:val="243F60" w:themeColor="accent1" w:themeShade="7F"/>
+    </w:rPr>
+  </w:style>
+  <w:style w:type="paragraph" w:styleId="Ttulo7">
+    <w:name w:val="heading 7"/>
+    <w:basedOn w:val="Normal"/>
+    <w:next w:val="Normal"/>
+    <w:link w:val="Ttulo7Car"/>
+    <w:uiPriority w:val="9"/>
+    <w:semiHidden/>
+    <w:unhideWhenUsed/>
+    <w:qFormat/>
+    <w:rsid w:val="00B21801"/>
+    <w:pPr>
+      <w:keepNext/>
+      <w:keepLines/>
+      <w:numPr>
+        <w:ilvl w:val="6"/>
+        <w:numId w:val="1"/>
+      </w:numPr>
+      <w:spacing w:before="200" w:after="0"/>
+      <w:outlineLvl w:val="6"/>
+    </w:pPr>
+    <w:rPr>
+      <w:rFonts w:asciiTheme="majorHAnsi" w:eastAsiaTheme="majorEastAsia" w:hAnsiTheme="majorHAnsi" w:cstheme="majorBidi"/>
+      <w:i/>
+      <w:iCs/>
+      <w:color w:val="404040" w:themeColor="text1" w:themeTint="BF"/>
+    </w:rPr>
+  </w:style>
+  <w:style w:type="paragraph" w:styleId="Ttulo8">
+    <w:name w:val="heading 8"/>
+    <w:basedOn w:val="Normal"/>
+    <w:next w:val="Normal"/>
+    <w:link w:val="Ttulo8Car"/>
+    <w:uiPriority w:val="9"/>
+    <w:semiHidden/>
+    <w:unhideWhenUsed/>
+    <w:qFormat/>
+    <w:rsid w:val="00B21801"/>
+    <w:pPr>
+      <w:keepNext/>
+      <w:keepLines/>
+      <w:numPr>
+        <w:ilvl w:val="7"/>
+        <w:numId w:val="1"/>
+      </w:numPr>
+      <w:spacing w:before="200" w:after="0"/>
+      <w:outlineLvl w:val="7"/>
+    </w:pPr>
+    <w:rPr>
+      <w:rFonts w:asciiTheme="majorHAnsi" w:eastAsiaTheme="majorEastAsia" w:hAnsiTheme="majorHAnsi" w:cstheme="majorBidi"/>
+      <w:color w:val="404040" w:themeColor="text1" w:themeTint="BF"/>
+      <w:sz w:val="20"/>
+      <w:szCs w:val="20"/>
+    </w:rPr>
+  </w:style>
+  <w:style w:type="paragraph" w:styleId="Ttulo9">
+    <w:name w:val="heading 9"/>
+    <w:basedOn w:val="Normal"/>
+    <w:next w:val="Normal"/>
+    <w:link w:val="Ttulo9Car"/>
+    <w:uiPriority w:val="9"/>
+    <w:semiHidden/>
+    <w:unhideWhenUsed/>
+    <w:qFormat/>
+    <w:rsid w:val="00B21801"/>
+    <w:pPr>
+      <w:keepNext/>
+      <w:keepLines/>
+      <w:numPr>
+        <w:ilvl w:val="8"/>
+        <w:numId w:val="1"/>
+      </w:numPr>
+      <w:spacing w:before="200" w:after="0"/>
+      <w:outlineLvl w:val="8"/>
+    </w:pPr>
+    <w:rPr>
+      <w:rFonts w:asciiTheme="majorHAnsi" w:eastAsiaTheme="majorEastAsia" w:hAnsiTheme="majorHAnsi" w:cstheme="majorBidi"/>
+      <w:i/>
+      <w:iCs/>
+      <w:color w:val="404040" w:themeColor="text1" w:themeTint="BF"/>
+      <w:sz w:val="20"/>
+      <w:szCs w:val="20"/>
+    </w:rPr>
+  </w:style>
   <w:style w:type="character" w:default="1" w:styleId="Fuentedeprrafopredeter">
     <w:name w:val="Default Paragraph Font"/>
     <w:uiPriority w:val="1"/>
@@ -235,6 +1267,235 @@
     <w:uiPriority w:val="99"/>
     <w:semiHidden/>
     <w:unhideWhenUsed/>
+  </w:style>
+  <w:style w:type="character" w:styleId="Hipervnculo">
+    <w:name w:val="Hyperlink"/>
+    <w:basedOn w:val="Fuentedeprrafopredeter"/>
+    <w:uiPriority w:val="99"/>
+    <w:unhideWhenUsed/>
+    <w:rsid w:val="00015D40"/>
+    <w:rPr>
+      <w:color w:val="0000FF"/>
+      <w:u w:val="single"/>
+    </w:rPr>
+  </w:style>
+  <w:style w:type="character" w:styleId="Hipervnculovisitado">
+    <w:name w:val="FollowedHyperlink"/>
+    <w:basedOn w:val="Fuentedeprrafopredeter"/>
+    <w:uiPriority w:val="99"/>
+    <w:semiHidden/>
+    <w:unhideWhenUsed/>
+    <w:rsid w:val="00015D40"/>
+    <w:rPr>
+      <w:color w:val="800080" w:themeColor="followedHyperlink"/>
+      <w:u w:val="single"/>
+    </w:rPr>
+  </w:style>
+  <w:style w:type="character" w:customStyle="1" w:styleId="Ttulo1Car">
+    <w:name w:val="Título 1 Car"/>
+    <w:basedOn w:val="Fuentedeprrafopredeter"/>
+    <w:link w:val="Ttulo1"/>
+    <w:uiPriority w:val="9"/>
+    <w:rsid w:val="00015D40"/>
+    <w:rPr>
+      <w:rFonts w:asciiTheme="majorHAnsi" w:eastAsiaTheme="majorEastAsia" w:hAnsiTheme="majorHAnsi" w:cstheme="majorBidi"/>
+      <w:b/>
+      <w:bCs/>
+      <w:color w:val="365F91" w:themeColor="accent1" w:themeShade="BF"/>
+      <w:sz w:val="28"/>
+      <w:szCs w:val="28"/>
+    </w:rPr>
+  </w:style>
+  <w:style w:type="character" w:customStyle="1" w:styleId="Ttulo2Car">
+    <w:name w:val="Título 2 Car"/>
+    <w:basedOn w:val="Fuentedeprrafopredeter"/>
+    <w:link w:val="Ttulo2"/>
+    <w:uiPriority w:val="9"/>
+    <w:rsid w:val="00015D40"/>
+    <w:rPr>
+      <w:rFonts w:asciiTheme="majorHAnsi" w:eastAsiaTheme="majorEastAsia" w:hAnsiTheme="majorHAnsi" w:cstheme="majorBidi"/>
+      <w:b/>
+      <w:bCs/>
+      <w:color w:val="4F81BD" w:themeColor="accent1"/>
+      <w:sz w:val="26"/>
+      <w:szCs w:val="26"/>
+    </w:rPr>
+  </w:style>
+  <w:style w:type="paragraph" w:styleId="TDC1">
+    <w:name w:val="toc 1"/>
+    <w:basedOn w:val="Normal"/>
+    <w:next w:val="Normal"/>
+    <w:autoRedefine/>
+    <w:uiPriority w:val="39"/>
+    <w:unhideWhenUsed/>
+    <w:rsid w:val="00656B7E"/>
+    <w:pPr>
+      <w:tabs>
+        <w:tab w:val="right" w:leader="dot" w:pos="8494"/>
+      </w:tabs>
+      <w:spacing w:after="100"/>
+    </w:pPr>
+    <w:rPr>
+      <w:b/>
+    </w:rPr>
+  </w:style>
+  <w:style w:type="paragraph" w:styleId="TDC2">
+    <w:name w:val="toc 2"/>
+    <w:basedOn w:val="Normal"/>
+    <w:next w:val="Normal"/>
+    <w:autoRedefine/>
+    <w:uiPriority w:val="39"/>
+    <w:unhideWhenUsed/>
+    <w:rsid w:val="00312928"/>
+    <w:pPr>
+      <w:spacing w:after="100"/>
+      <w:ind w:left="220"/>
+    </w:pPr>
+  </w:style>
+  <w:style w:type="paragraph" w:styleId="TtulodeTDC">
+    <w:name w:val="TOC Heading"/>
+    <w:basedOn w:val="Ttulo1"/>
+    <w:next w:val="Normal"/>
+    <w:uiPriority w:val="39"/>
+    <w:unhideWhenUsed/>
+    <w:qFormat/>
+    <w:rsid w:val="00656B7E"/>
+    <w:pPr>
+      <w:outlineLvl w:val="9"/>
+    </w:pPr>
+    <w:rPr>
+      <w:lang w:val="es-ES" w:eastAsia="en-US"/>
+    </w:rPr>
+  </w:style>
+  <w:style w:type="paragraph" w:styleId="Textodeglobo">
+    <w:name w:val="Balloon Text"/>
+    <w:basedOn w:val="Normal"/>
+    <w:link w:val="TextodegloboCar"/>
+    <w:uiPriority w:val="99"/>
+    <w:semiHidden/>
+    <w:unhideWhenUsed/>
+    <w:rsid w:val="00656B7E"/>
+    <w:pPr>
+      <w:spacing w:after="0" w:line="240" w:lineRule="auto"/>
+    </w:pPr>
+    <w:rPr>
+      <w:rFonts w:ascii="Tahoma" w:hAnsi="Tahoma" w:cs="Tahoma"/>
+      <w:sz w:val="16"/>
+      <w:szCs w:val="16"/>
+    </w:rPr>
+  </w:style>
+  <w:style w:type="character" w:customStyle="1" w:styleId="TextodegloboCar">
+    <w:name w:val="Texto de globo Car"/>
+    <w:basedOn w:val="Fuentedeprrafopredeter"/>
+    <w:link w:val="Textodeglobo"/>
+    <w:uiPriority w:val="99"/>
+    <w:semiHidden/>
+    <w:rsid w:val="00656B7E"/>
+    <w:rPr>
+      <w:rFonts w:ascii="Tahoma" w:hAnsi="Tahoma" w:cs="Tahoma"/>
+      <w:sz w:val="16"/>
+      <w:szCs w:val="16"/>
+    </w:rPr>
+  </w:style>
+  <w:style w:type="character" w:customStyle="1" w:styleId="Ttulo3Car">
+    <w:name w:val="Título 3 Car"/>
+    <w:basedOn w:val="Fuentedeprrafopredeter"/>
+    <w:link w:val="Ttulo3"/>
+    <w:uiPriority w:val="9"/>
+    <w:semiHidden/>
+    <w:rsid w:val="00B21801"/>
+    <w:rPr>
+      <w:rFonts w:asciiTheme="majorHAnsi" w:eastAsiaTheme="majorEastAsia" w:hAnsiTheme="majorHAnsi" w:cstheme="majorBidi"/>
+      <w:b/>
+      <w:bCs/>
+      <w:color w:val="4F81BD" w:themeColor="accent1"/>
+    </w:rPr>
+  </w:style>
+  <w:style w:type="character" w:customStyle="1" w:styleId="Ttulo4Car">
+    <w:name w:val="Título 4 Car"/>
+    <w:basedOn w:val="Fuentedeprrafopredeter"/>
+    <w:link w:val="Ttulo4"/>
+    <w:uiPriority w:val="9"/>
+    <w:semiHidden/>
+    <w:rsid w:val="00B21801"/>
+    <w:rPr>
+      <w:rFonts w:asciiTheme="majorHAnsi" w:eastAsiaTheme="majorEastAsia" w:hAnsiTheme="majorHAnsi" w:cstheme="majorBidi"/>
+      <w:b/>
+      <w:bCs/>
+      <w:i/>
+      <w:iCs/>
+      <w:color w:val="4F81BD" w:themeColor="accent1"/>
+    </w:rPr>
+  </w:style>
+  <w:style w:type="character" w:customStyle="1" w:styleId="Ttulo5Car">
+    <w:name w:val="Título 5 Car"/>
+    <w:basedOn w:val="Fuentedeprrafopredeter"/>
+    <w:link w:val="Ttulo5"/>
+    <w:uiPriority w:val="9"/>
+    <w:semiHidden/>
+    <w:rsid w:val="00B21801"/>
+    <w:rPr>
+      <w:rFonts w:asciiTheme="majorHAnsi" w:eastAsiaTheme="majorEastAsia" w:hAnsiTheme="majorHAnsi" w:cstheme="majorBidi"/>
+      <w:color w:val="243F60" w:themeColor="accent1" w:themeShade="7F"/>
+    </w:rPr>
+  </w:style>
+  <w:style w:type="character" w:customStyle="1" w:styleId="Ttulo6Car">
+    <w:name w:val="Título 6 Car"/>
+    <w:basedOn w:val="Fuentedeprrafopredeter"/>
+    <w:link w:val="Ttulo6"/>
+    <w:uiPriority w:val="9"/>
+    <w:semiHidden/>
+    <w:rsid w:val="00B21801"/>
+    <w:rPr>
+      <w:rFonts w:asciiTheme="majorHAnsi" w:eastAsiaTheme="majorEastAsia" w:hAnsiTheme="majorHAnsi" w:cstheme="majorBidi"/>
+      <w:i/>
+      <w:iCs/>
+      <w:color w:val="243F60" w:themeColor="accent1" w:themeShade="7F"/>
+    </w:rPr>
+  </w:style>
+  <w:style w:type="character" w:customStyle="1" w:styleId="Ttulo7Car">
+    <w:name w:val="Título 7 Car"/>
+    <w:basedOn w:val="Fuentedeprrafopredeter"/>
+    <w:link w:val="Ttulo7"/>
+    <w:uiPriority w:val="9"/>
+    <w:semiHidden/>
+    <w:rsid w:val="00B21801"/>
+    <w:rPr>
+      <w:rFonts w:asciiTheme="majorHAnsi" w:eastAsiaTheme="majorEastAsia" w:hAnsiTheme="majorHAnsi" w:cstheme="majorBidi"/>
+      <w:i/>
+      <w:iCs/>
+      <w:color w:val="404040" w:themeColor="text1" w:themeTint="BF"/>
+    </w:rPr>
+  </w:style>
+  <w:style w:type="character" w:customStyle="1" w:styleId="Ttulo8Car">
+    <w:name w:val="Título 8 Car"/>
+    <w:basedOn w:val="Fuentedeprrafopredeter"/>
+    <w:link w:val="Ttulo8"/>
+    <w:uiPriority w:val="9"/>
+    <w:semiHidden/>
+    <w:rsid w:val="00B21801"/>
+    <w:rPr>
+      <w:rFonts w:asciiTheme="majorHAnsi" w:eastAsiaTheme="majorEastAsia" w:hAnsiTheme="majorHAnsi" w:cstheme="majorBidi"/>
+      <w:color w:val="404040" w:themeColor="text1" w:themeTint="BF"/>
+      <w:sz w:val="20"/>
+      <w:szCs w:val="20"/>
+    </w:rPr>
+  </w:style>
+  <w:style w:type="character" w:customStyle="1" w:styleId="Ttulo9Car">
+    <w:name w:val="Título 9 Car"/>
+    <w:basedOn w:val="Fuentedeprrafopredeter"/>
+    <w:link w:val="Ttulo9"/>
+    <w:uiPriority w:val="9"/>
+    <w:semiHidden/>
+    <w:rsid w:val="00B21801"/>
+    <w:rPr>
+      <w:rFonts w:asciiTheme="majorHAnsi" w:eastAsiaTheme="majorEastAsia" w:hAnsiTheme="majorHAnsi" w:cstheme="majorBidi"/>
+      <w:i/>
+      <w:iCs/>
+      <w:color w:val="404040" w:themeColor="text1" w:themeTint="BF"/>
+      <w:sz w:val="20"/>
+      <w:szCs w:val="20"/>
+    </w:rPr>
   </w:style>
 </w:styles>
 </file>
@@ -520,4 +1781,16 @@
   <a:objectDefaults/>
   <a:extraClrSchemeLst/>
 </a:theme>
+</file>
+
+<file path=customXml/item1.xml><?xml version="1.0" encoding="utf-8"?>
+<b:Sources xmlns:b="http://schemas.openxmlformats.org/officeDocument/2006/bibliography" xmlns="http://schemas.openxmlformats.org/officeDocument/2006/bibliography" SelectedStyle="\APA.XSL" StyleName="APA"/>
+</file>
+
+<file path=customXml/itemProps1.xml><?xml version="1.0" encoding="utf-8"?>
+<ds:datastoreItem xmlns:ds="http://schemas.openxmlformats.org/officeDocument/2006/customXml" ds:itemID="{A8A73834-C009-4323-9A6A-8036106553E4}">
+  <ds:schemaRefs>
+    <ds:schemaRef ds:uri="http://schemas.openxmlformats.org/officeDocument/2006/bibliography"/>
+  </ds:schemaRefs>
+</ds:datastoreItem>
 </file>
</xml_diff>

<commit_message>
Formato de referencia y notas
Ambas son creadas con las herramientas del office
</commit_message>
<xml_diff>
--- a/Notas.docx
+++ b/Notas.docx
@@ -15,14 +15,65 @@
     <w:p>
       <w:pPr>
         <w:rPr>
-          <w:rFonts w:asciiTheme="majorHAnsi" w:eastAsiaTheme="majorEastAsia" w:hAnsiTheme="majorHAnsi" w:cstheme="majorBidi"/>
-          <w:color w:val="365F91" w:themeColor="accent1" w:themeShade="BF"/>
-          <w:sz w:val="28"/>
-          <w:szCs w:val="28"/>
           <w:lang w:val="es-ES" w:eastAsia="en-US"/>
         </w:rPr>
       </w:pPr>
-      <w:r>
+    </w:p>
+    <w:p>
+      <w:pPr>
+        <w:rPr>
+          <w:lang w:val="es-ES" w:eastAsia="en-US"/>
+        </w:rPr>
+      </w:pPr>
+    </w:p>
+    <w:p>
+      <w:pPr>
+        <w:rPr>
+          <w:lang w:val="es-ES" w:eastAsia="en-US"/>
+        </w:rPr>
+      </w:pPr>
+    </w:p>
+    <w:p>
+      <w:pPr>
+        <w:rPr>
+          <w:lang w:val="es-ES" w:eastAsia="en-US"/>
+        </w:rPr>
+      </w:pPr>
+    </w:p>
+    <w:p>
+      <w:pPr>
+        <w:rPr>
+          <w:lang w:val="es-ES" w:eastAsia="en-US"/>
+        </w:rPr>
+      </w:pPr>
+    </w:p>
+    <w:p>
+      <w:pPr>
+        <w:rPr>
+          <w:lang w:val="es-ES" w:eastAsia="en-US"/>
+        </w:rPr>
+      </w:pPr>
+    </w:p>
+    <w:p>
+      <w:pPr>
+        <w:jc w:val="center"/>
+        <w:rPr>
+          <w:sz w:val="32"/>
+          <w:szCs w:val="32"/>
+        </w:rPr>
+      </w:pPr>
+      <w:r>
+        <w:rPr>
+          <w:sz w:val="32"/>
+          <w:szCs w:val="32"/>
+        </w:rPr>
+        <w:t>TITULO</w:t>
+      </w:r>
+      <w:r>
+        <w:rPr>
+          <w:sz w:val="32"/>
+          <w:szCs w:val="32"/>
+        </w:rPr>
         <w:br w:type="page"/>
       </w:r>
     </w:p>
@@ -98,7 +149,7 @@
             </w:rPr>
             <w:fldChar w:fldCharType="separate"/>
           </w:r>
-          <w:hyperlink w:anchor="_Toc386900366" w:history="1">
+          <w:hyperlink w:anchor="_Toc387072799" w:history="1">
             <w:r>
               <w:rPr>
                 <w:rStyle w:val="Hipervnculo"/>
@@ -139,7 +190,7 @@
                 <w:noProof/>
                 <w:webHidden/>
               </w:rPr>
-              <w:instrText xml:space="preserve"> PAGEREF _Toc386900366 \h </w:instrText>
+              <w:instrText xml:space="preserve"> PAGEREF _Toc387072799 \h </w:instrText>
             </w:r>
             <w:r>
               <w:rPr>
@@ -181,7 +232,7 @@
               <w:noProof/>
             </w:rPr>
           </w:pPr>
-          <w:hyperlink w:anchor="_Toc386900367" w:history="1">
+          <w:hyperlink w:anchor="_Toc387072800" w:history="1">
             <w:r>
               <w:rPr>
                 <w:rStyle w:val="Hipervnculo"/>
@@ -221,7 +272,7 @@
                 <w:noProof/>
                 <w:webHidden/>
               </w:rPr>
-              <w:instrText xml:space="preserve"> PAGEREF _Toc386900367 \h </w:instrText>
+              <w:instrText xml:space="preserve"> PAGEREF _Toc387072800 \h </w:instrText>
             </w:r>
             <w:r>
               <w:rPr>
@@ -263,7 +314,7 @@
               <w:noProof/>
             </w:rPr>
           </w:pPr>
-          <w:hyperlink w:anchor="_Toc386900368" w:history="1">
+          <w:hyperlink w:anchor="_Toc387072801" w:history="1">
             <w:r>
               <w:rPr>
                 <w:rStyle w:val="Hipervnculo"/>
@@ -303,7 +354,7 @@
                 <w:noProof/>
                 <w:webHidden/>
               </w:rPr>
-              <w:instrText xml:space="preserve"> PAGEREF _Toc386900368 \h </w:instrText>
+              <w:instrText xml:space="preserve"> PAGEREF _Toc387072801 \h </w:instrText>
             </w:r>
             <w:r>
               <w:rPr>
@@ -345,7 +396,7 @@
               <w:noProof/>
             </w:rPr>
           </w:pPr>
-          <w:hyperlink w:anchor="_Toc386900369" w:history="1">
+          <w:hyperlink w:anchor="_Toc387072802" w:history="1">
             <w:r>
               <w:rPr>
                 <w:rStyle w:val="Hipervnculo"/>
@@ -385,7 +436,7 @@
                 <w:noProof/>
                 <w:webHidden/>
               </w:rPr>
-              <w:instrText xml:space="preserve"> PAGEREF _Toc386900369 \h </w:instrText>
+              <w:instrText xml:space="preserve"> PAGEREF _Toc387072802 \h </w:instrText>
             </w:r>
             <w:r>
               <w:rPr>
@@ -427,7 +478,7 @@
               <w:noProof/>
             </w:rPr>
           </w:pPr>
-          <w:hyperlink w:anchor="_Toc386900370" w:history="1">
+          <w:hyperlink w:anchor="_Toc387072803" w:history="1">
             <w:r>
               <w:rPr>
                 <w:rStyle w:val="Hipervnculo"/>
@@ -467,7 +518,7 @@
                 <w:noProof/>
                 <w:webHidden/>
               </w:rPr>
-              <w:instrText xml:space="preserve"> PAGEREF _Toc386900370 \h </w:instrText>
+              <w:instrText xml:space="preserve"> PAGEREF _Toc387072803 \h </w:instrText>
             </w:r>
             <w:r>
               <w:rPr>
@@ -509,7 +560,7 @@
               <w:noProof/>
             </w:rPr>
           </w:pPr>
-          <w:hyperlink w:anchor="_Toc386900371" w:history="1">
+          <w:hyperlink w:anchor="_Toc387072804" w:history="1">
             <w:r>
               <w:rPr>
                 <w:rStyle w:val="Hipervnculo"/>
@@ -549,7 +600,7 @@
                 <w:noProof/>
                 <w:webHidden/>
               </w:rPr>
-              <w:instrText xml:space="preserve"> PAGEREF _Toc386900371 \h </w:instrText>
+              <w:instrText xml:space="preserve"> PAGEREF _Toc387072804 \h </w:instrText>
             </w:r>
             <w:r>
               <w:rPr>
@@ -591,7 +642,7 @@
               <w:noProof/>
             </w:rPr>
           </w:pPr>
-          <w:hyperlink w:anchor="_Toc386900372" w:history="1">
+          <w:hyperlink w:anchor="_Toc387072805" w:history="1">
             <w:r>
               <w:rPr>
                 <w:rStyle w:val="Hipervnculo"/>
@@ -631,7 +682,7 @@
                 <w:noProof/>
                 <w:webHidden/>
               </w:rPr>
-              <w:instrText xml:space="preserve"> PAGEREF _Toc386900372 \h </w:instrText>
+              <w:instrText xml:space="preserve"> PAGEREF _Toc387072805 \h </w:instrText>
             </w:r>
             <w:r>
               <w:rPr>
@@ -673,7 +724,7 @@
               <w:noProof/>
             </w:rPr>
           </w:pPr>
-          <w:hyperlink w:anchor="_Toc386900373" w:history="1">
+          <w:hyperlink w:anchor="_Toc387072806" w:history="1">
             <w:r>
               <w:rPr>
                 <w:rStyle w:val="Hipervnculo"/>
@@ -713,7 +764,7 @@
                 <w:noProof/>
                 <w:webHidden/>
               </w:rPr>
-              <w:instrText xml:space="preserve"> PAGEREF _Toc386900373 \h </w:instrText>
+              <w:instrText xml:space="preserve"> PAGEREF _Toc387072806 \h </w:instrText>
             </w:r>
             <w:r>
               <w:rPr>
@@ -755,7 +806,7 @@
               <w:noProof/>
             </w:rPr>
           </w:pPr>
-          <w:hyperlink w:anchor="_Toc386900374" w:history="1">
+          <w:hyperlink w:anchor="_Toc387072807" w:history="1">
             <w:r>
               <w:rPr>
                 <w:rStyle w:val="Hipervnculo"/>
@@ -795,7 +846,7 @@
                 <w:noProof/>
                 <w:webHidden/>
               </w:rPr>
-              <w:instrText xml:space="preserve"> PAGEREF _Toc386900374 \h </w:instrText>
+              <w:instrText xml:space="preserve"> PAGEREF _Toc387072807 \h </w:instrText>
             </w:r>
             <w:r>
               <w:rPr>
@@ -837,7 +888,7 @@
               <w:noProof/>
             </w:rPr>
           </w:pPr>
-          <w:hyperlink w:anchor="_Toc386900375" w:history="1">
+          <w:hyperlink w:anchor="_Toc387072808" w:history="1">
             <w:r>
               <w:rPr>
                 <w:rStyle w:val="Hipervnculo"/>
@@ -878,7 +929,7 @@
                 <w:noProof/>
                 <w:webHidden/>
               </w:rPr>
-              <w:instrText xml:space="preserve"> PAGEREF _Toc386900375 \h </w:instrText>
+              <w:instrText xml:space="preserve"> PAGEREF _Toc387072808 \h </w:instrText>
             </w:r>
             <w:r>
               <w:rPr>
@@ -920,7 +971,7 @@
               <w:noProof/>
             </w:rPr>
           </w:pPr>
-          <w:hyperlink w:anchor="_Toc386900376" w:history="1">
+          <w:hyperlink w:anchor="_Toc387072809" w:history="1">
             <w:r>
               <w:rPr>
                 <w:rStyle w:val="Hipervnculo"/>
@@ -960,7 +1011,7 @@
                 <w:noProof/>
                 <w:webHidden/>
               </w:rPr>
-              <w:instrText xml:space="preserve"> PAGEREF _Toc386900376 \h </w:instrText>
+              <w:instrText xml:space="preserve"> PAGEREF _Toc387072809 \h </w:instrText>
             </w:r>
             <w:r>
               <w:rPr>
@@ -1002,7 +1053,7 @@
               <w:noProof/>
             </w:rPr>
           </w:pPr>
-          <w:hyperlink w:anchor="_Toc386900377" w:history="1">
+          <w:hyperlink w:anchor="_Toc387072810" w:history="1">
             <w:r>
               <w:rPr>
                 <w:rStyle w:val="Hipervnculo"/>
@@ -1042,7 +1093,7 @@
                 <w:noProof/>
                 <w:webHidden/>
               </w:rPr>
-              <w:instrText xml:space="preserve"> PAGEREF _Toc386900377 \h </w:instrText>
+              <w:instrText xml:space="preserve"> PAGEREF _Toc387072810 \h </w:instrText>
             </w:r>
             <w:r>
               <w:rPr>
@@ -1084,7 +1135,7 @@
               <w:noProof/>
             </w:rPr>
           </w:pPr>
-          <w:hyperlink w:anchor="_Toc386900378" w:history="1">
+          <w:hyperlink w:anchor="_Toc387072811" w:history="1">
             <w:r>
               <w:rPr>
                 <w:rStyle w:val="Hipervnculo"/>
@@ -1103,7 +1154,7 @@
                 <w:rStyle w:val="Hipervnculo"/>
                 <w:noProof/>
               </w:rPr>
-              <w:t>PGE</w:t>
+              <w:t>Plataforma de eGob de Uruguay</w:t>
             </w:r>
             <w:r>
               <w:rPr>
@@ -1124,7 +1175,172 @@
                 <w:noProof/>
                 <w:webHidden/>
               </w:rPr>
-              <w:instrText xml:space="preserve"> PAGEREF _Toc386900378 \h </w:instrText>
+              <w:instrText xml:space="preserve"> PAGEREF _Toc387072811 \h </w:instrText>
+            </w:r>
+            <w:r>
+              <w:rPr>
+                <w:noProof/>
+                <w:webHidden/>
+              </w:rPr>
+            </w:r>
+            <w:r>
+              <w:rPr>
+                <w:noProof/>
+                <w:webHidden/>
+              </w:rPr>
+              <w:fldChar w:fldCharType="separate"/>
+            </w:r>
+            <w:r>
+              <w:rPr>
+                <w:noProof/>
+                <w:webHidden/>
+              </w:rPr>
+              <w:t>4</w:t>
+            </w:r>
+            <w:r>
+              <w:rPr>
+                <w:noProof/>
+                <w:webHidden/>
+              </w:rPr>
+              <w:fldChar w:fldCharType="end"/>
+            </w:r>
+          </w:hyperlink>
+        </w:p>
+        <w:p>
+          <w:pPr>
+            <w:pStyle w:val="TDC3"/>
+            <w:tabs>
+              <w:tab w:val="left" w:pos="1320"/>
+              <w:tab w:val="right" w:leader="dot" w:pos="8494"/>
+            </w:tabs>
+            <w:rPr>
+              <w:noProof/>
+            </w:rPr>
+          </w:pPr>
+          <w:hyperlink w:anchor="_Toc387072812" w:history="1">
+            <w:r>
+              <w:rPr>
+                <w:rStyle w:val="Hipervnculo"/>
+                <w:noProof/>
+              </w:rPr>
+              <w:t>2.3.1</w:t>
+            </w:r>
+            <w:r>
+              <w:rPr>
+                <w:noProof/>
+              </w:rPr>
+              <w:tab/>
+            </w:r>
+            <w:r>
+              <w:rPr>
+                <w:rStyle w:val="Hipervnculo"/>
+                <w:noProof/>
+              </w:rPr>
+              <w:t>Plataforma de Interoperabilidad</w:t>
+            </w:r>
+            <w:r>
+              <w:rPr>
+                <w:noProof/>
+                <w:webHidden/>
+              </w:rPr>
+              <w:tab/>
+            </w:r>
+            <w:r>
+              <w:rPr>
+                <w:noProof/>
+                <w:webHidden/>
+              </w:rPr>
+              <w:fldChar w:fldCharType="begin"/>
+            </w:r>
+            <w:r>
+              <w:rPr>
+                <w:noProof/>
+                <w:webHidden/>
+              </w:rPr>
+              <w:instrText xml:space="preserve"> PAGEREF _Toc387072812 \h </w:instrText>
+            </w:r>
+            <w:r>
+              <w:rPr>
+                <w:noProof/>
+                <w:webHidden/>
+              </w:rPr>
+            </w:r>
+            <w:r>
+              <w:rPr>
+                <w:noProof/>
+                <w:webHidden/>
+              </w:rPr>
+              <w:fldChar w:fldCharType="separate"/>
+            </w:r>
+            <w:r>
+              <w:rPr>
+                <w:noProof/>
+                <w:webHidden/>
+              </w:rPr>
+              <w:t>4</w:t>
+            </w:r>
+            <w:r>
+              <w:rPr>
+                <w:noProof/>
+                <w:webHidden/>
+              </w:rPr>
+              <w:fldChar w:fldCharType="end"/>
+            </w:r>
+          </w:hyperlink>
+        </w:p>
+        <w:p>
+          <w:pPr>
+            <w:pStyle w:val="TDC1"/>
+            <w:tabs>
+              <w:tab w:val="left" w:pos="440"/>
+            </w:tabs>
+            <w:rPr>
+              <w:b w:val="0"/>
+              <w:noProof/>
+            </w:rPr>
+          </w:pPr>
+          <w:hyperlink w:anchor="_Toc387072813" w:history="1">
+            <w:r>
+              <w:rPr>
+                <w:rStyle w:val="Hipervnculo"/>
+                <w:noProof/>
+              </w:rPr>
+              <w:t>3</w:t>
+            </w:r>
+            <w:r>
+              <w:rPr>
+                <w:b w:val="0"/>
+                <w:noProof/>
+              </w:rPr>
+              <w:tab/>
+            </w:r>
+            <w:r>
+              <w:rPr>
+                <w:rStyle w:val="Hipervnculo"/>
+                <w:noProof/>
+              </w:rPr>
+              <w:t>Referencias</w:t>
+            </w:r>
+            <w:r>
+              <w:rPr>
+                <w:noProof/>
+                <w:webHidden/>
+              </w:rPr>
+              <w:tab/>
+            </w:r>
+            <w:r>
+              <w:rPr>
+                <w:noProof/>
+                <w:webHidden/>
+              </w:rPr>
+              <w:fldChar w:fldCharType="begin"/>
+            </w:r>
+            <w:r>
+              <w:rPr>
+                <w:noProof/>
+                <w:webHidden/>
+              </w:rPr>
+              <w:instrText xml:space="preserve"> PAGEREF _Toc387072813 \h </w:instrText>
             </w:r>
             <w:r>
               <w:rPr>
@@ -1188,7 +1404,7 @@
         <w:pStyle w:val="Ttulo1"/>
       </w:pPr>
       <w:bookmarkStart w:id="0" w:name="_Toc386832128"/>
-      <w:bookmarkStart w:id="1" w:name="_Toc386900366"/>
+      <w:bookmarkStart w:id="1" w:name="_Toc387072799"/>
       <w:r>
         <w:lastRenderedPageBreak/>
         <w:t>Estándares</w:t>
@@ -1201,7 +1417,7 @@
         <w:pStyle w:val="Ttulo2"/>
       </w:pPr>
       <w:bookmarkStart w:id="2" w:name="_Toc386832129"/>
-      <w:bookmarkStart w:id="3" w:name="_Toc386900367"/>
+      <w:bookmarkStart w:id="3" w:name="_Toc387072800"/>
       <w:r>
         <w:t>REST</w:t>
       </w:r>
@@ -1224,7 +1440,7 @@
           <w:rStyle w:val="Hipervnculo"/>
         </w:rPr>
       </w:pPr>
-      <w:hyperlink r:id="rId6" w:history="1">
+      <w:hyperlink r:id="rId8" w:history="1">
         <w:r>
           <w:rPr>
             <w:rStyle w:val="Hipervnculo"/>
@@ -1239,7 +1455,7 @@
           <w:rStyle w:val="Hipervnculo"/>
         </w:rPr>
       </w:pPr>
-      <w:hyperlink r:id="rId7" w:history="1">
+      <w:hyperlink r:id="rId9" w:history="1">
         <w:r>
           <w:rPr>
             <w:rStyle w:val="Hipervnculo"/>
@@ -1254,7 +1470,7 @@
           <w:rStyle w:val="Hipervnculo"/>
         </w:rPr>
       </w:pPr>
-      <w:hyperlink r:id="rId8" w:tgtFrame="_blank" w:history="1">
+      <w:hyperlink r:id="rId10" w:tgtFrame="_blank" w:history="1">
         <w:r>
           <w:rPr>
             <w:rStyle w:val="Hipervnculo"/>
@@ -1267,7 +1483,7 @@
       <w:pPr>
         <w:pStyle w:val="Ttulo2"/>
       </w:pPr>
-      <w:bookmarkStart w:id="4" w:name="_Toc386900368"/>
+      <w:bookmarkStart w:id="4" w:name="_Toc387072801"/>
       <w:r>
         <w:t>SOAP</w:t>
       </w:r>
@@ -1283,7 +1499,7 @@
         <w:pStyle w:val="Ttulo2"/>
       </w:pPr>
       <w:bookmarkStart w:id="5" w:name="_Toc386832130"/>
-      <w:bookmarkStart w:id="6" w:name="_Toc386900369"/>
+      <w:bookmarkStart w:id="6" w:name="_Toc387072802"/>
       <w:r>
         <w:t>W</w:t>
       </w:r>
@@ -1297,7 +1513,7 @@
       <w:r>
         <w:t xml:space="preserve">Referencia: </w:t>
       </w:r>
-      <w:hyperlink r:id="rId9" w:tgtFrame="_blank" w:history="1">
+      <w:hyperlink r:id="rId11" w:tgtFrame="_blank" w:history="1">
         <w:r>
           <w:rPr>
             <w:rStyle w:val="Hipervnculo"/>
@@ -1316,7 +1532,7 @@
         <w:pStyle w:val="Ttulo2"/>
       </w:pPr>
       <w:bookmarkStart w:id="7" w:name="_Toc386832131"/>
-      <w:bookmarkStart w:id="8" w:name="_Toc386900370"/>
+      <w:bookmarkStart w:id="8" w:name="_Toc387072803"/>
       <w:r>
         <w:t>W</w:t>
       </w:r>
@@ -1330,7 +1546,7 @@
       <w:r>
         <w:t xml:space="preserve">Referencia: </w:t>
       </w:r>
-      <w:hyperlink r:id="rId10" w:tgtFrame="_blank" w:history="1">
+      <w:hyperlink r:id="rId12" w:tgtFrame="_blank" w:history="1">
         <w:r>
           <w:rPr>
             <w:rStyle w:val="Hipervnculo"/>
@@ -1348,7 +1564,7 @@
       <w:pPr>
         <w:pStyle w:val="Ttulo3"/>
       </w:pPr>
-      <w:bookmarkStart w:id="9" w:name="_Toc386900371"/>
+      <w:bookmarkStart w:id="9" w:name="_Toc387072804"/>
       <w:r>
         <w:t>WFS-T</w:t>
       </w:r>
@@ -1364,7 +1580,7 @@
       <w:pPr>
         <w:pStyle w:val="Ttulo2"/>
       </w:pPr>
-      <w:bookmarkStart w:id="10" w:name="_Toc386900372"/>
+      <w:bookmarkStart w:id="10" w:name="_Toc387072805"/>
       <w:r>
         <w:t>WS-SECURITY</w:t>
       </w:r>
@@ -1379,7 +1595,7 @@
       <w:pPr>
         <w:pStyle w:val="Ttulo2"/>
       </w:pPr>
-      <w:bookmarkStart w:id="11" w:name="_Toc386900373"/>
+      <w:bookmarkStart w:id="11" w:name="_Toc387072806"/>
       <w:r>
         <w:t>MTOM</w:t>
       </w:r>
@@ -1395,7 +1611,7 @@
         <w:pStyle w:val="Ttulo2"/>
       </w:pPr>
       <w:bookmarkStart w:id="12" w:name="_Toc386832132"/>
-      <w:bookmarkStart w:id="13" w:name="_Toc386900374"/>
+      <w:bookmarkStart w:id="13" w:name="_Toc387072807"/>
       <w:r>
         <w:t>ESB</w:t>
       </w:r>
@@ -1411,7 +1627,7 @@
       <w:pPr>
         <w:pStyle w:val="Ttulo1"/>
       </w:pPr>
-      <w:bookmarkStart w:id="14" w:name="_Toc386900375"/>
+      <w:bookmarkStart w:id="14" w:name="_Toc387072808"/>
       <w:r>
         <w:t>Tecnologías</w:t>
       </w:r>
@@ -1422,7 +1638,7 @@
       <w:pPr>
         <w:pStyle w:val="Ttulo2"/>
       </w:pPr>
-      <w:bookmarkStart w:id="15" w:name="_Toc386900376"/>
+      <w:bookmarkStart w:id="15" w:name="_Toc387072809"/>
       <w:r>
         <w:t>GEOSERVER</w:t>
       </w:r>
@@ -1437,7 +1653,7 @@
       <w:pPr>
         <w:pStyle w:val="Ttulo2"/>
       </w:pPr>
-      <w:bookmarkStart w:id="16" w:name="_Toc386900377"/>
+      <w:bookmarkStart w:id="16" w:name="_Toc387072810"/>
       <w:r>
         <w:t>JBOSS ESB</w:t>
       </w:r>
@@ -1452,27 +1668,495 @@
       <w:pPr>
         <w:pStyle w:val="Ttulo2"/>
       </w:pPr>
-      <w:bookmarkStart w:id="17" w:name="_Toc386900378"/>
+      <w:bookmarkStart w:id="17" w:name="_Toc387072811"/>
       <w:r>
         <w:lastRenderedPageBreak/>
-        <w:t>PGE</w:t>
+        <w:t>Plataforma de eGob de Uruguay</w:t>
       </w:r>
       <w:bookmarkEnd w:id="17"/>
     </w:p>
     <w:p>
       <w:r>
+        <w:t>El gobierno electrónico</w:t>
+      </w:r>
+      <w:r>
+        <w:t xml:space="preserve"> o gobierno en red</w:t>
+      </w:r>
+      <w:r>
+        <w:t xml:space="preserve"> radica en la idea de </w:t>
+      </w:r>
+      <w:r>
+        <w:t xml:space="preserve">la construcción de </w:t>
+      </w:r>
+      <w:r>
+        <w:t>una Administración Pública enfocada en el ciudadano</w:t>
+      </w:r>
+      <w:r>
+        <w:t>, siempre accesible y más cercana</w:t>
+      </w:r>
+      <w:r>
+        <w:t xml:space="preserve"> y que hace uso intensivo de las Tecnologías de la Información y las Comunicaciones (TIC)</w:t>
+      </w:r>
+      <w:r>
+        <w:t xml:space="preserve"> </w:t>
+      </w:r>
+      <w:r>
+        <w:t>[1].</w:t>
+      </w:r>
+    </w:p>
+    <w:p>
+      <w:r>
+        <w:t>La plataforma de gobierno electrónico es un facilitador para el desarrollo de servicios y tramites en línea</w:t>
+      </w:r>
+      <w:r>
+        <w:t xml:space="preserve"> que</w:t>
+      </w:r>
+      <w:r>
+        <w:t xml:space="preserve"> provee servicios transversales y herramientas comunes a los Organismos del Estado</w:t>
+      </w:r>
+      <w:r>
+        <w:t xml:space="preserve"> así como también servicios a personas, empresas y organismos</w:t>
+      </w:r>
+      <w:r>
+        <w:t>. Ambiente que permite instrument</w:t>
+      </w:r>
+      <w:r>
+        <w:t>ar la</w:t>
+      </w:r>
+      <w:r>
+        <w:t xml:space="preserve"> interoperabilidad y el intercambio de información entre Organismos. Es el contexto tecnológico y legal que permite asegurar que la información intercambiada cumpla con los requisitos legales y tecnológicos predefinidos [1].</w:t>
+      </w:r>
+    </w:p>
+    <w:p/>
+    <w:p>
+      <w:pPr>
+        <w:jc w:val="center"/>
+      </w:pPr>
+      <w:r>
+        <w:rPr>
+          <w:noProof/>
+        </w:rPr>
+        <w:drawing>
+          <wp:inline distT="0" distB="0" distL="0" distR="0">
+            <wp:extent cx="5400675" cy="2590800"/>
+            <wp:effectExtent l="19050" t="0" r="9525" b="0"/>
+            <wp:docPr id="2" name="Imagen 2"/>
+            <wp:cNvGraphicFramePr>
+              <a:graphicFrameLocks xmlns:a="http://schemas.openxmlformats.org/drawingml/2006/main" noChangeAspect="1"/>
+            </wp:cNvGraphicFramePr>
+            <a:graphic xmlns:a="http://schemas.openxmlformats.org/drawingml/2006/main">
+              <a:graphicData uri="http://schemas.openxmlformats.org/drawingml/2006/picture">
+                <pic:pic xmlns:pic="http://schemas.openxmlformats.org/drawingml/2006/picture">
+                  <pic:nvPicPr>
+                    <pic:cNvPr id="0" name="Picture 2"/>
+                    <pic:cNvPicPr>
+                      <a:picLocks noChangeAspect="1" noChangeArrowheads="1"/>
+                    </pic:cNvPicPr>
+                  </pic:nvPicPr>
+                  <pic:blipFill>
+                    <a:blip r:embed="rId13"/>
+                    <a:srcRect/>
+                    <a:stretch>
+                      <a:fillRect/>
+                    </a:stretch>
+                  </pic:blipFill>
+                  <pic:spPr bwMode="auto">
+                    <a:xfrm>
+                      <a:off x="0" y="0"/>
+                      <a:ext cx="5400675" cy="2590800"/>
+                    </a:xfrm>
+                    <a:prstGeom prst="rect">
+                      <a:avLst/>
+                    </a:prstGeom>
+                    <a:noFill/>
+                    <a:ln w="9525">
+                      <a:noFill/>
+                      <a:miter lim="800000"/>
+                      <a:headEnd/>
+                      <a:tailEnd/>
+                    </a:ln>
+                  </pic:spPr>
+                </pic:pic>
+              </a:graphicData>
+            </a:graphic>
+          </wp:inline>
+        </w:drawing>
+      </w:r>
+    </w:p>
+    <w:p>
+      <w:pPr>
+        <w:jc w:val="center"/>
+        <w:rPr>
+          <w:b/>
+          <w:sz w:val="20"/>
+          <w:szCs w:val="20"/>
+        </w:rPr>
+      </w:pPr>
+      <w:r>
+        <w:rPr>
+          <w:b/>
+          <w:sz w:val="20"/>
+          <w:szCs w:val="20"/>
+        </w:rPr>
+        <w:t>Figura X - Plataforma de Gobierno Electrónico y Otros Servicios</w:t>
+      </w:r>
+      <w:r>
+        <w:rPr>
+          <w:rStyle w:val="Refdenotaalpie"/>
+          <w:b/>
+          <w:sz w:val="20"/>
+          <w:szCs w:val="20"/>
+        </w:rPr>
+        <w:footnoteReference w:id="2"/>
+      </w:r>
+    </w:p>
+    <w:p>
+      <w:pPr>
+        <w:rPr>
+          <w:color w:val="595959" w:themeColor="text1" w:themeTint="A6"/>
+          <w:sz w:val="20"/>
+          <w:szCs w:val="20"/>
+        </w:rPr>
+      </w:pPr>
+    </w:p>
+    <w:p>
+      <w:pPr>
+        <w:pStyle w:val="Ttulo3"/>
+      </w:pPr>
+      <w:bookmarkStart w:id="18" w:name="_Toc387072812"/>
+      <w:r>
+        <w:t>Plataforma de Interoperabilidad</w:t>
+      </w:r>
+      <w:bookmarkEnd w:id="18"/>
+    </w:p>
+    <w:p>
+      <w:r>
         <w:t>LU</w:t>
       </w:r>
     </w:p>
+    <w:p/>
+    <w:sdt>
+      <w:sdtPr>
+        <w:id w:val="2135860"/>
+        <w:docPartObj>
+          <w:docPartGallery w:val="Bibliographies"/>
+          <w:docPartUnique/>
+        </w:docPartObj>
+      </w:sdtPr>
+      <w:sdtEndPr>
+        <w:rPr>
+          <w:rFonts w:asciiTheme="minorHAnsi" w:eastAsiaTheme="minorEastAsia" w:hAnsiTheme="minorHAnsi" w:cstheme="minorBidi"/>
+          <w:b w:val="0"/>
+          <w:bCs w:val="0"/>
+          <w:color w:val="auto"/>
+          <w:sz w:val="22"/>
+          <w:szCs w:val="22"/>
+          <w:lang w:val="es-ES"/>
+        </w:rPr>
+      </w:sdtEndPr>
+      <w:sdtContent>
+        <w:bookmarkStart w:id="19" w:name="_Toc387072813" w:displacedByCustomXml="prev"/>
+        <w:p>
+          <w:pPr>
+            <w:pStyle w:val="Ttulo1"/>
+          </w:pPr>
+          <w:r>
+            <w:t>Referencias</w:t>
+          </w:r>
+          <w:bookmarkEnd w:id="19"/>
+        </w:p>
+        <w:sdt>
+          <w:sdtPr>
+            <w:rPr>
+              <w:lang w:val="es-ES"/>
+            </w:rPr>
+            <w:id w:val="111145805"/>
+            <w:bibliography/>
+          </w:sdtPr>
+          <w:sdtContent>
+            <w:p>
+              <w:pPr>
+                <w:pStyle w:val="Bibliografa"/>
+                <w:rPr>
+                  <w:noProof/>
+                </w:rPr>
+              </w:pPr>
+              <w:r>
+                <w:rPr>
+                  <w:lang w:val="es-ES"/>
+                </w:rPr>
+                <w:fldChar w:fldCharType="begin"/>
+              </w:r>
+              <w:r>
+                <w:rPr>
+                  <w:lang w:val="es-ES"/>
+                </w:rPr>
+                <w:instrText xml:space="preserve"> BIBLIOGRAPHY </w:instrText>
+              </w:r>
+              <w:r>
+                <w:rPr>
+                  <w:lang w:val="es-ES"/>
+                </w:rPr>
+                <w:fldChar w:fldCharType="separate"/>
+              </w:r>
+              <w:r>
+                <w:rPr>
+                  <w:noProof/>
+                </w:rPr>
+                <w:t>1. AGSIC. [En línea] [Citado el: 05 de 05 de 2014.] http://www.agesic.gub.uy/innovaportal/v/452/1/agesic/plataforma_de_gobierno_electronico.html?menuderecho=5.</w:t>
+              </w:r>
+            </w:p>
+            <w:p>
+              <w:pPr>
+                <w:rPr>
+                  <w:lang w:val="es-ES"/>
+                </w:rPr>
+              </w:pPr>
+              <w:r>
+                <w:rPr>
+                  <w:lang w:val="es-ES"/>
+                </w:rPr>
+                <w:fldChar w:fldCharType="end"/>
+              </w:r>
+            </w:p>
+          </w:sdtContent>
+        </w:sdt>
+      </w:sdtContent>
+    </w:sdt>
+    <w:p/>
     <w:p/>
     <w:sectPr>
+      <w:footerReference w:type="default" r:id="rId14"/>
       <w:pgSz w:w="11906" w:h="16838"/>
       <w:pgMar w:top="1417" w:right="1701" w:bottom="1417" w:left="1701" w:header="708" w:footer="708" w:gutter="0"/>
       <w:cols w:space="708"/>
+      <w:titlePg/>
       <w:docGrid w:linePitch="360"/>
     </w:sectPr>
   </w:body>
 </w:document>
+</file>
+
+<file path=word/endnotes.xml><?xml version="1.0" encoding="utf-8"?>
+<w:endnotes xmlns:ve="http://schemas.openxmlformats.org/markup-compatibility/2006" xmlns:o="urn:schemas-microsoft-com:office:office" xmlns:r="http://schemas.openxmlformats.org/officeDocument/2006/relationships" xmlns:m="http://schemas.openxmlformats.org/officeDocument/2006/math" xmlns:v="urn:schemas-microsoft-com:vml" xmlns:wp="http://schemas.openxmlformats.org/drawingml/2006/wordprocessingDrawing" xmlns:w10="urn:schemas-microsoft-com:office:word" xmlns:w="http://schemas.openxmlformats.org/wordprocessingml/2006/main" xmlns:wne="http://schemas.microsoft.com/office/word/2006/wordml">
+  <w:endnote w:type="separator" w:id="0">
+    <w:p>
+      <w:pPr>
+        <w:spacing w:after="0" w:line="240" w:lineRule="auto"/>
+      </w:pPr>
+      <w:r>
+        <w:separator/>
+      </w:r>
+    </w:p>
+  </w:endnote>
+  <w:endnote w:type="continuationSeparator" w:id="1">
+    <w:p>
+      <w:pPr>
+        <w:spacing w:after="0" w:line="240" w:lineRule="auto"/>
+      </w:pPr>
+      <w:r>
+        <w:continuationSeparator/>
+      </w:r>
+    </w:p>
+  </w:endnote>
+</w:endnotes>
+</file>
+
+<file path=word/footer1.xml><?xml version="1.0" encoding="utf-8"?>
+<w:ftr xmlns:ve="http://schemas.openxmlformats.org/markup-compatibility/2006" xmlns:o="urn:schemas-microsoft-com:office:office" xmlns:r="http://schemas.openxmlformats.org/officeDocument/2006/relationships" xmlns:m="http://schemas.openxmlformats.org/officeDocument/2006/math" xmlns:v="urn:schemas-microsoft-com:vml" xmlns:wp="http://schemas.openxmlformats.org/drawingml/2006/wordprocessingDrawing" xmlns:w10="urn:schemas-microsoft-com:office:word" xmlns:w="http://schemas.openxmlformats.org/wordprocessingml/2006/main" xmlns:wne="http://schemas.microsoft.com/office/word/2006/wordml">
+  <w:tbl>
+    <w:tblPr>
+      <w:tblpPr w:leftFromText="187" w:rightFromText="187" w:vertAnchor="text" w:tblpY="1"/>
+      <w:tblW w:w="4910" w:type="pct"/>
+      <w:tblLook w:val="04A0"/>
+    </w:tblPr>
+    <w:tblGrid>
+      <w:gridCol w:w="3925"/>
+      <w:gridCol w:w="714"/>
+      <w:gridCol w:w="3924"/>
+    </w:tblGrid>
+    <w:tr>
+      <w:trPr>
+        <w:trHeight w:val="151"/>
+      </w:trPr>
+      <w:tc>
+        <w:tcPr>
+          <w:tcW w:w="2291" w:type="pct"/>
+          <w:tcBorders>
+            <w:bottom w:val="single" w:sz="4" w:space="0" w:color="4F81BD" w:themeColor="accent1"/>
+          </w:tcBorders>
+        </w:tcPr>
+        <w:p>
+          <w:pPr>
+            <w:pStyle w:val="Encabezado"/>
+            <w:rPr>
+              <w:rFonts w:asciiTheme="majorHAnsi" w:eastAsiaTheme="majorEastAsia" w:hAnsiTheme="majorHAnsi" w:cstheme="majorBidi"/>
+              <w:b/>
+              <w:bCs/>
+            </w:rPr>
+          </w:pPr>
+        </w:p>
+      </w:tc>
+      <w:tc>
+        <w:tcPr>
+          <w:tcW w:w="417" w:type="pct"/>
+          <w:vMerge w:val="restart"/>
+          <w:noWrap/>
+          <w:vAlign w:val="center"/>
+        </w:tcPr>
+        <w:p>
+          <w:pPr>
+            <w:pStyle w:val="Sinespaciado"/>
+            <w:rPr>
+              <w:rFonts w:asciiTheme="majorHAnsi" w:hAnsiTheme="majorHAnsi"/>
+            </w:rPr>
+          </w:pPr>
+          <w:r>
+            <w:t xml:space="preserve">    </w:t>
+          </w:r>
+          <w:fldSimple w:instr=" PAGE  \* MERGEFORMAT ">
+            <w:r>
+              <w:rPr>
+                <w:rFonts w:asciiTheme="majorHAnsi" w:hAnsiTheme="majorHAnsi"/>
+                <w:b/>
+                <w:noProof/>
+              </w:rPr>
+              <w:t>4</w:t>
+            </w:r>
+          </w:fldSimple>
+        </w:p>
+      </w:tc>
+      <w:tc>
+        <w:tcPr>
+          <w:tcW w:w="2291" w:type="pct"/>
+          <w:tcBorders>
+            <w:bottom w:val="single" w:sz="4" w:space="0" w:color="4F81BD" w:themeColor="accent1"/>
+          </w:tcBorders>
+        </w:tcPr>
+        <w:p>
+          <w:pPr>
+            <w:pStyle w:val="Encabezado"/>
+            <w:rPr>
+              <w:rFonts w:asciiTheme="majorHAnsi" w:eastAsiaTheme="majorEastAsia" w:hAnsiTheme="majorHAnsi" w:cstheme="majorBidi"/>
+              <w:b/>
+              <w:bCs/>
+            </w:rPr>
+          </w:pPr>
+        </w:p>
+      </w:tc>
+    </w:tr>
+    <w:tr>
+      <w:trPr>
+        <w:trHeight w:val="150"/>
+      </w:trPr>
+      <w:tc>
+        <w:tcPr>
+          <w:tcW w:w="2291" w:type="pct"/>
+          <w:tcBorders>
+            <w:top w:val="single" w:sz="4" w:space="0" w:color="4F81BD" w:themeColor="accent1"/>
+          </w:tcBorders>
+        </w:tcPr>
+        <w:p>
+          <w:pPr>
+            <w:pStyle w:val="Encabezado"/>
+            <w:rPr>
+              <w:rFonts w:asciiTheme="majorHAnsi" w:eastAsiaTheme="majorEastAsia" w:hAnsiTheme="majorHAnsi" w:cstheme="majorBidi"/>
+              <w:b/>
+              <w:bCs/>
+            </w:rPr>
+          </w:pPr>
+        </w:p>
+      </w:tc>
+      <w:tc>
+        <w:tcPr>
+          <w:tcW w:w="417" w:type="pct"/>
+          <w:vMerge/>
+        </w:tcPr>
+        <w:p>
+          <w:pPr>
+            <w:pStyle w:val="Encabezado"/>
+            <w:jc w:val="center"/>
+            <w:rPr>
+              <w:rFonts w:asciiTheme="majorHAnsi" w:eastAsiaTheme="majorEastAsia" w:hAnsiTheme="majorHAnsi" w:cstheme="majorBidi"/>
+              <w:b/>
+              <w:bCs/>
+            </w:rPr>
+          </w:pPr>
+        </w:p>
+      </w:tc>
+      <w:tc>
+        <w:tcPr>
+          <w:tcW w:w="2291" w:type="pct"/>
+          <w:tcBorders>
+            <w:top w:val="single" w:sz="4" w:space="0" w:color="4F81BD" w:themeColor="accent1"/>
+          </w:tcBorders>
+        </w:tcPr>
+        <w:p>
+          <w:pPr>
+            <w:pStyle w:val="Encabezado"/>
+            <w:rPr>
+              <w:rFonts w:asciiTheme="majorHAnsi" w:eastAsiaTheme="majorEastAsia" w:hAnsiTheme="majorHAnsi" w:cstheme="majorBidi"/>
+              <w:b/>
+              <w:bCs/>
+            </w:rPr>
+          </w:pPr>
+        </w:p>
+      </w:tc>
+    </w:tr>
+  </w:tbl>
+  <w:p>
+    <w:pPr>
+      <w:pStyle w:val="Piedepgina"/>
+    </w:pPr>
+  </w:p>
+</w:ftr>
+</file>
+
+<file path=word/footnotes.xml><?xml version="1.0" encoding="utf-8"?>
+<w:footnotes xmlns:ve="http://schemas.openxmlformats.org/markup-compatibility/2006" xmlns:o="urn:schemas-microsoft-com:office:office" xmlns:r="http://schemas.openxmlformats.org/officeDocument/2006/relationships" xmlns:m="http://schemas.openxmlformats.org/officeDocument/2006/math" xmlns:v="urn:schemas-microsoft-com:vml" xmlns:wp="http://schemas.openxmlformats.org/drawingml/2006/wordprocessingDrawing" xmlns:w10="urn:schemas-microsoft-com:office:word" xmlns:w="http://schemas.openxmlformats.org/wordprocessingml/2006/main" xmlns:wne="http://schemas.microsoft.com/office/word/2006/wordml">
+  <w:footnote w:type="separator" w:id="0">
+    <w:p>
+      <w:pPr>
+        <w:spacing w:after="0" w:line="240" w:lineRule="auto"/>
+      </w:pPr>
+      <w:r>
+        <w:separator/>
+      </w:r>
+    </w:p>
+  </w:footnote>
+  <w:footnote w:type="continuationSeparator" w:id="1">
+    <w:p>
+      <w:pPr>
+        <w:spacing w:after="0" w:line="240" w:lineRule="auto"/>
+      </w:pPr>
+      <w:r>
+        <w:continuationSeparator/>
+      </w:r>
+    </w:p>
+  </w:footnote>
+  <w:footnote w:id="2">
+    <w:p>
+      <w:pPr>
+        <w:pStyle w:val="Textonotapie"/>
+      </w:pPr>
+      <w:r>
+        <w:rPr>
+          <w:rStyle w:val="Refdenotaalpie"/>
+        </w:rPr>
+        <w:footnoteRef/>
+      </w:r>
+      <w:r>
+        <w:t xml:space="preserve"> Tomada de [1]</w:t>
+      </w:r>
+      <w:r>
+        <w:t>.</w:t>
+      </w:r>
+      <w:r>
+        <w:t xml:space="preserve"> </w:t>
+      </w:r>
+    </w:p>
+  </w:footnote>
+</w:footnotes>
 </file>
 
 <file path=word/numbering.xml><?xml version="1.0" encoding="utf-8"?>
@@ -2267,6 +2951,161 @@
       <w:spacing w:after="100"/>
       <w:ind w:left="440"/>
     </w:pPr>
+  </w:style>
+  <w:style w:type="paragraph" w:styleId="Bibliografa">
+    <w:name w:val="Bibliography"/>
+    <w:basedOn w:val="Normal"/>
+    <w:next w:val="Normal"/>
+    <w:uiPriority w:val="37"/>
+    <w:unhideWhenUsed/>
+    <w:rsid w:val="008D0A04"/>
+  </w:style>
+  <w:style w:type="paragraph" w:styleId="Textonotaalfinal">
+    <w:name w:val="endnote text"/>
+    <w:basedOn w:val="Normal"/>
+    <w:link w:val="TextonotaalfinalCar"/>
+    <w:uiPriority w:val="99"/>
+    <w:semiHidden/>
+    <w:unhideWhenUsed/>
+    <w:rsid w:val="004C1B6E"/>
+    <w:pPr>
+      <w:spacing w:after="0" w:line="240" w:lineRule="auto"/>
+    </w:pPr>
+    <w:rPr>
+      <w:sz w:val="20"/>
+      <w:szCs w:val="20"/>
+    </w:rPr>
+  </w:style>
+  <w:style w:type="character" w:customStyle="1" w:styleId="TextonotaalfinalCar">
+    <w:name w:val="Texto nota al final Car"/>
+    <w:basedOn w:val="Fuentedeprrafopredeter"/>
+    <w:link w:val="Textonotaalfinal"/>
+    <w:uiPriority w:val="99"/>
+    <w:semiHidden/>
+    <w:rsid w:val="004C1B6E"/>
+    <w:rPr>
+      <w:sz w:val="20"/>
+      <w:szCs w:val="20"/>
+    </w:rPr>
+  </w:style>
+  <w:style w:type="character" w:styleId="Refdenotaalfinal">
+    <w:name w:val="endnote reference"/>
+    <w:basedOn w:val="Fuentedeprrafopredeter"/>
+    <w:uiPriority w:val="99"/>
+    <w:semiHidden/>
+    <w:unhideWhenUsed/>
+    <w:rsid w:val="004C1B6E"/>
+    <w:rPr>
+      <w:vertAlign w:val="superscript"/>
+    </w:rPr>
+  </w:style>
+  <w:style w:type="paragraph" w:styleId="Textonotapie">
+    <w:name w:val="footnote text"/>
+    <w:basedOn w:val="Normal"/>
+    <w:link w:val="TextonotapieCar"/>
+    <w:uiPriority w:val="99"/>
+    <w:semiHidden/>
+    <w:unhideWhenUsed/>
+    <w:rsid w:val="004C1B6E"/>
+    <w:pPr>
+      <w:spacing w:after="0" w:line="240" w:lineRule="auto"/>
+    </w:pPr>
+    <w:rPr>
+      <w:sz w:val="20"/>
+      <w:szCs w:val="20"/>
+    </w:rPr>
+  </w:style>
+  <w:style w:type="character" w:customStyle="1" w:styleId="TextonotapieCar">
+    <w:name w:val="Texto nota pie Car"/>
+    <w:basedOn w:val="Fuentedeprrafopredeter"/>
+    <w:link w:val="Textonotapie"/>
+    <w:uiPriority w:val="99"/>
+    <w:semiHidden/>
+    <w:rsid w:val="004C1B6E"/>
+    <w:rPr>
+      <w:sz w:val="20"/>
+      <w:szCs w:val="20"/>
+    </w:rPr>
+  </w:style>
+  <w:style w:type="character" w:styleId="Refdenotaalpie">
+    <w:name w:val="footnote reference"/>
+    <w:basedOn w:val="Fuentedeprrafopredeter"/>
+    <w:uiPriority w:val="99"/>
+    <w:semiHidden/>
+    <w:unhideWhenUsed/>
+    <w:rsid w:val="004C1B6E"/>
+    <w:rPr>
+      <w:vertAlign w:val="superscript"/>
+    </w:rPr>
+  </w:style>
+  <w:style w:type="paragraph" w:styleId="Encabezado">
+    <w:name w:val="header"/>
+    <w:basedOn w:val="Normal"/>
+    <w:link w:val="EncabezadoCar"/>
+    <w:uiPriority w:val="99"/>
+    <w:unhideWhenUsed/>
+    <w:rsid w:val="00A227C5"/>
+    <w:pPr>
+      <w:tabs>
+        <w:tab w:val="center" w:pos="4252"/>
+        <w:tab w:val="right" w:pos="8504"/>
+      </w:tabs>
+      <w:spacing w:after="0" w:line="240" w:lineRule="auto"/>
+    </w:pPr>
+  </w:style>
+  <w:style w:type="character" w:customStyle="1" w:styleId="EncabezadoCar">
+    <w:name w:val="Encabezado Car"/>
+    <w:basedOn w:val="Fuentedeprrafopredeter"/>
+    <w:link w:val="Encabezado"/>
+    <w:uiPriority w:val="99"/>
+    <w:rsid w:val="00A227C5"/>
+  </w:style>
+  <w:style w:type="paragraph" w:styleId="Piedepgina">
+    <w:name w:val="footer"/>
+    <w:basedOn w:val="Normal"/>
+    <w:link w:val="PiedepginaCar"/>
+    <w:uiPriority w:val="99"/>
+    <w:semiHidden/>
+    <w:unhideWhenUsed/>
+    <w:rsid w:val="00A227C5"/>
+    <w:pPr>
+      <w:tabs>
+        <w:tab w:val="center" w:pos="4252"/>
+        <w:tab w:val="right" w:pos="8504"/>
+      </w:tabs>
+      <w:spacing w:after="0" w:line="240" w:lineRule="auto"/>
+    </w:pPr>
+  </w:style>
+  <w:style w:type="character" w:customStyle="1" w:styleId="PiedepginaCar">
+    <w:name w:val="Pie de página Car"/>
+    <w:basedOn w:val="Fuentedeprrafopredeter"/>
+    <w:link w:val="Piedepgina"/>
+    <w:uiPriority w:val="99"/>
+    <w:semiHidden/>
+    <w:rsid w:val="00A227C5"/>
+  </w:style>
+  <w:style w:type="paragraph" w:styleId="Sinespaciado">
+    <w:name w:val="No Spacing"/>
+    <w:link w:val="SinespaciadoCar"/>
+    <w:uiPriority w:val="1"/>
+    <w:qFormat/>
+    <w:rsid w:val="00A227C5"/>
+    <w:pPr>
+      <w:spacing w:after="0" w:line="240" w:lineRule="auto"/>
+    </w:pPr>
+    <w:rPr>
+      <w:lang w:val="es-ES" w:eastAsia="en-US"/>
+    </w:rPr>
+  </w:style>
+  <w:style w:type="character" w:customStyle="1" w:styleId="SinespaciadoCar">
+    <w:name w:val="Sin espaciado Car"/>
+    <w:basedOn w:val="Fuentedeprrafopredeter"/>
+    <w:link w:val="Sinespaciado"/>
+    <w:uiPriority w:val="1"/>
+    <w:rsid w:val="00A227C5"/>
+    <w:rPr>
+      <w:lang w:val="es-ES" w:eastAsia="en-US"/>
+    </w:rPr>
   </w:style>
 </w:styles>
 </file>
@@ -2555,11 +3394,24 @@
 </file>
 
 <file path=customXml/item1.xml><?xml version="1.0" encoding="utf-8"?>
-<b:Sources xmlns:b="http://schemas.openxmlformats.org/officeDocument/2006/bibliography" xmlns="http://schemas.openxmlformats.org/officeDocument/2006/bibliography" SelectedStyle="\APA.XSL" StyleName="APA"/>
+<b:Sources xmlns:b="http://schemas.openxmlformats.org/officeDocument/2006/bibliography" xmlns="http://schemas.openxmlformats.org/officeDocument/2006/bibliography" SelectedStyle="\ISO690Nmerical.XSL" StyleName="ISO 690 - Numerical Reference">
+  <b:Source>
+    <b:Tag>AGS</b:Tag>
+    <b:SourceType>InternetSite</b:SourceType>
+    <b:Guid>{3D0E17DB-A85E-4202-8D32-000C4935E512}</b:Guid>
+    <b:LCID>0</b:LCID>
+    <b:Title>AGSIC</b:Title>
+    <b:URL>http://www.agesic.gub.uy/innovaportal/v/452/1/agesic/plataforma_de_gobierno_electronico.html?menuderecho=5</b:URL>
+    <b:YearAccessed>2014</b:YearAccessed>
+    <b:MonthAccessed>05</b:MonthAccessed>
+    <b:DayAccessed>05</b:DayAccessed>
+    <b:RefOrder>1</b:RefOrder>
+  </b:Source>
+</b:Sources>
 </file>
 
 <file path=customXml/itemProps1.xml><?xml version="1.0" encoding="utf-8"?>
-<ds:datastoreItem xmlns:ds="http://schemas.openxmlformats.org/officeDocument/2006/customXml" ds:itemID="{A8A73834-C009-4323-9A6A-8036106553E4}">
+<ds:datastoreItem xmlns:ds="http://schemas.openxmlformats.org/officeDocument/2006/customXml" ds:itemID="{354E5994-51B3-41B6-A8C3-B97B9964D3CE}">
   <ds:schemaRefs>
     <ds:schemaRef ds:uri="http://schemas.openxmlformats.org/officeDocument/2006/bibliography"/>
   </ds:schemaRefs>

</xml_diff>

<commit_message>
Se agrega más info de la pge
</commit_message>
<xml_diff>
--- a/Notas.docx
+++ b/Notas.docx
@@ -149,7 +149,7 @@
             </w:rPr>
             <w:fldChar w:fldCharType="separate"/>
           </w:r>
-          <w:hyperlink w:anchor="_Toc387072799" w:history="1">
+          <w:hyperlink w:anchor="_Toc387160675" w:history="1">
             <w:r>
               <w:rPr>
                 <w:rStyle w:val="Hipervnculo"/>
@@ -190,7 +190,7 @@
                 <w:noProof/>
                 <w:webHidden/>
               </w:rPr>
-              <w:instrText xml:space="preserve"> PAGEREF _Toc387072799 \h </w:instrText>
+              <w:instrText xml:space="preserve"> PAGEREF _Toc387160675 \h </w:instrText>
             </w:r>
             <w:r>
               <w:rPr>
@@ -232,7 +232,7 @@
               <w:noProof/>
             </w:rPr>
           </w:pPr>
-          <w:hyperlink w:anchor="_Toc387072800" w:history="1">
+          <w:hyperlink w:anchor="_Toc387160676" w:history="1">
             <w:r>
               <w:rPr>
                 <w:rStyle w:val="Hipervnculo"/>
@@ -272,7 +272,7 @@
                 <w:noProof/>
                 <w:webHidden/>
               </w:rPr>
-              <w:instrText xml:space="preserve"> PAGEREF _Toc387072800 \h </w:instrText>
+              <w:instrText xml:space="preserve"> PAGEREF _Toc387160676 \h </w:instrText>
             </w:r>
             <w:r>
               <w:rPr>
@@ -314,7 +314,7 @@
               <w:noProof/>
             </w:rPr>
           </w:pPr>
-          <w:hyperlink w:anchor="_Toc387072801" w:history="1">
+          <w:hyperlink w:anchor="_Toc387160677" w:history="1">
             <w:r>
               <w:rPr>
                 <w:rStyle w:val="Hipervnculo"/>
@@ -354,7 +354,7 @@
                 <w:noProof/>
                 <w:webHidden/>
               </w:rPr>
-              <w:instrText xml:space="preserve"> PAGEREF _Toc387072801 \h </w:instrText>
+              <w:instrText xml:space="preserve"> PAGEREF _Toc387160677 \h </w:instrText>
             </w:r>
             <w:r>
               <w:rPr>
@@ -396,7 +396,7 @@
               <w:noProof/>
             </w:rPr>
           </w:pPr>
-          <w:hyperlink w:anchor="_Toc387072802" w:history="1">
+          <w:hyperlink w:anchor="_Toc387160678" w:history="1">
             <w:r>
               <w:rPr>
                 <w:rStyle w:val="Hipervnculo"/>
@@ -436,7 +436,7 @@
                 <w:noProof/>
                 <w:webHidden/>
               </w:rPr>
-              <w:instrText xml:space="preserve"> PAGEREF _Toc387072802 \h </w:instrText>
+              <w:instrText xml:space="preserve"> PAGEREF _Toc387160678 \h </w:instrText>
             </w:r>
             <w:r>
               <w:rPr>
@@ -478,7 +478,7 @@
               <w:noProof/>
             </w:rPr>
           </w:pPr>
-          <w:hyperlink w:anchor="_Toc387072803" w:history="1">
+          <w:hyperlink w:anchor="_Toc387160679" w:history="1">
             <w:r>
               <w:rPr>
                 <w:rStyle w:val="Hipervnculo"/>
@@ -518,7 +518,7 @@
                 <w:noProof/>
                 <w:webHidden/>
               </w:rPr>
-              <w:instrText xml:space="preserve"> PAGEREF _Toc387072803 \h </w:instrText>
+              <w:instrText xml:space="preserve"> PAGEREF _Toc387160679 \h </w:instrText>
             </w:r>
             <w:r>
               <w:rPr>
@@ -560,7 +560,7 @@
               <w:noProof/>
             </w:rPr>
           </w:pPr>
-          <w:hyperlink w:anchor="_Toc387072804" w:history="1">
+          <w:hyperlink w:anchor="_Toc387160680" w:history="1">
             <w:r>
               <w:rPr>
                 <w:rStyle w:val="Hipervnculo"/>
@@ -600,7 +600,7 @@
                 <w:noProof/>
                 <w:webHidden/>
               </w:rPr>
-              <w:instrText xml:space="preserve"> PAGEREF _Toc387072804 \h </w:instrText>
+              <w:instrText xml:space="preserve"> PAGEREF _Toc387160680 \h </w:instrText>
             </w:r>
             <w:r>
               <w:rPr>
@@ -642,7 +642,7 @@
               <w:noProof/>
             </w:rPr>
           </w:pPr>
-          <w:hyperlink w:anchor="_Toc387072805" w:history="1">
+          <w:hyperlink w:anchor="_Toc387160681" w:history="1">
             <w:r>
               <w:rPr>
                 <w:rStyle w:val="Hipervnculo"/>
@@ -682,7 +682,7 @@
                 <w:noProof/>
                 <w:webHidden/>
               </w:rPr>
-              <w:instrText xml:space="preserve"> PAGEREF _Toc387072805 \h </w:instrText>
+              <w:instrText xml:space="preserve"> PAGEREF _Toc387160681 \h </w:instrText>
             </w:r>
             <w:r>
               <w:rPr>
@@ -724,7 +724,7 @@
               <w:noProof/>
             </w:rPr>
           </w:pPr>
-          <w:hyperlink w:anchor="_Toc387072806" w:history="1">
+          <w:hyperlink w:anchor="_Toc387160682" w:history="1">
             <w:r>
               <w:rPr>
                 <w:rStyle w:val="Hipervnculo"/>
@@ -764,7 +764,7 @@
                 <w:noProof/>
                 <w:webHidden/>
               </w:rPr>
-              <w:instrText xml:space="preserve"> PAGEREF _Toc387072806 \h </w:instrText>
+              <w:instrText xml:space="preserve"> PAGEREF _Toc387160682 \h </w:instrText>
             </w:r>
             <w:r>
               <w:rPr>
@@ -806,7 +806,7 @@
               <w:noProof/>
             </w:rPr>
           </w:pPr>
-          <w:hyperlink w:anchor="_Toc387072807" w:history="1">
+          <w:hyperlink w:anchor="_Toc387160683" w:history="1">
             <w:r>
               <w:rPr>
                 <w:rStyle w:val="Hipervnculo"/>
@@ -846,7 +846,7 @@
                 <w:noProof/>
                 <w:webHidden/>
               </w:rPr>
-              <w:instrText xml:space="preserve"> PAGEREF _Toc387072807 \h </w:instrText>
+              <w:instrText xml:space="preserve"> PAGEREF _Toc387160683 \h </w:instrText>
             </w:r>
             <w:r>
               <w:rPr>
@@ -888,7 +888,7 @@
               <w:noProof/>
             </w:rPr>
           </w:pPr>
-          <w:hyperlink w:anchor="_Toc387072808" w:history="1">
+          <w:hyperlink w:anchor="_Toc387160684" w:history="1">
             <w:r>
               <w:rPr>
                 <w:rStyle w:val="Hipervnculo"/>
@@ -929,7 +929,7 @@
                 <w:noProof/>
                 <w:webHidden/>
               </w:rPr>
-              <w:instrText xml:space="preserve"> PAGEREF _Toc387072808 \h </w:instrText>
+              <w:instrText xml:space="preserve"> PAGEREF _Toc387160684 \h </w:instrText>
             </w:r>
             <w:r>
               <w:rPr>
@@ -971,7 +971,7 @@
               <w:noProof/>
             </w:rPr>
           </w:pPr>
-          <w:hyperlink w:anchor="_Toc387072809" w:history="1">
+          <w:hyperlink w:anchor="_Toc387160685" w:history="1">
             <w:r>
               <w:rPr>
                 <w:rStyle w:val="Hipervnculo"/>
@@ -1011,7 +1011,7 @@
                 <w:noProof/>
                 <w:webHidden/>
               </w:rPr>
-              <w:instrText xml:space="preserve"> PAGEREF _Toc387072809 \h </w:instrText>
+              <w:instrText xml:space="preserve"> PAGEREF _Toc387160685 \h </w:instrText>
             </w:r>
             <w:r>
               <w:rPr>
@@ -1053,7 +1053,7 @@
               <w:noProof/>
             </w:rPr>
           </w:pPr>
-          <w:hyperlink w:anchor="_Toc387072810" w:history="1">
+          <w:hyperlink w:anchor="_Toc387160686" w:history="1">
             <w:r>
               <w:rPr>
                 <w:rStyle w:val="Hipervnculo"/>
@@ -1093,7 +1093,7 @@
                 <w:noProof/>
                 <w:webHidden/>
               </w:rPr>
-              <w:instrText xml:space="preserve"> PAGEREF _Toc387072810 \h </w:instrText>
+              <w:instrText xml:space="preserve"> PAGEREF _Toc387160686 \h </w:instrText>
             </w:r>
             <w:r>
               <w:rPr>
@@ -1135,7 +1135,7 @@
               <w:noProof/>
             </w:rPr>
           </w:pPr>
-          <w:hyperlink w:anchor="_Toc387072811" w:history="1">
+          <w:hyperlink w:anchor="_Toc387160687" w:history="1">
             <w:r>
               <w:rPr>
                 <w:rStyle w:val="Hipervnculo"/>
@@ -1175,7 +1175,7 @@
                 <w:noProof/>
                 <w:webHidden/>
               </w:rPr>
-              <w:instrText xml:space="preserve"> PAGEREF _Toc387072811 \h </w:instrText>
+              <w:instrText xml:space="preserve"> PAGEREF _Toc387160687 \h </w:instrText>
             </w:r>
             <w:r>
               <w:rPr>
@@ -1217,7 +1217,7 @@
               <w:noProof/>
             </w:rPr>
           </w:pPr>
-          <w:hyperlink w:anchor="_Toc387072812" w:history="1">
+          <w:hyperlink w:anchor="_Toc387160688" w:history="1">
             <w:r>
               <w:rPr>
                 <w:rStyle w:val="Hipervnculo"/>
@@ -1257,7 +1257,7 @@
                 <w:noProof/>
                 <w:webHidden/>
               </w:rPr>
-              <w:instrText xml:space="preserve"> PAGEREF _Toc387072812 \h </w:instrText>
+              <w:instrText xml:space="preserve"> PAGEREF _Toc387160688 \h </w:instrText>
             </w:r>
             <w:r>
               <w:rPr>
@@ -1299,7 +1299,7 @@
               <w:noProof/>
             </w:rPr>
           </w:pPr>
-          <w:hyperlink w:anchor="_Toc387072813" w:history="1">
+          <w:hyperlink w:anchor="_Toc387160689" w:history="1">
             <w:r>
               <w:rPr>
                 <w:rStyle w:val="Hipervnculo"/>
@@ -1340,7 +1340,7 @@
                 <w:noProof/>
                 <w:webHidden/>
               </w:rPr>
-              <w:instrText xml:space="preserve"> PAGEREF _Toc387072813 \h </w:instrText>
+              <w:instrText xml:space="preserve"> PAGEREF _Toc387160689 \h </w:instrText>
             </w:r>
             <w:r>
               <w:rPr>
@@ -1360,7 +1360,7 @@
                 <w:noProof/>
                 <w:webHidden/>
               </w:rPr>
-              <w:t>4</w:t>
+              <w:t>6</w:t>
             </w:r>
             <w:r>
               <w:rPr>
@@ -1404,7 +1404,7 @@
         <w:pStyle w:val="Ttulo1"/>
       </w:pPr>
       <w:bookmarkStart w:id="0" w:name="_Toc386832128"/>
-      <w:bookmarkStart w:id="1" w:name="_Toc387072799"/>
+      <w:bookmarkStart w:id="1" w:name="_Toc387160675"/>
       <w:r>
         <w:lastRenderedPageBreak/>
         <w:t>Estándares</w:t>
@@ -1417,7 +1417,7 @@
         <w:pStyle w:val="Ttulo2"/>
       </w:pPr>
       <w:bookmarkStart w:id="2" w:name="_Toc386832129"/>
-      <w:bookmarkStart w:id="3" w:name="_Toc387072800"/>
+      <w:bookmarkStart w:id="3" w:name="_Toc387160676"/>
       <w:r>
         <w:t>REST</w:t>
       </w:r>
@@ -1483,7 +1483,7 @@
       <w:pPr>
         <w:pStyle w:val="Ttulo2"/>
       </w:pPr>
-      <w:bookmarkStart w:id="4" w:name="_Toc387072801"/>
+      <w:bookmarkStart w:id="4" w:name="_Toc387160677"/>
       <w:r>
         <w:t>SOAP</w:t>
       </w:r>
@@ -1499,7 +1499,7 @@
         <w:pStyle w:val="Ttulo2"/>
       </w:pPr>
       <w:bookmarkStart w:id="5" w:name="_Toc386832130"/>
-      <w:bookmarkStart w:id="6" w:name="_Toc387072802"/>
+      <w:bookmarkStart w:id="6" w:name="_Toc387160678"/>
       <w:r>
         <w:t>W</w:t>
       </w:r>
@@ -1532,7 +1532,7 @@
         <w:pStyle w:val="Ttulo2"/>
       </w:pPr>
       <w:bookmarkStart w:id="7" w:name="_Toc386832131"/>
-      <w:bookmarkStart w:id="8" w:name="_Toc387072803"/>
+      <w:bookmarkStart w:id="8" w:name="_Toc387160679"/>
       <w:r>
         <w:t>W</w:t>
       </w:r>
@@ -1564,7 +1564,7 @@
       <w:pPr>
         <w:pStyle w:val="Ttulo3"/>
       </w:pPr>
-      <w:bookmarkStart w:id="9" w:name="_Toc387072804"/>
+      <w:bookmarkStart w:id="9" w:name="_Toc387160680"/>
       <w:r>
         <w:t>WFS-T</w:t>
       </w:r>
@@ -1580,7 +1580,7 @@
       <w:pPr>
         <w:pStyle w:val="Ttulo2"/>
       </w:pPr>
-      <w:bookmarkStart w:id="10" w:name="_Toc387072805"/>
+      <w:bookmarkStart w:id="10" w:name="_Toc387160681"/>
       <w:r>
         <w:t>WS-SECURITY</w:t>
       </w:r>
@@ -1595,7 +1595,7 @@
       <w:pPr>
         <w:pStyle w:val="Ttulo2"/>
       </w:pPr>
-      <w:bookmarkStart w:id="11" w:name="_Toc387072806"/>
+      <w:bookmarkStart w:id="11" w:name="_Toc387160682"/>
       <w:r>
         <w:t>MTOM</w:t>
       </w:r>
@@ -1611,7 +1611,7 @@
         <w:pStyle w:val="Ttulo2"/>
       </w:pPr>
       <w:bookmarkStart w:id="12" w:name="_Toc386832132"/>
-      <w:bookmarkStart w:id="13" w:name="_Toc387072807"/>
+      <w:bookmarkStart w:id="13" w:name="_Toc387160683"/>
       <w:r>
         <w:t>ESB</w:t>
       </w:r>
@@ -1627,7 +1627,7 @@
       <w:pPr>
         <w:pStyle w:val="Ttulo1"/>
       </w:pPr>
-      <w:bookmarkStart w:id="14" w:name="_Toc387072808"/>
+      <w:bookmarkStart w:id="14" w:name="_Toc387160684"/>
       <w:r>
         <w:t>Tecnologías</w:t>
       </w:r>
@@ -1638,7 +1638,7 @@
       <w:pPr>
         <w:pStyle w:val="Ttulo2"/>
       </w:pPr>
-      <w:bookmarkStart w:id="15" w:name="_Toc387072809"/>
+      <w:bookmarkStart w:id="15" w:name="_Toc387160685"/>
       <w:r>
         <w:t>GEOSERVER</w:t>
       </w:r>
@@ -1653,7 +1653,7 @@
       <w:pPr>
         <w:pStyle w:val="Ttulo2"/>
       </w:pPr>
-      <w:bookmarkStart w:id="16" w:name="_Toc387072810"/>
+      <w:bookmarkStart w:id="16" w:name="_Toc387160686"/>
       <w:r>
         <w:t>JBOSS ESB</w:t>
       </w:r>
@@ -1668,7 +1668,7 @@
       <w:pPr>
         <w:pStyle w:val="Ttulo2"/>
       </w:pPr>
-      <w:bookmarkStart w:id="17" w:name="_Toc387072811"/>
+      <w:bookmarkStart w:id="17" w:name="_Toc387160687"/>
       <w:r>
         <w:lastRenderedPageBreak/>
         <w:t>Plataforma de eGob de Uruguay</w:t>
@@ -1823,20 +1823,251 @@
       <w:pPr>
         <w:pStyle w:val="Ttulo3"/>
       </w:pPr>
-      <w:bookmarkStart w:id="18" w:name="_Toc387072812"/>
+      <w:bookmarkStart w:id="18" w:name="_Toc387160688"/>
       <w:r>
         <w:t>Plataforma de Interoperabilidad</w:t>
       </w:r>
       <w:bookmarkEnd w:id="18"/>
     </w:p>
     <w:p>
-      <w:r>
-        <w:t>LU</w:t>
-      </w:r>
-    </w:p>
-    <w:p/>
+      <w:pPr>
+        <w:rPr>
+          <w:i/>
+        </w:rPr>
+      </w:pPr>
+      <w:r>
+        <w:rPr>
+          <w:i/>
+        </w:rPr>
+        <w:t>"</w:t>
+      </w:r>
+      <w:r>
+        <w:rPr>
+          <w:i/>
+        </w:rPr>
+        <w:t xml:space="preserve">La Plataforma de Interoperabilidad (PDI)  forma parte de la Plataforma de Gobierno Electrónico (PGE) de AGESIC y tiene como objetivo general facilitar y promover la implementación de servicios de Gobierno Electrónico </w:t>
+      </w:r>
+      <w:r>
+        <w:rPr>
+          <w:i/>
+        </w:rPr>
+        <w:t>en Uruguay.</w:t>
+      </w:r>
+      <w:r>
+        <w:rPr>
+          <w:i/>
+        </w:rPr>
+        <w:t xml:space="preserve"> Para esto, la PDI brinda mecanismos que apuntan a simplificar la integración entre los organismos del Estado y a posibilitar un mejor aprovechamiento de sus activos</w:t>
+      </w:r>
+      <w:r>
+        <w:rPr>
+          <w:i/>
+        </w:rPr>
+        <w:t>.</w:t>
+      </w:r>
+      <w:r>
+        <w:rPr>
+          <w:i/>
+        </w:rPr>
+        <w:t xml:space="preserve">" </w:t>
+      </w:r>
+      <w:r>
+        <w:rPr>
+          <w:rStyle w:val="Refdenotaalpie"/>
+          <w:i/>
+        </w:rPr>
+        <w:footnoteReference w:id="3"/>
+      </w:r>
+    </w:p>
+    <w:p>
+      <w:pPr>
+        <w:jc w:val="center"/>
+      </w:pPr>
+      <w:r>
+        <w:rPr>
+          <w:noProof/>
+        </w:rPr>
+        <w:lastRenderedPageBreak/>
+        <w:drawing>
+          <wp:inline distT="0" distB="0" distL="0" distR="0">
+            <wp:extent cx="4600575" cy="5246090"/>
+            <wp:effectExtent l="19050" t="0" r="9525" b="0"/>
+            <wp:docPr id="1" name="Imagen 1"/>
+            <wp:cNvGraphicFramePr>
+              <a:graphicFrameLocks xmlns:a="http://schemas.openxmlformats.org/drawingml/2006/main" noChangeAspect="1"/>
+            </wp:cNvGraphicFramePr>
+            <a:graphic xmlns:a="http://schemas.openxmlformats.org/drawingml/2006/main">
+              <a:graphicData uri="http://schemas.openxmlformats.org/drawingml/2006/picture">
+                <pic:pic xmlns:pic="http://schemas.openxmlformats.org/drawingml/2006/picture">
+                  <pic:nvPicPr>
+                    <pic:cNvPr id="0" name="Picture 1"/>
+                    <pic:cNvPicPr>
+                      <a:picLocks noChangeAspect="1" noChangeArrowheads="1"/>
+                    </pic:cNvPicPr>
+                  </pic:nvPicPr>
+                  <pic:blipFill>
+                    <a:blip r:embed="rId14"/>
+                    <a:srcRect/>
+                    <a:stretch>
+                      <a:fillRect/>
+                    </a:stretch>
+                  </pic:blipFill>
+                  <pic:spPr bwMode="auto">
+                    <a:xfrm>
+                      <a:off x="0" y="0"/>
+                      <a:ext cx="4600575" cy="5246090"/>
+                    </a:xfrm>
+                    <a:prstGeom prst="rect">
+                      <a:avLst/>
+                    </a:prstGeom>
+                    <a:noFill/>
+                    <a:ln w="9525">
+                      <a:noFill/>
+                      <a:miter lim="800000"/>
+                      <a:headEnd/>
+                      <a:tailEnd/>
+                    </a:ln>
+                  </pic:spPr>
+                </pic:pic>
+              </a:graphicData>
+            </a:graphic>
+          </wp:inline>
+        </w:drawing>
+      </w:r>
+    </w:p>
+    <w:p>
+      <w:pPr>
+        <w:jc w:val="center"/>
+      </w:pPr>
+      <w:r>
+        <w:rPr>
+          <w:b/>
+          <w:sz w:val="20"/>
+          <w:szCs w:val="20"/>
+        </w:rPr>
+        <w:t xml:space="preserve">Figura X - Plataforma de </w:t>
+      </w:r>
+      <w:r>
+        <w:rPr>
+          <w:b/>
+          <w:sz w:val="20"/>
+          <w:szCs w:val="20"/>
+        </w:rPr>
+        <w:t xml:space="preserve">Interoperabilidad </w:t>
+      </w:r>
+      <w:r>
+        <w:rPr>
+          <w:rStyle w:val="Refdenotaalpie"/>
+          <w:b/>
+          <w:sz w:val="20"/>
+          <w:szCs w:val="20"/>
+        </w:rPr>
+        <w:footnoteReference w:id="4"/>
+      </w:r>
+    </w:p>
+    <w:p>
+      <w:r>
+        <w:t>La PDI está basada en una arquitectura orientada a servicios (SOA) y compuesta por un sistema de control de acceso, un sistema de gestión de metadatos y una plataforma de middleware</w:t>
+      </w:r>
+      <w:r>
+        <w:t xml:space="preserve"> [2]</w:t>
+      </w:r>
+      <w:r>
+        <w:t xml:space="preserve">. </w:t>
+      </w:r>
+    </w:p>
+    <w:p>
+      <w:pPr>
+        <w:tabs>
+          <w:tab w:val="left" w:pos="3165"/>
+        </w:tabs>
+      </w:pPr>
+      <w:r>
+        <w:rPr>
+          <w:b/>
+        </w:rPr>
+        <w:t>Sistema de control de acceso</w:t>
+      </w:r>
+      <w:r>
+        <w:rPr>
+          <w:b/>
+        </w:rPr>
+        <w:t xml:space="preserve">: </w:t>
+      </w:r>
+      <w:r>
+        <w:t>Es el punto de entrada a la plataforma y provee mecanismos de autenticación y autorización para el consumo de servicios basados en XML</w:t>
+      </w:r>
+      <w:r>
+        <w:t xml:space="preserve"> [2].</w:t>
+      </w:r>
+    </w:p>
+    <w:p>
+      <w:r>
+        <w:rPr>
+          <w:b/>
+        </w:rPr>
+        <w:t>Sistema de gestión de metadatos</w:t>
+      </w:r>
+      <w:r>
+        <w:rPr>
+          <w:b/>
+        </w:rPr>
+        <w:t>:</w:t>
+      </w:r>
+      <w:r>
+        <w:rPr>
+          <w:b/>
+        </w:rPr>
+        <w:t xml:space="preserve"> </w:t>
+      </w:r>
+      <w:r>
+        <w:t>Provee especificación de alto nivel de los conceptos relativos a de los servicios públicos</w:t>
+      </w:r>
+      <w:r>
+        <w:t xml:space="preserve"> [2]</w:t>
+      </w:r>
+      <w:r>
+        <w:t>.</w:t>
+      </w:r>
+    </w:p>
+    <w:p>
+      <w:pPr>
+        <w:rPr>
+          <w:b/>
+        </w:rPr>
+      </w:pPr>
+      <w:r>
+        <w:rPr>
+          <w:b/>
+        </w:rPr>
+        <w:t>Plataforma de middleware</w:t>
+      </w:r>
+      <w:r>
+        <w:rPr>
+          <w:b/>
+        </w:rPr>
+        <w:t>:</w:t>
+      </w:r>
+      <w:r>
+        <w:rPr>
+          <w:b/>
+        </w:rPr>
+        <w:t xml:space="preserve"> </w:t>
+      </w:r>
+      <w:r>
+        <w:t>Cuenta con mecanismos para facilitar el desarrollo, despliegue e integración de servicios y aplicaciones. Está integrado por dos ESB, uno de tecnología Microsoft y otro de tecnología Java, con el fin de obtener lo mejor de ambos y ampliar el espectro de posibilidades en cuanto a los métodos de conexión.  Los organismos pueden utilizar esta plataforma para publicar y descubrir servicios, así como utilizar las diferentes capacidades de mediación, las cuales permiten desacoplar clientes y servicios [2].</w:t>
+      </w:r>
+    </w:p>
     <w:sdt>
       <w:sdtPr>
+        <w:rPr>
+          <w:rFonts w:asciiTheme="minorHAnsi" w:eastAsiaTheme="minorEastAsia" w:hAnsiTheme="minorHAnsi" w:cstheme="minorBidi"/>
+          <w:b w:val="0"/>
+          <w:bCs w:val="0"/>
+          <w:color w:val="auto"/>
+          <w:sz w:val="22"/>
+          <w:szCs w:val="22"/>
+        </w:rPr>
         <w:id w:val="2135860"/>
         <w:docPartObj>
           <w:docPartGallery w:val="Bibliographies"/>
@@ -1845,17 +2076,11 @@
       </w:sdtPr>
       <w:sdtEndPr>
         <w:rPr>
-          <w:rFonts w:asciiTheme="minorHAnsi" w:eastAsiaTheme="minorEastAsia" w:hAnsiTheme="minorHAnsi" w:cstheme="minorBidi"/>
-          <w:b w:val="0"/>
-          <w:bCs w:val="0"/>
-          <w:color w:val="auto"/>
-          <w:sz w:val="22"/>
-          <w:szCs w:val="22"/>
           <w:lang w:val="es-ES"/>
         </w:rPr>
       </w:sdtEndPr>
       <w:sdtContent>
-        <w:bookmarkStart w:id="19" w:name="_Toc387072813" w:displacedByCustomXml="prev"/>
+        <w:bookmarkStart w:id="19" w:name="_Toc387160689" w:displacedByCustomXml="prev"/>
         <w:p>
           <w:pPr>
             <w:pStyle w:val="Ttulo1"/>
@@ -1903,7 +2128,21 @@
                 <w:rPr>
                   <w:noProof/>
                 </w:rPr>
-                <w:t>1. AGSIC. [En línea] [Citado el: 05 de 05 de 2014.] http://www.agesic.gub.uy/innovaportal/v/452/1/agesic/plataforma_de_gobierno_electronico.html?menuderecho=5.</w:t>
+                <w:t>1. AGSIC. [En línea] [Citado el: 5 de 5 de 2014.] http://www.agesic.gub.uy/innovaportal/v/452/1/agesic/plataforma_de_gobierno_electronico.html?menuderecho=5.</w:t>
+              </w:r>
+            </w:p>
+            <w:p>
+              <w:pPr>
+                <w:pStyle w:val="Bibliografa"/>
+                <w:rPr>
+                  <w:noProof/>
+                </w:rPr>
+              </w:pPr>
+              <w:r>
+                <w:rPr>
+                  <w:noProof/>
+                </w:rPr>
+                <w:t>2. AGSIC. [En línea] [Citado el: 6 de 5 de 2014.] http://agesic.gub.uy/innovaportal/v/1710/1/agesic/plataforma_de_interoperabilidad.html?menuderecho=5.</w:t>
               </w:r>
             </w:p>
             <w:p>
@@ -1924,9 +2163,8 @@
       </w:sdtContent>
     </w:sdt>
     <w:p/>
-    <w:p/>
     <w:sectPr>
-      <w:footerReference w:type="default" r:id="rId14"/>
+      <w:footerReference w:type="default" r:id="rId15"/>
       <w:pgSz w:w="11906" w:h="16838"/>
       <w:pgMar w:top="1417" w:right="1701" w:bottom="1417" w:left="1701" w:header="708" w:footer="708" w:gutter="0"/>
       <w:cols w:space="708"/>
@@ -2021,7 +2259,7 @@
                 <w:b/>
                 <w:noProof/>
               </w:rPr>
-              <w:t>4</w:t>
+              <w:t>6</w:t>
             </w:r>
           </w:fldSimple>
         </w:p>
@@ -2146,13 +2384,51 @@
         <w:footnoteRef/>
       </w:r>
       <w:r>
-        <w:t xml:space="preserve"> Tomada de [1]</w:t>
+        <w:t xml:space="preserve"> </w:t>
+      </w:r>
+      <w:r>
+        <w:t>Imagen t</w:t>
+      </w:r>
+      <w:r>
+        <w:t>omada de [1]</w:t>
       </w:r>
       <w:r>
         <w:t>.</w:t>
       </w:r>
       <w:r>
         <w:t xml:space="preserve"> </w:t>
+      </w:r>
+    </w:p>
+  </w:footnote>
+  <w:footnote w:id="3">
+    <w:p>
+      <w:pPr>
+        <w:pStyle w:val="Textonotapie"/>
+      </w:pPr>
+      <w:r>
+        <w:rPr>
+          <w:rStyle w:val="Refdenotaalpie"/>
+        </w:rPr>
+        <w:footnoteRef/>
+      </w:r>
+      <w:r>
+        <w:t xml:space="preserve"> Cita tomada de [2].</w:t>
+      </w:r>
+    </w:p>
+  </w:footnote>
+  <w:footnote w:id="4">
+    <w:p>
+      <w:pPr>
+        <w:pStyle w:val="Textonotapie"/>
+      </w:pPr>
+      <w:r>
+        <w:rPr>
+          <w:rStyle w:val="Refdenotaalpie"/>
+        </w:rPr>
+        <w:footnoteRef/>
+      </w:r>
+      <w:r>
+        <w:t xml:space="preserve"> Imagen tomada de [2]. </w:t>
       </w:r>
     </w:p>
   </w:footnote>
@@ -3407,11 +3683,23 @@
     <b:DayAccessed>05</b:DayAccessed>
     <b:RefOrder>1</b:RefOrder>
   </b:Source>
+  <b:Source>
+    <b:Tag>AGS14</b:Tag>
+    <b:SourceType>InternetSite</b:SourceType>
+    <b:Guid>{02AE3EBC-1D43-460E-AB55-A0BB089E0DDE}</b:Guid>
+    <b:LCID>0</b:LCID>
+    <b:Title>AGSIC</b:Title>
+    <b:YearAccessed>2014</b:YearAccessed>
+    <b:MonthAccessed>5</b:MonthAccessed>
+    <b:DayAccessed>6</b:DayAccessed>
+    <b:URL>http://agesic.gub.uy/innovaportal/v/1710/1/agesic/plataforma_de_interoperabilidad.html?menuderecho=5</b:URL>
+    <b:RefOrder>2</b:RefOrder>
+  </b:Source>
 </b:Sources>
 </file>
 
 <file path=customXml/itemProps1.xml><?xml version="1.0" encoding="utf-8"?>
-<ds:datastoreItem xmlns:ds="http://schemas.openxmlformats.org/officeDocument/2006/customXml" ds:itemID="{354E5994-51B3-41B6-A8C3-B97B9964D3CE}">
+<ds:datastoreItem xmlns:ds="http://schemas.openxmlformats.org/officeDocument/2006/customXml" ds:itemID="{7A6F2582-0DE5-4D46-9CBF-1E5A75ABF687}">
   <ds:schemaRefs>
     <ds:schemaRef ds:uri="http://schemas.openxmlformats.org/officeDocument/2006/bibliography"/>
   </ds:schemaRefs>

</xml_diff>

<commit_message>
Se amplia un poco la info de GeoServer
</commit_message>
<xml_diff>
--- a/Notas.docx
+++ b/Notas.docx
@@ -1930,24 +1930,193 @@
       <w:pPr>
         <w:pStyle w:val="NormalWeb"/>
         <w:spacing w:before="0" w:beforeAutospacing="0" w:after="0" w:afterAutospacing="0"/>
-      </w:pPr>
-      <w:r>
         <w:rPr>
           <w:rFonts w:ascii="Arial" w:hAnsi="Arial" w:cs="Arial"/>
           <w:color w:val="000000"/>
           <w:sz w:val="23"/>
           <w:szCs w:val="23"/>
         </w:rPr>
-        <w:t>GeoServer es un servidor WMS de código abierto que permite a los usuarios compartir y editar datos geoespaciales. Está diseñado para la interoperabilidad, publica los datos de cualquier fuente importante de datos espaciales usando estándares abiertos.Es la implementación de referencia de los estándares Open Geospatial Consortium (OGC) Web Feature Service (WFS) y Web Coverage Service (WCS).</w:t>
-      </w:r>
-    </w:p>
-    <w:p/>
-    <w:p/>
+      </w:pPr>
+      <w:r>
+        <w:rPr>
+          <w:rFonts w:ascii="Arial" w:hAnsi="Arial" w:cs="Arial"/>
+          <w:color w:val="000000"/>
+          <w:sz w:val="23"/>
+          <w:szCs w:val="23"/>
+        </w:rPr>
+        <w:t>GeoServer es un servidor WMS de código abierto que permite a los usuarios compartir y editar datos geoespaciales. Está diseñado para la interoperabilidad, publica los datos de cualquier fuente importante de datos espaciales usando estándares abiertos.</w:t>
+      </w:r>
+    </w:p>
+    <w:p>
+      <w:pPr>
+        <w:pStyle w:val="NormalWeb"/>
+        <w:spacing w:before="0" w:beforeAutospacing="0" w:after="0" w:afterAutospacing="0"/>
+        <w:rPr>
+          <w:rFonts w:ascii="Arial" w:hAnsi="Arial" w:cs="Arial"/>
+          <w:color w:val="000000"/>
+          <w:sz w:val="23"/>
+          <w:szCs w:val="23"/>
+        </w:rPr>
+      </w:pPr>
+    </w:p>
+    <w:p>
+      <w:pPr>
+        <w:rPr>
+          <w:rFonts w:ascii="Arial" w:hAnsi="Arial" w:cs="Arial"/>
+          <w:color w:val="000000"/>
+          <w:sz w:val="23"/>
+          <w:szCs w:val="23"/>
+        </w:rPr>
+      </w:pPr>
+      <w:r>
+        <w:rPr>
+          <w:rFonts w:ascii="Arial" w:hAnsi="Arial" w:cs="Arial"/>
+          <w:color w:val="000000"/>
+          <w:sz w:val="23"/>
+          <w:szCs w:val="23"/>
+        </w:rPr>
+        <w:t>Es la implementación de referencia de los estándares Open Geospatial Consortium (OGC) Web Feature Service (WFS) y Web Coverage Service (WCS).</w:t>
+      </w:r>
+      <w:r>
+        <w:rPr>
+          <w:rFonts w:ascii="Arial" w:hAnsi="Arial" w:cs="Arial"/>
+          <w:color w:val="000000"/>
+          <w:sz w:val="23"/>
+          <w:szCs w:val="23"/>
+        </w:rPr>
+        <w:t xml:space="preserve"> Soporta WFS y WFS-Transaccional.</w:t>
+      </w:r>
+    </w:p>
+    <w:p>
+      <w:pPr>
+        <w:spacing w:after="0" w:line="240" w:lineRule="auto"/>
+        <w:rPr>
+          <w:rFonts w:ascii="Times New Roman" w:eastAsia="Times New Roman" w:hAnsi="Times New Roman" w:cs="Times New Roman"/>
+          <w:sz w:val="24"/>
+          <w:szCs w:val="24"/>
+        </w:rPr>
+      </w:pPr>
+      <w:bookmarkStart w:id="16" w:name="_Toc387160686"/>
+      <w:r>
+        <w:rPr>
+          <w:rFonts w:ascii="Arial" w:eastAsia="Times New Roman" w:hAnsi="Arial" w:cs="Arial"/>
+          <w:color w:val="000000"/>
+          <w:sz w:val="23"/>
+          <w:szCs w:val="23"/>
+        </w:rPr>
+        <w:t xml:space="preserve">Posee los siguientes features </w:t>
+      </w:r>
+    </w:p>
+    <w:p>
+      <w:pPr>
+        <w:spacing w:after="0" w:line="240" w:lineRule="auto"/>
+        <w:rPr>
+          <w:rFonts w:ascii="Times New Roman" w:eastAsia="Times New Roman" w:hAnsi="Times New Roman" w:cs="Times New Roman"/>
+          <w:sz w:val="24"/>
+          <w:szCs w:val="24"/>
+        </w:rPr>
+      </w:pPr>
+    </w:p>
+    <w:p>
+      <w:pPr>
+        <w:spacing w:after="0" w:line="240" w:lineRule="auto"/>
+        <w:rPr>
+          <w:rFonts w:ascii="Times New Roman" w:eastAsia="Times New Roman" w:hAnsi="Times New Roman" w:cs="Times New Roman"/>
+          <w:sz w:val="24"/>
+          <w:szCs w:val="24"/>
+        </w:rPr>
+      </w:pPr>
+      <w:r>
+        <w:rPr>
+          <w:rFonts w:ascii="Arial" w:eastAsia="Times New Roman" w:hAnsi="Arial" w:cs="Arial"/>
+          <w:color w:val="000000"/>
+          <w:sz w:val="23"/>
+          <w:szCs w:val="23"/>
+        </w:rPr>
+        <w:t xml:space="preserve">- Es el más adecuado para los desarrolladores java ya que ofrece facilidad para interoperar con aplicaciones escritas en esa plataforma. </w:t>
+      </w:r>
+    </w:p>
+    <w:p>
+      <w:pPr>
+        <w:spacing w:after="0" w:line="240" w:lineRule="auto"/>
+        <w:rPr>
+          <w:rFonts w:ascii="Times New Roman" w:eastAsia="Times New Roman" w:hAnsi="Times New Roman" w:cs="Times New Roman"/>
+          <w:sz w:val="24"/>
+          <w:szCs w:val="24"/>
+        </w:rPr>
+      </w:pPr>
+      <w:r>
+        <w:rPr>
+          <w:rFonts w:ascii="Arial" w:eastAsia="Times New Roman" w:hAnsi="Arial" w:cs="Arial"/>
+          <w:color w:val="000000"/>
+          <w:sz w:val="23"/>
+          <w:szCs w:val="23"/>
+        </w:rPr>
+        <w:t xml:space="preserve">- Soporta WFS y WFS-T </w:t>
+      </w:r>
+    </w:p>
+    <w:p>
+      <w:pPr>
+        <w:spacing w:after="0" w:line="240" w:lineRule="auto"/>
+        <w:rPr>
+          <w:rFonts w:ascii="Times New Roman" w:eastAsia="Times New Roman" w:hAnsi="Times New Roman" w:cs="Times New Roman"/>
+          <w:sz w:val="24"/>
+          <w:szCs w:val="24"/>
+        </w:rPr>
+      </w:pPr>
+      <w:r>
+        <w:rPr>
+          <w:rFonts w:ascii="Arial" w:eastAsia="Times New Roman" w:hAnsi="Arial" w:cs="Arial"/>
+          <w:color w:val="000000"/>
+          <w:sz w:val="23"/>
+          <w:szCs w:val="23"/>
+        </w:rPr>
+        <w:t>- Como servidor soporta una variedad de formatos de almacenamiento (PostGis, Oracle spatial, Mysql,  GeoTiff) tanto vectorial como raster.</w:t>
+      </w:r>
+    </w:p>
+    <w:p>
+      <w:pPr>
+        <w:spacing w:after="0" w:line="240" w:lineRule="auto"/>
+        <w:rPr>
+          <w:rFonts w:ascii="Times New Roman" w:eastAsia="Times New Roman" w:hAnsi="Times New Roman" w:cs="Times New Roman"/>
+          <w:sz w:val="24"/>
+          <w:szCs w:val="24"/>
+        </w:rPr>
+      </w:pPr>
+      <w:r>
+        <w:rPr>
+          <w:rFonts w:ascii="Arial" w:eastAsia="Times New Roman" w:hAnsi="Arial" w:cs="Arial"/>
+          <w:color w:val="000000"/>
+          <w:sz w:val="23"/>
+          <w:szCs w:val="23"/>
+        </w:rPr>
+        <w:lastRenderedPageBreak/>
+        <w:t>- Reproyección al vuelo</w:t>
+      </w:r>
+    </w:p>
+    <w:p>
+      <w:pPr>
+        <w:spacing w:after="0" w:line="240" w:lineRule="auto"/>
+        <w:rPr>
+          <w:rFonts w:ascii="Times New Roman" w:eastAsia="Times New Roman" w:hAnsi="Times New Roman" w:cs="Times New Roman"/>
+          <w:sz w:val="24"/>
+          <w:szCs w:val="24"/>
+        </w:rPr>
+      </w:pPr>
+      <w:r>
+        <w:rPr>
+          <w:rFonts w:ascii="Arial" w:eastAsia="Times New Roman" w:hAnsi="Arial" w:cs="Arial"/>
+          <w:color w:val="000000"/>
+          <w:sz w:val="23"/>
+          <w:szCs w:val="23"/>
+        </w:rPr>
+        <w:t xml:space="preserve">- WMS Tiling cache (Usa GeoWebCache como cliente de tiles WMS) </w:t>
+      </w:r>
+    </w:p>
     <w:p>
       <w:pPr>
         <w:pStyle w:val="Ttulo2"/>
       </w:pPr>
-      <w:bookmarkStart w:id="16" w:name="_Toc387160686"/>
       <w:r>
         <w:t>JBOSS ESB</w:t>
       </w:r>
@@ -1964,7 +2133,6 @@
       </w:pPr>
       <w:bookmarkStart w:id="17" w:name="_Toc387160687"/>
       <w:r>
-        <w:lastRenderedPageBreak/>
         <w:t>Plataforma de eGob de Uruguay</w:t>
       </w:r>
       <w:bookmarkEnd w:id="17"/>

</xml_diff>

<commit_message>
Se agrega WMS y WFS
</commit_message>
<xml_diff>
--- a/Notas.docx
+++ b/Notas.docx
@@ -149,7 +149,7 @@
             </w:rPr>
             <w:fldChar w:fldCharType="separate"/>
           </w:r>
-          <w:hyperlink w:anchor="_Toc387160675" w:history="1">
+          <w:hyperlink w:anchor="_Toc387354426" w:history="1">
             <w:r>
               <w:rPr>
                 <w:rStyle w:val="Hipervnculo"/>
@@ -190,7 +190,7 @@
                 <w:noProof/>
                 <w:webHidden/>
               </w:rPr>
-              <w:instrText xml:space="preserve"> PAGEREF _Toc387160675 \h </w:instrText>
+              <w:instrText xml:space="preserve"> PAGEREF _Toc387354426 \h </w:instrText>
             </w:r>
             <w:r>
               <w:rPr>
@@ -232,7 +232,7 @@
               <w:noProof/>
             </w:rPr>
           </w:pPr>
-          <w:hyperlink w:anchor="_Toc387160676" w:history="1">
+          <w:hyperlink w:anchor="_Toc387354427" w:history="1">
             <w:r>
               <w:rPr>
                 <w:rStyle w:val="Hipervnculo"/>
@@ -272,7 +272,7 @@
                 <w:noProof/>
                 <w:webHidden/>
               </w:rPr>
-              <w:instrText xml:space="preserve"> PAGEREF _Toc387160676 \h </w:instrText>
+              <w:instrText xml:space="preserve"> PAGEREF _Toc387354427 \h </w:instrText>
             </w:r>
             <w:r>
               <w:rPr>
@@ -314,7 +314,7 @@
               <w:noProof/>
             </w:rPr>
           </w:pPr>
-          <w:hyperlink w:anchor="_Toc387160677" w:history="1">
+          <w:hyperlink w:anchor="_Toc387354428" w:history="1">
             <w:r>
               <w:rPr>
                 <w:rStyle w:val="Hipervnculo"/>
@@ -354,7 +354,7 @@
                 <w:noProof/>
                 <w:webHidden/>
               </w:rPr>
-              <w:instrText xml:space="preserve"> PAGEREF _Toc387160677 \h </w:instrText>
+              <w:instrText xml:space="preserve"> PAGEREF _Toc387354428 \h </w:instrText>
             </w:r>
             <w:r>
               <w:rPr>
@@ -396,7 +396,7 @@
               <w:noProof/>
             </w:rPr>
           </w:pPr>
-          <w:hyperlink w:anchor="_Toc387160678" w:history="1">
+          <w:hyperlink w:anchor="_Toc387354429" w:history="1">
             <w:r>
               <w:rPr>
                 <w:rStyle w:val="Hipervnculo"/>
@@ -415,6 +415,88 @@
                 <w:rStyle w:val="Hipervnculo"/>
                 <w:noProof/>
               </w:rPr>
+              <w:t>Web Services Geográficos</w:t>
+            </w:r>
+            <w:r>
+              <w:rPr>
+                <w:noProof/>
+                <w:webHidden/>
+              </w:rPr>
+              <w:tab/>
+            </w:r>
+            <w:r>
+              <w:rPr>
+                <w:noProof/>
+                <w:webHidden/>
+              </w:rPr>
+              <w:fldChar w:fldCharType="begin"/>
+            </w:r>
+            <w:r>
+              <w:rPr>
+                <w:noProof/>
+                <w:webHidden/>
+              </w:rPr>
+              <w:instrText xml:space="preserve"> PAGEREF _Toc387354429 \h </w:instrText>
+            </w:r>
+            <w:r>
+              <w:rPr>
+                <w:noProof/>
+                <w:webHidden/>
+              </w:rPr>
+            </w:r>
+            <w:r>
+              <w:rPr>
+                <w:noProof/>
+                <w:webHidden/>
+              </w:rPr>
+              <w:fldChar w:fldCharType="separate"/>
+            </w:r>
+            <w:r>
+              <w:rPr>
+                <w:noProof/>
+                <w:webHidden/>
+              </w:rPr>
+              <w:t>4</w:t>
+            </w:r>
+            <w:r>
+              <w:rPr>
+                <w:noProof/>
+                <w:webHidden/>
+              </w:rPr>
+              <w:fldChar w:fldCharType="end"/>
+            </w:r>
+          </w:hyperlink>
+        </w:p>
+        <w:p>
+          <w:pPr>
+            <w:pStyle w:val="TDC3"/>
+            <w:tabs>
+              <w:tab w:val="left" w:pos="1320"/>
+              <w:tab w:val="right" w:leader="dot" w:pos="8494"/>
+            </w:tabs>
+            <w:rPr>
+              <w:noProof/>
+            </w:rPr>
+          </w:pPr>
+          <w:hyperlink w:anchor="_Toc387354430" w:history="1">
+            <w:r>
+              <w:rPr>
+                <w:rStyle w:val="Hipervnculo"/>
+                <w:noProof/>
+              </w:rPr>
+              <w:t>1.3.1</w:t>
+            </w:r>
+            <w:r>
+              <w:rPr>
+                <w:noProof/>
+              </w:rPr>
+              <w:tab/>
+            </w:r>
+            <w:r>
+              <w:rPr>
+                <w:rStyle w:val="Hipervnculo"/>
+                <w:noProof/>
+              </w:rPr>
               <w:t>WMS</w:t>
             </w:r>
             <w:r>
@@ -436,7 +518,7 @@
                 <w:noProof/>
                 <w:webHidden/>
               </w:rPr>
-              <w:instrText xml:space="preserve"> PAGEREF _Toc387160678 \h </w:instrText>
+              <w:instrText xml:space="preserve"> PAGEREF _Toc387354430 \h </w:instrText>
             </w:r>
             <w:r>
               <w:rPr>
@@ -456,7 +538,89 @@
                 <w:noProof/>
                 <w:webHidden/>
               </w:rPr>
-              <w:t>3</w:t>
+              <w:t>4</w:t>
+            </w:r>
+            <w:r>
+              <w:rPr>
+                <w:noProof/>
+                <w:webHidden/>
+              </w:rPr>
+              <w:fldChar w:fldCharType="end"/>
+            </w:r>
+          </w:hyperlink>
+        </w:p>
+        <w:p>
+          <w:pPr>
+            <w:pStyle w:val="TDC3"/>
+            <w:tabs>
+              <w:tab w:val="left" w:pos="1320"/>
+              <w:tab w:val="right" w:leader="dot" w:pos="8494"/>
+            </w:tabs>
+            <w:rPr>
+              <w:noProof/>
+            </w:rPr>
+          </w:pPr>
+          <w:hyperlink w:anchor="_Toc387354431" w:history="1">
+            <w:r>
+              <w:rPr>
+                <w:rStyle w:val="Hipervnculo"/>
+                <w:noProof/>
+              </w:rPr>
+              <w:t>1.3.2</w:t>
+            </w:r>
+            <w:r>
+              <w:rPr>
+                <w:noProof/>
+              </w:rPr>
+              <w:tab/>
+            </w:r>
+            <w:r>
+              <w:rPr>
+                <w:rStyle w:val="Hipervnculo"/>
+                <w:noProof/>
+              </w:rPr>
+              <w:t>WFS</w:t>
+            </w:r>
+            <w:r>
+              <w:rPr>
+                <w:noProof/>
+                <w:webHidden/>
+              </w:rPr>
+              <w:tab/>
+            </w:r>
+            <w:r>
+              <w:rPr>
+                <w:noProof/>
+                <w:webHidden/>
+              </w:rPr>
+              <w:fldChar w:fldCharType="begin"/>
+            </w:r>
+            <w:r>
+              <w:rPr>
+                <w:noProof/>
+                <w:webHidden/>
+              </w:rPr>
+              <w:instrText xml:space="preserve"> PAGEREF _Toc387354431 \h </w:instrText>
+            </w:r>
+            <w:r>
+              <w:rPr>
+                <w:noProof/>
+                <w:webHidden/>
+              </w:rPr>
+            </w:r>
+            <w:r>
+              <w:rPr>
+                <w:noProof/>
+                <w:webHidden/>
+              </w:rPr>
+              <w:fldChar w:fldCharType="separate"/>
+            </w:r>
+            <w:r>
+              <w:rPr>
+                <w:noProof/>
+                <w:webHidden/>
+              </w:rPr>
+              <w:t>4</w:t>
             </w:r>
             <w:r>
               <w:rPr>
@@ -478,7 +642,7 @@
               <w:noProof/>
             </w:rPr>
           </w:pPr>
-          <w:hyperlink w:anchor="_Toc387160679" w:history="1">
+          <w:hyperlink w:anchor="_Toc387354432" w:history="1">
             <w:r>
               <w:rPr>
                 <w:rStyle w:val="Hipervnculo"/>
@@ -497,7 +661,7 @@
                 <w:rStyle w:val="Hipervnculo"/>
                 <w:noProof/>
               </w:rPr>
-              <w:t>WFS</w:t>
+              <w:t>WS-SECURITY</w:t>
             </w:r>
             <w:r>
               <w:rPr>
@@ -518,7 +682,7 @@
                 <w:noProof/>
                 <w:webHidden/>
               </w:rPr>
-              <w:instrText xml:space="preserve"> PAGEREF _Toc387160679 \h </w:instrText>
+              <w:instrText xml:space="preserve"> PAGEREF _Toc387354432 \h </w:instrText>
             </w:r>
             <w:r>
               <w:rPr>
@@ -538,7 +702,500 @@
                 <w:noProof/>
                 <w:webHidden/>
               </w:rPr>
-              <w:t>3</w:t>
+              <w:t>5</w:t>
+            </w:r>
+            <w:r>
+              <w:rPr>
+                <w:noProof/>
+                <w:webHidden/>
+              </w:rPr>
+              <w:fldChar w:fldCharType="end"/>
+            </w:r>
+          </w:hyperlink>
+        </w:p>
+        <w:p>
+          <w:pPr>
+            <w:pStyle w:val="TDC2"/>
+            <w:tabs>
+              <w:tab w:val="left" w:pos="880"/>
+              <w:tab w:val="right" w:leader="dot" w:pos="8494"/>
+            </w:tabs>
+            <w:rPr>
+              <w:noProof/>
+            </w:rPr>
+          </w:pPr>
+          <w:hyperlink w:anchor="_Toc387354433" w:history="1">
+            <w:r>
+              <w:rPr>
+                <w:rStyle w:val="Hipervnculo"/>
+                <w:noProof/>
+              </w:rPr>
+              <w:t>1.5</w:t>
+            </w:r>
+            <w:r>
+              <w:rPr>
+                <w:noProof/>
+              </w:rPr>
+              <w:tab/>
+            </w:r>
+            <w:r>
+              <w:rPr>
+                <w:rStyle w:val="Hipervnculo"/>
+                <w:noProof/>
+              </w:rPr>
+              <w:t>MTOM</w:t>
+            </w:r>
+            <w:r>
+              <w:rPr>
+                <w:noProof/>
+                <w:webHidden/>
+              </w:rPr>
+              <w:tab/>
+            </w:r>
+            <w:r>
+              <w:rPr>
+                <w:noProof/>
+                <w:webHidden/>
+              </w:rPr>
+              <w:fldChar w:fldCharType="begin"/>
+            </w:r>
+            <w:r>
+              <w:rPr>
+                <w:noProof/>
+                <w:webHidden/>
+              </w:rPr>
+              <w:instrText xml:space="preserve"> PAGEREF _Toc387354433 \h </w:instrText>
+            </w:r>
+            <w:r>
+              <w:rPr>
+                <w:noProof/>
+                <w:webHidden/>
+              </w:rPr>
+            </w:r>
+            <w:r>
+              <w:rPr>
+                <w:noProof/>
+                <w:webHidden/>
+              </w:rPr>
+              <w:fldChar w:fldCharType="separate"/>
+            </w:r>
+            <w:r>
+              <w:rPr>
+                <w:noProof/>
+                <w:webHidden/>
+              </w:rPr>
+              <w:t>5</w:t>
+            </w:r>
+            <w:r>
+              <w:rPr>
+                <w:noProof/>
+                <w:webHidden/>
+              </w:rPr>
+              <w:fldChar w:fldCharType="end"/>
+            </w:r>
+          </w:hyperlink>
+        </w:p>
+        <w:p>
+          <w:pPr>
+            <w:pStyle w:val="TDC2"/>
+            <w:tabs>
+              <w:tab w:val="left" w:pos="880"/>
+              <w:tab w:val="right" w:leader="dot" w:pos="8494"/>
+            </w:tabs>
+            <w:rPr>
+              <w:noProof/>
+            </w:rPr>
+          </w:pPr>
+          <w:hyperlink w:anchor="_Toc387354434" w:history="1">
+            <w:r>
+              <w:rPr>
+                <w:rStyle w:val="Hipervnculo"/>
+                <w:noProof/>
+              </w:rPr>
+              <w:t>1.6</w:t>
+            </w:r>
+            <w:r>
+              <w:rPr>
+                <w:noProof/>
+              </w:rPr>
+              <w:tab/>
+            </w:r>
+            <w:r>
+              <w:rPr>
+                <w:rStyle w:val="Hipervnculo"/>
+                <w:noProof/>
+              </w:rPr>
+              <w:t>ESB</w:t>
+            </w:r>
+            <w:r>
+              <w:rPr>
+                <w:noProof/>
+                <w:webHidden/>
+              </w:rPr>
+              <w:tab/>
+            </w:r>
+            <w:r>
+              <w:rPr>
+                <w:noProof/>
+                <w:webHidden/>
+              </w:rPr>
+              <w:fldChar w:fldCharType="begin"/>
+            </w:r>
+            <w:r>
+              <w:rPr>
+                <w:noProof/>
+                <w:webHidden/>
+              </w:rPr>
+              <w:instrText xml:space="preserve"> PAGEREF _Toc387354434 \h </w:instrText>
+            </w:r>
+            <w:r>
+              <w:rPr>
+                <w:noProof/>
+                <w:webHidden/>
+              </w:rPr>
+            </w:r>
+            <w:r>
+              <w:rPr>
+                <w:noProof/>
+                <w:webHidden/>
+              </w:rPr>
+              <w:fldChar w:fldCharType="separate"/>
+            </w:r>
+            <w:r>
+              <w:rPr>
+                <w:noProof/>
+                <w:webHidden/>
+              </w:rPr>
+              <w:t>5</w:t>
+            </w:r>
+            <w:r>
+              <w:rPr>
+                <w:noProof/>
+                <w:webHidden/>
+              </w:rPr>
+              <w:fldChar w:fldCharType="end"/>
+            </w:r>
+          </w:hyperlink>
+        </w:p>
+        <w:p>
+          <w:pPr>
+            <w:pStyle w:val="TDC1"/>
+            <w:tabs>
+              <w:tab w:val="left" w:pos="440"/>
+            </w:tabs>
+            <w:rPr>
+              <w:b w:val="0"/>
+              <w:noProof/>
+            </w:rPr>
+          </w:pPr>
+          <w:hyperlink w:anchor="_Toc387354435" w:history="1">
+            <w:r>
+              <w:rPr>
+                <w:rStyle w:val="Hipervnculo"/>
+                <w:noProof/>
+              </w:rPr>
+              <w:t>2</w:t>
+            </w:r>
+            <w:r>
+              <w:rPr>
+                <w:b w:val="0"/>
+                <w:noProof/>
+              </w:rPr>
+              <w:tab/>
+            </w:r>
+            <w:r>
+              <w:rPr>
+                <w:rStyle w:val="Hipervnculo"/>
+                <w:noProof/>
+              </w:rPr>
+              <w:t>Tecnologías</w:t>
+            </w:r>
+            <w:r>
+              <w:rPr>
+                <w:noProof/>
+                <w:webHidden/>
+              </w:rPr>
+              <w:tab/>
+            </w:r>
+            <w:r>
+              <w:rPr>
+                <w:noProof/>
+                <w:webHidden/>
+              </w:rPr>
+              <w:fldChar w:fldCharType="begin"/>
+            </w:r>
+            <w:r>
+              <w:rPr>
+                <w:noProof/>
+                <w:webHidden/>
+              </w:rPr>
+              <w:instrText xml:space="preserve"> PAGEREF _Toc387354435 \h </w:instrText>
+            </w:r>
+            <w:r>
+              <w:rPr>
+                <w:noProof/>
+                <w:webHidden/>
+              </w:rPr>
+            </w:r>
+            <w:r>
+              <w:rPr>
+                <w:noProof/>
+                <w:webHidden/>
+              </w:rPr>
+              <w:fldChar w:fldCharType="separate"/>
+            </w:r>
+            <w:r>
+              <w:rPr>
+                <w:noProof/>
+                <w:webHidden/>
+              </w:rPr>
+              <w:t>5</w:t>
+            </w:r>
+            <w:r>
+              <w:rPr>
+                <w:noProof/>
+                <w:webHidden/>
+              </w:rPr>
+              <w:fldChar w:fldCharType="end"/>
+            </w:r>
+          </w:hyperlink>
+        </w:p>
+        <w:p>
+          <w:pPr>
+            <w:pStyle w:val="TDC2"/>
+            <w:tabs>
+              <w:tab w:val="left" w:pos="880"/>
+              <w:tab w:val="right" w:leader="dot" w:pos="8494"/>
+            </w:tabs>
+            <w:rPr>
+              <w:noProof/>
+            </w:rPr>
+          </w:pPr>
+          <w:hyperlink w:anchor="_Toc387354436" w:history="1">
+            <w:r>
+              <w:rPr>
+                <w:rStyle w:val="Hipervnculo"/>
+                <w:noProof/>
+              </w:rPr>
+              <w:t>2.1</w:t>
+            </w:r>
+            <w:r>
+              <w:rPr>
+                <w:noProof/>
+              </w:rPr>
+              <w:tab/>
+            </w:r>
+            <w:r>
+              <w:rPr>
+                <w:rStyle w:val="Hipervnculo"/>
+                <w:noProof/>
+              </w:rPr>
+              <w:t>GEOSERVER</w:t>
+            </w:r>
+            <w:r>
+              <w:rPr>
+                <w:noProof/>
+                <w:webHidden/>
+              </w:rPr>
+              <w:tab/>
+            </w:r>
+            <w:r>
+              <w:rPr>
+                <w:noProof/>
+                <w:webHidden/>
+              </w:rPr>
+              <w:fldChar w:fldCharType="begin"/>
+            </w:r>
+            <w:r>
+              <w:rPr>
+                <w:noProof/>
+                <w:webHidden/>
+              </w:rPr>
+              <w:instrText xml:space="preserve"> PAGEREF _Toc387354436 \h </w:instrText>
+            </w:r>
+            <w:r>
+              <w:rPr>
+                <w:noProof/>
+                <w:webHidden/>
+              </w:rPr>
+            </w:r>
+            <w:r>
+              <w:rPr>
+                <w:noProof/>
+                <w:webHidden/>
+              </w:rPr>
+              <w:fldChar w:fldCharType="separate"/>
+            </w:r>
+            <w:r>
+              <w:rPr>
+                <w:noProof/>
+                <w:webHidden/>
+              </w:rPr>
+              <w:t>5</w:t>
+            </w:r>
+            <w:r>
+              <w:rPr>
+                <w:noProof/>
+                <w:webHidden/>
+              </w:rPr>
+              <w:fldChar w:fldCharType="end"/>
+            </w:r>
+          </w:hyperlink>
+        </w:p>
+        <w:p>
+          <w:pPr>
+            <w:pStyle w:val="TDC2"/>
+            <w:tabs>
+              <w:tab w:val="left" w:pos="880"/>
+              <w:tab w:val="right" w:leader="dot" w:pos="8494"/>
+            </w:tabs>
+            <w:rPr>
+              <w:noProof/>
+            </w:rPr>
+          </w:pPr>
+          <w:hyperlink w:anchor="_Toc387354437" w:history="1">
+            <w:r>
+              <w:rPr>
+                <w:rStyle w:val="Hipervnculo"/>
+                <w:noProof/>
+              </w:rPr>
+              <w:t>2.2</w:t>
+            </w:r>
+            <w:r>
+              <w:rPr>
+                <w:noProof/>
+              </w:rPr>
+              <w:tab/>
+            </w:r>
+            <w:r>
+              <w:rPr>
+                <w:rStyle w:val="Hipervnculo"/>
+                <w:noProof/>
+              </w:rPr>
+              <w:t>JBOSS ESB</w:t>
+            </w:r>
+            <w:r>
+              <w:rPr>
+                <w:noProof/>
+                <w:webHidden/>
+              </w:rPr>
+              <w:tab/>
+            </w:r>
+            <w:r>
+              <w:rPr>
+                <w:noProof/>
+                <w:webHidden/>
+              </w:rPr>
+              <w:fldChar w:fldCharType="begin"/>
+            </w:r>
+            <w:r>
+              <w:rPr>
+                <w:noProof/>
+                <w:webHidden/>
+              </w:rPr>
+              <w:instrText xml:space="preserve"> PAGEREF _Toc387354437 \h </w:instrText>
+            </w:r>
+            <w:r>
+              <w:rPr>
+                <w:noProof/>
+                <w:webHidden/>
+              </w:rPr>
+            </w:r>
+            <w:r>
+              <w:rPr>
+                <w:noProof/>
+                <w:webHidden/>
+              </w:rPr>
+              <w:fldChar w:fldCharType="separate"/>
+            </w:r>
+            <w:r>
+              <w:rPr>
+                <w:noProof/>
+                <w:webHidden/>
+              </w:rPr>
+              <w:t>6</w:t>
+            </w:r>
+            <w:r>
+              <w:rPr>
+                <w:noProof/>
+                <w:webHidden/>
+              </w:rPr>
+              <w:fldChar w:fldCharType="end"/>
+            </w:r>
+          </w:hyperlink>
+        </w:p>
+        <w:p>
+          <w:pPr>
+            <w:pStyle w:val="TDC2"/>
+            <w:tabs>
+              <w:tab w:val="left" w:pos="880"/>
+              <w:tab w:val="right" w:leader="dot" w:pos="8494"/>
+            </w:tabs>
+            <w:rPr>
+              <w:noProof/>
+            </w:rPr>
+          </w:pPr>
+          <w:hyperlink w:anchor="_Toc387354438" w:history="1">
+            <w:r>
+              <w:rPr>
+                <w:rStyle w:val="Hipervnculo"/>
+                <w:noProof/>
+              </w:rPr>
+              <w:t>2.3</w:t>
+            </w:r>
+            <w:r>
+              <w:rPr>
+                <w:noProof/>
+              </w:rPr>
+              <w:tab/>
+            </w:r>
+            <w:r>
+              <w:rPr>
+                <w:rStyle w:val="Hipervnculo"/>
+                <w:noProof/>
+              </w:rPr>
+              <w:t>Plataforma de eGob de Uruguay</w:t>
+            </w:r>
+            <w:r>
+              <w:rPr>
+                <w:noProof/>
+                <w:webHidden/>
+              </w:rPr>
+              <w:tab/>
+            </w:r>
+            <w:r>
+              <w:rPr>
+                <w:noProof/>
+                <w:webHidden/>
+              </w:rPr>
+              <w:fldChar w:fldCharType="begin"/>
+            </w:r>
+            <w:r>
+              <w:rPr>
+                <w:noProof/>
+                <w:webHidden/>
+              </w:rPr>
+              <w:instrText xml:space="preserve"> PAGEREF _Toc387354438 \h </w:instrText>
+            </w:r>
+            <w:r>
+              <w:rPr>
+                <w:noProof/>
+                <w:webHidden/>
+              </w:rPr>
+            </w:r>
+            <w:r>
+              <w:rPr>
+                <w:noProof/>
+                <w:webHidden/>
+              </w:rPr>
+              <w:fldChar w:fldCharType="separate"/>
+            </w:r>
+            <w:r>
+              <w:rPr>
+                <w:noProof/>
+                <w:webHidden/>
+              </w:rPr>
+              <w:t>6</w:t>
             </w:r>
             <w:r>
               <w:rPr>
@@ -560,13 +1217,13 @@
               <w:noProof/>
             </w:rPr>
           </w:pPr>
-          <w:hyperlink w:anchor="_Toc387160680" w:history="1">
+          <w:hyperlink w:anchor="_Toc387354439" w:history="1">
             <w:r>
               <w:rPr>
                 <w:rStyle w:val="Hipervnculo"/>
                 <w:noProof/>
               </w:rPr>
-              <w:t>1.4.1</w:t>
+              <w:t>2.3.1</w:t>
             </w:r>
             <w:r>
               <w:rPr>
@@ -579,7 +1236,7 @@
                 <w:rStyle w:val="Hipervnculo"/>
                 <w:noProof/>
               </w:rPr>
-              <w:t>WFS-T</w:t>
+              <w:t>Plataforma de Interoperabilidad</w:t>
             </w:r>
             <w:r>
               <w:rPr>
@@ -600,7 +1257,7 @@
                 <w:noProof/>
                 <w:webHidden/>
               </w:rPr>
-              <w:instrText xml:space="preserve"> PAGEREF _Toc387160680 \h </w:instrText>
+              <w:instrText xml:space="preserve"> PAGEREF _Toc387354439 \h </w:instrText>
             </w:r>
             <w:r>
               <w:rPr>
@@ -620,253 +1277,7 @@
                 <w:noProof/>
                 <w:webHidden/>
               </w:rPr>
-              <w:t>3</w:t>
-            </w:r>
-            <w:r>
-              <w:rPr>
-                <w:noProof/>
-                <w:webHidden/>
-              </w:rPr>
-              <w:fldChar w:fldCharType="end"/>
-            </w:r>
-          </w:hyperlink>
-        </w:p>
-        <w:p>
-          <w:pPr>
-            <w:pStyle w:val="TDC2"/>
-            <w:tabs>
-              <w:tab w:val="left" w:pos="880"/>
-              <w:tab w:val="right" w:leader="dot" w:pos="8494"/>
-            </w:tabs>
-            <w:rPr>
-              <w:noProof/>
-            </w:rPr>
-          </w:pPr>
-          <w:hyperlink w:anchor="_Toc387160681" w:history="1">
-            <w:r>
-              <w:rPr>
-                <w:rStyle w:val="Hipervnculo"/>
-                <w:noProof/>
-              </w:rPr>
-              <w:t>1.5</w:t>
-            </w:r>
-            <w:r>
-              <w:rPr>
-                <w:noProof/>
-              </w:rPr>
-              <w:tab/>
-            </w:r>
-            <w:r>
-              <w:rPr>
-                <w:rStyle w:val="Hipervnculo"/>
-                <w:noProof/>
-              </w:rPr>
-              <w:t>WS-SECURITY</w:t>
-            </w:r>
-            <w:r>
-              <w:rPr>
-                <w:noProof/>
-                <w:webHidden/>
-              </w:rPr>
-              <w:tab/>
-            </w:r>
-            <w:r>
-              <w:rPr>
-                <w:noProof/>
-                <w:webHidden/>
-              </w:rPr>
-              <w:fldChar w:fldCharType="begin"/>
-            </w:r>
-            <w:r>
-              <w:rPr>
-                <w:noProof/>
-                <w:webHidden/>
-              </w:rPr>
-              <w:instrText xml:space="preserve"> PAGEREF _Toc387160681 \h </w:instrText>
-            </w:r>
-            <w:r>
-              <w:rPr>
-                <w:noProof/>
-                <w:webHidden/>
-              </w:rPr>
-            </w:r>
-            <w:r>
-              <w:rPr>
-                <w:noProof/>
-                <w:webHidden/>
-              </w:rPr>
-              <w:fldChar w:fldCharType="separate"/>
-            </w:r>
-            <w:r>
-              <w:rPr>
-                <w:noProof/>
-                <w:webHidden/>
-              </w:rPr>
-              <w:t>3</w:t>
-            </w:r>
-            <w:r>
-              <w:rPr>
-                <w:noProof/>
-                <w:webHidden/>
-              </w:rPr>
-              <w:fldChar w:fldCharType="end"/>
-            </w:r>
-          </w:hyperlink>
-        </w:p>
-        <w:p>
-          <w:pPr>
-            <w:pStyle w:val="TDC2"/>
-            <w:tabs>
-              <w:tab w:val="left" w:pos="880"/>
-              <w:tab w:val="right" w:leader="dot" w:pos="8494"/>
-            </w:tabs>
-            <w:rPr>
-              <w:noProof/>
-            </w:rPr>
-          </w:pPr>
-          <w:hyperlink w:anchor="_Toc387160682" w:history="1">
-            <w:r>
-              <w:rPr>
-                <w:rStyle w:val="Hipervnculo"/>
-                <w:noProof/>
-              </w:rPr>
-              <w:t>1.6</w:t>
-            </w:r>
-            <w:r>
-              <w:rPr>
-                <w:noProof/>
-              </w:rPr>
-              <w:tab/>
-            </w:r>
-            <w:r>
-              <w:rPr>
-                <w:rStyle w:val="Hipervnculo"/>
-                <w:noProof/>
-              </w:rPr>
-              <w:t>MTOM</w:t>
-            </w:r>
-            <w:r>
-              <w:rPr>
-                <w:noProof/>
-                <w:webHidden/>
-              </w:rPr>
-              <w:tab/>
-            </w:r>
-            <w:r>
-              <w:rPr>
-                <w:noProof/>
-                <w:webHidden/>
-              </w:rPr>
-              <w:fldChar w:fldCharType="begin"/>
-            </w:r>
-            <w:r>
-              <w:rPr>
-                <w:noProof/>
-                <w:webHidden/>
-              </w:rPr>
-              <w:instrText xml:space="preserve"> PAGEREF _Toc387160682 \h </w:instrText>
-            </w:r>
-            <w:r>
-              <w:rPr>
-                <w:noProof/>
-                <w:webHidden/>
-              </w:rPr>
-            </w:r>
-            <w:r>
-              <w:rPr>
-                <w:noProof/>
-                <w:webHidden/>
-              </w:rPr>
-              <w:fldChar w:fldCharType="separate"/>
-            </w:r>
-            <w:r>
-              <w:rPr>
-                <w:noProof/>
-                <w:webHidden/>
-              </w:rPr>
-              <w:t>3</w:t>
-            </w:r>
-            <w:r>
-              <w:rPr>
-                <w:noProof/>
-                <w:webHidden/>
-              </w:rPr>
-              <w:fldChar w:fldCharType="end"/>
-            </w:r>
-          </w:hyperlink>
-        </w:p>
-        <w:p>
-          <w:pPr>
-            <w:pStyle w:val="TDC2"/>
-            <w:tabs>
-              <w:tab w:val="left" w:pos="880"/>
-              <w:tab w:val="right" w:leader="dot" w:pos="8494"/>
-            </w:tabs>
-            <w:rPr>
-              <w:noProof/>
-            </w:rPr>
-          </w:pPr>
-          <w:hyperlink w:anchor="_Toc387160683" w:history="1">
-            <w:r>
-              <w:rPr>
-                <w:rStyle w:val="Hipervnculo"/>
-                <w:noProof/>
-              </w:rPr>
-              <w:t>1.7</w:t>
-            </w:r>
-            <w:r>
-              <w:rPr>
-                <w:noProof/>
-              </w:rPr>
-              <w:tab/>
-            </w:r>
-            <w:r>
-              <w:rPr>
-                <w:rStyle w:val="Hipervnculo"/>
-                <w:noProof/>
-              </w:rPr>
-              <w:t>ESB</w:t>
-            </w:r>
-            <w:r>
-              <w:rPr>
-                <w:noProof/>
-                <w:webHidden/>
-              </w:rPr>
-              <w:tab/>
-            </w:r>
-            <w:r>
-              <w:rPr>
-                <w:noProof/>
-                <w:webHidden/>
-              </w:rPr>
-              <w:fldChar w:fldCharType="begin"/>
-            </w:r>
-            <w:r>
-              <w:rPr>
-                <w:noProof/>
-                <w:webHidden/>
-              </w:rPr>
-              <w:instrText xml:space="preserve"> PAGEREF _Toc387160683 \h </w:instrText>
-            </w:r>
-            <w:r>
-              <w:rPr>
-                <w:noProof/>
-                <w:webHidden/>
-              </w:rPr>
-            </w:r>
-            <w:r>
-              <w:rPr>
-                <w:noProof/>
-                <w:webHidden/>
-              </w:rPr>
-              <w:fldChar w:fldCharType="separate"/>
-            </w:r>
-            <w:r>
-              <w:rPr>
-                <w:noProof/>
-                <w:webHidden/>
-              </w:rPr>
-              <w:t>3</w:t>
+              <w:t>6</w:t>
             </w:r>
             <w:r>
               <w:rPr>
@@ -888,13 +1299,13 @@
               <w:noProof/>
             </w:rPr>
           </w:pPr>
-          <w:hyperlink w:anchor="_Toc387160684" w:history="1">
+          <w:hyperlink w:anchor="_Toc387354440" w:history="1">
             <w:r>
               <w:rPr>
                 <w:rStyle w:val="Hipervnculo"/>
                 <w:noProof/>
               </w:rPr>
-              <w:t>2</w:t>
+              <w:t>3</w:t>
             </w:r>
             <w:r>
               <w:rPr>
@@ -908,7 +1319,7 @@
                 <w:rStyle w:val="Hipervnculo"/>
                 <w:noProof/>
               </w:rPr>
-              <w:t>Tecnologías</w:t>
+              <w:t>Referencias</w:t>
             </w:r>
             <w:r>
               <w:rPr>
@@ -929,7 +1340,7 @@
                 <w:noProof/>
                 <w:webHidden/>
               </w:rPr>
-              <w:instrText xml:space="preserve"> PAGEREF _Toc387160684 \h </w:instrText>
+              <w:instrText xml:space="preserve"> PAGEREF _Toc387354440 \h </w:instrText>
             </w:r>
             <w:r>
               <w:rPr>
@@ -949,418 +1360,7 @@
                 <w:noProof/>
                 <w:webHidden/>
               </w:rPr>
-              <w:t>3</w:t>
-            </w:r>
-            <w:r>
-              <w:rPr>
-                <w:noProof/>
-                <w:webHidden/>
-              </w:rPr>
-              <w:fldChar w:fldCharType="end"/>
-            </w:r>
-          </w:hyperlink>
-        </w:p>
-        <w:p>
-          <w:pPr>
-            <w:pStyle w:val="TDC2"/>
-            <w:tabs>
-              <w:tab w:val="left" w:pos="880"/>
-              <w:tab w:val="right" w:leader="dot" w:pos="8494"/>
-            </w:tabs>
-            <w:rPr>
-              <w:noProof/>
-            </w:rPr>
-          </w:pPr>
-          <w:hyperlink w:anchor="_Toc387160685" w:history="1">
-            <w:r>
-              <w:rPr>
-                <w:rStyle w:val="Hipervnculo"/>
-                <w:noProof/>
-              </w:rPr>
-              <w:t>2.1</w:t>
-            </w:r>
-            <w:r>
-              <w:rPr>
-                <w:noProof/>
-              </w:rPr>
-              <w:tab/>
-            </w:r>
-            <w:r>
-              <w:rPr>
-                <w:rStyle w:val="Hipervnculo"/>
-                <w:noProof/>
-              </w:rPr>
-              <w:t>GEOSERVER</w:t>
-            </w:r>
-            <w:r>
-              <w:rPr>
-                <w:noProof/>
-                <w:webHidden/>
-              </w:rPr>
-              <w:tab/>
-            </w:r>
-            <w:r>
-              <w:rPr>
-                <w:noProof/>
-                <w:webHidden/>
-              </w:rPr>
-              <w:fldChar w:fldCharType="begin"/>
-            </w:r>
-            <w:r>
-              <w:rPr>
-                <w:noProof/>
-                <w:webHidden/>
-              </w:rPr>
-              <w:instrText xml:space="preserve"> PAGEREF _Toc387160685 \h </w:instrText>
-            </w:r>
-            <w:r>
-              <w:rPr>
-                <w:noProof/>
-                <w:webHidden/>
-              </w:rPr>
-            </w:r>
-            <w:r>
-              <w:rPr>
-                <w:noProof/>
-                <w:webHidden/>
-              </w:rPr>
-              <w:fldChar w:fldCharType="separate"/>
-            </w:r>
-            <w:r>
-              <w:rPr>
-                <w:noProof/>
-                <w:webHidden/>
-              </w:rPr>
-              <w:t>3</w:t>
-            </w:r>
-            <w:r>
-              <w:rPr>
-                <w:noProof/>
-                <w:webHidden/>
-              </w:rPr>
-              <w:fldChar w:fldCharType="end"/>
-            </w:r>
-          </w:hyperlink>
-        </w:p>
-        <w:p>
-          <w:pPr>
-            <w:pStyle w:val="TDC2"/>
-            <w:tabs>
-              <w:tab w:val="left" w:pos="880"/>
-              <w:tab w:val="right" w:leader="dot" w:pos="8494"/>
-            </w:tabs>
-            <w:rPr>
-              <w:noProof/>
-            </w:rPr>
-          </w:pPr>
-          <w:hyperlink w:anchor="_Toc387160686" w:history="1">
-            <w:r>
-              <w:rPr>
-                <w:rStyle w:val="Hipervnculo"/>
-                <w:noProof/>
-              </w:rPr>
-              <w:t>2.2</w:t>
-            </w:r>
-            <w:r>
-              <w:rPr>
-                <w:noProof/>
-              </w:rPr>
-              <w:tab/>
-            </w:r>
-            <w:r>
-              <w:rPr>
-                <w:rStyle w:val="Hipervnculo"/>
-                <w:noProof/>
-              </w:rPr>
-              <w:t>JBOSS ESB</w:t>
-            </w:r>
-            <w:r>
-              <w:rPr>
-                <w:noProof/>
-                <w:webHidden/>
-              </w:rPr>
-              <w:tab/>
-            </w:r>
-            <w:r>
-              <w:rPr>
-                <w:noProof/>
-                <w:webHidden/>
-              </w:rPr>
-              <w:fldChar w:fldCharType="begin"/>
-            </w:r>
-            <w:r>
-              <w:rPr>
-                <w:noProof/>
-                <w:webHidden/>
-              </w:rPr>
-              <w:instrText xml:space="preserve"> PAGEREF _Toc387160686 \h </w:instrText>
-            </w:r>
-            <w:r>
-              <w:rPr>
-                <w:noProof/>
-                <w:webHidden/>
-              </w:rPr>
-            </w:r>
-            <w:r>
-              <w:rPr>
-                <w:noProof/>
-                <w:webHidden/>
-              </w:rPr>
-              <w:fldChar w:fldCharType="separate"/>
-            </w:r>
-            <w:r>
-              <w:rPr>
-                <w:noProof/>
-                <w:webHidden/>
-              </w:rPr>
-              <w:t>3</w:t>
-            </w:r>
-            <w:r>
-              <w:rPr>
-                <w:noProof/>
-                <w:webHidden/>
-              </w:rPr>
-              <w:fldChar w:fldCharType="end"/>
-            </w:r>
-          </w:hyperlink>
-        </w:p>
-        <w:p>
-          <w:pPr>
-            <w:pStyle w:val="TDC2"/>
-            <w:tabs>
-              <w:tab w:val="left" w:pos="880"/>
-              <w:tab w:val="right" w:leader="dot" w:pos="8494"/>
-            </w:tabs>
-            <w:rPr>
-              <w:noProof/>
-            </w:rPr>
-          </w:pPr>
-          <w:hyperlink w:anchor="_Toc387160687" w:history="1">
-            <w:r>
-              <w:rPr>
-                <w:rStyle w:val="Hipervnculo"/>
-                <w:noProof/>
-              </w:rPr>
-              <w:t>2.3</w:t>
-            </w:r>
-            <w:r>
-              <w:rPr>
-                <w:noProof/>
-              </w:rPr>
-              <w:tab/>
-            </w:r>
-            <w:r>
-              <w:rPr>
-                <w:rStyle w:val="Hipervnculo"/>
-                <w:noProof/>
-              </w:rPr>
-              <w:t>Plataforma de eGob de Uruguay</w:t>
-            </w:r>
-            <w:r>
-              <w:rPr>
-                <w:noProof/>
-                <w:webHidden/>
-              </w:rPr>
-              <w:tab/>
-            </w:r>
-            <w:r>
-              <w:rPr>
-                <w:noProof/>
-                <w:webHidden/>
-              </w:rPr>
-              <w:fldChar w:fldCharType="begin"/>
-            </w:r>
-            <w:r>
-              <w:rPr>
-                <w:noProof/>
-                <w:webHidden/>
-              </w:rPr>
-              <w:instrText xml:space="preserve"> PAGEREF _Toc387160687 \h </w:instrText>
-            </w:r>
-            <w:r>
-              <w:rPr>
-                <w:noProof/>
-                <w:webHidden/>
-              </w:rPr>
-            </w:r>
-            <w:r>
-              <w:rPr>
-                <w:noProof/>
-                <w:webHidden/>
-              </w:rPr>
-              <w:fldChar w:fldCharType="separate"/>
-            </w:r>
-            <w:r>
-              <w:rPr>
-                <w:noProof/>
-                <w:webHidden/>
-              </w:rPr>
-              <w:t>4</w:t>
-            </w:r>
-            <w:r>
-              <w:rPr>
-                <w:noProof/>
-                <w:webHidden/>
-              </w:rPr>
-              <w:fldChar w:fldCharType="end"/>
-            </w:r>
-          </w:hyperlink>
-        </w:p>
-        <w:p>
-          <w:pPr>
-            <w:pStyle w:val="TDC3"/>
-            <w:tabs>
-              <w:tab w:val="left" w:pos="1320"/>
-              <w:tab w:val="right" w:leader="dot" w:pos="8494"/>
-            </w:tabs>
-            <w:rPr>
-              <w:noProof/>
-            </w:rPr>
-          </w:pPr>
-          <w:hyperlink w:anchor="_Toc387160688" w:history="1">
-            <w:r>
-              <w:rPr>
-                <w:rStyle w:val="Hipervnculo"/>
-                <w:noProof/>
-              </w:rPr>
-              <w:t>2.3.1</w:t>
-            </w:r>
-            <w:r>
-              <w:rPr>
-                <w:noProof/>
-              </w:rPr>
-              <w:tab/>
-            </w:r>
-            <w:r>
-              <w:rPr>
-                <w:rStyle w:val="Hipervnculo"/>
-                <w:noProof/>
-              </w:rPr>
-              <w:t>Plataforma de Interoperabilidad</w:t>
-            </w:r>
-            <w:r>
-              <w:rPr>
-                <w:noProof/>
-                <w:webHidden/>
-              </w:rPr>
-              <w:tab/>
-            </w:r>
-            <w:r>
-              <w:rPr>
-                <w:noProof/>
-                <w:webHidden/>
-              </w:rPr>
-              <w:fldChar w:fldCharType="begin"/>
-            </w:r>
-            <w:r>
-              <w:rPr>
-                <w:noProof/>
-                <w:webHidden/>
-              </w:rPr>
-              <w:instrText xml:space="preserve"> PAGEREF _Toc387160688 \h </w:instrText>
-            </w:r>
-            <w:r>
-              <w:rPr>
-                <w:noProof/>
-                <w:webHidden/>
-              </w:rPr>
-            </w:r>
-            <w:r>
-              <w:rPr>
-                <w:noProof/>
-                <w:webHidden/>
-              </w:rPr>
-              <w:fldChar w:fldCharType="separate"/>
-            </w:r>
-            <w:r>
-              <w:rPr>
-                <w:noProof/>
-                <w:webHidden/>
-              </w:rPr>
-              <w:t>4</w:t>
-            </w:r>
-            <w:r>
-              <w:rPr>
-                <w:noProof/>
-                <w:webHidden/>
-              </w:rPr>
-              <w:fldChar w:fldCharType="end"/>
-            </w:r>
-          </w:hyperlink>
-        </w:p>
-        <w:p>
-          <w:pPr>
-            <w:pStyle w:val="TDC1"/>
-            <w:tabs>
-              <w:tab w:val="left" w:pos="440"/>
-            </w:tabs>
-            <w:rPr>
-              <w:b w:val="0"/>
-              <w:noProof/>
-            </w:rPr>
-          </w:pPr>
-          <w:hyperlink w:anchor="_Toc387160689" w:history="1">
-            <w:r>
-              <w:rPr>
-                <w:rStyle w:val="Hipervnculo"/>
-                <w:noProof/>
-              </w:rPr>
-              <w:t>3</w:t>
-            </w:r>
-            <w:r>
-              <w:rPr>
-                <w:b w:val="0"/>
-                <w:noProof/>
-              </w:rPr>
-              <w:tab/>
-            </w:r>
-            <w:r>
-              <w:rPr>
-                <w:rStyle w:val="Hipervnculo"/>
-                <w:noProof/>
-              </w:rPr>
-              <w:t>Referencias</w:t>
-            </w:r>
-            <w:r>
-              <w:rPr>
-                <w:noProof/>
-                <w:webHidden/>
-              </w:rPr>
-              <w:tab/>
-            </w:r>
-            <w:r>
-              <w:rPr>
-                <w:noProof/>
-                <w:webHidden/>
-              </w:rPr>
-              <w:fldChar w:fldCharType="begin"/>
-            </w:r>
-            <w:r>
-              <w:rPr>
-                <w:noProof/>
-                <w:webHidden/>
-              </w:rPr>
-              <w:instrText xml:space="preserve"> PAGEREF _Toc387160689 \h </w:instrText>
-            </w:r>
-            <w:r>
-              <w:rPr>
-                <w:noProof/>
-                <w:webHidden/>
-              </w:rPr>
-            </w:r>
-            <w:r>
-              <w:rPr>
-                <w:noProof/>
-                <w:webHidden/>
-              </w:rPr>
-              <w:fldChar w:fldCharType="separate"/>
-            </w:r>
-            <w:r>
-              <w:rPr>
-                <w:noProof/>
-                <w:webHidden/>
-              </w:rPr>
-              <w:t>6</w:t>
+              <w:t>8</w:t>
             </w:r>
             <w:r>
               <w:rPr>
@@ -1404,7 +1404,7 @@
         <w:pStyle w:val="Ttulo1"/>
       </w:pPr>
       <w:bookmarkStart w:id="0" w:name="_Toc386832128"/>
-      <w:bookmarkStart w:id="1" w:name="_Toc387160675"/>
+      <w:bookmarkStart w:id="1" w:name="_Toc387354426"/>
       <w:r>
         <w:lastRenderedPageBreak/>
         <w:t>Estándares</w:t>
@@ -1417,7 +1417,7 @@
         <w:pStyle w:val="Ttulo2"/>
       </w:pPr>
       <w:bookmarkStart w:id="2" w:name="_Toc386832129"/>
-      <w:bookmarkStart w:id="3" w:name="_Toc387160676"/>
+      <w:bookmarkStart w:id="3" w:name="_Toc387354427"/>
       <w:r>
         <w:t>REST</w:t>
       </w:r>
@@ -1438,7 +1438,6 @@
           <w:szCs w:val="24"/>
         </w:rPr>
       </w:pPr>
-      <w:bookmarkStart w:id="4" w:name="_Toc387160677"/>
       <w:r>
         <w:rPr>
           <w:rFonts w:ascii="Arial" w:eastAsia="Times New Roman" w:hAnsi="Arial" w:cs="Arial"/>
@@ -1684,6 +1683,7 @@
       <w:pPr>
         <w:pStyle w:val="Ttulo2"/>
       </w:pPr>
+      <w:bookmarkStart w:id="4" w:name="_Toc387354428"/>
       <w:r>
         <w:t>SOAP</w:t>
       </w:r>
@@ -1761,126 +1761,812 @@
         <w:t>Se utiliza el lenguaje WSDL (Web Service Description Language) para describir los servicios que se ofrecen, así como el formato de la entrada y la salida de cada servicio. Un web service SOAP  tiene una especificación asociada escrita en este lenguaje que está basado en XML.</w:t>
       </w:r>
     </w:p>
+    <w:p>
+      <w:pPr>
+        <w:pStyle w:val="Ttulo2"/>
+      </w:pPr>
+      <w:bookmarkStart w:id="5" w:name="_Toc386832130"/>
+      <w:bookmarkStart w:id="6" w:name="_Toc387354429"/>
+      <w:r>
+        <w:lastRenderedPageBreak/>
+        <w:t xml:space="preserve">Web Services </w:t>
+      </w:r>
+      <w:bookmarkEnd w:id="5"/>
+      <w:r>
+        <w:t>Geográficos</w:t>
+      </w:r>
+      <w:bookmarkEnd w:id="6"/>
+    </w:p>
+    <w:p>
+      <w:r>
+        <w:t>Open Geospatial Consortium (OGC</w:t>
+      </w:r>
+      <w:r>
+        <w:t>) [3] es la organización que propone los estándares de Web Services Geográficos, los cuales están agrupados bajo el nombre OWS.</w:t>
+      </w:r>
+    </w:p>
+    <w:p>
+      <w:r>
+        <w:t xml:space="preserve">Las siguientes descripciones de los protocolos </w:t>
+      </w:r>
+      <w:r>
+        <w:t xml:space="preserve">Web Map Service </w:t>
+      </w:r>
+      <w:r>
+        <w:t xml:space="preserve">(WMS) y </w:t>
+      </w:r>
+      <w:r>
+        <w:t>Web Feature Service</w:t>
+      </w:r>
+      <w:r>
+        <w:t xml:space="preserve"> (WFS) se arman a partir de la</w:t>
+      </w:r>
+      <w:r>
+        <w:t xml:space="preserve"> conjunción de [4], [5], [6], y [7].</w:t>
+      </w:r>
+    </w:p>
     <w:p/>
+    <w:p>
+      <w:pPr>
+        <w:pStyle w:val="Ttulo3"/>
+      </w:pPr>
+      <w:bookmarkStart w:id="7" w:name="_Toc387354430"/>
+      <w:r>
+        <w:t>WMS</w:t>
+      </w:r>
+      <w:bookmarkEnd w:id="7"/>
+    </w:p>
+    <w:p>
+      <w:r>
+        <w:t xml:space="preserve">WMS [4] es un estándar que define un protocolo para obtener mapas dinámicos, </w:t>
+      </w:r>
+      <w:r>
+        <w:t>de datos referenciados espacialmente</w:t>
+      </w:r>
+      <w:r>
+        <w:t xml:space="preserve"> a partir de información geográfica distribuida. El mapa que se obtiene para </w:t>
+      </w:r>
+      <w:r>
+        <w:t>representa</w:t>
+      </w:r>
+      <w:r>
+        <w:t>r</w:t>
+      </w:r>
+      <w:r>
+        <w:t xml:space="preserve"> la información geográfica</w:t>
+      </w:r>
+      <w:r>
+        <w:t xml:space="preserve"> es un archivo de imagen en formato </w:t>
+      </w:r>
+      <w:r>
+        <w:t>PNG, GIF o JPEG, o en ocasiones como elementos gráficos basados en</w:t>
+      </w:r>
+      <w:r>
+        <w:t xml:space="preserve"> las especificaciones</w:t>
+      </w:r>
+      <w:r>
+        <w:t xml:space="preserve"> </w:t>
+      </w:r>
+      <w:r>
+        <w:t>Scalable Vector Graphics</w:t>
+      </w:r>
+      <w:r>
+        <w:t xml:space="preserve"> (SVG) o </w:t>
+      </w:r>
+      <w:r>
+        <w:t>Web Computer Graphics Metafile</w:t>
+      </w:r>
+      <w:r>
+        <w:t xml:space="preserve"> (</w:t>
+      </w:r>
+      <w:r>
+        <w:t>WebCGM</w:t>
+      </w:r>
+      <w:r>
+        <w:t>)</w:t>
+      </w:r>
+      <w:r>
+        <w:t>.</w:t>
+      </w:r>
+      <w:r>
+        <w:t xml:space="preserve"> </w:t>
+      </w:r>
+    </w:p>
+    <w:p>
+      <w:r>
+        <w:t xml:space="preserve">WMS </w:t>
+      </w:r>
+      <w:r>
+        <w:t>define tres operaciones</w:t>
+      </w:r>
+      <w:r>
+        <w:t xml:space="preserve"> para publicar datos geográficos</w:t>
+      </w:r>
+      <w:r>
+        <w:t xml:space="preserve">: </w:t>
+      </w:r>
+    </w:p>
+    <w:p>
+      <w:r>
+        <w:rPr>
+          <w:b/>
+        </w:rPr>
+        <w:t>getCapabilities:</w:t>
+      </w:r>
+      <w:r>
+        <w:t xml:space="preserve"> D</w:t>
+      </w:r>
+      <w:r>
+        <w:t xml:space="preserve">evuelve </w:t>
+      </w:r>
+      <w:r>
+        <w:t xml:space="preserve">los </w:t>
+      </w:r>
+      <w:r>
+        <w:t>metadatos</w:t>
+      </w:r>
+      <w:r>
+        <w:t xml:space="preserve"> del </w:t>
+      </w:r>
+      <w:r>
+        <w:t>servicio</w:t>
+      </w:r>
+      <w:r>
+        <w:t>, tales como, formatos que soporta, datos que posee, información de los valores admitidos de los parámetros, etc.</w:t>
+      </w:r>
+    </w:p>
+    <w:p>
+      <w:r>
+        <w:rPr>
+          <w:b/>
+        </w:rPr>
+        <w:t>getMap:</w:t>
+      </w:r>
+      <w:r>
+        <w:t xml:space="preserve"> </w:t>
+      </w:r>
+      <w:r>
+        <w:t>Devuelve un mapa geográfico</w:t>
+      </w:r>
+      <w:r>
+        <w:t xml:space="preserve"> </w:t>
+      </w:r>
+      <w:r>
+        <w:t>a partir de ciertas capas.</w:t>
+      </w:r>
+      <w:r>
+        <w:t xml:space="preserve"> </w:t>
+      </w:r>
+    </w:p>
+    <w:p>
+      <w:r>
+        <w:t xml:space="preserve"> </w:t>
+      </w:r>
+      <w:r>
+        <w:rPr>
+          <w:b/>
+        </w:rPr>
+        <w:t>getFeatureInfo:</w:t>
+      </w:r>
+      <w:r>
+        <w:t xml:space="preserve"> Operación o</w:t>
+      </w:r>
+      <w:r>
+        <w:t xml:space="preserve">pcional </w:t>
+      </w:r>
+      <w:r>
+        <w:t xml:space="preserve">que </w:t>
+      </w:r>
+      <w:r>
+        <w:t>devuelve información acerca de las características particulares mostradas en el mapa.</w:t>
+      </w:r>
+    </w:p>
     <w:p/>
     <w:p>
       <w:pPr>
+        <w:pStyle w:val="Ttulo3"/>
+      </w:pPr>
+      <w:bookmarkStart w:id="8" w:name="_Toc386832131"/>
+      <w:bookmarkStart w:id="9" w:name="_Toc387354431"/>
+      <w:r>
+        <w:t>W</w:t>
+      </w:r>
+      <w:r>
+        <w:t>FS</w:t>
+      </w:r>
+      <w:bookmarkEnd w:id="8"/>
+      <w:bookmarkEnd w:id="9"/>
+    </w:p>
+    <w:p>
+      <w:r>
+        <w:t xml:space="preserve">WFS [5] es un estándar que define un protocolo para consultar y modificar información geográfica codificada en </w:t>
+      </w:r>
+      <w:r>
+        <w:t>Geography Markup Language</w:t>
+      </w:r>
+      <w:r>
+        <w:t xml:space="preserve"> (GML).</w:t>
+      </w:r>
+    </w:p>
+    <w:p>
+      <w:r>
+        <w:t xml:space="preserve">WFS </w:t>
+      </w:r>
+      <w:r>
+        <w:t xml:space="preserve">define </w:t>
+      </w:r>
+      <w:r>
+        <w:t>seis</w:t>
+      </w:r>
+      <w:r>
+        <w:t xml:space="preserve"> operaciones</w:t>
+      </w:r>
+      <w:r>
+        <w:t xml:space="preserve"> para consultar y modificar datos geográficos</w:t>
+      </w:r>
+      <w:r>
+        <w:t>:</w:t>
+      </w:r>
+    </w:p>
+    <w:p>
+      <w:pPr>
+        <w:rPr>
+          <w:b/>
+        </w:rPr>
+      </w:pPr>
+      <w:r>
+        <w:rPr>
+          <w:b/>
+        </w:rPr>
+        <w:t>GetCapabilities:</w:t>
+      </w:r>
+      <w:r>
+        <w:rPr>
+          <w:b/>
+        </w:rPr>
+        <w:t xml:space="preserve"> </w:t>
+      </w:r>
+      <w:r>
+        <w:t>D</w:t>
+      </w:r>
+      <w:r>
+        <w:t xml:space="preserve">evuelve </w:t>
+      </w:r>
+      <w:r>
+        <w:t xml:space="preserve">información del </w:t>
+      </w:r>
+      <w:r>
+        <w:t>servicio</w:t>
+      </w:r>
+      <w:r>
+        <w:t>.</w:t>
+      </w:r>
+    </w:p>
+    <w:p>
+      <w:pPr>
+        <w:rPr>
+          <w:b/>
+        </w:rPr>
+      </w:pPr>
+      <w:r>
+        <w:rPr>
+          <w:b/>
+        </w:rPr>
+        <w:t>DescribeFeatureType:</w:t>
+      </w:r>
+      <w:r>
+        <w:t xml:space="preserve"> </w:t>
+      </w:r>
+      <w:r>
+        <w:t>Describe la est</w:t>
+      </w:r>
+      <w:r>
+        <w:t>ru</w:t>
+      </w:r>
+      <w:r>
+        <w:t>c</w:t>
+      </w:r>
+      <w:r>
+        <w:t>tura</w:t>
+      </w:r>
+      <w:r>
+        <w:t xml:space="preserve"> </w:t>
+      </w:r>
+      <w:r>
+        <w:t xml:space="preserve">de cualquier tipo de </w:t>
+      </w:r>
+      <w:r>
+        <w:t xml:space="preserve">entidad soportado por </w:t>
+      </w:r>
+      <w:r>
+        <w:t>el servicio.</w:t>
+      </w:r>
+    </w:p>
+    <w:p>
+      <w:pPr>
+        <w:rPr>
+          <w:b/>
+        </w:rPr>
+      </w:pPr>
+      <w:r>
+        <w:rPr>
+          <w:b/>
+        </w:rPr>
+        <w:t>GetFeature:</w:t>
+      </w:r>
+      <w:r>
+        <w:rPr>
+          <w:b/>
+        </w:rPr>
+        <w:t xml:space="preserve"> </w:t>
+      </w:r>
+      <w:r>
+        <w:t>Devuelve los datos geográficos resultado de la consulta realizada por el cliente (analogía con SELECT).</w:t>
+      </w:r>
+      <w:r>
+        <w:rPr>
+          <w:b/>
+        </w:rPr>
+        <w:t xml:space="preserve">  </w:t>
+      </w:r>
+    </w:p>
+    <w:p>
+      <w:pPr>
+        <w:rPr>
+          <w:rFonts w:cs="HIACML+TimesNewRoman"/>
+          <w:b/>
+          <w:color w:val="000000"/>
+          <w:sz w:val="23"/>
+          <w:szCs w:val="23"/>
+        </w:rPr>
+      </w:pPr>
+      <w:r>
+        <w:rPr>
+          <w:rFonts w:cs="HIACML+TimesNewRoman"/>
+          <w:b/>
+          <w:color w:val="000000"/>
+          <w:sz w:val="23"/>
+          <w:szCs w:val="23"/>
+        </w:rPr>
+        <w:t>GetGmlObject:</w:t>
+      </w:r>
+      <w:r>
+        <w:rPr>
+          <w:rFonts w:cs="HIACML+TimesNewRoman"/>
+          <w:b/>
+          <w:color w:val="000000"/>
+          <w:sz w:val="23"/>
+          <w:szCs w:val="23"/>
+        </w:rPr>
+        <w:t xml:space="preserve"> </w:t>
+      </w:r>
+      <w:r>
+        <w:rPr>
+          <w:rFonts w:cs="HIACML+TimesNewRoman"/>
+          <w:color w:val="000000"/>
+          <w:sz w:val="23"/>
+          <w:szCs w:val="23"/>
+        </w:rPr>
+        <w:t>Devuelve cualquier elemento GML a través de su identificador</w:t>
+      </w:r>
+      <w:r>
+        <w:rPr>
+          <w:rFonts w:cs="HIACML+TimesNewRoman"/>
+          <w:color w:val="000000"/>
+          <w:sz w:val="23"/>
+          <w:szCs w:val="23"/>
+        </w:rPr>
+        <w:t xml:space="preserve"> </w:t>
+      </w:r>
+      <w:r>
+        <w:rPr>
+          <w:rFonts w:cs="HIACML+TimesNewRoman"/>
+          <w:color w:val="000000"/>
+          <w:sz w:val="23"/>
+          <w:szCs w:val="23"/>
+        </w:rPr>
+        <w:t>único.</w:t>
+      </w:r>
+    </w:p>
+    <w:p>
+      <w:pPr>
+        <w:rPr>
+          <w:rFonts w:cs="HIAFIB+TimesNewRoman,Italic"/>
+          <w:b/>
+          <w:color w:val="000000"/>
+          <w:sz w:val="23"/>
+          <w:szCs w:val="23"/>
+        </w:rPr>
+      </w:pPr>
+      <w:r>
+        <w:rPr>
+          <w:rFonts w:cs="HIAFIB+TimesNewRoman,Italic"/>
+          <w:b/>
+          <w:color w:val="000000"/>
+          <w:sz w:val="23"/>
+          <w:szCs w:val="23"/>
+        </w:rPr>
+        <w:t>Transaction:</w:t>
+      </w:r>
+      <w:r>
+        <w:rPr>
+          <w:rFonts w:cs="HIAFIB+TimesNewRoman,Italic"/>
+          <w:b/>
+          <w:color w:val="000000"/>
+          <w:sz w:val="23"/>
+          <w:szCs w:val="23"/>
+        </w:rPr>
+        <w:t xml:space="preserve"> </w:t>
+      </w:r>
+      <w:r>
+        <w:rPr>
+          <w:rFonts w:cs="HIAFIB+TimesNewRoman,Italic"/>
+          <w:color w:val="000000"/>
+          <w:sz w:val="23"/>
+          <w:szCs w:val="23"/>
+        </w:rPr>
+        <w:t xml:space="preserve">Operación que </w:t>
+      </w:r>
+      <w:r>
+        <w:rPr>
+          <w:rFonts w:cs="HIAFIB+TimesNewRoman,Italic"/>
+          <w:color w:val="000000"/>
+          <w:sz w:val="23"/>
+          <w:szCs w:val="23"/>
+        </w:rPr>
+        <w:t xml:space="preserve">permite </w:t>
+      </w:r>
+      <w:r>
+        <w:rPr>
+          <w:rFonts w:cs="HIAFIB+TimesNewRoman,Italic"/>
+          <w:color w:val="000000"/>
+          <w:sz w:val="23"/>
+          <w:szCs w:val="23"/>
+        </w:rPr>
+        <w:t>modifica</w:t>
+      </w:r>
+      <w:r>
+        <w:rPr>
+          <w:rFonts w:cs="HIAFIB+TimesNewRoman,Italic"/>
+          <w:color w:val="000000"/>
+          <w:sz w:val="23"/>
+          <w:szCs w:val="23"/>
+        </w:rPr>
+        <w:t>r</w:t>
+      </w:r>
+      <w:r>
+        <w:rPr>
+          <w:rFonts w:cs="HIAFIB+TimesNewRoman,Italic"/>
+          <w:color w:val="000000"/>
+          <w:sz w:val="23"/>
+          <w:szCs w:val="23"/>
+        </w:rPr>
+        <w:t xml:space="preserve"> las características de los datos geográficos, tales como</w:t>
+      </w:r>
+      <w:r>
+        <w:rPr>
+          <w:rFonts w:cs="HIAFIB+TimesNewRoman,Italic"/>
+          <w:color w:val="000000"/>
+          <w:sz w:val="23"/>
+          <w:szCs w:val="23"/>
+        </w:rPr>
+        <w:t>,</w:t>
+      </w:r>
+      <w:r>
+        <w:rPr>
+          <w:rFonts w:cs="HIAFIB+TimesNewRoman,Italic"/>
+          <w:color w:val="000000"/>
+          <w:sz w:val="23"/>
+          <w:szCs w:val="23"/>
+        </w:rPr>
+        <w:t xml:space="preserve"> </w:t>
+      </w:r>
+      <w:r>
+        <w:rPr>
+          <w:rFonts w:cs="HIAFIB+TimesNewRoman,Italic"/>
+          <w:color w:val="000000"/>
+          <w:sz w:val="23"/>
+          <w:szCs w:val="23"/>
+        </w:rPr>
+        <w:t xml:space="preserve">darlos de </w:t>
+      </w:r>
+      <w:r>
+        <w:rPr>
+          <w:rFonts w:cs="HIAFIB+TimesNewRoman,Italic"/>
+          <w:color w:val="000000"/>
+          <w:sz w:val="23"/>
+          <w:szCs w:val="23"/>
+        </w:rPr>
+        <w:t>alta, modifica</w:t>
+      </w:r>
+      <w:r>
+        <w:rPr>
+          <w:rFonts w:cs="HIAFIB+TimesNewRoman,Italic"/>
+          <w:color w:val="000000"/>
+          <w:sz w:val="23"/>
+          <w:szCs w:val="23"/>
+        </w:rPr>
+        <w:t>rlos</w:t>
+      </w:r>
+      <w:r>
+        <w:rPr>
+          <w:rFonts w:cs="HIAFIB+TimesNewRoman,Italic"/>
+          <w:color w:val="000000"/>
+          <w:sz w:val="23"/>
+          <w:szCs w:val="23"/>
+        </w:rPr>
+        <w:t xml:space="preserve"> y </w:t>
+      </w:r>
+      <w:r>
+        <w:rPr>
+          <w:rFonts w:cs="HIAFIB+TimesNewRoman,Italic"/>
+          <w:color w:val="000000"/>
+          <w:sz w:val="23"/>
+          <w:szCs w:val="23"/>
+        </w:rPr>
+        <w:t xml:space="preserve">darlos de </w:t>
+      </w:r>
+      <w:r>
+        <w:rPr>
+          <w:rFonts w:cs="HIAFIB+TimesNewRoman,Italic"/>
+          <w:color w:val="000000"/>
+          <w:sz w:val="23"/>
+          <w:szCs w:val="23"/>
+        </w:rPr>
+        <w:t>baja.</w:t>
+      </w:r>
+    </w:p>
+    <w:p>
+      <w:pPr>
+        <w:rPr>
+          <w:rFonts w:cs="HIAFIB+TimesNewRoman,Italic"/>
+          <w:b/>
+          <w:color w:val="000000"/>
+          <w:sz w:val="23"/>
+          <w:szCs w:val="23"/>
+        </w:rPr>
+      </w:pPr>
+      <w:r>
+        <w:rPr>
+          <w:rFonts w:cs="HIAFIB+TimesNewRoman,Italic"/>
+          <w:b/>
+          <w:color w:val="000000"/>
+          <w:sz w:val="23"/>
+          <w:szCs w:val="23"/>
+        </w:rPr>
+        <w:t>LockFeature:</w:t>
+      </w:r>
+      <w:r>
+        <w:rPr>
+          <w:rFonts w:cs="HIAFIB+TimesNewRoman,Italic"/>
+          <w:b/>
+          <w:color w:val="000000"/>
+          <w:sz w:val="23"/>
+          <w:szCs w:val="23"/>
+        </w:rPr>
+        <w:t xml:space="preserve"> </w:t>
+      </w:r>
+      <w:r>
+        <w:rPr>
+          <w:rFonts w:cs="HIAFIB+TimesNewRoman,Italic"/>
+          <w:color w:val="000000"/>
+          <w:sz w:val="23"/>
+          <w:szCs w:val="23"/>
+        </w:rPr>
+        <w:t>Operación opcional que permite bloquear una entidad al momento de realizar una transacción.</w:t>
+      </w:r>
+    </w:p>
+    <w:p/>
+    <w:p>
+      <w:r>
+        <w:lastRenderedPageBreak/>
+        <w:t>En base a las operaciones ofrecidas los servicios WFS se clasifican de la siguiente manera:</w:t>
+      </w:r>
+    </w:p>
+    <w:p>
+      <w:pPr>
+        <w:rPr>
+          <w:b/>
+        </w:rPr>
+      </w:pPr>
+      <w:r>
+        <w:rPr>
+          <w:b/>
+        </w:rPr>
+        <w:t xml:space="preserve">WFS </w:t>
+      </w:r>
+      <w:r>
+        <w:rPr>
+          <w:b/>
+        </w:rPr>
+        <w:t>B</w:t>
+      </w:r>
+      <w:r>
+        <w:rPr>
+          <w:b/>
+        </w:rPr>
+        <w:t>ásico</w:t>
+      </w:r>
+      <w:r>
+        <w:rPr>
+          <w:b/>
+        </w:rPr>
+        <w:t xml:space="preserve">: </w:t>
+      </w:r>
+      <w:r>
+        <w:t xml:space="preserve">Estos servicios son </w:t>
+      </w:r>
+      <w:r>
+        <w:t>únicamente</w:t>
+      </w:r>
+      <w:r>
+        <w:t xml:space="preserve"> de lectura y ofrecen las operaciones GetCapabilities, DescribeFeatureType </w:t>
+      </w:r>
+      <w:r>
+        <w:t>y</w:t>
+      </w:r>
+      <w:r>
+        <w:t xml:space="preserve"> GetFeature.</w:t>
+      </w:r>
+    </w:p>
+    <w:p>
+      <w:pPr>
+        <w:rPr>
+          <w:b/>
+        </w:rPr>
+      </w:pPr>
+      <w:r>
+        <w:rPr>
+          <w:b/>
+        </w:rPr>
+        <w:t>WFS con XLink</w:t>
+      </w:r>
+      <w:r>
+        <w:rPr>
+          <w:b/>
+        </w:rPr>
+        <w:t xml:space="preserve">: </w:t>
+      </w:r>
+      <w:r>
+        <w:t xml:space="preserve">Ofrecen las operaciones de un WFS básico más la operación </w:t>
+      </w:r>
+      <w:r>
+        <w:rPr>
+          <w:rFonts w:cs="HIACML+TimesNewRoman"/>
+          <w:color w:val="000000"/>
+          <w:sz w:val="23"/>
+          <w:szCs w:val="23"/>
+        </w:rPr>
+        <w:t>Ge</w:t>
+      </w:r>
+      <w:r>
+        <w:rPr>
+          <w:rFonts w:cs="HIACML+TimesNewRoman"/>
+          <w:color w:val="000000"/>
+          <w:sz w:val="23"/>
+          <w:szCs w:val="23"/>
+        </w:rPr>
+        <w:t xml:space="preserve">tGmlObject. Con XLink significa que el servidor puede solicitar datos extra a otros servidores. </w:t>
+      </w:r>
+      <w:r>
+        <w:rPr>
+          <w:b/>
+        </w:rPr>
+        <w:t xml:space="preserve"> </w:t>
+      </w:r>
+    </w:p>
+    <w:p>
+      <w:pPr>
+        <w:rPr>
+          <w:b/>
+        </w:rPr>
+      </w:pPr>
+      <w:r>
+        <w:rPr>
+          <w:b/>
+        </w:rPr>
+        <w:t xml:space="preserve">WFS </w:t>
+      </w:r>
+      <w:r>
+        <w:rPr>
+          <w:b/>
+        </w:rPr>
+        <w:t>T</w:t>
+      </w:r>
+      <w:r>
+        <w:rPr>
+          <w:b/>
+        </w:rPr>
+        <w:t>ransaccional</w:t>
+      </w:r>
+      <w:r>
+        <w:rPr>
+          <w:b/>
+        </w:rPr>
+        <w:t xml:space="preserve">: </w:t>
+      </w:r>
+      <w:r>
+        <w:t>Ofrecen las operaciones de un WFS básico más la operación</w:t>
+      </w:r>
+      <w:r>
+        <w:t xml:space="preserve"> Transaction.</w:t>
+      </w:r>
+    </w:p>
+    <w:p>
+      <w:r>
+        <w:rPr>
+          <w:b/>
+        </w:rPr>
+        <w:t xml:space="preserve">WFS </w:t>
+      </w:r>
+      <w:r>
+        <w:rPr>
+          <w:b/>
+        </w:rPr>
+        <w:t>T</w:t>
+      </w:r>
+      <w:r>
+        <w:rPr>
+          <w:b/>
+        </w:rPr>
+        <w:t>ransaccional</w:t>
+      </w:r>
+      <w:r>
+        <w:rPr>
+          <w:b/>
+        </w:rPr>
+        <w:t xml:space="preserve"> con XLink: </w:t>
+      </w:r>
+      <w:r>
+        <w:t xml:space="preserve">Ofrecen las operaciones de un servicio WFS Transaccional más la operación </w:t>
+      </w:r>
+      <w:r>
+        <w:rPr>
+          <w:rFonts w:cs="HIACML+TimesNewRoman"/>
+          <w:color w:val="000000"/>
+          <w:sz w:val="23"/>
+          <w:szCs w:val="23"/>
+        </w:rPr>
+        <w:t>GetGmlObject.</w:t>
+      </w:r>
+    </w:p>
+    <w:p/>
+    <w:p>
+      <w:pPr>
         <w:pStyle w:val="Ttulo2"/>
       </w:pPr>
-      <w:bookmarkStart w:id="5" w:name="_Toc386832130"/>
-      <w:bookmarkStart w:id="6" w:name="_Toc387160678"/>
-      <w:r>
-        <w:t>W</w:t>
-      </w:r>
-      <w:r>
-        <w:t>MS</w:t>
-      </w:r>
-      <w:bookmarkEnd w:id="5"/>
-      <w:bookmarkEnd w:id="6"/>
-    </w:p>
-    <w:p>
-      <w:r>
-        <w:t xml:space="preserve">Referencia: </w:t>
-      </w:r>
-      <w:hyperlink r:id="rId8" w:tgtFrame="_blank" w:history="1">
-        <w:r>
-          <w:rPr>
-            <w:rStyle w:val="Hipervnculo"/>
-          </w:rPr>
-          <w:t>http://www.opengeospatial.org/standards/wms</w:t>
-        </w:r>
-      </w:hyperlink>
-    </w:p>
-    <w:p>
-      <w:r>
-        <w:t>LU</w:t>
+      <w:bookmarkStart w:id="10" w:name="_Toc387354432"/>
+      <w:r>
+        <w:t>WS-SECURITY</w:t>
+      </w:r>
+      <w:bookmarkEnd w:id="10"/>
+    </w:p>
+    <w:p>
+      <w:r>
+        <w:t>MAXI</w:t>
       </w:r>
     </w:p>
     <w:p>
       <w:pPr>
         <w:pStyle w:val="Ttulo2"/>
       </w:pPr>
-      <w:bookmarkStart w:id="7" w:name="_Toc386832131"/>
-      <w:bookmarkStart w:id="8" w:name="_Toc387160679"/>
-      <w:r>
-        <w:t>W</w:t>
-      </w:r>
-      <w:r>
-        <w:t>FS</w:t>
-      </w:r>
-      <w:bookmarkEnd w:id="7"/>
-      <w:bookmarkEnd w:id="8"/>
-    </w:p>
-    <w:p>
-      <w:r>
-        <w:t xml:space="preserve">Referencia: </w:t>
-      </w:r>
-      <w:hyperlink r:id="rId9" w:tgtFrame="_blank" w:history="1">
-        <w:r>
-          <w:rPr>
-            <w:rStyle w:val="Hipervnculo"/>
-          </w:rPr>
-          <w:t>http://www.opengeospatial.org/standards/wfs</w:t>
-        </w:r>
-      </w:hyperlink>
-    </w:p>
-    <w:p>
-      <w:r>
-        <w:t>LU</w:t>
-      </w:r>
-    </w:p>
-    <w:p>
-      <w:pPr>
-        <w:pStyle w:val="Ttulo3"/>
-      </w:pPr>
-      <w:bookmarkStart w:id="9" w:name="_Toc387160680"/>
-      <w:r>
-        <w:t>WFS-T</w:t>
-      </w:r>
-      <w:bookmarkEnd w:id="9"/>
-    </w:p>
-    <w:p>
-      <w:r>
-        <w:t>LU</w:t>
-      </w:r>
-    </w:p>
-    <w:p/>
+      <w:bookmarkStart w:id="11" w:name="_Toc387354433"/>
+      <w:r>
+        <w:t>MTOM</w:t>
+      </w:r>
+      <w:bookmarkEnd w:id="11"/>
+    </w:p>
+    <w:p>
+      <w:r>
+        <w:t>MAXI</w:t>
+      </w:r>
+    </w:p>
     <w:p>
       <w:pPr>
         <w:pStyle w:val="Ttulo2"/>
       </w:pPr>
-      <w:bookmarkStart w:id="10" w:name="_Toc387160681"/>
-      <w:r>
-        <w:t>WS-SECURITY</w:t>
-      </w:r>
-      <w:bookmarkEnd w:id="10"/>
-    </w:p>
-    <w:p>
-      <w:r>
-        <w:t>MAXI</w:t>
-      </w:r>
-    </w:p>
-    <w:p>
-      <w:pPr>
-        <w:pStyle w:val="Ttulo2"/>
-      </w:pPr>
-      <w:bookmarkStart w:id="11" w:name="_Toc387160682"/>
-      <w:r>
-        <w:t>MTOM</w:t>
-      </w:r>
-      <w:bookmarkEnd w:id="11"/>
-    </w:p>
-    <w:p>
-      <w:r>
-        <w:t>MAXI</w:t>
-      </w:r>
-    </w:p>
-    <w:p>
-      <w:pPr>
-        <w:pStyle w:val="Ttulo2"/>
-      </w:pPr>
       <w:bookmarkStart w:id="12" w:name="_Toc386832132"/>
-      <w:bookmarkStart w:id="13" w:name="_Toc387160683"/>
+      <w:bookmarkStart w:id="13" w:name="_Toc387354434"/>
       <w:r>
         <w:t>ESB</w:t>
       </w:r>
@@ -1896,7 +2582,7 @@
       <w:pPr>
         <w:pStyle w:val="Ttulo1"/>
       </w:pPr>
-      <w:bookmarkStart w:id="14" w:name="_Toc387160684"/>
+      <w:bookmarkStart w:id="14" w:name="_Toc387354435"/>
       <w:r>
         <w:t>Tecnologías</w:t>
       </w:r>
@@ -1907,7 +2593,7 @@
       <w:pPr>
         <w:pStyle w:val="Ttulo2"/>
       </w:pPr>
-      <w:bookmarkStart w:id="15" w:name="_Toc387160685"/>
+      <w:bookmarkStart w:id="15" w:name="_Toc387354436"/>
       <w:r>
         <w:t>GEOSERVER</w:t>
       </w:r>
@@ -1996,7 +2682,6 @@
           <w:szCs w:val="24"/>
         </w:rPr>
       </w:pPr>
-      <w:bookmarkStart w:id="16" w:name="_Toc387160686"/>
       <w:r>
         <w:rPr>
           <w:rFonts w:ascii="Arial" w:eastAsia="Times New Roman" w:hAnsi="Arial" w:cs="Arial"/>
@@ -2090,7 +2775,6 @@
           <w:sz w:val="23"/>
           <w:szCs w:val="23"/>
         </w:rPr>
-        <w:lastRenderedPageBreak/>
         <w:t>- Reproyección al vuelo</w:t>
       </w:r>
     </w:p>
@@ -2117,7 +2801,9 @@
       <w:pPr>
         <w:pStyle w:val="Ttulo2"/>
       </w:pPr>
-      <w:r>
+      <w:bookmarkStart w:id="16" w:name="_Toc387354437"/>
+      <w:r>
+        <w:lastRenderedPageBreak/>
         <w:t>JBOSS ESB</w:t>
       </w:r>
       <w:bookmarkEnd w:id="16"/>
@@ -2131,7 +2817,7 @@
       <w:pPr>
         <w:pStyle w:val="Ttulo2"/>
       </w:pPr>
-      <w:bookmarkStart w:id="17" w:name="_Toc387160687"/>
+      <w:bookmarkStart w:id="17" w:name="_Toc387354438"/>
       <w:r>
         <w:t>Plataforma de eGob de Uruguay</w:t>
       </w:r>
@@ -2216,7 +2902,7 @@
                     </pic:cNvPicPr>
                   </pic:nvPicPr>
                   <pic:blipFill>
-                    <a:blip r:embed="rId10"/>
+                    <a:blip r:embed="rId8"/>
                     <a:srcRect/>
                     <a:stretch>
                       <a:fillRect/>
@@ -2285,7 +2971,7 @@
       <w:pPr>
         <w:pStyle w:val="Ttulo3"/>
       </w:pPr>
-      <w:bookmarkStart w:id="18" w:name="_Toc387160688"/>
+      <w:bookmarkStart w:id="18" w:name="_Toc387354439"/>
       <w:r>
         <w:t>Plataforma de Interoperabilidad</w:t>
       </w:r>
@@ -2368,7 +3054,7 @@
                     </pic:cNvPicPr>
                   </pic:nvPicPr>
                   <pic:blipFill>
-                    <a:blip r:embed="rId11"/>
+                    <a:blip r:embed="rId9"/>
                     <a:srcRect/>
                     <a:stretch>
                       <a:fillRect/>
@@ -2542,7 +3228,7 @@
         </w:rPr>
       </w:sdtEndPr>
       <w:sdtContent>
-        <w:bookmarkStart w:id="19" w:name="_Toc387160689" w:displacedByCustomXml="prev"/>
+        <w:bookmarkStart w:id="19" w:name="_Toc387354440" w:displacedByCustomXml="prev"/>
         <w:p>
           <w:pPr>
             <w:pStyle w:val="Ttulo1"/>
@@ -2590,7 +3276,7 @@
                 <w:rPr>
                   <w:noProof/>
                 </w:rPr>
-                <w:t>1. AGSIC. [En línea] [Citado el: 5 de 5 de 2014.] http://www.agesic.gub.uy/innovaportal/v/452/1/agesic/plataforma_de_gobierno_electronico.html?menuderecho=5.</w:t>
+                <w:t>1. AGSIC. [En línea] [Citado el: 05 de 05 de 2014.] http://www.agesic.gub.uy/innovaportal/v/452/1/agesic/plataforma_de_gobierno_electronico.html?menuderecho=5.</w:t>
               </w:r>
             </w:p>
             <w:p>
@@ -2605,6 +3291,90 @@
                   <w:noProof/>
                 </w:rPr>
                 <w:t>2. AGSIC. [En línea] [Citado el: 6 de 5 de 2014.] http://agesic.gub.uy/innovaportal/v/1710/1/agesic/plataforma_de_interoperabilidad.html?menuderecho=5.</w:t>
+              </w:r>
+            </w:p>
+            <w:p>
+              <w:pPr>
+                <w:pStyle w:val="Bibliografa"/>
+                <w:rPr>
+                  <w:noProof/>
+                </w:rPr>
+              </w:pPr>
+              <w:r>
+                <w:rPr>
+                  <w:noProof/>
+                </w:rPr>
+                <w:t>3. Open Geospatial Consortium. [En línea] [Citado el: 02 de 05 de 2014.] http://www.opengeospatial.org/.</w:t>
+              </w:r>
+            </w:p>
+            <w:p>
+              <w:pPr>
+                <w:pStyle w:val="Bibliografa"/>
+                <w:rPr>
+                  <w:noProof/>
+                </w:rPr>
+              </w:pPr>
+              <w:r>
+                <w:rPr>
+                  <w:noProof/>
+                </w:rPr>
+                <w:t>4. Open Geospatial Consortium. [En línea] [Citado el: 02 de 05 de 2014.] http://www.opengeospatial.org/standards/wms.</w:t>
+              </w:r>
+            </w:p>
+            <w:p>
+              <w:pPr>
+                <w:pStyle w:val="Bibliografa"/>
+                <w:rPr>
+                  <w:noProof/>
+                </w:rPr>
+              </w:pPr>
+              <w:r>
+                <w:rPr>
+                  <w:noProof/>
+                </w:rPr>
+                <w:t>5. Open Geospatial Consortium. [En línea] [Citado el: 02 de 05 de 2014.] http://www.opengeospatial.org/standards/wfs.</w:t>
+              </w:r>
+            </w:p>
+            <w:p>
+              <w:pPr>
+                <w:pStyle w:val="Bibliografa"/>
+                <w:rPr>
+                  <w:noProof/>
+                </w:rPr>
+              </w:pPr>
+              <w:r>
+                <w:rPr>
+                  <w:noProof/>
+                </w:rPr>
+                <w:t>6. Facultad de Ingeniería de la Universidad de la República Oriental del Uruguay. [En línea] [Citado el: 02 de 05 de 2014.] http://www.fing.edu.uy/inco/cursos/tsi/TSIG/clases2012/WebServicesGeograficos2012.pdf.</w:t>
+              </w:r>
+            </w:p>
+            <w:p>
+              <w:pPr>
+                <w:pStyle w:val="Bibliografa"/>
+                <w:rPr>
+                  <w:noProof/>
+                </w:rPr>
+              </w:pPr>
+              <w:r>
+                <w:rPr>
+                  <w:noProof/>
+                </w:rPr>
+                <w:t xml:space="preserve">7. Facultad de Ingeniería de la Universidad de la República Oriental del Uruguay. </w:t>
+              </w:r>
+              <w:r>
+                <w:rPr>
+                  <w:i/>
+                  <w:iCs/>
+                  <w:noProof/>
+                </w:rPr>
+                <w:t xml:space="preserve">Tesis de Maestría de Raquel Sosa . </w:t>
+              </w:r>
+              <w:r>
+                <w:rPr>
+                  <w:noProof/>
+                </w:rPr>
+                <w:t>[En línea] [Citado el: 02 de 05 de 2014.] http://www.fing.edu.uy/~raquels/TesisRaquelSosa_vf_1.2.pdf.</w:t>
               </w:r>
             </w:p>
             <w:p>
@@ -2626,7 +3396,7 @@
     </w:sdt>
     <w:p/>
     <w:sectPr>
-      <w:footerReference w:type="default" r:id="rId12"/>
+      <w:footerReference w:type="default" r:id="rId10"/>
       <w:pgSz w:w="11906" w:h="16838"/>
       <w:pgMar w:top="1417" w:right="1701" w:bottom="1417" w:left="1701" w:header="708" w:footer="708" w:gutter="0"/>
       <w:cols w:space="708"/>
@@ -2721,7 +3491,7 @@
                 <w:b/>
                 <w:noProof/>
               </w:rPr>
-              <w:t>4</w:t>
+              <w:t>2</w:t>
             </w:r>
           </w:fldSimple>
         </w:p>
@@ -4157,11 +4927,72 @@
     <b:URL>http://agesic.gub.uy/innovaportal/v/1710/1/agesic/plataforma_de_interoperabilidad.html?menuderecho=5</b:URL>
     <b:RefOrder>2</b:RefOrder>
   </b:Source>
+  <b:Source>
+    <b:Tag>Ope14</b:Tag>
+    <b:SourceType>InternetSite</b:SourceType>
+    <b:Guid>{FF6A7023-0D2C-4F40-B0BC-EED366D30AB2}</b:Guid>
+    <b:LCID>0</b:LCID>
+    <b:Title>Open Geospatial Consortium</b:Title>
+    <b:YearAccessed>2014</b:YearAccessed>
+    <b:MonthAccessed>05</b:MonthAccessed>
+    <b:DayAccessed>02</b:DayAccessed>
+    <b:URL>http://www.opengeospatial.org/</b:URL>
+    <b:RefOrder>3</b:RefOrder>
+  </b:Source>
+  <b:Source>
+    <b:Tag>Ope141</b:Tag>
+    <b:SourceType>InternetSite</b:SourceType>
+    <b:Guid>{B8618D1D-ABFD-4697-AF71-26F3B3AC708D}</b:Guid>
+    <b:LCID>0</b:LCID>
+    <b:Title>Open Geospatial Consortium</b:Title>
+    <b:YearAccessed>2014</b:YearAccessed>
+    <b:MonthAccessed>05</b:MonthAccessed>
+    <b:DayAccessed>02</b:DayAccessed>
+    <b:URL>http://www.opengeospatial.org/standards/wms</b:URL>
+    <b:RefOrder>4</b:RefOrder>
+  </b:Source>
+  <b:Source>
+    <b:Tag>Ope142</b:Tag>
+    <b:SourceType>InternetSite</b:SourceType>
+    <b:Guid>{FB9F7259-7D44-4565-B1DB-ED6161B2E832}</b:Guid>
+    <b:LCID>0</b:LCID>
+    <b:Title>Open Geospatial Consortium</b:Title>
+    <b:YearAccessed>2014</b:YearAccessed>
+    <b:MonthAccessed>05</b:MonthAccessed>
+    <b:DayAccessed>02</b:DayAccessed>
+    <b:URL>http://www.opengeospatial.org/standards/wfs</b:URL>
+    <b:RefOrder>5</b:RefOrder>
+  </b:Source>
+  <b:Source>
+    <b:Tag>Fac14</b:Tag>
+    <b:SourceType>DocumentFromInternetSite</b:SourceType>
+    <b:Guid>{ED6760EC-AF6C-4764-BD4E-D362CA285BD8}</b:Guid>
+    <b:LCID>0</b:LCID>
+    <b:Title>Facultad de Ingeniería de la Universidad de la República Oriental del Uruguay</b:Title>
+    <b:YearAccessed>2014</b:YearAccessed>
+    <b:MonthAccessed>05</b:MonthAccessed>
+    <b:DayAccessed>02</b:DayAccessed>
+    <b:URL>http://www.fing.edu.uy/inco/cursos/tsi/TSIG/clases2012/WebServicesGeograficos2012.pdf</b:URL>
+    <b:RefOrder>6</b:RefOrder>
+  </b:Source>
+  <b:Source>
+    <b:Tag>Fac141</b:Tag>
+    <b:SourceType>DocumentFromInternetSite</b:SourceType>
+    <b:Guid>{F0F28A85-0646-4C99-AA1D-0374AF54E4C0}</b:Guid>
+    <b:LCID>0</b:LCID>
+    <b:Title>Facultad de Ingeniería de la Universidad de la República Oriental del Uruguay</b:Title>
+    <b:InternetSiteTitle>Tesis de Maestría de Raquel Sosa </b:InternetSiteTitle>
+    <b:YearAccessed>2014</b:YearAccessed>
+    <b:MonthAccessed>05</b:MonthAccessed>
+    <b:DayAccessed>02</b:DayAccessed>
+    <b:URL>http://www.fing.edu.uy/~raquels/TesisRaquelSosa_vf_1.2.pdf</b:URL>
+    <b:RefOrder>7</b:RefOrder>
+  </b:Source>
 </b:Sources>
 </file>
 
 <file path=customXml/itemProps1.xml><?xml version="1.0" encoding="utf-8"?>
-<ds:datastoreItem xmlns:ds="http://schemas.openxmlformats.org/officeDocument/2006/customXml" ds:itemID="{7A6F2582-0DE5-4D46-9CBF-1E5A75ABF687}">
+<ds:datastoreItem xmlns:ds="http://schemas.openxmlformats.org/officeDocument/2006/customXml" ds:itemID="{D528E765-48AB-4201-B57D-EC6974F065E9}">
   <ds:schemaRefs>
     <ds:schemaRef ds:uri="http://schemas.openxmlformats.org/officeDocument/2006/bibliography"/>
   </ds:schemaRefs>

</xml_diff>

<commit_message>
Agrego referencias a Rest y GeoServer|
</commit_message>
<xml_diff>
--- a/Notas.docx
+++ b/Notas.docx
@@ -1459,7 +1459,13 @@
         <w:t>sesión</w:t>
       </w:r>
       <w:r>
-        <w:t>. La información de las sesiones son almacenadas enteramente en el cliente. Esto también mejora la visibilidad, confiabilidad y escalabilidad del servicio.</w:t>
+        <w:t>. La información de las sesiones son almacenadas enteramente en el cliente. Esto también mejora la visibilidad, confiabilidad y escalabilidad del servicio</w:t>
+      </w:r>
+      <w:r>
+        <w:t>[8]</w:t>
+      </w:r>
+      <w:r>
+        <w:t>.</w:t>
       </w:r>
     </w:p>
     <w:p>
@@ -2414,7 +2420,13 @@
     </w:p>
     <w:p>
       <w:r>
-        <w:t>GeoServer es un servidor WMS de código abierto que permite a los usuarios compartir y editar datos geoespaciales. Está diseñado para la interoperabilidad, publica los datos de cualquier fuente importante de datos espaciales usando estándares abiertos.</w:t>
+        <w:t>GeoServer es un servidor WMS de código abierto que permite a los usuarios compartir y editar datos geoespaciales. Está diseñado para la interoperabilidad, publica los datos de cualquier fuente importante de datos espaciales usando estándares abiertos</w:t>
+      </w:r>
+      <w:r>
+        <w:t>[9]</w:t>
+      </w:r>
+      <w:r>
+        <w:t>.</w:t>
       </w:r>
     </w:p>
     <w:p>
@@ -2422,7 +2434,13 @@
         <w:t>Es la implementación de referencia de los estándares Open Geospatial Consortium (OGC) Web Feature Service (WFS) y Web Coverage Service (WCS).</w:t>
       </w:r>
       <w:r>
-        <w:t xml:space="preserve"> Soporta WFS y WFS-Transaccional.</w:t>
+        <w:t xml:space="preserve"> Soporta WFS y WFS-Transaccional</w:t>
+      </w:r>
+      <w:r>
+        <w:t xml:space="preserve"> [9]</w:t>
+      </w:r>
+      <w:r>
+        <w:t>.</w:t>
       </w:r>
     </w:p>
     <w:p>
@@ -3062,6 +3080,48 @@
             </w:p>
             <w:p>
               <w:pPr>
+                <w:pStyle w:val="Bibliografa"/>
+                <w:rPr>
+                  <w:noProof/>
+                </w:rPr>
+              </w:pPr>
+              <w:r>
+                <w:rPr>
+                  <w:noProof/>
+                </w:rPr>
+                <w:t xml:space="preserve">8. </w:t>
+              </w:r>
+              <w:r>
+                <w:rPr>
+                  <w:b/>
+                  <w:bCs/>
+                  <w:noProof/>
+                </w:rPr>
+                <w:t>Fielding, Roy Thomas.</w:t>
+              </w:r>
+              <w:r>
+                <w:rPr>
+                  <w:noProof/>
+                </w:rPr>
+                <w:t xml:space="preserve"> DISSERTATION. [En línea] 2000. [Citado el: 09 de 05 de 2014.] http://www.ics.uci.edu/~fielding/pubs/dissertation/rest_arch_style.htm.</w:t>
+              </w:r>
+            </w:p>
+            <w:p>
+              <w:pPr>
+                <w:pStyle w:val="Bibliografa"/>
+                <w:rPr>
+                  <w:noProof/>
+                </w:rPr>
+              </w:pPr>
+              <w:r>
+                <w:rPr>
+                  <w:noProof/>
+                </w:rPr>
+                <w:t>9. GeoServer. [En línea] http://geoserver.org/display/GEOS/Welcome.</w:t>
+              </w:r>
+            </w:p>
+            <w:p>
+              <w:pPr>
                 <w:rPr>
                   <w:lang w:val="es-ES"/>
                 </w:rPr>
@@ -3174,7 +3234,7 @@
                 <w:b/>
                 <w:noProof/>
               </w:rPr>
-              <w:t>2</w:t>
+              <w:t>6</w:t>
             </w:r>
           </w:fldSimple>
         </w:p>
@@ -4671,11 +4731,46 @@
     <b:URL>http://www.fing.edu.uy/~raquels/TesisRaquelSosa_vf_1.2.pdf</b:URL>
     <b:RefOrder>7</b:RefOrder>
   </b:Source>
+  <b:Source>
+    <b:Tag>htt</b:Tag>
+    <b:SourceType>InternetSite</b:SourceType>
+    <b:Guid>{F2E68C04-5027-4234-BB61-E51228D07B06}</b:Guid>
+    <b:LCID>0</b:LCID>
+    <b:Author>
+      <b:Author>
+        <b:NameList>
+          <b:Person>
+            <b:Last>Fielding</b:Last>
+            <b:First>Roy</b:First>
+            <b:Middle>Thomas</b:Middle>
+          </b:Person>
+        </b:NameList>
+      </b:Author>
+    </b:Author>
+    <b:Title>DISSERTATION</b:Title>
+    <b:YearAccessed>2014</b:YearAccessed>
+    <b:MonthAccessed>05</b:MonthAccessed>
+    <b:DayAccessed>09</b:DayAccessed>
+    <b:URL>http://www.ics.uci.edu/~fielding/pubs/dissertation/rest_arch_style.htm</b:URL>
+    <b:Year>2000</b:Year>
+    <b:RefOrder>8</b:RefOrder>
+  </b:Source>
+  <b:Source>
+    <b:Tag>Geo14</b:Tag>
+    <b:SourceType>InternetSite</b:SourceType>
+    <b:Guid>{4724BE4E-9FE4-48B6-A5E9-0518A70893DF}</b:Guid>
+    <b:LCID>0</b:LCID>
+    <b:Title>GeoServer</b:Title>
+    <b:YearAccessed>2014</b:YearAccessed>
+    <b:MonthAccessed>05</b:MonthAccessed>
+    <b:URL>http://geoserver.org/display/GEOS/Welcome</b:URL>
+    <b:RefOrder>9</b:RefOrder>
+  </b:Source>
 </b:Sources>
 </file>
 
 <file path=customXml/itemProps1.xml><?xml version="1.0" encoding="utf-8"?>
-<ds:datastoreItem xmlns:ds="http://schemas.openxmlformats.org/officeDocument/2006/customXml" ds:itemID="{D528E765-48AB-4201-B57D-EC6974F065E9}">
+<ds:datastoreItem xmlns:ds="http://schemas.openxmlformats.org/officeDocument/2006/customXml" ds:itemID="{D792FAAA-372B-41EF-A7B6-EFD6280CDF8E}">
   <ds:schemaRefs>
     <ds:schemaRef ds:uri="http://schemas.openxmlformats.org/officeDocument/2006/bibliography"/>
   </ds:schemaRefs>

</xml_diff>

<commit_message>
Se agrega documentación al caso de estudio y notas indicando lo que esta pendiente de lo que ya teniamos
</commit_message>
<xml_diff>
--- a/Notas.docx
+++ b/Notas.docx
@@ -149,7 +149,7 @@
             </w:rPr>
             <w:fldChar w:fldCharType="separate"/>
           </w:r>
-          <w:hyperlink w:anchor="_Toc389509530" w:history="1">
+          <w:hyperlink w:anchor="_Toc391135312" w:history="1">
             <w:r>
               <w:rPr>
                 <w:rStyle w:val="Hipervnculo"/>
@@ -169,6 +169,89 @@
                 <w:rStyle w:val="Hipervnculo"/>
                 <w:noProof/>
               </w:rPr>
+              <w:t>Introducción</w:t>
+            </w:r>
+            <w:r>
+              <w:rPr>
+                <w:noProof/>
+                <w:webHidden/>
+              </w:rPr>
+              <w:tab/>
+            </w:r>
+            <w:r>
+              <w:rPr>
+                <w:noProof/>
+                <w:webHidden/>
+              </w:rPr>
+              <w:fldChar w:fldCharType="begin"/>
+            </w:r>
+            <w:r>
+              <w:rPr>
+                <w:noProof/>
+                <w:webHidden/>
+              </w:rPr>
+              <w:instrText xml:space="preserve"> PAGEREF _Toc391135312 \h </w:instrText>
+            </w:r>
+            <w:r>
+              <w:rPr>
+                <w:noProof/>
+                <w:webHidden/>
+              </w:rPr>
+            </w:r>
+            <w:r>
+              <w:rPr>
+                <w:noProof/>
+                <w:webHidden/>
+              </w:rPr>
+              <w:fldChar w:fldCharType="separate"/>
+            </w:r>
+            <w:r>
+              <w:rPr>
+                <w:noProof/>
+                <w:webHidden/>
+              </w:rPr>
+              <w:t>3</w:t>
+            </w:r>
+            <w:r>
+              <w:rPr>
+                <w:noProof/>
+                <w:webHidden/>
+              </w:rPr>
+              <w:fldChar w:fldCharType="end"/>
+            </w:r>
+          </w:hyperlink>
+        </w:p>
+        <w:p>
+          <w:pPr>
+            <w:pStyle w:val="TDC1"/>
+            <w:tabs>
+              <w:tab w:val="left" w:pos="440"/>
+            </w:tabs>
+            <w:rPr>
+              <w:b w:val="0"/>
+              <w:noProof/>
+            </w:rPr>
+          </w:pPr>
+          <w:hyperlink w:anchor="_Toc391135313" w:history="1">
+            <w:r>
+              <w:rPr>
+                <w:rStyle w:val="Hipervnculo"/>
+                <w:noProof/>
+              </w:rPr>
+              <w:t>2</w:t>
+            </w:r>
+            <w:r>
+              <w:rPr>
+                <w:b w:val="0"/>
+                <w:noProof/>
+              </w:rPr>
+              <w:tab/>
+            </w:r>
+            <w:r>
+              <w:rPr>
+                <w:rStyle w:val="Hipervnculo"/>
+                <w:noProof/>
+              </w:rPr>
               <w:t>Estándares</w:t>
             </w:r>
             <w:r>
@@ -190,7 +273,7 @@
                 <w:noProof/>
                 <w:webHidden/>
               </w:rPr>
-              <w:instrText xml:space="preserve"> PAGEREF _Toc389509530 \h </w:instrText>
+              <w:instrText xml:space="preserve"> PAGEREF _Toc391135313 \h </w:instrText>
             </w:r>
             <w:r>
               <w:rPr>
@@ -232,13 +315,13 @@
               <w:noProof/>
             </w:rPr>
           </w:pPr>
-          <w:hyperlink w:anchor="_Toc389509531" w:history="1">
+          <w:hyperlink w:anchor="_Toc391135314" w:history="1">
             <w:r>
               <w:rPr>
                 <w:rStyle w:val="Hipervnculo"/>
                 <w:noProof/>
               </w:rPr>
-              <w:t>1.1</w:t>
+              <w:t>2.1</w:t>
             </w:r>
             <w:r>
               <w:rPr>
@@ -272,7 +355,7 @@
                 <w:noProof/>
                 <w:webHidden/>
               </w:rPr>
-              <w:instrText xml:space="preserve"> PAGEREF _Toc389509531 \h </w:instrText>
+              <w:instrText xml:space="preserve"> PAGEREF _Toc391135314 \h </w:instrText>
             </w:r>
             <w:r>
               <w:rPr>
@@ -314,13 +397,13 @@
               <w:noProof/>
             </w:rPr>
           </w:pPr>
-          <w:hyperlink w:anchor="_Toc389509532" w:history="1">
+          <w:hyperlink w:anchor="_Toc391135315" w:history="1">
             <w:r>
               <w:rPr>
                 <w:rStyle w:val="Hipervnculo"/>
                 <w:noProof/>
               </w:rPr>
-              <w:t>1.2</w:t>
+              <w:t>2.2</w:t>
             </w:r>
             <w:r>
               <w:rPr>
@@ -354,7 +437,7 @@
                 <w:noProof/>
                 <w:webHidden/>
               </w:rPr>
-              <w:instrText xml:space="preserve"> PAGEREF _Toc389509532 \h </w:instrText>
+              <w:instrText xml:space="preserve"> PAGEREF _Toc391135315 \h </w:instrText>
             </w:r>
             <w:r>
               <w:rPr>
@@ -374,7 +457,7 @@
                 <w:noProof/>
                 <w:webHidden/>
               </w:rPr>
-              <w:t>3</w:t>
+              <w:t>4</w:t>
             </w:r>
             <w:r>
               <w:rPr>
@@ -396,13 +479,13 @@
               <w:noProof/>
             </w:rPr>
           </w:pPr>
-          <w:hyperlink w:anchor="_Toc389509533" w:history="1">
+          <w:hyperlink w:anchor="_Toc391135316" w:history="1">
             <w:r>
               <w:rPr>
                 <w:rStyle w:val="Hipervnculo"/>
                 <w:noProof/>
               </w:rPr>
-              <w:t>1.3</w:t>
+              <w:t>2.3</w:t>
             </w:r>
             <w:r>
               <w:rPr>
@@ -436,7 +519,7 @@
                 <w:noProof/>
                 <w:webHidden/>
               </w:rPr>
-              <w:instrText xml:space="preserve"> PAGEREF _Toc389509533 \h </w:instrText>
+              <w:instrText xml:space="preserve"> PAGEREF _Toc391135316 \h </w:instrText>
             </w:r>
             <w:r>
               <w:rPr>
@@ -478,13 +561,13 @@
               <w:noProof/>
             </w:rPr>
           </w:pPr>
-          <w:hyperlink w:anchor="_Toc389509534" w:history="1">
+          <w:hyperlink w:anchor="_Toc391135317" w:history="1">
             <w:r>
               <w:rPr>
                 <w:rStyle w:val="Hipervnculo"/>
                 <w:noProof/>
               </w:rPr>
-              <w:t>1.3.1</w:t>
+              <w:t>2.3.1</w:t>
             </w:r>
             <w:r>
               <w:rPr>
@@ -518,7 +601,7 @@
                 <w:noProof/>
                 <w:webHidden/>
               </w:rPr>
-              <w:instrText xml:space="preserve"> PAGEREF _Toc389509534 \h </w:instrText>
+              <w:instrText xml:space="preserve"> PAGEREF _Toc391135317 \h </w:instrText>
             </w:r>
             <w:r>
               <w:rPr>
@@ -560,13 +643,13 @@
               <w:noProof/>
             </w:rPr>
           </w:pPr>
-          <w:hyperlink w:anchor="_Toc389509535" w:history="1">
+          <w:hyperlink w:anchor="_Toc391135318" w:history="1">
             <w:r>
               <w:rPr>
                 <w:rStyle w:val="Hipervnculo"/>
                 <w:noProof/>
               </w:rPr>
-              <w:t>1.3.2</w:t>
+              <w:t>2.3.2</w:t>
             </w:r>
             <w:r>
               <w:rPr>
@@ -600,7 +683,7 @@
                 <w:noProof/>
                 <w:webHidden/>
               </w:rPr>
-              <w:instrText xml:space="preserve"> PAGEREF _Toc389509535 \h </w:instrText>
+              <w:instrText xml:space="preserve"> PAGEREF _Toc391135318 \h </w:instrText>
             </w:r>
             <w:r>
               <w:rPr>
@@ -620,7 +703,7 @@
                 <w:noProof/>
                 <w:webHidden/>
               </w:rPr>
-              <w:t>4</w:t>
+              <w:t>5</w:t>
             </w:r>
             <w:r>
               <w:rPr>
@@ -642,13 +725,13 @@
               <w:noProof/>
             </w:rPr>
           </w:pPr>
-          <w:hyperlink w:anchor="_Toc389509536" w:history="1">
+          <w:hyperlink w:anchor="_Toc391135319" w:history="1">
             <w:r>
               <w:rPr>
                 <w:rStyle w:val="Hipervnculo"/>
                 <w:noProof/>
               </w:rPr>
-              <w:t>1.4</w:t>
+              <w:t>2.4</w:t>
             </w:r>
             <w:r>
               <w:rPr>
@@ -682,7 +765,7 @@
                 <w:noProof/>
                 <w:webHidden/>
               </w:rPr>
-              <w:instrText xml:space="preserve"> PAGEREF _Toc389509536 \h </w:instrText>
+              <w:instrText xml:space="preserve"> PAGEREF _Toc391135319 \h </w:instrText>
             </w:r>
             <w:r>
               <w:rPr>
@@ -724,13 +807,13 @@
               <w:noProof/>
             </w:rPr>
           </w:pPr>
-          <w:hyperlink w:anchor="_Toc389509537" w:history="1">
+          <w:hyperlink w:anchor="_Toc391135320" w:history="1">
             <w:r>
               <w:rPr>
                 <w:rStyle w:val="Hipervnculo"/>
                 <w:noProof/>
               </w:rPr>
-              <w:t>1.5</w:t>
+              <w:t>2.5</w:t>
             </w:r>
             <w:r>
               <w:rPr>
@@ -764,7 +847,7 @@
                 <w:noProof/>
                 <w:webHidden/>
               </w:rPr>
-              <w:instrText xml:space="preserve"> PAGEREF _Toc389509537 \h </w:instrText>
+              <w:instrText xml:space="preserve"> PAGEREF _Toc391135320 \h </w:instrText>
             </w:r>
             <w:r>
               <w:rPr>
@@ -784,7 +867,7 @@
                 <w:noProof/>
                 <w:webHidden/>
               </w:rPr>
-              <w:t>5</w:t>
+              <w:t>6</w:t>
             </w:r>
             <w:r>
               <w:rPr>
@@ -806,13 +889,13 @@
               <w:noProof/>
             </w:rPr>
           </w:pPr>
-          <w:hyperlink w:anchor="_Toc389509538" w:history="1">
+          <w:hyperlink w:anchor="_Toc391135321" w:history="1">
             <w:r>
               <w:rPr>
                 <w:rStyle w:val="Hipervnculo"/>
                 <w:noProof/>
               </w:rPr>
-              <w:t>1.6</w:t>
+              <w:t>2.6</w:t>
             </w:r>
             <w:r>
               <w:rPr>
@@ -846,7 +929,7 @@
                 <w:noProof/>
                 <w:webHidden/>
               </w:rPr>
-              <w:instrText xml:space="preserve"> PAGEREF _Toc389509538 \h </w:instrText>
+              <w:instrText xml:space="preserve"> PAGEREF _Toc391135321 \h </w:instrText>
             </w:r>
             <w:r>
               <w:rPr>
@@ -888,13 +971,13 @@
               <w:noProof/>
             </w:rPr>
           </w:pPr>
-          <w:hyperlink w:anchor="_Toc389509539" w:history="1">
+          <w:hyperlink w:anchor="_Toc391135322" w:history="1">
             <w:r>
               <w:rPr>
                 <w:rStyle w:val="Hipervnculo"/>
                 <w:noProof/>
               </w:rPr>
-              <w:t>2</w:t>
+              <w:t>3</w:t>
             </w:r>
             <w:r>
               <w:rPr>
@@ -929,7 +1012,7 @@
                 <w:noProof/>
                 <w:webHidden/>
               </w:rPr>
-              <w:instrText xml:space="preserve"> PAGEREF _Toc389509539 \h </w:instrText>
+              <w:instrText xml:space="preserve"> PAGEREF _Toc391135322 \h </w:instrText>
             </w:r>
             <w:r>
               <w:rPr>
@@ -949,7 +1032,7 @@
                 <w:noProof/>
                 <w:webHidden/>
               </w:rPr>
-              <w:t>6</w:t>
+              <w:t>7</w:t>
             </w:r>
             <w:r>
               <w:rPr>
@@ -971,13 +1054,13 @@
               <w:noProof/>
             </w:rPr>
           </w:pPr>
-          <w:hyperlink w:anchor="_Toc389509540" w:history="1">
+          <w:hyperlink w:anchor="_Toc391135323" w:history="1">
             <w:r>
               <w:rPr>
                 <w:rStyle w:val="Hipervnculo"/>
                 <w:noProof/>
               </w:rPr>
-              <w:t>2.1</w:t>
+              <w:t>3.1</w:t>
             </w:r>
             <w:r>
               <w:rPr>
@@ -990,6 +1073,88 @@
                 <w:rStyle w:val="Hipervnculo"/>
                 <w:noProof/>
               </w:rPr>
+              <w:t>Servidores geográficos</w:t>
+            </w:r>
+            <w:r>
+              <w:rPr>
+                <w:noProof/>
+                <w:webHidden/>
+              </w:rPr>
+              <w:tab/>
+            </w:r>
+            <w:r>
+              <w:rPr>
+                <w:noProof/>
+                <w:webHidden/>
+              </w:rPr>
+              <w:fldChar w:fldCharType="begin"/>
+            </w:r>
+            <w:r>
+              <w:rPr>
+                <w:noProof/>
+                <w:webHidden/>
+              </w:rPr>
+              <w:instrText xml:space="preserve"> PAGEREF _Toc391135323 \h </w:instrText>
+            </w:r>
+            <w:r>
+              <w:rPr>
+                <w:noProof/>
+                <w:webHidden/>
+              </w:rPr>
+            </w:r>
+            <w:r>
+              <w:rPr>
+                <w:noProof/>
+                <w:webHidden/>
+              </w:rPr>
+              <w:fldChar w:fldCharType="separate"/>
+            </w:r>
+            <w:r>
+              <w:rPr>
+                <w:noProof/>
+                <w:webHidden/>
+              </w:rPr>
+              <w:t>7</w:t>
+            </w:r>
+            <w:r>
+              <w:rPr>
+                <w:noProof/>
+                <w:webHidden/>
+              </w:rPr>
+              <w:fldChar w:fldCharType="end"/>
+            </w:r>
+          </w:hyperlink>
+        </w:p>
+        <w:p>
+          <w:pPr>
+            <w:pStyle w:val="TDC3"/>
+            <w:tabs>
+              <w:tab w:val="left" w:pos="1320"/>
+              <w:tab w:val="right" w:leader="dot" w:pos="8494"/>
+            </w:tabs>
+            <w:rPr>
+              <w:noProof/>
+            </w:rPr>
+          </w:pPr>
+          <w:hyperlink w:anchor="_Toc391135324" w:history="1">
+            <w:r>
+              <w:rPr>
+                <w:rStyle w:val="Hipervnculo"/>
+                <w:noProof/>
+              </w:rPr>
+              <w:t>3.1.1</w:t>
+            </w:r>
+            <w:r>
+              <w:rPr>
+                <w:noProof/>
+              </w:rPr>
+              <w:tab/>
+            </w:r>
+            <w:r>
+              <w:rPr>
+                <w:rStyle w:val="Hipervnculo"/>
+                <w:noProof/>
+              </w:rPr>
               <w:t>GEOSERVER</w:t>
             </w:r>
             <w:r>
@@ -1011,7 +1176,7 @@
                 <w:noProof/>
                 <w:webHidden/>
               </w:rPr>
-              <w:instrText xml:space="preserve"> PAGEREF _Toc389509540 \h </w:instrText>
+              <w:instrText xml:space="preserve"> PAGEREF _Toc391135324 \h </w:instrText>
             </w:r>
             <w:r>
               <w:rPr>
@@ -1031,7 +1196,7 @@
                 <w:noProof/>
                 <w:webHidden/>
               </w:rPr>
-              <w:t>6</w:t>
+              <w:t>7</w:t>
             </w:r>
             <w:r>
               <w:rPr>
@@ -1053,13 +1218,13 @@
               <w:noProof/>
             </w:rPr>
           </w:pPr>
-          <w:hyperlink w:anchor="_Toc389509541" w:history="1">
+          <w:hyperlink w:anchor="_Toc391135325" w:history="1">
             <w:r>
               <w:rPr>
                 <w:rStyle w:val="Hipervnculo"/>
                 <w:noProof/>
               </w:rPr>
-              <w:t>2.2</w:t>
+              <w:t>3.2</w:t>
             </w:r>
             <w:r>
               <w:rPr>
@@ -1072,6 +1237,88 @@
                 <w:rStyle w:val="Hipervnculo"/>
                 <w:noProof/>
               </w:rPr>
+              <w:t>Tipos de ESB</w:t>
+            </w:r>
+            <w:r>
+              <w:rPr>
+                <w:noProof/>
+                <w:webHidden/>
+              </w:rPr>
+              <w:tab/>
+            </w:r>
+            <w:r>
+              <w:rPr>
+                <w:noProof/>
+                <w:webHidden/>
+              </w:rPr>
+              <w:fldChar w:fldCharType="begin"/>
+            </w:r>
+            <w:r>
+              <w:rPr>
+                <w:noProof/>
+                <w:webHidden/>
+              </w:rPr>
+              <w:instrText xml:space="preserve"> PAGEREF _Toc391135325 \h </w:instrText>
+            </w:r>
+            <w:r>
+              <w:rPr>
+                <w:noProof/>
+                <w:webHidden/>
+              </w:rPr>
+            </w:r>
+            <w:r>
+              <w:rPr>
+                <w:noProof/>
+                <w:webHidden/>
+              </w:rPr>
+              <w:fldChar w:fldCharType="separate"/>
+            </w:r>
+            <w:r>
+              <w:rPr>
+                <w:noProof/>
+                <w:webHidden/>
+              </w:rPr>
+              <w:t>8</w:t>
+            </w:r>
+            <w:r>
+              <w:rPr>
+                <w:noProof/>
+                <w:webHidden/>
+              </w:rPr>
+              <w:fldChar w:fldCharType="end"/>
+            </w:r>
+          </w:hyperlink>
+        </w:p>
+        <w:p>
+          <w:pPr>
+            <w:pStyle w:val="TDC3"/>
+            <w:tabs>
+              <w:tab w:val="left" w:pos="1320"/>
+              <w:tab w:val="right" w:leader="dot" w:pos="8494"/>
+            </w:tabs>
+            <w:rPr>
+              <w:noProof/>
+            </w:rPr>
+          </w:pPr>
+          <w:hyperlink w:anchor="_Toc391135326" w:history="1">
+            <w:r>
+              <w:rPr>
+                <w:rStyle w:val="Hipervnculo"/>
+                <w:noProof/>
+              </w:rPr>
+              <w:t>3.2.1</w:t>
+            </w:r>
+            <w:r>
+              <w:rPr>
+                <w:noProof/>
+              </w:rPr>
+              <w:tab/>
+            </w:r>
+            <w:r>
+              <w:rPr>
+                <w:rStyle w:val="Hipervnculo"/>
+                <w:noProof/>
+              </w:rPr>
               <w:t>JBOSS ESB</w:t>
             </w:r>
             <w:r>
@@ -1093,7 +1340,7 @@
                 <w:noProof/>
                 <w:webHidden/>
               </w:rPr>
-              <w:instrText xml:space="preserve"> PAGEREF _Toc389509541 \h </w:instrText>
+              <w:instrText xml:space="preserve"> PAGEREF _Toc391135326 \h </w:instrText>
             </w:r>
             <w:r>
               <w:rPr>
@@ -1113,7 +1360,7 @@
                 <w:noProof/>
                 <w:webHidden/>
               </w:rPr>
-              <w:t>7</w:t>
+              <w:t>8</w:t>
             </w:r>
             <w:r>
               <w:rPr>
@@ -1135,13 +1382,13 @@
               <w:noProof/>
             </w:rPr>
           </w:pPr>
-          <w:hyperlink w:anchor="_Toc389509542" w:history="1">
+          <w:hyperlink w:anchor="_Toc391135327" w:history="1">
             <w:r>
               <w:rPr>
                 <w:rStyle w:val="Hipervnculo"/>
                 <w:noProof/>
               </w:rPr>
-              <w:t>2.3</w:t>
+              <w:t>3.3</w:t>
             </w:r>
             <w:r>
               <w:rPr>
@@ -1175,7 +1422,7 @@
                 <w:noProof/>
                 <w:webHidden/>
               </w:rPr>
-              <w:instrText xml:space="preserve"> PAGEREF _Toc389509542 \h </w:instrText>
+              <w:instrText xml:space="preserve"> PAGEREF _Toc391135327 \h </w:instrText>
             </w:r>
             <w:r>
               <w:rPr>
@@ -1195,7 +1442,7 @@
                 <w:noProof/>
                 <w:webHidden/>
               </w:rPr>
-              <w:t>8</w:t>
+              <w:t>9</w:t>
             </w:r>
             <w:r>
               <w:rPr>
@@ -1217,13 +1464,13 @@
               <w:noProof/>
             </w:rPr>
           </w:pPr>
-          <w:hyperlink w:anchor="_Toc389509543" w:history="1">
+          <w:hyperlink w:anchor="_Toc391135328" w:history="1">
             <w:r>
               <w:rPr>
                 <w:rStyle w:val="Hipervnculo"/>
                 <w:noProof/>
               </w:rPr>
-              <w:t>2.3.1</w:t>
+              <w:t>3.3.1</w:t>
             </w:r>
             <w:r>
               <w:rPr>
@@ -1257,7 +1504,7 @@
                 <w:noProof/>
                 <w:webHidden/>
               </w:rPr>
-              <w:instrText xml:space="preserve"> PAGEREF _Toc389509543 \h </w:instrText>
+              <w:instrText xml:space="preserve"> PAGEREF _Toc391135328 \h </w:instrText>
             </w:r>
             <w:r>
               <w:rPr>
@@ -1299,13 +1546,13 @@
               <w:noProof/>
             </w:rPr>
           </w:pPr>
-          <w:hyperlink w:anchor="_Toc389509544" w:history="1">
+          <w:hyperlink w:anchor="_Toc391135329" w:history="1">
             <w:r>
               <w:rPr>
                 <w:rStyle w:val="Hipervnculo"/>
                 <w:noProof/>
               </w:rPr>
-              <w:t>3</w:t>
+              <w:t>4</w:t>
             </w:r>
             <w:r>
               <w:rPr>
@@ -1319,6 +1566,417 @@
                 <w:rStyle w:val="Hipervnculo"/>
                 <w:noProof/>
               </w:rPr>
+              <w:t>Caso de estudio</w:t>
+            </w:r>
+            <w:r>
+              <w:rPr>
+                <w:noProof/>
+                <w:webHidden/>
+              </w:rPr>
+              <w:tab/>
+            </w:r>
+            <w:r>
+              <w:rPr>
+                <w:noProof/>
+                <w:webHidden/>
+              </w:rPr>
+              <w:fldChar w:fldCharType="begin"/>
+            </w:r>
+            <w:r>
+              <w:rPr>
+                <w:noProof/>
+                <w:webHidden/>
+              </w:rPr>
+              <w:instrText xml:space="preserve"> PAGEREF _Toc391135329 \h </w:instrText>
+            </w:r>
+            <w:r>
+              <w:rPr>
+                <w:noProof/>
+                <w:webHidden/>
+              </w:rPr>
+            </w:r>
+            <w:r>
+              <w:rPr>
+                <w:noProof/>
+                <w:webHidden/>
+              </w:rPr>
+              <w:fldChar w:fldCharType="separate"/>
+            </w:r>
+            <w:r>
+              <w:rPr>
+                <w:noProof/>
+                <w:webHidden/>
+              </w:rPr>
+              <w:t>11</w:t>
+            </w:r>
+            <w:r>
+              <w:rPr>
+                <w:noProof/>
+                <w:webHidden/>
+              </w:rPr>
+              <w:fldChar w:fldCharType="end"/>
+            </w:r>
+          </w:hyperlink>
+        </w:p>
+        <w:p>
+          <w:pPr>
+            <w:pStyle w:val="TDC2"/>
+            <w:tabs>
+              <w:tab w:val="left" w:pos="880"/>
+              <w:tab w:val="right" w:leader="dot" w:pos="8494"/>
+            </w:tabs>
+            <w:rPr>
+              <w:noProof/>
+            </w:rPr>
+          </w:pPr>
+          <w:hyperlink w:anchor="_Toc391135330" w:history="1">
+            <w:r>
+              <w:rPr>
+                <w:rStyle w:val="Hipervnculo"/>
+                <w:noProof/>
+              </w:rPr>
+              <w:t>4.1</w:t>
+            </w:r>
+            <w:r>
+              <w:rPr>
+                <w:noProof/>
+              </w:rPr>
+              <w:tab/>
+            </w:r>
+            <w:r>
+              <w:rPr>
+                <w:rStyle w:val="Hipervnculo"/>
+                <w:noProof/>
+              </w:rPr>
+              <w:t>Plataforma de Middleware</w:t>
+            </w:r>
+            <w:r>
+              <w:rPr>
+                <w:noProof/>
+                <w:webHidden/>
+              </w:rPr>
+              <w:tab/>
+            </w:r>
+            <w:r>
+              <w:rPr>
+                <w:noProof/>
+                <w:webHidden/>
+              </w:rPr>
+              <w:fldChar w:fldCharType="begin"/>
+            </w:r>
+            <w:r>
+              <w:rPr>
+                <w:noProof/>
+                <w:webHidden/>
+              </w:rPr>
+              <w:instrText xml:space="preserve"> PAGEREF _Toc391135330 \h </w:instrText>
+            </w:r>
+            <w:r>
+              <w:rPr>
+                <w:noProof/>
+                <w:webHidden/>
+              </w:rPr>
+            </w:r>
+            <w:r>
+              <w:rPr>
+                <w:noProof/>
+                <w:webHidden/>
+              </w:rPr>
+              <w:fldChar w:fldCharType="separate"/>
+            </w:r>
+            <w:r>
+              <w:rPr>
+                <w:noProof/>
+                <w:webHidden/>
+              </w:rPr>
+              <w:t>11</w:t>
+            </w:r>
+            <w:r>
+              <w:rPr>
+                <w:noProof/>
+                <w:webHidden/>
+              </w:rPr>
+              <w:fldChar w:fldCharType="end"/>
+            </w:r>
+          </w:hyperlink>
+        </w:p>
+        <w:p>
+          <w:pPr>
+            <w:pStyle w:val="TDC3"/>
+            <w:tabs>
+              <w:tab w:val="left" w:pos="1320"/>
+              <w:tab w:val="right" w:leader="dot" w:pos="8494"/>
+            </w:tabs>
+            <w:rPr>
+              <w:noProof/>
+            </w:rPr>
+          </w:pPr>
+          <w:hyperlink w:anchor="_Toc391135331" w:history="1">
+            <w:r>
+              <w:rPr>
+                <w:rStyle w:val="Hipervnculo"/>
+                <w:noProof/>
+              </w:rPr>
+              <w:t>4.1.1</w:t>
+            </w:r>
+            <w:r>
+              <w:rPr>
+                <w:noProof/>
+              </w:rPr>
+              <w:tab/>
+            </w:r>
+            <w:r>
+              <w:rPr>
+                <w:rStyle w:val="Hipervnculo"/>
+                <w:noProof/>
+              </w:rPr>
+              <w:t>Componentes de la Plataforma de Middleware</w:t>
+            </w:r>
+            <w:r>
+              <w:rPr>
+                <w:noProof/>
+                <w:webHidden/>
+              </w:rPr>
+              <w:tab/>
+            </w:r>
+            <w:r>
+              <w:rPr>
+                <w:noProof/>
+                <w:webHidden/>
+              </w:rPr>
+              <w:fldChar w:fldCharType="begin"/>
+            </w:r>
+            <w:r>
+              <w:rPr>
+                <w:noProof/>
+                <w:webHidden/>
+              </w:rPr>
+              <w:instrText xml:space="preserve"> PAGEREF _Toc391135331 \h </w:instrText>
+            </w:r>
+            <w:r>
+              <w:rPr>
+                <w:noProof/>
+                <w:webHidden/>
+              </w:rPr>
+            </w:r>
+            <w:r>
+              <w:rPr>
+                <w:noProof/>
+                <w:webHidden/>
+              </w:rPr>
+              <w:fldChar w:fldCharType="separate"/>
+            </w:r>
+            <w:r>
+              <w:rPr>
+                <w:noProof/>
+                <w:webHidden/>
+              </w:rPr>
+              <w:t>12</w:t>
+            </w:r>
+            <w:r>
+              <w:rPr>
+                <w:noProof/>
+                <w:webHidden/>
+              </w:rPr>
+              <w:fldChar w:fldCharType="end"/>
+            </w:r>
+          </w:hyperlink>
+        </w:p>
+        <w:p>
+          <w:pPr>
+            <w:pStyle w:val="TDC2"/>
+            <w:tabs>
+              <w:tab w:val="left" w:pos="880"/>
+              <w:tab w:val="right" w:leader="dot" w:pos="8494"/>
+            </w:tabs>
+            <w:rPr>
+              <w:noProof/>
+            </w:rPr>
+          </w:pPr>
+          <w:hyperlink w:anchor="_Toc391135332" w:history="1">
+            <w:r>
+              <w:rPr>
+                <w:rStyle w:val="Hipervnculo"/>
+                <w:noProof/>
+              </w:rPr>
+              <w:t>4.2</w:t>
+            </w:r>
+            <w:r>
+              <w:rPr>
+                <w:noProof/>
+              </w:rPr>
+              <w:tab/>
+            </w:r>
+            <w:r>
+              <w:rPr>
+                <w:rStyle w:val="Hipervnculo"/>
+                <w:noProof/>
+              </w:rPr>
+              <w:t>Sistema de Seguridad</w:t>
+            </w:r>
+            <w:r>
+              <w:rPr>
+                <w:noProof/>
+                <w:webHidden/>
+              </w:rPr>
+              <w:tab/>
+            </w:r>
+            <w:r>
+              <w:rPr>
+                <w:noProof/>
+                <w:webHidden/>
+              </w:rPr>
+              <w:fldChar w:fldCharType="begin"/>
+            </w:r>
+            <w:r>
+              <w:rPr>
+                <w:noProof/>
+                <w:webHidden/>
+              </w:rPr>
+              <w:instrText xml:space="preserve"> PAGEREF _Toc391135332 \h </w:instrText>
+            </w:r>
+            <w:r>
+              <w:rPr>
+                <w:noProof/>
+                <w:webHidden/>
+              </w:rPr>
+            </w:r>
+            <w:r>
+              <w:rPr>
+                <w:noProof/>
+                <w:webHidden/>
+              </w:rPr>
+              <w:fldChar w:fldCharType="separate"/>
+            </w:r>
+            <w:r>
+              <w:rPr>
+                <w:noProof/>
+                <w:webHidden/>
+              </w:rPr>
+              <w:t>13</w:t>
+            </w:r>
+            <w:r>
+              <w:rPr>
+                <w:noProof/>
+                <w:webHidden/>
+              </w:rPr>
+              <w:fldChar w:fldCharType="end"/>
+            </w:r>
+          </w:hyperlink>
+        </w:p>
+        <w:p>
+          <w:pPr>
+            <w:pStyle w:val="TDC3"/>
+            <w:tabs>
+              <w:tab w:val="left" w:pos="1320"/>
+              <w:tab w:val="right" w:leader="dot" w:pos="8494"/>
+            </w:tabs>
+            <w:rPr>
+              <w:noProof/>
+            </w:rPr>
+          </w:pPr>
+          <w:hyperlink w:anchor="_Toc391135333" w:history="1">
+            <w:r>
+              <w:rPr>
+                <w:rStyle w:val="Hipervnculo"/>
+                <w:noProof/>
+              </w:rPr>
+              <w:t>4.2.1</w:t>
+            </w:r>
+            <w:r>
+              <w:rPr>
+                <w:noProof/>
+              </w:rPr>
+              <w:tab/>
+            </w:r>
+            <w:r>
+              <w:rPr>
+                <w:rStyle w:val="Hipervnculo"/>
+                <w:noProof/>
+              </w:rPr>
+              <w:t>Componentes del Sistema de Seguridad</w:t>
+            </w:r>
+            <w:r>
+              <w:rPr>
+                <w:noProof/>
+                <w:webHidden/>
+              </w:rPr>
+              <w:tab/>
+            </w:r>
+            <w:r>
+              <w:rPr>
+                <w:noProof/>
+                <w:webHidden/>
+              </w:rPr>
+              <w:fldChar w:fldCharType="begin"/>
+            </w:r>
+            <w:r>
+              <w:rPr>
+                <w:noProof/>
+                <w:webHidden/>
+              </w:rPr>
+              <w:instrText xml:space="preserve"> PAGEREF _Toc391135333 \h </w:instrText>
+            </w:r>
+            <w:r>
+              <w:rPr>
+                <w:noProof/>
+                <w:webHidden/>
+              </w:rPr>
+            </w:r>
+            <w:r>
+              <w:rPr>
+                <w:noProof/>
+                <w:webHidden/>
+              </w:rPr>
+              <w:fldChar w:fldCharType="separate"/>
+            </w:r>
+            <w:r>
+              <w:rPr>
+                <w:noProof/>
+                <w:webHidden/>
+              </w:rPr>
+              <w:t>13</w:t>
+            </w:r>
+            <w:r>
+              <w:rPr>
+                <w:noProof/>
+                <w:webHidden/>
+              </w:rPr>
+              <w:fldChar w:fldCharType="end"/>
+            </w:r>
+          </w:hyperlink>
+        </w:p>
+        <w:p>
+          <w:pPr>
+            <w:pStyle w:val="TDC1"/>
+            <w:tabs>
+              <w:tab w:val="left" w:pos="440"/>
+            </w:tabs>
+            <w:rPr>
+              <w:b w:val="0"/>
+              <w:noProof/>
+            </w:rPr>
+          </w:pPr>
+          <w:hyperlink w:anchor="_Toc391135334" w:history="1">
+            <w:r>
+              <w:rPr>
+                <w:rStyle w:val="Hipervnculo"/>
+                <w:noProof/>
+              </w:rPr>
+              <w:t>5</w:t>
+            </w:r>
+            <w:r>
+              <w:rPr>
+                <w:b w:val="0"/>
+                <w:noProof/>
+              </w:rPr>
+              <w:tab/>
+            </w:r>
+            <w:r>
+              <w:rPr>
+                <w:rStyle w:val="Hipervnculo"/>
+                <w:noProof/>
+              </w:rPr>
               <w:t>Referencias</w:t>
             </w:r>
             <w:r>
@@ -1340,7 +1998,7 @@
                 <w:noProof/>
                 <w:webHidden/>
               </w:rPr>
-              <w:instrText xml:space="preserve"> PAGEREF _Toc389509544 \h </w:instrText>
+              <w:instrText xml:space="preserve"> PAGEREF _Toc391135334 \h </w:instrText>
             </w:r>
             <w:r>
               <w:rPr>
@@ -1360,7 +2018,7 @@
                 <w:noProof/>
                 <w:webHidden/>
               </w:rPr>
-              <w:t>11</w:t>
+              <w:t>14</w:t>
             </w:r>
             <w:r>
               <w:rPr>
@@ -1404,27 +2062,128 @@
         <w:pStyle w:val="Ttulo1"/>
       </w:pPr>
       <w:bookmarkStart w:id="0" w:name="_Toc386832128"/>
-      <w:bookmarkStart w:id="1" w:name="_Toc389509530"/>
+      <w:bookmarkStart w:id="1" w:name="_Toc391135312"/>
       <w:r>
         <w:lastRenderedPageBreak/>
+        <w:t>Introducción</w:t>
+      </w:r>
+      <w:bookmarkEnd w:id="1"/>
+    </w:p>
+    <w:p/>
+    <w:p>
+      <w:pPr>
+        <w:rPr>
+          <w:b/>
+          <w:sz w:val="20"/>
+          <w:szCs w:val="20"/>
+        </w:rPr>
+      </w:pPr>
+      <w:r>
+        <w:rPr>
+          <w:b/>
+          <w:sz w:val="20"/>
+          <w:szCs w:val="20"/>
+          <w:highlight w:val="red"/>
+        </w:rPr>
+        <w:t>TERMINAR.............................</w:t>
+      </w:r>
+    </w:p>
+    <w:p>
+      <w:pPr>
+        <w:rPr>
+          <w:b/>
+          <w:sz w:val="20"/>
+          <w:szCs w:val="20"/>
+        </w:rPr>
+      </w:pPr>
+      <w:r>
+        <w:rPr>
+          <w:b/>
+          <w:sz w:val="20"/>
+          <w:szCs w:val="20"/>
+        </w:rPr>
+        <w:t>Hablar de diferentes plataforma de gobierno electrónico</w:t>
+      </w:r>
+    </w:p>
+    <w:p>
+      <w:pPr>
+        <w:rPr>
+          <w:b/>
+          <w:sz w:val="20"/>
+          <w:szCs w:val="20"/>
+        </w:rPr>
+      </w:pPr>
+      <w:r>
+        <w:rPr>
+          <w:b/>
+          <w:sz w:val="20"/>
+          <w:szCs w:val="20"/>
+        </w:rPr>
+        <w:t>Profundizar en la PGE de Uruguay</w:t>
+      </w:r>
+    </w:p>
+    <w:p>
+      <w:pPr>
+        <w:rPr>
+          <w:b/>
+          <w:sz w:val="20"/>
+          <w:szCs w:val="20"/>
+        </w:rPr>
+      </w:pPr>
+      <w:r>
+        <w:rPr>
+          <w:b/>
+          <w:sz w:val="20"/>
+          <w:szCs w:val="20"/>
+        </w:rPr>
+        <w:t>Hablar de la problemática que plantea la tesis de Raquel</w:t>
+      </w:r>
+    </w:p>
+    <w:p>
+      <w:r>
+        <w:rPr>
+          <w:b/>
+          <w:sz w:val="20"/>
+          <w:szCs w:val="20"/>
+        </w:rPr>
+        <w:t>Terminar la introducción con lo que se pretende resolver</w:t>
+      </w:r>
+    </w:p>
+    <w:p>
+      <w:pPr>
+        <w:pStyle w:val="Ttulo1"/>
+      </w:pPr>
+      <w:bookmarkStart w:id="2" w:name="_Toc391135313"/>
+      <w:r>
         <w:t>Estándares</w:t>
       </w:r>
       <w:bookmarkEnd w:id="0"/>
-      <w:bookmarkEnd w:id="1"/>
-    </w:p>
+      <w:bookmarkEnd w:id="2"/>
+    </w:p>
+    <w:p>
+      <w:r>
+        <w:t xml:space="preserve">A continuación se presenta una breve descripción de los principales estándares mencionados en el documento y que son necesarios para la resolución del problema que se plantea en </w:t>
+      </w:r>
+      <w:r>
+        <w:t>el punto anterior</w:t>
+      </w:r>
+      <w:r>
+        <w:t xml:space="preserve">. </w:t>
+      </w:r>
+    </w:p>
+    <w:p/>
     <w:p>
       <w:pPr>
         <w:pStyle w:val="Ttulo2"/>
       </w:pPr>
-      <w:bookmarkStart w:id="2" w:name="_Toc386832129"/>
-      <w:bookmarkStart w:id="3" w:name="_Toc389509531"/>
+      <w:bookmarkStart w:id="3" w:name="_Toc386832129"/>
+      <w:bookmarkStart w:id="4" w:name="_Toc391135314"/>
       <w:r>
         <w:t>REST</w:t>
       </w:r>
-      <w:bookmarkEnd w:id="2"/>
       <w:bookmarkEnd w:id="3"/>
-    </w:p>
-    <w:p/>
+      <w:bookmarkEnd w:id="4"/>
+    </w:p>
     <w:p>
       <w:pPr>
         <w:jc w:val="both"/>
@@ -1560,6 +2319,7 @@
         <w:jc w:val="both"/>
       </w:pPr>
       <w:r>
+        <w:lastRenderedPageBreak/>
         <w:t>Se puede entender como una aplicación CRUD (Create, Read, Update and Delete), pero a diferencia de estas, un servicio REST le puede asignar otro comportamiento a una de estas operaciones estándar.</w:t>
       </w:r>
     </w:p>
@@ -1573,11 +2333,11 @@
         <w:pStyle w:val="Ttulo2"/>
         <w:jc w:val="both"/>
       </w:pPr>
-      <w:bookmarkStart w:id="4" w:name="_Toc389509532"/>
+      <w:bookmarkStart w:id="5" w:name="_Toc391135315"/>
       <w:r>
         <w:t>SOAP</w:t>
       </w:r>
-      <w:bookmarkEnd w:id="4"/>
+      <w:bookmarkEnd w:id="5"/>
     </w:p>
     <w:p>
       <w:pPr>
@@ -1617,251 +2377,256 @@
     </w:p>
     <w:p>
       <w:pPr>
+        <w:jc w:val="both"/>
+      </w:pPr>
+    </w:p>
+    <w:p>
+      <w:pPr>
         <w:pStyle w:val="Ttulo2"/>
         <w:jc w:val="both"/>
       </w:pPr>
-      <w:bookmarkStart w:id="5" w:name="_Toc386832130"/>
-      <w:bookmarkStart w:id="6" w:name="_Toc389509533"/>
+      <w:bookmarkStart w:id="6" w:name="_Toc386832130"/>
+      <w:bookmarkStart w:id="7" w:name="_Toc391135316"/>
+      <w:r>
+        <w:t xml:space="preserve">Web Services </w:t>
+      </w:r>
+      <w:bookmarkEnd w:id="6"/>
+      <w:r>
+        <w:t>Geográficos</w:t>
+      </w:r>
+      <w:bookmarkEnd w:id="7"/>
+    </w:p>
+    <w:p>
+      <w:pPr>
+        <w:jc w:val="both"/>
+      </w:pPr>
+      <w:r>
+        <w:t>Open Geospatial Consortium (OGC</w:t>
+      </w:r>
+      <w:r>
+        <w:t>) [3] es la organización que propone los estándares de Web Services Geográficos, los cuales están agrupados bajo el nombre OWS.</w:t>
+      </w:r>
+    </w:p>
+    <w:p>
+      <w:pPr>
+        <w:jc w:val="both"/>
+      </w:pPr>
+      <w:r>
+        <w:t xml:space="preserve">Las siguientes descripciones de los protocolos </w:t>
+      </w:r>
+      <w:r>
+        <w:t xml:space="preserve">Web Map Service </w:t>
+      </w:r>
+      <w:r>
+        <w:t xml:space="preserve">(WMS) y </w:t>
+      </w:r>
+      <w:r>
+        <w:t>Web Feature Service</w:t>
+      </w:r>
+      <w:r>
+        <w:t xml:space="preserve"> (WFS) se arman a partir de la</w:t>
+      </w:r>
+      <w:r>
+        <w:t xml:space="preserve"> conjunción de [4], [5], [6], y [7].</w:t>
+      </w:r>
+    </w:p>
+    <w:p>
+      <w:pPr>
+        <w:jc w:val="both"/>
+      </w:pPr>
+    </w:p>
+    <w:p>
+      <w:pPr>
+        <w:pStyle w:val="Ttulo3"/>
+        <w:jc w:val="both"/>
+      </w:pPr>
+      <w:bookmarkStart w:id="8" w:name="_Toc391135317"/>
+      <w:r>
+        <w:t>WMS</w:t>
+      </w:r>
+      <w:bookmarkEnd w:id="8"/>
+    </w:p>
+    <w:p>
+      <w:pPr>
+        <w:jc w:val="both"/>
+      </w:pPr>
+      <w:r>
+        <w:t xml:space="preserve">WMS [4] es un estándar que define un protocolo para obtener mapas dinámicos, </w:t>
+      </w:r>
+      <w:r>
+        <w:t>de datos referenciados espacialmente</w:t>
+      </w:r>
+      <w:r>
+        <w:t xml:space="preserve"> a partir de información geográfica distribuida. El mapa que se obtiene para </w:t>
+      </w:r>
+      <w:r>
+        <w:t>representa</w:t>
+      </w:r>
+      <w:r>
+        <w:t>r</w:t>
+      </w:r>
+      <w:r>
+        <w:t xml:space="preserve"> la información geográfica</w:t>
+      </w:r>
+      <w:r>
+        <w:t xml:space="preserve"> es un archivo de imagen en formato </w:t>
+      </w:r>
+      <w:r>
+        <w:t>PNG, GIF o JPEG, o en ocasiones como elementos gráficos basados en</w:t>
+      </w:r>
+      <w:r>
+        <w:t xml:space="preserve"> las especificaciones</w:t>
+      </w:r>
+      <w:r>
+        <w:t xml:space="preserve"> </w:t>
+      </w:r>
+      <w:r>
+        <w:t>Scalable Vector Graphics</w:t>
+      </w:r>
+      <w:r>
+        <w:t xml:space="preserve"> (SVG) o </w:t>
+      </w:r>
+      <w:r>
+        <w:t>Web Computer Graphics Metafile</w:t>
+      </w:r>
+      <w:r>
+        <w:t xml:space="preserve"> (</w:t>
+      </w:r>
+      <w:r>
+        <w:t>WebCGM</w:t>
+      </w:r>
+      <w:r>
+        <w:t>)</w:t>
+      </w:r>
+      <w:r>
+        <w:t>.</w:t>
+      </w:r>
+      <w:r>
+        <w:t xml:space="preserve"> </w:t>
+      </w:r>
+    </w:p>
+    <w:p>
+      <w:pPr>
+        <w:jc w:val="both"/>
+      </w:pPr>
+      <w:r>
+        <w:t xml:space="preserve">WMS </w:t>
+      </w:r>
+      <w:r>
+        <w:t>define tres operaciones</w:t>
+      </w:r>
+      <w:r>
+        <w:t xml:space="preserve"> para publicar datos geográficos</w:t>
+      </w:r>
+      <w:r>
+        <w:t xml:space="preserve">: </w:t>
+      </w:r>
+    </w:p>
+    <w:p>
+      <w:pPr>
+        <w:jc w:val="both"/>
+      </w:pPr>
+      <w:r>
+        <w:rPr>
+          <w:b/>
+        </w:rPr>
+        <w:t>getCapabilities:</w:t>
+      </w:r>
+      <w:r>
+        <w:t xml:space="preserve"> D</w:t>
+      </w:r>
+      <w:r>
+        <w:t xml:space="preserve">evuelve </w:t>
+      </w:r>
+      <w:r>
+        <w:t xml:space="preserve">los </w:t>
+      </w:r>
+      <w:r>
+        <w:t>metadatos</w:t>
+      </w:r>
+      <w:r>
+        <w:t xml:space="preserve"> del </w:t>
+      </w:r>
+      <w:r>
+        <w:t>servicio</w:t>
+      </w:r>
+      <w:r>
+        <w:t>, tales como, formatos que soporta, datos que posee, información de los valores admitidos de los parámetros, etc.</w:t>
+      </w:r>
+    </w:p>
+    <w:p>
+      <w:pPr>
+        <w:jc w:val="both"/>
+      </w:pPr>
+      <w:r>
+        <w:rPr>
+          <w:b/>
+        </w:rPr>
+        <w:t>getMap:</w:t>
+      </w:r>
+      <w:r>
+        <w:t xml:space="preserve"> </w:t>
+      </w:r>
+      <w:r>
+        <w:t>Devuelve un mapa geográfico</w:t>
+      </w:r>
+      <w:r>
+        <w:t xml:space="preserve"> </w:t>
+      </w:r>
+      <w:r>
+        <w:t>a partir de ciertas capas.</w:t>
+      </w:r>
+      <w:r>
+        <w:t xml:space="preserve"> </w:t>
+      </w:r>
+    </w:p>
+    <w:p>
+      <w:pPr>
+        <w:jc w:val="both"/>
+      </w:pPr>
+      <w:r>
+        <w:t xml:space="preserve"> </w:t>
+      </w:r>
+      <w:r>
+        <w:rPr>
+          <w:b/>
+        </w:rPr>
+        <w:t>getFeatureInfo:</w:t>
+      </w:r>
+      <w:r>
+        <w:t xml:space="preserve"> Operación o</w:t>
+      </w:r>
+      <w:r>
+        <w:t xml:space="preserve">pcional </w:t>
+      </w:r>
+      <w:r>
+        <w:t xml:space="preserve">que </w:t>
+      </w:r>
+      <w:r>
+        <w:t>devuelve información acerca de las características particulares mostradas en el mapa.</w:t>
+      </w:r>
+    </w:p>
+    <w:p>
+      <w:pPr>
+        <w:jc w:val="both"/>
+      </w:pPr>
+    </w:p>
+    <w:p>
+      <w:pPr>
+        <w:pStyle w:val="Ttulo3"/>
+        <w:jc w:val="both"/>
+      </w:pPr>
+      <w:bookmarkStart w:id="9" w:name="_Toc386832131"/>
+      <w:bookmarkStart w:id="10" w:name="_Toc391135318"/>
       <w:r>
         <w:lastRenderedPageBreak/>
-        <w:t xml:space="preserve">Web Services </w:t>
-      </w:r>
-      <w:bookmarkEnd w:id="5"/>
-      <w:r>
-        <w:t>Geográficos</w:t>
-      </w:r>
-      <w:bookmarkEnd w:id="6"/>
-    </w:p>
-    <w:p>
-      <w:pPr>
-        <w:jc w:val="both"/>
-      </w:pPr>
-      <w:r>
-        <w:t>Open Geospatial Consortium (OGC</w:t>
-      </w:r>
-      <w:r>
-        <w:t>) [3] es la organización que propone los estándares de Web Services Geográficos, los cuales están agrupados bajo el nombre OWS.</w:t>
-      </w:r>
-    </w:p>
-    <w:p>
-      <w:pPr>
-        <w:jc w:val="both"/>
-      </w:pPr>
-      <w:r>
-        <w:t xml:space="preserve">Las siguientes descripciones de los protocolos </w:t>
-      </w:r>
-      <w:r>
-        <w:t xml:space="preserve">Web Map Service </w:t>
-      </w:r>
-      <w:r>
-        <w:t xml:space="preserve">(WMS) y </w:t>
-      </w:r>
-      <w:r>
-        <w:t>Web Feature Service</w:t>
-      </w:r>
-      <w:r>
-        <w:t xml:space="preserve"> (WFS) se arman a partir de la</w:t>
-      </w:r>
-      <w:r>
-        <w:t xml:space="preserve"> conjunción de [4], [5], [6], y [7].</w:t>
-      </w:r>
-    </w:p>
-    <w:p>
-      <w:pPr>
-        <w:jc w:val="both"/>
-      </w:pPr>
-    </w:p>
-    <w:p>
-      <w:pPr>
-        <w:pStyle w:val="Ttulo3"/>
-        <w:jc w:val="both"/>
-      </w:pPr>
-      <w:bookmarkStart w:id="7" w:name="_Toc389509534"/>
-      <w:r>
-        <w:t>WMS</w:t>
-      </w:r>
-      <w:bookmarkEnd w:id="7"/>
-    </w:p>
-    <w:p>
-      <w:pPr>
-        <w:jc w:val="both"/>
-      </w:pPr>
-      <w:r>
-        <w:t xml:space="preserve">WMS [4] es un estándar que define un protocolo para obtener mapas dinámicos, </w:t>
-      </w:r>
-      <w:r>
-        <w:t>de datos referenciados espacialmente</w:t>
-      </w:r>
-      <w:r>
-        <w:t xml:space="preserve"> a partir de información geográfica distribuida. El mapa que se obtiene para </w:t>
-      </w:r>
-      <w:r>
-        <w:t>representa</w:t>
-      </w:r>
-      <w:r>
-        <w:t>r</w:t>
-      </w:r>
-      <w:r>
-        <w:t xml:space="preserve"> la información geográfica</w:t>
-      </w:r>
-      <w:r>
-        <w:t xml:space="preserve"> es un archivo de imagen en formato </w:t>
-      </w:r>
-      <w:r>
-        <w:t>PNG, GIF o JPEG, o en ocasiones como elementos gráficos basados en</w:t>
-      </w:r>
-      <w:r>
-        <w:t xml:space="preserve"> las especificaciones</w:t>
-      </w:r>
-      <w:r>
-        <w:t xml:space="preserve"> </w:t>
-      </w:r>
-      <w:r>
-        <w:t>Scalable Vector Graphics</w:t>
-      </w:r>
-      <w:r>
-        <w:t xml:space="preserve"> (SVG) o </w:t>
-      </w:r>
-      <w:r>
-        <w:t>Web Computer Graphics Metafile</w:t>
-      </w:r>
-      <w:r>
-        <w:t xml:space="preserve"> (</w:t>
-      </w:r>
-      <w:r>
-        <w:t>WebCGM</w:t>
-      </w:r>
-      <w:r>
-        <w:t>)</w:t>
-      </w:r>
-      <w:r>
-        <w:t>.</w:t>
-      </w:r>
-      <w:r>
-        <w:t xml:space="preserve"> </w:t>
-      </w:r>
-    </w:p>
-    <w:p>
-      <w:pPr>
-        <w:jc w:val="both"/>
-      </w:pPr>
-      <w:r>
-        <w:t xml:space="preserve">WMS </w:t>
-      </w:r>
-      <w:r>
-        <w:t>define tres operaciones</w:t>
-      </w:r>
-      <w:r>
-        <w:t xml:space="preserve"> para publicar datos geográficos</w:t>
-      </w:r>
-      <w:r>
-        <w:t xml:space="preserve">: </w:t>
-      </w:r>
-    </w:p>
-    <w:p>
-      <w:pPr>
-        <w:jc w:val="both"/>
-      </w:pPr>
-      <w:r>
-        <w:rPr>
-          <w:b/>
-        </w:rPr>
-        <w:t>getCapabilities:</w:t>
-      </w:r>
-      <w:r>
-        <w:t xml:space="preserve"> D</w:t>
-      </w:r>
-      <w:r>
-        <w:t xml:space="preserve">evuelve </w:t>
-      </w:r>
-      <w:r>
-        <w:t xml:space="preserve">los </w:t>
-      </w:r>
-      <w:r>
-        <w:t>metadatos</w:t>
-      </w:r>
-      <w:r>
-        <w:t xml:space="preserve"> del </w:t>
-      </w:r>
-      <w:r>
-        <w:t>servicio</w:t>
-      </w:r>
-      <w:r>
-        <w:t>, tales como, formatos que soporta, datos que posee, información de los valores admitidos de los parámetros, etc.</w:t>
-      </w:r>
-    </w:p>
-    <w:p>
-      <w:pPr>
-        <w:jc w:val="both"/>
-      </w:pPr>
-      <w:r>
-        <w:rPr>
-          <w:b/>
-        </w:rPr>
-        <w:t>getMap:</w:t>
-      </w:r>
-      <w:r>
-        <w:t xml:space="preserve"> </w:t>
-      </w:r>
-      <w:r>
-        <w:t>Devuelve un mapa geográfico</w:t>
-      </w:r>
-      <w:r>
-        <w:t xml:space="preserve"> </w:t>
-      </w:r>
-      <w:r>
-        <w:t>a partir de ciertas capas.</w:t>
-      </w:r>
-      <w:r>
-        <w:t xml:space="preserve"> </w:t>
-      </w:r>
-    </w:p>
-    <w:p>
-      <w:pPr>
-        <w:jc w:val="both"/>
-      </w:pPr>
-      <w:r>
-        <w:t xml:space="preserve"> </w:t>
-      </w:r>
-      <w:r>
-        <w:rPr>
-          <w:b/>
-        </w:rPr>
-        <w:t>getFeatureInfo:</w:t>
-      </w:r>
-      <w:r>
-        <w:t xml:space="preserve"> Operación o</w:t>
-      </w:r>
-      <w:r>
-        <w:t xml:space="preserve">pcional </w:t>
-      </w:r>
-      <w:r>
-        <w:t xml:space="preserve">que </w:t>
-      </w:r>
-      <w:r>
-        <w:t>devuelve información acerca de las características particulares mostradas en el mapa.</w:t>
-      </w:r>
-    </w:p>
-    <w:p>
-      <w:pPr>
-        <w:jc w:val="both"/>
-      </w:pPr>
-    </w:p>
-    <w:p>
-      <w:pPr>
-        <w:pStyle w:val="Ttulo3"/>
-        <w:jc w:val="both"/>
-      </w:pPr>
-      <w:bookmarkStart w:id="8" w:name="_Toc386832131"/>
-      <w:bookmarkStart w:id="9" w:name="_Toc389509535"/>
-      <w:r>
         <w:t>W</w:t>
       </w:r>
       <w:r>
         <w:t>FS</w:t>
       </w:r>
-      <w:bookmarkEnd w:id="8"/>
       <w:bookmarkEnd w:id="9"/>
+      <w:bookmarkEnd w:id="10"/>
     </w:p>
     <w:p>
       <w:pPr>
@@ -2264,7 +3029,6 @@
         <w:jc w:val="both"/>
       </w:pPr>
       <w:r>
-        <w:lastRenderedPageBreak/>
         <w:t>En base a las operaciones ofrecidas los servicios WFS se clasifican de la siguiente manera:</w:t>
       </w:r>
     </w:p>
@@ -2451,11 +3215,11 @@
         <w:pStyle w:val="Ttulo2"/>
         <w:jc w:val="both"/>
       </w:pPr>
-      <w:bookmarkStart w:id="10" w:name="_Toc389509536"/>
+      <w:bookmarkStart w:id="11" w:name="_Toc391135319"/>
       <w:r>
         <w:t>WS-SECURITY</w:t>
       </w:r>
-      <w:bookmarkEnd w:id="10"/>
+      <w:bookmarkEnd w:id="11"/>
     </w:p>
     <w:p>
       <w:pPr>
@@ -2478,6 +3242,7 @@
         <w:jc w:val="both"/>
       </w:pPr>
       <w:r>
+        <w:lastRenderedPageBreak/>
         <w:t>Provee ciertas ventajas sobre la opción de TLS, como por ejemplo se puede cifrar todo o parte del mensaje, lo cual permite utilizar las partes no criticas para ruteo o controles de acceso.</w:t>
       </w:r>
     </w:p>
@@ -2506,11 +3271,11 @@
       <w:pPr>
         <w:pStyle w:val="Ttulo2"/>
       </w:pPr>
-      <w:bookmarkStart w:id="11" w:name="_Toc389509537"/>
+      <w:bookmarkStart w:id="12" w:name="_Toc391135320"/>
       <w:r>
         <w:t>MTOM</w:t>
       </w:r>
-      <w:bookmarkEnd w:id="11"/>
+      <w:bookmarkEnd w:id="12"/>
     </w:p>
     <w:p>
       <w:pPr>
@@ -2550,39 +3315,39 @@
         <w:jc w:val="both"/>
       </w:pPr>
       <w:r>
+        <w:t>MTOM soluciona este problema haciendo uso de los pedidos multi-parte de http. Funciona agregando en el body del mensaje SOAP “punteros” hacia las partes del mensaje http donde vienen los datos binarios sin codificar. De esta manera no agrega el overhead de Base64.</w:t>
+      </w:r>
+    </w:p>
+    <w:p/>
+    <w:p>
+      <w:pPr>
+        <w:pStyle w:val="Ttulo2"/>
+      </w:pPr>
+      <w:bookmarkStart w:id="13" w:name="_Toc386832132"/>
+      <w:bookmarkStart w:id="14" w:name="_Toc391135321"/>
+      <w:r>
+        <w:t>ESB</w:t>
+      </w:r>
+      <w:bookmarkEnd w:id="13"/>
+      <w:bookmarkEnd w:id="14"/>
+    </w:p>
+    <w:p>
+      <w:pPr>
+        <w:jc w:val="both"/>
+      </w:pPr>
+      <w:r>
+        <w:t>Enterprise service bus es un modelo de arquitectura de software usado para implementar comunicación entre sistemas orientados a servicios. Generalmente se basa en plataformas que implementan y potencian sistemas de mensajería, definiendo puntos de entrada, principalmente web services SOAP, y agregan servicios dentro del bus como seguridad y confidencialidad, así como también  ruteo de mensajes según condiciones del mensaje o del contexto. También proveen servicios de transformación de datos, para adecuar los mensajes a diferentes sistemas interactuando los cuales agregan o quitan información.</w:t>
+      </w:r>
+    </w:p>
+    <w:p>
+      <w:pPr>
+        <w:jc w:val="center"/>
+      </w:pPr>
+      <w:r>
+        <w:rPr>
+          <w:noProof/>
+        </w:rPr>
         <w:lastRenderedPageBreak/>
-        <w:t>MTOM soluciona este problema haciendo uso de los pedidos multi-parte de http. Funciona agregando en el body del mensaje SOAP “punteros” hacia las partes del mensaje http donde vienen los datos binarios sin codificar. De esta manera no agrega el overhead de Base64.</w:t>
-      </w:r>
-    </w:p>
-    <w:p/>
-    <w:p>
-      <w:pPr>
-        <w:pStyle w:val="Ttulo2"/>
-      </w:pPr>
-      <w:bookmarkStart w:id="12" w:name="_Toc386832132"/>
-      <w:bookmarkStart w:id="13" w:name="_Toc389509538"/>
-      <w:r>
-        <w:t>ESB</w:t>
-      </w:r>
-      <w:bookmarkEnd w:id="12"/>
-      <w:bookmarkEnd w:id="13"/>
-    </w:p>
-    <w:p>
-      <w:pPr>
-        <w:jc w:val="both"/>
-      </w:pPr>
-      <w:r>
-        <w:t>Enterprise service bus es un modelo de arquitectura de software usado para implementar comunicación entre sistemas orientados a servicios. Generalmente se basa en plataformas que implementan y potencian sistemas de mensajería, definiendo puntos de entrada, principalmente web services SOAP, y agregan servicios dentro del bus como seguridad y confidencialidad, así como también  ruteo de mensajes según condiciones del mensaje o del contexto. También proveen servicios de transformación de datos, para adecuar los mensajes a diferentes sistemas interactuando los cuales agregan o quitan información.</w:t>
-      </w:r>
-    </w:p>
-    <w:p>
-      <w:pPr>
-        <w:jc w:val="center"/>
-      </w:pPr>
-      <w:r>
-        <w:rPr>
-          <w:noProof/>
-        </w:rPr>
         <w:drawing>
           <wp:inline distT="0" distB="0" distL="0" distR="0">
             <wp:extent cx="2095500" cy="3705225"/>
@@ -2694,11 +3459,11 @@
         <w:pStyle w:val="Ttulo1"/>
         <w:jc w:val="both"/>
       </w:pPr>
-      <w:bookmarkStart w:id="14" w:name="_Toc389509539"/>
+      <w:bookmarkStart w:id="15" w:name="_Toc391135322"/>
       <w:r>
         <w:t>Tecnologías</w:t>
       </w:r>
-      <w:bookmarkEnd w:id="14"/>
+      <w:bookmarkEnd w:id="15"/>
     </w:p>
     <w:p>
       <w:pPr>
@@ -2708,13 +3473,43 @@
     <w:p>
       <w:pPr>
         <w:pStyle w:val="Ttulo2"/>
-        <w:jc w:val="both"/>
-      </w:pPr>
-      <w:bookmarkStart w:id="15" w:name="_Toc389509540"/>
+      </w:pPr>
+      <w:bookmarkStart w:id="16" w:name="_Toc391135323"/>
+      <w:r>
+        <w:t>Servidores geográficos</w:t>
+      </w:r>
+      <w:bookmarkEnd w:id="16"/>
+    </w:p>
+    <w:p>
+      <w:pPr>
+        <w:rPr>
+          <w:b/>
+        </w:rPr>
+      </w:pPr>
+      <w:r>
+        <w:rPr>
+          <w:b/>
+          <w:highlight w:val="red"/>
+        </w:rPr>
+        <w:t>TERMINAR.........................</w:t>
+      </w:r>
+    </w:p>
+    <w:p>
+      <w:pPr>
+        <w:rPr>
+          <w:b/>
+        </w:rPr>
+      </w:pPr>
+    </w:p>
+    <w:p>
+      <w:pPr>
+        <w:pStyle w:val="Ttulo3"/>
+      </w:pPr>
+      <w:bookmarkStart w:id="17" w:name="_Toc391135324"/>
       <w:r>
         <w:t>GEOSERVER</w:t>
       </w:r>
-      <w:bookmarkEnd w:id="15"/>
+      <w:bookmarkEnd w:id="17"/>
     </w:p>
     <w:p>
       <w:pPr>
@@ -2735,14 +3530,72 @@
         <w:jc w:val="both"/>
       </w:pPr>
       <w:r>
+        <w:t>Es la implementación de referencia de los estándares Open Geospatial Consortium (OGC) Web Feature Service (WFS) y Web Coverage Service (WCS).</w:t>
+      </w:r>
+      <w:r>
+        <w:t xml:space="preserve"> Soporta WFS y WFS-Transaccional</w:t>
+      </w:r>
+      <w:r>
+        <w:t xml:space="preserve"> [9]</w:t>
+      </w:r>
+      <w:r>
+        <w:t>.</w:t>
+      </w:r>
+    </w:p>
+    <w:p>
+      <w:pPr>
+        <w:jc w:val="both"/>
+      </w:pPr>
+      <w:r>
+        <w:t>Posee los siguientes features</w:t>
+      </w:r>
+      <w:r>
+        <w:t>[10]</w:t>
+      </w:r>
+      <w:r>
+        <w:t>:</w:t>
+      </w:r>
+      <w:r>
+        <w:t xml:space="preserve"> </w:t>
+      </w:r>
+    </w:p>
+    <w:p>
+      <w:pPr>
+        <w:jc w:val="both"/>
+      </w:pPr>
+      <w:r>
+        <w:t xml:space="preserve">- Es el más adecuado para los desarrolladores java ya que ofrece facilidad para interoperar con aplicaciones escritas en esa plataforma. </w:t>
+      </w:r>
+    </w:p>
+    <w:p>
+      <w:pPr>
+        <w:jc w:val="both"/>
+      </w:pPr>
+      <w:r>
+        <w:t>- Soporta WFS y WFS-T</w:t>
+      </w:r>
+      <w:r>
+        <w:t>.</w:t>
+      </w:r>
+      <w:r>
+        <w:t xml:space="preserve"> </w:t>
+      </w:r>
+    </w:p>
+    <w:p>
+      <w:pPr>
+        <w:jc w:val="both"/>
+      </w:pPr>
+      <w:r>
         <w:lastRenderedPageBreak/>
-        <w:t>Es la implementación de referencia de los estándares Open Geospatial Consortium (OGC) Web Feature Service (WFS) y Web Coverage Service (WCS).</w:t>
-      </w:r>
-      <w:r>
-        <w:t xml:space="preserve"> Soporta WFS y WFS-Transaccional</w:t>
-      </w:r>
-      <w:r>
-        <w:t xml:space="preserve"> [9]</w:t>
+        <w:t>- Como servidor soporta una variedad de formatos de almacenamiento (PostGis, Oracle spatial, Mysql,  GeoTiff) tanto vectorial como raster.</w:t>
+      </w:r>
+    </w:p>
+    <w:p>
+      <w:pPr>
+        <w:jc w:val="both"/>
+      </w:pPr>
+      <w:r>
+        <w:t>- Reproyección al vuelo</w:t>
       </w:r>
       <w:r>
         <w:t>.</w:t>
@@ -2753,13 +3606,10 @@
         <w:jc w:val="both"/>
       </w:pPr>
       <w:r>
-        <w:t>Posee los siguientes features</w:t>
-      </w:r>
-      <w:r>
-        <w:t>[10]</w:t>
-      </w:r>
-      <w:r>
-        <w:t>:</w:t>
+        <w:t>- WMS Tiling cache (Usa GeoWebCache como cliente de tiles WMS)</w:t>
+      </w:r>
+      <w:r>
+        <w:t>.</w:t>
       </w:r>
       <w:r>
         <w:t xml:space="preserve"> </w:t>
@@ -2767,74 +3617,32 @@
     </w:p>
     <w:p>
       <w:pPr>
-        <w:jc w:val="both"/>
-      </w:pPr>
-      <w:r>
-        <w:t xml:space="preserve">- Es el más adecuado para los desarrolladores java ya que ofrece facilidad para interoperar con aplicaciones escritas en esa plataforma. </w:t>
-      </w:r>
-    </w:p>
-    <w:p>
-      <w:pPr>
-        <w:jc w:val="both"/>
-      </w:pPr>
-      <w:r>
-        <w:t>- Soporta WFS y WFS-T</w:t>
-      </w:r>
-      <w:r>
-        <w:t>.</w:t>
-      </w:r>
-      <w:r>
-        <w:t xml:space="preserve"> </w:t>
-      </w:r>
-    </w:p>
-    <w:p>
-      <w:pPr>
-        <w:jc w:val="both"/>
-      </w:pPr>
-      <w:r>
-        <w:t>- Como servidor soporta una variedad de formatos de almacenamiento (PostGis, Oracle spatial, Mysql,  GeoTiff) tanto vectorial como raster.</w:t>
-      </w:r>
-    </w:p>
-    <w:p>
-      <w:pPr>
-        <w:jc w:val="both"/>
-      </w:pPr>
-      <w:r>
-        <w:t>- Reproyección al vuelo</w:t>
-      </w:r>
-      <w:r>
-        <w:t>.</w:t>
-      </w:r>
-    </w:p>
-    <w:p>
-      <w:pPr>
-        <w:jc w:val="both"/>
-      </w:pPr>
-      <w:r>
-        <w:t>- WMS Tiling cache (Usa GeoWebCache como cliente de tiles WMS)</w:t>
-      </w:r>
-      <w:r>
-        <w:t>.</w:t>
-      </w:r>
-      <w:r>
-        <w:t xml:space="preserve"> </w:t>
-      </w:r>
-    </w:p>
-    <w:p>
-      <w:pPr>
-        <w:jc w:val="both"/>
-      </w:pPr>
-    </w:p>
-    <w:p>
-      <w:pPr>
         <w:pStyle w:val="Ttulo2"/>
-        <w:jc w:val="both"/>
-      </w:pPr>
-      <w:bookmarkStart w:id="16" w:name="_Toc389509541"/>
+      </w:pPr>
+      <w:bookmarkStart w:id="18" w:name="_Toc391135325"/>
+      <w:r>
+        <w:t>Tipos de ESB</w:t>
+      </w:r>
+      <w:bookmarkEnd w:id="18"/>
+    </w:p>
+    <w:p>
+      <w:r>
+        <w:rPr>
+          <w:b/>
+          <w:highlight w:val="red"/>
+        </w:rPr>
+        <w:t>TERMINAR........................</w:t>
+      </w:r>
+    </w:p>
+    <w:p>
+      <w:pPr>
+        <w:pStyle w:val="Ttulo3"/>
+      </w:pPr>
+      <w:bookmarkStart w:id="19" w:name="_Toc391135326"/>
       <w:r>
         <w:t>JBOSS ESB</w:t>
       </w:r>
-      <w:bookmarkEnd w:id="16"/>
+      <w:bookmarkEnd w:id="19"/>
     </w:p>
     <w:p>
       <w:pPr>
@@ -2852,7 +3660,6 @@
         <w:rPr>
           <w:noProof/>
         </w:rPr>
-        <w:lastRenderedPageBreak/>
         <w:drawing>
           <wp:inline distT="0" distB="0" distL="0" distR="0">
             <wp:extent cx="5400040" cy="4176031"/>
@@ -2959,7 +3766,11 @@
         <w:jc w:val="both"/>
       </w:pPr>
       <w:r>
-        <w:t>Básicamente en Jboss ESB un servicio define un conjunto de Listeners de los cuales quiere estar al tanto cuando llegan mensajes, luego el servicio es notificado de que un mensaje ha llegado y define para éste, filtros o procesadores que trabajarán con la información contenida en él. Por último el servicio ruteará el mensaje hacia algún conector de salida para invocar otro servicio fuera del ESB o dará una respuesta a quien inició la comunicación en primera instancia.</w:t>
+        <w:t xml:space="preserve">Básicamente en Jboss ESB un servicio define un conjunto de Listeners de los cuales quiere estar al tanto cuando llegan mensajes, luego el servicio es notificado de que un mensaje ha llegado y define para éste, filtros o procesadores que trabajarán con la información contenida </w:t>
+      </w:r>
+      <w:r>
+        <w:lastRenderedPageBreak/>
+        <w:t>en él. Por último el servicio ruteará el mensaje hacia algún conector de salida para invocar otro servicio fuera del ESB o dará una respuesta a quien inició la comunicación en primera instancia.</w:t>
       </w:r>
     </w:p>
     <w:p>
@@ -2967,11 +3778,11 @@
         <w:pStyle w:val="Ttulo2"/>
         <w:jc w:val="both"/>
       </w:pPr>
-      <w:bookmarkStart w:id="17" w:name="_Toc389509542"/>
+      <w:bookmarkStart w:id="20" w:name="_Toc391135327"/>
       <w:r>
         <w:t>Plataforma de eGob de Uruguay</w:t>
       </w:r>
-      <w:bookmarkEnd w:id="17"/>
+      <w:bookmarkEnd w:id="20"/>
     </w:p>
     <w:p>
       <w:pPr>
@@ -3044,7 +3855,6 @@
         <w:rPr>
           <w:noProof/>
         </w:rPr>
-        <w:lastRenderedPageBreak/>
         <w:drawing>
           <wp:inline distT="0" distB="0" distL="0" distR="0">
             <wp:extent cx="5400675" cy="2590800"/>
@@ -3134,11 +3944,11 @@
         <w:pStyle w:val="Ttulo3"/>
         <w:jc w:val="both"/>
       </w:pPr>
-      <w:bookmarkStart w:id="18" w:name="_Toc389509543"/>
+      <w:bookmarkStart w:id="21" w:name="_Toc391135328"/>
       <w:r>
         <w:t>Plataforma de Interoperabilidad</w:t>
       </w:r>
-      <w:bookmarkEnd w:id="18"/>
+      <w:bookmarkEnd w:id="21"/>
     </w:p>
     <w:p>
       <w:pPr>
@@ -3352,9 +4162,6 @@
     <w:p>
       <w:pPr>
         <w:jc w:val="both"/>
-        <w:rPr>
-          <w:b/>
-        </w:rPr>
       </w:pPr>
       <w:r>
         <w:rPr>
@@ -3376,6 +4183,918 @@
       </w:r>
       <w:r>
         <w:t>Cuenta con mecanismos para facilitar el desarrollo, despliegue e integración de servicios y aplicaciones. Está integrado por dos ESB, uno de tecnología Microsoft y otro de tecnología Java, con el fin de obtener lo mejor de ambos y ampliar el espectro de posibilidades en cuanto a los métodos de conexión.  Los organismos pueden utilizar esta plataforma para publicar y descubrir servicios, así como utilizar las diferentes capacidades de mediación, las cuales permiten desacoplar clientes y servicios [2].</w:t>
+      </w:r>
+    </w:p>
+    <w:p>
+      <w:pPr>
+        <w:pStyle w:val="Ttulo1"/>
+      </w:pPr>
+      <w:bookmarkStart w:id="22" w:name="_Toc391135329"/>
+      <w:r>
+        <w:lastRenderedPageBreak/>
+        <w:t>Caso de estudio</w:t>
+      </w:r>
+      <w:bookmarkEnd w:id="22"/>
+    </w:p>
+    <w:p/>
+    <w:p>
+      <w:r>
+        <w:t>Los principales componentes de la Plataforma de Interoperabilidad de la PGE son la Plataforma de Middleware y el Sistema de Seguridad.</w:t>
+      </w:r>
+    </w:p>
+    <w:p>
+      <w:pPr>
+        <w:pStyle w:val="Ttulo2"/>
+      </w:pPr>
+      <w:bookmarkStart w:id="23" w:name="_Toc391135330"/>
+      <w:r>
+        <w:t>Plataforma de Middleware</w:t>
+      </w:r>
+      <w:bookmarkEnd w:id="23"/>
+    </w:p>
+    <w:p>
+      <w:r>
+        <w:t>A continuación se describe la plataforma de middleware mediante el siguiente ejemplo:</w:t>
+      </w:r>
+    </w:p>
+    <w:p/>
+    <w:p>
+      <w:pPr>
+        <w:jc w:val="center"/>
+      </w:pPr>
+      <w:r>
+        <w:rPr>
+          <w:noProof/>
+        </w:rPr>
+        <w:drawing>
+          <wp:inline distT="0" distB="0" distL="0" distR="0">
+            <wp:extent cx="5400675" cy="3295650"/>
+            <wp:effectExtent l="19050" t="0" r="9525" b="0"/>
+            <wp:docPr id="5" name="Imagen 1"/>
+            <wp:cNvGraphicFramePr>
+              <a:graphicFrameLocks xmlns:a="http://schemas.openxmlformats.org/drawingml/2006/main" noChangeAspect="1"/>
+            </wp:cNvGraphicFramePr>
+            <a:graphic xmlns:a="http://schemas.openxmlformats.org/drawingml/2006/main">
+              <a:graphicData uri="http://schemas.openxmlformats.org/drawingml/2006/picture">
+                <pic:pic xmlns:pic="http://schemas.openxmlformats.org/drawingml/2006/picture">
+                  <pic:nvPicPr>
+                    <pic:cNvPr id="0" name="Picture 1"/>
+                    <pic:cNvPicPr>
+                      <a:picLocks noChangeAspect="1" noChangeArrowheads="1"/>
+                    </pic:cNvPicPr>
+                  </pic:nvPicPr>
+                  <pic:blipFill>
+                    <a:blip r:embed="rId12"/>
+                    <a:srcRect/>
+                    <a:stretch>
+                      <a:fillRect/>
+                    </a:stretch>
+                  </pic:blipFill>
+                  <pic:spPr bwMode="auto">
+                    <a:xfrm>
+                      <a:off x="0" y="0"/>
+                      <a:ext cx="5400675" cy="3295650"/>
+                    </a:xfrm>
+                    <a:prstGeom prst="rect">
+                      <a:avLst/>
+                    </a:prstGeom>
+                    <a:noFill/>
+                    <a:ln w="9525">
+                      <a:noFill/>
+                      <a:miter lim="800000"/>
+                      <a:headEnd/>
+                      <a:tailEnd/>
+                    </a:ln>
+                  </pic:spPr>
+                </pic:pic>
+              </a:graphicData>
+            </a:graphic>
+          </wp:inline>
+        </w:drawing>
+      </w:r>
+    </w:p>
+    <w:p>
+      <w:pPr>
+        <w:jc w:val="center"/>
+        <w:rPr>
+          <w:b/>
+          <w:sz w:val="20"/>
+          <w:szCs w:val="20"/>
+        </w:rPr>
+      </w:pPr>
+      <w:r>
+        <w:rPr>
+          <w:b/>
+          <w:sz w:val="20"/>
+          <w:szCs w:val="20"/>
+        </w:rPr>
+        <w:t xml:space="preserve">Figura X - </w:t>
+      </w:r>
+      <w:r>
+        <w:rPr>
+          <w:b/>
+          <w:sz w:val="20"/>
+          <w:szCs w:val="20"/>
+        </w:rPr>
+        <w:t xml:space="preserve">Ejemplo de funcionamiento de la </w:t>
+      </w:r>
+      <w:r>
+        <w:rPr>
+          <w:b/>
+          <w:sz w:val="20"/>
+          <w:szCs w:val="20"/>
+        </w:rPr>
+        <w:t>p</w:t>
+      </w:r>
+      <w:r>
+        <w:rPr>
+          <w:b/>
+          <w:sz w:val="20"/>
+          <w:szCs w:val="20"/>
+        </w:rPr>
+        <w:t xml:space="preserve">lataforma de </w:t>
+      </w:r>
+      <w:r>
+        <w:rPr>
+          <w:b/>
+          <w:sz w:val="20"/>
+          <w:szCs w:val="20"/>
+        </w:rPr>
+        <w:t>m</w:t>
+      </w:r>
+      <w:r>
+        <w:rPr>
+          <w:b/>
+          <w:sz w:val="20"/>
+          <w:szCs w:val="20"/>
+        </w:rPr>
+        <w:t>iddleware</w:t>
+      </w:r>
+    </w:p>
+    <w:p/>
+    <w:p>
+      <w:r>
+        <w:t>Los mensajes enviados por los usuarios solicitando el Servicio de Cédula (indicado en la figura) cuando l</w:t>
+      </w:r>
+      <w:r>
+        <w:t>lega</w:t>
+      </w:r>
+      <w:r>
+        <w:t>n</w:t>
+      </w:r>
+      <w:r>
+        <w:t xml:space="preserve"> a la PGE </w:t>
+      </w:r>
+      <w:r>
+        <w:t xml:space="preserve">primeramente </w:t>
+      </w:r>
+      <w:r>
+        <w:t>pasa</w:t>
+      </w:r>
+      <w:r>
+        <w:t>n</w:t>
+      </w:r>
+      <w:r>
+        <w:t xml:space="preserve"> por los controles de seguridad</w:t>
+      </w:r>
+      <w:r>
+        <w:t xml:space="preserve"> y l</w:t>
+      </w:r>
+      <w:r>
+        <w:t xml:space="preserve">uego </w:t>
+      </w:r>
+      <w:r>
+        <w:t>son</w:t>
+      </w:r>
+      <w:r>
+        <w:t xml:space="preserve"> enviado</w:t>
+      </w:r>
+      <w:r>
+        <w:t>s</w:t>
+      </w:r>
+      <w:r>
+        <w:t xml:space="preserve"> a la plataforma de middleware</w:t>
+      </w:r>
+      <w:r>
+        <w:t>, la cual realiza las siguientes acciones:</w:t>
+      </w:r>
+    </w:p>
+    <w:p>
+      <w:r>
+        <w:t>1)</w:t>
+      </w:r>
+      <w:r>
+        <w:t xml:space="preserve"> </w:t>
+      </w:r>
+      <w:r>
+        <w:t>Verificación sintáctica:</w:t>
+      </w:r>
+      <w:r>
+        <w:t xml:space="preserve"> Validaciones de integridad tales como verificación de nulos, estructuras de datos incompletas o errores en tipos de datos. En caso de error, el mensaje es rechazado y se notifica al cliente los motivos.</w:t>
+      </w:r>
+      <w:r>
+        <w:t xml:space="preserve"> </w:t>
+      </w:r>
+    </w:p>
+    <w:p>
+      <w:r>
+        <w:t>2)</w:t>
+      </w:r>
+      <w:r>
+        <w:t xml:space="preserve"> Verificación de políticas de seguridad:</w:t>
+      </w:r>
+      <w:r>
+        <w:t xml:space="preserve"> Validaciones para constatar que se cumple con las restricciones de seguridad definidas en la Ley 18.331 de </w:t>
+      </w:r>
+      <w:r>
+        <w:t>Protección</w:t>
+      </w:r>
+      <w:r>
+        <w:t xml:space="preserve"> de Datos Personales y acción de Habeas Actas</w:t>
+      </w:r>
+      <w:r>
+        <w:t xml:space="preserve"> así como también las políticas definidas por la PGE.</w:t>
+      </w:r>
+      <w:r>
+        <w:t xml:space="preserve"> En caso de error, el mensaje es rechazado y se notifica al cliente los motivos.</w:t>
+      </w:r>
+    </w:p>
+    <w:p>
+      <w:r>
+        <w:t>3)</w:t>
+      </w:r>
+      <w:r>
+        <w:t xml:space="preserve"> Elección del destino del mensaje</w:t>
+      </w:r>
+      <w:r>
+        <w:t>:</w:t>
+      </w:r>
+      <w:r>
+        <w:t xml:space="preserve"> En base a la política de direccionamiento de mensajes de la PGE y según ejemplo indicado en la figura se define que </w:t>
+      </w:r>
+      <w:r>
+        <w:rPr>
+          <w:i/>
+        </w:rPr>
+        <w:t xml:space="preserve">"Siempre se enviará el mensaje al </w:t>
+      </w:r>
+      <w:r>
+        <w:rPr>
+          <w:i/>
+        </w:rPr>
+        <w:lastRenderedPageBreak/>
+        <w:t>servicio del organismo B si hay menos de 100 pedidos concurrentes pendientes. En caso contrario, se redirigirán los pedidos al servicio del organismo C."</w:t>
+      </w:r>
+      <w:r>
+        <w:t xml:space="preserve"> </w:t>
+      </w:r>
+      <w:r>
+        <w:t xml:space="preserve"> </w:t>
+      </w:r>
+    </w:p>
+    <w:p>
+      <w:r>
+        <w:t>4)</w:t>
+      </w:r>
+      <w:r>
+        <w:t xml:space="preserve"> </w:t>
+      </w:r>
+      <w:r>
+        <w:t xml:space="preserve">Transformación de datos: </w:t>
+      </w:r>
+      <w:r>
+        <w:t>Según especificaciones del servicio puede que sea necesario transformar el pedido.</w:t>
+      </w:r>
+      <w:r>
+        <w:t xml:space="preserve"> En el ejemplo, el servicio del organismo C requiere que la cédula de identidad contenga puntos y </w:t>
+      </w:r>
+      <w:r>
+        <w:t>digito verificador</w:t>
+      </w:r>
+      <w:r>
+        <w:t>.</w:t>
+      </w:r>
+    </w:p>
+    <w:p>
+      <w:r>
+        <w:t>5)</w:t>
+      </w:r>
+      <w:r>
+        <w:t xml:space="preserve"> </w:t>
+      </w:r>
+      <w:r>
+        <w:t>Envío</w:t>
+      </w:r>
+      <w:r>
+        <w:t xml:space="preserve"> del mensaje al servicio:</w:t>
+      </w:r>
+      <w:r>
+        <w:t xml:space="preserve"> Se envía el mensaje al servicio destino.</w:t>
+      </w:r>
+    </w:p>
+    <w:p>
+      <w:pPr>
+        <w:pStyle w:val="Ttulo3"/>
+      </w:pPr>
+      <w:bookmarkStart w:id="24" w:name="_Toc391135331"/>
+      <w:r>
+        <w:t>Componentes de la Plataforma de Middleware</w:t>
+      </w:r>
+      <w:bookmarkEnd w:id="24"/>
+    </w:p>
+    <w:p>
+      <w:pPr>
+        <w:jc w:val="center"/>
+      </w:pPr>
+      <w:r>
+        <w:rPr>
+          <w:noProof/>
+        </w:rPr>
+        <w:drawing>
+          <wp:inline distT="0" distB="0" distL="0" distR="0">
+            <wp:extent cx="3381375" cy="2057400"/>
+            <wp:effectExtent l="19050" t="0" r="9525" b="0"/>
+            <wp:docPr id="6" name="Imagen 2"/>
+            <wp:cNvGraphicFramePr>
+              <a:graphicFrameLocks xmlns:a="http://schemas.openxmlformats.org/drawingml/2006/main" noChangeAspect="1"/>
+            </wp:cNvGraphicFramePr>
+            <a:graphic xmlns:a="http://schemas.openxmlformats.org/drawingml/2006/main">
+              <a:graphicData uri="http://schemas.openxmlformats.org/drawingml/2006/picture">
+                <pic:pic xmlns:pic="http://schemas.openxmlformats.org/drawingml/2006/picture">
+                  <pic:nvPicPr>
+                    <pic:cNvPr id="0" name="Picture 2"/>
+                    <pic:cNvPicPr>
+                      <a:picLocks noChangeAspect="1" noChangeArrowheads="1"/>
+                    </pic:cNvPicPr>
+                  </pic:nvPicPr>
+                  <pic:blipFill>
+                    <a:blip r:embed="rId13"/>
+                    <a:srcRect/>
+                    <a:stretch>
+                      <a:fillRect/>
+                    </a:stretch>
+                  </pic:blipFill>
+                  <pic:spPr bwMode="auto">
+                    <a:xfrm>
+                      <a:off x="0" y="0"/>
+                      <a:ext cx="3381375" cy="2057400"/>
+                    </a:xfrm>
+                    <a:prstGeom prst="rect">
+                      <a:avLst/>
+                    </a:prstGeom>
+                    <a:noFill/>
+                    <a:ln w="9525">
+                      <a:noFill/>
+                      <a:miter lim="800000"/>
+                      <a:headEnd/>
+                      <a:tailEnd/>
+                    </a:ln>
+                  </pic:spPr>
+                </pic:pic>
+              </a:graphicData>
+            </a:graphic>
+          </wp:inline>
+        </w:drawing>
+      </w:r>
+    </w:p>
+    <w:p>
+      <w:pPr>
+        <w:jc w:val="center"/>
+      </w:pPr>
+      <w:r>
+        <w:rPr>
+          <w:b/>
+          <w:sz w:val="20"/>
+          <w:szCs w:val="20"/>
+        </w:rPr>
+        <w:t xml:space="preserve">Figura X - </w:t>
+      </w:r>
+      <w:r>
+        <w:rPr>
+          <w:b/>
+          <w:sz w:val="20"/>
+          <w:szCs w:val="20"/>
+        </w:rPr>
+        <w:t>P</w:t>
+      </w:r>
+      <w:r>
+        <w:rPr>
+          <w:b/>
+          <w:sz w:val="20"/>
+          <w:szCs w:val="20"/>
+        </w:rPr>
+        <w:t xml:space="preserve">lataforma de </w:t>
+      </w:r>
+      <w:r>
+        <w:rPr>
+          <w:b/>
+          <w:sz w:val="20"/>
+          <w:szCs w:val="20"/>
+        </w:rPr>
+        <w:t>Middleware</w:t>
+      </w:r>
+      <w:r>
+        <w:t xml:space="preserve"> </w:t>
+      </w:r>
+    </w:p>
+    <w:p>
+      <w:pPr>
+        <w:rPr>
+          <w:b/>
+        </w:rPr>
+      </w:pPr>
+    </w:p>
+    <w:p>
+      <w:r>
+        <w:rPr>
+          <w:b/>
+        </w:rPr>
+        <w:t>Entornos de ejecución</w:t>
+      </w:r>
+      <w:r>
+        <w:rPr>
+          <w:b/>
+        </w:rPr>
+        <w:t>:</w:t>
+      </w:r>
+      <w:r>
+        <w:rPr>
+          <w:b/>
+        </w:rPr>
+        <w:t xml:space="preserve"> </w:t>
+      </w:r>
+      <w:r>
+        <w:t xml:space="preserve">Generalmente las aplicaciones y servicios de la PGE se alojan en los propios organismos, pero para </w:t>
+      </w:r>
+      <w:r>
+        <w:t>el</w:t>
+      </w:r>
+      <w:r>
+        <w:t xml:space="preserve"> caso en que los organismos no cuenten con la infraestructura de hardware o software necesaria para sus servicios la plataforma de middleware ofrece entornos de ejecución basados en tecnologías de middleware tales como servidores de aplicaciones, entre otros.  </w:t>
+      </w:r>
+    </w:p>
+    <w:p>
+      <w:r>
+        <w:t>Por otro lado, los entornos de ejecución también se utilizan para servicios, componentes o aplicaciones que brindan funcionalidades comunes o utilitarias.</w:t>
+      </w:r>
+      <w:r>
+        <w:t xml:space="preserve"> Actualmente en la PGE existe un servicio "Time</w:t>
+      </w:r>
+      <w:r>
+        <w:t>stamp</w:t>
+      </w:r>
+      <w:r>
+        <w:t>"</w:t>
+      </w:r>
+      <w:r>
+        <w:t xml:space="preserve"> provisto por AGESIC, el cual provee la fecha y hora actual.</w:t>
+      </w:r>
+    </w:p>
+    <w:p>
+      <w:pPr>
+        <w:rPr>
+          <w:b/>
+        </w:rPr>
+      </w:pPr>
+      <w:r>
+        <w:t>Las principales plataformas para el desarrollo de aplicaciones empresariales proporcionadas por</w:t>
+      </w:r>
+      <w:r>
+        <w:t xml:space="preserve">  </w:t>
+      </w:r>
+      <w:r>
+        <w:t>la plataforma de middleware son: la plataforma .NET de Microsoft y la plataforma Java Enterprise Edition (Java EE).</w:t>
+      </w:r>
+      <w:r>
+        <w:t xml:space="preserve"> </w:t>
+      </w:r>
+      <w:r>
+        <w:t>Esta última</w:t>
+      </w:r>
+      <w:r>
+        <w:t xml:space="preserve"> se provee a través del JBoss Enterprise SOA Platform. </w:t>
+      </w:r>
+      <w:r>
+        <w:t xml:space="preserve">  </w:t>
+      </w:r>
+    </w:p>
+    <w:p>
+      <w:pPr>
+        <w:rPr>
+          <w:b/>
+        </w:rPr>
+      </w:pPr>
+      <w:r>
+        <w:rPr>
+          <w:b/>
+        </w:rPr>
+        <w:t>Registros de servicios</w:t>
+      </w:r>
+      <w:r>
+        <w:rPr>
+          <w:b/>
+        </w:rPr>
+        <w:t>:</w:t>
+      </w:r>
+      <w:r>
+        <w:rPr>
+          <w:b/>
+        </w:rPr>
+        <w:t xml:space="preserve"> </w:t>
+      </w:r>
+      <w:r>
+        <w:t>Provee funcionalidades para que los organismos publiquen, describan, busquen y descubran servicios en la PGE.</w:t>
+      </w:r>
+    </w:p>
+    <w:p>
+      <w:pPr>
+        <w:jc w:val="center"/>
+        <w:rPr>
+          <w:b/>
+        </w:rPr>
+      </w:pPr>
+      <w:r>
+        <w:rPr>
+          <w:b/>
+          <w:noProof/>
+        </w:rPr>
+        <w:drawing>
+          <wp:inline distT="0" distB="0" distL="0" distR="0">
+            <wp:extent cx="5391150" cy="1019175"/>
+            <wp:effectExtent l="19050" t="0" r="0" b="0"/>
+            <wp:docPr id="7" name="Imagen 3"/>
+            <wp:cNvGraphicFramePr>
+              <a:graphicFrameLocks xmlns:a="http://schemas.openxmlformats.org/drawingml/2006/main" noChangeAspect="1"/>
+            </wp:cNvGraphicFramePr>
+            <a:graphic xmlns:a="http://schemas.openxmlformats.org/drawingml/2006/main">
+              <a:graphicData uri="http://schemas.openxmlformats.org/drawingml/2006/picture">
+                <pic:pic xmlns:pic="http://schemas.openxmlformats.org/drawingml/2006/picture">
+                  <pic:nvPicPr>
+                    <pic:cNvPr id="0" name="Picture 3"/>
+                    <pic:cNvPicPr>
+                      <a:picLocks noChangeAspect="1" noChangeArrowheads="1"/>
+                    </pic:cNvPicPr>
+                  </pic:nvPicPr>
+                  <pic:blipFill>
+                    <a:blip r:embed="rId14"/>
+                    <a:srcRect/>
+                    <a:stretch>
+                      <a:fillRect/>
+                    </a:stretch>
+                  </pic:blipFill>
+                  <pic:spPr bwMode="auto">
+                    <a:xfrm>
+                      <a:off x="0" y="0"/>
+                      <a:ext cx="5391150" cy="1019175"/>
+                    </a:xfrm>
+                    <a:prstGeom prst="rect">
+                      <a:avLst/>
+                    </a:prstGeom>
+                    <a:noFill/>
+                    <a:ln w="9525">
+                      <a:noFill/>
+                      <a:miter lim="800000"/>
+                      <a:headEnd/>
+                      <a:tailEnd/>
+                    </a:ln>
+                  </pic:spPr>
+                </pic:pic>
+              </a:graphicData>
+            </a:graphic>
+          </wp:inline>
+        </w:drawing>
+      </w:r>
+    </w:p>
+    <w:p>
+      <w:pPr>
+        <w:jc w:val="center"/>
+        <w:rPr>
+          <w:b/>
+        </w:rPr>
+      </w:pPr>
+      <w:r>
+        <w:rPr>
+          <w:b/>
+          <w:sz w:val="20"/>
+          <w:szCs w:val="20"/>
+        </w:rPr>
+        <w:lastRenderedPageBreak/>
+        <w:t xml:space="preserve">Figura X - </w:t>
+      </w:r>
+      <w:r>
+        <w:rPr>
+          <w:b/>
+          <w:sz w:val="20"/>
+          <w:szCs w:val="20"/>
+        </w:rPr>
+        <w:t>Directorio de Servicios</w:t>
+      </w:r>
+    </w:p>
+    <w:p>
+      <w:r>
+        <w:t>Actualmente el regi</w:t>
+      </w:r>
+      <w:r>
+        <w:t>s</w:t>
+      </w:r>
+      <w:r>
+        <w:t xml:space="preserve">tro de servicios se maneja de forma interna a AGESIC, pero se planea brindar un registro UDDI para </w:t>
+      </w:r>
+      <w:r>
+        <w:t>que los organismos puedan buscar y descubrir servicios de acuerdo a distintos criterios.</w:t>
+      </w:r>
+    </w:p>
+    <w:p>
+      <w:pPr>
+        <w:rPr>
+          <w:b/>
+        </w:rPr>
+      </w:pPr>
+      <w:r>
+        <w:rPr>
+          <w:b/>
+        </w:rPr>
+        <w:t>Productos Enterprise Service Bus</w:t>
+      </w:r>
+      <w:r>
+        <w:rPr>
+          <w:b/>
+        </w:rPr>
+        <w:t>:</w:t>
+      </w:r>
+      <w:r>
+        <w:rPr>
+          <w:b/>
+        </w:rPr>
+        <w:t xml:space="preserve"> </w:t>
+      </w:r>
+      <w:r>
+        <w:t xml:space="preserve">Proveen mecanismos que pueden ser utilizados por los organismos para el consumo y </w:t>
+      </w:r>
+      <w:r>
+        <w:t>provisión</w:t>
+      </w:r>
+      <w:r>
+        <w:t xml:space="preserve"> de servicios.</w:t>
+      </w:r>
+      <w:r>
+        <w:t xml:space="preserve"> La plataforma de middleware cuenta con los siguientes productos de tipo ESB: JBoss ESB y Microsoft Biztalk Server complementado con Biztalk ESB Toolkit.  </w:t>
+      </w:r>
+    </w:p>
+    <w:p>
+      <w:pPr>
+        <w:rPr>
+          <w:b/>
+        </w:rPr>
+      </w:pPr>
+    </w:p>
+    <w:p>
+      <w:pPr>
+        <w:pStyle w:val="Ttulo2"/>
+      </w:pPr>
+      <w:bookmarkStart w:id="25" w:name="_Toc391135332"/>
+      <w:r>
+        <w:t>Sistema de Seguridad</w:t>
+      </w:r>
+      <w:bookmarkEnd w:id="25"/>
+    </w:p>
+    <w:p>
+      <w:r>
+        <w:t>A continuación se describe el sistema de seguridad mediante el siguiente ejemplo:</w:t>
+      </w:r>
+    </w:p>
+    <w:p>
+      <w:pPr>
+        <w:jc w:val="center"/>
+      </w:pPr>
+      <w:r>
+        <w:rPr>
+          <w:noProof/>
+        </w:rPr>
+        <w:drawing>
+          <wp:inline distT="0" distB="0" distL="0" distR="0">
+            <wp:extent cx="5391150" cy="1657350"/>
+            <wp:effectExtent l="19050" t="0" r="0" b="0"/>
+            <wp:docPr id="8" name="Imagen 4"/>
+            <wp:cNvGraphicFramePr>
+              <a:graphicFrameLocks xmlns:a="http://schemas.openxmlformats.org/drawingml/2006/main" noChangeAspect="1"/>
+            </wp:cNvGraphicFramePr>
+            <a:graphic xmlns:a="http://schemas.openxmlformats.org/drawingml/2006/main">
+              <a:graphicData uri="http://schemas.openxmlformats.org/drawingml/2006/picture">
+                <pic:pic xmlns:pic="http://schemas.openxmlformats.org/drawingml/2006/picture">
+                  <pic:nvPicPr>
+                    <pic:cNvPr id="0" name="Picture 4"/>
+                    <pic:cNvPicPr>
+                      <a:picLocks noChangeAspect="1" noChangeArrowheads="1"/>
+                    </pic:cNvPicPr>
+                  </pic:nvPicPr>
+                  <pic:blipFill>
+                    <a:blip r:embed="rId15"/>
+                    <a:srcRect/>
+                    <a:stretch>
+                      <a:fillRect/>
+                    </a:stretch>
+                  </pic:blipFill>
+                  <pic:spPr bwMode="auto">
+                    <a:xfrm>
+                      <a:off x="0" y="0"/>
+                      <a:ext cx="5391150" cy="1657350"/>
+                    </a:xfrm>
+                    <a:prstGeom prst="rect">
+                      <a:avLst/>
+                    </a:prstGeom>
+                    <a:noFill/>
+                    <a:ln w="9525">
+                      <a:noFill/>
+                      <a:miter lim="800000"/>
+                      <a:headEnd/>
+                      <a:tailEnd/>
+                    </a:ln>
+                  </pic:spPr>
+                </pic:pic>
+              </a:graphicData>
+            </a:graphic>
+          </wp:inline>
+        </w:drawing>
+      </w:r>
+    </w:p>
+    <w:p>
+      <w:pPr>
+        <w:jc w:val="center"/>
+        <w:rPr>
+          <w:b/>
+          <w:sz w:val="20"/>
+          <w:szCs w:val="20"/>
+        </w:rPr>
+      </w:pPr>
+      <w:r>
+        <w:rPr>
+          <w:b/>
+          <w:sz w:val="20"/>
+          <w:szCs w:val="20"/>
+        </w:rPr>
+        <w:t xml:space="preserve">Figura X - </w:t>
+      </w:r>
+      <w:r>
+        <w:rPr>
+          <w:b/>
+          <w:sz w:val="20"/>
+          <w:szCs w:val="20"/>
+        </w:rPr>
+        <w:t>Ejemplo de funcionamiento del Sistema de Seguridad</w:t>
+      </w:r>
+    </w:p>
+    <w:p>
+      <w:pPr>
+        <w:jc w:val="center"/>
+        <w:rPr>
+          <w:b/>
+          <w:sz w:val="20"/>
+          <w:szCs w:val="20"/>
+        </w:rPr>
+      </w:pPr>
+    </w:p>
+    <w:p>
+      <w:pPr>
+        <w:rPr>
+          <w:b/>
+          <w:sz w:val="20"/>
+          <w:szCs w:val="20"/>
+        </w:rPr>
+      </w:pPr>
+      <w:r>
+        <w:rPr>
+          <w:b/>
+          <w:sz w:val="20"/>
+          <w:szCs w:val="20"/>
+          <w:highlight w:val="red"/>
+        </w:rPr>
+        <w:t>TERMINAR.............................</w:t>
+      </w:r>
+    </w:p>
+    <w:p/>
+    <w:p>
+      <w:pPr>
+        <w:pStyle w:val="Ttulo3"/>
+      </w:pPr>
+      <w:bookmarkStart w:id="26" w:name="_Toc391135333"/>
+      <w:r>
+        <w:t>Componentes del Sistema de Seguridad</w:t>
+      </w:r>
+      <w:bookmarkEnd w:id="26"/>
+    </w:p>
+    <w:p/>
+    <w:p>
+      <w:pPr>
+        <w:jc w:val="center"/>
+      </w:pPr>
+      <w:r>
+        <w:rPr>
+          <w:noProof/>
+        </w:rPr>
+        <w:drawing>
+          <wp:inline distT="0" distB="0" distL="0" distR="0">
+            <wp:extent cx="5400675" cy="1362075"/>
+            <wp:effectExtent l="19050" t="0" r="9525" b="0"/>
+            <wp:docPr id="9" name="Imagen 5"/>
+            <wp:cNvGraphicFramePr>
+              <a:graphicFrameLocks xmlns:a="http://schemas.openxmlformats.org/drawingml/2006/main" noChangeAspect="1"/>
+            </wp:cNvGraphicFramePr>
+            <a:graphic xmlns:a="http://schemas.openxmlformats.org/drawingml/2006/main">
+              <a:graphicData uri="http://schemas.openxmlformats.org/drawingml/2006/picture">
+                <pic:pic xmlns:pic="http://schemas.openxmlformats.org/drawingml/2006/picture">
+                  <pic:nvPicPr>
+                    <pic:cNvPr id="0" name="Picture 5"/>
+                    <pic:cNvPicPr>
+                      <a:picLocks noChangeAspect="1" noChangeArrowheads="1"/>
+                    </pic:cNvPicPr>
+                  </pic:nvPicPr>
+                  <pic:blipFill>
+                    <a:blip r:embed="rId16"/>
+                    <a:srcRect/>
+                    <a:stretch>
+                      <a:fillRect/>
+                    </a:stretch>
+                  </pic:blipFill>
+                  <pic:spPr bwMode="auto">
+                    <a:xfrm>
+                      <a:off x="0" y="0"/>
+                      <a:ext cx="5400675" cy="1362075"/>
+                    </a:xfrm>
+                    <a:prstGeom prst="rect">
+                      <a:avLst/>
+                    </a:prstGeom>
+                    <a:noFill/>
+                    <a:ln w="9525">
+                      <a:noFill/>
+                      <a:miter lim="800000"/>
+                      <a:headEnd/>
+                      <a:tailEnd/>
+                    </a:ln>
+                  </pic:spPr>
+                </pic:pic>
+              </a:graphicData>
+            </a:graphic>
+          </wp:inline>
+        </w:drawing>
+      </w:r>
+    </w:p>
+    <w:p>
+      <w:pPr>
+        <w:jc w:val="center"/>
+        <w:rPr>
+          <w:b/>
+          <w:sz w:val="20"/>
+          <w:szCs w:val="20"/>
+        </w:rPr>
+      </w:pPr>
+      <w:r>
+        <w:rPr>
+          <w:b/>
+          <w:sz w:val="20"/>
+          <w:szCs w:val="20"/>
+        </w:rPr>
+        <w:t xml:space="preserve">Figura X - </w:t>
+      </w:r>
+      <w:r>
+        <w:rPr>
+          <w:b/>
+          <w:sz w:val="20"/>
+          <w:szCs w:val="20"/>
+        </w:rPr>
+        <w:t>Sistema de Seguridad</w:t>
+      </w:r>
+    </w:p>
+    <w:p/>
+    <w:p>
+      <w:pPr>
+        <w:rPr>
+          <w:b/>
+          <w:sz w:val="20"/>
+          <w:szCs w:val="20"/>
+        </w:rPr>
+      </w:pPr>
+      <w:r>
+        <w:rPr>
+          <w:b/>
+          <w:sz w:val="20"/>
+          <w:szCs w:val="20"/>
+          <w:highlight w:val="red"/>
+        </w:rPr>
+        <w:t>TERMINAR.............................</w:t>
+      </w:r>
+    </w:p>
+    <w:p>
+      <w:r>
+        <w:lastRenderedPageBreak/>
+        <w:t xml:space="preserve">Referencia: </w:t>
+      </w:r>
+      <w:r>
+        <w:rPr>
+          <w:sz w:val="20"/>
+          <w:szCs w:val="20"/>
+        </w:rPr>
+        <w:t>http://agesic.gub.uy/innovaportal/file/1454/1/capitulo_3.pdf</w:t>
       </w:r>
     </w:p>
     <w:sdt>
@@ -3400,7 +5119,7 @@
         </w:rPr>
       </w:sdtEndPr>
       <w:sdtContent>
-        <w:bookmarkStart w:id="19" w:name="_Toc389509544" w:displacedByCustomXml="prev"/>
+        <w:bookmarkStart w:id="27" w:name="_Toc391135334" w:displacedByCustomXml="prev"/>
         <w:p>
           <w:pPr>
             <w:pStyle w:val="Ttulo1"/>
@@ -3408,7 +5127,7 @@
           <w:r>
             <w:t>Referencias</w:t>
           </w:r>
-          <w:bookmarkEnd w:id="19"/>
+          <w:bookmarkEnd w:id="27"/>
         </w:p>
         <w:sdt>
           <w:sdtPr>
@@ -3778,7 +5497,7 @@
     </w:sdt>
     <w:p/>
     <w:sectPr>
-      <w:footerReference w:type="default" r:id="rId12"/>
+      <w:footerReference w:type="default" r:id="rId17"/>
       <w:pgSz w:w="11906" w:h="16838"/>
       <w:pgMar w:top="1417" w:right="1701" w:bottom="1417" w:left="1701" w:header="708" w:footer="708" w:gutter="0"/>
       <w:cols w:space="708"/>
@@ -3873,7 +5592,7 @@
                 <w:b/>
                 <w:noProof/>
               </w:rPr>
-              <w:t>2</w:t>
+              <w:t>11</w:t>
             </w:r>
           </w:fldSimple>
         </w:p>
@@ -4592,7 +6311,6 @@
   <w:style w:type="character" w:default="1" w:styleId="Fuentedeprrafopredeter">
     <w:name w:val="Default Paragraph Font"/>
     <w:uiPriority w:val="1"/>
-    <w:semiHidden/>
     <w:unhideWhenUsed/>
   </w:style>
   <w:style w:type="table" w:default="1" w:styleId="Tablanormal">
@@ -5495,7 +7213,7 @@
 </file>
 
 <file path=customXml/itemProps1.xml><?xml version="1.0" encoding="utf-8"?>
-<ds:datastoreItem xmlns:ds="http://schemas.openxmlformats.org/officeDocument/2006/customXml" ds:itemID="{5B50B469-6881-43EC-9E75-600C6ECDA2FB}">
+<ds:datastoreItem xmlns:ds="http://schemas.openxmlformats.org/officeDocument/2006/customXml" ds:itemID="{98C3A38E-F1B0-462F-A393-EF91B447E698}">
   <ds:schemaRefs>
     <ds:schemaRef ds:uri="http://schemas.openxmlformats.org/officeDocument/2006/bibliography"/>
   </ds:schemaRefs>

</xml_diff>

<commit_message>
avances en la introducción - sin terminar
</commit_message>
<xml_diff>
--- a/Notas.docx
+++ b/Notas.docx
@@ -2,6 +2,317 @@
 <file path=word/document.xml><?xml version="1.0" encoding="utf-8"?>
 <w:document xmlns:ve="http://schemas.openxmlformats.org/markup-compatibility/2006" xmlns:o="urn:schemas-microsoft-com:office:office" xmlns:r="http://schemas.openxmlformats.org/officeDocument/2006/relationships" xmlns:m="http://schemas.openxmlformats.org/officeDocument/2006/math" xmlns:v="urn:schemas-microsoft-com:vml" xmlns:wp="http://schemas.openxmlformats.org/drawingml/2006/wordprocessingDrawing" xmlns:w10="urn:schemas-microsoft-com:office:word" xmlns:w="http://schemas.openxmlformats.org/wordprocessingml/2006/main" xmlns:wne="http://schemas.microsoft.com/office/word/2006/wordml">
   <w:body>
+    <w:sdt>
+      <w:sdtPr>
+        <w:rPr>
+          <w:rFonts w:asciiTheme="majorHAnsi" w:eastAsiaTheme="majorEastAsia" w:hAnsiTheme="majorHAnsi" w:cstheme="majorBidi"/>
+        </w:rPr>
+        <w:id w:val="774606502"/>
+        <w:docPartObj>
+          <w:docPartGallery w:val="Cover Pages"/>
+          <w:docPartUnique/>
+        </w:docPartObj>
+      </w:sdtPr>
+      <w:sdtEndPr>
+        <w:rPr>
+          <w:rFonts w:asciiTheme="minorHAnsi" w:eastAsiaTheme="minorEastAsia" w:hAnsiTheme="minorHAnsi" w:cstheme="minorBidi"/>
+          <w:b/>
+          <w:bCs/>
+          <w:sz w:val="32"/>
+          <w:szCs w:val="32"/>
+          <w:lang w:val="es-UY" w:eastAsia="es-UY"/>
+        </w:rPr>
+      </w:sdtEndPr>
+      <w:sdtContent>
+        <w:tbl>
+          <w:tblPr>
+            <w:tblpPr w:leftFromText="187" w:rightFromText="187" w:horzAnchor="margin" w:tblpXSpec="center" w:tblpY="2881"/>
+            <w:tblW w:w="4000" w:type="pct"/>
+            <w:tblBorders>
+              <w:left w:val="single" w:sz="18" w:space="0" w:color="4F81BD" w:themeColor="accent1"/>
+            </w:tblBorders>
+            <w:tblLook w:val="04A0"/>
+          </w:tblPr>
+          <w:tblGrid>
+            <w:gridCol w:w="6987"/>
+          </w:tblGrid>
+          <w:tr>
+            <w:tc>
+              <w:tcPr>
+                <w:tcW w:w="7672" w:type="dxa"/>
+                <w:tcMar>
+                  <w:top w:w="216" w:type="dxa"/>
+                  <w:left w:w="115" w:type="dxa"/>
+                  <w:bottom w:w="216" w:type="dxa"/>
+                  <w:right w:w="115" w:type="dxa"/>
+                </w:tcMar>
+              </w:tcPr>
+              <w:p>
+                <w:pPr>
+                  <w:pStyle w:val="Sinespaciado"/>
+                  <w:rPr>
+                    <w:rFonts w:asciiTheme="majorHAnsi" w:eastAsiaTheme="majorEastAsia" w:hAnsiTheme="majorHAnsi" w:cstheme="majorBidi"/>
+                  </w:rPr>
+                </w:pPr>
+              </w:p>
+            </w:tc>
+          </w:tr>
+          <w:tr>
+            <w:tc>
+              <w:tcPr>
+                <w:tcW w:w="7672" w:type="dxa"/>
+              </w:tcPr>
+              <w:sdt>
+                <w:sdtPr>
+                  <w:rPr>
+                    <w:rFonts w:asciiTheme="majorHAnsi" w:eastAsiaTheme="majorEastAsia" w:hAnsiTheme="majorHAnsi" w:cstheme="majorBidi"/>
+                    <w:color w:val="4F81BD" w:themeColor="accent1"/>
+                    <w:sz w:val="76"/>
+                    <w:szCs w:val="76"/>
+                  </w:rPr>
+                  <w:alias w:val="Título"/>
+                  <w:id w:val="13406919"/>
+                  <w:placeholder>
+                    <w:docPart w:val="EA484608F89D46C5B571C5F2DE1949A0"/>
+                  </w:placeholder>
+                  <w:dataBinding w:prefixMappings="xmlns:ns0='http://schemas.openxmlformats.org/package/2006/metadata/core-properties' xmlns:ns1='http://purl.org/dc/elements/1.1/'" w:xpath="/ns0:coreProperties[1]/ns1:title[1]" w:storeItemID="{6C3C8BC8-F283-45AE-878A-BAB7291924A1}"/>
+                  <w:text/>
+                </w:sdtPr>
+                <w:sdtContent>
+                  <w:p>
+                    <w:pPr>
+                      <w:pStyle w:val="Sinespaciado"/>
+                      <w:rPr>
+                        <w:rFonts w:asciiTheme="majorHAnsi" w:eastAsiaTheme="majorEastAsia" w:hAnsiTheme="majorHAnsi" w:cstheme="majorBidi"/>
+                        <w:color w:val="4F81BD" w:themeColor="accent1"/>
+                        <w:sz w:val="80"/>
+                        <w:szCs w:val="80"/>
+                      </w:rPr>
+                    </w:pPr>
+                    <w:r>
+                      <w:rPr>
+                        <w:rFonts w:asciiTheme="majorHAnsi" w:eastAsiaTheme="majorEastAsia" w:hAnsiTheme="majorHAnsi" w:cstheme="majorBidi"/>
+                        <w:color w:val="4F81BD" w:themeColor="accent1"/>
+                        <w:sz w:val="76"/>
+                        <w:szCs w:val="76"/>
+                      </w:rPr>
+                      <w:t>Integración GIS-PGE</w:t>
+                    </w:r>
+                    <w:r>
+                      <w:rPr>
+                        <w:rFonts w:asciiTheme="majorHAnsi" w:eastAsiaTheme="majorEastAsia" w:hAnsiTheme="majorHAnsi" w:cstheme="majorBidi"/>
+                        <w:color w:val="4F81BD" w:themeColor="accent1"/>
+                        <w:sz w:val="76"/>
+                        <w:szCs w:val="76"/>
+                      </w:rPr>
+                      <w:t xml:space="preserve"> </w:t>
+                    </w:r>
+                  </w:p>
+                </w:sdtContent>
+              </w:sdt>
+            </w:tc>
+          </w:tr>
+          <w:tr>
+            <w:tc>
+              <w:tcPr>
+                <w:tcW w:w="7672" w:type="dxa"/>
+                <w:tcMar>
+                  <w:top w:w="216" w:type="dxa"/>
+                  <w:left w:w="115" w:type="dxa"/>
+                  <w:bottom w:w="216" w:type="dxa"/>
+                  <w:right w:w="115" w:type="dxa"/>
+                </w:tcMar>
+              </w:tcPr>
+              <w:p>
+                <w:pPr>
+                  <w:pStyle w:val="Sinespaciado"/>
+                  <w:rPr>
+                    <w:rFonts w:asciiTheme="majorHAnsi" w:eastAsiaTheme="majorEastAsia" w:hAnsiTheme="majorHAnsi" w:cstheme="majorBidi"/>
+                  </w:rPr>
+                </w:pPr>
+                <w:r>
+                  <w:rPr>
+                    <w:rFonts w:asciiTheme="majorHAnsi" w:eastAsiaTheme="majorEastAsia" w:hAnsiTheme="majorHAnsi" w:cstheme="majorBidi"/>
+                  </w:rPr>
+                  <w:t>Proyecto de Grado</w:t>
+                </w:r>
+              </w:p>
+              <w:p>
+                <w:pPr>
+                  <w:pStyle w:val="Sinespaciado"/>
+                  <w:rPr>
+                    <w:rFonts w:asciiTheme="majorHAnsi" w:eastAsiaTheme="majorEastAsia" w:hAnsiTheme="majorHAnsi" w:cstheme="majorBidi"/>
+                    <w:sz w:val="20"/>
+                    <w:szCs w:val="20"/>
+                  </w:rPr>
+                </w:pPr>
+                <w:r>
+                  <w:rPr>
+                    <w:rFonts w:asciiTheme="majorHAnsi" w:eastAsiaTheme="majorEastAsia" w:hAnsiTheme="majorHAnsi" w:cstheme="majorBidi"/>
+                    <w:sz w:val="20"/>
+                    <w:szCs w:val="20"/>
+                  </w:rPr>
+                  <w:t>Facultad de Ingeniería de la Universidad de la República Oriental del Uruguay</w:t>
+                </w:r>
+              </w:p>
+            </w:tc>
+          </w:tr>
+        </w:tbl>
+        <w:p>
+          <w:pPr>
+            <w:rPr>
+              <w:lang w:val="es-ES"/>
+            </w:rPr>
+          </w:pPr>
+        </w:p>
+        <w:p>
+          <w:pPr>
+            <w:rPr>
+              <w:lang w:val="es-ES"/>
+            </w:rPr>
+          </w:pPr>
+        </w:p>
+        <w:tbl>
+          <w:tblPr>
+            <w:tblpPr w:leftFromText="187" w:rightFromText="187" w:horzAnchor="margin" w:tblpXSpec="center" w:tblpYSpec="bottom"/>
+            <w:tblW w:w="4000" w:type="pct"/>
+            <w:tblLook w:val="04A0"/>
+          </w:tblPr>
+          <w:tblGrid>
+            <w:gridCol w:w="6987"/>
+          </w:tblGrid>
+          <w:tr>
+            <w:tc>
+              <w:tcPr>
+                <w:tcW w:w="7672" w:type="dxa"/>
+                <w:tcMar>
+                  <w:top w:w="216" w:type="dxa"/>
+                  <w:left w:w="115" w:type="dxa"/>
+                  <w:bottom w:w="216" w:type="dxa"/>
+                  <w:right w:w="115" w:type="dxa"/>
+                </w:tcMar>
+              </w:tcPr>
+              <w:p>
+                <w:pPr>
+                  <w:pStyle w:val="Sinespaciado"/>
+                  <w:rPr>
+                    <w:rFonts w:asciiTheme="majorHAnsi" w:eastAsiaTheme="majorEastAsia" w:hAnsiTheme="majorHAnsi" w:cstheme="majorBidi"/>
+                  </w:rPr>
+                </w:pPr>
+                <w:r>
+                  <w:rPr>
+                    <w:rFonts w:asciiTheme="majorHAnsi" w:eastAsiaTheme="majorEastAsia" w:hAnsiTheme="majorHAnsi" w:cstheme="majorBidi"/>
+                  </w:rPr>
+                  <w:t>Luciana Canales</w:t>
+                </w:r>
+              </w:p>
+              <w:p>
+                <w:pPr>
+                  <w:pStyle w:val="Sinespaciado"/>
+                  <w:rPr>
+                    <w:color w:val="4F81BD" w:themeColor="accent1"/>
+                  </w:rPr>
+                </w:pPr>
+                <w:r>
+                  <w:rPr>
+                    <w:rFonts w:asciiTheme="majorHAnsi" w:eastAsiaTheme="majorEastAsia" w:hAnsiTheme="majorHAnsi" w:cstheme="majorBidi"/>
+                  </w:rPr>
+                  <w:t>Maximiliano Felix</w:t>
+                </w:r>
+              </w:p>
+              <w:p>
+                <w:pPr>
+                  <w:pStyle w:val="Sinespaciado"/>
+                  <w:rPr>
+                    <w:rFonts w:asciiTheme="majorHAnsi" w:eastAsiaTheme="majorEastAsia" w:hAnsiTheme="majorHAnsi" w:cstheme="majorBidi"/>
+                  </w:rPr>
+                </w:pPr>
+                <w:r>
+                  <w:rPr>
+                    <w:rFonts w:asciiTheme="majorHAnsi" w:eastAsiaTheme="majorEastAsia" w:hAnsiTheme="majorHAnsi" w:cstheme="majorBidi"/>
+                  </w:rPr>
+                  <w:t>Alejandro Remiro</w:t>
+                </w:r>
+              </w:p>
+              <w:p>
+                <w:pPr>
+                  <w:pStyle w:val="Sinespaciado"/>
+                  <w:rPr>
+                    <w:color w:val="4F81BD" w:themeColor="accent1"/>
+                  </w:rPr>
+                </w:pPr>
+              </w:p>
+            </w:tc>
+          </w:tr>
+        </w:tbl>
+        <w:p>
+          <w:pPr>
+            <w:rPr>
+              <w:lang w:val="es-ES"/>
+            </w:rPr>
+          </w:pPr>
+        </w:p>
+        <w:p>
+          <w:pPr>
+            <w:rPr>
+              <w:sz w:val="32"/>
+              <w:szCs w:val="32"/>
+            </w:rPr>
+          </w:pPr>
+          <w:r>
+            <w:rPr>
+              <w:b/>
+              <w:bCs/>
+              <w:sz w:val="32"/>
+              <w:szCs w:val="32"/>
+            </w:rPr>
+            <w:br w:type="page"/>
+          </w:r>
+        </w:p>
+      </w:sdtContent>
+    </w:sdt>
+    <w:p>
+      <w:pPr>
+        <w:jc w:val="center"/>
+        <w:rPr>
+          <w:rFonts w:asciiTheme="majorHAnsi" w:hAnsiTheme="majorHAnsi"/>
+          <w:b/>
+          <w:color w:val="31849B" w:themeColor="accent5" w:themeShade="BF"/>
+          <w:sz w:val="28"/>
+          <w:szCs w:val="28"/>
+        </w:rPr>
+      </w:pPr>
+      <w:r>
+        <w:rPr>
+          <w:rFonts w:asciiTheme="majorHAnsi" w:hAnsiTheme="majorHAnsi"/>
+          <w:b/>
+          <w:color w:val="31849B" w:themeColor="accent5" w:themeShade="BF"/>
+          <w:sz w:val="28"/>
+          <w:szCs w:val="28"/>
+        </w:rPr>
+        <w:lastRenderedPageBreak/>
+        <w:t>Resumen</w:t>
+      </w:r>
+    </w:p>
+    <w:p>
+      <w:r>
+        <w:t>El siguiente trabajo tiene como objetivo desarrollar la solución que se plantea en la tesis de maestría de Raquel Sosa, Agosto 2011 [</w:t>
+      </w:r>
+      <w:r>
+        <w:t>7</w:t>
+      </w:r>
+      <w:r>
+        <w:t>].</w:t>
+      </w:r>
+    </w:p>
+    <w:p>
+      <w:r>
+        <w:rPr>
+          <w:highlight w:val="red"/>
+        </w:rPr>
+        <w:t>......</w:t>
+      </w:r>
+    </w:p>
     <w:p>
       <w:pPr>
         <w:pStyle w:val="TtulodeTDC"/>
@@ -67,12 +378,37 @@
           <w:sz w:val="32"/>
           <w:szCs w:val="32"/>
         </w:rPr>
-        <w:t>TITULO</w:t>
-      </w:r>
-      <w:r>
-        <w:rPr>
-          <w:sz w:val="32"/>
-          <w:szCs w:val="32"/>
+        <w:br w:type="page"/>
+      </w:r>
+    </w:p>
+    <w:p>
+      <w:pPr>
+        <w:rPr>
+          <w:rFonts w:asciiTheme="majorHAnsi" w:hAnsiTheme="majorHAnsi"/>
+          <w:b/>
+          <w:color w:val="31849B" w:themeColor="accent5" w:themeShade="BF"/>
+          <w:sz w:val="28"/>
+          <w:szCs w:val="28"/>
+        </w:rPr>
+      </w:pPr>
+    </w:p>
+    <w:p>
+      <w:pPr>
+        <w:rPr>
+          <w:rFonts w:asciiTheme="majorHAnsi" w:hAnsiTheme="majorHAnsi"/>
+          <w:b/>
+          <w:color w:val="31849B" w:themeColor="accent5" w:themeShade="BF"/>
+          <w:sz w:val="28"/>
+          <w:szCs w:val="28"/>
+        </w:rPr>
+      </w:pPr>
+      <w:r>
+        <w:rPr>
+          <w:rFonts w:asciiTheme="majorHAnsi" w:hAnsiTheme="majorHAnsi"/>
+          <w:b/>
+          <w:color w:val="31849B" w:themeColor="accent5" w:themeShade="BF"/>
+          <w:sz w:val="28"/>
+          <w:szCs w:val="28"/>
         </w:rPr>
         <w:br w:type="page"/>
       </w:r>
@@ -2061,15 +2397,79 @@
       <w:pPr>
         <w:pStyle w:val="Ttulo1"/>
       </w:pPr>
-      <w:bookmarkStart w:id="0" w:name="_Toc386832128"/>
-      <w:bookmarkStart w:id="1" w:name="_Toc391135312"/>
+      <w:bookmarkStart w:id="0" w:name="_Toc391135312"/>
+      <w:bookmarkStart w:id="1" w:name="_Toc386832128"/>
       <w:r>
         <w:lastRenderedPageBreak/>
         <w:t>Introducción</w:t>
       </w:r>
-      <w:bookmarkEnd w:id="1"/>
-    </w:p>
-    <w:p/>
+      <w:bookmarkEnd w:id="0"/>
+    </w:p>
+    <w:p>
+      <w:r>
+        <w:t xml:space="preserve">Con el paso del tiempo </w:t>
+      </w:r>
+      <w:r>
+        <w:t>los avances en la</w:t>
+      </w:r>
+      <w:r>
+        <w:t xml:space="preserve"> tecnología han </w:t>
+      </w:r>
+      <w:r>
+        <w:t>logrado que las mismas sean implantadas prácticamente en todos en los ámbitos de la sociedad y en particular en las gestiones del gobierno. Es por esto que surge la necesidad de crear lo que se denomina gobierno electrónico.</w:t>
+      </w:r>
+    </w:p>
+    <w:p>
+      <w:r>
+        <w:t>Varias son las definiciones que se han propuesto a lo largo del tiempo para describir el concepto "gobierno electrónico". En un estudio realizado [</w:t>
+      </w:r>
+      <w:r>
+        <w:t>14</w:t>
+      </w:r>
+      <w:r>
+        <w:t>] por CEPAL (</w:t>
+      </w:r>
+      <w:r>
+        <w:t>Comisión Económica para América Latina y el Caribe</w:t>
+      </w:r>
+      <w:r>
+        <w:t>) se destacan las definiciones propuestas por Gartner Group, el Banco Mundial y la siguiente:</w:t>
+      </w:r>
+    </w:p>
+    <w:p>
+      <w:r>
+        <w:rPr>
+          <w:i/>
+        </w:rPr>
+        <w:t>"El Gobierno Electrónico es el uso de las tecnologías de la información y comunicación (TIC’s), particularmente la Internet, como una herramienta para alcanzar un mejor gobierno"</w:t>
+      </w:r>
+      <w:r>
+        <w:t xml:space="preserve"> [OCDE, </w:t>
+      </w:r>
+      <w:r>
+        <w:t>Organización para la Cooperación y el Desarrollo Económicos</w:t>
+      </w:r>
+      <w:r>
+        <w:t>].</w:t>
+      </w:r>
+    </w:p>
+    <w:p>
+      <w:r>
+        <w:t>Hoy en día existen varios países que han incorporado este concepto en las actividades del gobierno, como es el caso de Uruguay. Con el objetivo de mejorar los servicios brindados a los ciudadanos uruguayos se crea el organismo AGESIC (</w:t>
+      </w:r>
+      <w:r>
+        <w:t>Agencia para el Desarrollo del Gobierno de Gestión Electrónica y la Sociedad de la Información y del Conocimiento</w:t>
+      </w:r>
+      <w:r>
+        <w:t>) [</w:t>
+      </w:r>
+      <w:r>
+        <w:t>13</w:t>
+      </w:r>
+      <w:r>
+        <w:t>].</w:t>
+      </w:r>
+    </w:p>
     <w:p>
       <w:pPr>
         <w:rPr>
@@ -2078,15 +2478,15 @@
           <w:szCs w:val="20"/>
         </w:rPr>
       </w:pPr>
-      <w:r>
+    </w:p>
+    <w:p>
+      <w:pPr>
         <w:rPr>
           <w:b/>
           <w:sz w:val="20"/>
           <w:szCs w:val="20"/>
-          <w:highlight w:val="red"/>
-        </w:rPr>
-        <w:t>TERMINAR.............................</w:t>
-      </w:r>
+        </w:rPr>
+      </w:pPr>
     </w:p>
     <w:p>
       <w:pPr>
@@ -2157,7 +2557,7 @@
       <w:r>
         <w:t>Estándares</w:t>
       </w:r>
-      <w:bookmarkEnd w:id="0"/>
+      <w:bookmarkEnd w:id="1"/>
       <w:bookmarkEnd w:id="2"/>
     </w:p>
     <w:p>
@@ -2217,6 +2617,7 @@
         <w:jc w:val="both"/>
       </w:pPr>
       <w:r>
+        <w:lastRenderedPageBreak/>
         <w:t xml:space="preserve">La comunicación es stateless, cada recurso posee un estado interno, este estado no puede ser accedido desde el exterior. Cada pedido hecho del cliente al servidor debe tener toda la información necesaria para que el request pueda ser comprendido. Y no se puede sacar ventaja de tener un contexto guardado para cada </w:t>
       </w:r>
       <w:r>
@@ -2319,7 +2720,6 @@
         <w:jc w:val="both"/>
       </w:pPr>
       <w:r>
-        <w:lastRenderedPageBreak/>
         <w:t>Se puede entender como una aplicación CRUD (Create, Read, Update and Delete), pero a diferencia de estas, un servicio REST le puede asignar otro comportamiento a una de estas operaciones estándar.</w:t>
       </w:r>
     </w:p>
@@ -2472,7 +2872,11 @@
         <w:t xml:space="preserve"> es un archivo de imagen en formato </w:t>
       </w:r>
       <w:r>
-        <w:t>PNG, GIF o JPEG, o en ocasiones como elementos gráficos basados en</w:t>
+        <w:t xml:space="preserve">PNG, </w:t>
+      </w:r>
+      <w:r>
+        <w:lastRenderedPageBreak/>
+        <w:t>GIF o JPEG, o en ocasiones como elementos gráficos basados en</w:t>
       </w:r>
       <w:r>
         <w:t xml:space="preserve"> las especificaciones</w:t>
@@ -2619,7 +3023,6 @@
       <w:bookmarkStart w:id="9" w:name="_Toc386832131"/>
       <w:bookmarkStart w:id="10" w:name="_Toc391135318"/>
       <w:r>
-        <w:lastRenderedPageBreak/>
         <w:t>W</w:t>
       </w:r>
       <w:r>
@@ -3242,7 +3645,6 @@
         <w:jc w:val="both"/>
       </w:pPr>
       <w:r>
-        <w:lastRenderedPageBreak/>
         <w:t>Provee ciertas ventajas sobre la opción de TLS, como por ejemplo se puede cifrar todo o parte del mensaje, lo cual permite utilizar las partes no criticas para ruteo o controles de acceso.</w:t>
       </w:r>
     </w:p>
@@ -3336,7 +3738,11 @@
         <w:jc w:val="both"/>
       </w:pPr>
       <w:r>
-        <w:t>Enterprise service bus es un modelo de arquitectura de software usado para implementar comunicación entre sistemas orientados a servicios. Generalmente se basa en plataformas que implementan y potencian sistemas de mensajería, definiendo puntos de entrada, principalmente web services SOAP, y agregan servicios dentro del bus como seguridad y confidencialidad, así como también  ruteo de mensajes según condiciones del mensaje o del contexto. También proveen servicios de transformación de datos, para adecuar los mensajes a diferentes sistemas interactuando los cuales agregan o quitan información.</w:t>
+        <w:t xml:space="preserve">Enterprise service bus es un modelo de arquitectura de software usado para implementar comunicación entre sistemas orientados a servicios. Generalmente se basa en plataformas que implementan y potencian sistemas de mensajería, definiendo puntos de entrada, principalmente web services SOAP, y agregan servicios dentro del bus como seguridad y </w:t>
+      </w:r>
+      <w:r>
+        <w:lastRenderedPageBreak/>
+        <w:t>confidencialidad, así como también  ruteo de mensajes según condiciones del mensaje o del contexto. También proveen servicios de transformación de datos, para adecuar los mensajes a diferentes sistemas interactuando los cuales agregan o quitan información.</w:t>
       </w:r>
     </w:p>
     <w:p>
@@ -3347,7 +3753,6 @@
         <w:rPr>
           <w:noProof/>
         </w:rPr>
-        <w:lastRenderedPageBreak/>
         <w:drawing>
           <wp:inline distT="0" distB="0" distL="0" distR="0">
             <wp:extent cx="2095500" cy="3705225"/>
@@ -3564,6 +3969,7 @@
         <w:jc w:val="both"/>
       </w:pPr>
       <w:r>
+        <w:lastRenderedPageBreak/>
         <w:t xml:space="preserve">- Es el más adecuado para los desarrolladores java ya que ofrece facilidad para interoperar con aplicaciones escritas en esa plataforma. </w:t>
       </w:r>
     </w:p>
@@ -3586,7 +3992,6 @@
         <w:jc w:val="both"/>
       </w:pPr>
       <w:r>
-        <w:lastRenderedPageBreak/>
         <w:t>- Como servidor soporta una variedad de formatos de almacenamiento (PostGis, Oracle spatial, Mysql,  GeoTiff) tanto vectorial como raster.</w:t>
       </w:r>
     </w:p>
@@ -3766,11 +4171,8 @@
         <w:jc w:val="both"/>
       </w:pPr>
       <w:r>
-        <w:t xml:space="preserve">Básicamente en Jboss ESB un servicio define un conjunto de Listeners de los cuales quiere estar al tanto cuando llegan mensajes, luego el servicio es notificado de que un mensaje ha llegado y define para éste, filtros o procesadores que trabajarán con la información contenida </w:t>
-      </w:r>
-      <w:r>
         <w:lastRenderedPageBreak/>
-        <w:t>en él. Por último el servicio ruteará el mensaje hacia algún conector de salida para invocar otro servicio fuera del ESB o dará una respuesta a quien inició la comunicación en primera instancia.</w:t>
+        <w:t>Básicamente en Jboss ESB un servicio define un conjunto de Listeners de los cuales quiere estar al tanto cuando llegan mensajes, luego el servicio es notificado de que un mensaje ha llegado y define para éste, filtros o procesadores que trabajarán con la información contenida en él. Por último el servicio ruteará el mensaje hacia algún conector de salida para invocar otro servicio fuera del ESB o dará una respuesta a quien inició la comunicación en primera instancia.</w:t>
       </w:r>
     </w:p>
     <w:p>
@@ -3979,7 +4381,14 @@
         <w:rPr>
           <w:i/>
         </w:rPr>
-        <w:t xml:space="preserve"> Para esto, la PDI brinda mecanismos que apuntan a simplificar la integración entre los organismos del Estado y a posibilitar un mejor aprovechamiento de sus activos</w:t>
+        <w:t xml:space="preserve"> Para esto, la PDI brinda </w:t>
+      </w:r>
+      <w:r>
+        <w:rPr>
+          <w:i/>
+        </w:rPr>
+        <w:lastRenderedPageBreak/>
+        <w:t>mecanismos que apuntan a simplificar la integración entre los organismos del Estado y a posibilitar un mejor aprovechamiento de sus activos</w:t>
       </w:r>
       <w:r>
         <w:rPr>
@@ -4009,7 +4418,6 @@
         <w:rPr>
           <w:noProof/>
         </w:rPr>
-        <w:lastRenderedPageBreak/>
         <w:drawing>
           <wp:inline distT="0" distB="0" distL="0" distR="0">
             <wp:extent cx="4600575" cy="5246090"/>
@@ -4182,7 +4590,11 @@
         <w:t xml:space="preserve"> </w:t>
       </w:r>
       <w:r>
-        <w:t>Cuenta con mecanismos para facilitar el desarrollo, despliegue e integración de servicios y aplicaciones. Está integrado por dos ESB, uno de tecnología Microsoft y otro de tecnología Java, con el fin de obtener lo mejor de ambos y ampliar el espectro de posibilidades en cuanto a los métodos de conexión.  Los organismos pueden utilizar esta plataforma para publicar y descubrir servicios, así como utilizar las diferentes capacidades de mediación, las cuales permiten desacoplar clientes y servicios [2].</w:t>
+        <w:t xml:space="preserve">Cuenta con mecanismos para facilitar el desarrollo, despliegue e integración de servicios y aplicaciones. Está integrado por dos ESB, uno de tecnología Microsoft y otro de tecnología Java, con el fin de obtener lo mejor de ambos y ampliar el </w:t>
+      </w:r>
+      <w:r>
+        <w:lastRenderedPageBreak/>
+        <w:t>espectro de posibilidades en cuanto a los métodos de conexión.  Los organismos pueden utilizar esta plataforma para publicar y descubrir servicios, así como utilizar las diferentes capacidades de mediación, las cuales permiten desacoplar clientes y servicios [2].</w:t>
       </w:r>
     </w:p>
     <w:p>
@@ -4191,7 +4603,6 @@
       </w:pPr>
       <w:bookmarkStart w:id="22" w:name="_Toc391135329"/>
       <w:r>
-        <w:lastRenderedPageBreak/>
         <w:t>Caso de estudio</w:t>
       </w:r>
       <w:bookmarkEnd w:id="22"/>
@@ -4410,7 +4821,11 @@
         <w:t>Protección</w:t>
       </w:r>
       <w:r>
-        <w:t xml:space="preserve"> de Datos Personales y acción de Habeas Actas</w:t>
+        <w:t xml:space="preserve"> de Datos Personales y </w:t>
+      </w:r>
+      <w:r>
+        <w:lastRenderedPageBreak/>
+        <w:t>acción de Habeas Actas</w:t>
       </w:r>
       <w:r>
         <w:t xml:space="preserve"> así como también las políticas definidas por la PGE.</w:t>
@@ -4436,14 +4851,7 @@
         <w:rPr>
           <w:i/>
         </w:rPr>
-        <w:t xml:space="preserve">"Siempre se enviará el mensaje al </w:t>
-      </w:r>
-      <w:r>
-        <w:rPr>
-          <w:i/>
-        </w:rPr>
-        <w:lastRenderedPageBreak/>
-        <w:t>servicio del organismo B si hay menos de 100 pedidos concurrentes pendientes. En caso contrario, se redirigirán los pedidos al servicio del organismo C."</w:t>
+        <w:t>"Siempre se enviará el mensaje al servicio del organismo B si hay menos de 100 pedidos concurrentes pendientes. En caso contrario, se redirigirán los pedidos al servicio del organismo C."</w:t>
       </w:r>
       <w:r>
         <w:t xml:space="preserve"> </w:t>
@@ -4718,6 +5126,7 @@
           <w:b/>
           <w:noProof/>
         </w:rPr>
+        <w:lastRenderedPageBreak/>
         <w:drawing>
           <wp:inline distT="0" distB="0" distL="0" distR="0">
             <wp:extent cx="5391150" cy="1019175"/>
@@ -4778,7 +5187,6 @@
           <w:sz w:val="20"/>
           <w:szCs w:val="20"/>
         </w:rPr>
-        <w:lastRenderedPageBreak/>
         <w:t xml:space="preserve">Figura X - </w:t>
       </w:r>
       <w:r>
@@ -4992,6 +5400,7 @@
         <w:rPr>
           <w:noProof/>
         </w:rPr>
+        <w:lastRenderedPageBreak/>
         <w:drawing>
           <wp:inline distT="0" distB="0" distL="0" distR="0">
             <wp:extent cx="5400675" cy="1362075"/>
@@ -5086,7 +5495,6 @@
     </w:p>
     <w:p>
       <w:r>
-        <w:lastRenderedPageBreak/>
         <w:t xml:space="preserve">Referencia: </w:t>
       </w:r>
       <w:r>
@@ -5419,6 +5827,7 @@
                 <w:rPr>
                   <w:noProof/>
                 </w:rPr>
+                <w:lastRenderedPageBreak/>
                 <w:t>10. OSGeo Live. [En línea] [Citado el: 09 de 05 de 2014.] http://live.osgeo.org/es/overview/geoserver_overview.html.</w:t>
               </w:r>
             </w:p>
@@ -5480,6 +5889,76 @@
             </w:p>
             <w:p>
               <w:pPr>
+                <w:pStyle w:val="Bibliografa"/>
+                <w:rPr>
+                  <w:noProof/>
+                </w:rPr>
+              </w:pPr>
+              <w:r>
+                <w:rPr>
+                  <w:noProof/>
+                </w:rPr>
+                <w:t xml:space="preserve">13. AGESIC. </w:t>
+              </w:r>
+              <w:r>
+                <w:rPr>
+                  <w:i/>
+                  <w:iCs/>
+                  <w:noProof/>
+                </w:rPr>
+                <w:t xml:space="preserve">Agencia de Gobierno Electrónico y Sociedad de la Información. </w:t>
+              </w:r>
+              <w:r>
+                <w:rPr>
+                  <w:noProof/>
+                </w:rPr>
+                <w:t>[En línea] [Citado el: 05 de 05 de 2014.] http://www.agesic.gub.uy/.</w:t>
+              </w:r>
+            </w:p>
+            <w:p>
+              <w:pPr>
+                <w:pStyle w:val="Bibliografa"/>
+                <w:rPr>
+                  <w:noProof/>
+                </w:rPr>
+              </w:pPr>
+              <w:r>
+                <w:rPr>
+                  <w:noProof/>
+                </w:rPr>
+                <w:t xml:space="preserve">14. </w:t>
+              </w:r>
+              <w:r>
+                <w:rPr>
+                  <w:b/>
+                  <w:bCs/>
+                  <w:noProof/>
+                </w:rPr>
+                <w:t>Naser, Alejandra.</w:t>
+              </w:r>
+              <w:r>
+                <w:rPr>
+                  <w:noProof/>
+                </w:rPr>
+                <w:t xml:space="preserve"> Gobierno Electrónico y Gestión Pública. </w:t>
+              </w:r>
+              <w:r>
+                <w:rPr>
+                  <w:i/>
+                  <w:iCs/>
+                  <w:noProof/>
+                </w:rPr>
+                <w:t xml:space="preserve">CEPAL (Comisión Económica para América Latina y el Caribe). </w:t>
+              </w:r>
+              <w:r>
+                <w:rPr>
+                  <w:noProof/>
+                </w:rPr>
+                <w:t>[En línea] [Citado el: 28 de 09 de 2014.] http://www.cepal.org/ilpes/noticias/paginas/5/39255/gobierno_electronico_anaser.pdf..</w:t>
+              </w:r>
+            </w:p>
+            <w:p>
+              <w:pPr>
                 <w:rPr>
                   <w:lang w:val="es-ES"/>
                 </w:rPr>
@@ -5592,7 +6071,7 @@
                 <w:b/>
                 <w:noProof/>
               </w:rPr>
-              <w:t>11</w:t>
+              <w:t>17</w:t>
             </w:r>
           </w:fldSimple>
         </w:p>
@@ -6311,6 +6790,7 @@
   <w:style w:type="character" w:default="1" w:styleId="Fuentedeprrafopredeter">
     <w:name w:val="Default Paragraph Font"/>
     <w:uiPriority w:val="1"/>
+    <w:semiHidden/>
     <w:unhideWhenUsed/>
   </w:style>
   <w:style w:type="table" w:default="1" w:styleId="Tablanormal">
@@ -6748,6 +7228,352 @@
     </w:rPr>
   </w:style>
 </w:styles>
+</file>
+
+<file path=word/glossary/document.xml><?xml version="1.0" encoding="utf-8"?>
+<w:glossaryDocument xmlns:ve="http://schemas.openxmlformats.org/markup-compatibility/2006" xmlns:o="urn:schemas-microsoft-com:office:office" xmlns:r="http://schemas.openxmlformats.org/officeDocument/2006/relationships" xmlns:m="http://schemas.openxmlformats.org/officeDocument/2006/math" xmlns:v="urn:schemas-microsoft-com:vml" xmlns:wp="http://schemas.openxmlformats.org/drawingml/2006/wordprocessingDrawing" xmlns:w10="urn:schemas-microsoft-com:office:word" xmlns:w="http://schemas.openxmlformats.org/wordprocessingml/2006/main" xmlns:wne="http://schemas.microsoft.com/office/word/2006/wordml">
+  <w:docParts>
+    <w:docPart>
+      <w:docPartPr>
+        <w:name w:val="EA484608F89D46C5B571C5F2DE1949A0"/>
+        <w:category>
+          <w:name w:val="General"/>
+          <w:gallery w:val="placeholder"/>
+        </w:category>
+        <w:types>
+          <w:type w:val="bbPlcHdr"/>
+        </w:types>
+        <w:behaviors>
+          <w:behavior w:val="content"/>
+        </w:behaviors>
+        <w:guid w:val="{30A230F3-9E1C-4506-9372-BD91753C6D1D}"/>
+      </w:docPartPr>
+      <w:docPartBody>
+        <w:p>
+          <w:pPr>
+            <w:pStyle w:val="EA484608F89D46C5B571C5F2DE1949A0"/>
+          </w:pPr>
+          <w:r>
+            <w:rPr>
+              <w:rFonts w:asciiTheme="majorHAnsi" w:eastAsiaTheme="majorEastAsia" w:hAnsiTheme="majorHAnsi" w:cstheme="majorBidi"/>
+              <w:color w:val="4F81BD" w:themeColor="accent1"/>
+              <w:sz w:val="80"/>
+              <w:szCs w:val="80"/>
+              <w:lang w:val="es-ES"/>
+            </w:rPr>
+            <w:t>[Escribir el título del documento]</w:t>
+          </w:r>
+        </w:p>
+      </w:docPartBody>
+    </w:docPart>
+  </w:docParts>
+</w:glossaryDocument>
+</file>
+
+<file path=word/glossary/fontTable.xml><?xml version="1.0" encoding="utf-8"?>
+<w:fonts xmlns:r="http://schemas.openxmlformats.org/officeDocument/2006/relationships" xmlns:w="http://schemas.openxmlformats.org/wordprocessingml/2006/main">
+  <w:font w:name="Calibri">
+    <w:panose1 w:val="020F0502020204030204"/>
+    <w:charset w:val="00"/>
+    <w:family w:val="swiss"/>
+    <w:pitch w:val="variable"/>
+    <w:sig w:usb0="E00002FF" w:usb1="4000ACFF" w:usb2="00000001" w:usb3="00000000" w:csb0="0000019F" w:csb1="00000000"/>
+  </w:font>
+  <w:font w:name="Times New Roman">
+    <w:panose1 w:val="02020603050405020304"/>
+    <w:charset w:val="00"/>
+    <w:family w:val="roman"/>
+    <w:pitch w:val="variable"/>
+    <w:sig w:usb0="E0002EFF" w:usb1="C0007843" w:usb2="00000009" w:usb3="00000000" w:csb0="000001FF" w:csb1="00000000"/>
+  </w:font>
+  <w:font w:name="Cambria">
+    <w:panose1 w:val="02040503050406030204"/>
+    <w:charset w:val="00"/>
+    <w:family w:val="roman"/>
+    <w:pitch w:val="variable"/>
+    <w:sig w:usb0="E00002FF" w:usb1="400004FF" w:usb2="00000000" w:usb3="00000000" w:csb0="0000019F" w:csb1="00000000"/>
+  </w:font>
+  <w:font w:name="Tahoma">
+    <w:panose1 w:val="020B0604030504040204"/>
+    <w:charset w:val="00"/>
+    <w:family w:val="swiss"/>
+    <w:pitch w:val="variable"/>
+    <w:sig w:usb0="E1002EFF" w:usb1="C000605B" w:usb2="00000029" w:usb3="00000000" w:csb0="000101FF" w:csb1="00000000"/>
+  </w:font>
+  <w:font w:name="HIACML+TimesNewRoman">
+    <w:altName w:val="Times New Roman"/>
+    <w:panose1 w:val="00000000000000000000"/>
+    <w:charset w:val="00"/>
+    <w:family w:val="roman"/>
+    <w:notTrueType/>
+    <w:pitch w:val="default"/>
+    <w:sig w:usb0="00000003" w:usb1="00000000" w:usb2="00000000" w:usb3="00000000" w:csb0="00000001" w:csb1="00000000"/>
+  </w:font>
+  <w:font w:name="HIAFIB+TimesNewRoman,Italic">
+    <w:altName w:val="Times New Roman"/>
+    <w:panose1 w:val="00000000000000000000"/>
+    <w:charset w:val="00"/>
+    <w:family w:val="roman"/>
+    <w:notTrueType/>
+    <w:pitch w:val="default"/>
+    <w:sig w:usb0="00000003" w:usb1="00000000" w:usb2="00000000" w:usb3="00000000" w:csb0="00000001" w:csb1="00000000"/>
+  </w:font>
+</w:fonts>
+</file>
+
+<file path=word/glossary/settings.xml><?xml version="1.0" encoding="utf-8"?>
+<w:settings xmlns:o="urn:schemas-microsoft-com:office:office" xmlns:r="http://schemas.openxmlformats.org/officeDocument/2006/relationships" xmlns:m="http://schemas.openxmlformats.org/officeDocument/2006/math" xmlns:v="urn:schemas-microsoft-com:vml" xmlns:w10="urn:schemas-microsoft-com:office:word" xmlns:w="http://schemas.openxmlformats.org/wordprocessingml/2006/main" xmlns:sl="http://schemas.openxmlformats.org/schemaLibrary/2006/main">
+  <w:view w:val="normal"/>
+  <w:defaultTabStop w:val="708"/>
+  <w:hyphenationZone w:val="425"/>
+  <w:characterSpacingControl w:val="doNotCompress"/>
+  <w:compat>
+    <w:useFELayout/>
+  </w:compat>
+  <w:rsids>
+    <w:rsidRoot w:val="006D07EB"/>
+    <w:rsid w:val="006D07EB"/>
+    <w:rsid w:val="00D15F40"/>
+  </w:rsids>
+  <m:mathPr>
+    <m:mathFont m:val="Cambria Math"/>
+    <m:brkBin m:val="before"/>
+    <m:brkBinSub m:val="--"/>
+    <m:smallFrac m:val="off"/>
+    <m:dispDef/>
+    <m:lMargin m:val="0"/>
+    <m:rMargin m:val="0"/>
+    <m:defJc m:val="centerGroup"/>
+    <m:wrapIndent m:val="1440"/>
+    <m:intLim m:val="subSup"/>
+    <m:naryLim m:val="undOvr"/>
+  </m:mathPr>
+  <w:themeFontLang w:val="es-UY"/>
+  <w:clrSchemeMapping w:bg1="light1" w:t1="dark1" w:bg2="light2" w:t2="dark2" w:accent1="accent1" w:accent2="accent2" w:accent3="accent3" w:accent4="accent4" w:accent5="accent5" w:accent6="accent6" w:hyperlink="hyperlink" w:followedHyperlink="followedHyperlink"/>
+  <w:decimalSymbol w:val=","/>
+  <w:listSeparator w:val=","/>
+</w:settings>
+</file>
+
+<file path=word/glossary/styles.xml><?xml version="1.0" encoding="utf-8"?>
+<w:styles xmlns:r="http://schemas.openxmlformats.org/officeDocument/2006/relationships" xmlns:w="http://schemas.openxmlformats.org/wordprocessingml/2006/main">
+  <w:docDefaults>
+    <w:rPrDefault>
+      <w:rPr>
+        <w:rFonts w:asciiTheme="minorHAnsi" w:eastAsiaTheme="minorEastAsia" w:hAnsiTheme="minorHAnsi" w:cstheme="minorBidi"/>
+        <w:sz w:val="22"/>
+        <w:szCs w:val="22"/>
+        <w:lang w:val="es-UY" w:eastAsia="es-UY" w:bidi="ar-SA"/>
+      </w:rPr>
+    </w:rPrDefault>
+    <w:pPrDefault>
+      <w:pPr>
+        <w:spacing w:after="200" w:line="276" w:lineRule="auto"/>
+      </w:pPr>
+    </w:pPrDefault>
+  </w:docDefaults>
+  <w:latentStyles w:defLockedState="0" w:defUIPriority="99" w:defSemiHidden="1" w:defUnhideWhenUsed="1" w:defQFormat="0" w:count="267">
+    <w:lsdException w:name="Normal" w:semiHidden="0" w:uiPriority="0" w:unhideWhenUsed="0" w:qFormat="1"/>
+    <w:lsdException w:name="heading 1" w:semiHidden="0" w:uiPriority="9" w:unhideWhenUsed="0" w:qFormat="1"/>
+    <w:lsdException w:name="heading 2" w:uiPriority="9" w:qFormat="1"/>
+    <w:lsdException w:name="heading 3" w:uiPriority="9" w:qFormat="1"/>
+    <w:lsdException w:name="heading 4" w:uiPriority="9" w:qFormat="1"/>
+    <w:lsdException w:name="heading 5" w:uiPriority="9" w:qFormat="1"/>
+    <w:lsdException w:name="heading 6" w:uiPriority="9" w:qFormat="1"/>
+    <w:lsdException w:name="heading 7" w:uiPriority="9" w:qFormat="1"/>
+    <w:lsdException w:name="heading 8" w:uiPriority="9" w:qFormat="1"/>
+    <w:lsdException w:name="heading 9" w:uiPriority="9" w:qFormat="1"/>
+    <w:lsdException w:name="toc 1" w:uiPriority="39"/>
+    <w:lsdException w:name="toc 2" w:uiPriority="39"/>
+    <w:lsdException w:name="toc 3" w:uiPriority="39"/>
+    <w:lsdException w:name="toc 4" w:uiPriority="39"/>
+    <w:lsdException w:name="toc 5" w:uiPriority="39"/>
+    <w:lsdException w:name="toc 6" w:uiPriority="39"/>
+    <w:lsdException w:name="toc 7" w:uiPriority="39"/>
+    <w:lsdException w:name="toc 8" w:uiPriority="39"/>
+    <w:lsdException w:name="toc 9" w:uiPriority="39"/>
+    <w:lsdException w:name="caption" w:uiPriority="35" w:qFormat="1"/>
+    <w:lsdException w:name="Title" w:semiHidden="0" w:uiPriority="10" w:unhideWhenUsed="0" w:qFormat="1"/>
+    <w:lsdException w:name="Default Paragraph Font" w:uiPriority="1"/>
+    <w:lsdException w:name="Subtitle" w:semiHidden="0" w:uiPriority="11" w:unhideWhenUsed="0" w:qFormat="1"/>
+    <w:lsdException w:name="Strong" w:semiHidden="0" w:uiPriority="22" w:unhideWhenUsed="0" w:qFormat="1"/>
+    <w:lsdException w:name="Emphasis" w:semiHidden="0" w:uiPriority="20" w:unhideWhenUsed="0" w:qFormat="1"/>
+    <w:lsdException w:name="Table Grid" w:semiHidden="0" w:uiPriority="59" w:unhideWhenUsed="0"/>
+    <w:lsdException w:name="Placeholder Text" w:unhideWhenUsed="0"/>
+    <w:lsdException w:name="No Spacing" w:semiHidden="0" w:uiPriority="1" w:unhideWhenUsed="0" w:qFormat="1"/>
+    <w:lsdException w:name="Light Shading" w:semiHidden="0" w:uiPriority="60" w:unhideWhenUsed="0"/>
+    <w:lsdException w:name="Light List" w:semiHidden="0" w:uiPriority="61" w:unhideWhenUsed="0"/>
+    <w:lsdException w:name="Light Grid" w:semiHidden="0" w:uiPriority="62" w:unhideWhenUsed="0"/>
+    <w:lsdException w:name="Medium Shading 1" w:semiHidden="0" w:uiPriority="63" w:unhideWhenUsed="0"/>
+    <w:lsdException w:name="Medium Shading 2" w:semiHidden="0" w:uiPriority="64" w:unhideWhenUsed="0"/>
+    <w:lsdException w:name="Medium List 1" w:semiHidden="0" w:uiPriority="65" w:unhideWhenUsed="0"/>
+    <w:lsdException w:name="Medium List 2" w:semiHidden="0" w:uiPriority="66" w:unhideWhenUsed="0"/>
+    <w:lsdException w:name="Medium Grid 1" w:semiHidden="0" w:uiPriority="67" w:unhideWhenUsed="0"/>
+    <w:lsdException w:name="Medium Grid 2" w:semiHidden="0" w:uiPriority="68" w:unhideWhenUsed="0"/>
+    <w:lsdException w:name="Medium Grid 3" w:semiHidden="0" w:uiPriority="69" w:unhideWhenUsed="0"/>
+    <w:lsdException w:name="Dark List" w:semiHidden="0" w:uiPriority="70" w:unhideWhenUsed="0"/>
+    <w:lsdException w:name="Colorful Shading" w:semiHidden="0" w:uiPriority="71" w:unhideWhenUsed="0"/>
+    <w:lsdException w:name="Colorful List" w:semiHidden="0" w:uiPriority="72" w:unhideWhenUsed="0"/>
+    <w:lsdException w:name="Colorful Grid" w:semiHidden="0" w:uiPriority="73" w:unhideWhenUsed="0"/>
+    <w:lsdException w:name="Light Shading Accent 1" w:semiHidden="0" w:uiPriority="60" w:unhideWhenUsed="0"/>
+    <w:lsdException w:name="Light List Accent 1" w:semiHidden="0" w:uiPriority="61" w:unhideWhenUsed="0"/>
+    <w:lsdException w:name="Light Grid Accent 1" w:semiHidden="0" w:uiPriority="62" w:unhideWhenUsed="0"/>
+    <w:lsdException w:name="Medium Shading 1 Accent 1" w:semiHidden="0" w:uiPriority="63" w:unhideWhenUsed="0"/>
+    <w:lsdException w:name="Medium Shading 2 Accent 1" w:semiHidden="0" w:uiPriority="64" w:unhideWhenUsed="0"/>
+    <w:lsdException w:name="Medium List 1 Accent 1" w:semiHidden="0" w:uiPriority="65" w:unhideWhenUsed="0"/>
+    <w:lsdException w:name="Revision" w:unhideWhenUsed="0"/>
+    <w:lsdException w:name="List Paragraph" w:semiHidden="0" w:uiPriority="34" w:unhideWhenUsed="0" w:qFormat="1"/>
+    <w:lsdException w:name="Quote" w:semiHidden="0" w:uiPriority="29" w:unhideWhenUsed="0" w:qFormat="1"/>
+    <w:lsdException w:name="Intense Quote" w:semiHidden="0" w:uiPriority="30" w:unhideWhenUsed="0" w:qFormat="1"/>
+    <w:lsdException w:name="Medium List 2 Accent 1" w:semiHidden="0" w:uiPriority="66" w:unhideWhenUsed="0"/>
+    <w:lsdException w:name="Medium Grid 1 Accent 1" w:semiHidden="0" w:uiPriority="67" w:unhideWhenUsed="0"/>
+    <w:lsdException w:name="Medium Grid 2 Accent 1" w:semiHidden="0" w:uiPriority="68" w:unhideWhenUsed="0"/>
+    <w:lsdException w:name="Medium Grid 3 Accent 1" w:semiHidden="0" w:uiPriority="69" w:unhideWhenUsed="0"/>
+    <w:lsdException w:name="Dark List Accent 1" w:semiHidden="0" w:uiPriority="70" w:unhideWhenUsed="0"/>
+    <w:lsdException w:name="Colorful Shading Accent 1" w:semiHidden="0" w:uiPriority="71" w:unhideWhenUsed="0"/>
+    <w:lsdException w:name="Colorful List Accent 1" w:semiHidden="0" w:uiPriority="72" w:unhideWhenUsed="0"/>
+    <w:lsdException w:name="Colorful Grid Accent 1" w:semiHidden="0" w:uiPriority="73" w:unhideWhenUsed="0"/>
+    <w:lsdException w:name="Light Shading Accent 2" w:semiHidden="0" w:uiPriority="60" w:unhideWhenUsed="0"/>
+    <w:lsdException w:name="Light List Accent 2" w:semiHidden="0" w:uiPriority="61" w:unhideWhenUsed="0"/>
+    <w:lsdException w:name="Light Grid Accent 2" w:semiHidden="0" w:uiPriority="62" w:unhideWhenUsed="0"/>
+    <w:lsdException w:name="Medium Shading 1 Accent 2" w:semiHidden="0" w:uiPriority="63" w:unhideWhenUsed="0"/>
+    <w:lsdException w:name="Medium Shading 2 Accent 2" w:semiHidden="0" w:uiPriority="64" w:unhideWhenUsed="0"/>
+    <w:lsdException w:name="Medium List 1 Accent 2" w:semiHidden="0" w:uiPriority="65" w:unhideWhenUsed="0"/>
+    <w:lsdException w:name="Medium List 2 Accent 2" w:semiHidden="0" w:uiPriority="66" w:unhideWhenUsed="0"/>
+    <w:lsdException w:name="Medium Grid 1 Accent 2" w:semiHidden="0" w:uiPriority="67" w:unhideWhenUsed="0"/>
+    <w:lsdException w:name="Medium Grid 2 Accent 2" w:semiHidden="0" w:uiPriority="68" w:unhideWhenUsed="0"/>
+    <w:lsdException w:name="Medium Grid 3 Accent 2" w:semiHidden="0" w:uiPriority="69" w:unhideWhenUsed="0"/>
+    <w:lsdException w:name="Dark List Accent 2" w:semiHidden="0" w:uiPriority="70" w:unhideWhenUsed="0"/>
+    <w:lsdException w:name="Colorful Shading Accent 2" w:semiHidden="0" w:uiPriority="71" w:unhideWhenUsed="0"/>
+    <w:lsdException w:name="Colorful List Accent 2" w:semiHidden="0" w:uiPriority="72" w:unhideWhenUsed="0"/>
+    <w:lsdException w:name="Colorful Grid Accent 2" w:semiHidden="0" w:uiPriority="73" w:unhideWhenUsed="0"/>
+    <w:lsdException w:name="Light Shading Accent 3" w:semiHidden="0" w:uiPriority="60" w:unhideWhenUsed="0"/>
+    <w:lsdException w:name="Light List Accent 3" w:semiHidden="0" w:uiPriority="61" w:unhideWhenUsed="0"/>
+    <w:lsdException w:name="Light Grid Accent 3" w:semiHidden="0" w:uiPriority="62" w:unhideWhenUsed="0"/>
+    <w:lsdException w:name="Medium Shading 1 Accent 3" w:semiHidden="0" w:uiPriority="63" w:unhideWhenUsed="0"/>
+    <w:lsdException w:name="Medium Shading 2 Accent 3" w:semiHidden="0" w:uiPriority="64" w:unhideWhenUsed="0"/>
+    <w:lsdException w:name="Medium List 1 Accent 3" w:semiHidden="0" w:uiPriority="65" w:unhideWhenUsed="0"/>
+    <w:lsdException w:name="Medium List 2 Accent 3" w:semiHidden="0" w:uiPriority="66" w:unhideWhenUsed="0"/>
+    <w:lsdException w:name="Medium Grid 1 Accent 3" w:semiHidden="0" w:uiPriority="67" w:unhideWhenUsed="0"/>
+    <w:lsdException w:name="Medium Grid 2 Accent 3" w:semiHidden="0" w:uiPriority="68" w:unhideWhenUsed="0"/>
+    <w:lsdException w:name="Medium Grid 3 Accent 3" w:semiHidden="0" w:uiPriority="69" w:unhideWhenUsed="0"/>
+    <w:lsdException w:name="Dark List Accent 3" w:semiHidden="0" w:uiPriority="70" w:unhideWhenUsed="0"/>
+    <w:lsdException w:name="Colorful Shading Accent 3" w:semiHidden="0" w:uiPriority="71" w:unhideWhenUsed="0"/>
+    <w:lsdException w:name="Colorful List Accent 3" w:semiHidden="0" w:uiPriority="72" w:unhideWhenUsed="0"/>
+    <w:lsdException w:name="Colorful Grid Accent 3" w:semiHidden="0" w:uiPriority="73" w:unhideWhenUsed="0"/>
+    <w:lsdException w:name="Light Shading Accent 4" w:semiHidden="0" w:uiPriority="60" w:unhideWhenUsed="0"/>
+    <w:lsdException w:name="Light List Accent 4" w:semiHidden="0" w:uiPriority="61" w:unhideWhenUsed="0"/>
+    <w:lsdException w:name="Light Grid Accent 4" w:semiHidden="0" w:uiPriority="62" w:unhideWhenUsed="0"/>
+    <w:lsdException w:name="Medium Shading 1 Accent 4" w:semiHidden="0" w:uiPriority="63" w:unhideWhenUsed="0"/>
+    <w:lsdException w:name="Medium Shading 2 Accent 4" w:semiHidden="0" w:uiPriority="64" w:unhideWhenUsed="0"/>
+    <w:lsdException w:name="Medium List 1 Accent 4" w:semiHidden="0" w:uiPriority="65" w:unhideWhenUsed="0"/>
+    <w:lsdException w:name="Medium List 2 Accent 4" w:semiHidden="0" w:uiPriority="66" w:unhideWhenUsed="0"/>
+    <w:lsdException w:name="Medium Grid 1 Accent 4" w:semiHidden="0" w:uiPriority="67" w:unhideWhenUsed="0"/>
+    <w:lsdException w:name="Medium Grid 2 Accent 4" w:semiHidden="0" w:uiPriority="68" w:unhideWhenUsed="0"/>
+    <w:lsdException w:name="Medium Grid 3 Accent 4" w:semiHidden="0" w:uiPriority="69" w:unhideWhenUsed="0"/>
+    <w:lsdException w:name="Dark List Accent 4" w:semiHidden="0" w:uiPriority="70" w:unhideWhenUsed="0"/>
+    <w:lsdException w:name="Colorful Shading Accent 4" w:semiHidden="0" w:uiPriority="71" w:unhideWhenUsed="0"/>
+    <w:lsdException w:name="Colorful List Accent 4" w:semiHidden="0" w:uiPriority="72" w:unhideWhenUsed="0"/>
+    <w:lsdException w:name="Colorful Grid Accent 4" w:semiHidden="0" w:uiPriority="73" w:unhideWhenUsed="0"/>
+    <w:lsdException w:name="Light Shading Accent 5" w:semiHidden="0" w:uiPriority="60" w:unhideWhenUsed="0"/>
+    <w:lsdException w:name="Light List Accent 5" w:semiHidden="0" w:uiPriority="61" w:unhideWhenUsed="0"/>
+    <w:lsdException w:name="Light Grid Accent 5" w:semiHidden="0" w:uiPriority="62" w:unhideWhenUsed="0"/>
+    <w:lsdException w:name="Medium Shading 1 Accent 5" w:semiHidden="0" w:uiPriority="63" w:unhideWhenUsed="0"/>
+    <w:lsdException w:name="Medium Shading 2 Accent 5" w:semiHidden="0" w:uiPriority="64" w:unhideWhenUsed="0"/>
+    <w:lsdException w:name="Medium List 1 Accent 5" w:semiHidden="0" w:uiPriority="65" w:unhideWhenUsed="0"/>
+    <w:lsdException w:name="Medium List 2 Accent 5" w:semiHidden="0" w:uiPriority="66" w:unhideWhenUsed="0"/>
+    <w:lsdException w:name="Medium Grid 1 Accent 5" w:semiHidden="0" w:uiPriority="67" w:unhideWhenUsed="0"/>
+    <w:lsdException w:name="Medium Grid 2 Accent 5" w:semiHidden="0" w:uiPriority="68" w:unhideWhenUsed="0"/>
+    <w:lsdException w:name="Medium Grid 3 Accent 5" w:semiHidden="0" w:uiPriority="69" w:unhideWhenUsed="0"/>
+    <w:lsdException w:name="Dark List Accent 5" w:semiHidden="0" w:uiPriority="70" w:unhideWhenUsed="0"/>
+    <w:lsdException w:name="Colorful Shading Accent 5" w:semiHidden="0" w:uiPriority="71" w:unhideWhenUsed="0"/>
+    <w:lsdException w:name="Colorful List Accent 5" w:semiHidden="0" w:uiPriority="72" w:unhideWhenUsed="0"/>
+    <w:lsdException w:name="Colorful Grid Accent 5" w:semiHidden="0" w:uiPriority="73" w:unhideWhenUsed="0"/>
+    <w:lsdException w:name="Light Shading Accent 6" w:semiHidden="0" w:uiPriority="60" w:unhideWhenUsed="0"/>
+    <w:lsdException w:name="Light List Accent 6" w:semiHidden="0" w:uiPriority="61" w:unhideWhenUsed="0"/>
+    <w:lsdException w:name="Light Grid Accent 6" w:semiHidden="0" w:uiPriority="62" w:unhideWhenUsed="0"/>
+    <w:lsdException w:name="Medium Shading 1 Accent 6" w:semiHidden="0" w:uiPriority="63" w:unhideWhenUsed="0"/>
+    <w:lsdException w:name="Medium Shading 2 Accent 6" w:semiHidden="0" w:uiPriority="64" w:unhideWhenUsed="0"/>
+    <w:lsdException w:name="Medium List 1 Accent 6" w:semiHidden="0" w:uiPriority="65" w:unhideWhenUsed="0"/>
+    <w:lsdException w:name="Medium List 2 Accent 6" w:semiHidden="0" w:uiPriority="66" w:unhideWhenUsed="0"/>
+    <w:lsdException w:name="Medium Grid 1 Accent 6" w:semiHidden="0" w:uiPriority="67" w:unhideWhenUsed="0"/>
+    <w:lsdException w:name="Medium Grid 2 Accent 6" w:semiHidden="0" w:uiPriority="68" w:unhideWhenUsed="0"/>
+    <w:lsdException w:name="Medium Grid 3 Accent 6" w:semiHidden="0" w:uiPriority="69" w:unhideWhenUsed="0"/>
+    <w:lsdException w:name="Dark List Accent 6" w:semiHidden="0" w:uiPriority="70" w:unhideWhenUsed="0"/>
+    <w:lsdException w:name="Colorful Shading Accent 6" w:semiHidden="0" w:uiPriority="71" w:unhideWhenUsed="0"/>
+    <w:lsdException w:name="Colorful List Accent 6" w:semiHidden="0" w:uiPriority="72" w:unhideWhenUsed="0"/>
+    <w:lsdException w:name="Colorful Grid Accent 6" w:semiHidden="0" w:uiPriority="73" w:unhideWhenUsed="0"/>
+    <w:lsdException w:name="Subtle Emphasis" w:semiHidden="0" w:uiPriority="19" w:unhideWhenUsed="0" w:qFormat="1"/>
+    <w:lsdException w:name="Intense Emphasis" w:semiHidden="0" w:uiPriority="21" w:unhideWhenUsed="0" w:qFormat="1"/>
+    <w:lsdException w:name="Subtle Reference" w:semiHidden="0" w:uiPriority="31" w:unhideWhenUsed="0" w:qFormat="1"/>
+    <w:lsdException w:name="Intense Reference" w:semiHidden="0" w:uiPriority="32" w:unhideWhenUsed="0" w:qFormat="1"/>
+    <w:lsdException w:name="Book Title" w:semiHidden="0" w:uiPriority="33" w:unhideWhenUsed="0" w:qFormat="1"/>
+    <w:lsdException w:name="Bibliography" w:uiPriority="37"/>
+    <w:lsdException w:name="TOC Heading" w:uiPriority="39" w:qFormat="1"/>
+  </w:latentStyles>
+  <w:style w:type="paragraph" w:default="1" w:styleId="Normal">
+    <w:name w:val="Normal"/>
+    <w:qFormat/>
+  </w:style>
+  <w:style w:type="character" w:default="1" w:styleId="Fuentedeprrafopredeter">
+    <w:name w:val="Default Paragraph Font"/>
+    <w:uiPriority w:val="1"/>
+    <w:semiHidden/>
+    <w:unhideWhenUsed/>
+  </w:style>
+  <w:style w:type="table" w:default="1" w:styleId="Tablanormal">
+    <w:name w:val="Normal Table"/>
+    <w:uiPriority w:val="99"/>
+    <w:semiHidden/>
+    <w:unhideWhenUsed/>
+    <w:qFormat/>
+    <w:tblPr>
+      <w:tblInd w:w="0" w:type="dxa"/>
+      <w:tblCellMar>
+        <w:top w:w="0" w:type="dxa"/>
+        <w:left w:w="108" w:type="dxa"/>
+        <w:bottom w:w="0" w:type="dxa"/>
+        <w:right w:w="108" w:type="dxa"/>
+      </w:tblCellMar>
+    </w:tblPr>
+  </w:style>
+  <w:style w:type="numbering" w:default="1" w:styleId="Sinlista">
+    <w:name w:val="No List"/>
+    <w:uiPriority w:val="99"/>
+    <w:semiHidden/>
+    <w:unhideWhenUsed/>
+  </w:style>
+  <w:style w:type="paragraph" w:customStyle="1" w:styleId="F3612568AE7D485E91219F31395D23CA">
+    <w:name w:val="F3612568AE7D485E91219F31395D23CA"/>
+    <w:rsid w:val="006D07EB"/>
+  </w:style>
+  <w:style w:type="paragraph" w:customStyle="1" w:styleId="B08092AA73C243AE9BAB69DA94A52F14">
+    <w:name w:val="B08092AA73C243AE9BAB69DA94A52F14"/>
+    <w:rsid w:val="006D07EB"/>
+  </w:style>
+  <w:style w:type="paragraph" w:customStyle="1" w:styleId="EA484608F89D46C5B571C5F2DE1949A0">
+    <w:name w:val="EA484608F89D46C5B571C5F2DE1949A0"/>
+    <w:rsid w:val="006D07EB"/>
+  </w:style>
+  <w:style w:type="paragraph" w:customStyle="1" w:styleId="83FCD0E305DD4DEE9D8F123761DDB8C5">
+    <w:name w:val="83FCD0E305DD4DEE9D8F123761DDB8C5"/>
+    <w:rsid w:val="006D07EB"/>
+  </w:style>
+  <w:style w:type="paragraph" w:customStyle="1" w:styleId="C5EC36158DFE4DDCBB32615ACE58EA8C">
+    <w:name w:val="C5EC36158DFE4DDCBB32615ACE58EA8C"/>
+    <w:rsid w:val="006D07EB"/>
+  </w:style>
+  <w:style w:type="paragraph" w:customStyle="1" w:styleId="D19D58F755A740E7875A0A030FFF8C0A">
+    <w:name w:val="D19D58F755A740E7875A0A030FFF8C0A"/>
+    <w:rsid w:val="006D07EB"/>
+  </w:style>
+</w:styles>
+</file>
+
+<file path=word/glossary/webSettings.xml><?xml version="1.0" encoding="utf-8"?>
+<w:webSettings xmlns:r="http://schemas.openxmlformats.org/officeDocument/2006/relationships" xmlns:w="http://schemas.openxmlformats.org/wordprocessingml/2006/main">
+  <w:optimizeForBrowser/>
+</w:webSettings>
 </file>
 
 <file path=word/theme/theme1.xml><?xml version="1.0" encoding="utf-8"?>
@@ -7209,11 +8035,47 @@
     <b:URL>http://www.w3schools.com/webservices/ws_wsdl_intro.asp</b:URL>
     <b:RefOrder>12</b:RefOrder>
   </b:Source>
+  <b:Source>
+    <b:Tag>AGE14</b:Tag>
+    <b:SourceType>InternetSite</b:SourceType>
+    <b:Guid>{E32EC5D1-8AF3-4182-895E-886AB7629F87}</b:Guid>
+    <b:LCID>0</b:LCID>
+    <b:Title>AGESIC</b:Title>
+    <b:InternetSiteTitle>Agencia de Gobierno Electrónico y Sociedad de la Información</b:InternetSiteTitle>
+    <b:YearAccessed>2014</b:YearAccessed>
+    <b:MonthAccessed>05</b:MonthAccessed>
+    <b:DayAccessed>05</b:DayAccessed>
+    <b:URL>http://www.agesic.gub.uy/</b:URL>
+    <b:RefOrder>13</b:RefOrder>
+  </b:Source>
+  <b:Source>
+    <b:Tag>Nas14</b:Tag>
+    <b:SourceType>InternetSite</b:SourceType>
+    <b:Guid>{BE7A0FD7-073D-466E-AA0F-5349E1F5F6E8}</b:Guid>
+    <b:LCID>0</b:LCID>
+    <b:Author>
+      <b:Author>
+        <b:NameList>
+          <b:Person>
+            <b:Last>Naser</b:Last>
+            <b:First>Alejandra</b:First>
+          </b:Person>
+        </b:NameList>
+      </b:Author>
+    </b:Author>
+    <b:Title>Gobierno Electrónico y Gestión Pública</b:Title>
+    <b:InternetSiteTitle>CEPAL (Comisión Económica para América Latina y el Caribe)</b:InternetSiteTitle>
+    <b:YearAccessed>2014</b:YearAccessed>
+    <b:MonthAccessed>09</b:MonthAccessed>
+    <b:DayAccessed>28</b:DayAccessed>
+    <b:URL>http://www.cepal.org/ilpes/noticias/paginas/5/39255/gobierno_electronico_anaser.pdf.</b:URL>
+    <b:RefOrder>14</b:RefOrder>
+  </b:Source>
 </b:Sources>
 </file>
 
 <file path=customXml/itemProps1.xml><?xml version="1.0" encoding="utf-8"?>
-<ds:datastoreItem xmlns:ds="http://schemas.openxmlformats.org/officeDocument/2006/customXml" ds:itemID="{98C3A38E-F1B0-462F-A393-EF91B447E698}">
+<ds:datastoreItem xmlns:ds="http://schemas.openxmlformats.org/officeDocument/2006/customXml" ds:itemID="{1D4C6192-5DF2-4B7A-B2FE-434401BA51FE}">
   <ds:schemaRefs>
     <ds:schemaRef ds:uri="http://schemas.openxmlformats.org/officeDocument/2006/bibliography"/>
   </ds:schemaRefs>

</xml_diff>

<commit_message>
Introducción doc final+propuesta de proy de Raquel+Cambios sugeridos en la presentación
</commit_message>
<xml_diff>
--- a/Notas.docx
+++ b/Notas.docx
@@ -496,7 +496,7 @@
             </w:rPr>
             <w:fldChar w:fldCharType="separate"/>
           </w:r>
-          <w:hyperlink w:anchor="_Toc399686701" w:history="1">
+          <w:hyperlink w:anchor="_Toc401590077" w:history="1">
             <w:r>
               <w:rPr>
                 <w:rStyle w:val="Hipervnculo"/>
@@ -537,7 +537,7 @@
                 <w:noProof/>
                 <w:webHidden/>
               </w:rPr>
-              <w:instrText xml:space="preserve"> PAGEREF _Toc399686701 \h </w:instrText>
+              <w:instrText xml:space="preserve"> PAGEREF _Toc401590077 \h </w:instrText>
             </w:r>
             <w:r>
               <w:rPr>
@@ -557,7 +557,499 @@
                 <w:noProof/>
                 <w:webHidden/>
               </w:rPr>
-              <w:t>5</w:t>
+              <w:t>6</w:t>
+            </w:r>
+            <w:r>
+              <w:rPr>
+                <w:noProof/>
+                <w:webHidden/>
+              </w:rPr>
+              <w:fldChar w:fldCharType="end"/>
+            </w:r>
+          </w:hyperlink>
+        </w:p>
+        <w:p>
+          <w:pPr>
+            <w:pStyle w:val="TDC2"/>
+            <w:tabs>
+              <w:tab w:val="left" w:pos="880"/>
+              <w:tab w:val="right" w:leader="dot" w:pos="8494"/>
+            </w:tabs>
+            <w:rPr>
+              <w:noProof/>
+            </w:rPr>
+          </w:pPr>
+          <w:hyperlink w:anchor="_Toc401590078" w:history="1">
+            <w:r>
+              <w:rPr>
+                <w:rStyle w:val="Hipervnculo"/>
+                <w:noProof/>
+              </w:rPr>
+              <w:t>1.1</w:t>
+            </w:r>
+            <w:r>
+              <w:rPr>
+                <w:noProof/>
+              </w:rPr>
+              <w:tab/>
+            </w:r>
+            <w:r>
+              <w:rPr>
+                <w:rStyle w:val="Hipervnculo"/>
+                <w:noProof/>
+              </w:rPr>
+              <w:t>Contexto</w:t>
+            </w:r>
+            <w:r>
+              <w:rPr>
+                <w:noProof/>
+                <w:webHidden/>
+              </w:rPr>
+              <w:tab/>
+            </w:r>
+            <w:r>
+              <w:rPr>
+                <w:noProof/>
+                <w:webHidden/>
+              </w:rPr>
+              <w:fldChar w:fldCharType="begin"/>
+            </w:r>
+            <w:r>
+              <w:rPr>
+                <w:noProof/>
+                <w:webHidden/>
+              </w:rPr>
+              <w:instrText xml:space="preserve"> PAGEREF _Toc401590078 \h </w:instrText>
+            </w:r>
+            <w:r>
+              <w:rPr>
+                <w:noProof/>
+                <w:webHidden/>
+              </w:rPr>
+            </w:r>
+            <w:r>
+              <w:rPr>
+                <w:noProof/>
+                <w:webHidden/>
+              </w:rPr>
+              <w:fldChar w:fldCharType="separate"/>
+            </w:r>
+            <w:r>
+              <w:rPr>
+                <w:noProof/>
+                <w:webHidden/>
+              </w:rPr>
+              <w:t>6</w:t>
+            </w:r>
+            <w:r>
+              <w:rPr>
+                <w:noProof/>
+                <w:webHidden/>
+              </w:rPr>
+              <w:fldChar w:fldCharType="end"/>
+            </w:r>
+          </w:hyperlink>
+        </w:p>
+        <w:p>
+          <w:pPr>
+            <w:pStyle w:val="TDC2"/>
+            <w:tabs>
+              <w:tab w:val="left" w:pos="880"/>
+              <w:tab w:val="right" w:leader="dot" w:pos="8494"/>
+            </w:tabs>
+            <w:rPr>
+              <w:noProof/>
+            </w:rPr>
+          </w:pPr>
+          <w:hyperlink w:anchor="_Toc401590079" w:history="1">
+            <w:r>
+              <w:rPr>
+                <w:rStyle w:val="Hipervnculo"/>
+                <w:noProof/>
+              </w:rPr>
+              <w:t>1.2</w:t>
+            </w:r>
+            <w:r>
+              <w:rPr>
+                <w:noProof/>
+              </w:rPr>
+              <w:tab/>
+            </w:r>
+            <w:r>
+              <w:rPr>
+                <w:rStyle w:val="Hipervnculo"/>
+                <w:noProof/>
+              </w:rPr>
+              <w:t>Objetivos</w:t>
+            </w:r>
+            <w:r>
+              <w:rPr>
+                <w:noProof/>
+                <w:webHidden/>
+              </w:rPr>
+              <w:tab/>
+            </w:r>
+            <w:r>
+              <w:rPr>
+                <w:noProof/>
+                <w:webHidden/>
+              </w:rPr>
+              <w:fldChar w:fldCharType="begin"/>
+            </w:r>
+            <w:r>
+              <w:rPr>
+                <w:noProof/>
+                <w:webHidden/>
+              </w:rPr>
+              <w:instrText xml:space="preserve"> PAGEREF _Toc401590079 \h </w:instrText>
+            </w:r>
+            <w:r>
+              <w:rPr>
+                <w:noProof/>
+                <w:webHidden/>
+              </w:rPr>
+            </w:r>
+            <w:r>
+              <w:rPr>
+                <w:noProof/>
+                <w:webHidden/>
+              </w:rPr>
+              <w:fldChar w:fldCharType="separate"/>
+            </w:r>
+            <w:r>
+              <w:rPr>
+                <w:noProof/>
+                <w:webHidden/>
+              </w:rPr>
+              <w:t>6</w:t>
+            </w:r>
+            <w:r>
+              <w:rPr>
+                <w:noProof/>
+                <w:webHidden/>
+              </w:rPr>
+              <w:fldChar w:fldCharType="end"/>
+            </w:r>
+          </w:hyperlink>
+        </w:p>
+        <w:p>
+          <w:pPr>
+            <w:pStyle w:val="TDC2"/>
+            <w:tabs>
+              <w:tab w:val="left" w:pos="880"/>
+              <w:tab w:val="right" w:leader="dot" w:pos="8494"/>
+            </w:tabs>
+            <w:rPr>
+              <w:noProof/>
+            </w:rPr>
+          </w:pPr>
+          <w:hyperlink w:anchor="_Toc401590080" w:history="1">
+            <w:r>
+              <w:rPr>
+                <w:rStyle w:val="Hipervnculo"/>
+                <w:noProof/>
+              </w:rPr>
+              <w:t>1.3</w:t>
+            </w:r>
+            <w:r>
+              <w:rPr>
+                <w:noProof/>
+              </w:rPr>
+              <w:tab/>
+            </w:r>
+            <w:r>
+              <w:rPr>
+                <w:rStyle w:val="Hipervnculo"/>
+                <w:noProof/>
+              </w:rPr>
+              <w:t>Resultados esperados</w:t>
+            </w:r>
+            <w:r>
+              <w:rPr>
+                <w:noProof/>
+                <w:webHidden/>
+              </w:rPr>
+              <w:tab/>
+            </w:r>
+            <w:r>
+              <w:rPr>
+                <w:noProof/>
+                <w:webHidden/>
+              </w:rPr>
+              <w:fldChar w:fldCharType="begin"/>
+            </w:r>
+            <w:r>
+              <w:rPr>
+                <w:noProof/>
+                <w:webHidden/>
+              </w:rPr>
+              <w:instrText xml:space="preserve"> PAGEREF _Toc401590080 \h </w:instrText>
+            </w:r>
+            <w:r>
+              <w:rPr>
+                <w:noProof/>
+                <w:webHidden/>
+              </w:rPr>
+            </w:r>
+            <w:r>
+              <w:rPr>
+                <w:noProof/>
+                <w:webHidden/>
+              </w:rPr>
+              <w:fldChar w:fldCharType="separate"/>
+            </w:r>
+            <w:r>
+              <w:rPr>
+                <w:noProof/>
+                <w:webHidden/>
+              </w:rPr>
+              <w:t>7</w:t>
+            </w:r>
+            <w:r>
+              <w:rPr>
+                <w:noProof/>
+                <w:webHidden/>
+              </w:rPr>
+              <w:fldChar w:fldCharType="end"/>
+            </w:r>
+          </w:hyperlink>
+        </w:p>
+        <w:p>
+          <w:pPr>
+            <w:pStyle w:val="TDC2"/>
+            <w:tabs>
+              <w:tab w:val="left" w:pos="880"/>
+              <w:tab w:val="right" w:leader="dot" w:pos="8494"/>
+            </w:tabs>
+            <w:rPr>
+              <w:noProof/>
+            </w:rPr>
+          </w:pPr>
+          <w:hyperlink w:anchor="_Toc401590081" w:history="1">
+            <w:r>
+              <w:rPr>
+                <w:rStyle w:val="Hipervnculo"/>
+                <w:noProof/>
+              </w:rPr>
+              <w:t>1.4</w:t>
+            </w:r>
+            <w:r>
+              <w:rPr>
+                <w:noProof/>
+              </w:rPr>
+              <w:tab/>
+            </w:r>
+            <w:r>
+              <w:rPr>
+                <w:rStyle w:val="Hipervnculo"/>
+                <w:noProof/>
+              </w:rPr>
+              <w:t>Resultados alcanzados</w:t>
+            </w:r>
+            <w:r>
+              <w:rPr>
+                <w:noProof/>
+                <w:webHidden/>
+              </w:rPr>
+              <w:tab/>
+            </w:r>
+            <w:r>
+              <w:rPr>
+                <w:noProof/>
+                <w:webHidden/>
+              </w:rPr>
+              <w:fldChar w:fldCharType="begin"/>
+            </w:r>
+            <w:r>
+              <w:rPr>
+                <w:noProof/>
+                <w:webHidden/>
+              </w:rPr>
+              <w:instrText xml:space="preserve"> PAGEREF _Toc401590081 \h </w:instrText>
+            </w:r>
+            <w:r>
+              <w:rPr>
+                <w:noProof/>
+                <w:webHidden/>
+              </w:rPr>
+            </w:r>
+            <w:r>
+              <w:rPr>
+                <w:noProof/>
+                <w:webHidden/>
+              </w:rPr>
+              <w:fldChar w:fldCharType="separate"/>
+            </w:r>
+            <w:r>
+              <w:rPr>
+                <w:noProof/>
+                <w:webHidden/>
+              </w:rPr>
+              <w:t>7</w:t>
+            </w:r>
+            <w:r>
+              <w:rPr>
+                <w:noProof/>
+                <w:webHidden/>
+              </w:rPr>
+              <w:fldChar w:fldCharType="end"/>
+            </w:r>
+          </w:hyperlink>
+        </w:p>
+        <w:p>
+          <w:pPr>
+            <w:pStyle w:val="TDC2"/>
+            <w:tabs>
+              <w:tab w:val="left" w:pos="880"/>
+              <w:tab w:val="right" w:leader="dot" w:pos="8494"/>
+            </w:tabs>
+            <w:rPr>
+              <w:noProof/>
+            </w:rPr>
+          </w:pPr>
+          <w:hyperlink w:anchor="_Toc401590082" w:history="1">
+            <w:r>
+              <w:rPr>
+                <w:rStyle w:val="Hipervnculo"/>
+                <w:noProof/>
+              </w:rPr>
+              <w:t>1.5</w:t>
+            </w:r>
+            <w:r>
+              <w:rPr>
+                <w:noProof/>
+              </w:rPr>
+              <w:tab/>
+            </w:r>
+            <w:r>
+              <w:rPr>
+                <w:rStyle w:val="Hipervnculo"/>
+                <w:noProof/>
+              </w:rPr>
+              <w:t>Gestión del proyecto</w:t>
+            </w:r>
+            <w:r>
+              <w:rPr>
+                <w:noProof/>
+                <w:webHidden/>
+              </w:rPr>
+              <w:tab/>
+            </w:r>
+            <w:r>
+              <w:rPr>
+                <w:noProof/>
+                <w:webHidden/>
+              </w:rPr>
+              <w:fldChar w:fldCharType="begin"/>
+            </w:r>
+            <w:r>
+              <w:rPr>
+                <w:noProof/>
+                <w:webHidden/>
+              </w:rPr>
+              <w:instrText xml:space="preserve"> PAGEREF _Toc401590082 \h </w:instrText>
+            </w:r>
+            <w:r>
+              <w:rPr>
+                <w:noProof/>
+                <w:webHidden/>
+              </w:rPr>
+            </w:r>
+            <w:r>
+              <w:rPr>
+                <w:noProof/>
+                <w:webHidden/>
+              </w:rPr>
+              <w:fldChar w:fldCharType="separate"/>
+            </w:r>
+            <w:r>
+              <w:rPr>
+                <w:noProof/>
+                <w:webHidden/>
+              </w:rPr>
+              <w:t>7</w:t>
+            </w:r>
+            <w:r>
+              <w:rPr>
+                <w:noProof/>
+                <w:webHidden/>
+              </w:rPr>
+              <w:fldChar w:fldCharType="end"/>
+            </w:r>
+          </w:hyperlink>
+        </w:p>
+        <w:p>
+          <w:pPr>
+            <w:pStyle w:val="TDC2"/>
+            <w:tabs>
+              <w:tab w:val="left" w:pos="880"/>
+              <w:tab w:val="right" w:leader="dot" w:pos="8494"/>
+            </w:tabs>
+            <w:rPr>
+              <w:noProof/>
+            </w:rPr>
+          </w:pPr>
+          <w:hyperlink w:anchor="_Toc401590083" w:history="1">
+            <w:r>
+              <w:rPr>
+                <w:rStyle w:val="Hipervnculo"/>
+                <w:noProof/>
+              </w:rPr>
+              <w:t>1.6</w:t>
+            </w:r>
+            <w:r>
+              <w:rPr>
+                <w:noProof/>
+              </w:rPr>
+              <w:tab/>
+            </w:r>
+            <w:r>
+              <w:rPr>
+                <w:rStyle w:val="Hipervnculo"/>
+                <w:noProof/>
+              </w:rPr>
+              <w:t>Estructura del documento</w:t>
+            </w:r>
+            <w:r>
+              <w:rPr>
+                <w:noProof/>
+                <w:webHidden/>
+              </w:rPr>
+              <w:tab/>
+            </w:r>
+            <w:r>
+              <w:rPr>
+                <w:noProof/>
+                <w:webHidden/>
+              </w:rPr>
+              <w:fldChar w:fldCharType="begin"/>
+            </w:r>
+            <w:r>
+              <w:rPr>
+                <w:noProof/>
+                <w:webHidden/>
+              </w:rPr>
+              <w:instrText xml:space="preserve"> PAGEREF _Toc401590083 \h </w:instrText>
+            </w:r>
+            <w:r>
+              <w:rPr>
+                <w:noProof/>
+                <w:webHidden/>
+              </w:rPr>
+            </w:r>
+            <w:r>
+              <w:rPr>
+                <w:noProof/>
+                <w:webHidden/>
+              </w:rPr>
+              <w:fldChar w:fldCharType="separate"/>
+            </w:r>
+            <w:r>
+              <w:rPr>
+                <w:noProof/>
+                <w:webHidden/>
+              </w:rPr>
+              <w:t>7</w:t>
             </w:r>
             <w:r>
               <w:rPr>
@@ -579,7 +1071,7 @@
               <w:noProof/>
             </w:rPr>
           </w:pPr>
-          <w:hyperlink w:anchor="_Toc399686702" w:history="1">
+          <w:hyperlink w:anchor="_Toc401590084" w:history="1">
             <w:r>
               <w:rPr>
                 <w:rStyle w:val="Hipervnculo"/>
@@ -620,7 +1112,7 @@
                 <w:noProof/>
                 <w:webHidden/>
               </w:rPr>
-              <w:instrText xml:space="preserve"> PAGEREF _Toc399686702 \h </w:instrText>
+              <w:instrText xml:space="preserve"> PAGEREF _Toc401590084 \h </w:instrText>
             </w:r>
             <w:r>
               <w:rPr>
@@ -640,7 +1132,7 @@
                 <w:noProof/>
                 <w:webHidden/>
               </w:rPr>
-              <w:t>5</w:t>
+              <w:t>7</w:t>
             </w:r>
             <w:r>
               <w:rPr>
@@ -662,7 +1154,7 @@
               <w:noProof/>
             </w:rPr>
           </w:pPr>
-          <w:hyperlink w:anchor="_Toc399686703" w:history="1">
+          <w:hyperlink w:anchor="_Toc401590085" w:history="1">
             <w:r>
               <w:rPr>
                 <w:rStyle w:val="Hipervnculo"/>
@@ -681,7 +1173,7 @@
                 <w:rStyle w:val="Hipervnculo"/>
                 <w:noProof/>
               </w:rPr>
-              <w:t>REST</w:t>
+              <w:t>SOAP</w:t>
             </w:r>
             <w:r>
               <w:rPr>
@@ -702,7 +1194,7 @@
                 <w:noProof/>
                 <w:webHidden/>
               </w:rPr>
-              <w:instrText xml:space="preserve"> PAGEREF _Toc399686703 \h </w:instrText>
+              <w:instrText xml:space="preserve"> PAGEREF _Toc401590085 \h </w:instrText>
             </w:r>
             <w:r>
               <w:rPr>
@@ -722,7 +1214,7 @@
                 <w:noProof/>
                 <w:webHidden/>
               </w:rPr>
-              <w:t>6</w:t>
+              <w:t>7</w:t>
             </w:r>
             <w:r>
               <w:rPr>
@@ -744,7 +1236,7 @@
               <w:noProof/>
             </w:rPr>
           </w:pPr>
-          <w:hyperlink w:anchor="_Toc399686704" w:history="1">
+          <w:hyperlink w:anchor="_Toc401590086" w:history="1">
             <w:r>
               <w:rPr>
                 <w:rStyle w:val="Hipervnculo"/>
@@ -763,7 +1255,7 @@
                 <w:rStyle w:val="Hipervnculo"/>
                 <w:noProof/>
               </w:rPr>
-              <w:t>SOAP</w:t>
+              <w:t>REST</w:t>
             </w:r>
             <w:r>
               <w:rPr>
@@ -784,7 +1276,7 @@
                 <w:noProof/>
                 <w:webHidden/>
               </w:rPr>
-              <w:instrText xml:space="preserve"> PAGEREF _Toc399686704 \h </w:instrText>
+              <w:instrText xml:space="preserve"> PAGEREF _Toc401590086 \h </w:instrText>
             </w:r>
             <w:r>
               <w:rPr>
@@ -804,7 +1296,7 @@
                 <w:noProof/>
                 <w:webHidden/>
               </w:rPr>
-              <w:t>6</w:t>
+              <w:t>8</w:t>
             </w:r>
             <w:r>
               <w:rPr>
@@ -826,7 +1318,7 @@
               <w:noProof/>
             </w:rPr>
           </w:pPr>
-          <w:hyperlink w:anchor="_Toc399686705" w:history="1">
+          <w:hyperlink w:anchor="_Toc401590087" w:history="1">
             <w:r>
               <w:rPr>
                 <w:rStyle w:val="Hipervnculo"/>
@@ -866,7 +1358,7 @@
                 <w:noProof/>
                 <w:webHidden/>
               </w:rPr>
-              <w:instrText xml:space="preserve"> PAGEREF _Toc399686705 \h </w:instrText>
+              <w:instrText xml:space="preserve"> PAGEREF _Toc401590087 \h </w:instrText>
             </w:r>
             <w:r>
               <w:rPr>
@@ -886,7 +1378,7 @@
                 <w:noProof/>
                 <w:webHidden/>
               </w:rPr>
-              <w:t>7</w:t>
+              <w:t>8</w:t>
             </w:r>
             <w:r>
               <w:rPr>
@@ -908,7 +1400,7 @@
               <w:noProof/>
             </w:rPr>
           </w:pPr>
-          <w:hyperlink w:anchor="_Toc399686706" w:history="1">
+          <w:hyperlink w:anchor="_Toc401590088" w:history="1">
             <w:r>
               <w:rPr>
                 <w:rStyle w:val="Hipervnculo"/>
@@ -948,7 +1440,7 @@
                 <w:noProof/>
                 <w:webHidden/>
               </w:rPr>
-              <w:instrText xml:space="preserve"> PAGEREF _Toc399686706 \h </w:instrText>
+              <w:instrText xml:space="preserve"> PAGEREF _Toc401590088 \h </w:instrText>
             </w:r>
             <w:r>
               <w:rPr>
@@ -968,7 +1460,7 @@
                 <w:noProof/>
                 <w:webHidden/>
               </w:rPr>
-              <w:t>7</w:t>
+              <w:t>8</w:t>
             </w:r>
             <w:r>
               <w:rPr>
@@ -990,7 +1482,7 @@
               <w:noProof/>
             </w:rPr>
           </w:pPr>
-          <w:hyperlink w:anchor="_Toc399686707" w:history="1">
+          <w:hyperlink w:anchor="_Toc401590089" w:history="1">
             <w:r>
               <w:rPr>
                 <w:rStyle w:val="Hipervnculo"/>
@@ -1030,7 +1522,7 @@
                 <w:noProof/>
                 <w:webHidden/>
               </w:rPr>
-              <w:instrText xml:space="preserve"> PAGEREF _Toc399686707 \h </w:instrText>
+              <w:instrText xml:space="preserve"> PAGEREF _Toc401590089 \h </w:instrText>
             </w:r>
             <w:r>
               <w:rPr>
@@ -1050,7 +1542,7 @@
                 <w:noProof/>
                 <w:webHidden/>
               </w:rPr>
-              <w:t>7</w:t>
+              <w:t>9</w:t>
             </w:r>
             <w:r>
               <w:rPr>
@@ -1072,7 +1564,7 @@
               <w:noProof/>
             </w:rPr>
           </w:pPr>
-          <w:hyperlink w:anchor="_Toc399686708" w:history="1">
+          <w:hyperlink w:anchor="_Toc401590090" w:history="1">
             <w:r>
               <w:rPr>
                 <w:rStyle w:val="Hipervnculo"/>
@@ -1112,7 +1604,7 @@
                 <w:noProof/>
                 <w:webHidden/>
               </w:rPr>
-              <w:instrText xml:space="preserve"> PAGEREF _Toc399686708 \h </w:instrText>
+              <w:instrText xml:space="preserve"> PAGEREF _Toc401590090 \h </w:instrText>
             </w:r>
             <w:r>
               <w:rPr>
@@ -1132,7 +1624,7 @@
                 <w:noProof/>
                 <w:webHidden/>
               </w:rPr>
-              <w:t>8</w:t>
+              <w:t>10</w:t>
             </w:r>
             <w:r>
               <w:rPr>
@@ -1154,7 +1646,7 @@
               <w:noProof/>
             </w:rPr>
           </w:pPr>
-          <w:hyperlink w:anchor="_Toc399686709" w:history="1">
+          <w:hyperlink w:anchor="_Toc401590091" w:history="1">
             <w:r>
               <w:rPr>
                 <w:rStyle w:val="Hipervnculo"/>
@@ -1194,7 +1686,7 @@
                 <w:noProof/>
                 <w:webHidden/>
               </w:rPr>
-              <w:instrText xml:space="preserve"> PAGEREF _Toc399686709 \h </w:instrText>
+              <w:instrText xml:space="preserve"> PAGEREF _Toc401590091 \h </w:instrText>
             </w:r>
             <w:r>
               <w:rPr>
@@ -1214,7 +1706,7 @@
                 <w:noProof/>
                 <w:webHidden/>
               </w:rPr>
-              <w:t>8</w:t>
+              <w:t>10</w:t>
             </w:r>
             <w:r>
               <w:rPr>
@@ -1236,7 +1728,7 @@
               <w:noProof/>
             </w:rPr>
           </w:pPr>
-          <w:hyperlink w:anchor="_Toc399686710" w:history="1">
+          <w:hyperlink w:anchor="_Toc401590092" w:history="1">
             <w:r>
               <w:rPr>
                 <w:rStyle w:val="Hipervnculo"/>
@@ -1276,7 +1768,7 @@
                 <w:noProof/>
                 <w:webHidden/>
               </w:rPr>
-              <w:instrText xml:space="preserve"> PAGEREF _Toc399686710 \h </w:instrText>
+              <w:instrText xml:space="preserve"> PAGEREF _Toc401590092 \h </w:instrText>
             </w:r>
             <w:r>
               <w:rPr>
@@ -1296,7 +1788,7 @@
                 <w:noProof/>
                 <w:webHidden/>
               </w:rPr>
-              <w:t>9</w:t>
+              <w:t>10</w:t>
             </w:r>
             <w:r>
               <w:rPr>
@@ -1318,7 +1810,7 @@
               <w:noProof/>
             </w:rPr>
           </w:pPr>
-          <w:hyperlink w:anchor="_Toc399686711" w:history="1">
+          <w:hyperlink w:anchor="_Toc401590093" w:history="1">
             <w:r>
               <w:rPr>
                 <w:rStyle w:val="Hipervnculo"/>
@@ -1359,7 +1851,7 @@
                 <w:noProof/>
                 <w:webHidden/>
               </w:rPr>
-              <w:instrText xml:space="preserve"> PAGEREF _Toc399686711 \h </w:instrText>
+              <w:instrText xml:space="preserve"> PAGEREF _Toc401590093 \h </w:instrText>
             </w:r>
             <w:r>
               <w:rPr>
@@ -1379,7 +1871,7 @@
                 <w:noProof/>
                 <w:webHidden/>
               </w:rPr>
-              <w:t>9</w:t>
+              <w:t>11</w:t>
             </w:r>
             <w:r>
               <w:rPr>
@@ -1401,7 +1893,7 @@
               <w:noProof/>
             </w:rPr>
           </w:pPr>
-          <w:hyperlink w:anchor="_Toc399686712" w:history="1">
+          <w:hyperlink w:anchor="_Toc401590094" w:history="1">
             <w:r>
               <w:rPr>
                 <w:rStyle w:val="Hipervnculo"/>
@@ -1441,7 +1933,7 @@
                 <w:noProof/>
                 <w:webHidden/>
               </w:rPr>
-              <w:instrText xml:space="preserve"> PAGEREF _Toc399686712 \h </w:instrText>
+              <w:instrText xml:space="preserve"> PAGEREF _Toc401590094 \h </w:instrText>
             </w:r>
             <w:r>
               <w:rPr>
@@ -1461,7 +1953,7 @@
                 <w:noProof/>
                 <w:webHidden/>
               </w:rPr>
-              <w:t>9</w:t>
+              <w:t>11</w:t>
             </w:r>
             <w:r>
               <w:rPr>
@@ -1483,7 +1975,7 @@
               <w:noProof/>
             </w:rPr>
           </w:pPr>
-          <w:hyperlink w:anchor="_Toc399686713" w:history="1">
+          <w:hyperlink w:anchor="_Toc401590095" w:history="1">
             <w:r>
               <w:rPr>
                 <w:rStyle w:val="Hipervnculo"/>
@@ -1523,7 +2015,7 @@
                 <w:noProof/>
                 <w:webHidden/>
               </w:rPr>
-              <w:instrText xml:space="preserve"> PAGEREF _Toc399686713 \h </w:instrText>
+              <w:instrText xml:space="preserve"> PAGEREF _Toc401590095 \h </w:instrText>
             </w:r>
             <w:r>
               <w:rPr>
@@ -1543,7 +2035,7 @@
                 <w:noProof/>
                 <w:webHidden/>
               </w:rPr>
-              <w:t>10</w:t>
+              <w:t>11</w:t>
             </w:r>
             <w:r>
               <w:rPr>
@@ -1565,7 +2057,7 @@
               <w:noProof/>
             </w:rPr>
           </w:pPr>
-          <w:hyperlink w:anchor="_Toc399686714" w:history="1">
+          <w:hyperlink w:anchor="_Toc401590096" w:history="1">
             <w:r>
               <w:rPr>
                 <w:rStyle w:val="Hipervnculo"/>
@@ -1605,7 +2097,7 @@
                 <w:noProof/>
                 <w:webHidden/>
               </w:rPr>
-              <w:instrText xml:space="preserve"> PAGEREF _Toc399686714 \h </w:instrText>
+              <w:instrText xml:space="preserve"> PAGEREF _Toc401590096 \h </w:instrText>
             </w:r>
             <w:r>
               <w:rPr>
@@ -1625,7 +2117,7 @@
                 <w:noProof/>
                 <w:webHidden/>
               </w:rPr>
-              <w:t>10</w:t>
+              <w:t>12</w:t>
             </w:r>
             <w:r>
               <w:rPr>
@@ -1647,7 +2139,7 @@
               <w:noProof/>
             </w:rPr>
           </w:pPr>
-          <w:hyperlink w:anchor="_Toc399686715" w:history="1">
+          <w:hyperlink w:anchor="_Toc401590097" w:history="1">
             <w:r>
               <w:rPr>
                 <w:rStyle w:val="Hipervnculo"/>
@@ -1687,7 +2179,7 @@
                 <w:noProof/>
                 <w:webHidden/>
               </w:rPr>
-              <w:instrText xml:space="preserve"> PAGEREF _Toc399686715 \h </w:instrText>
+              <w:instrText xml:space="preserve"> PAGEREF _Toc401590097 \h </w:instrText>
             </w:r>
             <w:r>
               <w:rPr>
@@ -1707,7 +2199,7 @@
                 <w:noProof/>
                 <w:webHidden/>
               </w:rPr>
-              <w:t>10</w:t>
+              <w:t>12</w:t>
             </w:r>
             <w:r>
               <w:rPr>
@@ -1729,7 +2221,7 @@
               <w:noProof/>
             </w:rPr>
           </w:pPr>
-          <w:hyperlink w:anchor="_Toc399686716" w:history="1">
+          <w:hyperlink w:anchor="_Toc401590098" w:history="1">
             <w:r>
               <w:rPr>
                 <w:rStyle w:val="Hipervnculo"/>
@@ -1769,7 +2261,7 @@
                 <w:noProof/>
                 <w:webHidden/>
               </w:rPr>
-              <w:instrText xml:space="preserve"> PAGEREF _Toc399686716 \h </w:instrText>
+              <w:instrText xml:space="preserve"> PAGEREF _Toc401590098 \h </w:instrText>
             </w:r>
             <w:r>
               <w:rPr>
@@ -1789,7 +2281,7 @@
                 <w:noProof/>
                 <w:webHidden/>
               </w:rPr>
-              <w:t>11</w:t>
+              <w:t>13</w:t>
             </w:r>
             <w:r>
               <w:rPr>
@@ -1811,7 +2303,7 @@
               <w:noProof/>
             </w:rPr>
           </w:pPr>
-          <w:hyperlink w:anchor="_Toc399686717" w:history="1">
+          <w:hyperlink w:anchor="_Toc401590099" w:history="1">
             <w:r>
               <w:rPr>
                 <w:rStyle w:val="Hipervnculo"/>
@@ -1851,7 +2343,7 @@
                 <w:noProof/>
                 <w:webHidden/>
               </w:rPr>
-              <w:instrText xml:space="preserve"> PAGEREF _Toc399686717 \h </w:instrText>
+              <w:instrText xml:space="preserve"> PAGEREF _Toc401590099 \h </w:instrText>
             </w:r>
             <w:r>
               <w:rPr>
@@ -1871,7 +2363,7 @@
                 <w:noProof/>
                 <w:webHidden/>
               </w:rPr>
-              <w:t>12</w:t>
+              <w:t>13</w:t>
             </w:r>
             <w:r>
               <w:rPr>
@@ -1893,7 +2385,7 @@
               <w:noProof/>
             </w:rPr>
           </w:pPr>
-          <w:hyperlink w:anchor="_Toc399686718" w:history="1">
+          <w:hyperlink w:anchor="_Toc401590100" w:history="1">
             <w:r>
               <w:rPr>
                 <w:rStyle w:val="Hipervnculo"/>
@@ -1913,7 +2405,7 @@
                 <w:rStyle w:val="Hipervnculo"/>
                 <w:noProof/>
               </w:rPr>
-              <w:t>Referencias</w:t>
+              <w:t>Conclusión</w:t>
             </w:r>
             <w:r>
               <w:rPr>
@@ -1934,7 +2426,7 @@
                 <w:noProof/>
                 <w:webHidden/>
               </w:rPr>
-              <w:instrText xml:space="preserve"> PAGEREF _Toc399686718 \h </w:instrText>
+              <w:instrText xml:space="preserve"> PAGEREF _Toc401590100 \h </w:instrText>
             </w:r>
             <w:r>
               <w:rPr>
@@ -1954,7 +2446,7 @@
                 <w:noProof/>
                 <w:webHidden/>
               </w:rPr>
-              <w:t>14</w:t>
+              <w:t>15</w:t>
             </w:r>
             <w:r>
               <w:rPr>
@@ -1976,7 +2468,7 @@
               <w:noProof/>
             </w:rPr>
           </w:pPr>
-          <w:hyperlink w:anchor="_Toc399686719" w:history="1">
+          <w:hyperlink w:anchor="_Toc401590101" w:history="1">
             <w:r>
               <w:rPr>
                 <w:rStyle w:val="Hipervnculo"/>
@@ -1996,6 +2488,172 @@
                 <w:rStyle w:val="Hipervnculo"/>
                 <w:noProof/>
               </w:rPr>
+              <w:t>Trabajo a futuro</w:t>
+            </w:r>
+            <w:r>
+              <w:rPr>
+                <w:noProof/>
+                <w:webHidden/>
+              </w:rPr>
+              <w:tab/>
+            </w:r>
+            <w:r>
+              <w:rPr>
+                <w:noProof/>
+                <w:webHidden/>
+              </w:rPr>
+              <w:fldChar w:fldCharType="begin"/>
+            </w:r>
+            <w:r>
+              <w:rPr>
+                <w:noProof/>
+                <w:webHidden/>
+              </w:rPr>
+              <w:instrText xml:space="preserve"> PAGEREF _Toc401590101 \h </w:instrText>
+            </w:r>
+            <w:r>
+              <w:rPr>
+                <w:noProof/>
+                <w:webHidden/>
+              </w:rPr>
+            </w:r>
+            <w:r>
+              <w:rPr>
+                <w:noProof/>
+                <w:webHidden/>
+              </w:rPr>
+              <w:fldChar w:fldCharType="separate"/>
+            </w:r>
+            <w:r>
+              <w:rPr>
+                <w:noProof/>
+                <w:webHidden/>
+              </w:rPr>
+              <w:t>15</w:t>
+            </w:r>
+            <w:r>
+              <w:rPr>
+                <w:noProof/>
+                <w:webHidden/>
+              </w:rPr>
+              <w:fldChar w:fldCharType="end"/>
+            </w:r>
+          </w:hyperlink>
+        </w:p>
+        <w:p>
+          <w:pPr>
+            <w:pStyle w:val="TDC1"/>
+            <w:tabs>
+              <w:tab w:val="left" w:pos="440"/>
+            </w:tabs>
+            <w:rPr>
+              <w:b w:val="0"/>
+              <w:noProof/>
+            </w:rPr>
+          </w:pPr>
+          <w:hyperlink w:anchor="_Toc401590102" w:history="1">
+            <w:r>
+              <w:rPr>
+                <w:rStyle w:val="Hipervnculo"/>
+                <w:noProof/>
+              </w:rPr>
+              <w:t>6</w:t>
+            </w:r>
+            <w:r>
+              <w:rPr>
+                <w:b w:val="0"/>
+                <w:noProof/>
+              </w:rPr>
+              <w:tab/>
+            </w:r>
+            <w:r>
+              <w:rPr>
+                <w:rStyle w:val="Hipervnculo"/>
+                <w:noProof/>
+              </w:rPr>
+              <w:t>Referencias</w:t>
+            </w:r>
+            <w:r>
+              <w:rPr>
+                <w:noProof/>
+                <w:webHidden/>
+              </w:rPr>
+              <w:tab/>
+            </w:r>
+            <w:r>
+              <w:rPr>
+                <w:noProof/>
+                <w:webHidden/>
+              </w:rPr>
+              <w:fldChar w:fldCharType="begin"/>
+            </w:r>
+            <w:r>
+              <w:rPr>
+                <w:noProof/>
+                <w:webHidden/>
+              </w:rPr>
+              <w:instrText xml:space="preserve"> PAGEREF _Toc401590102 \h </w:instrText>
+            </w:r>
+            <w:r>
+              <w:rPr>
+                <w:noProof/>
+                <w:webHidden/>
+              </w:rPr>
+            </w:r>
+            <w:r>
+              <w:rPr>
+                <w:noProof/>
+                <w:webHidden/>
+              </w:rPr>
+              <w:fldChar w:fldCharType="separate"/>
+            </w:r>
+            <w:r>
+              <w:rPr>
+                <w:noProof/>
+                <w:webHidden/>
+              </w:rPr>
+              <w:t>15</w:t>
+            </w:r>
+            <w:r>
+              <w:rPr>
+                <w:noProof/>
+                <w:webHidden/>
+              </w:rPr>
+              <w:fldChar w:fldCharType="end"/>
+            </w:r>
+          </w:hyperlink>
+        </w:p>
+        <w:p>
+          <w:pPr>
+            <w:pStyle w:val="TDC1"/>
+            <w:tabs>
+              <w:tab w:val="left" w:pos="440"/>
+            </w:tabs>
+            <w:rPr>
+              <w:b w:val="0"/>
+              <w:noProof/>
+            </w:rPr>
+          </w:pPr>
+          <w:hyperlink w:anchor="_Toc401590103" w:history="1">
+            <w:r>
+              <w:rPr>
+                <w:rStyle w:val="Hipervnculo"/>
+                <w:noProof/>
+              </w:rPr>
+              <w:t>7</w:t>
+            </w:r>
+            <w:r>
+              <w:rPr>
+                <w:b w:val="0"/>
+                <w:noProof/>
+              </w:rPr>
+              <w:tab/>
+            </w:r>
+            <w:r>
+              <w:rPr>
+                <w:rStyle w:val="Hipervnculo"/>
+                <w:noProof/>
+              </w:rPr>
               <w:t>ANEXO - Caso de Estudio</w:t>
             </w:r>
             <w:r>
@@ -2017,7 +2675,7 @@
                 <w:noProof/>
                 <w:webHidden/>
               </w:rPr>
-              <w:instrText xml:space="preserve"> PAGEREF _Toc399686719 \h </w:instrText>
+              <w:instrText xml:space="preserve"> PAGEREF _Toc401590103 \h </w:instrText>
             </w:r>
             <w:r>
               <w:rPr>
@@ -2037,7 +2695,7 @@
                 <w:noProof/>
                 <w:webHidden/>
               </w:rPr>
-              <w:t>15</w:t>
+              <w:t>16</w:t>
             </w:r>
             <w:r>
               <w:rPr>
@@ -2059,13 +2717,13 @@
               <w:noProof/>
             </w:rPr>
           </w:pPr>
-          <w:hyperlink w:anchor="_Toc399686720" w:history="1">
+          <w:hyperlink w:anchor="_Toc401590104" w:history="1">
             <w:r>
               <w:rPr>
                 <w:rStyle w:val="Hipervnculo"/>
                 <w:noProof/>
               </w:rPr>
-              <w:t>5.1</w:t>
+              <w:t>7.1</w:t>
             </w:r>
             <w:r>
               <w:rPr>
@@ -2099,7 +2757,7 @@
                 <w:noProof/>
                 <w:webHidden/>
               </w:rPr>
-              <w:instrText xml:space="preserve"> PAGEREF _Toc399686720 \h </w:instrText>
+              <w:instrText xml:space="preserve"> PAGEREF _Toc401590104 \h </w:instrText>
             </w:r>
             <w:r>
               <w:rPr>
@@ -2119,7 +2777,7 @@
                 <w:noProof/>
                 <w:webHidden/>
               </w:rPr>
-              <w:t>15</w:t>
+              <w:t>16</w:t>
             </w:r>
             <w:r>
               <w:rPr>
@@ -2141,13 +2799,13 @@
               <w:noProof/>
             </w:rPr>
           </w:pPr>
-          <w:hyperlink w:anchor="_Toc399686721" w:history="1">
+          <w:hyperlink w:anchor="_Toc401590105" w:history="1">
             <w:r>
               <w:rPr>
                 <w:rStyle w:val="Hipervnculo"/>
                 <w:noProof/>
               </w:rPr>
-              <w:t>5.1.1</w:t>
+              <w:t>7.1.1</w:t>
             </w:r>
             <w:r>
               <w:rPr>
@@ -2181,7 +2839,7 @@
                 <w:noProof/>
                 <w:webHidden/>
               </w:rPr>
-              <w:instrText xml:space="preserve"> PAGEREF _Toc399686721 \h </w:instrText>
+              <w:instrText xml:space="preserve"> PAGEREF _Toc401590105 \h </w:instrText>
             </w:r>
             <w:r>
               <w:rPr>
@@ -2201,7 +2859,7 @@
                 <w:noProof/>
                 <w:webHidden/>
               </w:rPr>
-              <w:t>16</w:t>
+              <w:t>17</w:t>
             </w:r>
             <w:r>
               <w:rPr>
@@ -2223,13 +2881,13 @@
               <w:noProof/>
             </w:rPr>
           </w:pPr>
-          <w:hyperlink w:anchor="_Toc399686722" w:history="1">
+          <w:hyperlink w:anchor="_Toc401590106" w:history="1">
             <w:r>
               <w:rPr>
                 <w:rStyle w:val="Hipervnculo"/>
                 <w:noProof/>
               </w:rPr>
-              <w:t>5.2</w:t>
+              <w:t>7.2</w:t>
             </w:r>
             <w:r>
               <w:rPr>
@@ -2263,7 +2921,7 @@
                 <w:noProof/>
                 <w:webHidden/>
               </w:rPr>
-              <w:instrText xml:space="preserve"> PAGEREF _Toc399686722 \h </w:instrText>
+              <w:instrText xml:space="preserve"> PAGEREF _Toc401590106 \h </w:instrText>
             </w:r>
             <w:r>
               <w:rPr>
@@ -2283,7 +2941,7 @@
                 <w:noProof/>
                 <w:webHidden/>
               </w:rPr>
-              <w:t>17</w:t>
+              <w:t>18</w:t>
             </w:r>
             <w:r>
               <w:rPr>
@@ -2305,13 +2963,13 @@
               <w:noProof/>
             </w:rPr>
           </w:pPr>
-          <w:hyperlink w:anchor="_Toc399686723" w:history="1">
+          <w:hyperlink w:anchor="_Toc401590107" w:history="1">
             <w:r>
               <w:rPr>
                 <w:rStyle w:val="Hipervnculo"/>
                 <w:noProof/>
               </w:rPr>
-              <w:t>5.2.1</w:t>
+              <w:t>7.2.1</w:t>
             </w:r>
             <w:r>
               <w:rPr>
@@ -2345,7 +3003,7 @@
                 <w:noProof/>
                 <w:webHidden/>
               </w:rPr>
-              <w:instrText xml:space="preserve"> PAGEREF _Toc399686723 \h </w:instrText>
+              <w:instrText xml:space="preserve"> PAGEREF _Toc401590107 \h </w:instrText>
             </w:r>
             <w:r>
               <w:rPr>
@@ -2365,7 +3023,7 @@
                 <w:noProof/>
                 <w:webHidden/>
               </w:rPr>
-              <w:t>17</w:t>
+              <w:t>18</w:t>
             </w:r>
             <w:r>
               <w:rPr>
@@ -2386,6 +3044,7 @@
             <w:rPr>
               <w:lang w:val="es-ES"/>
             </w:rPr>
+            <w:lastRenderedPageBreak/>
             <w:fldChar w:fldCharType="end"/>
           </w:r>
         </w:p>
@@ -2408,266 +3067,520 @@
       <w:pPr>
         <w:pStyle w:val="Ttulo1"/>
       </w:pPr>
-      <w:bookmarkStart w:id="0" w:name="_Toc399686701"/>
-      <w:bookmarkStart w:id="1" w:name="_Toc386832128"/>
+      <w:bookmarkStart w:id="0" w:name="_Toc386832128"/>
+      <w:bookmarkStart w:id="1" w:name="_Toc401590077"/>
       <w:r>
         <w:lastRenderedPageBreak/>
         <w:t>Introducción</w:t>
       </w:r>
+      <w:bookmarkEnd w:id="1"/>
+    </w:p>
+    <w:p>
+      <w:pPr>
+        <w:pStyle w:val="Ttulo2"/>
+      </w:pPr>
+      <w:bookmarkStart w:id="2" w:name="_Toc401590078"/>
+      <w:r>
+        <w:t>Contexto</w:t>
+      </w:r>
+      <w:bookmarkEnd w:id="2"/>
+    </w:p>
+    <w:p>
+      <w:r>
+        <w:t xml:space="preserve">Con el paso del tiempo </w:t>
+      </w:r>
+      <w:r>
+        <w:t>los avances en la</w:t>
+      </w:r>
+      <w:r>
+        <w:t xml:space="preserve"> tecnología han </w:t>
+      </w:r>
+      <w:r>
+        <w:t>logrado que las mismas sean implantadas prácticamente en todos los ámbitos de la sociedad y en particular en las gestiones del gobierno. Es por esto que surge la necesidad de crear lo que se denomina gobierno electrónico.</w:t>
+      </w:r>
+    </w:p>
+    <w:p>
+      <w:r>
+        <w:t>Varias son las definiciones que se han propuesto a lo largo del tiempo para describir el concepto "gobierno electrónico"</w:t>
+      </w:r>
+      <w:r>
+        <w:t>, como ser la OCDE (</w:t>
+      </w:r>
+      <w:r>
+        <w:t>Organización para la Cooperación y el Desarrollo Económicos</w:t>
+      </w:r>
+      <w:r>
+        <w:t xml:space="preserve">) que lo define como </w:t>
+      </w:r>
+      <w:r>
+        <w:rPr>
+          <w:i/>
+        </w:rPr>
+        <w:t>"</w:t>
+      </w:r>
+      <w:r>
+        <w:rPr>
+          <w:i/>
+        </w:rPr>
+        <w:t>E</w:t>
+      </w:r>
+      <w:r>
+        <w:rPr>
+          <w:i/>
+        </w:rPr>
+        <w:t>l uso de las tecnologías de la información y comunicación (TIC’s), particularmente la Internet, como una herramienta para alcanzar un mejor gobierno"</w:t>
+      </w:r>
+      <w:r>
+        <w:rPr>
+          <w:i/>
+        </w:rPr>
+        <w:t xml:space="preserve"> </w:t>
+      </w:r>
+      <w:r>
+        <w:t>[14]</w:t>
+      </w:r>
+      <w:r>
+        <w:t>.</w:t>
+      </w:r>
+      <w:r>
+        <w:t xml:space="preserve"> </w:t>
+      </w:r>
+    </w:p>
+    <w:p>
+      <w:r>
+        <w:t>Hoy en día existen varios países que han incorporado este concepto en las actividades del gobierno, como es el caso de Uruguay. Con el objetivo de mejorar los servicios brindados a los ciudadanos uruguayos se crea el organismo AGESIC (</w:t>
+      </w:r>
+      <w:r>
+        <w:t>Agencia para el Desarrollo del Gobierno de Gestión Electrónica y la Sociedad de la Información y del Conocimiento</w:t>
+      </w:r>
+      <w:r>
+        <w:t>) [</w:t>
+      </w:r>
+      <w:r>
+        <w:t>13</w:t>
+      </w:r>
+      <w:r>
+        <w:t>].</w:t>
+      </w:r>
+    </w:p>
+    <w:p>
+      <w:r>
+        <w:t>Para lograr los objetivos propuesto AGESIC cuenta con la Plataforma de Gobierno Electrónico</w:t>
+      </w:r>
+      <w:r>
+        <w:t xml:space="preserve"> (PGE) [1]</w:t>
+      </w:r>
+      <w:r>
+        <w:t xml:space="preserve"> que facilita la integración de los servicios ofrecidos por los organismos</w:t>
+      </w:r>
+      <w:r>
+        <w:t>,</w:t>
+      </w:r>
+      <w:r>
+        <w:t xml:space="preserve"> </w:t>
+      </w:r>
+      <w:r>
+        <w:t>brindándolos</w:t>
+      </w:r>
+      <w:r>
+        <w:t xml:space="preserve"> a los ciudadanos a través de internet</w:t>
+      </w:r>
+      <w:r>
+        <w:t>.</w:t>
+      </w:r>
+      <w:r>
+        <w:t xml:space="preserve"> </w:t>
+      </w:r>
+      <w:r>
+        <w:t>Las plataformas de gobierno electrónico generalmente se basan en una Arquitectura Orientada a Servicios (SOA)</w:t>
+      </w:r>
+      <w:r>
+        <w:t>.</w:t>
+      </w:r>
+      <w:r>
+        <w:t xml:space="preserve">  </w:t>
+      </w:r>
+    </w:p>
+    <w:p>
+      <w:r>
+        <w:t xml:space="preserve">Los servicios de información geográfica </w:t>
+      </w:r>
+      <w:r>
+        <w:t>de a poco</w:t>
+      </w:r>
+      <w:r>
+        <w:t xml:space="preserve"> se han ido integrando a las operaciones del Estado</w:t>
+      </w:r>
+      <w:r>
+        <w:t>,</w:t>
+      </w:r>
+      <w:r>
+        <w:t xml:space="preserve"> lo cual implic</w:t>
+      </w:r>
+      <w:r>
+        <w:t>a</w:t>
+      </w:r>
+      <w:r>
+        <w:t xml:space="preserve"> que</w:t>
+      </w:r>
+      <w:r>
+        <w:t xml:space="preserve"> las administraciones </w:t>
+      </w:r>
+      <w:r>
+        <w:t>para</w:t>
+      </w:r>
+      <w:r>
+        <w:t xml:space="preserve"> respon</w:t>
+      </w:r>
+      <w:r>
+        <w:t xml:space="preserve">der a estas necesidades </w:t>
+      </w:r>
+      <w:r>
+        <w:t xml:space="preserve">se </w:t>
+      </w:r>
+      <w:r>
+        <w:t>plantee</w:t>
+      </w:r>
+      <w:r>
+        <w:t>n la</w:t>
+      </w:r>
+      <w:r>
+        <w:t xml:space="preserve"> </w:t>
+      </w:r>
+      <w:r>
+        <w:t>integración de servicios geográficos en las plataformas de gobierno electrónico.</w:t>
+      </w:r>
+    </w:p>
+    <w:p>
+      <w:r>
+        <w:t xml:space="preserve">A pesar de los avances en las TIC's la integración entre los servicios de información geográfica y las plataformas de gobierno electrónico presentan algunas </w:t>
+      </w:r>
+      <w:r>
+        <w:t>dificultades</w:t>
+      </w:r>
+      <w:r>
+        <w:t xml:space="preserve"> debido a que las plataformas se basan generalmente en Web Services y SOAP lo cual presenta incompatibilidades en los GIS y sus servicios </w:t>
+      </w:r>
+      <w:r>
+        <w:t>vía</w:t>
+      </w:r>
+      <w:r>
+        <w:t xml:space="preserve"> internet</w:t>
+      </w:r>
+      <w:r>
+        <w:t xml:space="preserve"> [7]</w:t>
+      </w:r>
+      <w:r>
+        <w:t>.</w:t>
+      </w:r>
+      <w:r>
+        <w:t xml:space="preserve"> En particular en Uruguay, la PGE brinda soporte a servicios basados en el estándar SOAP </w:t>
+      </w:r>
+      <w:r>
+        <w:t xml:space="preserve">[11] </w:t>
+      </w:r>
+      <w:r>
+        <w:t xml:space="preserve">y </w:t>
+      </w:r>
+      <w:r>
+        <w:t>los servicios geográficos provistos por los organismos se basan en el estándar REST</w:t>
+      </w:r>
+      <w:r>
+        <w:t xml:space="preserve"> [</w:t>
+      </w:r>
+      <w:r>
+        <w:t>8</w:t>
+      </w:r>
+      <w:r>
+        <w:t>]</w:t>
+      </w:r>
+      <w:r>
+        <w:t>.</w:t>
+      </w:r>
+      <w:r>
+        <w:t xml:space="preserve"> </w:t>
+      </w:r>
+      <w:r>
+        <w:t xml:space="preserve">  </w:t>
+      </w:r>
+    </w:p>
+    <w:p>
+      <w:r>
+        <w:t>Para resolver dicha problemática en la tesis de maestría</w:t>
+      </w:r>
+      <w:r>
+        <w:t xml:space="preserve"> de Raquel Sosa [7] se identifican cinco escenarios</w:t>
+      </w:r>
+      <w:r>
+        <w:t xml:space="preserve"> de integración en el marco de gobierno electrónico tomando como referencia la arquitectura de Uruguay</w:t>
+      </w:r>
+      <w:r>
+        <w:t xml:space="preserve"> y se propone la inserción de Componentes de Transformación de Protocolos</w:t>
+      </w:r>
+      <w:r>
+        <w:t xml:space="preserve"> (CTP)</w:t>
+      </w:r>
+      <w:r>
+        <w:t>.</w:t>
+      </w:r>
+      <w:r>
+        <w:t xml:space="preserve"> </w:t>
+      </w:r>
+      <w:r>
+        <w:t xml:space="preserve"> </w:t>
+      </w:r>
+    </w:p>
+    <w:p/>
+    <w:p>
+      <w:pPr>
+        <w:pStyle w:val="Ttulo2"/>
+      </w:pPr>
+      <w:bookmarkStart w:id="3" w:name="_Toc401590079"/>
+      <w:r>
+        <w:t>Objetivos</w:t>
+      </w:r>
+      <w:bookmarkEnd w:id="3"/>
+    </w:p>
+    <w:p>
+      <w:r>
+        <w:t xml:space="preserve">El objetivo principal que plantea el proyecto es </w:t>
+      </w:r>
+      <w:r>
+        <w:t>diseñar e implementar la arquitectura propuesta para la integración de Web Services Geográficos en Plataformas de Gobierno El</w:t>
+      </w:r>
+      <w:r>
+        <w:t xml:space="preserve">ectrónico, tomando en cuenta </w:t>
+      </w:r>
+      <w:r>
+        <w:t xml:space="preserve">los </w:t>
+      </w:r>
+      <w:r>
+        <w:t>e</w:t>
+      </w:r>
+      <w:r>
+        <w:t xml:space="preserve">scenarios de </w:t>
+      </w:r>
+      <w:r>
+        <w:t>a</w:t>
+      </w:r>
+      <w:r>
+        <w:t>plicación propuestos</w:t>
+      </w:r>
+      <w:r>
+        <w:t xml:space="preserve"> en la tesis de maestría de Raquel Sosa</w:t>
+      </w:r>
+      <w:r>
+        <w:t>.</w:t>
+      </w:r>
+    </w:p>
+    <w:p>
+      <w:r>
+        <w:lastRenderedPageBreak/>
+        <w:t>Para ello se propone e</w:t>
+      </w:r>
+      <w:r>
+        <w:t xml:space="preserve">studiar los </w:t>
+      </w:r>
+      <w:r>
+        <w:t>e</w:t>
+      </w:r>
+      <w:r>
+        <w:t xml:space="preserve">scenarios de </w:t>
+      </w:r>
+      <w:r>
+        <w:t>a</w:t>
+      </w:r>
+      <w:r>
+        <w:t xml:space="preserve">plicación para </w:t>
+      </w:r>
+      <w:r>
+        <w:t xml:space="preserve">la </w:t>
+      </w:r>
+      <w:r>
+        <w:t>i</w:t>
+      </w:r>
+      <w:r>
+        <w:t>ntegración de Web Services Geográficos en Plataformas de Gobierno Electrónico</w:t>
+      </w:r>
+      <w:r>
+        <w:t xml:space="preserve">, </w:t>
+      </w:r>
+      <w:r>
+        <w:t xml:space="preserve">la arquitectura propuesta y sus </w:t>
+      </w:r>
+      <w:r>
+        <w:t>m</w:t>
+      </w:r>
+      <w:r>
+        <w:t>ecanismos de transformaciones.</w:t>
+      </w:r>
+      <w:r>
+        <w:t xml:space="preserve"> </w:t>
+      </w:r>
+      <w:r>
+        <w:t>Diseñar e implementar un prototipo de los mecanismos de transformaciones para cubrir la mayor parte de los escenarios analizados</w:t>
+      </w:r>
+      <w:r>
+        <w:t xml:space="preserve"> y d</w:t>
+      </w:r>
+      <w:r>
+        <w:t>esarrollar un caso de ejemplo que muestre los mecanismos implementados.</w:t>
+      </w:r>
+    </w:p>
+    <w:p/>
+    <w:p>
+      <w:pPr>
+        <w:pStyle w:val="Ttulo2"/>
+      </w:pPr>
+      <w:bookmarkStart w:id="4" w:name="_Toc401590080"/>
+      <w:r>
+        <w:t>Resultados esperados</w:t>
+      </w:r>
+      <w:bookmarkEnd w:id="4"/>
+    </w:p>
+    <w:p>
+      <w:r>
+        <w:t>Se espera que al finalizar el proyecto, se tenga un prototipo de la arquitectura para Integración de Web Services Geográficos en Plataformas de Gobierno Electrónico con los mecanismos de transformaciones implementados para cubrir la mayor cantidad de escenarios de aplicación posibles</w:t>
+      </w:r>
+      <w:r>
+        <w:t xml:space="preserve"> y</w:t>
+      </w:r>
+      <w:r>
+        <w:t xml:space="preserve"> </w:t>
+      </w:r>
+      <w:r>
+        <w:t>así como también</w:t>
+      </w:r>
+      <w:r>
+        <w:t xml:space="preserve"> </w:t>
+      </w:r>
+      <w:r>
+        <w:t xml:space="preserve">poder </w:t>
+      </w:r>
+      <w:r>
+        <w:t>contar con un caso de estudio que permita validar el prototipo implementado.</w:t>
+      </w:r>
+    </w:p>
+    <w:p/>
+    <w:p>
+      <w:pPr>
+        <w:pStyle w:val="Ttulo2"/>
+      </w:pPr>
+      <w:bookmarkStart w:id="5" w:name="_Toc401590081"/>
+      <w:r>
+        <w:t>Resultados alcanzados</w:t>
+      </w:r>
+      <w:bookmarkEnd w:id="5"/>
+    </w:p>
+    <w:p/>
+    <w:p>
+      <w:pPr>
+        <w:pStyle w:val="Ttulo2"/>
+      </w:pPr>
+      <w:bookmarkStart w:id="6" w:name="_Toc401590082"/>
+      <w:r>
+        <w:t>Gestión del proyecto</w:t>
+      </w:r>
+      <w:bookmarkEnd w:id="6"/>
+    </w:p>
+    <w:p/>
+    <w:p>
+      <w:pPr>
+        <w:pStyle w:val="Ttulo2"/>
+      </w:pPr>
+      <w:bookmarkStart w:id="7" w:name="_Toc401590083"/>
+      <w:r>
+        <w:t>Estructura del documento</w:t>
+      </w:r>
+      <w:bookmarkEnd w:id="7"/>
+    </w:p>
+    <w:p/>
+    <w:p>
+      <w:pPr>
+        <w:pStyle w:val="Ttulo1"/>
+      </w:pPr>
+      <w:bookmarkStart w:id="8" w:name="_Toc401590084"/>
+      <w:r>
+        <w:t>Estándares</w:t>
+      </w:r>
       <w:bookmarkEnd w:id="0"/>
-    </w:p>
-    <w:p>
-      <w:r>
-        <w:t xml:space="preserve">Con el paso del tiempo </w:t>
-      </w:r>
-      <w:r>
-        <w:t>los avances en la</w:t>
-      </w:r>
-      <w:r>
-        <w:t xml:space="preserve"> tecnología han </w:t>
-      </w:r>
-      <w:r>
-        <w:t>logrado que las mismas sean implantadas prácticamente en todos en los ámbitos de la sociedad y en particular en las gestiones del gobierno. Es por esto que surge la necesidad de crear lo que se denomina gobierno electrónico.</w:t>
-      </w:r>
-    </w:p>
-    <w:p>
-      <w:r>
-        <w:t>Varias son las definiciones que se han propuesto a lo largo del tiempo para describir el concepto "gobierno electrónico". En un estudio realizado [</w:t>
-      </w:r>
-      <w:r>
-        <w:t>14</w:t>
-      </w:r>
-      <w:r>
-        <w:t>] por CEPAL (</w:t>
-      </w:r>
-      <w:r>
-        <w:t>Comisión Económica para América Latina y el Caribe</w:t>
-      </w:r>
-      <w:r>
-        <w:t>) se destacan las definiciones propuestas por Gartner Group, el Banco Mundial y la siguiente:</w:t>
-      </w:r>
-    </w:p>
-    <w:p>
-      <w:r>
-        <w:rPr>
-          <w:i/>
-        </w:rPr>
-        <w:t>"El Gobierno Electrónico es el uso de las tecnologías de la información y comunicación (TIC’s), particularmente la Internet, como una herramienta para alcanzar un mejor gobierno"</w:t>
-      </w:r>
-      <w:r>
-        <w:t xml:space="preserve"> [OCDE, </w:t>
-      </w:r>
-      <w:r>
-        <w:t>Organización para la Cooperación y el Desarrollo Económicos</w:t>
-      </w:r>
-      <w:r>
-        <w:t>].</w:t>
-      </w:r>
-    </w:p>
-    <w:p>
-      <w:r>
-        <w:t>Hoy en día existen varios países que han incorporado este concepto en las actividades del gobierno, como es el caso de Uruguay. Con el objetivo de mejorar los servicios brindados a los ciudadanos uruguayos se crea el organismo AGESIC (</w:t>
-      </w:r>
-      <w:r>
-        <w:t>Agencia para el Desarrollo del Gobierno de Gestión Electrónica y la Sociedad de la Información y del Conocimiento</w:t>
-      </w:r>
-      <w:r>
-        <w:t>) [</w:t>
-      </w:r>
-      <w:r>
-        <w:t>13</w:t>
-      </w:r>
-      <w:r>
-        <w:t>].</w:t>
-      </w:r>
-    </w:p>
-    <w:p>
-      <w:r>
-        <w:t>Para lograr los objetivos propuesto AGESIC cuenta con la Plataforma de Gobierno Electrónico</w:t>
-      </w:r>
-      <w:r>
-        <w:t xml:space="preserve"> (PGE) [1]</w:t>
-      </w:r>
-      <w:r>
-        <w:t xml:space="preserve"> que facilita la integración de los servicios ofrecidos por los organismos</w:t>
-      </w:r>
-      <w:r>
-        <w:t>,</w:t>
-      </w:r>
-      <w:r>
-        <w:t xml:space="preserve"> </w:t>
-      </w:r>
-      <w:r>
-        <w:t>brindándolos</w:t>
-      </w:r>
-      <w:r>
-        <w:t xml:space="preserve"> a los ciudadanos a través de internet</w:t>
+      <w:bookmarkEnd w:id="8"/>
+    </w:p>
+    <w:p>
+      <w:r>
+        <w:t xml:space="preserve">A continuación se presenta una breve descripción de los principales estándares mencionados en el documento y que son necesarios para la resolución del problema que se plantea en </w:t>
+      </w:r>
+      <w:r>
+        <w:t>el punto anterior</w:t>
       </w:r>
       <w:r>
         <w:t>.</w:t>
       </w:r>
-      <w:r>
-        <w:t xml:space="preserve"> </w:t>
-      </w:r>
-      <w:r>
-        <w:t>Las plataformas de gobierno electrónico generalmente se basan en una Arquitectura Orientada a Servicios (SOA)</w:t>
+    </w:p>
+    <w:p>
+      <w:pPr>
+        <w:jc w:val="both"/>
+      </w:pPr>
+    </w:p>
+    <w:p>
+      <w:pPr>
+        <w:pStyle w:val="Ttulo2"/>
+        <w:jc w:val="both"/>
+      </w:pPr>
+      <w:bookmarkStart w:id="9" w:name="_Toc401590085"/>
+      <w:r>
+        <w:t>SOAP</w:t>
+      </w:r>
+      <w:bookmarkEnd w:id="9"/>
+    </w:p>
+    <w:p>
+      <w:pPr>
+        <w:jc w:val="both"/>
+      </w:pPr>
+      <w:r>
+        <w:t>SOAP(Simple Object Access Protocol) es un protocolo para la comunicación entre aplicaciones por medio de internet. Es independiente de la plataforma y el lenguaje y define un formato para envío y recepción de mensajes basado en XML</w:t>
+      </w:r>
+      <w:r>
+        <w:t xml:space="preserve"> [11]</w:t>
       </w:r>
       <w:r>
         <w:t>.</w:t>
       </w:r>
-      <w:r>
-        <w:t xml:space="preserve">  </w:t>
-      </w:r>
-    </w:p>
-    <w:p>
-      <w:r>
-        <w:t>Los servicios de información geográfica con el paso del tiempo se han ido integrando a las operaciones del Estado</w:t>
-      </w:r>
-      <w:r>
-        <w:t xml:space="preserve"> lo cual implic</w:t>
-      </w:r>
-      <w:r>
-        <w:t>a</w:t>
-      </w:r>
-      <w:r>
-        <w:t xml:space="preserve"> que</w:t>
-      </w:r>
-      <w:r>
-        <w:t xml:space="preserve"> las administraciones </w:t>
-      </w:r>
-      <w:r>
-        <w:t>para</w:t>
-      </w:r>
-      <w:r>
-        <w:t xml:space="preserve"> respon</w:t>
-      </w:r>
-      <w:r>
-        <w:t xml:space="preserve">der a estas necesidades </w:t>
-      </w:r>
-      <w:r>
-        <w:t xml:space="preserve">se </w:t>
-      </w:r>
-      <w:r>
-        <w:t>plantean la</w:t>
-      </w:r>
-      <w:r>
-        <w:t xml:space="preserve"> </w:t>
-      </w:r>
-      <w:r>
-        <w:t>integración de servicios geográficos en las plataformas de gobierno electrónico.</w:t>
-      </w:r>
-    </w:p>
-    <w:p>
-      <w:r>
-        <w:t xml:space="preserve">A pesar de los avances en las TIC's las integración entre los servicios de información geográficas y las plataformas de gobierno electrónico presentan algunas </w:t>
-      </w:r>
-      <w:r>
-        <w:t>dificultades</w:t>
-      </w:r>
-      <w:r>
-        <w:t xml:space="preserve"> debido a que las plataformas se basan generalmente en Web Services y SOAP lo cual presenta incompatibilidades en los GIS y sus servicios </w:t>
-      </w:r>
-      <w:r>
-        <w:t>vía</w:t>
-      </w:r>
-      <w:r>
-        <w:t xml:space="preserve"> internet</w:t>
-      </w:r>
-      <w:r>
-        <w:t xml:space="preserve"> [7]</w:t>
-      </w:r>
-      <w:r>
-        <w:t xml:space="preserve">.  </w:t>
-      </w:r>
-    </w:p>
-    <w:p>
-      <w:r>
-        <w:t>Para resolver dicha problemática en la tesis de maestría</w:t>
-      </w:r>
-      <w:r>
-        <w:t xml:space="preserve"> de Raquel Sosa [7] se identifican cinco escenarios</w:t>
-      </w:r>
-      <w:r>
-        <w:t xml:space="preserve"> de integración en el marco de gobierno electrónico tomando como referencia la arquitectura de Uruguay.</w:t>
-      </w:r>
-      <w:r>
-        <w:t xml:space="preserve"> </w:t>
-      </w:r>
-      <w:r>
-        <w:t xml:space="preserve"> </w:t>
-      </w:r>
-    </w:p>
-    <w:p>
-      <w:pPr>
-        <w:rPr>
-          <w:b/>
-          <w:sz w:val="20"/>
-          <w:szCs w:val="20"/>
-          <w:highlight w:val="red"/>
-        </w:rPr>
-      </w:pPr>
-      <w:r>
-        <w:rPr>
-          <w:b/>
-          <w:sz w:val="20"/>
-          <w:szCs w:val="20"/>
-          <w:highlight w:val="red"/>
-        </w:rPr>
-        <w:t>..... hablar por arriba de los escenarios</w:t>
-      </w:r>
-    </w:p>
-    <w:p>
-      <w:pPr>
-        <w:rPr>
-          <w:b/>
-          <w:sz w:val="20"/>
-          <w:szCs w:val="20"/>
-        </w:rPr>
-      </w:pPr>
-      <w:r>
-        <w:rPr>
-          <w:b/>
-          <w:sz w:val="20"/>
-          <w:szCs w:val="20"/>
-          <w:highlight w:val="red"/>
-        </w:rPr>
-        <w:t>...... terminar diciendo q se van a desorrallar los ctp (describiendolos un poco)</w:t>
-      </w:r>
-    </w:p>
-    <w:p>
-      <w:pPr>
-        <w:pStyle w:val="Ttulo1"/>
-      </w:pPr>
-      <w:bookmarkStart w:id="2" w:name="_Toc399686702"/>
-      <w:r>
-        <w:t>Estándares</w:t>
-      </w:r>
-      <w:bookmarkEnd w:id="1"/>
-      <w:bookmarkEnd w:id="2"/>
-    </w:p>
-    <w:p>
-      <w:r>
-        <w:t xml:space="preserve">A continuación se presenta una breve descripción de los principales estándares mencionados en el documento y que son necesarios para la resolución del problema que se plantea en </w:t>
-      </w:r>
-      <w:r>
-        <w:t>el punto anterior</w:t>
-      </w:r>
-      <w:r>
-        <w:t xml:space="preserve">. </w:t>
+    </w:p>
+    <w:p>
+      <w:pPr>
+        <w:jc w:val="both"/>
+      </w:pPr>
+      <w:r>
+        <w:t>Se publican servicios como RPC (remote call procedure) y la comunicación funciona por medio de un request enviado por el cliente a lo que se devuelve una respuesta del servidor.</w:t>
+      </w:r>
+    </w:p>
+    <w:p>
+      <w:pPr>
+        <w:jc w:val="both"/>
+      </w:pPr>
+      <w:r>
+        <w:t>Se utiliza el lenguaje WSDL (Web Service Description Language) para describir los servicios que se ofrecen, así como el formato de la entrada y la salida de cada servicio. Un web service SOAP  tiene una especificación asociada escrita en este lenguaje que está basado en XML</w:t>
+      </w:r>
+      <w:r>
+        <w:t xml:space="preserve"> [12]</w:t>
+      </w:r>
+      <w:r>
+        <w:t>.</w:t>
       </w:r>
     </w:p>
     <w:p>
       <w:pPr>
         <w:pStyle w:val="Ttulo2"/>
       </w:pPr>
-      <w:bookmarkStart w:id="3" w:name="_Toc386832129"/>
-      <w:bookmarkStart w:id="4" w:name="_Toc399686703"/>
+      <w:bookmarkStart w:id="10" w:name="_Toc386832129"/>
+      <w:bookmarkStart w:id="11" w:name="_Toc401590086"/>
       <w:r>
         <w:lastRenderedPageBreak/>
         <w:t>REST</w:t>
       </w:r>
-      <w:bookmarkEnd w:id="3"/>
-      <w:bookmarkEnd w:id="4"/>
+      <w:bookmarkEnd w:id="10"/>
+      <w:bookmarkEnd w:id="11"/>
     </w:p>
     <w:p>
       <w:pPr>
@@ -2691,6 +3604,9 @@
         <w:t>A diferencia de SOAP no está orientado a servicios (RPC) sino a recursos. Un recurso es cualquier información que pueda ser almacenada, una entidad que representa un concepto de negocio que a su vez puede ser accedido por otro sistema. Cada recurso posee un identificador único que lo distingue de otros recursos.  Algunos recursos son estáticos, o sea, en cualquier momento en que sean examinados luego de su creación siempre les va a corresponder el mismo resultado. Otros cambian a medida que pasa el tiempo</w:t>
       </w:r>
       <w:r>
+        <w:t xml:space="preserve"> </w:t>
+      </w:r>
+      <w:r>
         <w:t>[8]</w:t>
       </w:r>
       <w:r>
@@ -2806,80 +3722,22 @@
       <w:r>
         <w:t>Se puede entender como una aplicación CRUD (Create, Read, Update and Delete), pero a diferencia de estas, un servicio REST le puede asignar otro comportamiento a una de estas operaciones estándar.</w:t>
       </w:r>
-    </w:p>
-    <w:p>
-      <w:pPr>
-        <w:jc w:val="both"/>
-      </w:pPr>
     </w:p>
     <w:p>
       <w:pPr>
         <w:pStyle w:val="Ttulo2"/>
         <w:jc w:val="both"/>
       </w:pPr>
-      <w:bookmarkStart w:id="5" w:name="_Toc399686704"/>
-      <w:r>
-        <w:t>SOAP</w:t>
-      </w:r>
-      <w:bookmarkEnd w:id="5"/>
-    </w:p>
-    <w:p>
-      <w:pPr>
-        <w:jc w:val="both"/>
-      </w:pPr>
-      <w:r>
-        <w:t>SOAP(Simple Object Access Protocol) es un protocolo para la comunicación entre aplicaciones por medio de internet. Es independiente de la plataforma y el lenguaje y define un formato para envío y recepción de mensajes basado en XML</w:t>
-      </w:r>
-      <w:r>
-        <w:t>[11]</w:t>
-      </w:r>
-      <w:r>
-        <w:t>.</w:t>
-      </w:r>
-    </w:p>
-    <w:p>
-      <w:pPr>
-        <w:jc w:val="both"/>
-      </w:pPr>
-      <w:r>
-        <w:t>Se publican servicios como RPC (remote call procedure) y la comunicación funciona por medio de un request enviado por el cliente a lo que se devuelve una respuesta del servidor.</w:t>
-      </w:r>
-    </w:p>
-    <w:p>
-      <w:pPr>
-        <w:jc w:val="both"/>
-      </w:pPr>
-      <w:r>
-        <w:t>Se utiliza el lenguaje WSDL (Web Service Description Language) para describir los servicios que se ofrecen, así como el formato de la entrada y la salida de cada servicio. Un web service SOAP  tiene una especificación asociada escrita en este lenguaje que está basado en XML</w:t>
-      </w:r>
-      <w:r>
-        <w:t>[12]</w:t>
-      </w:r>
-      <w:r>
-        <w:t>.</w:t>
-      </w:r>
-    </w:p>
-    <w:p>
-      <w:pPr>
-        <w:jc w:val="both"/>
-      </w:pPr>
-    </w:p>
-    <w:p>
-      <w:pPr>
-        <w:pStyle w:val="Ttulo2"/>
-        <w:jc w:val="both"/>
-      </w:pPr>
-      <w:bookmarkStart w:id="6" w:name="_Toc386832130"/>
-      <w:bookmarkStart w:id="7" w:name="_Toc399686705"/>
-      <w:r>
-        <w:lastRenderedPageBreak/>
+      <w:bookmarkStart w:id="12" w:name="_Toc386832130"/>
+      <w:bookmarkStart w:id="13" w:name="_Toc401590087"/>
+      <w:r>
         <w:t xml:space="preserve">Web Services </w:t>
       </w:r>
-      <w:bookmarkEnd w:id="6"/>
+      <w:bookmarkEnd w:id="12"/>
       <w:r>
         <w:t>Geográficos</w:t>
       </w:r>
-      <w:bookmarkEnd w:id="7"/>
+      <w:bookmarkEnd w:id="13"/>
     </w:p>
     <w:p>
       <w:pPr>
@@ -2925,11 +3783,11 @@
         <w:pStyle w:val="Ttulo3"/>
         <w:jc w:val="both"/>
       </w:pPr>
-      <w:bookmarkStart w:id="8" w:name="_Toc399686706"/>
+      <w:bookmarkStart w:id="14" w:name="_Toc401590088"/>
       <w:r>
         <w:t>WMS</w:t>
       </w:r>
-      <w:bookmarkEnd w:id="8"/>
+      <w:bookmarkEnd w:id="14"/>
     </w:p>
     <w:p>
       <w:pPr>
@@ -3015,6 +3873,7 @@
         <w:rPr>
           <w:b/>
         </w:rPr>
+        <w:lastRenderedPageBreak/>
         <w:t>getCapabilities:</w:t>
       </w:r>
       <w:r>
@@ -3101,16 +3960,16 @@
         <w:pStyle w:val="Ttulo3"/>
         <w:jc w:val="both"/>
       </w:pPr>
-      <w:bookmarkStart w:id="9" w:name="_Toc386832131"/>
-      <w:bookmarkStart w:id="10" w:name="_Toc399686707"/>
+      <w:bookmarkStart w:id="15" w:name="_Toc386832131"/>
+      <w:bookmarkStart w:id="16" w:name="_Toc401590089"/>
       <w:r>
         <w:t>W</w:t>
       </w:r>
       <w:r>
         <w:t>FS</w:t>
       </w:r>
-      <w:bookmarkEnd w:id="9"/>
-      <w:bookmarkEnd w:id="10"/>
+      <w:bookmarkEnd w:id="15"/>
+      <w:bookmarkEnd w:id="16"/>
     </w:p>
     <w:p>
       <w:pPr>
@@ -3513,7 +4372,6 @@
         <w:jc w:val="both"/>
       </w:pPr>
       <w:r>
-        <w:lastRenderedPageBreak/>
         <w:t>En base a las operaciones ofrecidas los servicios WFS se clasifican de la siguiente manera:</w:t>
       </w:r>
     </w:p>
@@ -3700,11 +4558,12 @@
         <w:pStyle w:val="Ttulo2"/>
         <w:jc w:val="both"/>
       </w:pPr>
-      <w:bookmarkStart w:id="11" w:name="_Toc399686708"/>
-      <w:r>
+      <w:bookmarkStart w:id="17" w:name="_Toc401590090"/>
+      <w:r>
+        <w:lastRenderedPageBreak/>
         <w:t>WS-SECURITY</w:t>
       </w:r>
-      <w:bookmarkEnd w:id="11"/>
+      <w:bookmarkEnd w:id="17"/>
     </w:p>
     <w:p>
       <w:pPr>
@@ -3755,11 +4614,11 @@
       <w:pPr>
         <w:pStyle w:val="Ttulo2"/>
       </w:pPr>
-      <w:bookmarkStart w:id="12" w:name="_Toc399686709"/>
+      <w:bookmarkStart w:id="18" w:name="_Toc401590091"/>
       <w:r>
         <w:t>MTOM</w:t>
       </w:r>
-      <w:bookmarkEnd w:id="12"/>
+      <w:bookmarkEnd w:id="18"/>
     </w:p>
     <w:p>
       <w:pPr>
@@ -3799,29 +4658,32 @@
         <w:jc w:val="both"/>
       </w:pPr>
       <w:r>
+        <w:t>MTOM soluciona este problema haciendo uso de los pedidos multi-parte de http. Funciona agregando en el body del mensaje SOAP “punteros” hacia las partes del mensaje http donde vienen los datos binarios sin codificar. De esta manera no agrega el overhead de Base64.</w:t>
+      </w:r>
+    </w:p>
+    <w:p/>
+    <w:p>
+      <w:pPr>
+        <w:pStyle w:val="Ttulo2"/>
+      </w:pPr>
+      <w:bookmarkStart w:id="19" w:name="_Toc386832132"/>
+      <w:bookmarkStart w:id="20" w:name="_Toc401590092"/>
+      <w:r>
+        <w:t>ESB</w:t>
+      </w:r>
+      <w:bookmarkEnd w:id="19"/>
+      <w:bookmarkEnd w:id="20"/>
+    </w:p>
+    <w:p>
+      <w:pPr>
+        <w:jc w:val="both"/>
+      </w:pPr>
+      <w:r>
+        <w:t xml:space="preserve">Enterprise service bus es un modelo de arquitectura de software usado para implementar comunicación entre sistemas orientados a servicios. Generalmente se basa en plataformas que implementan y potencian sistemas de mensajería, definiendo puntos de entrada, principalmente web services SOAP, y agregan servicios dentro del bus como seguridad y confidencialidad, así como también  ruteo de mensajes según condiciones del mensaje o del </w:t>
+      </w:r>
+      <w:r>
         <w:lastRenderedPageBreak/>
-        <w:t>MTOM soluciona este problema haciendo uso de los pedidos multi-parte de http. Funciona agregando en el body del mensaje SOAP “punteros” hacia las partes del mensaje http donde vienen los datos binarios sin codificar. De esta manera no agrega el overhead de Base64.</w:t>
-      </w:r>
-    </w:p>
-    <w:p/>
-    <w:p>
-      <w:pPr>
-        <w:pStyle w:val="Ttulo2"/>
-      </w:pPr>
-      <w:bookmarkStart w:id="13" w:name="_Toc386832132"/>
-      <w:bookmarkStart w:id="14" w:name="_Toc399686710"/>
-      <w:r>
-        <w:t>ESB</w:t>
-      </w:r>
-      <w:bookmarkEnd w:id="13"/>
-      <w:bookmarkEnd w:id="14"/>
-    </w:p>
-    <w:p>
-      <w:pPr>
-        <w:jc w:val="both"/>
-      </w:pPr>
-      <w:r>
-        <w:t>Enterprise service bus es un modelo de arquitectura de software usado para implementar comunicación entre sistemas orientados a servicios. Generalmente se basa en plataformas que implementan y potencian sistemas de mensajería, definiendo puntos de entrada, principalmente web services SOAP, y agregan servicios dentro del bus como seguridad y confidencialidad, así como también  ruteo de mensajes según condiciones del mensaje o del contexto. También proveen servicios de transformación de datos, para adecuar los mensajes a diferentes sistemas interactuando los cuales agregan o quitan información.</w:t>
+        <w:t>contexto. También proveen servicios de transformación de datos, para adecuar los mensajes a diferentes sistemas interactuando los cuales agregan o quitan información.</w:t>
       </w:r>
     </w:p>
     <w:p>
@@ -3943,11 +4805,11 @@
         <w:pStyle w:val="Ttulo1"/>
         <w:jc w:val="both"/>
       </w:pPr>
-      <w:bookmarkStart w:id="15" w:name="_Toc399686711"/>
+      <w:bookmarkStart w:id="21" w:name="_Toc401590093"/>
       <w:r>
         <w:t>Tecnologías</w:t>
       </w:r>
-      <w:bookmarkEnd w:id="15"/>
+      <w:bookmarkEnd w:id="21"/>
     </w:p>
     <w:p>
       <w:pPr>
@@ -3958,11 +4820,11 @@
       <w:pPr>
         <w:pStyle w:val="Ttulo2"/>
       </w:pPr>
-      <w:bookmarkStart w:id="16" w:name="_Toc399686712"/>
+      <w:bookmarkStart w:id="22" w:name="_Toc401590094"/>
       <w:r>
         <w:t>Servidores geográficos</w:t>
       </w:r>
-      <w:bookmarkEnd w:id="16"/>
+      <w:bookmarkEnd w:id="22"/>
     </w:p>
     <w:p>
       <w:pPr>
@@ -3989,22 +4851,97 @@
       <w:pPr>
         <w:pStyle w:val="Ttulo3"/>
       </w:pPr>
-      <w:bookmarkStart w:id="17" w:name="_Toc399686713"/>
+      <w:bookmarkStart w:id="23" w:name="_Toc401590095"/>
+      <w:r>
+        <w:t>GEOSERVER</w:t>
+      </w:r>
+      <w:bookmarkEnd w:id="23"/>
+    </w:p>
+    <w:p>
+      <w:pPr>
+        <w:jc w:val="both"/>
+      </w:pPr>
+      <w:r>
+        <w:t>GeoServer es un servidor WMS de código abierto que permite a los usuarios compartir y editar datos geoespaciales. Está diseñado para la interoperabilidad, publica los datos de cualquier fuente importante de datos espaciales usando estándares abiertos</w:t>
+      </w:r>
+      <w:r>
+        <w:t>[9]</w:t>
+      </w:r>
+      <w:r>
+        <w:t>.</w:t>
+      </w:r>
+    </w:p>
+    <w:p>
+      <w:pPr>
+        <w:jc w:val="both"/>
+      </w:pPr>
+      <w:r>
+        <w:t>Es la implementación de referencia de los estándares Open Geospatial Consortium (OGC) Web Feature Service (WFS) y Web Coverage Service (WCS).</w:t>
+      </w:r>
+      <w:r>
+        <w:t xml:space="preserve"> Soporta WFS y WFS-Transaccional</w:t>
+      </w:r>
+      <w:r>
+        <w:t xml:space="preserve"> [9]</w:t>
+      </w:r>
+      <w:r>
+        <w:t>.</w:t>
+      </w:r>
+    </w:p>
+    <w:p>
+      <w:pPr>
+        <w:jc w:val="both"/>
+      </w:pPr>
+      <w:r>
+        <w:t>Posee los siguientes features</w:t>
+      </w:r>
+      <w:r>
+        <w:t>[10]</w:t>
+      </w:r>
+      <w:r>
+        <w:t>:</w:t>
+      </w:r>
+      <w:r>
+        <w:t xml:space="preserve"> </w:t>
+      </w:r>
+    </w:p>
+    <w:p>
+      <w:pPr>
+        <w:jc w:val="both"/>
+      </w:pPr>
+      <w:r>
+        <w:t xml:space="preserve">- Es el más adecuado para los desarrolladores java ya que ofrece facilidad para interoperar con aplicaciones escritas en esa plataforma. </w:t>
+      </w:r>
+    </w:p>
+    <w:p>
+      <w:pPr>
+        <w:jc w:val="both"/>
+      </w:pPr>
       <w:r>
         <w:lastRenderedPageBreak/>
-        <w:t>GEOSERVER</w:t>
-      </w:r>
-      <w:bookmarkEnd w:id="17"/>
+        <w:t>- Soporta WFS y WFS-T</w:t>
+      </w:r>
+      <w:r>
+        <w:t>.</w:t>
+      </w:r>
+      <w:r>
+        <w:t xml:space="preserve"> </w:t>
+      </w:r>
     </w:p>
     <w:p>
       <w:pPr>
         <w:jc w:val="both"/>
       </w:pPr>
       <w:r>
-        <w:t>GeoServer es un servidor WMS de código abierto que permite a los usuarios compartir y editar datos geoespaciales. Está diseñado para la interoperabilidad, publica los datos de cualquier fuente importante de datos espaciales usando estándares abiertos</w:t>
-      </w:r>
-      <w:r>
-        <w:t>[9]</w:t>
+        <w:t>- Como servidor soporta una variedad de formatos de almacenamiento (PostGis, Oracle spatial, Mysql,  GeoTiff) tanto vectorial como raster.</w:t>
+      </w:r>
+    </w:p>
+    <w:p>
+      <w:pPr>
+        <w:jc w:val="both"/>
+      </w:pPr>
+      <w:r>
+        <w:t>- Reproyección al vuelo</w:t>
       </w:r>
       <w:r>
         <w:t>.</w:t>
@@ -4015,124 +4952,49 @@
         <w:jc w:val="both"/>
       </w:pPr>
       <w:r>
-        <w:t>Es la implementación de referencia de los estándares Open Geospatial Consortium (OGC) Web Feature Service (WFS) y Web Coverage Service (WCS).</w:t>
-      </w:r>
-      <w:r>
-        <w:t xml:space="preserve"> Soporta WFS y WFS-Transaccional</w:t>
-      </w:r>
-      <w:r>
-        <w:t xml:space="preserve"> [9]</w:t>
+        <w:t>- WMS Tiling cache (Usa GeoWebCache como cliente de tiles WMS)</w:t>
       </w:r>
       <w:r>
         <w:t>.</w:t>
       </w:r>
+      <w:r>
+        <w:t xml:space="preserve"> </w:t>
+      </w:r>
+    </w:p>
+    <w:p>
+      <w:pPr>
+        <w:pStyle w:val="Ttulo2"/>
+      </w:pPr>
+      <w:bookmarkStart w:id="24" w:name="_Toc401590096"/>
+      <w:r>
+        <w:t>Tipos de ESB</w:t>
+      </w:r>
+      <w:bookmarkEnd w:id="24"/>
+    </w:p>
+    <w:p>
+      <w:r>
+        <w:rPr>
+          <w:b/>
+          <w:highlight w:val="red"/>
+        </w:rPr>
+        <w:t>TERMINAR........................</w:t>
+      </w:r>
+    </w:p>
+    <w:p>
+      <w:pPr>
+        <w:pStyle w:val="Ttulo3"/>
+      </w:pPr>
+      <w:bookmarkStart w:id="25" w:name="_Toc401590097"/>
+      <w:r>
+        <w:t>JBOSS ESB</w:t>
+      </w:r>
+      <w:bookmarkEnd w:id="25"/>
     </w:p>
     <w:p>
       <w:pPr>
         <w:jc w:val="both"/>
       </w:pPr>
       <w:r>
-        <w:t>Posee los siguientes features</w:t>
-      </w:r>
-      <w:r>
-        <w:t>[10]</w:t>
-      </w:r>
-      <w:r>
-        <w:t>:</w:t>
-      </w:r>
-      <w:r>
-        <w:t xml:space="preserve"> </w:t>
-      </w:r>
-    </w:p>
-    <w:p>
-      <w:pPr>
-        <w:jc w:val="both"/>
-      </w:pPr>
-      <w:r>
-        <w:t xml:space="preserve">- Es el más adecuado para los desarrolladores java ya que ofrece facilidad para interoperar con aplicaciones escritas en esa plataforma. </w:t>
-      </w:r>
-    </w:p>
-    <w:p>
-      <w:pPr>
-        <w:jc w:val="both"/>
-      </w:pPr>
-      <w:r>
-        <w:t>- Soporta WFS y WFS-T</w:t>
-      </w:r>
-      <w:r>
-        <w:t>.</w:t>
-      </w:r>
-      <w:r>
-        <w:t xml:space="preserve"> </w:t>
-      </w:r>
-    </w:p>
-    <w:p>
-      <w:pPr>
-        <w:jc w:val="both"/>
-      </w:pPr>
-      <w:r>
-        <w:t>- Como servidor soporta una variedad de formatos de almacenamiento (PostGis, Oracle spatial, Mysql,  GeoTiff) tanto vectorial como raster.</w:t>
-      </w:r>
-    </w:p>
-    <w:p>
-      <w:pPr>
-        <w:jc w:val="both"/>
-      </w:pPr>
-      <w:r>
-        <w:t>- Reproyección al vuelo</w:t>
-      </w:r>
-      <w:r>
-        <w:t>.</w:t>
-      </w:r>
-    </w:p>
-    <w:p>
-      <w:pPr>
-        <w:jc w:val="both"/>
-      </w:pPr>
-      <w:r>
-        <w:t>- WMS Tiling cache (Usa GeoWebCache como cliente de tiles WMS)</w:t>
-      </w:r>
-      <w:r>
-        <w:t>.</w:t>
-      </w:r>
-      <w:r>
-        <w:t xml:space="preserve"> </w:t>
-      </w:r>
-    </w:p>
-    <w:p>
-      <w:pPr>
-        <w:pStyle w:val="Ttulo2"/>
-      </w:pPr>
-      <w:bookmarkStart w:id="18" w:name="_Toc399686714"/>
-      <w:r>
-        <w:t>Tipos de ESB</w:t>
-      </w:r>
-      <w:bookmarkEnd w:id="18"/>
-    </w:p>
-    <w:p>
-      <w:r>
-        <w:rPr>
-          <w:b/>
-          <w:highlight w:val="red"/>
-        </w:rPr>
-        <w:t>TERMINAR........................</w:t>
-      </w:r>
-    </w:p>
-    <w:p>
-      <w:pPr>
-        <w:pStyle w:val="Ttulo3"/>
-      </w:pPr>
-      <w:bookmarkStart w:id="19" w:name="_Toc399686715"/>
-      <w:r>
-        <w:t>JBOSS ESB</w:t>
-      </w:r>
-      <w:bookmarkEnd w:id="19"/>
-    </w:p>
-    <w:p>
-      <w:pPr>
-        <w:jc w:val="both"/>
-      </w:pPr>
-      <w:r>
         <w:t>Es un producto de Red Hat y su comunidad, una implementación de la arquitectura ESB en Java, basada también en el servidor de aplicaciones JBoss de la misma compañía.  Se basa en estándares, tanto de Java como de la Web para brindar conectividad y comunicación con muchos otros tipos de tecnologías. En la siguiente figura vemos un esquema de todas las tecnologías de comunicación soportadas por este producto.</w:t>
       </w:r>
     </w:p>
@@ -4144,7 +5006,6 @@
         <w:rPr>
           <w:noProof/>
         </w:rPr>
-        <w:lastRenderedPageBreak/>
         <w:drawing>
           <wp:inline distT="0" distB="0" distL="0" distR="0">
             <wp:extent cx="5400040" cy="4176031"/>
@@ -4251,7 +5112,11 @@
         <w:jc w:val="both"/>
       </w:pPr>
       <w:r>
-        <w:t>Básicamente en Jboss ESB un servicio define un conjunto de Listeners de los cuales quiere estar al tanto cuando llegan mensajes, luego el servicio es notificado de que un mensaje ha llegado y define para éste, filtros o procesadores que trabajarán con la información contenida en él. Por último el servicio ruteará el mensaje hacia algún conector de salida para invocar otro servicio fuera del ESB o dará una respuesta a quien inició la comunicación en primera instancia.</w:t>
+        <w:t xml:space="preserve">Básicamente en Jboss ESB un servicio define un conjunto de Listeners de los cuales quiere estar al tanto cuando llegan mensajes, luego el servicio es notificado de que un mensaje ha </w:t>
+      </w:r>
+      <w:r>
+        <w:lastRenderedPageBreak/>
+        <w:t>llegado y define para éste, filtros o procesadores que trabajarán con la información contenida en él. Por último el servicio ruteará el mensaje hacia algún conector de salida para invocar otro servicio fuera del ESB o dará una respuesta a quien inició la comunicación en primera instancia.</w:t>
       </w:r>
     </w:p>
     <w:p>
@@ -4259,11 +5124,11 @@
         <w:pStyle w:val="Ttulo2"/>
         <w:jc w:val="both"/>
       </w:pPr>
-      <w:bookmarkStart w:id="20" w:name="_Toc399686716"/>
+      <w:bookmarkStart w:id="26" w:name="_Toc401590098"/>
       <w:r>
         <w:t>Plataforma de eGob de Uruguay</w:t>
       </w:r>
-      <w:bookmarkEnd w:id="20"/>
+      <w:bookmarkEnd w:id="26"/>
     </w:p>
     <w:p>
       <w:pPr>
@@ -4336,7 +5201,6 @@
         <w:rPr>
           <w:noProof/>
         </w:rPr>
-        <w:lastRenderedPageBreak/>
         <w:drawing>
           <wp:inline distT="0" distB="0" distL="0" distR="0">
             <wp:extent cx="5400675" cy="2590800"/>
@@ -4426,11 +5290,11 @@
         <w:pStyle w:val="Ttulo3"/>
         <w:jc w:val="both"/>
       </w:pPr>
-      <w:bookmarkStart w:id="21" w:name="_Toc399686717"/>
+      <w:bookmarkStart w:id="27" w:name="_Toc401590099"/>
       <w:r>
         <w:t>Plataforma de Interoperabilidad</w:t>
       </w:r>
-      <w:bookmarkEnd w:id="21"/>
+      <w:bookmarkEnd w:id="27"/>
     </w:p>
     <w:p>
       <w:pPr>
@@ -4667,6 +5531,29 @@
         <w:t>Cuenta con mecanismos para facilitar el desarrollo, despliegue e integración de servicios y aplicaciones. Está integrado por dos ESB, uno de tecnología Microsoft y otro de tecnología Java, con el fin de obtener lo mejor de ambos y ampliar el espectro de posibilidades en cuanto a los métodos de conexión.  Los organismos pueden utilizar esta plataforma para publicar y descubrir servicios, así como utilizar las diferentes capacidades de mediación, las cuales permiten desacoplar clientes y servicios [2].</w:t>
       </w:r>
     </w:p>
+    <w:p>
+      <w:pPr>
+        <w:pStyle w:val="Ttulo1"/>
+      </w:pPr>
+      <w:bookmarkStart w:id="28" w:name="_Toc401590100"/>
+      <w:r>
+        <w:lastRenderedPageBreak/>
+        <w:t>Conclusión</w:t>
+      </w:r>
+      <w:bookmarkEnd w:id="28"/>
+    </w:p>
+    <w:p/>
+    <w:p>
+      <w:pPr>
+        <w:pStyle w:val="Ttulo1"/>
+      </w:pPr>
+      <w:bookmarkStart w:id="29" w:name="_Toc401590101"/>
+      <w:r>
+        <w:t>Trabajo a futuro</w:t>
+      </w:r>
+      <w:bookmarkEnd w:id="29"/>
+    </w:p>
+    <w:p/>
     <w:sdt>
       <w:sdtPr>
         <w:rPr>
@@ -4689,7 +5576,7 @@
         </w:rPr>
       </w:sdtEndPr>
       <w:sdtContent>
-        <w:bookmarkStart w:id="22" w:name="_Toc399686718" w:displacedByCustomXml="prev"/>
+        <w:bookmarkStart w:id="30" w:name="_Toc401590102" w:displacedByCustomXml="prev"/>
         <w:p>
           <w:pPr>
             <w:pStyle w:val="Ttulo1"/>
@@ -4697,7 +5584,7 @@
           <w:r>
             <w:t>Referencias</w:t>
           </w:r>
-          <w:bookmarkEnd w:id="22"/>
+          <w:bookmarkEnd w:id="30"/>
         </w:p>
         <w:sdt>
           <w:sdtPr>
@@ -5059,6 +5946,7 @@
                 <w:rPr>
                   <w:noProof/>
                 </w:rPr>
+                <w:lastRenderedPageBreak/>
                 <w:t xml:space="preserve">13. AGESIC. </w:t>
               </w:r>
               <w:r>
@@ -5095,27 +5983,13 @@
                   <w:bCs/>
                   <w:noProof/>
                 </w:rPr>
-                <w:t>Naser, Alejandra.</w:t>
+                <w:t>POLICY BRIEF, OECD.</w:t>
               </w:r>
               <w:r>
                 <w:rPr>
                   <w:noProof/>
                 </w:rPr>
-                <w:t xml:space="preserve"> Gobierno Electrónico y Gestión Pública. </w:t>
-              </w:r>
-              <w:r>
-                <w:rPr>
-                  <w:i/>
-                  <w:iCs/>
-                  <w:noProof/>
-                </w:rPr>
-                <w:t xml:space="preserve">CEPAL (Comisión Económica para América Latina y el Caribe). </w:t>
-              </w:r>
-              <w:r>
-                <w:rPr>
-                  <w:noProof/>
-                </w:rPr>
-                <w:t>[En línea] [Citado el: 28 de 09 de 2014.] http://www.cepal.org/ilpes/noticias/paginas/5/39255/gobierno_electronico_anaser.pdf..</w:t>
+                <w:t xml:space="preserve"> The e-government imperative: main findings. Marzo 2003. [En línea] [Citado el: 20 de 10 de 2014.] http://unpan1.un.org/intradoc/groups/public/documents/APCITY/UNPAN015120.pdf.</w:t>
               </w:r>
             </w:p>
             <w:p>
@@ -5139,12 +6013,11 @@
       <w:pPr>
         <w:pStyle w:val="Ttulo1"/>
       </w:pPr>
-      <w:bookmarkStart w:id="23" w:name="_Toc399686719"/>
-      <w:r>
-        <w:lastRenderedPageBreak/>
+      <w:bookmarkStart w:id="31" w:name="_Toc401590103"/>
+      <w:r>
         <w:t>ANEXO - Caso de Estudio</w:t>
       </w:r>
-      <w:bookmarkEnd w:id="23"/>
+      <w:bookmarkEnd w:id="31"/>
     </w:p>
     <w:p/>
     <w:p>
@@ -5156,11 +6029,11 @@
       <w:pPr>
         <w:pStyle w:val="Ttulo2"/>
       </w:pPr>
-      <w:bookmarkStart w:id="24" w:name="_Toc399686720"/>
+      <w:bookmarkStart w:id="32" w:name="_Toc401590104"/>
       <w:r>
         <w:t>Plataforma de Middleware</w:t>
       </w:r>
-      <w:bookmarkEnd w:id="24"/>
+      <w:bookmarkEnd w:id="32"/>
     </w:p>
     <w:p>
       <w:r>
@@ -5273,6 +6146,7 @@
     </w:p>
     <w:p>
       <w:r>
+        <w:lastRenderedPageBreak/>
         <w:t xml:space="preserve">1) Verificación sintáctica: Validaciones de integridad tales como verificación de nulos, estructuras de datos incompletas o errores en tipos de datos. En caso de error, el mensaje es rechazado y se notifica al cliente los motivos. </w:t>
       </w:r>
     </w:p>
@@ -5289,14 +6163,7 @@
         <w:rPr>
           <w:i/>
         </w:rPr>
-        <w:t xml:space="preserve">"Siempre se enviará el mensaje al </w:t>
-      </w:r>
-      <w:r>
-        <w:rPr>
-          <w:i/>
-        </w:rPr>
-        <w:lastRenderedPageBreak/>
-        <w:t>servicio del organismo B si hay menos de 100 pedidos concurrentes pendientes. En caso contrario, se redirigirán los pedidos al servicio del organismo C."</w:t>
+        <w:t>"Siempre se enviará el mensaje al servicio del organismo B si hay menos de 100 pedidos concurrentes pendientes. En caso contrario, se redirigirán los pedidos al servicio del organismo C."</w:t>
       </w:r>
       <w:r>
         <w:t xml:space="preserve">  </w:t>
@@ -5316,11 +6183,11 @@
       <w:pPr>
         <w:pStyle w:val="Ttulo3"/>
       </w:pPr>
-      <w:bookmarkStart w:id="25" w:name="_Toc399686721"/>
+      <w:bookmarkStart w:id="33" w:name="_Toc401590105"/>
       <w:r>
         <w:t>Componentes de la Plataforma de Middleware</w:t>
       </w:r>
-      <w:bookmarkEnd w:id="25"/>
+      <w:bookmarkEnd w:id="33"/>
     </w:p>
     <w:p>
       <w:pPr>
@@ -5456,6 +6323,7 @@
         </w:rPr>
       </w:pPr>
       <w:r>
+        <w:lastRenderedPageBreak/>
         <w:t xml:space="preserve">Las principales plataformas para el desarrollo de aplicaciones empresariales proporcionadas por  la plataforma de middleware son: la plataforma .NET de Microsoft y la plataforma Java Enterprise Edition (Java EE). Esta última se provee a través del JBoss Enterprise SOA Platform.   </w:t>
       </w:r>
     </w:p>
@@ -5553,7 +6421,6 @@
           <w:sz w:val="20"/>
           <w:szCs w:val="20"/>
         </w:rPr>
-        <w:lastRenderedPageBreak/>
         <w:t xml:space="preserve">Figura X - </w:t>
       </w:r>
       <w:r>
@@ -5615,11 +6482,11 @@
       <w:pPr>
         <w:pStyle w:val="Ttulo2"/>
       </w:pPr>
-      <w:bookmarkStart w:id="26" w:name="_Toc399686722"/>
+      <w:bookmarkStart w:id="34" w:name="_Toc401590106"/>
       <w:r>
         <w:t>Sistema de Seguridad</w:t>
       </w:r>
-      <w:bookmarkEnd w:id="26"/>
+      <w:bookmarkEnd w:id="34"/>
     </w:p>
     <w:p>
       <w:r>
@@ -5740,11 +6607,11 @@
       <w:pPr>
         <w:pStyle w:val="Ttulo3"/>
       </w:pPr>
-      <w:bookmarkStart w:id="27" w:name="_Toc399686723"/>
+      <w:bookmarkStart w:id="35" w:name="_Toc401590107"/>
       <w:r>
         <w:t>Componentes del Sistema de Seguridad</w:t>
       </w:r>
-      <w:bookmarkEnd w:id="27"/>
+      <w:bookmarkEnd w:id="35"/>
     </w:p>
     <w:p/>
     <w:p>
@@ -5755,6 +6622,7 @@
         <w:rPr>
           <w:noProof/>
         </w:rPr>
+        <w:lastRenderedPageBreak/>
         <w:drawing>
           <wp:inline distT="0" distB="0" distL="0" distR="0">
             <wp:extent cx="5400675" cy="1362075"/>
@@ -5849,7 +6717,6 @@
     </w:p>
     <w:p>
       <w:r>
-        <w:lastRenderedPageBreak/>
         <w:t xml:space="preserve">Referencia: </w:t>
       </w:r>
       <w:r>
@@ -6156,6 +7023,146 @@
 <file path=word/numbering.xml><?xml version="1.0" encoding="utf-8"?>
 <w:numbering xmlns:ve="http://schemas.openxmlformats.org/markup-compatibility/2006" xmlns:o="urn:schemas-microsoft-com:office:office" xmlns:r="http://schemas.openxmlformats.org/officeDocument/2006/relationships" xmlns:m="http://schemas.openxmlformats.org/officeDocument/2006/math" xmlns:v="urn:schemas-microsoft-com:vml" xmlns:wp="http://schemas.openxmlformats.org/drawingml/2006/wordprocessingDrawing" xmlns:w10="urn:schemas-microsoft-com:office:word" xmlns:w="http://schemas.openxmlformats.org/wordprocessingml/2006/main" xmlns:wne="http://schemas.microsoft.com/office/word/2006/wordml">
   <w:abstractNum w:abstractNumId="0">
+    <w:nsid w:val="00000001"/>
+    <w:multiLevelType w:val="multilevel"/>
+    <w:tmpl w:val="00000001"/>
+    <w:lvl w:ilvl="0">
+      <w:start w:val="1"/>
+      <w:numFmt w:val="bullet"/>
+      <w:lvlText w:val="●"/>
+      <w:lvlJc w:val="left"/>
+      <w:pPr>
+        <w:tabs>
+          <w:tab w:val="num" w:pos="360"/>
+        </w:tabs>
+        <w:ind w:left="720" w:hanging="360"/>
+      </w:pPr>
+      <w:rPr>
+        <w:u w:val="none"/>
+      </w:rPr>
+    </w:lvl>
+    <w:lvl w:ilvl="1">
+      <w:start w:val="1"/>
+      <w:numFmt w:val="bullet"/>
+      <w:lvlText w:val="○"/>
+      <w:lvlJc w:val="left"/>
+      <w:pPr>
+        <w:tabs>
+          <w:tab w:val="num" w:pos="1080"/>
+        </w:tabs>
+        <w:ind w:left="1440" w:hanging="360"/>
+      </w:pPr>
+      <w:rPr>
+        <w:u w:val="none"/>
+      </w:rPr>
+    </w:lvl>
+    <w:lvl w:ilvl="2">
+      <w:start w:val="1"/>
+      <w:numFmt w:val="bullet"/>
+      <w:lvlText w:val="■"/>
+      <w:lvlJc w:val="left"/>
+      <w:pPr>
+        <w:tabs>
+          <w:tab w:val="num" w:pos="1800"/>
+        </w:tabs>
+        <w:ind w:left="2160" w:hanging="180"/>
+      </w:pPr>
+      <w:rPr>
+        <w:u w:val="none"/>
+      </w:rPr>
+    </w:lvl>
+    <w:lvl w:ilvl="3">
+      <w:start w:val="1"/>
+      <w:numFmt w:val="bullet"/>
+      <w:lvlText w:val="●"/>
+      <w:lvlJc w:val="left"/>
+      <w:pPr>
+        <w:tabs>
+          <w:tab w:val="num" w:pos="2520"/>
+        </w:tabs>
+        <w:ind w:left="2880" w:hanging="360"/>
+      </w:pPr>
+      <w:rPr>
+        <w:u w:val="none"/>
+      </w:rPr>
+    </w:lvl>
+    <w:lvl w:ilvl="4">
+      <w:start w:val="1"/>
+      <w:numFmt w:val="bullet"/>
+      <w:lvlText w:val="○"/>
+      <w:lvlJc w:val="left"/>
+      <w:pPr>
+        <w:tabs>
+          <w:tab w:val="num" w:pos="3240"/>
+        </w:tabs>
+        <w:ind w:left="3600" w:hanging="360"/>
+      </w:pPr>
+      <w:rPr>
+        <w:u w:val="none"/>
+      </w:rPr>
+    </w:lvl>
+    <w:lvl w:ilvl="5">
+      <w:start w:val="1"/>
+      <w:numFmt w:val="bullet"/>
+      <w:lvlText w:val="■"/>
+      <w:lvlJc w:val="left"/>
+      <w:pPr>
+        <w:tabs>
+          <w:tab w:val="num" w:pos="3960"/>
+        </w:tabs>
+        <w:ind w:left="4320" w:hanging="180"/>
+      </w:pPr>
+      <w:rPr>
+        <w:u w:val="none"/>
+      </w:rPr>
+    </w:lvl>
+    <w:lvl w:ilvl="6">
+      <w:start w:val="1"/>
+      <w:numFmt w:val="bullet"/>
+      <w:lvlText w:val="●"/>
+      <w:lvlJc w:val="left"/>
+      <w:pPr>
+        <w:tabs>
+          <w:tab w:val="num" w:pos="4680"/>
+        </w:tabs>
+        <w:ind w:left="5040" w:hanging="360"/>
+      </w:pPr>
+      <w:rPr>
+        <w:u w:val="none"/>
+      </w:rPr>
+    </w:lvl>
+    <w:lvl w:ilvl="7">
+      <w:start w:val="1"/>
+      <w:numFmt w:val="bullet"/>
+      <w:lvlText w:val="○"/>
+      <w:lvlJc w:val="left"/>
+      <w:pPr>
+        <w:tabs>
+          <w:tab w:val="num" w:pos="5400"/>
+        </w:tabs>
+        <w:ind w:left="5760" w:hanging="360"/>
+      </w:pPr>
+      <w:rPr>
+        <w:u w:val="none"/>
+      </w:rPr>
+    </w:lvl>
+    <w:lvl w:ilvl="8">
+      <w:start w:val="1"/>
+      <w:numFmt w:val="bullet"/>
+      <w:lvlText w:val="■"/>
+      <w:lvlJc w:val="left"/>
+      <w:pPr>
+        <w:tabs>
+          <w:tab w:val="num" w:pos="6120"/>
+        </w:tabs>
+        <w:ind w:left="6480" w:hanging="180"/>
+      </w:pPr>
+      <w:rPr>
+        <w:u w:val="none"/>
+      </w:rPr>
+    </w:lvl>
+  </w:abstractNum>
+  <w:abstractNum w:abstractNumId="1">
     <w:nsid w:val="15982E07"/>
     <w:multiLevelType w:val="multilevel"/>
     <w:tmpl w:val="380A0025"/>
@@ -6251,6 +7258,9 @@
     </w:lvl>
   </w:abstractNum>
   <w:num w:numId="1">
+    <w:abstractNumId w:val="1"/>
+  </w:num>
+  <w:num w:numId="2">
     <w:abstractNumId w:val="0"/>
   </w:num>
 </w:numbering>
@@ -7599,11 +8609,28 @@
     <b:URL>http://www.cepal.org/ilpes/noticias/paginas/5/39255/gobierno_electronico_anaser.pdf.</b:URL>
     <b:RefOrder>14</b:RefOrder>
   </b:Source>
+  <b:Source>
+    <b:Tag>POL14</b:Tag>
+    <b:SourceType>DocumentFromInternetSite</b:SourceType>
+    <b:Guid>{5B9F5920-E0CA-42CD-8948-F7B144EB4A56}</b:Guid>
+    <b:LCID>0</b:LCID>
+    <b:Author>
+      <b:Author>
+        <b:Corporate>POLICY BRIEF, OECD</b:Corporate>
+      </b:Author>
+    </b:Author>
+    <b:Title>The e-government imperative: main findings. Marzo 2003</b:Title>
+    <b:YearAccessed>2014</b:YearAccessed>
+    <b:MonthAccessed>10</b:MonthAccessed>
+    <b:DayAccessed>20</b:DayAccessed>
+    <b:URL>http://unpan1.un.org/intradoc/groups/public/documents/APCITY/UNPAN015120.pdf</b:URL>
+    <b:RefOrder>15</b:RefOrder>
+  </b:Source>
 </b:Sources>
 </file>
 
 <file path=customXml/itemProps1.xml><?xml version="1.0" encoding="utf-8"?>
-<ds:datastoreItem xmlns:ds="http://schemas.openxmlformats.org/officeDocument/2006/customXml" ds:itemID="{CF2073A8-FC22-4BD2-8A86-E34CA1833A7A}">
+<ds:datastoreItem xmlns:ds="http://schemas.openxmlformats.org/officeDocument/2006/customXml" ds:itemID="{D079BF6C-F6BA-4F04-8C79-DED7C95AA4D7}">
   <ds:schemaRefs>
     <ds:schemaRef ds:uri="http://schemas.openxmlformats.org/officeDocument/2006/bibliography"/>
   </ds:schemaRefs>

</xml_diff>

<commit_message>
Ordeno estandares en notas.docx
</commit_message>
<xml_diff>
--- a/Notas.docx
+++ b/Notas.docx
@@ -496,7 +496,7 @@
             </w:rPr>
             <w:fldChar w:fldCharType="separate"/>
           </w:r>
-          <w:hyperlink w:anchor="_Toc401590077" w:history="1">
+          <w:hyperlink w:anchor="_Toc401609041" w:history="1">
             <w:r>
               <w:rPr>
                 <w:rStyle w:val="Hipervnculo"/>
@@ -537,7 +537,7 @@
                 <w:noProof/>
                 <w:webHidden/>
               </w:rPr>
-              <w:instrText xml:space="preserve"> PAGEREF _Toc401590077 \h </w:instrText>
+              <w:instrText xml:space="preserve"> PAGEREF _Toc401609041 \h </w:instrText>
             </w:r>
             <w:r>
               <w:rPr>
@@ -579,7 +579,7 @@
               <w:noProof/>
             </w:rPr>
           </w:pPr>
-          <w:hyperlink w:anchor="_Toc401590078" w:history="1">
+          <w:hyperlink w:anchor="_Toc401609042" w:history="1">
             <w:r>
               <w:rPr>
                 <w:rStyle w:val="Hipervnculo"/>
@@ -619,7 +619,7 @@
                 <w:noProof/>
                 <w:webHidden/>
               </w:rPr>
-              <w:instrText xml:space="preserve"> PAGEREF _Toc401590078 \h </w:instrText>
+              <w:instrText xml:space="preserve"> PAGEREF _Toc401609042 \h </w:instrText>
             </w:r>
             <w:r>
               <w:rPr>
@@ -661,7 +661,7 @@
               <w:noProof/>
             </w:rPr>
           </w:pPr>
-          <w:hyperlink w:anchor="_Toc401590079" w:history="1">
+          <w:hyperlink w:anchor="_Toc401609043" w:history="1">
             <w:r>
               <w:rPr>
                 <w:rStyle w:val="Hipervnculo"/>
@@ -701,7 +701,7 @@
                 <w:noProof/>
                 <w:webHidden/>
               </w:rPr>
-              <w:instrText xml:space="preserve"> PAGEREF _Toc401590079 \h </w:instrText>
+              <w:instrText xml:space="preserve"> PAGEREF _Toc401609043 \h </w:instrText>
             </w:r>
             <w:r>
               <w:rPr>
@@ -743,7 +743,7 @@
               <w:noProof/>
             </w:rPr>
           </w:pPr>
-          <w:hyperlink w:anchor="_Toc401590080" w:history="1">
+          <w:hyperlink w:anchor="_Toc401609044" w:history="1">
             <w:r>
               <w:rPr>
                 <w:rStyle w:val="Hipervnculo"/>
@@ -783,7 +783,7 @@
                 <w:noProof/>
                 <w:webHidden/>
               </w:rPr>
-              <w:instrText xml:space="preserve"> PAGEREF _Toc401590080 \h </w:instrText>
+              <w:instrText xml:space="preserve"> PAGEREF _Toc401609044 \h </w:instrText>
             </w:r>
             <w:r>
               <w:rPr>
@@ -825,7 +825,7 @@
               <w:noProof/>
             </w:rPr>
           </w:pPr>
-          <w:hyperlink w:anchor="_Toc401590081" w:history="1">
+          <w:hyperlink w:anchor="_Toc401609045" w:history="1">
             <w:r>
               <w:rPr>
                 <w:rStyle w:val="Hipervnculo"/>
@@ -865,7 +865,7 @@
                 <w:noProof/>
                 <w:webHidden/>
               </w:rPr>
-              <w:instrText xml:space="preserve"> PAGEREF _Toc401590081 \h </w:instrText>
+              <w:instrText xml:space="preserve"> PAGEREF _Toc401609045 \h </w:instrText>
             </w:r>
             <w:r>
               <w:rPr>
@@ -907,7 +907,7 @@
               <w:noProof/>
             </w:rPr>
           </w:pPr>
-          <w:hyperlink w:anchor="_Toc401590082" w:history="1">
+          <w:hyperlink w:anchor="_Toc401609046" w:history="1">
             <w:r>
               <w:rPr>
                 <w:rStyle w:val="Hipervnculo"/>
@@ -947,7 +947,7 @@
                 <w:noProof/>
                 <w:webHidden/>
               </w:rPr>
-              <w:instrText xml:space="preserve"> PAGEREF _Toc401590082 \h </w:instrText>
+              <w:instrText xml:space="preserve"> PAGEREF _Toc401609046 \h </w:instrText>
             </w:r>
             <w:r>
               <w:rPr>
@@ -989,7 +989,7 @@
               <w:noProof/>
             </w:rPr>
           </w:pPr>
-          <w:hyperlink w:anchor="_Toc401590083" w:history="1">
+          <w:hyperlink w:anchor="_Toc401609047" w:history="1">
             <w:r>
               <w:rPr>
                 <w:rStyle w:val="Hipervnculo"/>
@@ -1029,7 +1029,7 @@
                 <w:noProof/>
                 <w:webHidden/>
               </w:rPr>
-              <w:instrText xml:space="preserve"> PAGEREF _Toc401590083 \h </w:instrText>
+              <w:instrText xml:space="preserve"> PAGEREF _Toc401609047 \h </w:instrText>
             </w:r>
             <w:r>
               <w:rPr>
@@ -1071,7 +1071,7 @@
               <w:noProof/>
             </w:rPr>
           </w:pPr>
-          <w:hyperlink w:anchor="_Toc401590084" w:history="1">
+          <w:hyperlink w:anchor="_Toc401609048" w:history="1">
             <w:r>
               <w:rPr>
                 <w:rStyle w:val="Hipervnculo"/>
@@ -1091,7 +1091,7 @@
                 <w:rStyle w:val="Hipervnculo"/>
                 <w:noProof/>
               </w:rPr>
-              <w:t>Estándares</w:t>
+              <w:t>Marco de trabajo.</w:t>
             </w:r>
             <w:r>
               <w:rPr>
@@ -1112,7 +1112,7 @@
                 <w:noProof/>
                 <w:webHidden/>
               </w:rPr>
-              <w:instrText xml:space="preserve"> PAGEREF _Toc401590084 \h </w:instrText>
+              <w:instrText xml:space="preserve"> PAGEREF _Toc401609048 \h </w:instrText>
             </w:r>
             <w:r>
               <w:rPr>
@@ -1154,7 +1154,7 @@
               <w:noProof/>
             </w:rPr>
           </w:pPr>
-          <w:hyperlink w:anchor="_Toc401590085" w:history="1">
+          <w:hyperlink w:anchor="_Toc401609049" w:history="1">
             <w:r>
               <w:rPr>
                 <w:rStyle w:val="Hipervnculo"/>
@@ -1173,7 +1173,7 @@
                 <w:rStyle w:val="Hipervnculo"/>
                 <w:noProof/>
               </w:rPr>
-              <w:t>SOAP</w:t>
+              <w:t>Estudio inicial.</w:t>
             </w:r>
             <w:r>
               <w:rPr>
@@ -1194,7 +1194,7 @@
                 <w:noProof/>
                 <w:webHidden/>
               </w:rPr>
-              <w:instrText xml:space="preserve"> PAGEREF _Toc401590085 \h </w:instrText>
+              <w:instrText xml:space="preserve"> PAGEREF _Toc401609049 \h </w:instrText>
             </w:r>
             <w:r>
               <w:rPr>
@@ -1236,7 +1236,7 @@
               <w:noProof/>
             </w:rPr>
           </w:pPr>
-          <w:hyperlink w:anchor="_Toc401590086" w:history="1">
+          <w:hyperlink w:anchor="_Toc401609050" w:history="1">
             <w:r>
               <w:rPr>
                 <w:rStyle w:val="Hipervnculo"/>
@@ -1255,7 +1255,7 @@
                 <w:rStyle w:val="Hipervnculo"/>
                 <w:noProof/>
               </w:rPr>
-              <w:t>REST</w:t>
+              <w:t>Web Services Geográficos</w:t>
             </w:r>
             <w:r>
               <w:rPr>
@@ -1276,7 +1276,171 @@
                 <w:noProof/>
                 <w:webHidden/>
               </w:rPr>
-              <w:instrText xml:space="preserve"> PAGEREF _Toc401590086 \h </w:instrText>
+              <w:instrText xml:space="preserve"> PAGEREF _Toc401609050 \h </w:instrText>
+            </w:r>
+            <w:r>
+              <w:rPr>
+                <w:noProof/>
+                <w:webHidden/>
+              </w:rPr>
+            </w:r>
+            <w:r>
+              <w:rPr>
+                <w:noProof/>
+                <w:webHidden/>
+              </w:rPr>
+              <w:fldChar w:fldCharType="separate"/>
+            </w:r>
+            <w:r>
+              <w:rPr>
+                <w:noProof/>
+                <w:webHidden/>
+              </w:rPr>
+              <w:t>7</w:t>
+            </w:r>
+            <w:r>
+              <w:rPr>
+                <w:noProof/>
+                <w:webHidden/>
+              </w:rPr>
+              <w:fldChar w:fldCharType="end"/>
+            </w:r>
+          </w:hyperlink>
+        </w:p>
+        <w:p>
+          <w:pPr>
+            <w:pStyle w:val="TDC3"/>
+            <w:tabs>
+              <w:tab w:val="left" w:pos="1320"/>
+              <w:tab w:val="right" w:leader="dot" w:pos="8494"/>
+            </w:tabs>
+            <w:rPr>
+              <w:noProof/>
+            </w:rPr>
+          </w:pPr>
+          <w:hyperlink w:anchor="_Toc401609051" w:history="1">
+            <w:r>
+              <w:rPr>
+                <w:rStyle w:val="Hipervnculo"/>
+                <w:noProof/>
+              </w:rPr>
+              <w:t>2.2.1</w:t>
+            </w:r>
+            <w:r>
+              <w:rPr>
+                <w:noProof/>
+              </w:rPr>
+              <w:tab/>
+            </w:r>
+            <w:r>
+              <w:rPr>
+                <w:rStyle w:val="Hipervnculo"/>
+                <w:noProof/>
+              </w:rPr>
+              <w:t>WMS</w:t>
+            </w:r>
+            <w:r>
+              <w:rPr>
+                <w:noProof/>
+                <w:webHidden/>
+              </w:rPr>
+              <w:tab/>
+            </w:r>
+            <w:r>
+              <w:rPr>
+                <w:noProof/>
+                <w:webHidden/>
+              </w:rPr>
+              <w:fldChar w:fldCharType="begin"/>
+            </w:r>
+            <w:r>
+              <w:rPr>
+                <w:noProof/>
+                <w:webHidden/>
+              </w:rPr>
+              <w:instrText xml:space="preserve"> PAGEREF _Toc401609051 \h </w:instrText>
+            </w:r>
+            <w:r>
+              <w:rPr>
+                <w:noProof/>
+                <w:webHidden/>
+              </w:rPr>
+            </w:r>
+            <w:r>
+              <w:rPr>
+                <w:noProof/>
+                <w:webHidden/>
+              </w:rPr>
+              <w:fldChar w:fldCharType="separate"/>
+            </w:r>
+            <w:r>
+              <w:rPr>
+                <w:noProof/>
+                <w:webHidden/>
+              </w:rPr>
+              <w:t>7</w:t>
+            </w:r>
+            <w:r>
+              <w:rPr>
+                <w:noProof/>
+                <w:webHidden/>
+              </w:rPr>
+              <w:fldChar w:fldCharType="end"/>
+            </w:r>
+          </w:hyperlink>
+        </w:p>
+        <w:p>
+          <w:pPr>
+            <w:pStyle w:val="TDC3"/>
+            <w:tabs>
+              <w:tab w:val="left" w:pos="1320"/>
+              <w:tab w:val="right" w:leader="dot" w:pos="8494"/>
+            </w:tabs>
+            <w:rPr>
+              <w:noProof/>
+            </w:rPr>
+          </w:pPr>
+          <w:hyperlink w:anchor="_Toc401609052" w:history="1">
+            <w:r>
+              <w:rPr>
+                <w:rStyle w:val="Hipervnculo"/>
+                <w:noProof/>
+              </w:rPr>
+              <w:t>2.2.2</w:t>
+            </w:r>
+            <w:r>
+              <w:rPr>
+                <w:noProof/>
+              </w:rPr>
+              <w:tab/>
+            </w:r>
+            <w:r>
+              <w:rPr>
+                <w:rStyle w:val="Hipervnculo"/>
+                <w:noProof/>
+              </w:rPr>
+              <w:t>WFS</w:t>
+            </w:r>
+            <w:r>
+              <w:rPr>
+                <w:noProof/>
+                <w:webHidden/>
+              </w:rPr>
+              <w:tab/>
+            </w:r>
+            <w:r>
+              <w:rPr>
+                <w:noProof/>
+                <w:webHidden/>
+              </w:rPr>
+              <w:fldChar w:fldCharType="begin"/>
+            </w:r>
+            <w:r>
+              <w:rPr>
+                <w:noProof/>
+                <w:webHidden/>
+              </w:rPr>
+              <w:instrText xml:space="preserve"> PAGEREF _Toc401609052 \h </w:instrText>
             </w:r>
             <w:r>
               <w:rPr>
@@ -1318,7 +1482,7 @@
               <w:noProof/>
             </w:rPr>
           </w:pPr>
-          <w:hyperlink w:anchor="_Toc401590087" w:history="1">
+          <w:hyperlink w:anchor="_Toc401609053" w:history="1">
             <w:r>
               <w:rPr>
                 <w:rStyle w:val="Hipervnculo"/>
@@ -1337,7 +1501,7 @@
                 <w:rStyle w:val="Hipervnculo"/>
                 <w:noProof/>
               </w:rPr>
-              <w:t>Web Services Geográficos</w:t>
+              <w:t>Estándares SOA</w:t>
             </w:r>
             <w:r>
               <w:rPr>
@@ -1358,7 +1522,7 @@
                 <w:noProof/>
                 <w:webHidden/>
               </w:rPr>
-              <w:instrText xml:space="preserve"> PAGEREF _Toc401590087 \h </w:instrText>
+              <w:instrText xml:space="preserve"> PAGEREF _Toc401609053 \h </w:instrText>
             </w:r>
             <w:r>
               <w:rPr>
@@ -1378,7 +1542,7 @@
                 <w:noProof/>
                 <w:webHidden/>
               </w:rPr>
-              <w:t>8</w:t>
+              <w:t>9</w:t>
             </w:r>
             <w:r>
               <w:rPr>
@@ -1400,7 +1564,7 @@
               <w:noProof/>
             </w:rPr>
           </w:pPr>
-          <w:hyperlink w:anchor="_Toc401590088" w:history="1">
+          <w:hyperlink w:anchor="_Toc401609054" w:history="1">
             <w:r>
               <w:rPr>
                 <w:rStyle w:val="Hipervnculo"/>
@@ -1419,7 +1583,7 @@
                 <w:rStyle w:val="Hipervnculo"/>
                 <w:noProof/>
               </w:rPr>
-              <w:t>WMS</w:t>
+              <w:t>SOAP</w:t>
             </w:r>
             <w:r>
               <w:rPr>
@@ -1440,7 +1604,7 @@
                 <w:noProof/>
                 <w:webHidden/>
               </w:rPr>
-              <w:instrText xml:space="preserve"> PAGEREF _Toc401590088 \h </w:instrText>
+              <w:instrText xml:space="preserve"> PAGEREF _Toc401609054 \h </w:instrText>
             </w:r>
             <w:r>
               <w:rPr>
@@ -1460,7 +1624,7 @@
                 <w:noProof/>
                 <w:webHidden/>
               </w:rPr>
-              <w:t>8</w:t>
+              <w:t>9</w:t>
             </w:r>
             <w:r>
               <w:rPr>
@@ -1482,7 +1646,7 @@
               <w:noProof/>
             </w:rPr>
           </w:pPr>
-          <w:hyperlink w:anchor="_Toc401590089" w:history="1">
+          <w:hyperlink w:anchor="_Toc401609055" w:history="1">
             <w:r>
               <w:rPr>
                 <w:rStyle w:val="Hipervnculo"/>
@@ -1501,7 +1665,7 @@
                 <w:rStyle w:val="Hipervnculo"/>
                 <w:noProof/>
               </w:rPr>
-              <w:t>WFS</w:t>
+              <w:t>REST</w:t>
             </w:r>
             <w:r>
               <w:rPr>
@@ -1522,7 +1686,7 @@
                 <w:noProof/>
                 <w:webHidden/>
               </w:rPr>
-              <w:instrText xml:space="preserve"> PAGEREF _Toc401590089 \h </w:instrText>
+              <w:instrText xml:space="preserve"> PAGEREF _Toc401609055 \h </w:instrText>
             </w:r>
             <w:r>
               <w:rPr>
@@ -1543,6 +1707,177 @@
                 <w:webHidden/>
               </w:rPr>
               <w:t>9</w:t>
+            </w:r>
+            <w:r>
+              <w:rPr>
+                <w:noProof/>
+                <w:webHidden/>
+              </w:rPr>
+              <w:fldChar w:fldCharType="end"/>
+            </w:r>
+          </w:hyperlink>
+        </w:p>
+        <w:p>
+          <w:pPr>
+            <w:pStyle w:val="TDC3"/>
+            <w:tabs>
+              <w:tab w:val="left" w:pos="1320"/>
+              <w:tab w:val="right" w:leader="dot" w:pos="8494"/>
+            </w:tabs>
+            <w:rPr>
+              <w:noProof/>
+            </w:rPr>
+          </w:pPr>
+          <w:hyperlink w:anchor="_Toc401609056" w:history="1">
+            <w:r>
+              <w:rPr>
+                <w:rStyle w:val="Hipervnculo"/>
+                <w:noProof/>
+              </w:rPr>
+              <w:t>2.3.3</w:t>
+            </w:r>
+            <w:r>
+              <w:rPr>
+                <w:noProof/>
+              </w:rPr>
+              <w:tab/>
+            </w:r>
+            <w:r>
+              <w:rPr>
+                <w:rStyle w:val="Hipervnculo"/>
+                <w:noProof/>
+              </w:rPr>
+              <w:t>WS-SECURITY</w:t>
+            </w:r>
+            <w:r>
+              <w:rPr>
+                <w:noProof/>
+                <w:webHidden/>
+              </w:rPr>
+              <w:tab/>
+            </w:r>
+            <w:r>
+              <w:rPr>
+                <w:noProof/>
+                <w:webHidden/>
+              </w:rPr>
+              <w:fldChar w:fldCharType="begin"/>
+            </w:r>
+            <w:r>
+              <w:rPr>
+                <w:noProof/>
+                <w:webHidden/>
+              </w:rPr>
+              <w:instrText xml:space="preserve"> PAGEREF _Toc401609056 \h </w:instrText>
+            </w:r>
+            <w:r>
+              <w:rPr>
+                <w:noProof/>
+                <w:webHidden/>
+              </w:rPr>
+            </w:r>
+            <w:r>
+              <w:rPr>
+                <w:noProof/>
+                <w:webHidden/>
+              </w:rPr>
+              <w:fldChar w:fldCharType="separate"/>
+            </w:r>
+            <w:r>
+              <w:rPr>
+                <w:noProof/>
+                <w:webHidden/>
+              </w:rPr>
+              <w:t>1</w:t>
+            </w:r>
+            <w:r>
+              <w:rPr>
+                <w:noProof/>
+                <w:webHidden/>
+              </w:rPr>
+              <w:t>0</w:t>
+            </w:r>
+            <w:r>
+              <w:rPr>
+                <w:noProof/>
+                <w:webHidden/>
+              </w:rPr>
+              <w:fldChar w:fldCharType="end"/>
+            </w:r>
+          </w:hyperlink>
+        </w:p>
+        <w:p>
+          <w:pPr>
+            <w:pStyle w:val="TDC3"/>
+            <w:tabs>
+              <w:tab w:val="left" w:pos="1320"/>
+              <w:tab w:val="right" w:leader="dot" w:pos="8494"/>
+            </w:tabs>
+            <w:rPr>
+              <w:noProof/>
+            </w:rPr>
+          </w:pPr>
+          <w:hyperlink w:anchor="_Toc401609057" w:history="1">
+            <w:r>
+              <w:rPr>
+                <w:rStyle w:val="Hipervnculo"/>
+                <w:noProof/>
+              </w:rPr>
+              <w:t>2.3.4</w:t>
+            </w:r>
+            <w:r>
+              <w:rPr>
+                <w:noProof/>
+              </w:rPr>
+              <w:tab/>
+            </w:r>
+            <w:r>
+              <w:rPr>
+                <w:rStyle w:val="Hipervnculo"/>
+                <w:noProof/>
+              </w:rPr>
+              <w:t>MTOM</w:t>
+            </w:r>
+            <w:r>
+              <w:rPr>
+                <w:noProof/>
+                <w:webHidden/>
+              </w:rPr>
+              <w:tab/>
+            </w:r>
+            <w:r>
+              <w:rPr>
+                <w:noProof/>
+                <w:webHidden/>
+              </w:rPr>
+              <w:fldChar w:fldCharType="begin"/>
+            </w:r>
+            <w:r>
+              <w:rPr>
+                <w:noProof/>
+                <w:webHidden/>
+              </w:rPr>
+              <w:instrText xml:space="preserve"> PAGEREF _Toc401609057 \h </w:instrText>
+            </w:r>
+            <w:r>
+              <w:rPr>
+                <w:noProof/>
+                <w:webHidden/>
+              </w:rPr>
+            </w:r>
+            <w:r>
+              <w:rPr>
+                <w:noProof/>
+                <w:webHidden/>
+              </w:rPr>
+              <w:fldChar w:fldCharType="separate"/>
+            </w:r>
+            <w:r>
+              <w:rPr>
+                <w:noProof/>
+                <w:webHidden/>
+              </w:rPr>
+              <w:t>10</w:t>
             </w:r>
             <w:r>
               <w:rPr>
@@ -1564,7 +1899,7 @@
               <w:noProof/>
             </w:rPr>
           </w:pPr>
-          <w:hyperlink w:anchor="_Toc401590090" w:history="1">
+          <w:hyperlink w:anchor="_Toc401609058" w:history="1">
             <w:r>
               <w:rPr>
                 <w:rStyle w:val="Hipervnculo"/>
@@ -1583,7 +1918,7 @@
                 <w:rStyle w:val="Hipervnculo"/>
                 <w:noProof/>
               </w:rPr>
-              <w:t>WS-SECURITY</w:t>
+              <w:t>Tecnologias y productos estudiados.</w:t>
             </w:r>
             <w:r>
               <w:rPr>
@@ -1604,7 +1939,7 @@
                 <w:noProof/>
                 <w:webHidden/>
               </w:rPr>
-              <w:instrText xml:space="preserve"> PAGEREF _Toc401590090 \h </w:instrText>
+              <w:instrText xml:space="preserve"> PAGEREF _Toc401609058 \h </w:instrText>
             </w:r>
             <w:r>
               <w:rPr>
@@ -1625,6 +1960,170 @@
                 <w:webHidden/>
               </w:rPr>
               <w:t>10</w:t>
+            </w:r>
+            <w:r>
+              <w:rPr>
+                <w:noProof/>
+                <w:webHidden/>
+              </w:rPr>
+              <w:fldChar w:fldCharType="end"/>
+            </w:r>
+          </w:hyperlink>
+        </w:p>
+        <w:p>
+          <w:pPr>
+            <w:pStyle w:val="TDC3"/>
+            <w:tabs>
+              <w:tab w:val="left" w:pos="1320"/>
+              <w:tab w:val="right" w:leader="dot" w:pos="8494"/>
+            </w:tabs>
+            <w:rPr>
+              <w:noProof/>
+            </w:rPr>
+          </w:pPr>
+          <w:hyperlink w:anchor="_Toc401609059" w:history="1">
+            <w:r>
+              <w:rPr>
+                <w:rStyle w:val="Hipervnculo"/>
+                <w:noProof/>
+              </w:rPr>
+              <w:t>2.4.1</w:t>
+            </w:r>
+            <w:r>
+              <w:rPr>
+                <w:noProof/>
+              </w:rPr>
+              <w:tab/>
+            </w:r>
+            <w:r>
+              <w:rPr>
+                <w:rStyle w:val="Hipervnculo"/>
+                <w:noProof/>
+              </w:rPr>
+              <w:t>ESB</w:t>
+            </w:r>
+            <w:r>
+              <w:rPr>
+                <w:noProof/>
+                <w:webHidden/>
+              </w:rPr>
+              <w:tab/>
+            </w:r>
+            <w:r>
+              <w:rPr>
+                <w:noProof/>
+                <w:webHidden/>
+              </w:rPr>
+              <w:fldChar w:fldCharType="begin"/>
+            </w:r>
+            <w:r>
+              <w:rPr>
+                <w:noProof/>
+                <w:webHidden/>
+              </w:rPr>
+              <w:instrText xml:space="preserve"> PAGEREF _Toc401609059 \h </w:instrText>
+            </w:r>
+            <w:r>
+              <w:rPr>
+                <w:noProof/>
+                <w:webHidden/>
+              </w:rPr>
+            </w:r>
+            <w:r>
+              <w:rPr>
+                <w:noProof/>
+                <w:webHidden/>
+              </w:rPr>
+              <w:fldChar w:fldCharType="separate"/>
+            </w:r>
+            <w:r>
+              <w:rPr>
+                <w:noProof/>
+                <w:webHidden/>
+              </w:rPr>
+              <w:t>10</w:t>
+            </w:r>
+            <w:r>
+              <w:rPr>
+                <w:noProof/>
+                <w:webHidden/>
+              </w:rPr>
+              <w:fldChar w:fldCharType="end"/>
+            </w:r>
+          </w:hyperlink>
+        </w:p>
+        <w:p>
+          <w:pPr>
+            <w:pStyle w:val="TDC3"/>
+            <w:tabs>
+              <w:tab w:val="left" w:pos="1320"/>
+              <w:tab w:val="right" w:leader="dot" w:pos="8494"/>
+            </w:tabs>
+            <w:rPr>
+              <w:noProof/>
+            </w:rPr>
+          </w:pPr>
+          <w:hyperlink w:anchor="_Toc401609060" w:history="1">
+            <w:r>
+              <w:rPr>
+                <w:rStyle w:val="Hipervnculo"/>
+                <w:noProof/>
+              </w:rPr>
+              <w:t>2.4.2</w:t>
+            </w:r>
+            <w:r>
+              <w:rPr>
+                <w:noProof/>
+              </w:rPr>
+              <w:tab/>
+            </w:r>
+            <w:r>
+              <w:rPr>
+                <w:rStyle w:val="Hipervnculo"/>
+                <w:noProof/>
+              </w:rPr>
+              <w:t>Servidores geográficos</w:t>
+            </w:r>
+            <w:r>
+              <w:rPr>
+                <w:noProof/>
+                <w:webHidden/>
+              </w:rPr>
+              <w:tab/>
+            </w:r>
+            <w:r>
+              <w:rPr>
+                <w:noProof/>
+                <w:webHidden/>
+              </w:rPr>
+              <w:fldChar w:fldCharType="begin"/>
+            </w:r>
+            <w:r>
+              <w:rPr>
+                <w:noProof/>
+                <w:webHidden/>
+              </w:rPr>
+              <w:instrText xml:space="preserve"> PAGEREF _Toc401609060 \h </w:instrText>
+            </w:r>
+            <w:r>
+              <w:rPr>
+                <w:noProof/>
+                <w:webHidden/>
+              </w:rPr>
+            </w:r>
+            <w:r>
+              <w:rPr>
+                <w:noProof/>
+                <w:webHidden/>
+              </w:rPr>
+              <w:fldChar w:fldCharType="separate"/>
+            </w:r>
+            <w:r>
+              <w:rPr>
+                <w:noProof/>
+                <w:webHidden/>
+              </w:rPr>
+              <w:t>12</w:t>
             </w:r>
             <w:r>
               <w:rPr>
@@ -1646,7 +2145,7 @@
               <w:noProof/>
             </w:rPr>
           </w:pPr>
-          <w:hyperlink w:anchor="_Toc401590091" w:history="1">
+          <w:hyperlink w:anchor="_Toc401609061" w:history="1">
             <w:r>
               <w:rPr>
                 <w:rStyle w:val="Hipervnculo"/>
@@ -1665,7 +2164,7 @@
                 <w:rStyle w:val="Hipervnculo"/>
                 <w:noProof/>
               </w:rPr>
-              <w:t>MTOM</w:t>
+              <w:t>Plataforma de eGob de Uruguay</w:t>
             </w:r>
             <w:r>
               <w:rPr>
@@ -1686,7 +2185,7 @@
                 <w:noProof/>
                 <w:webHidden/>
               </w:rPr>
-              <w:instrText xml:space="preserve"> PAGEREF _Toc401590091 \h </w:instrText>
+              <w:instrText xml:space="preserve"> PAGEREF _Toc401609061 \h </w:instrText>
             </w:r>
             <w:r>
               <w:rPr>
@@ -1706,7 +2205,421 @@
                 <w:noProof/>
                 <w:webHidden/>
               </w:rPr>
-              <w:t>10</w:t>
+              <w:t>13</w:t>
+            </w:r>
+            <w:r>
+              <w:rPr>
+                <w:noProof/>
+                <w:webHidden/>
+              </w:rPr>
+              <w:fldChar w:fldCharType="end"/>
+            </w:r>
+          </w:hyperlink>
+        </w:p>
+        <w:p>
+          <w:pPr>
+            <w:pStyle w:val="TDC3"/>
+            <w:tabs>
+              <w:tab w:val="left" w:pos="1320"/>
+              <w:tab w:val="right" w:leader="dot" w:pos="8494"/>
+            </w:tabs>
+            <w:rPr>
+              <w:noProof/>
+            </w:rPr>
+          </w:pPr>
+          <w:hyperlink w:anchor="_Toc401609062" w:history="1">
+            <w:r>
+              <w:rPr>
+                <w:rStyle w:val="Hipervnculo"/>
+                <w:noProof/>
+              </w:rPr>
+              <w:t>2.5.1</w:t>
+            </w:r>
+            <w:r>
+              <w:rPr>
+                <w:noProof/>
+              </w:rPr>
+              <w:tab/>
+            </w:r>
+            <w:r>
+              <w:rPr>
+                <w:rStyle w:val="Hipervnculo"/>
+                <w:noProof/>
+              </w:rPr>
+              <w:t>Plataforma de Interoperabilidad</w:t>
+            </w:r>
+            <w:r>
+              <w:rPr>
+                <w:noProof/>
+                <w:webHidden/>
+              </w:rPr>
+              <w:tab/>
+            </w:r>
+            <w:r>
+              <w:rPr>
+                <w:noProof/>
+                <w:webHidden/>
+              </w:rPr>
+              <w:fldChar w:fldCharType="begin"/>
+            </w:r>
+            <w:r>
+              <w:rPr>
+                <w:noProof/>
+                <w:webHidden/>
+              </w:rPr>
+              <w:instrText xml:space="preserve"> PAGEREF _Toc401609062 \h </w:instrText>
+            </w:r>
+            <w:r>
+              <w:rPr>
+                <w:noProof/>
+                <w:webHidden/>
+              </w:rPr>
+            </w:r>
+            <w:r>
+              <w:rPr>
+                <w:noProof/>
+                <w:webHidden/>
+              </w:rPr>
+              <w:fldChar w:fldCharType="separate"/>
+            </w:r>
+            <w:r>
+              <w:rPr>
+                <w:noProof/>
+                <w:webHidden/>
+              </w:rPr>
+              <w:t>14</w:t>
+            </w:r>
+            <w:r>
+              <w:rPr>
+                <w:noProof/>
+                <w:webHidden/>
+              </w:rPr>
+              <w:fldChar w:fldCharType="end"/>
+            </w:r>
+          </w:hyperlink>
+        </w:p>
+        <w:p>
+          <w:pPr>
+            <w:pStyle w:val="TDC1"/>
+            <w:tabs>
+              <w:tab w:val="left" w:pos="440"/>
+            </w:tabs>
+            <w:rPr>
+              <w:b w:val="0"/>
+              <w:noProof/>
+            </w:rPr>
+          </w:pPr>
+          <w:hyperlink w:anchor="_Toc401609063" w:history="1">
+            <w:r>
+              <w:rPr>
+                <w:rStyle w:val="Hipervnculo"/>
+                <w:noProof/>
+              </w:rPr>
+              <w:t>3</w:t>
+            </w:r>
+            <w:r>
+              <w:rPr>
+                <w:b w:val="0"/>
+                <w:noProof/>
+              </w:rPr>
+              <w:tab/>
+            </w:r>
+            <w:r>
+              <w:rPr>
+                <w:rStyle w:val="Hipervnculo"/>
+                <w:noProof/>
+              </w:rPr>
+              <w:t>Conclusión</w:t>
+            </w:r>
+            <w:r>
+              <w:rPr>
+                <w:noProof/>
+                <w:webHidden/>
+              </w:rPr>
+              <w:tab/>
+            </w:r>
+            <w:r>
+              <w:rPr>
+                <w:noProof/>
+                <w:webHidden/>
+              </w:rPr>
+              <w:fldChar w:fldCharType="begin"/>
+            </w:r>
+            <w:r>
+              <w:rPr>
+                <w:noProof/>
+                <w:webHidden/>
+              </w:rPr>
+              <w:instrText xml:space="preserve"> PAGEREF _Toc401609063 \h </w:instrText>
+            </w:r>
+            <w:r>
+              <w:rPr>
+                <w:noProof/>
+                <w:webHidden/>
+              </w:rPr>
+            </w:r>
+            <w:r>
+              <w:rPr>
+                <w:noProof/>
+                <w:webHidden/>
+              </w:rPr>
+              <w:fldChar w:fldCharType="separate"/>
+            </w:r>
+            <w:r>
+              <w:rPr>
+                <w:noProof/>
+                <w:webHidden/>
+              </w:rPr>
+              <w:t>15</w:t>
+            </w:r>
+            <w:r>
+              <w:rPr>
+                <w:noProof/>
+                <w:webHidden/>
+              </w:rPr>
+              <w:fldChar w:fldCharType="end"/>
+            </w:r>
+          </w:hyperlink>
+        </w:p>
+        <w:p>
+          <w:pPr>
+            <w:pStyle w:val="TDC1"/>
+            <w:tabs>
+              <w:tab w:val="left" w:pos="440"/>
+            </w:tabs>
+            <w:rPr>
+              <w:b w:val="0"/>
+              <w:noProof/>
+            </w:rPr>
+          </w:pPr>
+          <w:hyperlink w:anchor="_Toc401609064" w:history="1">
+            <w:r>
+              <w:rPr>
+                <w:rStyle w:val="Hipervnculo"/>
+                <w:noProof/>
+              </w:rPr>
+              <w:t>4</w:t>
+            </w:r>
+            <w:r>
+              <w:rPr>
+                <w:b w:val="0"/>
+                <w:noProof/>
+              </w:rPr>
+              <w:tab/>
+            </w:r>
+            <w:r>
+              <w:rPr>
+                <w:rStyle w:val="Hipervnculo"/>
+                <w:noProof/>
+              </w:rPr>
+              <w:t>Trabajo a futuro</w:t>
+            </w:r>
+            <w:r>
+              <w:rPr>
+                <w:noProof/>
+                <w:webHidden/>
+              </w:rPr>
+              <w:tab/>
+            </w:r>
+            <w:r>
+              <w:rPr>
+                <w:noProof/>
+                <w:webHidden/>
+              </w:rPr>
+              <w:fldChar w:fldCharType="begin"/>
+            </w:r>
+            <w:r>
+              <w:rPr>
+                <w:noProof/>
+                <w:webHidden/>
+              </w:rPr>
+              <w:instrText xml:space="preserve"> PAGEREF _Toc401609064 \h </w:instrText>
+            </w:r>
+            <w:r>
+              <w:rPr>
+                <w:noProof/>
+                <w:webHidden/>
+              </w:rPr>
+            </w:r>
+            <w:r>
+              <w:rPr>
+                <w:noProof/>
+                <w:webHidden/>
+              </w:rPr>
+              <w:fldChar w:fldCharType="separate"/>
+            </w:r>
+            <w:r>
+              <w:rPr>
+                <w:noProof/>
+                <w:webHidden/>
+              </w:rPr>
+              <w:t>15</w:t>
+            </w:r>
+            <w:r>
+              <w:rPr>
+                <w:noProof/>
+                <w:webHidden/>
+              </w:rPr>
+              <w:fldChar w:fldCharType="end"/>
+            </w:r>
+          </w:hyperlink>
+        </w:p>
+        <w:p>
+          <w:pPr>
+            <w:pStyle w:val="TDC1"/>
+            <w:tabs>
+              <w:tab w:val="left" w:pos="440"/>
+            </w:tabs>
+            <w:rPr>
+              <w:b w:val="0"/>
+              <w:noProof/>
+            </w:rPr>
+          </w:pPr>
+          <w:hyperlink w:anchor="_Toc401609065" w:history="1">
+            <w:r>
+              <w:rPr>
+                <w:rStyle w:val="Hipervnculo"/>
+                <w:noProof/>
+              </w:rPr>
+              <w:t>5</w:t>
+            </w:r>
+            <w:r>
+              <w:rPr>
+                <w:b w:val="0"/>
+                <w:noProof/>
+              </w:rPr>
+              <w:tab/>
+            </w:r>
+            <w:r>
+              <w:rPr>
+                <w:rStyle w:val="Hipervnculo"/>
+                <w:noProof/>
+              </w:rPr>
+              <w:t>Referencias</w:t>
+            </w:r>
+            <w:r>
+              <w:rPr>
+                <w:noProof/>
+                <w:webHidden/>
+              </w:rPr>
+              <w:tab/>
+            </w:r>
+            <w:r>
+              <w:rPr>
+                <w:noProof/>
+                <w:webHidden/>
+              </w:rPr>
+              <w:fldChar w:fldCharType="begin"/>
+            </w:r>
+            <w:r>
+              <w:rPr>
+                <w:noProof/>
+                <w:webHidden/>
+              </w:rPr>
+              <w:instrText xml:space="preserve"> PAGEREF _Toc401609065 \h </w:instrText>
+            </w:r>
+            <w:r>
+              <w:rPr>
+                <w:noProof/>
+                <w:webHidden/>
+              </w:rPr>
+            </w:r>
+            <w:r>
+              <w:rPr>
+                <w:noProof/>
+                <w:webHidden/>
+              </w:rPr>
+              <w:fldChar w:fldCharType="separate"/>
+            </w:r>
+            <w:r>
+              <w:rPr>
+                <w:noProof/>
+                <w:webHidden/>
+              </w:rPr>
+              <w:t>15</w:t>
+            </w:r>
+            <w:r>
+              <w:rPr>
+                <w:noProof/>
+                <w:webHidden/>
+              </w:rPr>
+              <w:fldChar w:fldCharType="end"/>
+            </w:r>
+          </w:hyperlink>
+        </w:p>
+        <w:p>
+          <w:pPr>
+            <w:pStyle w:val="TDC1"/>
+            <w:tabs>
+              <w:tab w:val="left" w:pos="440"/>
+            </w:tabs>
+            <w:rPr>
+              <w:b w:val="0"/>
+              <w:noProof/>
+            </w:rPr>
+          </w:pPr>
+          <w:hyperlink w:anchor="_Toc401609066" w:history="1">
+            <w:r>
+              <w:rPr>
+                <w:rStyle w:val="Hipervnculo"/>
+                <w:noProof/>
+              </w:rPr>
+              <w:t>6</w:t>
+            </w:r>
+            <w:r>
+              <w:rPr>
+                <w:b w:val="0"/>
+                <w:noProof/>
+              </w:rPr>
+              <w:tab/>
+            </w:r>
+            <w:r>
+              <w:rPr>
+                <w:rStyle w:val="Hipervnculo"/>
+                <w:noProof/>
+              </w:rPr>
+              <w:t>ANEXO - Caso de Estudio</w:t>
+            </w:r>
+            <w:r>
+              <w:rPr>
+                <w:noProof/>
+                <w:webHidden/>
+              </w:rPr>
+              <w:tab/>
+            </w:r>
+            <w:r>
+              <w:rPr>
+                <w:noProof/>
+                <w:webHidden/>
+              </w:rPr>
+              <w:fldChar w:fldCharType="begin"/>
+            </w:r>
+            <w:r>
+              <w:rPr>
+                <w:noProof/>
+                <w:webHidden/>
+              </w:rPr>
+              <w:instrText xml:space="preserve"> PAGEREF _Toc401609066 \h </w:instrText>
+            </w:r>
+            <w:r>
+              <w:rPr>
+                <w:noProof/>
+                <w:webHidden/>
+              </w:rPr>
+            </w:r>
+            <w:r>
+              <w:rPr>
+                <w:noProof/>
+                <w:webHidden/>
+              </w:rPr>
+              <w:fldChar w:fldCharType="separate"/>
+            </w:r>
+            <w:r>
+              <w:rPr>
+                <w:noProof/>
+                <w:webHidden/>
+              </w:rPr>
+              <w:t>16</w:t>
             </w:r>
             <w:r>
               <w:rPr>
@@ -1728,13 +2641,13 @@
               <w:noProof/>
             </w:rPr>
           </w:pPr>
-          <w:hyperlink w:anchor="_Toc401590092" w:history="1">
+          <w:hyperlink w:anchor="_Toc401609067" w:history="1">
             <w:r>
               <w:rPr>
                 <w:rStyle w:val="Hipervnculo"/>
                 <w:noProof/>
               </w:rPr>
-              <w:t>2.6</w:t>
+              <w:t>6.1</w:t>
             </w:r>
             <w:r>
               <w:rPr>
@@ -1747,7 +2660,7 @@
                 <w:rStyle w:val="Hipervnculo"/>
                 <w:noProof/>
               </w:rPr>
-              <w:t>ESB</w:t>
+              <w:t>Plataforma de Middleware</w:t>
             </w:r>
             <w:r>
               <w:rPr>
@@ -1768,7 +2681,7 @@
                 <w:noProof/>
                 <w:webHidden/>
               </w:rPr>
-              <w:instrText xml:space="preserve"> PAGEREF _Toc401590092 \h </w:instrText>
+              <w:instrText xml:space="preserve"> PAGEREF _Toc401609067 \h </w:instrText>
             </w:r>
             <w:r>
               <w:rPr>
@@ -1788,7 +2701,7 @@
                 <w:noProof/>
                 <w:webHidden/>
               </w:rPr>
-              <w:t>10</w:t>
+              <w:t>16</w:t>
             </w:r>
             <w:r>
               <w:rPr>
@@ -1801,26 +2714,25 @@
         </w:p>
         <w:p>
           <w:pPr>
-            <w:pStyle w:val="TDC1"/>
+            <w:pStyle w:val="TDC3"/>
             <w:tabs>
-              <w:tab w:val="left" w:pos="440"/>
+              <w:tab w:val="left" w:pos="1320"/>
+              <w:tab w:val="right" w:leader="dot" w:pos="8494"/>
             </w:tabs>
             <w:rPr>
-              <w:b w:val="0"/>
               <w:noProof/>
             </w:rPr>
           </w:pPr>
-          <w:hyperlink w:anchor="_Toc401590093" w:history="1">
+          <w:hyperlink w:anchor="_Toc401609068" w:history="1">
             <w:r>
               <w:rPr>
                 <w:rStyle w:val="Hipervnculo"/>
                 <w:noProof/>
               </w:rPr>
-              <w:t>3</w:t>
-            </w:r>
-            <w:r>
-              <w:rPr>
-                <w:b w:val="0"/>
+              <w:t>6.1.1</w:t>
+            </w:r>
+            <w:r>
+              <w:rPr>
                 <w:noProof/>
               </w:rPr>
               <w:tab/>
@@ -1830,7 +2742,7 @@
                 <w:rStyle w:val="Hipervnculo"/>
                 <w:noProof/>
               </w:rPr>
-              <w:t>Tecnologías</w:t>
+              <w:t>Componentes de la Plataforma de Middleware</w:t>
             </w:r>
             <w:r>
               <w:rPr>
@@ -1851,7 +2763,7 @@
                 <w:noProof/>
                 <w:webHidden/>
               </w:rPr>
-              <w:instrText xml:space="preserve"> PAGEREF _Toc401590093 \h </w:instrText>
+              <w:instrText xml:space="preserve"> PAGEREF _Toc401609068 \h </w:instrText>
             </w:r>
             <w:r>
               <w:rPr>
@@ -1871,7 +2783,7 @@
                 <w:noProof/>
                 <w:webHidden/>
               </w:rPr>
-              <w:t>11</w:t>
+              <w:t>18</w:t>
             </w:r>
             <w:r>
               <w:rPr>
@@ -1893,13 +2805,13 @@
               <w:noProof/>
             </w:rPr>
           </w:pPr>
-          <w:hyperlink w:anchor="_Toc401590094" w:history="1">
+          <w:hyperlink w:anchor="_Toc401609069" w:history="1">
             <w:r>
               <w:rPr>
                 <w:rStyle w:val="Hipervnculo"/>
                 <w:noProof/>
               </w:rPr>
-              <w:t>3.1</w:t>
+              <w:t>6.2</w:t>
             </w:r>
             <w:r>
               <w:rPr>
@@ -1912,7 +2824,7 @@
                 <w:rStyle w:val="Hipervnculo"/>
                 <w:noProof/>
               </w:rPr>
-              <w:t>Servidores geográficos</w:t>
+              <w:t>Sistema de Seguridad</w:t>
             </w:r>
             <w:r>
               <w:rPr>
@@ -1933,7 +2845,7 @@
                 <w:noProof/>
                 <w:webHidden/>
               </w:rPr>
-              <w:instrText xml:space="preserve"> PAGEREF _Toc401590094 \h </w:instrText>
+              <w:instrText xml:space="preserve"> PAGEREF _Toc401609069 \h </w:instrText>
             </w:r>
             <w:r>
               <w:rPr>
@@ -1953,7 +2865,7 @@
                 <w:noProof/>
                 <w:webHidden/>
               </w:rPr>
-              <w:t>11</w:t>
+              <w:t>19</w:t>
             </w:r>
             <w:r>
               <w:rPr>
@@ -1975,13 +2887,13 @@
               <w:noProof/>
             </w:rPr>
           </w:pPr>
-          <w:hyperlink w:anchor="_Toc401590095" w:history="1">
+          <w:hyperlink w:anchor="_Toc401609070" w:history="1">
             <w:r>
               <w:rPr>
                 <w:rStyle w:val="Hipervnculo"/>
                 <w:noProof/>
               </w:rPr>
-              <w:t>3.1.1</w:t>
+              <w:t>6.2.1</w:t>
             </w:r>
             <w:r>
               <w:rPr>
@@ -1994,7 +2906,7 @@
                 <w:rStyle w:val="Hipervnculo"/>
                 <w:noProof/>
               </w:rPr>
-              <w:t>GEOSERVER</w:t>
+              <w:t>Componentes del Sistema de Seguridad</w:t>
             </w:r>
             <w:r>
               <w:rPr>
@@ -2015,7 +2927,7 @@
                 <w:noProof/>
                 <w:webHidden/>
               </w:rPr>
-              <w:instrText xml:space="preserve"> PAGEREF _Toc401590095 \h </w:instrText>
+              <w:instrText xml:space="preserve"> PAGEREF _Toc401609070 \h </w:instrText>
             </w:r>
             <w:r>
               <w:rPr>
@@ -2035,995 +2947,7 @@
                 <w:noProof/>
                 <w:webHidden/>
               </w:rPr>
-              <w:t>11</w:t>
-            </w:r>
-            <w:r>
-              <w:rPr>
-                <w:noProof/>
-                <w:webHidden/>
-              </w:rPr>
-              <w:fldChar w:fldCharType="end"/>
-            </w:r>
-          </w:hyperlink>
-        </w:p>
-        <w:p>
-          <w:pPr>
-            <w:pStyle w:val="TDC2"/>
-            <w:tabs>
-              <w:tab w:val="left" w:pos="880"/>
-              <w:tab w:val="right" w:leader="dot" w:pos="8494"/>
-            </w:tabs>
-            <w:rPr>
-              <w:noProof/>
-            </w:rPr>
-          </w:pPr>
-          <w:hyperlink w:anchor="_Toc401590096" w:history="1">
-            <w:r>
-              <w:rPr>
-                <w:rStyle w:val="Hipervnculo"/>
-                <w:noProof/>
-              </w:rPr>
-              <w:t>3.2</w:t>
-            </w:r>
-            <w:r>
-              <w:rPr>
-                <w:noProof/>
-              </w:rPr>
-              <w:tab/>
-            </w:r>
-            <w:r>
-              <w:rPr>
-                <w:rStyle w:val="Hipervnculo"/>
-                <w:noProof/>
-              </w:rPr>
-              <w:t>Tipos de ESB</w:t>
-            </w:r>
-            <w:r>
-              <w:rPr>
-                <w:noProof/>
-                <w:webHidden/>
-              </w:rPr>
-              <w:tab/>
-            </w:r>
-            <w:r>
-              <w:rPr>
-                <w:noProof/>
-                <w:webHidden/>
-              </w:rPr>
-              <w:fldChar w:fldCharType="begin"/>
-            </w:r>
-            <w:r>
-              <w:rPr>
-                <w:noProof/>
-                <w:webHidden/>
-              </w:rPr>
-              <w:instrText xml:space="preserve"> PAGEREF _Toc401590096 \h </w:instrText>
-            </w:r>
-            <w:r>
-              <w:rPr>
-                <w:noProof/>
-                <w:webHidden/>
-              </w:rPr>
-            </w:r>
-            <w:r>
-              <w:rPr>
-                <w:noProof/>
-                <w:webHidden/>
-              </w:rPr>
-              <w:fldChar w:fldCharType="separate"/>
-            </w:r>
-            <w:r>
-              <w:rPr>
-                <w:noProof/>
-                <w:webHidden/>
-              </w:rPr>
-              <w:t>12</w:t>
-            </w:r>
-            <w:r>
-              <w:rPr>
-                <w:noProof/>
-                <w:webHidden/>
-              </w:rPr>
-              <w:fldChar w:fldCharType="end"/>
-            </w:r>
-          </w:hyperlink>
-        </w:p>
-        <w:p>
-          <w:pPr>
-            <w:pStyle w:val="TDC3"/>
-            <w:tabs>
-              <w:tab w:val="left" w:pos="1320"/>
-              <w:tab w:val="right" w:leader="dot" w:pos="8494"/>
-            </w:tabs>
-            <w:rPr>
-              <w:noProof/>
-            </w:rPr>
-          </w:pPr>
-          <w:hyperlink w:anchor="_Toc401590097" w:history="1">
-            <w:r>
-              <w:rPr>
-                <w:rStyle w:val="Hipervnculo"/>
-                <w:noProof/>
-              </w:rPr>
-              <w:t>3.2.1</w:t>
-            </w:r>
-            <w:r>
-              <w:rPr>
-                <w:noProof/>
-              </w:rPr>
-              <w:tab/>
-            </w:r>
-            <w:r>
-              <w:rPr>
-                <w:rStyle w:val="Hipervnculo"/>
-                <w:noProof/>
-              </w:rPr>
-              <w:t>JBOSS ESB</w:t>
-            </w:r>
-            <w:r>
-              <w:rPr>
-                <w:noProof/>
-                <w:webHidden/>
-              </w:rPr>
-              <w:tab/>
-            </w:r>
-            <w:r>
-              <w:rPr>
-                <w:noProof/>
-                <w:webHidden/>
-              </w:rPr>
-              <w:fldChar w:fldCharType="begin"/>
-            </w:r>
-            <w:r>
-              <w:rPr>
-                <w:noProof/>
-                <w:webHidden/>
-              </w:rPr>
-              <w:instrText xml:space="preserve"> PAGEREF _Toc401590097 \h </w:instrText>
-            </w:r>
-            <w:r>
-              <w:rPr>
-                <w:noProof/>
-                <w:webHidden/>
-              </w:rPr>
-            </w:r>
-            <w:r>
-              <w:rPr>
-                <w:noProof/>
-                <w:webHidden/>
-              </w:rPr>
-              <w:fldChar w:fldCharType="separate"/>
-            </w:r>
-            <w:r>
-              <w:rPr>
-                <w:noProof/>
-                <w:webHidden/>
-              </w:rPr>
-              <w:t>12</w:t>
-            </w:r>
-            <w:r>
-              <w:rPr>
-                <w:noProof/>
-                <w:webHidden/>
-              </w:rPr>
-              <w:fldChar w:fldCharType="end"/>
-            </w:r>
-          </w:hyperlink>
-        </w:p>
-        <w:p>
-          <w:pPr>
-            <w:pStyle w:val="TDC2"/>
-            <w:tabs>
-              <w:tab w:val="left" w:pos="880"/>
-              <w:tab w:val="right" w:leader="dot" w:pos="8494"/>
-            </w:tabs>
-            <w:rPr>
-              <w:noProof/>
-            </w:rPr>
-          </w:pPr>
-          <w:hyperlink w:anchor="_Toc401590098" w:history="1">
-            <w:r>
-              <w:rPr>
-                <w:rStyle w:val="Hipervnculo"/>
-                <w:noProof/>
-              </w:rPr>
-              <w:t>3.3</w:t>
-            </w:r>
-            <w:r>
-              <w:rPr>
-                <w:noProof/>
-              </w:rPr>
-              <w:tab/>
-            </w:r>
-            <w:r>
-              <w:rPr>
-                <w:rStyle w:val="Hipervnculo"/>
-                <w:noProof/>
-              </w:rPr>
-              <w:t>Plataforma de eGob de Uruguay</w:t>
-            </w:r>
-            <w:r>
-              <w:rPr>
-                <w:noProof/>
-                <w:webHidden/>
-              </w:rPr>
-              <w:tab/>
-            </w:r>
-            <w:r>
-              <w:rPr>
-                <w:noProof/>
-                <w:webHidden/>
-              </w:rPr>
-              <w:fldChar w:fldCharType="begin"/>
-            </w:r>
-            <w:r>
-              <w:rPr>
-                <w:noProof/>
-                <w:webHidden/>
-              </w:rPr>
-              <w:instrText xml:space="preserve"> PAGEREF _Toc401590098 \h </w:instrText>
-            </w:r>
-            <w:r>
-              <w:rPr>
-                <w:noProof/>
-                <w:webHidden/>
-              </w:rPr>
-            </w:r>
-            <w:r>
-              <w:rPr>
-                <w:noProof/>
-                <w:webHidden/>
-              </w:rPr>
-              <w:fldChar w:fldCharType="separate"/>
-            </w:r>
-            <w:r>
-              <w:rPr>
-                <w:noProof/>
-                <w:webHidden/>
-              </w:rPr>
-              <w:t>13</w:t>
-            </w:r>
-            <w:r>
-              <w:rPr>
-                <w:noProof/>
-                <w:webHidden/>
-              </w:rPr>
-              <w:fldChar w:fldCharType="end"/>
-            </w:r>
-          </w:hyperlink>
-        </w:p>
-        <w:p>
-          <w:pPr>
-            <w:pStyle w:val="TDC3"/>
-            <w:tabs>
-              <w:tab w:val="left" w:pos="1320"/>
-              <w:tab w:val="right" w:leader="dot" w:pos="8494"/>
-            </w:tabs>
-            <w:rPr>
-              <w:noProof/>
-            </w:rPr>
-          </w:pPr>
-          <w:hyperlink w:anchor="_Toc401590099" w:history="1">
-            <w:r>
-              <w:rPr>
-                <w:rStyle w:val="Hipervnculo"/>
-                <w:noProof/>
-              </w:rPr>
-              <w:t>3.3.1</w:t>
-            </w:r>
-            <w:r>
-              <w:rPr>
-                <w:noProof/>
-              </w:rPr>
-              <w:tab/>
-            </w:r>
-            <w:r>
-              <w:rPr>
-                <w:rStyle w:val="Hipervnculo"/>
-                <w:noProof/>
-              </w:rPr>
-              <w:t>Plataforma de Interoperabilidad</w:t>
-            </w:r>
-            <w:r>
-              <w:rPr>
-                <w:noProof/>
-                <w:webHidden/>
-              </w:rPr>
-              <w:tab/>
-            </w:r>
-            <w:r>
-              <w:rPr>
-                <w:noProof/>
-                <w:webHidden/>
-              </w:rPr>
-              <w:fldChar w:fldCharType="begin"/>
-            </w:r>
-            <w:r>
-              <w:rPr>
-                <w:noProof/>
-                <w:webHidden/>
-              </w:rPr>
-              <w:instrText xml:space="preserve"> PAGEREF _Toc401590099 \h </w:instrText>
-            </w:r>
-            <w:r>
-              <w:rPr>
-                <w:noProof/>
-                <w:webHidden/>
-              </w:rPr>
-            </w:r>
-            <w:r>
-              <w:rPr>
-                <w:noProof/>
-                <w:webHidden/>
-              </w:rPr>
-              <w:fldChar w:fldCharType="separate"/>
-            </w:r>
-            <w:r>
-              <w:rPr>
-                <w:noProof/>
-                <w:webHidden/>
-              </w:rPr>
-              <w:t>13</w:t>
-            </w:r>
-            <w:r>
-              <w:rPr>
-                <w:noProof/>
-                <w:webHidden/>
-              </w:rPr>
-              <w:fldChar w:fldCharType="end"/>
-            </w:r>
-          </w:hyperlink>
-        </w:p>
-        <w:p>
-          <w:pPr>
-            <w:pStyle w:val="TDC1"/>
-            <w:tabs>
-              <w:tab w:val="left" w:pos="440"/>
-            </w:tabs>
-            <w:rPr>
-              <w:b w:val="0"/>
-              <w:noProof/>
-            </w:rPr>
-          </w:pPr>
-          <w:hyperlink w:anchor="_Toc401590100" w:history="1">
-            <w:r>
-              <w:rPr>
-                <w:rStyle w:val="Hipervnculo"/>
-                <w:noProof/>
-              </w:rPr>
-              <w:t>4</w:t>
-            </w:r>
-            <w:r>
-              <w:rPr>
-                <w:b w:val="0"/>
-                <w:noProof/>
-              </w:rPr>
-              <w:tab/>
-            </w:r>
-            <w:r>
-              <w:rPr>
-                <w:rStyle w:val="Hipervnculo"/>
-                <w:noProof/>
-              </w:rPr>
-              <w:t>Conclusión</w:t>
-            </w:r>
-            <w:r>
-              <w:rPr>
-                <w:noProof/>
-                <w:webHidden/>
-              </w:rPr>
-              <w:tab/>
-            </w:r>
-            <w:r>
-              <w:rPr>
-                <w:noProof/>
-                <w:webHidden/>
-              </w:rPr>
-              <w:fldChar w:fldCharType="begin"/>
-            </w:r>
-            <w:r>
-              <w:rPr>
-                <w:noProof/>
-                <w:webHidden/>
-              </w:rPr>
-              <w:instrText xml:space="preserve"> PAGEREF _Toc401590100 \h </w:instrText>
-            </w:r>
-            <w:r>
-              <w:rPr>
-                <w:noProof/>
-                <w:webHidden/>
-              </w:rPr>
-            </w:r>
-            <w:r>
-              <w:rPr>
-                <w:noProof/>
-                <w:webHidden/>
-              </w:rPr>
-              <w:fldChar w:fldCharType="separate"/>
-            </w:r>
-            <w:r>
-              <w:rPr>
-                <w:noProof/>
-                <w:webHidden/>
-              </w:rPr>
-              <w:t>15</w:t>
-            </w:r>
-            <w:r>
-              <w:rPr>
-                <w:noProof/>
-                <w:webHidden/>
-              </w:rPr>
-              <w:fldChar w:fldCharType="end"/>
-            </w:r>
-          </w:hyperlink>
-        </w:p>
-        <w:p>
-          <w:pPr>
-            <w:pStyle w:val="TDC1"/>
-            <w:tabs>
-              <w:tab w:val="left" w:pos="440"/>
-            </w:tabs>
-            <w:rPr>
-              <w:b w:val="0"/>
-              <w:noProof/>
-            </w:rPr>
-          </w:pPr>
-          <w:hyperlink w:anchor="_Toc401590101" w:history="1">
-            <w:r>
-              <w:rPr>
-                <w:rStyle w:val="Hipervnculo"/>
-                <w:noProof/>
-              </w:rPr>
-              <w:t>5</w:t>
-            </w:r>
-            <w:r>
-              <w:rPr>
-                <w:b w:val="0"/>
-                <w:noProof/>
-              </w:rPr>
-              <w:tab/>
-            </w:r>
-            <w:r>
-              <w:rPr>
-                <w:rStyle w:val="Hipervnculo"/>
-                <w:noProof/>
-              </w:rPr>
-              <w:t>Trabajo a futuro</w:t>
-            </w:r>
-            <w:r>
-              <w:rPr>
-                <w:noProof/>
-                <w:webHidden/>
-              </w:rPr>
-              <w:tab/>
-            </w:r>
-            <w:r>
-              <w:rPr>
-                <w:noProof/>
-                <w:webHidden/>
-              </w:rPr>
-              <w:fldChar w:fldCharType="begin"/>
-            </w:r>
-            <w:r>
-              <w:rPr>
-                <w:noProof/>
-                <w:webHidden/>
-              </w:rPr>
-              <w:instrText xml:space="preserve"> PAGEREF _Toc401590101 \h </w:instrText>
-            </w:r>
-            <w:r>
-              <w:rPr>
-                <w:noProof/>
-                <w:webHidden/>
-              </w:rPr>
-            </w:r>
-            <w:r>
-              <w:rPr>
-                <w:noProof/>
-                <w:webHidden/>
-              </w:rPr>
-              <w:fldChar w:fldCharType="separate"/>
-            </w:r>
-            <w:r>
-              <w:rPr>
-                <w:noProof/>
-                <w:webHidden/>
-              </w:rPr>
-              <w:t>15</w:t>
-            </w:r>
-            <w:r>
-              <w:rPr>
-                <w:noProof/>
-                <w:webHidden/>
-              </w:rPr>
-              <w:fldChar w:fldCharType="end"/>
-            </w:r>
-          </w:hyperlink>
-        </w:p>
-        <w:p>
-          <w:pPr>
-            <w:pStyle w:val="TDC1"/>
-            <w:tabs>
-              <w:tab w:val="left" w:pos="440"/>
-            </w:tabs>
-            <w:rPr>
-              <w:b w:val="0"/>
-              <w:noProof/>
-            </w:rPr>
-          </w:pPr>
-          <w:hyperlink w:anchor="_Toc401590102" w:history="1">
-            <w:r>
-              <w:rPr>
-                <w:rStyle w:val="Hipervnculo"/>
-                <w:noProof/>
-              </w:rPr>
-              <w:t>6</w:t>
-            </w:r>
-            <w:r>
-              <w:rPr>
-                <w:b w:val="0"/>
-                <w:noProof/>
-              </w:rPr>
-              <w:tab/>
-            </w:r>
-            <w:r>
-              <w:rPr>
-                <w:rStyle w:val="Hipervnculo"/>
-                <w:noProof/>
-              </w:rPr>
-              <w:t>Referencias</w:t>
-            </w:r>
-            <w:r>
-              <w:rPr>
-                <w:noProof/>
-                <w:webHidden/>
-              </w:rPr>
-              <w:tab/>
-            </w:r>
-            <w:r>
-              <w:rPr>
-                <w:noProof/>
-                <w:webHidden/>
-              </w:rPr>
-              <w:fldChar w:fldCharType="begin"/>
-            </w:r>
-            <w:r>
-              <w:rPr>
-                <w:noProof/>
-                <w:webHidden/>
-              </w:rPr>
-              <w:instrText xml:space="preserve"> PAGEREF _Toc401590102 \h </w:instrText>
-            </w:r>
-            <w:r>
-              <w:rPr>
-                <w:noProof/>
-                <w:webHidden/>
-              </w:rPr>
-            </w:r>
-            <w:r>
-              <w:rPr>
-                <w:noProof/>
-                <w:webHidden/>
-              </w:rPr>
-              <w:fldChar w:fldCharType="separate"/>
-            </w:r>
-            <w:r>
-              <w:rPr>
-                <w:noProof/>
-                <w:webHidden/>
-              </w:rPr>
-              <w:t>15</w:t>
-            </w:r>
-            <w:r>
-              <w:rPr>
-                <w:noProof/>
-                <w:webHidden/>
-              </w:rPr>
-              <w:fldChar w:fldCharType="end"/>
-            </w:r>
-          </w:hyperlink>
-        </w:p>
-        <w:p>
-          <w:pPr>
-            <w:pStyle w:val="TDC1"/>
-            <w:tabs>
-              <w:tab w:val="left" w:pos="440"/>
-            </w:tabs>
-            <w:rPr>
-              <w:b w:val="0"/>
-              <w:noProof/>
-            </w:rPr>
-          </w:pPr>
-          <w:hyperlink w:anchor="_Toc401590103" w:history="1">
-            <w:r>
-              <w:rPr>
-                <w:rStyle w:val="Hipervnculo"/>
-                <w:noProof/>
-              </w:rPr>
-              <w:t>7</w:t>
-            </w:r>
-            <w:r>
-              <w:rPr>
-                <w:b w:val="0"/>
-                <w:noProof/>
-              </w:rPr>
-              <w:tab/>
-            </w:r>
-            <w:r>
-              <w:rPr>
-                <w:rStyle w:val="Hipervnculo"/>
-                <w:noProof/>
-              </w:rPr>
-              <w:t>ANEXO - Caso de Estudio</w:t>
-            </w:r>
-            <w:r>
-              <w:rPr>
-                <w:noProof/>
-                <w:webHidden/>
-              </w:rPr>
-              <w:tab/>
-            </w:r>
-            <w:r>
-              <w:rPr>
-                <w:noProof/>
-                <w:webHidden/>
-              </w:rPr>
-              <w:fldChar w:fldCharType="begin"/>
-            </w:r>
-            <w:r>
-              <w:rPr>
-                <w:noProof/>
-                <w:webHidden/>
-              </w:rPr>
-              <w:instrText xml:space="preserve"> PAGEREF _Toc401590103 \h </w:instrText>
-            </w:r>
-            <w:r>
-              <w:rPr>
-                <w:noProof/>
-                <w:webHidden/>
-              </w:rPr>
-            </w:r>
-            <w:r>
-              <w:rPr>
-                <w:noProof/>
-                <w:webHidden/>
-              </w:rPr>
-              <w:fldChar w:fldCharType="separate"/>
-            </w:r>
-            <w:r>
-              <w:rPr>
-                <w:noProof/>
-                <w:webHidden/>
-              </w:rPr>
-              <w:t>16</w:t>
-            </w:r>
-            <w:r>
-              <w:rPr>
-                <w:noProof/>
-                <w:webHidden/>
-              </w:rPr>
-              <w:fldChar w:fldCharType="end"/>
-            </w:r>
-          </w:hyperlink>
-        </w:p>
-        <w:p>
-          <w:pPr>
-            <w:pStyle w:val="TDC2"/>
-            <w:tabs>
-              <w:tab w:val="left" w:pos="880"/>
-              <w:tab w:val="right" w:leader="dot" w:pos="8494"/>
-            </w:tabs>
-            <w:rPr>
-              <w:noProof/>
-            </w:rPr>
-          </w:pPr>
-          <w:hyperlink w:anchor="_Toc401590104" w:history="1">
-            <w:r>
-              <w:rPr>
-                <w:rStyle w:val="Hipervnculo"/>
-                <w:noProof/>
-              </w:rPr>
-              <w:t>7.1</w:t>
-            </w:r>
-            <w:r>
-              <w:rPr>
-                <w:noProof/>
-              </w:rPr>
-              <w:tab/>
-            </w:r>
-            <w:r>
-              <w:rPr>
-                <w:rStyle w:val="Hipervnculo"/>
-                <w:noProof/>
-              </w:rPr>
-              <w:t>Plataforma de Middleware</w:t>
-            </w:r>
-            <w:r>
-              <w:rPr>
-                <w:noProof/>
-                <w:webHidden/>
-              </w:rPr>
-              <w:tab/>
-            </w:r>
-            <w:r>
-              <w:rPr>
-                <w:noProof/>
-                <w:webHidden/>
-              </w:rPr>
-              <w:fldChar w:fldCharType="begin"/>
-            </w:r>
-            <w:r>
-              <w:rPr>
-                <w:noProof/>
-                <w:webHidden/>
-              </w:rPr>
-              <w:instrText xml:space="preserve"> PAGEREF _Toc401590104 \h </w:instrText>
-            </w:r>
-            <w:r>
-              <w:rPr>
-                <w:noProof/>
-                <w:webHidden/>
-              </w:rPr>
-            </w:r>
-            <w:r>
-              <w:rPr>
-                <w:noProof/>
-                <w:webHidden/>
-              </w:rPr>
-              <w:fldChar w:fldCharType="separate"/>
-            </w:r>
-            <w:r>
-              <w:rPr>
-                <w:noProof/>
-                <w:webHidden/>
-              </w:rPr>
-              <w:t>16</w:t>
-            </w:r>
-            <w:r>
-              <w:rPr>
-                <w:noProof/>
-                <w:webHidden/>
-              </w:rPr>
-              <w:fldChar w:fldCharType="end"/>
-            </w:r>
-          </w:hyperlink>
-        </w:p>
-        <w:p>
-          <w:pPr>
-            <w:pStyle w:val="TDC3"/>
-            <w:tabs>
-              <w:tab w:val="left" w:pos="1320"/>
-              <w:tab w:val="right" w:leader="dot" w:pos="8494"/>
-            </w:tabs>
-            <w:rPr>
-              <w:noProof/>
-            </w:rPr>
-          </w:pPr>
-          <w:hyperlink w:anchor="_Toc401590105" w:history="1">
-            <w:r>
-              <w:rPr>
-                <w:rStyle w:val="Hipervnculo"/>
-                <w:noProof/>
-              </w:rPr>
-              <w:t>7.1.1</w:t>
-            </w:r>
-            <w:r>
-              <w:rPr>
-                <w:noProof/>
-              </w:rPr>
-              <w:tab/>
-            </w:r>
-            <w:r>
-              <w:rPr>
-                <w:rStyle w:val="Hipervnculo"/>
-                <w:noProof/>
-              </w:rPr>
-              <w:t>Componentes de la Plataforma de Middleware</w:t>
-            </w:r>
-            <w:r>
-              <w:rPr>
-                <w:noProof/>
-                <w:webHidden/>
-              </w:rPr>
-              <w:tab/>
-            </w:r>
-            <w:r>
-              <w:rPr>
-                <w:noProof/>
-                <w:webHidden/>
-              </w:rPr>
-              <w:fldChar w:fldCharType="begin"/>
-            </w:r>
-            <w:r>
-              <w:rPr>
-                <w:noProof/>
-                <w:webHidden/>
-              </w:rPr>
-              <w:instrText xml:space="preserve"> PAGEREF _Toc401590105 \h </w:instrText>
-            </w:r>
-            <w:r>
-              <w:rPr>
-                <w:noProof/>
-                <w:webHidden/>
-              </w:rPr>
-            </w:r>
-            <w:r>
-              <w:rPr>
-                <w:noProof/>
-                <w:webHidden/>
-              </w:rPr>
-              <w:fldChar w:fldCharType="separate"/>
-            </w:r>
-            <w:r>
-              <w:rPr>
-                <w:noProof/>
-                <w:webHidden/>
-              </w:rPr>
-              <w:t>17</w:t>
-            </w:r>
-            <w:r>
-              <w:rPr>
-                <w:noProof/>
-                <w:webHidden/>
-              </w:rPr>
-              <w:fldChar w:fldCharType="end"/>
-            </w:r>
-          </w:hyperlink>
-        </w:p>
-        <w:p>
-          <w:pPr>
-            <w:pStyle w:val="TDC2"/>
-            <w:tabs>
-              <w:tab w:val="left" w:pos="880"/>
-              <w:tab w:val="right" w:leader="dot" w:pos="8494"/>
-            </w:tabs>
-            <w:rPr>
-              <w:noProof/>
-            </w:rPr>
-          </w:pPr>
-          <w:hyperlink w:anchor="_Toc401590106" w:history="1">
-            <w:r>
-              <w:rPr>
-                <w:rStyle w:val="Hipervnculo"/>
-                <w:noProof/>
-              </w:rPr>
-              <w:t>7.2</w:t>
-            </w:r>
-            <w:r>
-              <w:rPr>
-                <w:noProof/>
-              </w:rPr>
-              <w:tab/>
-            </w:r>
-            <w:r>
-              <w:rPr>
-                <w:rStyle w:val="Hipervnculo"/>
-                <w:noProof/>
-              </w:rPr>
-              <w:t>Sistema de Seguridad</w:t>
-            </w:r>
-            <w:r>
-              <w:rPr>
-                <w:noProof/>
-                <w:webHidden/>
-              </w:rPr>
-              <w:tab/>
-            </w:r>
-            <w:r>
-              <w:rPr>
-                <w:noProof/>
-                <w:webHidden/>
-              </w:rPr>
-              <w:fldChar w:fldCharType="begin"/>
-            </w:r>
-            <w:r>
-              <w:rPr>
-                <w:noProof/>
-                <w:webHidden/>
-              </w:rPr>
-              <w:instrText xml:space="preserve"> PAGEREF _Toc401590106 \h </w:instrText>
-            </w:r>
-            <w:r>
-              <w:rPr>
-                <w:noProof/>
-                <w:webHidden/>
-              </w:rPr>
-            </w:r>
-            <w:r>
-              <w:rPr>
-                <w:noProof/>
-                <w:webHidden/>
-              </w:rPr>
-              <w:fldChar w:fldCharType="separate"/>
-            </w:r>
-            <w:r>
-              <w:rPr>
-                <w:noProof/>
-                <w:webHidden/>
-              </w:rPr>
-              <w:t>18</w:t>
-            </w:r>
-            <w:r>
-              <w:rPr>
-                <w:noProof/>
-                <w:webHidden/>
-              </w:rPr>
-              <w:fldChar w:fldCharType="end"/>
-            </w:r>
-          </w:hyperlink>
-        </w:p>
-        <w:p>
-          <w:pPr>
-            <w:pStyle w:val="TDC3"/>
-            <w:tabs>
-              <w:tab w:val="left" w:pos="1320"/>
-              <w:tab w:val="right" w:leader="dot" w:pos="8494"/>
-            </w:tabs>
-            <w:rPr>
-              <w:noProof/>
-            </w:rPr>
-          </w:pPr>
-          <w:hyperlink w:anchor="_Toc401590107" w:history="1">
-            <w:r>
-              <w:rPr>
-                <w:rStyle w:val="Hipervnculo"/>
-                <w:noProof/>
-              </w:rPr>
-              <w:t>7.2.1</w:t>
-            </w:r>
-            <w:r>
-              <w:rPr>
-                <w:noProof/>
-              </w:rPr>
-              <w:tab/>
-            </w:r>
-            <w:r>
-              <w:rPr>
-                <w:rStyle w:val="Hipervnculo"/>
-                <w:noProof/>
-              </w:rPr>
-              <w:t>Componentes del Sistema de Seguridad</w:t>
-            </w:r>
-            <w:r>
-              <w:rPr>
-                <w:noProof/>
-                <w:webHidden/>
-              </w:rPr>
-              <w:tab/>
-            </w:r>
-            <w:r>
-              <w:rPr>
-                <w:noProof/>
-                <w:webHidden/>
-              </w:rPr>
-              <w:fldChar w:fldCharType="begin"/>
-            </w:r>
-            <w:r>
-              <w:rPr>
-                <w:noProof/>
-                <w:webHidden/>
-              </w:rPr>
-              <w:instrText xml:space="preserve"> PAGEREF _Toc401590107 \h </w:instrText>
-            </w:r>
-            <w:r>
-              <w:rPr>
-                <w:noProof/>
-                <w:webHidden/>
-              </w:rPr>
-            </w:r>
-            <w:r>
-              <w:rPr>
-                <w:noProof/>
-                <w:webHidden/>
-              </w:rPr>
-              <w:fldChar w:fldCharType="separate"/>
-            </w:r>
-            <w:r>
-              <w:rPr>
-                <w:noProof/>
-                <w:webHidden/>
-              </w:rPr>
-              <w:t>18</w:t>
+              <w:t>19</w:t>
             </w:r>
             <w:r>
               <w:rPr>
@@ -3044,7 +2968,6 @@
             <w:rPr>
               <w:lang w:val="es-ES"/>
             </w:rPr>
-            <w:lastRenderedPageBreak/>
             <w:fldChar w:fldCharType="end"/>
           </w:r>
         </w:p>
@@ -3060,6 +2983,7 @@
         </w:rPr>
       </w:pPr>
       <w:r>
+        <w:lastRenderedPageBreak/>
         <w:br w:type="page"/>
       </w:r>
     </w:p>
@@ -3068,7 +2992,7 @@
         <w:pStyle w:val="Ttulo1"/>
       </w:pPr>
       <w:bookmarkStart w:id="0" w:name="_Toc386832128"/>
-      <w:bookmarkStart w:id="1" w:name="_Toc401590077"/>
+      <w:bookmarkStart w:id="1" w:name="_Toc401609041"/>
       <w:r>
         <w:lastRenderedPageBreak/>
         <w:t>Introducción</w:t>
@@ -3079,7 +3003,7 @@
       <w:pPr>
         <w:pStyle w:val="Ttulo2"/>
       </w:pPr>
-      <w:bookmarkStart w:id="2" w:name="_Toc401590078"/>
+      <w:bookmarkStart w:id="2" w:name="_Toc401609042"/>
       <w:r>
         <w:t>Contexto</w:t>
       </w:r>
@@ -3335,7 +3259,7 @@
       <w:pPr>
         <w:pStyle w:val="Ttulo2"/>
       </w:pPr>
-      <w:bookmarkStart w:id="3" w:name="_Toc401590079"/>
+      <w:bookmarkStart w:id="3" w:name="_Toc401609043"/>
       <w:r>
         <w:t>Objetivos</w:t>
       </w:r>
@@ -3432,7 +3356,7 @@
       <w:pPr>
         <w:pStyle w:val="Ttulo2"/>
       </w:pPr>
-      <w:bookmarkStart w:id="4" w:name="_Toc401590080"/>
+      <w:bookmarkStart w:id="4" w:name="_Toc401609044"/>
       <w:r>
         <w:t>Resultados esperados</w:t>
       </w:r>
@@ -3466,7 +3390,7 @@
       <w:pPr>
         <w:pStyle w:val="Ttulo2"/>
       </w:pPr>
-      <w:bookmarkStart w:id="5" w:name="_Toc401590081"/>
+      <w:bookmarkStart w:id="5" w:name="_Toc401609045"/>
       <w:r>
         <w:t>Resultados alcanzados</w:t>
       </w:r>
@@ -3477,7 +3401,7 @@
       <w:pPr>
         <w:pStyle w:val="Ttulo2"/>
       </w:pPr>
-      <w:bookmarkStart w:id="6" w:name="_Toc401590082"/>
+      <w:bookmarkStart w:id="6" w:name="_Toc401609046"/>
       <w:r>
         <w:t>Gestión del proyecto</w:t>
       </w:r>
@@ -3488,7 +3412,7 @@
       <w:pPr>
         <w:pStyle w:val="Ttulo2"/>
       </w:pPr>
-      <w:bookmarkStart w:id="7" w:name="_Toc401590083"/>
+      <w:bookmarkStart w:id="7" w:name="_Toc401609047"/>
       <w:r>
         <w:t>Estructura del documento</w:t>
       </w:r>
@@ -3499,9 +3423,9 @@
       <w:pPr>
         <w:pStyle w:val="Ttulo1"/>
       </w:pPr>
-      <w:bookmarkStart w:id="8" w:name="_Toc401590084"/>
-      <w:r>
-        <w:t>Estándares</w:t>
+      <w:bookmarkStart w:id="8" w:name="_Toc401609048"/>
+      <w:r>
+        <w:t>Marco de trabajo.</w:t>
       </w:r>
       <w:bookmarkEnd w:id="0"/>
       <w:bookmarkEnd w:id="8"/>
@@ -3519,17 +3443,12 @@
     </w:p>
     <w:p>
       <w:pPr>
-        <w:jc w:val="both"/>
-      </w:pPr>
-    </w:p>
-    <w:p>
-      <w:pPr>
         <w:pStyle w:val="Ttulo2"/>
         <w:jc w:val="both"/>
       </w:pPr>
-      <w:bookmarkStart w:id="9" w:name="_Toc401590085"/>
-      <w:r>
-        <w:t>SOAP</w:t>
+      <w:bookmarkStart w:id="9" w:name="_Toc401609049"/>
+      <w:r>
+        <w:t>Estudio inicial.</w:t>
       </w:r>
       <w:bookmarkEnd w:id="9"/>
     </w:p>
@@ -3537,22 +3456,23 @@
       <w:pPr>
         <w:jc w:val="both"/>
       </w:pPr>
-      <w:r>
-        <w:t>SOAP(Simple Object Access Protocol) es un protocolo para la comunicación entre aplicaciones por medio de internet. Es independiente de la plataforma y el lenguaje y define un formato para envío y recepción de mensajes basado en XML</w:t>
-      </w:r>
-      <w:r>
-        <w:t xml:space="preserve"> [11]</w:t>
-      </w:r>
-      <w:r>
-        <w:t>.</w:t>
-      </w:r>
+    </w:p>
+    <w:p>
+      <w:pPr>
+        <w:pStyle w:val="Ttulo2"/>
+      </w:pPr>
+      <w:bookmarkStart w:id="10" w:name="_Toc401609050"/>
+      <w:r>
+        <w:t>Web Services Geográficos</w:t>
+      </w:r>
+      <w:bookmarkEnd w:id="10"/>
     </w:p>
     <w:p>
       <w:pPr>
         <w:jc w:val="both"/>
       </w:pPr>
       <w:r>
-        <w:t>Se publican servicios como RPC (remote call procedure) y la comunicación funciona por medio de un request enviado por el cliente a lo que se devuelve una respuesta del servidor.</w:t>
+        <w:t>Open Geospatial Consortium (OGC) [3] es la organización que propone los estándares de Web Services Geográficos, los cuales están agrupados bajo el nombre OWS.</w:t>
       </w:r>
     </w:p>
     <w:p>
@@ -3560,201 +3480,6 @@
         <w:jc w:val="both"/>
       </w:pPr>
       <w:r>
-        <w:t>Se utiliza el lenguaje WSDL (Web Service Description Language) para describir los servicios que se ofrecen, así como el formato de la entrada y la salida de cada servicio. Un web service SOAP  tiene una especificación asociada escrita en este lenguaje que está basado en XML</w:t>
-      </w:r>
-      <w:r>
-        <w:t xml:space="preserve"> [12]</w:t>
-      </w:r>
-      <w:r>
-        <w:t>.</w:t>
-      </w:r>
-    </w:p>
-    <w:p>
-      <w:pPr>
-        <w:pStyle w:val="Ttulo2"/>
-      </w:pPr>
-      <w:bookmarkStart w:id="10" w:name="_Toc386832129"/>
-      <w:bookmarkStart w:id="11" w:name="_Toc401590086"/>
-      <w:r>
-        <w:lastRenderedPageBreak/>
-        <w:t>REST</w:t>
-      </w:r>
-      <w:bookmarkEnd w:id="10"/>
-      <w:bookmarkEnd w:id="11"/>
-    </w:p>
-    <w:p>
-      <w:pPr>
-        <w:jc w:val="both"/>
-      </w:pPr>
-      <w:r>
-        <w:t xml:space="preserve">Una API REST es un tipo de arquitectura de desarrollo web basada en el </w:t>
-      </w:r>
-      <w:r>
-        <w:t>estándar</w:t>
-      </w:r>
-      <w:r>
-        <w:t xml:space="preserve"> HTTP y que permite interconectar sistemas hypermedia distribuidos.</w:t>
-      </w:r>
-    </w:p>
-    <w:p>
-      <w:pPr>
-        <w:jc w:val="both"/>
-      </w:pPr>
-      <w:r>
-        <w:t>A diferencia de SOAP no está orientado a servicios (RPC) sino a recursos. Un recurso es cualquier información que pueda ser almacenada, una entidad que representa un concepto de negocio que a su vez puede ser accedido por otro sistema. Cada recurso posee un identificador único que lo distingue de otros recursos.  Algunos recursos son estáticos, o sea, en cualquier momento en que sean examinados luego de su creación siempre les va a corresponder el mismo resultado. Otros cambian a medida que pasa el tiempo</w:t>
-      </w:r>
-      <w:r>
-        <w:t xml:space="preserve"> </w:t>
-      </w:r>
-      <w:r>
-        <w:t>[8]</w:t>
-      </w:r>
-      <w:r>
-        <w:t xml:space="preserve">. </w:t>
-      </w:r>
-    </w:p>
-    <w:p>
-      <w:pPr>
-        <w:jc w:val="both"/>
-      </w:pPr>
-      <w:r>
-        <w:t xml:space="preserve">La comunicación es stateless, cada recurso posee un estado interno, este estado no puede ser accedido desde el exterior. Cada pedido hecho del cliente al servidor debe tener toda la información necesaria para que el request pueda ser comprendido. Y no se puede sacar ventaja de tener un contexto guardado para cada </w:t>
-      </w:r>
-      <w:r>
-        <w:t>sesión</w:t>
-      </w:r>
-      <w:r>
-        <w:t>. La información de las sesiones son almacenadas enteramente en el cliente. Esto también mejora la visibilidad, confiabilidad y escalabilidad del servicio</w:t>
-      </w:r>
-      <w:r>
-        <w:t>[8]</w:t>
-      </w:r>
-      <w:r>
-        <w:t>.</w:t>
-      </w:r>
-    </w:p>
-    <w:p>
-      <w:pPr>
-        <w:jc w:val="both"/>
-      </w:pPr>
-      <w:r>
-        <w:t xml:space="preserve">Un servicio REST permite las siguientes 4 operaciones sobre un recurso : </w:t>
-      </w:r>
-    </w:p>
-    <w:p>
-      <w:pPr>
-        <w:jc w:val="both"/>
-      </w:pPr>
-      <w:r>
-        <w:rPr>
-          <w:b/>
-        </w:rPr>
-        <w:t>GET</w:t>
-      </w:r>
-      <w:r>
-        <w:rPr>
-          <w:b/>
-        </w:rPr>
-        <w:t>:</w:t>
-      </w:r>
-      <w:r>
-        <w:t xml:space="preserve"> Para obtener información sobre un recurso. </w:t>
-      </w:r>
-    </w:p>
-    <w:p>
-      <w:pPr>
-        <w:jc w:val="both"/>
-      </w:pPr>
-      <w:r>
-        <w:rPr>
-          <w:b/>
-        </w:rPr>
-        <w:t>POST:</w:t>
-      </w:r>
-      <w:r>
-        <w:t xml:space="preserve"> Para crear una nueva instancia del recurso.</w:t>
-      </w:r>
-    </w:p>
-    <w:p>
-      <w:pPr>
-        <w:jc w:val="both"/>
-      </w:pPr>
-      <w:r>
-        <w:rPr>
-          <w:b/>
-        </w:rPr>
-        <w:t>PUT</w:t>
-      </w:r>
-      <w:r>
-        <w:rPr>
-          <w:b/>
-        </w:rPr>
-        <w:t>:</w:t>
-      </w:r>
-      <w:r>
-        <w:t xml:space="preserve"> Para modificar un recurso existente.</w:t>
-      </w:r>
-    </w:p>
-    <w:p>
-      <w:pPr>
-        <w:jc w:val="both"/>
-      </w:pPr>
-      <w:r>
-        <w:rPr>
-          <w:b/>
-        </w:rPr>
-        <w:t>DELETE</w:t>
-      </w:r>
-      <w:r>
-        <w:rPr>
-          <w:b/>
-        </w:rPr>
-        <w:t>:</w:t>
-      </w:r>
-      <w:r>
-        <w:t xml:space="preserve"> Para eliminar un recurso. </w:t>
-      </w:r>
-    </w:p>
-    <w:p>
-      <w:pPr>
-        <w:jc w:val="both"/>
-      </w:pPr>
-      <w:r>
-        <w:t>Se puede entender como una aplicación CRUD (Create, Read, Update and Delete), pero a diferencia de estas, un servicio REST le puede asignar otro comportamiento a una de estas operaciones estándar.</w:t>
-      </w:r>
-    </w:p>
-    <w:p>
-      <w:pPr>
-        <w:pStyle w:val="Ttulo2"/>
-        <w:jc w:val="both"/>
-      </w:pPr>
-      <w:bookmarkStart w:id="12" w:name="_Toc386832130"/>
-      <w:bookmarkStart w:id="13" w:name="_Toc401590087"/>
-      <w:r>
-        <w:t xml:space="preserve">Web Services </w:t>
-      </w:r>
-      <w:bookmarkEnd w:id="12"/>
-      <w:r>
-        <w:t>Geográficos</w:t>
-      </w:r>
-      <w:bookmarkEnd w:id="13"/>
-    </w:p>
-    <w:p>
-      <w:pPr>
-        <w:jc w:val="both"/>
-      </w:pPr>
-      <w:r>
-        <w:t>Open Geospatial Consortium (OGC</w:t>
-      </w:r>
-      <w:r>
-        <w:t>) [3] es la organización que propone los estándares de Web Services Geográficos, los cuales están agrupados bajo el nombre OWS.</w:t>
-      </w:r>
-    </w:p>
-    <w:p>
-      <w:pPr>
-        <w:jc w:val="both"/>
-      </w:pPr>
-      <w:r>
         <w:t xml:space="preserve">Las siguientes descripciones de los protocolos </w:t>
       </w:r>
       <w:r>
@@ -3767,27 +3492,19 @@
         <w:t>Web Feature Service</w:t>
       </w:r>
       <w:r>
-        <w:t xml:space="preserve"> (WFS) se arman a partir de la</w:t>
-      </w:r>
-      <w:r>
-        <w:t xml:space="preserve"> conjunción de [4], [5], [6], y [7].</w:t>
-      </w:r>
-    </w:p>
-    <w:p>
-      <w:pPr>
-        <w:jc w:val="both"/>
-      </w:pPr>
+        <w:t xml:space="preserve"> (WFS) se arman a partir de la conjunción de [4], [5], [6], y [7].</w:t>
+      </w:r>
     </w:p>
     <w:p>
       <w:pPr>
         <w:pStyle w:val="Ttulo3"/>
         <w:jc w:val="both"/>
       </w:pPr>
-      <w:bookmarkStart w:id="14" w:name="_Toc401590088"/>
+      <w:bookmarkStart w:id="11" w:name="_Toc401609051"/>
       <w:r>
         <w:t>WMS</w:t>
       </w:r>
-      <w:bookmarkEnd w:id="14"/>
+      <w:bookmarkEnd w:id="11"/>
     </w:p>
     <w:p>
       <w:pPr>
@@ -3853,6 +3570,7 @@
         <w:jc w:val="both"/>
       </w:pPr>
       <w:r>
+        <w:lastRenderedPageBreak/>
         <w:t xml:space="preserve">WMS </w:t>
       </w:r>
       <w:r>
@@ -3873,7 +3591,6 @@
         <w:rPr>
           <w:b/>
         </w:rPr>
-        <w:lastRenderedPageBreak/>
         <w:t>getCapabilities:</w:t>
       </w:r>
       <w:r>
@@ -3960,16 +3677,16 @@
         <w:pStyle w:val="Ttulo3"/>
         <w:jc w:val="both"/>
       </w:pPr>
-      <w:bookmarkStart w:id="15" w:name="_Toc386832131"/>
-      <w:bookmarkStart w:id="16" w:name="_Toc401590089"/>
+      <w:bookmarkStart w:id="12" w:name="_Toc386832131"/>
+      <w:bookmarkStart w:id="13" w:name="_Toc401609052"/>
       <w:r>
         <w:t>W</w:t>
       </w:r>
       <w:r>
         <w:t>FS</w:t>
       </w:r>
-      <w:bookmarkEnd w:id="15"/>
-      <w:bookmarkEnd w:id="16"/>
+      <w:bookmarkEnd w:id="12"/>
+      <w:bookmarkEnd w:id="13"/>
     </w:p>
     <w:p>
       <w:pPr>
@@ -4555,15 +4272,245 @@
     </w:p>
     <w:p>
       <w:pPr>
+        <w:jc w:val="both"/>
+      </w:pPr>
+    </w:p>
+    <w:p>
+      <w:pPr>
         <w:pStyle w:val="Ttulo2"/>
         <w:jc w:val="both"/>
       </w:pPr>
-      <w:bookmarkStart w:id="17" w:name="_Toc401590090"/>
+      <w:bookmarkStart w:id="14" w:name="_Toc401609053"/>
+      <w:r>
+        <w:lastRenderedPageBreak/>
+        <w:t>Estándares SOA</w:t>
+      </w:r>
+      <w:bookmarkEnd w:id="14"/>
+    </w:p>
+    <w:p>
+      <w:pPr>
+        <w:jc w:val="both"/>
+      </w:pPr>
+    </w:p>
+    <w:p>
+      <w:pPr>
+        <w:pStyle w:val="Ttulo3"/>
+      </w:pPr>
+      <w:bookmarkStart w:id="15" w:name="_Toc401609054"/>
+      <w:r>
+        <w:t>SOAP</w:t>
+      </w:r>
+      <w:bookmarkEnd w:id="15"/>
+    </w:p>
+    <w:p>
+      <w:pPr>
+        <w:jc w:val="both"/>
+      </w:pPr>
+      <w:r>
+        <w:t>SOAP(Simple Object Access Protocol) es un protocolo para la comunicación entre aplicaciones por medio de internet. Es independiente de la plataforma y el lenguaje y define un formato para envío y recepción de mensajes basado en XML</w:t>
+      </w:r>
+      <w:r>
+        <w:t xml:space="preserve"> [11]</w:t>
+      </w:r>
+      <w:r>
+        <w:t>.</w:t>
+      </w:r>
+    </w:p>
+    <w:p>
+      <w:pPr>
+        <w:jc w:val="both"/>
+      </w:pPr>
+      <w:r>
+        <w:t>Se publican servicios como RPC (remote call procedure) y la comunicación funciona por medio de un request enviado por el cliente a lo que se devuelve una respuesta del servidor.</w:t>
+      </w:r>
+    </w:p>
+    <w:p>
+      <w:pPr>
+        <w:jc w:val="both"/>
+      </w:pPr>
+      <w:r>
+        <w:t>Se utiliza el lenguaje WSDL (Web Service Description Language) para describir los servicios que se ofrecen, así como el formato de la entrada y la salida de cada servicio. Un web service SOAP  tiene una especificación asociada escrita en este lenguaje que está basado en XML</w:t>
+      </w:r>
+      <w:r>
+        <w:t xml:space="preserve"> [12]</w:t>
+      </w:r>
+      <w:r>
+        <w:t>.</w:t>
+      </w:r>
+    </w:p>
+    <w:p>
+      <w:pPr>
+        <w:pStyle w:val="Ttulo3"/>
+      </w:pPr>
+      <w:bookmarkStart w:id="16" w:name="_Toc386832129"/>
+      <w:bookmarkStart w:id="17" w:name="_Toc401609055"/>
+      <w:r>
+        <w:t>REST</w:t>
+      </w:r>
+      <w:bookmarkEnd w:id="16"/>
+      <w:bookmarkEnd w:id="17"/>
+    </w:p>
+    <w:p>
+      <w:pPr>
+        <w:jc w:val="both"/>
+      </w:pPr>
+      <w:r>
+        <w:t xml:space="preserve">Una API REST es un tipo de arquitectura de desarrollo web basada en el </w:t>
+      </w:r>
+      <w:r>
+        <w:t>estándar</w:t>
+      </w:r>
+      <w:r>
+        <w:t xml:space="preserve"> HTTP y que permite interconectar sistemas hypermedia distribuidos.</w:t>
+      </w:r>
+    </w:p>
+    <w:p>
+      <w:pPr>
+        <w:jc w:val="both"/>
+      </w:pPr>
+      <w:r>
+        <w:t>A diferencia de SOAP no está orientado a servicios (RPC) sino a recursos. Un recurso es cualquier información que pueda ser almacenada, una entidad que representa un concepto de negocio que a su vez puede ser accedido por otro sistema. Cada recurso posee un identificador único que lo distingue de otros recursos.  Algunos recursos son estáticos, o sea, en cualquier momento en que sean examinados luego de su creación siempre les va a corresponder el mismo resultado. Otros cambian a medida que pasa el tiempo</w:t>
+      </w:r>
+      <w:r>
+        <w:t xml:space="preserve"> </w:t>
+      </w:r>
+      <w:r>
+        <w:t>[8]</w:t>
+      </w:r>
+      <w:r>
+        <w:t xml:space="preserve">. </w:t>
+      </w:r>
+    </w:p>
+    <w:p>
+      <w:pPr>
+        <w:jc w:val="both"/>
+      </w:pPr>
+      <w:r>
+        <w:t xml:space="preserve">La comunicación es stateless, cada recurso posee un estado interno, este estado no puede ser accedido desde el exterior. Cada pedido hecho del cliente al servidor debe tener toda la información necesaria para que el request pueda ser comprendido. Y no se puede sacar ventaja de tener un contexto guardado para cada </w:t>
+      </w:r>
+      <w:r>
+        <w:t>sesión</w:t>
+      </w:r>
+      <w:r>
+        <w:t>. La información de las sesiones son almacenadas enteramente en el cliente. Esto también mejora la visibilidad, confiabilidad y escalabilidad del servicio</w:t>
+      </w:r>
+      <w:r>
+        <w:t>[8]</w:t>
+      </w:r>
+      <w:r>
+        <w:t>.</w:t>
+      </w:r>
+    </w:p>
+    <w:p>
+      <w:pPr>
+        <w:jc w:val="both"/>
+      </w:pPr>
+      <w:r>
+        <w:t xml:space="preserve">Un servicio REST permite las siguientes 4 operaciones sobre un recurso : </w:t>
+      </w:r>
+    </w:p>
+    <w:p>
+      <w:pPr>
+        <w:jc w:val="both"/>
+      </w:pPr>
+      <w:r>
+        <w:rPr>
+          <w:b/>
+        </w:rPr>
+        <w:t>GET</w:t>
+      </w:r>
+      <w:r>
+        <w:rPr>
+          <w:b/>
+        </w:rPr>
+        <w:t>:</w:t>
+      </w:r>
+      <w:r>
+        <w:t xml:space="preserve"> Para obtener información sobre un recurso. </w:t>
+      </w:r>
+    </w:p>
+    <w:p>
+      <w:pPr>
+        <w:jc w:val="both"/>
+      </w:pPr>
+      <w:r>
+        <w:rPr>
+          <w:b/>
+        </w:rPr>
+        <w:t>POST:</w:t>
+      </w:r>
+      <w:r>
+        <w:t xml:space="preserve"> Para crear una nueva instancia del recurso.</w:t>
+      </w:r>
+    </w:p>
+    <w:p>
+      <w:pPr>
+        <w:jc w:val="both"/>
+      </w:pPr>
+      <w:r>
+        <w:rPr>
+          <w:b/>
+        </w:rPr>
+        <w:t>PUT</w:t>
+      </w:r>
+      <w:r>
+        <w:rPr>
+          <w:b/>
+        </w:rPr>
+        <w:t>:</w:t>
+      </w:r>
+      <w:r>
+        <w:t xml:space="preserve"> Para modificar un recurso existente.</w:t>
+      </w:r>
+    </w:p>
+    <w:p>
+      <w:pPr>
+        <w:jc w:val="both"/>
+      </w:pPr>
+      <w:r>
+        <w:rPr>
+          <w:b/>
+        </w:rPr>
+        <w:t>DELETE</w:t>
+      </w:r>
+      <w:r>
+        <w:rPr>
+          <w:b/>
+        </w:rPr>
+        <w:t>:</w:t>
+      </w:r>
+      <w:r>
+        <w:t xml:space="preserve"> Para eliminar un recurso. </w:t>
+      </w:r>
+    </w:p>
+    <w:p>
+      <w:pPr>
+        <w:jc w:val="both"/>
+      </w:pPr>
+      <w:r>
+        <w:t>Se puede entender como una aplicación CRUD (Create, Read, Update and Delete), pero a diferencia de estas, un servicio REST le puede asignar otro comportamiento a una de estas operaciones estándar.</w:t>
+      </w:r>
+    </w:p>
+    <w:p>
+      <w:pPr>
+        <w:jc w:val="both"/>
+      </w:pPr>
+    </w:p>
+    <w:p>
+      <w:pPr>
+        <w:jc w:val="both"/>
+      </w:pPr>
+    </w:p>
+    <w:p>
+      <w:pPr>
+        <w:pStyle w:val="Ttulo3"/>
+      </w:pPr>
+      <w:bookmarkStart w:id="18" w:name="_Toc401609056"/>
       <w:r>
         <w:lastRenderedPageBreak/>
         <w:t>WS-SECURITY</w:t>
       </w:r>
-      <w:bookmarkEnd w:id="17"/>
+      <w:bookmarkEnd w:id="18"/>
     </w:p>
     <w:p>
       <w:pPr>
@@ -4607,83 +4554,124 @@
     </w:p>
     <w:p>
       <w:pPr>
+        <w:pStyle w:val="Ttulo4"/>
+      </w:pPr>
+      <w:r>
+        <w:t>WS-TRUST</w:t>
+      </w:r>
+    </w:p>
+    <w:p>
+      <w:r>
+        <w:rPr>
+          <w:b/>
+          <w:highlight w:val="red"/>
+        </w:rPr>
+        <w:t>TERMINAR........................</w:t>
+      </w:r>
+    </w:p>
+    <w:p>
+      <w:pPr>
+        <w:pStyle w:val="Ttulo4"/>
+      </w:pPr>
+      <w:r>
+        <w:t>WS-ADDRESSING</w:t>
+      </w:r>
+    </w:p>
+    <w:p>
+      <w:r>
+        <w:rPr>
+          <w:b/>
+          <w:highlight w:val="red"/>
+        </w:rPr>
+        <w:t>TERMINAR........................</w:t>
+      </w:r>
+    </w:p>
+    <w:p>
+      <w:pPr>
         <w:jc w:val="both"/>
       </w:pPr>
     </w:p>
     <w:p>
       <w:pPr>
+        <w:pStyle w:val="Ttulo3"/>
+      </w:pPr>
+      <w:bookmarkStart w:id="19" w:name="_Toc401609057"/>
+      <w:r>
+        <w:t>MTOM</w:t>
+      </w:r>
+      <w:bookmarkEnd w:id="19"/>
+    </w:p>
+    <w:p>
+      <w:pPr>
+        <w:jc w:val="both"/>
+      </w:pPr>
+      <w:r>
+        <w:t>Es un estándar de la W3C para la transmisión de datos binarios de forma optima, como lo indica su nombre: Message Tra</w:t>
+      </w:r>
+      <w:r>
+        <w:t>nsmission Optimization Mechanism</w:t>
+      </w:r>
+      <w:r>
+        <w:t xml:space="preserve"> </w:t>
+      </w:r>
+      <w:r>
+        <w:t xml:space="preserve">[13]. </w:t>
+      </w:r>
+    </w:p>
+    <w:p>
+      <w:pPr>
+        <w:jc w:val="both"/>
+      </w:pPr>
+      <w:r>
+        <w:t>Debido a que XML no provee una forma de incluir datos binarios, previo al surgimiento de MTIOM la única forma de enviar o recibir este tipo de datos era transformarlo a Base64.</w:t>
+      </w:r>
+    </w:p>
+    <w:p>
+      <w:pPr>
+        <w:jc w:val="both"/>
+      </w:pPr>
+      <w:r>
+        <w:t>Base64 es una técnica que transforma datos binarios en una tira de caracteres ASCII de forma reversible. Esta solución que todavía se utiliza para algunos contextos. El problema de base64 es que hace crecer el tamaño de los datos, porque para la transformación convierte 6 bits de información en su correspondiente carácter ASCII de 8 bits, agregando un total de 25% extra de información. A priori puede parecer poco, pero para archivos grandes, de Gigabytes, un 25% es mucho.</w:t>
+      </w:r>
+    </w:p>
+    <w:p>
+      <w:pPr>
+        <w:jc w:val="both"/>
+      </w:pPr>
+      <w:r>
+        <w:t>MTOM soluciona este problema haciendo uso de los pedidos multi-parte de http. Funciona agregando en el body del mensaje SOAP “punteros” hacia las partes del mensaje http donde vienen los datos binarios sin codificar. De esta manera no agrega el overhead de Base64.</w:t>
+      </w:r>
+    </w:p>
+    <w:p>
+      <w:pPr>
         <w:pStyle w:val="Ttulo2"/>
       </w:pPr>
-      <w:bookmarkStart w:id="18" w:name="_Toc401590091"/>
-      <w:r>
-        <w:t>MTOM</w:t>
-      </w:r>
-      <w:bookmarkEnd w:id="18"/>
+      <w:bookmarkStart w:id="20" w:name="_Toc401609058"/>
+      <w:r>
+        <w:t>Tecnologias y productos estudiados.</w:t>
+      </w:r>
+      <w:bookmarkEnd w:id="20"/>
+    </w:p>
+    <w:p/>
+    <w:p>
+      <w:pPr>
+        <w:pStyle w:val="Ttulo3"/>
+      </w:pPr>
+      <w:bookmarkStart w:id="21" w:name="_Toc386832132"/>
+      <w:bookmarkStart w:id="22" w:name="_Toc401609059"/>
+      <w:r>
+        <w:lastRenderedPageBreak/>
+        <w:t>ESB</w:t>
+      </w:r>
+      <w:bookmarkEnd w:id="21"/>
+      <w:bookmarkEnd w:id="22"/>
     </w:p>
     <w:p>
       <w:pPr>
         <w:jc w:val="both"/>
       </w:pPr>
       <w:r>
-        <w:t>Es un estándar de la W3C para la transmisión de datos binarios de forma optima, como lo indica su nombre: Message Tra</w:t>
-      </w:r>
-      <w:r>
-        <w:t>nsmission Optimization Mechanism</w:t>
-      </w:r>
-      <w:r>
-        <w:t xml:space="preserve"> </w:t>
-      </w:r>
-      <w:r>
-        <w:t xml:space="preserve">[13]. </w:t>
-      </w:r>
-    </w:p>
-    <w:p>
-      <w:pPr>
-        <w:jc w:val="both"/>
-      </w:pPr>
-      <w:r>
-        <w:t>Debido a que XML no provee una forma de incluir datos binarios, previo al surgimiento de MTIOM la única forma de enviar o recibir este tipo de datos era transformarlo a Base64.</w:t>
-      </w:r>
-    </w:p>
-    <w:p>
-      <w:pPr>
-        <w:jc w:val="both"/>
-      </w:pPr>
-      <w:r>
-        <w:t>Base64 es una técnica que transforma datos binarios en una tira de caracteres ASCII de forma reversible. Esta solución que todavía se utiliza para algunos contextos. El problema de base64 es que hace crecer el tamaño de los datos, porque para la transformación convierte 6 bits de información en su correspondiente carácter ASCII de 8 bits, agregando un total de 25% extra de información. A priori puede parecer poco, pero para archivos grandes, de Gigabytes, un 25% es mucho.</w:t>
-      </w:r>
-    </w:p>
-    <w:p>
-      <w:pPr>
-        <w:jc w:val="both"/>
-      </w:pPr>
-      <w:r>
-        <w:t>MTOM soluciona este problema haciendo uso de los pedidos multi-parte de http. Funciona agregando en el body del mensaje SOAP “punteros” hacia las partes del mensaje http donde vienen los datos binarios sin codificar. De esta manera no agrega el overhead de Base64.</w:t>
-      </w:r>
-    </w:p>
-    <w:p/>
-    <w:p>
-      <w:pPr>
-        <w:pStyle w:val="Ttulo2"/>
-      </w:pPr>
-      <w:bookmarkStart w:id="19" w:name="_Toc386832132"/>
-      <w:bookmarkStart w:id="20" w:name="_Toc401590092"/>
-      <w:r>
-        <w:t>ESB</w:t>
-      </w:r>
-      <w:bookmarkEnd w:id="19"/>
-      <w:bookmarkEnd w:id="20"/>
-    </w:p>
-    <w:p>
-      <w:pPr>
-        <w:jc w:val="both"/>
-      </w:pPr>
-      <w:r>
-        <w:t xml:space="preserve">Enterprise service bus es un modelo de arquitectura de software usado para implementar comunicación entre sistemas orientados a servicios. Generalmente se basa en plataformas que implementan y potencian sistemas de mensajería, definiendo puntos de entrada, principalmente web services SOAP, y agregan servicios dentro del bus como seguridad y confidencialidad, así como también  ruteo de mensajes según condiciones del mensaje o del </w:t>
-      </w:r>
-      <w:r>
-        <w:lastRenderedPageBreak/>
-        <w:t>contexto. También proveen servicios de transformación de datos, para adecuar los mensajes a diferentes sistemas interactuando los cuales agregan o quitan información.</w:t>
+        <w:t>Enterprise service bus es un modelo de arquitectura de software usado para implementar comunicación entre sistemas orientados a servicios. Generalmente se basa en plataformas que implementan y potencian sistemas de mensajería, definiendo puntos de entrada, principalmente web services SOAP, y agregan servicios dentro del bus como seguridad y confidencialidad, así como también  ruteo de mensajes según condiciones del mensaje o del contexto. También proveen servicios de transformación de datos, para adecuar los mensajes a diferentes sistemas interactuando los cuales agregan o quitan información.</w:t>
       </w:r>
     </w:p>
     <w:p>
@@ -4802,215 +4790,61 @@
     </w:p>
     <w:p>
       <w:pPr>
-        <w:pStyle w:val="Ttulo1"/>
+        <w:jc w:val="center"/>
+        <w:rPr>
+          <w:b/>
+          <w:sz w:val="20"/>
+          <w:szCs w:val="20"/>
+        </w:rPr>
+      </w:pPr>
+    </w:p>
+    <w:p>
+      <w:pPr>
+        <w:pStyle w:val="Ttulo4"/>
+      </w:pPr>
+      <w:r>
+        <w:t>Tipos de ESB</w:t>
+      </w:r>
+    </w:p>
+    <w:p>
+      <w:r>
+        <w:rPr>
+          <w:b/>
+          <w:highlight w:val="red"/>
+        </w:rPr>
+        <w:t>TERMINAR........................</w:t>
+      </w:r>
+    </w:p>
+    <w:p>
+      <w:pPr>
+        <w:pStyle w:val="Ttulo4"/>
+      </w:pPr>
+      <w:r>
+        <w:t>JBOSS ESB</w:t>
+      </w:r>
+    </w:p>
+    <w:p>
+      <w:pPr>
         <w:jc w:val="both"/>
       </w:pPr>
-      <w:bookmarkStart w:id="21" w:name="_Toc401590093"/>
-      <w:r>
-        <w:t>Tecnologías</w:t>
-      </w:r>
-      <w:bookmarkEnd w:id="21"/>
-    </w:p>
-    <w:p>
-      <w:pPr>
-        <w:jc w:val="both"/>
-      </w:pPr>
-    </w:p>
-    <w:p>
-      <w:pPr>
-        <w:pStyle w:val="Ttulo2"/>
-      </w:pPr>
-      <w:bookmarkStart w:id="22" w:name="_Toc401590094"/>
-      <w:r>
-        <w:t>Servidores geográficos</w:t>
-      </w:r>
-      <w:bookmarkEnd w:id="22"/>
-    </w:p>
-    <w:p>
-      <w:pPr>
-        <w:rPr>
-          <w:b/>
-        </w:rPr>
-      </w:pPr>
-      <w:r>
-        <w:rPr>
-          <w:b/>
-          <w:highlight w:val="red"/>
-        </w:rPr>
-        <w:t>TERMINAR.........................</w:t>
-      </w:r>
-    </w:p>
-    <w:p>
-      <w:pPr>
-        <w:rPr>
-          <w:b/>
-        </w:rPr>
-      </w:pPr>
-    </w:p>
-    <w:p>
-      <w:pPr>
-        <w:pStyle w:val="Ttulo3"/>
-      </w:pPr>
-      <w:bookmarkStart w:id="23" w:name="_Toc401590095"/>
-      <w:r>
-        <w:t>GEOSERVER</w:t>
-      </w:r>
-      <w:bookmarkEnd w:id="23"/>
-    </w:p>
-    <w:p>
-      <w:pPr>
-        <w:jc w:val="both"/>
-      </w:pPr>
-      <w:r>
-        <w:t>GeoServer es un servidor WMS de código abierto que permite a los usuarios compartir y editar datos geoespaciales. Está diseñado para la interoperabilidad, publica los datos de cualquier fuente importante de datos espaciales usando estándares abiertos</w:t>
-      </w:r>
-      <w:r>
-        <w:t>[9]</w:t>
-      </w:r>
-      <w:r>
-        <w:t>.</w:t>
-      </w:r>
-    </w:p>
-    <w:p>
-      <w:pPr>
-        <w:jc w:val="both"/>
-      </w:pPr>
-      <w:r>
-        <w:t>Es la implementación de referencia de los estándares Open Geospatial Consortium (OGC) Web Feature Service (WFS) y Web Coverage Service (WCS).</w:t>
-      </w:r>
-      <w:r>
-        <w:t xml:space="preserve"> Soporta WFS y WFS-Transaccional</w:t>
-      </w:r>
-      <w:r>
-        <w:t xml:space="preserve"> [9]</w:t>
-      </w:r>
-      <w:r>
-        <w:t>.</w:t>
-      </w:r>
-    </w:p>
-    <w:p>
-      <w:pPr>
-        <w:jc w:val="both"/>
-      </w:pPr>
-      <w:r>
-        <w:t>Posee los siguientes features</w:t>
-      </w:r>
-      <w:r>
-        <w:t>[10]</w:t>
-      </w:r>
-      <w:r>
-        <w:t>:</w:t>
-      </w:r>
-      <w:r>
-        <w:t xml:space="preserve"> </w:t>
-      </w:r>
-    </w:p>
-    <w:p>
-      <w:pPr>
-        <w:jc w:val="both"/>
-      </w:pPr>
-      <w:r>
-        <w:t xml:space="preserve">- Es el más adecuado para los desarrolladores java ya que ofrece facilidad para interoperar con aplicaciones escritas en esa plataforma. </w:t>
-      </w:r>
-    </w:p>
-    <w:p>
-      <w:pPr>
-        <w:jc w:val="both"/>
-      </w:pPr>
-      <w:r>
+      <w:r>
+        <w:t>Es un producto de Red Hat y su comunidad, una implementación de la arquitectura ESB en Java, basada también en el servidor de aplicaciones JBoss de la misma compañía.  Se basa en estándares, tanto de Java como de la Web para brindar conectividad y comunicación con muchos otros tipos de tecnologías. En la siguiente figura vemos un esquema de todas las tecnologías de comunicación soportadas por este producto.</w:t>
+      </w:r>
+    </w:p>
+    <w:p>
+      <w:pPr>
+        <w:jc w:val="center"/>
+      </w:pPr>
+      <w:r>
+        <w:rPr>
+          <w:noProof/>
+        </w:rPr>
         <w:lastRenderedPageBreak/>
-        <w:t>- Soporta WFS y WFS-T</w:t>
-      </w:r>
-      <w:r>
-        <w:t>.</w:t>
-      </w:r>
-      <w:r>
-        <w:t xml:space="preserve"> </w:t>
-      </w:r>
-    </w:p>
-    <w:p>
-      <w:pPr>
-        <w:jc w:val="both"/>
-      </w:pPr>
-      <w:r>
-        <w:t>- Como servidor soporta una variedad de formatos de almacenamiento (PostGis, Oracle spatial, Mysql,  GeoTiff) tanto vectorial como raster.</w:t>
-      </w:r>
-    </w:p>
-    <w:p>
-      <w:pPr>
-        <w:jc w:val="both"/>
-      </w:pPr>
-      <w:r>
-        <w:t>- Reproyección al vuelo</w:t>
-      </w:r>
-      <w:r>
-        <w:t>.</w:t>
-      </w:r>
-    </w:p>
-    <w:p>
-      <w:pPr>
-        <w:jc w:val="both"/>
-      </w:pPr>
-      <w:r>
-        <w:t>- WMS Tiling cache (Usa GeoWebCache como cliente de tiles WMS)</w:t>
-      </w:r>
-      <w:r>
-        <w:t>.</w:t>
-      </w:r>
-      <w:r>
-        <w:t xml:space="preserve"> </w:t>
-      </w:r>
-    </w:p>
-    <w:p>
-      <w:pPr>
-        <w:pStyle w:val="Ttulo2"/>
-      </w:pPr>
-      <w:bookmarkStart w:id="24" w:name="_Toc401590096"/>
-      <w:r>
-        <w:t>Tipos de ESB</w:t>
-      </w:r>
-      <w:bookmarkEnd w:id="24"/>
-    </w:p>
-    <w:p>
-      <w:r>
-        <w:rPr>
-          <w:b/>
-          <w:highlight w:val="red"/>
-        </w:rPr>
-        <w:t>TERMINAR........................</w:t>
-      </w:r>
-    </w:p>
-    <w:p>
-      <w:pPr>
-        <w:pStyle w:val="Ttulo3"/>
-      </w:pPr>
-      <w:bookmarkStart w:id="25" w:name="_Toc401590097"/>
-      <w:r>
-        <w:t>JBOSS ESB</w:t>
-      </w:r>
-      <w:bookmarkEnd w:id="25"/>
-    </w:p>
-    <w:p>
-      <w:pPr>
-        <w:jc w:val="both"/>
-      </w:pPr>
-      <w:r>
-        <w:t>Es un producto de Red Hat y su comunidad, una implementación de la arquitectura ESB en Java, basada también en el servidor de aplicaciones JBoss de la misma compañía.  Se basa en estándares, tanto de Java como de la Web para brindar conectividad y comunicación con muchos otros tipos de tecnologías. En la siguiente figura vemos un esquema de todas las tecnologías de comunicación soportadas por este producto.</w:t>
-      </w:r>
-    </w:p>
-    <w:p>
-      <w:pPr>
-        <w:jc w:val="center"/>
-      </w:pPr>
-      <w:r>
-        <w:rPr>
-          <w:noProof/>
-        </w:rPr>
         <w:drawing>
           <wp:inline distT="0" distB="0" distL="0" distR="0">
             <wp:extent cx="5400040" cy="4176031"/>
             <wp:effectExtent l="19050" t="0" r="0" b="0"/>
-            <wp:docPr id="4" name="Picture 4" descr="http://jbossesb.jboss.org/jbossesb/mainColumnParagraphs/0/imageBinary/ESB.jpg"/>
+            <wp:docPr id="5" name="Picture 4" descr="http://jbossesb.jboss.org/jbossesb/mainColumnParagraphs/0/imageBinary/ESB.jpg"/>
             <wp:cNvGraphicFramePr>
               <a:graphicFrameLocks xmlns:a="http://schemas.openxmlformats.org/drawingml/2006/main" noChangeAspect="1"/>
             </wp:cNvGraphicFramePr>
@@ -5112,23 +4946,176 @@
         <w:jc w:val="both"/>
       </w:pPr>
       <w:r>
-        <w:t xml:space="preserve">Básicamente en Jboss ESB un servicio define un conjunto de Listeners de los cuales quiere estar al tanto cuando llegan mensajes, luego el servicio es notificado de que un mensaje ha </w:t>
-      </w:r>
+        <w:t>Básicamente en Jboss ESB un servicio define un conjunto de Listeners de los cuales quiere estar al tanto cuando llegan mensajes, luego el servicio es notificado de que un mensaje ha llegado y define para éste, filtros o procesadores que trabajarán con la información contenida en él. Por último el servicio ruteará el mensaje hacia algún conector de salida para invocar otro servicio fuera del ESB o dará una respuesta a quien inició la comunicación en primera instancia.</w:t>
+      </w:r>
+    </w:p>
+    <w:p>
+      <w:pPr>
+        <w:pStyle w:val="Ttulo3"/>
+      </w:pPr>
+      <w:bookmarkStart w:id="23" w:name="_Toc401609060"/>
+      <w:r>
+        <w:t>Servidores geográficos</w:t>
+      </w:r>
+      <w:bookmarkEnd w:id="23"/>
+    </w:p>
+    <w:p>
+      <w:pPr>
+        <w:rPr>
+          <w:b/>
+        </w:rPr>
+      </w:pPr>
+      <w:r>
+        <w:rPr>
+          <w:b/>
+          <w:highlight w:val="red"/>
+        </w:rPr>
+        <w:t>TERMINAR.........................</w:t>
+      </w:r>
+    </w:p>
+    <w:p>
+      <w:pPr>
+        <w:pStyle w:val="Ttulo4"/>
+      </w:pPr>
+      <w:r>
+        <w:t>GEOSERVER</w:t>
+      </w:r>
+    </w:p>
+    <w:p>
+      <w:pPr>
+        <w:jc w:val="both"/>
+      </w:pPr>
+      <w:r>
+        <w:t>GeoServer es un servidor WMS de código abierto que permite a los usuarios compartir y editar datos geoespaciales. Está diseñado para la interoperabilidad, publica los datos de cualquier fuente importante de datos espaciales usando estándares abiertos</w:t>
+      </w:r>
+      <w:r>
+        <w:t>[9]</w:t>
+      </w:r>
+      <w:r>
+        <w:t>.</w:t>
+      </w:r>
+    </w:p>
+    <w:p>
+      <w:pPr>
+        <w:jc w:val="both"/>
+      </w:pPr>
+      <w:r>
+        <w:t>Es la implementación de referencia de los estándares Open Geospatial Consortium (OGC) Web Feature Service (WFS) y Web Coverage Service (WCS). Soporta WFS y WFS-Transaccional</w:t>
+      </w:r>
+      <w:r>
+        <w:t xml:space="preserve"> [9]</w:t>
+      </w:r>
+      <w:r>
+        <w:t>.</w:t>
+      </w:r>
+    </w:p>
+    <w:p>
+      <w:pPr>
+        <w:jc w:val="both"/>
+      </w:pPr>
+      <w:r>
+        <w:t>Posee los siguientes features</w:t>
+      </w:r>
+      <w:r>
+        <w:t>[10]:</w:t>
+      </w:r>
+      <w:r>
+        <w:t xml:space="preserve"> </w:t>
+      </w:r>
+    </w:p>
+    <w:p>
+      <w:pPr>
+        <w:jc w:val="both"/>
+      </w:pPr>
       <w:r>
         <w:lastRenderedPageBreak/>
-        <w:t>llegado y define para éste, filtros o procesadores que trabajarán con la información contenida en él. Por último el servicio ruteará el mensaje hacia algún conector de salida para invocar otro servicio fuera del ESB o dará una respuesta a quien inició la comunicación en primera instancia.</w:t>
-      </w:r>
+        <w:t xml:space="preserve">- Es el más adecuado para los desarrolladores java ya que ofrece facilidad para interoperar con aplicaciones escritas en esa plataforma. </w:t>
+      </w:r>
+    </w:p>
+    <w:p>
+      <w:pPr>
+        <w:jc w:val="both"/>
+      </w:pPr>
+      <w:r>
+        <w:t>- Soporta WFS y WFS-T</w:t>
+      </w:r>
+      <w:r>
+        <w:t>.</w:t>
+      </w:r>
+      <w:r>
+        <w:t xml:space="preserve"> </w:t>
+      </w:r>
+    </w:p>
+    <w:p>
+      <w:pPr>
+        <w:jc w:val="both"/>
+      </w:pPr>
+      <w:r>
+        <w:t>- Como servidor soporta una variedad de formatos de almacenamiento (PostGis, Oracle spatial, Mysql,  GeoTiff) tanto vectorial como raster.</w:t>
+      </w:r>
+    </w:p>
+    <w:p>
+      <w:pPr>
+        <w:jc w:val="both"/>
+      </w:pPr>
+      <w:r>
+        <w:t>- Reproyección al vuelo</w:t>
+      </w:r>
+      <w:r>
+        <w:t>.</w:t>
+      </w:r>
+    </w:p>
+    <w:p>
+      <w:pPr>
+        <w:jc w:val="both"/>
+      </w:pPr>
+      <w:r>
+        <w:t>- WMS Tiling cache (Usa GeoWebCache como cliente de tiles WMS)</w:t>
+      </w:r>
+      <w:r>
+        <w:t>.</w:t>
+      </w:r>
+      <w:r>
+        <w:t xml:space="preserve"> </w:t>
+      </w:r>
+    </w:p>
+    <w:p>
+      <w:pPr>
+        <w:pStyle w:val="Ttulo4"/>
+      </w:pPr>
+      <w:r>
+        <w:t>MAPSERVER</w:t>
+      </w:r>
+    </w:p>
+    <w:p>
+      <w:pPr>
+        <w:rPr>
+          <w:b/>
+        </w:rPr>
+      </w:pPr>
+      <w:r>
+        <w:rPr>
+          <w:b/>
+          <w:highlight w:val="red"/>
+        </w:rPr>
+        <w:t>TERMINAR.........................</w:t>
+      </w:r>
+    </w:p>
+    <w:p>
+      <w:pPr>
+        <w:jc w:val="both"/>
+      </w:pPr>
     </w:p>
     <w:p>
       <w:pPr>
         <w:pStyle w:val="Ttulo2"/>
         <w:jc w:val="both"/>
       </w:pPr>
-      <w:bookmarkStart w:id="26" w:name="_Toc401590098"/>
+      <w:bookmarkStart w:id="24" w:name="_Toc401609061"/>
       <w:r>
         <w:t>Plataforma de eGob de Uruguay</w:t>
       </w:r>
-      <w:bookmarkEnd w:id="26"/>
+      <w:bookmarkEnd w:id="24"/>
     </w:p>
     <w:p>
       <w:pPr>
@@ -5290,11 +5277,11 @@
         <w:pStyle w:val="Ttulo3"/>
         <w:jc w:val="both"/>
       </w:pPr>
-      <w:bookmarkStart w:id="27" w:name="_Toc401590099"/>
+      <w:bookmarkStart w:id="25" w:name="_Toc401609062"/>
       <w:r>
         <w:t>Plataforma de Interoperabilidad</w:t>
       </w:r>
-      <w:bookmarkEnd w:id="27"/>
+      <w:bookmarkEnd w:id="25"/>
     </w:p>
     <w:p>
       <w:pPr>
@@ -5355,7 +5342,6 @@
         <w:rPr>
           <w:noProof/>
         </w:rPr>
-        <w:lastRenderedPageBreak/>
         <w:drawing>
           <wp:inline distT="0" distB="0" distL="0" distR="0">
             <wp:extent cx="4600575" cy="5246090"/>
@@ -5481,6 +5467,7 @@
         <w:rPr>
           <w:b/>
         </w:rPr>
+        <w:lastRenderedPageBreak/>
         <w:t>Sistema de gestión de metadatos</w:t>
       </w:r>
       <w:r>
@@ -5535,23 +5522,22 @@
       <w:pPr>
         <w:pStyle w:val="Ttulo1"/>
       </w:pPr>
-      <w:bookmarkStart w:id="28" w:name="_Toc401590100"/>
-      <w:r>
-        <w:lastRenderedPageBreak/>
+      <w:bookmarkStart w:id="26" w:name="_Toc401609063"/>
+      <w:r>
         <w:t>Conclusión</w:t>
       </w:r>
-      <w:bookmarkEnd w:id="28"/>
+      <w:bookmarkEnd w:id="26"/>
     </w:p>
     <w:p/>
     <w:p>
       <w:pPr>
         <w:pStyle w:val="Ttulo1"/>
       </w:pPr>
-      <w:bookmarkStart w:id="29" w:name="_Toc401590101"/>
+      <w:bookmarkStart w:id="27" w:name="_Toc401609064"/>
       <w:r>
         <w:t>Trabajo a futuro</w:t>
       </w:r>
-      <w:bookmarkEnd w:id="29"/>
+      <w:bookmarkEnd w:id="27"/>
     </w:p>
     <w:p/>
     <w:sdt>
@@ -5576,7 +5562,7 @@
         </w:rPr>
       </w:sdtEndPr>
       <w:sdtContent>
-        <w:bookmarkStart w:id="30" w:name="_Toc401590102" w:displacedByCustomXml="prev"/>
+        <w:bookmarkStart w:id="28" w:name="_Toc401609065" w:displacedByCustomXml="prev"/>
         <w:p>
           <w:pPr>
             <w:pStyle w:val="Ttulo1"/>
@@ -5584,7 +5570,7 @@
           <w:r>
             <w:t>Referencias</w:t>
           </w:r>
-          <w:bookmarkEnd w:id="30"/>
+          <w:bookmarkEnd w:id="28"/>
         </w:p>
         <w:sdt>
           <w:sdtPr>
@@ -5862,6 +5848,7 @@
                 <w:rPr>
                   <w:noProof/>
                 </w:rPr>
+                <w:lastRenderedPageBreak/>
                 <w:t>9. GeoServer. [En línea] [Citado el: 09 de 05 de 2014.] http://geoserver.org/display/GEOS/Welcome.</w:t>
               </w:r>
             </w:p>
@@ -5946,7 +5933,6 @@
                 <w:rPr>
                   <w:noProof/>
                 </w:rPr>
-                <w:lastRenderedPageBreak/>
                 <w:t xml:space="preserve">13. AGESIC. </w:t>
               </w:r>
               <w:r>
@@ -6013,11 +5999,11 @@
       <w:pPr>
         <w:pStyle w:val="Ttulo1"/>
       </w:pPr>
-      <w:bookmarkStart w:id="31" w:name="_Toc401590103"/>
+      <w:bookmarkStart w:id="29" w:name="_Toc401609066"/>
       <w:r>
         <w:t>ANEXO - Caso de Estudio</w:t>
       </w:r>
-      <w:bookmarkEnd w:id="31"/>
+      <w:bookmarkEnd w:id="29"/>
     </w:p>
     <w:p/>
     <w:p>
@@ -6029,11 +6015,11 @@
       <w:pPr>
         <w:pStyle w:val="Ttulo2"/>
       </w:pPr>
-      <w:bookmarkStart w:id="32" w:name="_Toc401590104"/>
+      <w:bookmarkStart w:id="30" w:name="_Toc401609067"/>
       <w:r>
         <w:t>Plataforma de Middleware</w:t>
       </w:r>
-      <w:bookmarkEnd w:id="32"/>
+      <w:bookmarkEnd w:id="30"/>
     </w:p>
     <w:p>
       <w:r>
@@ -6049,6 +6035,7 @@
         <w:rPr>
           <w:noProof/>
         </w:rPr>
+        <w:lastRenderedPageBreak/>
         <w:drawing>
           <wp:inline distT="0" distB="0" distL="0" distR="0">
             <wp:extent cx="5400675" cy="3295650"/>
@@ -6146,48 +6133,48 @@
     </w:p>
     <w:p>
       <w:r>
+        <w:t xml:space="preserve">1) Verificación sintáctica: Validaciones de integridad tales como verificación de nulos, estructuras de datos incompletas o errores en tipos de datos. En caso de error, el mensaje es rechazado y se notifica al cliente los motivos. </w:t>
+      </w:r>
+    </w:p>
+    <w:p>
+      <w:r>
+        <w:t>2) Verificación de políticas de seguridad: Validaciones para constatar que se cumple con las restricciones de seguridad definidas en la Ley 18.331 de Protección de Datos Personales y acción de Habeas Actas así como también las políticas definidas por la PGE. En caso de error, el mensaje es rechazado y se notifica al cliente los motivos.</w:t>
+      </w:r>
+    </w:p>
+    <w:p>
+      <w:r>
+        <w:t xml:space="preserve">3) Elección del destino del mensaje: En base a la política de direccionamiento de mensajes de la PGE y según ejemplo indicado en la figura se define que </w:t>
+      </w:r>
+      <w:r>
+        <w:rPr>
+          <w:i/>
+        </w:rPr>
+        <w:t>"Siempre se enviará el mensaje al servicio del organismo B si hay menos de 100 pedidos concurrentes pendientes. En caso contrario, se redirigirán los pedidos al servicio del organismo C."</w:t>
+      </w:r>
+      <w:r>
+        <w:t xml:space="preserve">  </w:t>
+      </w:r>
+    </w:p>
+    <w:p>
+      <w:r>
+        <w:t>4) Transformación de datos: Según especificaciones del servicio puede que sea necesario transformar el pedido. En el ejemplo, el servicio del organismo C requiere que la cédula de identidad contenga puntos y digito verificador.</w:t>
+      </w:r>
+    </w:p>
+    <w:p>
+      <w:r>
+        <w:t>5) Envío del mensaje al servicio: Se envía el mensaje al servicio destino.</w:t>
+      </w:r>
+    </w:p>
+    <w:p>
+      <w:pPr>
+        <w:pStyle w:val="Ttulo3"/>
+      </w:pPr>
+      <w:bookmarkStart w:id="31" w:name="_Toc401609068"/>
+      <w:r>
         <w:lastRenderedPageBreak/>
-        <w:t xml:space="preserve">1) Verificación sintáctica: Validaciones de integridad tales como verificación de nulos, estructuras de datos incompletas o errores en tipos de datos. En caso de error, el mensaje es rechazado y se notifica al cliente los motivos. </w:t>
-      </w:r>
-    </w:p>
-    <w:p>
-      <w:r>
-        <w:t>2) Verificación de políticas de seguridad: Validaciones para constatar que se cumple con las restricciones de seguridad definidas en la Ley 18.331 de Protección de Datos Personales y acción de Habeas Actas así como también las políticas definidas por la PGE. En caso de error, el mensaje es rechazado y se notifica al cliente los motivos.</w:t>
-      </w:r>
-    </w:p>
-    <w:p>
-      <w:r>
-        <w:t xml:space="preserve">3) Elección del destino del mensaje: En base a la política de direccionamiento de mensajes de la PGE y según ejemplo indicado en la figura se define que </w:t>
-      </w:r>
-      <w:r>
-        <w:rPr>
-          <w:i/>
-        </w:rPr>
-        <w:t>"Siempre se enviará el mensaje al servicio del organismo B si hay menos de 100 pedidos concurrentes pendientes. En caso contrario, se redirigirán los pedidos al servicio del organismo C."</w:t>
-      </w:r>
-      <w:r>
-        <w:t xml:space="preserve">  </w:t>
-      </w:r>
-    </w:p>
-    <w:p>
-      <w:r>
-        <w:t>4) Transformación de datos: Según especificaciones del servicio puede que sea necesario transformar el pedido. En el ejemplo, el servicio del organismo C requiere que la cédula de identidad contenga puntos y digito verificador.</w:t>
-      </w:r>
-    </w:p>
-    <w:p>
-      <w:r>
-        <w:t>5) Envío del mensaje al servicio: Se envía el mensaje al servicio destino.</w:t>
-      </w:r>
-    </w:p>
-    <w:p>
-      <w:pPr>
-        <w:pStyle w:val="Ttulo3"/>
-      </w:pPr>
-      <w:bookmarkStart w:id="33" w:name="_Toc401590105"/>
-      <w:r>
         <w:t>Componentes de la Plataforma de Middleware</w:t>
       </w:r>
-      <w:bookmarkEnd w:id="33"/>
+      <w:bookmarkEnd w:id="31"/>
     </w:p>
     <w:p>
       <w:pPr>
@@ -6323,7 +6310,6 @@
         </w:rPr>
       </w:pPr>
       <w:r>
-        <w:lastRenderedPageBreak/>
         <w:t xml:space="preserve">Las principales plataformas para el desarrollo de aplicaciones empresariales proporcionadas por  la plataforma de middleware son: la plataforma .NET de Microsoft y la plataforma Java Enterprise Edition (Java EE). Esta última se provee a través del JBoss Enterprise SOA Platform.   </w:t>
       </w:r>
     </w:p>
@@ -6468,7 +6454,11 @@
         <w:t>Proveen mecanismos que pueden ser utilizados por los organismos para el consumo y provisión de servicios.</w:t>
       </w:r>
       <w:r>
-        <w:t xml:space="preserve"> La plataforma de middleware cuenta con los siguientes productos de tipo ESB: JBoss ESB y Microsoft Biztalk Server complementado con Biztalk ESB Toolkit.  </w:t>
+        <w:t xml:space="preserve"> La plataforma de middleware cuenta con </w:t>
+      </w:r>
+      <w:r>
+        <w:lastRenderedPageBreak/>
+        <w:t xml:space="preserve">los siguientes productos de tipo ESB: JBoss ESB y Microsoft Biztalk Server complementado con Biztalk ESB Toolkit.  </w:t>
       </w:r>
     </w:p>
     <w:p>
@@ -6482,11 +6472,11 @@
       <w:pPr>
         <w:pStyle w:val="Ttulo2"/>
       </w:pPr>
-      <w:bookmarkStart w:id="34" w:name="_Toc401590106"/>
+      <w:bookmarkStart w:id="32" w:name="_Toc401609069"/>
       <w:r>
         <w:t>Sistema de Seguridad</w:t>
       </w:r>
-      <w:bookmarkEnd w:id="34"/>
+      <w:bookmarkEnd w:id="32"/>
     </w:p>
     <w:p>
       <w:r>
@@ -6607,11 +6597,11 @@
       <w:pPr>
         <w:pStyle w:val="Ttulo3"/>
       </w:pPr>
-      <w:bookmarkStart w:id="35" w:name="_Toc401590107"/>
+      <w:bookmarkStart w:id="33" w:name="_Toc401609070"/>
       <w:r>
         <w:t>Componentes del Sistema de Seguridad</w:t>
       </w:r>
-      <w:bookmarkEnd w:id="35"/>
+      <w:bookmarkEnd w:id="33"/>
     </w:p>
     <w:p/>
     <w:p>
@@ -6622,7 +6612,6 @@
         <w:rPr>
           <w:noProof/>
         </w:rPr>
-        <w:lastRenderedPageBreak/>
         <w:drawing>
           <wp:inline distT="0" distB="0" distL="0" distR="0">
             <wp:extent cx="5400675" cy="1362075"/>
@@ -6824,7 +6813,7 @@
                 <w:b/>
                 <w:noProof/>
               </w:rPr>
-              <w:t>5</w:t>
+              <w:t>10</w:t>
             </w:r>
           </w:fldSimple>
         </w:p>
@@ -7513,7 +7502,6 @@
     <w:next w:val="Normal"/>
     <w:link w:val="Ttulo4Car"/>
     <w:uiPriority w:val="9"/>
-    <w:semiHidden/>
     <w:unhideWhenUsed/>
     <w:qFormat/>
     <w:rsid w:val="00B21801"/>
@@ -7542,7 +7530,6 @@
     <w:next w:val="Normal"/>
     <w:link w:val="Ttulo5Car"/>
     <w:uiPriority w:val="9"/>
-    <w:semiHidden/>
     <w:unhideWhenUsed/>
     <w:qFormat/>
     <w:rsid w:val="00B21801"/>
@@ -7846,7 +7833,6 @@
     <w:basedOn w:val="Fuentedeprrafopredeter"/>
     <w:link w:val="Ttulo4"/>
     <w:uiPriority w:val="9"/>
-    <w:semiHidden/>
     <w:rsid w:val="00B21801"/>
     <w:rPr>
       <w:rFonts w:asciiTheme="majorHAnsi" w:eastAsiaTheme="majorEastAsia" w:hAnsiTheme="majorHAnsi" w:cstheme="majorBidi"/>
@@ -7862,7 +7848,6 @@
     <w:basedOn w:val="Fuentedeprrafopredeter"/>
     <w:link w:val="Ttulo5"/>
     <w:uiPriority w:val="9"/>
-    <w:semiHidden/>
     <w:rsid w:val="00B21801"/>
     <w:rPr>
       <w:rFonts w:asciiTheme="majorHAnsi" w:eastAsiaTheme="majorEastAsia" w:hAnsiTheme="majorHAnsi" w:cstheme="majorBidi"/>
@@ -8630,7 +8615,7 @@
 </file>
 
 <file path=customXml/itemProps1.xml><?xml version="1.0" encoding="utf-8"?>
-<ds:datastoreItem xmlns:ds="http://schemas.openxmlformats.org/officeDocument/2006/customXml" ds:itemID="{D079BF6C-F6BA-4F04-8C79-DED7C95AA4D7}">
+<ds:datastoreItem xmlns:ds="http://schemas.openxmlformats.org/officeDocument/2006/customXml" ds:itemID="{F71AA3FB-77E4-453E-B76A-F2105F666804}">
   <ds:schemaRefs>
     <ds:schemaRef ds:uri="http://schemas.openxmlformats.org/officeDocument/2006/bibliography"/>
   </ds:schemaRefs>

</xml_diff>

<commit_message>
cambia Estandares SOA por Estandares SOAP
</commit_message>
<xml_diff>
--- a/Notas.docx
+++ b/Notas.docx
@@ -5004,6 +5004,9 @@
         <w:t>Estándares SOA</w:t>
       </w:r>
       <w:bookmarkEnd w:id="13"/>
+      <w:r>
+        <w:t>P</w:t>
+      </w:r>
     </w:p>
     <w:p>
       <w:pPr>
@@ -9373,7 +9376,7 @@
                 <w:b/>
                 <w:noProof/>
               </w:rPr>
-              <w:t>18</w:t>
+              <w:t>17</w:t>
             </w:r>
           </w:fldSimple>
         </w:p>

</xml_diff>

<commit_message>
cambios pedidos por raquel
</commit_message>
<xml_diff>
--- a/Notas.docx
+++ b/Notas.docx
@@ -286,6 +286,39 @@
           <w:szCs w:val="28"/>
         </w:rPr>
       </w:pPr>
+    </w:p>
+    <w:p>
+      <w:pPr>
+        <w:rPr>
+          <w:rFonts w:asciiTheme="majorHAnsi" w:hAnsiTheme="majorHAnsi"/>
+          <w:b/>
+          <w:color w:val="31849B" w:themeColor="accent5" w:themeShade="BF"/>
+          <w:sz w:val="28"/>
+          <w:szCs w:val="28"/>
+        </w:rPr>
+      </w:pPr>
+      <w:r>
+        <w:rPr>
+          <w:rFonts w:asciiTheme="majorHAnsi" w:hAnsiTheme="majorHAnsi"/>
+          <w:b/>
+          <w:color w:val="31849B" w:themeColor="accent5" w:themeShade="BF"/>
+          <w:sz w:val="28"/>
+          <w:szCs w:val="28"/>
+        </w:rPr>
+        <w:br w:type="page"/>
+      </w:r>
+    </w:p>
+    <w:p>
+      <w:pPr>
+        <w:jc w:val="center"/>
+        <w:rPr>
+          <w:rFonts w:asciiTheme="majorHAnsi" w:hAnsiTheme="majorHAnsi"/>
+          <w:b/>
+          <w:color w:val="31849B" w:themeColor="accent5" w:themeShade="BF"/>
+          <w:sz w:val="28"/>
+          <w:szCs w:val="28"/>
+        </w:rPr>
+      </w:pPr>
       <w:r>
         <w:rPr>
           <w:rFonts w:asciiTheme="majorHAnsi" w:hAnsiTheme="majorHAnsi"/>
@@ -391,6 +424,38 @@
         <w:rPr>
           <w:sz w:val="32"/>
           <w:szCs w:val="32"/>
+        </w:rPr>
+        <w:br w:type="page"/>
+      </w:r>
+    </w:p>
+    <w:p>
+      <w:pPr>
+        <w:rPr>
+          <w:rFonts w:asciiTheme="majorHAnsi" w:hAnsiTheme="majorHAnsi"/>
+          <w:b/>
+          <w:color w:val="31849B" w:themeColor="accent5" w:themeShade="BF"/>
+          <w:sz w:val="28"/>
+          <w:szCs w:val="28"/>
+        </w:rPr>
+      </w:pPr>
+    </w:p>
+    <w:p>
+      <w:pPr>
+        <w:rPr>
+          <w:rFonts w:asciiTheme="majorHAnsi" w:hAnsiTheme="majorHAnsi"/>
+          <w:b/>
+          <w:color w:val="31849B" w:themeColor="accent5" w:themeShade="BF"/>
+          <w:sz w:val="28"/>
+          <w:szCs w:val="28"/>
+        </w:rPr>
+      </w:pPr>
+      <w:r>
+        <w:rPr>
+          <w:rFonts w:asciiTheme="majorHAnsi" w:hAnsiTheme="majorHAnsi"/>
+          <w:b/>
+          <w:color w:val="31849B" w:themeColor="accent5" w:themeShade="BF"/>
+          <w:sz w:val="28"/>
+          <w:szCs w:val="28"/>
         </w:rPr>
         <w:br w:type="page"/>
       </w:r>
@@ -499,7 +564,7 @@
             </w:rPr>
             <w:fldChar w:fldCharType="separate"/>
           </w:r>
-          <w:hyperlink w:anchor="_Toc402120388" w:history="1">
+          <w:hyperlink w:anchor="_Toc404014566" w:history="1">
             <w:r>
               <w:rPr>
                 <w:rStyle w:val="Hipervnculo"/>
@@ -540,7 +605,7 @@
                 <w:noProof/>
                 <w:webHidden/>
               </w:rPr>
-              <w:instrText xml:space="preserve"> PAGEREF _Toc402120388 \h </w:instrText>
+              <w:instrText xml:space="preserve"> PAGEREF _Toc404014566 \h </w:instrText>
             </w:r>
             <w:r>
               <w:rPr>
@@ -560,7 +625,7 @@
                 <w:noProof/>
                 <w:webHidden/>
               </w:rPr>
-              <w:t>6</w:t>
+              <w:t>8</w:t>
             </w:r>
             <w:r>
               <w:rPr>
@@ -582,7 +647,7 @@
               <w:noProof/>
             </w:rPr>
           </w:pPr>
-          <w:hyperlink w:anchor="_Toc402120389" w:history="1">
+          <w:hyperlink w:anchor="_Toc404014567" w:history="1">
             <w:r>
               <w:rPr>
                 <w:rStyle w:val="Hipervnculo"/>
@@ -622,7 +687,7 @@
                 <w:noProof/>
                 <w:webHidden/>
               </w:rPr>
-              <w:instrText xml:space="preserve"> PAGEREF _Toc402120389 \h </w:instrText>
+              <w:instrText xml:space="preserve"> PAGEREF _Toc404014567 \h </w:instrText>
             </w:r>
             <w:r>
               <w:rPr>
@@ -642,7 +707,7 @@
                 <w:noProof/>
                 <w:webHidden/>
               </w:rPr>
-              <w:t>6</w:t>
+              <w:t>8</w:t>
             </w:r>
             <w:r>
               <w:rPr>
@@ -664,7 +729,7 @@
               <w:noProof/>
             </w:rPr>
           </w:pPr>
-          <w:hyperlink w:anchor="_Toc402120390" w:history="1">
+          <w:hyperlink w:anchor="_Toc404014568" w:history="1">
             <w:r>
               <w:rPr>
                 <w:rStyle w:val="Hipervnculo"/>
@@ -704,7 +769,7 @@
                 <w:noProof/>
                 <w:webHidden/>
               </w:rPr>
-              <w:instrText xml:space="preserve"> PAGEREF _Toc402120390 \h </w:instrText>
+              <w:instrText xml:space="preserve"> PAGEREF _Toc404014568 \h </w:instrText>
             </w:r>
             <w:r>
               <w:rPr>
@@ -724,7 +789,7 @@
                 <w:noProof/>
                 <w:webHidden/>
               </w:rPr>
-              <w:t>6</w:t>
+              <w:t>8</w:t>
             </w:r>
             <w:r>
               <w:rPr>
@@ -746,7 +811,7 @@
               <w:noProof/>
             </w:rPr>
           </w:pPr>
-          <w:hyperlink w:anchor="_Toc402120391" w:history="1">
+          <w:hyperlink w:anchor="_Toc404014569" w:history="1">
             <w:r>
               <w:rPr>
                 <w:rStyle w:val="Hipervnculo"/>
@@ -786,7 +851,7 @@
                 <w:noProof/>
                 <w:webHidden/>
               </w:rPr>
-              <w:instrText xml:space="preserve"> PAGEREF _Toc402120391 \h </w:instrText>
+              <w:instrText xml:space="preserve"> PAGEREF _Toc404014569 \h </w:instrText>
             </w:r>
             <w:r>
               <w:rPr>
@@ -806,7 +871,7 @@
                 <w:noProof/>
                 <w:webHidden/>
               </w:rPr>
-              <w:t>7</w:t>
+              <w:t>9</w:t>
             </w:r>
             <w:r>
               <w:rPr>
@@ -828,7 +893,7 @@
               <w:noProof/>
             </w:rPr>
           </w:pPr>
-          <w:hyperlink w:anchor="_Toc402120392" w:history="1">
+          <w:hyperlink w:anchor="_Toc404014570" w:history="1">
             <w:r>
               <w:rPr>
                 <w:rStyle w:val="Hipervnculo"/>
@@ -868,7 +933,7 @@
                 <w:noProof/>
                 <w:webHidden/>
               </w:rPr>
-              <w:instrText xml:space="preserve"> PAGEREF _Toc402120392 \h </w:instrText>
+              <w:instrText xml:space="preserve"> PAGEREF _Toc404014570 \h </w:instrText>
             </w:r>
             <w:r>
               <w:rPr>
@@ -888,7 +953,7 @@
                 <w:noProof/>
                 <w:webHidden/>
               </w:rPr>
-              <w:t>7</w:t>
+              <w:t>9</w:t>
             </w:r>
             <w:r>
               <w:rPr>
@@ -910,7 +975,7 @@
               <w:noProof/>
             </w:rPr>
           </w:pPr>
-          <w:hyperlink w:anchor="_Toc402120393" w:history="1">
+          <w:hyperlink w:anchor="_Toc404014571" w:history="1">
             <w:r>
               <w:rPr>
                 <w:rStyle w:val="Hipervnculo"/>
@@ -950,7 +1015,7 @@
                 <w:noProof/>
                 <w:webHidden/>
               </w:rPr>
-              <w:instrText xml:space="preserve"> PAGEREF _Toc402120393 \h </w:instrText>
+              <w:instrText xml:space="preserve"> PAGEREF _Toc404014571 \h </w:instrText>
             </w:r>
             <w:r>
               <w:rPr>
@@ -970,7 +1035,7 @@
                 <w:noProof/>
                 <w:webHidden/>
               </w:rPr>
-              <w:t>7</w:t>
+              <w:t>9</w:t>
             </w:r>
             <w:r>
               <w:rPr>
@@ -992,7 +1057,7 @@
               <w:noProof/>
             </w:rPr>
           </w:pPr>
-          <w:hyperlink w:anchor="_Toc402120394" w:history="1">
+          <w:hyperlink w:anchor="_Toc404014572" w:history="1">
             <w:r>
               <w:rPr>
                 <w:rStyle w:val="Hipervnculo"/>
@@ -1032,7 +1097,7 @@
                 <w:noProof/>
                 <w:webHidden/>
               </w:rPr>
-              <w:instrText xml:space="preserve"> PAGEREF _Toc402120394 \h </w:instrText>
+              <w:instrText xml:space="preserve"> PAGEREF _Toc404014572 \h </w:instrText>
             </w:r>
             <w:r>
               <w:rPr>
@@ -1052,7 +1117,7 @@
                 <w:noProof/>
                 <w:webHidden/>
               </w:rPr>
-              <w:t>7</w:t>
+              <w:t>9</w:t>
             </w:r>
             <w:r>
               <w:rPr>
@@ -1074,7 +1139,7 @@
               <w:noProof/>
             </w:rPr>
           </w:pPr>
-          <w:hyperlink w:anchor="_Toc402120395" w:history="1">
+          <w:hyperlink w:anchor="_Toc404014573" w:history="1">
             <w:r>
               <w:rPr>
                 <w:rStyle w:val="Hipervnculo"/>
@@ -1115,7 +1180,7 @@
                 <w:noProof/>
                 <w:webHidden/>
               </w:rPr>
-              <w:instrText xml:space="preserve"> PAGEREF _Toc402120395 \h </w:instrText>
+              <w:instrText xml:space="preserve"> PAGEREF _Toc404014573 \h </w:instrText>
             </w:r>
             <w:r>
               <w:rPr>
@@ -1135,7 +1200,7 @@
                 <w:noProof/>
                 <w:webHidden/>
               </w:rPr>
-              <w:t>8</w:t>
+              <w:t>10</w:t>
             </w:r>
             <w:r>
               <w:rPr>
@@ -1157,7 +1222,7 @@
               <w:noProof/>
             </w:rPr>
           </w:pPr>
-          <w:hyperlink w:anchor="_Toc402120396" w:history="1">
+          <w:hyperlink w:anchor="_Toc404014574" w:history="1">
             <w:r>
               <w:rPr>
                 <w:rStyle w:val="Hipervnculo"/>
@@ -1197,7 +1262,7 @@
                 <w:noProof/>
                 <w:webHidden/>
               </w:rPr>
-              <w:instrText xml:space="preserve"> PAGEREF _Toc402120396 \h </w:instrText>
+              <w:instrText xml:space="preserve"> PAGEREF _Toc404014574 \h </w:instrText>
             </w:r>
             <w:r>
               <w:rPr>
@@ -1217,7 +1282,7 @@
                 <w:noProof/>
                 <w:webHidden/>
               </w:rPr>
-              <w:t>8</w:t>
+              <w:t>10</w:t>
             </w:r>
             <w:r>
               <w:rPr>
@@ -1239,7 +1304,7 @@
               <w:noProof/>
             </w:rPr>
           </w:pPr>
-          <w:hyperlink w:anchor="_Toc402120397" w:history="1">
+          <w:hyperlink w:anchor="_Toc404014575" w:history="1">
             <w:r>
               <w:rPr>
                 <w:rStyle w:val="Hipervnculo"/>
@@ -1279,7 +1344,7 @@
                 <w:noProof/>
                 <w:webHidden/>
               </w:rPr>
-              <w:instrText xml:space="preserve"> PAGEREF _Toc402120397 \h </w:instrText>
+              <w:instrText xml:space="preserve"> PAGEREF _Toc404014575 \h </w:instrText>
             </w:r>
             <w:r>
               <w:rPr>
@@ -1299,7 +1364,7 @@
                 <w:noProof/>
                 <w:webHidden/>
               </w:rPr>
-              <w:t>8</w:t>
+              <w:t>10</w:t>
             </w:r>
             <w:r>
               <w:rPr>
@@ -1321,7 +1386,7 @@
               <w:noProof/>
             </w:rPr>
           </w:pPr>
-          <w:hyperlink w:anchor="_Toc402120398" w:history="1">
+          <w:hyperlink w:anchor="_Toc404014576" w:history="1">
             <w:r>
               <w:rPr>
                 <w:rStyle w:val="Hipervnculo"/>
@@ -1361,7 +1426,7 @@
                 <w:noProof/>
                 <w:webHidden/>
               </w:rPr>
-              <w:instrText xml:space="preserve"> PAGEREF _Toc402120398 \h </w:instrText>
+              <w:instrText xml:space="preserve"> PAGEREF _Toc404014576 \h </w:instrText>
             </w:r>
             <w:r>
               <w:rPr>
@@ -1381,7 +1446,7 @@
                 <w:noProof/>
                 <w:webHidden/>
               </w:rPr>
-              <w:t>8</w:t>
+              <w:t>10</w:t>
             </w:r>
             <w:r>
               <w:rPr>
@@ -1403,7 +1468,7 @@
               <w:noProof/>
             </w:rPr>
           </w:pPr>
-          <w:hyperlink w:anchor="_Toc402120399" w:history="1">
+          <w:hyperlink w:anchor="_Toc404014577" w:history="1">
             <w:r>
               <w:rPr>
                 <w:rStyle w:val="Hipervnculo"/>
@@ -1422,7 +1487,7 @@
                 <w:rStyle w:val="Hipervnculo"/>
                 <w:noProof/>
               </w:rPr>
-              <w:t>Estándares SOA</w:t>
+              <w:t>Estándares SOAP</w:t>
             </w:r>
             <w:r>
               <w:rPr>
@@ -1443,7 +1508,7 @@
                 <w:noProof/>
                 <w:webHidden/>
               </w:rPr>
-              <w:instrText xml:space="preserve"> PAGEREF _Toc402120399 \h </w:instrText>
+              <w:instrText xml:space="preserve"> PAGEREF _Toc404014577 \h </w:instrText>
             </w:r>
             <w:r>
               <w:rPr>
@@ -1463,7 +1528,7 @@
                 <w:noProof/>
                 <w:webHidden/>
               </w:rPr>
-              <w:t>9</w:t>
+              <w:t>11</w:t>
             </w:r>
             <w:r>
               <w:rPr>
@@ -1485,7 +1550,7 @@
               <w:noProof/>
             </w:rPr>
           </w:pPr>
-          <w:hyperlink w:anchor="_Toc402120400" w:history="1">
+          <w:hyperlink w:anchor="_Toc404014578" w:history="1">
             <w:r>
               <w:rPr>
                 <w:rStyle w:val="Hipervnculo"/>
@@ -1525,7 +1590,7 @@
                 <w:noProof/>
                 <w:webHidden/>
               </w:rPr>
-              <w:instrText xml:space="preserve"> PAGEREF _Toc402120400 \h </w:instrText>
+              <w:instrText xml:space="preserve"> PAGEREF _Toc404014578 \h </w:instrText>
             </w:r>
             <w:r>
               <w:rPr>
@@ -1545,7 +1610,7 @@
                 <w:noProof/>
                 <w:webHidden/>
               </w:rPr>
-              <w:t>9</w:t>
+              <w:t>11</w:t>
             </w:r>
             <w:r>
               <w:rPr>
@@ -1567,7 +1632,7 @@
               <w:noProof/>
             </w:rPr>
           </w:pPr>
-          <w:hyperlink w:anchor="_Toc402120401" w:history="1">
+          <w:hyperlink w:anchor="_Toc404014579" w:history="1">
             <w:r>
               <w:rPr>
                 <w:rStyle w:val="Hipervnculo"/>
@@ -1607,7 +1672,7 @@
                 <w:noProof/>
                 <w:webHidden/>
               </w:rPr>
-              <w:instrText xml:space="preserve"> PAGEREF _Toc402120401 \h </w:instrText>
+              <w:instrText xml:space="preserve"> PAGEREF _Toc404014579 \h </w:instrText>
             </w:r>
             <w:r>
               <w:rPr>
@@ -1627,7 +1692,7 @@
                 <w:noProof/>
                 <w:webHidden/>
               </w:rPr>
-              <w:t>9</w:t>
+              <w:t>11</w:t>
             </w:r>
             <w:r>
               <w:rPr>
@@ -1649,7 +1714,7 @@
               <w:noProof/>
             </w:rPr>
           </w:pPr>
-          <w:hyperlink w:anchor="_Toc402120402" w:history="1">
+          <w:hyperlink w:anchor="_Toc404014580" w:history="1">
             <w:r>
               <w:rPr>
                 <w:rStyle w:val="Hipervnculo"/>
@@ -1689,7 +1754,7 @@
                 <w:noProof/>
                 <w:webHidden/>
               </w:rPr>
-              <w:instrText xml:space="preserve"> PAGEREF _Toc402120402 \h </w:instrText>
+              <w:instrText xml:space="preserve"> PAGEREF _Toc404014580 \h </w:instrText>
             </w:r>
             <w:r>
               <w:rPr>
@@ -1709,7 +1774,7 @@
                 <w:noProof/>
                 <w:webHidden/>
               </w:rPr>
-              <w:t>10</w:t>
+              <w:t>12</w:t>
             </w:r>
             <w:r>
               <w:rPr>
@@ -1731,7 +1796,7 @@
               <w:noProof/>
             </w:rPr>
           </w:pPr>
-          <w:hyperlink w:anchor="_Toc402120403" w:history="1">
+          <w:hyperlink w:anchor="_Toc404014581" w:history="1">
             <w:r>
               <w:rPr>
                 <w:rStyle w:val="Hipervnculo"/>
@@ -1771,7 +1836,7 @@
                 <w:noProof/>
                 <w:webHidden/>
               </w:rPr>
-              <w:instrText xml:space="preserve"> PAGEREF _Toc402120403 \h </w:instrText>
+              <w:instrText xml:space="preserve"> PAGEREF _Toc404014581 \h </w:instrText>
             </w:r>
             <w:r>
               <w:rPr>
@@ -1791,7 +1856,7 @@
                 <w:noProof/>
                 <w:webHidden/>
               </w:rPr>
-              <w:t>12</w:t>
+              <w:t>14</w:t>
             </w:r>
             <w:r>
               <w:rPr>
@@ -1813,7 +1878,7 @@
               <w:noProof/>
             </w:rPr>
           </w:pPr>
-          <w:hyperlink w:anchor="_Toc402120404" w:history="1">
+          <w:hyperlink w:anchor="_Toc404014582" w:history="1">
             <w:r>
               <w:rPr>
                 <w:rStyle w:val="Hipervnculo"/>
@@ -1853,7 +1918,7 @@
                 <w:noProof/>
                 <w:webHidden/>
               </w:rPr>
-              <w:instrText xml:space="preserve"> PAGEREF _Toc402120404 \h </w:instrText>
+              <w:instrText xml:space="preserve"> PAGEREF _Toc404014582 \h </w:instrText>
             </w:r>
             <w:r>
               <w:rPr>
@@ -1873,7 +1938,7 @@
                 <w:noProof/>
                 <w:webHidden/>
               </w:rPr>
-              <w:t>12</w:t>
+              <w:t>15</w:t>
             </w:r>
             <w:r>
               <w:rPr>
@@ -1895,7 +1960,7 @@
               <w:noProof/>
             </w:rPr>
           </w:pPr>
-          <w:hyperlink w:anchor="_Toc402120405" w:history="1">
+          <w:hyperlink w:anchor="_Toc404014583" w:history="1">
             <w:r>
               <w:rPr>
                 <w:rStyle w:val="Hipervnculo"/>
@@ -1935,7 +2000,7 @@
                 <w:noProof/>
                 <w:webHidden/>
               </w:rPr>
-              <w:instrText xml:space="preserve"> PAGEREF _Toc402120405 \h </w:instrText>
+              <w:instrText xml:space="preserve"> PAGEREF _Toc404014583 \h </w:instrText>
             </w:r>
             <w:r>
               <w:rPr>
@@ -1955,7 +2020,7 @@
                 <w:noProof/>
                 <w:webHidden/>
               </w:rPr>
-              <w:t>12</w:t>
+              <w:t>15</w:t>
             </w:r>
             <w:r>
               <w:rPr>
@@ -1977,7 +2042,7 @@
               <w:noProof/>
             </w:rPr>
           </w:pPr>
-          <w:hyperlink w:anchor="_Toc402120406" w:history="1">
+          <w:hyperlink w:anchor="_Toc404014584" w:history="1">
             <w:r>
               <w:rPr>
                 <w:rStyle w:val="Hipervnculo"/>
@@ -2017,7 +2082,7 @@
                 <w:noProof/>
                 <w:webHidden/>
               </w:rPr>
-              <w:instrText xml:space="preserve"> PAGEREF _Toc402120406 \h </w:instrText>
+              <w:instrText xml:space="preserve"> PAGEREF _Toc404014584 \h </w:instrText>
             </w:r>
             <w:r>
               <w:rPr>
@@ -2037,7 +2102,7 @@
                 <w:noProof/>
                 <w:webHidden/>
               </w:rPr>
-              <w:t>14</w:t>
+              <w:t>17</w:t>
             </w:r>
             <w:r>
               <w:rPr>
@@ -2059,7 +2124,7 @@
               <w:noProof/>
             </w:rPr>
           </w:pPr>
-          <w:hyperlink w:anchor="_Toc402120407" w:history="1">
+          <w:hyperlink w:anchor="_Toc404014585" w:history="1">
             <w:r>
               <w:rPr>
                 <w:rStyle w:val="Hipervnculo"/>
@@ -2099,7 +2164,7 @@
                 <w:noProof/>
                 <w:webHidden/>
               </w:rPr>
-              <w:instrText xml:space="preserve"> PAGEREF _Toc402120407 \h </w:instrText>
+              <w:instrText xml:space="preserve"> PAGEREF _Toc404014585 \h </w:instrText>
             </w:r>
             <w:r>
               <w:rPr>
@@ -2119,7 +2184,7 @@
                 <w:noProof/>
                 <w:webHidden/>
               </w:rPr>
-              <w:t>16</w:t>
+              <w:t>18</w:t>
             </w:r>
             <w:r>
               <w:rPr>
@@ -2141,7 +2206,7 @@
               <w:noProof/>
             </w:rPr>
           </w:pPr>
-          <w:hyperlink w:anchor="_Toc402120408" w:history="1">
+          <w:hyperlink w:anchor="_Toc404014586" w:history="1">
             <w:r>
               <w:rPr>
                 <w:rStyle w:val="Hipervnculo"/>
@@ -2181,7 +2246,7 @@
                 <w:noProof/>
                 <w:webHidden/>
               </w:rPr>
-              <w:instrText xml:space="preserve"> PAGEREF _Toc402120408 \h </w:instrText>
+              <w:instrText xml:space="preserve"> PAGEREF _Toc404014586 \h </w:instrText>
             </w:r>
             <w:r>
               <w:rPr>
@@ -2201,7 +2266,7 @@
                 <w:noProof/>
                 <w:webHidden/>
               </w:rPr>
-              <w:t>17</w:t>
+              <w:t>19</w:t>
             </w:r>
             <w:r>
               <w:rPr>
@@ -2223,7 +2288,7 @@
               <w:noProof/>
             </w:rPr>
           </w:pPr>
-          <w:hyperlink w:anchor="_Toc402120409" w:history="1">
+          <w:hyperlink w:anchor="_Toc404014587" w:history="1">
             <w:r>
               <w:rPr>
                 <w:rStyle w:val="Hipervnculo"/>
@@ -2264,7 +2329,7 @@
                 <w:noProof/>
                 <w:webHidden/>
               </w:rPr>
-              <w:instrText xml:space="preserve"> PAGEREF _Toc402120409 \h </w:instrText>
+              <w:instrText xml:space="preserve"> PAGEREF _Toc404014587 \h </w:instrText>
             </w:r>
             <w:r>
               <w:rPr>
@@ -2284,7 +2349,7 @@
                 <w:noProof/>
                 <w:webHidden/>
               </w:rPr>
-              <w:t>19</w:t>
+              <w:t>20</w:t>
             </w:r>
             <w:r>
               <w:rPr>
@@ -2306,7 +2371,7 @@
               <w:noProof/>
             </w:rPr>
           </w:pPr>
-          <w:hyperlink w:anchor="_Toc402120410" w:history="1">
+          <w:hyperlink w:anchor="_Toc404014588" w:history="1">
             <w:r>
               <w:rPr>
                 <w:rStyle w:val="Hipervnculo"/>
@@ -2346,7 +2411,7 @@
                 <w:noProof/>
                 <w:webHidden/>
               </w:rPr>
-              <w:instrText xml:space="preserve"> PAGEREF _Toc402120410 \h </w:instrText>
+              <w:instrText xml:space="preserve"> PAGEREF _Toc404014588 \h </w:instrText>
             </w:r>
             <w:r>
               <w:rPr>
@@ -2366,7 +2431,7 @@
                 <w:noProof/>
                 <w:webHidden/>
               </w:rPr>
-              <w:t>19</w:t>
+              <w:t>20</w:t>
             </w:r>
             <w:r>
               <w:rPr>
@@ -2388,7 +2453,7 @@
               <w:noProof/>
             </w:rPr>
           </w:pPr>
-          <w:hyperlink w:anchor="_Toc402120411" w:history="1">
+          <w:hyperlink w:anchor="_Toc404014589" w:history="1">
             <w:r>
               <w:rPr>
                 <w:rStyle w:val="Hipervnculo"/>
@@ -2428,7 +2493,7 @@
                 <w:noProof/>
                 <w:webHidden/>
               </w:rPr>
-              <w:instrText xml:space="preserve"> PAGEREF _Toc402120411 \h </w:instrText>
+              <w:instrText xml:space="preserve"> PAGEREF _Toc404014589 \h </w:instrText>
             </w:r>
             <w:r>
               <w:rPr>
@@ -2448,7 +2513,7 @@
                 <w:noProof/>
                 <w:webHidden/>
               </w:rPr>
-              <w:t>19</w:t>
+              <w:t>20</w:t>
             </w:r>
             <w:r>
               <w:rPr>
@@ -2470,7 +2535,7 @@
               <w:noProof/>
             </w:rPr>
           </w:pPr>
-          <w:hyperlink w:anchor="_Toc402120412" w:history="1">
+          <w:hyperlink w:anchor="_Toc404014590" w:history="1">
             <w:r>
               <w:rPr>
                 <w:rStyle w:val="Hipervnculo"/>
@@ -2510,7 +2575,7 @@
                 <w:noProof/>
                 <w:webHidden/>
               </w:rPr>
-              <w:instrText xml:space="preserve"> PAGEREF _Toc402120412 \h </w:instrText>
+              <w:instrText xml:space="preserve"> PAGEREF _Toc404014590 \h </w:instrText>
             </w:r>
             <w:r>
               <w:rPr>
@@ -2530,7 +2595,7 @@
                 <w:noProof/>
                 <w:webHidden/>
               </w:rPr>
-              <w:t>19</w:t>
+              <w:t>20</w:t>
             </w:r>
             <w:r>
               <w:rPr>
@@ -2552,7 +2617,7 @@
               <w:noProof/>
             </w:rPr>
           </w:pPr>
-          <w:hyperlink w:anchor="_Toc402120413" w:history="1">
+          <w:hyperlink w:anchor="_Toc404014591" w:history="1">
             <w:r>
               <w:rPr>
                 <w:rStyle w:val="Hipervnculo"/>
@@ -2592,7 +2657,7 @@
                 <w:noProof/>
                 <w:webHidden/>
               </w:rPr>
-              <w:instrText xml:space="preserve"> PAGEREF _Toc402120413 \h </w:instrText>
+              <w:instrText xml:space="preserve"> PAGEREF _Toc404014591 \h </w:instrText>
             </w:r>
             <w:r>
               <w:rPr>
@@ -2612,7 +2677,7 @@
                 <w:noProof/>
                 <w:webHidden/>
               </w:rPr>
-              <w:t>19</w:t>
+              <w:t>20</w:t>
             </w:r>
             <w:r>
               <w:rPr>
@@ -2634,7 +2699,7 @@
               <w:noProof/>
             </w:rPr>
           </w:pPr>
-          <w:hyperlink w:anchor="_Toc402120414" w:history="1">
+          <w:hyperlink w:anchor="_Toc404014592" w:history="1">
             <w:r>
               <w:rPr>
                 <w:rStyle w:val="Hipervnculo"/>
@@ -2674,7 +2739,7 @@
                 <w:noProof/>
                 <w:webHidden/>
               </w:rPr>
-              <w:instrText xml:space="preserve"> PAGEREF _Toc402120414 \h </w:instrText>
+              <w:instrText xml:space="preserve"> PAGEREF _Toc404014592 \h </w:instrText>
             </w:r>
             <w:r>
               <w:rPr>
@@ -2694,7 +2759,7 @@
                 <w:noProof/>
                 <w:webHidden/>
               </w:rPr>
-              <w:t>19</w:t>
+              <w:t>20</w:t>
             </w:r>
             <w:r>
               <w:rPr>
@@ -2716,7 +2781,7 @@
               <w:noProof/>
             </w:rPr>
           </w:pPr>
-          <w:hyperlink w:anchor="_Toc402120415" w:history="1">
+          <w:hyperlink w:anchor="_Toc404014593" w:history="1">
             <w:r>
               <w:rPr>
                 <w:rStyle w:val="Hipervnculo"/>
@@ -2757,7 +2822,7 @@
                 <w:noProof/>
                 <w:webHidden/>
               </w:rPr>
-              <w:instrText xml:space="preserve"> PAGEREF _Toc402120415 \h </w:instrText>
+              <w:instrText xml:space="preserve"> PAGEREF _Toc404014593 \h </w:instrText>
             </w:r>
             <w:r>
               <w:rPr>
@@ -2777,7 +2842,7 @@
                 <w:noProof/>
                 <w:webHidden/>
               </w:rPr>
-              <w:t>20</w:t>
+              <w:t>21</w:t>
             </w:r>
             <w:r>
               <w:rPr>
@@ -2799,7 +2864,7 @@
               <w:noProof/>
             </w:rPr>
           </w:pPr>
-          <w:hyperlink w:anchor="_Toc402120416" w:history="1">
+          <w:hyperlink w:anchor="_Toc404014594" w:history="1">
             <w:r>
               <w:rPr>
                 <w:rStyle w:val="Hipervnculo"/>
@@ -2839,7 +2904,7 @@
                 <w:noProof/>
                 <w:webHidden/>
               </w:rPr>
-              <w:instrText xml:space="preserve"> PAGEREF _Toc402120416 \h </w:instrText>
+              <w:instrText xml:space="preserve"> PAGEREF _Toc404014594 \h </w:instrText>
             </w:r>
             <w:r>
               <w:rPr>
@@ -2859,7 +2924,7 @@
                 <w:noProof/>
                 <w:webHidden/>
               </w:rPr>
-              <w:t>20</w:t>
+              <w:t>21</w:t>
             </w:r>
             <w:r>
               <w:rPr>
@@ -2881,7 +2946,7 @@
               <w:noProof/>
             </w:rPr>
           </w:pPr>
-          <w:hyperlink w:anchor="_Toc402120417" w:history="1">
+          <w:hyperlink w:anchor="_Toc404014595" w:history="1">
             <w:r>
               <w:rPr>
                 <w:rStyle w:val="Hipervnculo"/>
@@ -2921,7 +2986,7 @@
                 <w:noProof/>
                 <w:webHidden/>
               </w:rPr>
-              <w:instrText xml:space="preserve"> PAGEREF _Toc402120417 \h </w:instrText>
+              <w:instrText xml:space="preserve"> PAGEREF _Toc404014595 \h </w:instrText>
             </w:r>
             <w:r>
               <w:rPr>
@@ -2941,7 +3006,7 @@
                 <w:noProof/>
                 <w:webHidden/>
               </w:rPr>
-              <w:t>20</w:t>
+              <w:t>21</w:t>
             </w:r>
             <w:r>
               <w:rPr>
@@ -2963,7 +3028,7 @@
               <w:noProof/>
             </w:rPr>
           </w:pPr>
-          <w:hyperlink w:anchor="_Toc402120418" w:history="1">
+          <w:hyperlink w:anchor="_Toc404014596" w:history="1">
             <w:r>
               <w:rPr>
                 <w:rStyle w:val="Hipervnculo"/>
@@ -3003,7 +3068,7 @@
                 <w:noProof/>
                 <w:webHidden/>
               </w:rPr>
-              <w:instrText xml:space="preserve"> PAGEREF _Toc402120418 \h </w:instrText>
+              <w:instrText xml:space="preserve"> PAGEREF _Toc404014596 \h </w:instrText>
             </w:r>
             <w:r>
               <w:rPr>
@@ -3023,7 +3088,7 @@
                 <w:noProof/>
                 <w:webHidden/>
               </w:rPr>
-              <w:t>21</w:t>
+              <w:t>22</w:t>
             </w:r>
             <w:r>
               <w:rPr>
@@ -3045,7 +3110,7 @@
               <w:noProof/>
             </w:rPr>
           </w:pPr>
-          <w:hyperlink w:anchor="_Toc402120419" w:history="1">
+          <w:hyperlink w:anchor="_Toc404014597" w:history="1">
             <w:r>
               <w:rPr>
                 <w:rStyle w:val="Hipervnculo"/>
@@ -3086,7 +3151,7 @@
                 <w:noProof/>
                 <w:webHidden/>
               </w:rPr>
-              <w:instrText xml:space="preserve"> PAGEREF _Toc402120419 \h </w:instrText>
+              <w:instrText xml:space="preserve"> PAGEREF _Toc404014597 \h </w:instrText>
             </w:r>
             <w:r>
               <w:rPr>
@@ -3106,7 +3171,7 @@
                 <w:noProof/>
                 <w:webHidden/>
               </w:rPr>
-              <w:t>24</w:t>
+              <w:t>25</w:t>
             </w:r>
             <w:r>
               <w:rPr>
@@ -3128,7 +3193,7 @@
               <w:noProof/>
             </w:rPr>
           </w:pPr>
-          <w:hyperlink w:anchor="_Toc402120420" w:history="1">
+          <w:hyperlink w:anchor="_Toc404014598" w:history="1">
             <w:r>
               <w:rPr>
                 <w:rStyle w:val="Hipervnculo"/>
@@ -3168,7 +3233,7 @@
                 <w:noProof/>
                 <w:webHidden/>
               </w:rPr>
-              <w:instrText xml:space="preserve"> PAGEREF _Toc402120420 \h </w:instrText>
+              <w:instrText xml:space="preserve"> PAGEREF _Toc404014598 \h </w:instrText>
             </w:r>
             <w:r>
               <w:rPr>
@@ -3188,7 +3253,7 @@
                 <w:noProof/>
                 <w:webHidden/>
               </w:rPr>
-              <w:t>24</w:t>
+              <w:t>25</w:t>
             </w:r>
             <w:r>
               <w:rPr>
@@ -3210,7 +3275,7 @@
               <w:noProof/>
             </w:rPr>
           </w:pPr>
-          <w:hyperlink w:anchor="_Toc402120421" w:history="1">
+          <w:hyperlink w:anchor="_Toc404014599" w:history="1">
             <w:r>
               <w:rPr>
                 <w:rStyle w:val="Hipervnculo"/>
@@ -3250,7 +3315,7 @@
                 <w:noProof/>
                 <w:webHidden/>
               </w:rPr>
-              <w:instrText xml:space="preserve"> PAGEREF _Toc402120421 \h </w:instrText>
+              <w:instrText xml:space="preserve"> PAGEREF _Toc404014599 \h </w:instrText>
             </w:r>
             <w:r>
               <w:rPr>
@@ -3270,7 +3335,7 @@
                 <w:noProof/>
                 <w:webHidden/>
               </w:rPr>
-              <w:t>25</w:t>
+              <w:t>26</w:t>
             </w:r>
             <w:r>
               <w:rPr>
@@ -3292,7 +3357,7 @@
               <w:noProof/>
             </w:rPr>
           </w:pPr>
-          <w:hyperlink w:anchor="_Toc402120422" w:history="1">
+          <w:hyperlink w:anchor="_Toc404014600" w:history="1">
             <w:r>
               <w:rPr>
                 <w:rStyle w:val="Hipervnculo"/>
@@ -3332,7 +3397,7 @@
                 <w:noProof/>
                 <w:webHidden/>
               </w:rPr>
-              <w:instrText xml:space="preserve"> PAGEREF _Toc402120422 \h </w:instrText>
+              <w:instrText xml:space="preserve"> PAGEREF _Toc404014600 \h </w:instrText>
             </w:r>
             <w:r>
               <w:rPr>
@@ -3352,7 +3417,7 @@
                 <w:noProof/>
                 <w:webHidden/>
               </w:rPr>
-              <w:t>26</w:t>
+              <w:t>27</w:t>
             </w:r>
             <w:r>
               <w:rPr>
@@ -3374,7 +3439,7 @@
               <w:noProof/>
             </w:rPr>
           </w:pPr>
-          <w:hyperlink w:anchor="_Toc402120423" w:history="1">
+          <w:hyperlink w:anchor="_Toc404014601" w:history="1">
             <w:r>
               <w:rPr>
                 <w:rStyle w:val="Hipervnculo"/>
@@ -3414,7 +3479,7 @@
                 <w:noProof/>
                 <w:webHidden/>
               </w:rPr>
-              <w:instrText xml:space="preserve"> PAGEREF _Toc402120423 \h </w:instrText>
+              <w:instrText xml:space="preserve"> PAGEREF _Toc404014601 \h </w:instrText>
             </w:r>
             <w:r>
               <w:rPr>
@@ -3434,7 +3499,7 @@
                 <w:noProof/>
                 <w:webHidden/>
               </w:rPr>
-              <w:t>26</w:t>
+              <w:t>27</w:t>
             </w:r>
             <w:r>
               <w:rPr>
@@ -3456,7 +3521,7 @@
               <w:noProof/>
             </w:rPr>
           </w:pPr>
-          <w:hyperlink w:anchor="_Toc402120424" w:history="1">
+          <w:hyperlink w:anchor="_Toc404014602" w:history="1">
             <w:r>
               <w:rPr>
                 <w:rStyle w:val="Hipervnculo"/>
@@ -3497,7 +3562,7 @@
                 <w:noProof/>
                 <w:webHidden/>
               </w:rPr>
-              <w:instrText xml:space="preserve"> PAGEREF _Toc402120424 \h </w:instrText>
+              <w:instrText xml:space="preserve"> PAGEREF _Toc404014602 \h </w:instrText>
             </w:r>
             <w:r>
               <w:rPr>
@@ -3517,7 +3582,7 @@
                 <w:noProof/>
                 <w:webHidden/>
               </w:rPr>
-              <w:t>27</w:t>
+              <w:t>28</w:t>
             </w:r>
             <w:r>
               <w:rPr>
@@ -3539,7 +3604,7 @@
               <w:noProof/>
             </w:rPr>
           </w:pPr>
-          <w:hyperlink w:anchor="_Toc402120425" w:history="1">
+          <w:hyperlink w:anchor="_Toc404014603" w:history="1">
             <w:r>
               <w:rPr>
                 <w:rStyle w:val="Hipervnculo"/>
@@ -3580,7 +3645,7 @@
                 <w:noProof/>
                 <w:webHidden/>
               </w:rPr>
-              <w:instrText xml:space="preserve"> PAGEREF _Toc402120425 \h </w:instrText>
+              <w:instrText xml:space="preserve"> PAGEREF _Toc404014603 \h </w:instrText>
             </w:r>
             <w:r>
               <w:rPr>
@@ -3600,7 +3665,7 @@
                 <w:noProof/>
                 <w:webHidden/>
               </w:rPr>
-              <w:t>28</w:t>
+              <w:t>29</w:t>
             </w:r>
             <w:r>
               <w:rPr>
@@ -3643,19 +3708,19 @@
       <w:pPr>
         <w:pStyle w:val="Ttulo1"/>
       </w:pPr>
-      <w:bookmarkStart w:id="0" w:name="_Toc402120388"/>
-      <w:bookmarkStart w:id="1" w:name="_Toc386832128"/>
+      <w:bookmarkStart w:id="0" w:name="_Toc386832128"/>
+      <w:bookmarkStart w:id="1" w:name="_Toc404014566"/>
       <w:r>
         <w:lastRenderedPageBreak/>
         <w:t>Introducción</w:t>
       </w:r>
-      <w:bookmarkEnd w:id="0"/>
+      <w:bookmarkEnd w:id="1"/>
     </w:p>
     <w:p>
       <w:pPr>
         <w:pStyle w:val="Ttulo2"/>
       </w:pPr>
-      <w:bookmarkStart w:id="2" w:name="_Toc402120389"/>
+      <w:bookmarkStart w:id="2" w:name="_Toc404014567"/>
       <w:r>
         <w:t xml:space="preserve">Motivación y </w:t>
       </w:r>
@@ -3940,7 +4005,7 @@
         <w:pStyle w:val="Ttulo2"/>
         <w:jc w:val="both"/>
       </w:pPr>
-      <w:bookmarkStart w:id="3" w:name="_Toc402120390"/>
+      <w:bookmarkStart w:id="3" w:name="_Toc404014568"/>
       <w:r>
         <w:t>Objetivos</w:t>
       </w:r>
@@ -4041,14 +4106,53 @@
     <w:p>
       <w:pPr>
         <w:jc w:val="both"/>
-      </w:pPr>
+        <w:rPr>
+          <w:b/>
+          <w:color w:val="FF0000"/>
+        </w:rPr>
+      </w:pPr>
+      <w:r>
+        <w:rPr>
+          <w:b/>
+          <w:color w:val="FF0000"/>
+        </w:rPr>
+        <w:t>Desglosar los objetivos en obj</w:t>
+      </w:r>
+      <w:r>
+        <w:rPr>
+          <w:b/>
+          <w:color w:val="FF0000"/>
+        </w:rPr>
+        <w:t>etivos</w:t>
+      </w:r>
+      <w:r>
+        <w:rPr>
+          <w:b/>
+          <w:color w:val="FF0000"/>
+        </w:rPr>
+        <w:t xml:space="preserve"> general + p</w:t>
+      </w:r>
+      <w:r>
+        <w:rPr>
+          <w:b/>
+          <w:color w:val="FF0000"/>
+        </w:rPr>
+        <w:t>un</w:t>
+      </w:r>
+      <w:r>
+        <w:rPr>
+          <w:b/>
+          <w:color w:val="FF0000"/>
+        </w:rPr>
+        <w:t>tos específicos</w:t>
+      </w:r>
     </w:p>
     <w:p>
       <w:pPr>
         <w:pStyle w:val="Ttulo2"/>
         <w:jc w:val="both"/>
       </w:pPr>
-      <w:bookmarkStart w:id="4" w:name="_Toc402120391"/>
+      <w:bookmarkStart w:id="4" w:name="_Toc404014569"/>
       <w:r>
         <w:t>Resultados esperados</w:t>
       </w:r>
@@ -4083,14 +4187,32 @@
     <w:p>
       <w:pPr>
         <w:jc w:val="both"/>
-      </w:pPr>
+        <w:rPr>
+          <w:b/>
+          <w:color w:val="FF0000"/>
+        </w:rPr>
+      </w:pPr>
+      <w:r>
+        <w:rPr>
+          <w:b/>
+          <w:color w:val="FF0000"/>
+        </w:rPr>
+        <w:t>Una sola oración. Corregir</w:t>
+      </w:r>
+      <w:r>
+        <w:rPr>
+          <w:b/>
+          <w:color w:val="FF0000"/>
+        </w:rPr>
+        <w:t>.</w:t>
+      </w:r>
     </w:p>
     <w:p>
       <w:pPr>
         <w:pStyle w:val="Ttulo2"/>
         <w:jc w:val="both"/>
       </w:pPr>
-      <w:bookmarkStart w:id="5" w:name="_Toc402120392"/>
+      <w:bookmarkStart w:id="5" w:name="_Toc404014570"/>
       <w:r>
         <w:t>Resultados alcanzados</w:t>
       </w:r>
@@ -4106,7 +4228,7 @@
         <w:pStyle w:val="Ttulo2"/>
         <w:jc w:val="both"/>
       </w:pPr>
-      <w:bookmarkStart w:id="6" w:name="_Toc402120393"/>
+      <w:bookmarkStart w:id="6" w:name="_Toc404014571"/>
       <w:r>
         <w:t>Gestión del proyecto</w:t>
       </w:r>
@@ -4122,9 +4244,12 @@
         <w:pStyle w:val="Ttulo2"/>
         <w:jc w:val="both"/>
       </w:pPr>
-      <w:bookmarkStart w:id="7" w:name="_Toc402120394"/>
-      <w:r>
-        <w:t>Estructura del documento</w:t>
+      <w:bookmarkStart w:id="7" w:name="_Toc404014572"/>
+      <w:r>
+        <w:t>Organización</w:t>
+      </w:r>
+      <w:r>
+        <w:t xml:space="preserve"> del documento</w:t>
       </w:r>
       <w:bookmarkEnd w:id="7"/>
     </w:p>
@@ -4153,12 +4278,12 @@
         <w:pStyle w:val="Ttulo1"/>
         <w:jc w:val="both"/>
       </w:pPr>
-      <w:bookmarkStart w:id="8" w:name="_Toc402120395"/>
+      <w:bookmarkStart w:id="8" w:name="_Toc404014573"/>
       <w:r>
         <w:lastRenderedPageBreak/>
         <w:t>Marco de trabajo.</w:t>
       </w:r>
-      <w:bookmarkEnd w:id="1"/>
+      <w:bookmarkEnd w:id="0"/>
       <w:bookmarkEnd w:id="8"/>
     </w:p>
     <w:p>
@@ -4166,10 +4291,10 @@
         <w:jc w:val="both"/>
       </w:pPr>
       <w:r>
-        <w:t xml:space="preserve">A continuación se presenta una breve descripción de los principales estándares mencionados en el documento y que son necesarios para la resolución del problema que se plantea en </w:t>
-      </w:r>
-      <w:r>
-        <w:t>el punto anterior</w:t>
+        <w:t xml:space="preserve">A continuación se presenta una breve descripción de los principales estándares mencionados en el documento y que son necesarios para la resolución del problema </w:t>
+      </w:r>
+      <w:r>
+        <w:t>planteado</w:t>
       </w:r>
       <w:r>
         <w:t>.</w:t>
@@ -4180,7 +4305,7 @@
         <w:pStyle w:val="Ttulo2"/>
         <w:jc w:val="both"/>
       </w:pPr>
-      <w:bookmarkStart w:id="9" w:name="_Toc402120396"/>
+      <w:bookmarkStart w:id="9" w:name="_Toc404014574"/>
       <w:r>
         <w:t>Web Services Geográficos</w:t>
       </w:r>
@@ -4219,7 +4344,7 @@
         <w:pStyle w:val="Ttulo3"/>
         <w:jc w:val="both"/>
       </w:pPr>
-      <w:bookmarkStart w:id="10" w:name="_Toc402120397"/>
+      <w:bookmarkStart w:id="10" w:name="_Toc404014575"/>
       <w:r>
         <w:t>WMS</w:t>
       </w:r>
@@ -4396,7 +4521,7 @@
         <w:jc w:val="both"/>
       </w:pPr>
       <w:bookmarkStart w:id="11" w:name="_Toc386832131"/>
-      <w:bookmarkStart w:id="12" w:name="_Toc402120398"/>
+      <w:bookmarkStart w:id="12" w:name="_Toc404014576"/>
       <w:r>
         <w:t>W</w:t>
       </w:r>
@@ -4802,11 +4927,6 @@
       <w:pPr>
         <w:jc w:val="both"/>
       </w:pPr>
-    </w:p>
-    <w:p>
-      <w:pPr>
-        <w:jc w:val="both"/>
-      </w:pPr>
       <w:r>
         <w:t>En base a las operaciones ofrecidas los servicios WFS se clasifican de la siguiente manera:</w:t>
       </w:r>
@@ -4991,22 +5111,17 @@
     </w:p>
     <w:p>
       <w:pPr>
-        <w:jc w:val="both"/>
-      </w:pPr>
-    </w:p>
-    <w:p>
-      <w:pPr>
         <w:pStyle w:val="Ttulo2"/>
         <w:jc w:val="both"/>
       </w:pPr>
-      <w:bookmarkStart w:id="13" w:name="_Toc402120399"/>
+      <w:bookmarkStart w:id="13" w:name="_Toc404014577"/>
       <w:r>
         <w:t>Estándares SOA</w:t>
       </w:r>
+      <w:r>
+        <w:t>P</w:t>
+      </w:r>
       <w:bookmarkEnd w:id="13"/>
-      <w:r>
-        <w:t>P</w:t>
-      </w:r>
     </w:p>
     <w:p>
       <w:pPr>
@@ -5018,7 +5133,7 @@
         <w:pStyle w:val="Ttulo3"/>
         <w:jc w:val="both"/>
       </w:pPr>
-      <w:bookmarkStart w:id="14" w:name="_Toc402120400"/>
+      <w:bookmarkStart w:id="14" w:name="_Toc404014578"/>
       <w:r>
         <w:t>SOAP</w:t>
       </w:r>
@@ -5066,7 +5181,7 @@
         <w:jc w:val="both"/>
       </w:pPr>
       <w:bookmarkStart w:id="15" w:name="_Toc386832129"/>
-      <w:bookmarkStart w:id="16" w:name="_Toc402120401"/>
+      <w:bookmarkStart w:id="16" w:name="_Toc404014579"/>
       <w:r>
         <w:t>REST</w:t>
       </w:r>
@@ -5109,17 +5224,17 @@
         <w:jc w:val="both"/>
       </w:pPr>
       <w:r>
-        <w:t xml:space="preserve">La comunicación es stateless, cada recurso posee un estado interno, este estado no puede ser accedido desde el exterior. Cada pedido hecho del cliente al servidor debe tener toda la </w:t>
+        <w:t xml:space="preserve">La comunicación es stateless, cada recurso posee un estado interno, este estado no puede ser accedido desde el exterior. Cada pedido hecho del cliente al servidor debe tener toda la información necesaria para que el request pueda ser comprendido. Y no se puede sacar ventaja de tener un contexto guardado para cada </w:t>
+      </w:r>
+      <w:r>
+        <w:t>sesión</w:t>
+      </w:r>
+      <w:r>
+        <w:t xml:space="preserve">. La información de las sesiones son </w:t>
       </w:r>
       <w:r>
         <w:lastRenderedPageBreak/>
-        <w:t xml:space="preserve">información necesaria para que el request pueda ser comprendido. Y no se puede sacar ventaja de tener un contexto guardado para cada </w:t>
-      </w:r>
-      <w:r>
-        <w:t>sesión</w:t>
-      </w:r>
-      <w:r>
-        <w:t>. La información de las sesiones son almacenadas enteramente en el cliente. Esto también mejora la visibilidad, confiabilidad y escalabilidad del servicio</w:t>
+        <w:t>almacenadas enteramente en el cliente. Esto también mejora la visibilidad, confiabilidad y escalabilidad del servicio</w:t>
       </w:r>
       <w:r>
         <w:t>[8]</w:t>
@@ -5225,15 +5340,10 @@
     </w:p>
     <w:p>
       <w:pPr>
-        <w:jc w:val="both"/>
-      </w:pPr>
-    </w:p>
-    <w:p>
-      <w:pPr>
         <w:pStyle w:val="Ttulo3"/>
         <w:jc w:val="both"/>
       </w:pPr>
-      <w:bookmarkStart w:id="17" w:name="_Toc402120402"/>
+      <w:bookmarkStart w:id="17" w:name="_Toc404014580"/>
       <w:r>
         <w:t>WS-SECURITY</w:t>
       </w:r>
@@ -5244,7 +5354,13 @@
         <w:jc w:val="both"/>
       </w:pPr>
       <w:r>
-        <w:t xml:space="preserve">Es una extensión de los estándares de Web Services, publicado y mantenido por OASIS, encargado de brindar seguridad extremo a extremo a nivel del mensaje SOAP. Características similares pueden obtenerse utilizando TLS, aunque tiene el problema de que el mensaje no puede utilizarse para ruteo intermedio, debido que TLS encripta todo el mensaje http. </w:t>
+        <w:t>Es una extensión de los estándares de Web Services</w:t>
+      </w:r>
+      <w:r>
+        <w:t xml:space="preserve"> SOAP</w:t>
+      </w:r>
+      <w:r>
+        <w:t xml:space="preserve">, publicado y mantenido por OASIS, encargado de brindar seguridad extremo a extremo a nivel del mensaje SOAP. Características similares pueden obtenerse utilizando TLS, aunque tiene el problema de que el mensaje no puede utilizarse para ruteo intermedio, debido que TLS encripta todo el mensaje http. </w:t>
       </w:r>
     </w:p>
     <w:p>
@@ -5278,6 +5394,11 @@
       <w:r>
         <w:t xml:space="preserve">También soporta la integración con SAML utilizado para proveer SingleSign on a lo largo de internet, permitiendo la interacción entre  Proveedores de identidad y proveedores de servicio que confían en los mismos. </w:t>
       </w:r>
+    </w:p>
+    <w:p>
+      <w:pPr>
+        <w:jc w:val="both"/>
+      </w:pPr>
     </w:p>
     <w:p>
       <w:pPr>
@@ -5364,8 +5485,11 @@
         <w:jc w:val="both"/>
       </w:pPr>
       <w:r>
+        <w:t xml:space="preserve">Esta especificación define el modelo Web Services Trust Model. Esto define un proceso que permite restringir a que las peticiones que llegan a un servicio cumplan con una serie de </w:t>
+      </w:r>
+      <w:r>
         <w:lastRenderedPageBreak/>
-        <w:t>Esta especificación define el modelo Web Services Trust Model. Esto define un proceso que permite restringir a que las peticiones que llegan a un servicio cumplan con una serie de especificaciones. Si quien hace la solicitud no cumple con todos los requerimientos necesarios, entonces debe pedir el acceso a un servidor STS (Security Token Service).  Esto último se considera que es una relación de confianza que existe entre el STS y el servicio al que se quiere acceder.</w:t>
+        <w:t>especificaciones. Si quien hace la solicitud no cumple con todos los requerimientos necesarios, entonces debe pedir el acceso a un servidor STS (Security Token Service).  Esto último se considera que es una relación de confianza que existe entre el STS y el servicio al que se quiere acceder.</w:t>
       </w:r>
     </w:p>
     <w:p>
@@ -5482,8 +5606,7 @@
     </w:p>
     <w:p>
       <w:pPr>
-        <w:pStyle w:val="Ttulo4"/>
-        <w:jc w:val="both"/>
+        <w:pStyle w:val="Ttulo3"/>
       </w:pPr>
       <w:r>
         <w:t>WS-ADDRESSING</w:t>
@@ -5616,19 +5739,6 @@
     </w:p>
     <w:p>
       <w:pPr>
-        <w:jc w:val="both"/>
-      </w:pPr>
-    </w:p>
-    <w:p>
-      <w:pPr>
-        <w:jc w:val="both"/>
-        <w:rPr>
-          <w:lang w:val="en-US"/>
-        </w:rPr>
-      </w:pPr>
-    </w:p>
-    <w:p>
-      <w:pPr>
         <w:tabs>
           <w:tab w:val="left" w:pos="2550"/>
         </w:tabs>
@@ -5646,7 +5756,6 @@
         <w:rPr>
           <w:b/>
         </w:rPr>
-        <w:lastRenderedPageBreak/>
         <w:t>Endpoint references</w:t>
       </w:r>
       <w:r>
@@ -5704,6 +5813,7 @@
         <w:rPr>
           <w:color w:val="1F497D" w:themeColor="text2"/>
         </w:rPr>
+        <w:lastRenderedPageBreak/>
         <w:t>wsa:ReferenceProperties</w:t>
       </w:r>
       <w:r>
@@ -6034,7 +6144,7 @@
         <w:pStyle w:val="Ttulo3"/>
         <w:jc w:val="both"/>
       </w:pPr>
-      <w:bookmarkStart w:id="18" w:name="_Toc402120403"/>
+      <w:bookmarkStart w:id="18" w:name="_Toc404014581"/>
       <w:r>
         <w:t>MTOM</w:t>
       </w:r>
@@ -6068,16 +6178,19 @@
         <w:jc w:val="both"/>
       </w:pPr>
       <w:r>
+        <w:t>Debido a que XML no provee una forma de incluir datos binarios, previo al surgimiento de MTIOM la única forma de enviar o recibir este tipo de datos era transformarlo a Base64.</w:t>
+      </w:r>
+    </w:p>
+    <w:p>
+      <w:pPr>
+        <w:jc w:val="both"/>
+      </w:pPr>
+      <w:r>
+        <w:t xml:space="preserve">Base64 es una técnica que transforma datos binarios en una tira de caracteres ASCII de forma reversible. Esta solución que todavía se utiliza para algunos contextos. El problema de base64 </w:t>
+      </w:r>
+      <w:r>
         <w:lastRenderedPageBreak/>
-        <w:t>Debido a que XML no provee una forma de incluir datos binarios, previo al surgimiento de MTIOM la única forma de enviar o recibir este tipo de datos era transformarlo a Base64.</w:t>
-      </w:r>
-    </w:p>
-    <w:p>
-      <w:pPr>
-        <w:jc w:val="both"/>
-      </w:pPr>
-      <w:r>
-        <w:t>Base64 es una técnica que transforma datos binarios en una tira de caracteres ASCII de forma reversible. Esta solución que todavía se utiliza para algunos contextos. El problema de base64 es que hace crecer el tamaño de los datos, porque para la transformación convierte 6 bits de información en su correspondiente carácter ASCII de 8 bits, agregando un total de 25% extra de información. A priori puede parecer poco, pero para archivos grandes, de Gigabytes, un 25% es mucho.</w:t>
+        <w:t>es que hace crecer el tamaño de los datos, porque para la transformación convierte 6 bits de información en su correspondiente carácter ASCII de 8 bits, agregando un total de 25% extra de información. A priori puede parecer poco, pero para archivos grandes, de Gigabytes, un 25% es mucho.</w:t>
       </w:r>
     </w:p>
     <w:p>
@@ -6093,7 +6206,7 @@
         <w:pStyle w:val="Ttulo2"/>
         <w:jc w:val="both"/>
       </w:pPr>
-      <w:bookmarkStart w:id="19" w:name="_Toc402120404"/>
+      <w:bookmarkStart w:id="19" w:name="_Toc404014582"/>
       <w:r>
         <w:t>Tecnologías</w:t>
       </w:r>
@@ -6113,7 +6226,7 @@
         <w:jc w:val="both"/>
       </w:pPr>
       <w:bookmarkStart w:id="20" w:name="_Toc386832132"/>
-      <w:bookmarkStart w:id="21" w:name="_Toc402120405"/>
+      <w:bookmarkStart w:id="21" w:name="_Toc404014583"/>
       <w:r>
         <w:t>ESB</w:t>
       </w:r>
@@ -6127,6 +6240,34 @@
       <w:r>
         <w:t>Enterprise service bus es un modelo de arquitectura de software usado para implementar comunicación entre sistemas orientados a servicios. Generalmente se basa en plataformas que implementan y potencian sistemas de mensajería, definiendo puntos de entrada, principalmente web services SOAP, y agregan servicios dentro del bus como seguridad y confidencialidad, así como también  ruteo de mensajes según condiciones del mensaje o del contexto. También proveen servicios de transformación de datos, para adecuar los mensajes a diferentes sistemas interactuando los cuales agregan o quitan información.</w:t>
       </w:r>
+    </w:p>
+    <w:p>
+      <w:pPr>
+        <w:jc w:val="both"/>
+        <w:rPr>
+          <w:b/>
+          <w:color w:val="FF0000"/>
+        </w:rPr>
+      </w:pPr>
+      <w:r>
+        <w:rPr>
+          <w:b/>
+          <w:color w:val="FF0000"/>
+        </w:rPr>
+        <w:t>Una sola oración. Corregir</w:t>
+      </w:r>
+      <w:r>
+        <w:rPr>
+          <w:b/>
+          <w:color w:val="FF0000"/>
+        </w:rPr>
+        <w:t>.</w:t>
+      </w:r>
+    </w:p>
+    <w:p>
+      <w:pPr>
+        <w:jc w:val="both"/>
+      </w:pPr>
     </w:p>
     <w:p>
       <w:pPr>
@@ -6384,12 +6525,15 @@
         <w:pStyle w:val="Ttulo3"/>
         <w:jc w:val="both"/>
       </w:pPr>
-      <w:bookmarkStart w:id="22" w:name="_Toc402120406"/>
+      <w:bookmarkStart w:id="22" w:name="_Toc404014584"/>
       <w:r>
         <w:lastRenderedPageBreak/>
-        <w:t>Servidores geográficos</w:t>
+        <w:t xml:space="preserve">Servidores </w:t>
       </w:r>
       <w:bookmarkEnd w:id="22"/>
+      <w:r>
+        <w:t>de mapas</w:t>
+      </w:r>
     </w:p>
     <w:p>
       <w:pPr>
@@ -6403,12 +6547,28 @@
     <w:p>
       <w:pPr>
         <w:jc w:val="both"/>
-      </w:pPr>
-      <w:r>
-        <w:t>GeoServer es un servidor WMS de código abierto que permite a los usuarios compartir y editar datos geoespaciales. Está diseñado para la interoperabilidad, publica los datos de cualquier fuente importante de datos espaciales usando estándares abiertos</w:t>
-      </w:r>
-      <w:r>
-        <w:t>[9]</w:t>
+        <w:rPr>
+          <w:b/>
+          <w:color w:val="FF0000"/>
+        </w:rPr>
+      </w:pPr>
+      <w:r>
+        <w:rPr>
+          <w:b/>
+          <w:color w:val="FF0000"/>
+        </w:rPr>
+        <w:t>GeoServer es un servidor WMS de código abierto que permite a los usuarios compartir y editar datos geoespaciales. Está diseñado para la interoperabilidad, publica los datos de cualquier fuente importante de datos espaciales usando estándares abiertos[9].</w:t>
+      </w:r>
+    </w:p>
+    <w:p>
+      <w:pPr>
+        <w:jc w:val="both"/>
+      </w:pPr>
+      <w:r>
+        <w:t>Es la implementación de referencia de los estándares Open Geospatial Consortium (OGC) Web Feature Service (WFS) y Web Coverage Service (WCS). Soporta WFS y WFS-Transaccional</w:t>
+      </w:r>
+      <w:r>
+        <w:t xml:space="preserve"> [9]</w:t>
       </w:r>
       <w:r>
         <w:t>.</w:t>
@@ -6419,21 +6579,10 @@
         <w:jc w:val="both"/>
       </w:pPr>
       <w:r>
-        <w:t>Es la implementación de referencia de los estándares Open Geospatial Consortium (OGC) Web Feature Service (WFS) y Web Coverage Service (WCS). Soporta WFS y WFS-Transaccional</w:t>
-      </w:r>
-      <w:r>
-        <w:t xml:space="preserve"> [9]</w:t>
-      </w:r>
-      <w:r>
-        <w:t>.</w:t>
-      </w:r>
-    </w:p>
-    <w:p>
-      <w:pPr>
-        <w:jc w:val="both"/>
-      </w:pPr>
-      <w:r>
         <w:t>Posee los siguientes features</w:t>
+      </w:r>
+      <w:r>
+        <w:t xml:space="preserve"> </w:t>
       </w:r>
       <w:r>
         <w:t>[10]:</w:t>
@@ -6740,15 +6889,10 @@
     </w:p>
     <w:p>
       <w:pPr>
-        <w:jc w:val="both"/>
-      </w:pPr>
-    </w:p>
-    <w:p>
-      <w:pPr>
         <w:pStyle w:val="Ttulo2"/>
         <w:jc w:val="both"/>
       </w:pPr>
-      <w:bookmarkStart w:id="23" w:name="_Toc402120407"/>
+      <w:bookmarkStart w:id="23" w:name="_Toc404014585"/>
       <w:r>
         <w:t>Plataforma de eGob de Uruguay</w:t>
       </w:r>
@@ -6803,13 +6947,31 @@
         <w:t xml:space="preserve"> así como también servicios a personas, empresas y organismos</w:t>
       </w:r>
       <w:r>
-        <w:t>. Ambiente que permite instrument</w:t>
-      </w:r>
-      <w:r>
+        <w:t xml:space="preserve">. </w:t>
+      </w:r>
+      <w:r>
+        <w:rPr>
+          <w:b/>
+          <w:color w:val="FF0000"/>
+        </w:rPr>
+        <w:t>Ambiente que permite instrument</w:t>
+      </w:r>
+      <w:r>
+        <w:rPr>
+          <w:b/>
+          <w:color w:val="FF0000"/>
+        </w:rPr>
         <w:t>ar la</w:t>
       </w:r>
       <w:r>
-        <w:t xml:space="preserve"> interoperabilidad y el intercambio de información entre Organismos. Es el contexto tecnológico y legal que permite asegurar que la información intercambiada cumpla con los requisitos legales y tecnológicos predefinidos [1].</w:t>
+        <w:rPr>
+          <w:b/>
+          <w:color w:val="FF0000"/>
+        </w:rPr>
+        <w:t xml:space="preserve"> interoperabilidad y el intercambio de información entre Organismos</w:t>
+      </w:r>
+      <w:r>
+        <w:t>. Es el contexto tecnológico y legal que permite asegurar que la información intercambiada cumpla con los requisitos legales y tecnológicos predefinidos [1].</w:t>
       </w:r>
     </w:p>
     <w:p>
@@ -6915,7 +7077,7 @@
         <w:pStyle w:val="Ttulo3"/>
         <w:jc w:val="both"/>
       </w:pPr>
-      <w:bookmarkStart w:id="24" w:name="_Toc402120408"/>
+      <w:bookmarkStart w:id="24" w:name="_Toc404014586"/>
       <w:r>
         <w:t>Plataforma de Interoperabilidad</w:t>
       </w:r>
@@ -7161,7 +7323,7 @@
         <w:pStyle w:val="Ttulo1"/>
         <w:jc w:val="both"/>
       </w:pPr>
-      <w:bookmarkStart w:id="25" w:name="_Toc402120409"/>
+      <w:bookmarkStart w:id="25" w:name="_Toc404014587"/>
       <w:r>
         <w:t>Análisis y arquitectura</w:t>
       </w:r>
@@ -7171,7 +7333,7 @@
       <w:pPr>
         <w:pStyle w:val="Ttulo2"/>
       </w:pPr>
-      <w:bookmarkStart w:id="26" w:name="_Toc402120410"/>
+      <w:bookmarkStart w:id="26" w:name="_Toc404014588"/>
       <w:r>
         <w:t>Escenarios propuestos en la tesis</w:t>
       </w:r>
@@ -7182,7 +7344,7 @@
       <w:pPr>
         <w:pStyle w:val="Ttulo2"/>
       </w:pPr>
-      <w:bookmarkStart w:id="27" w:name="_Toc402120411"/>
+      <w:bookmarkStart w:id="27" w:name="_Toc404014589"/>
       <w:r>
         <w:t>Solución propuesta en la tesis</w:t>
       </w:r>
@@ -7193,7 +7355,7 @@
       <w:pPr>
         <w:pStyle w:val="Ttulo2"/>
       </w:pPr>
-      <w:bookmarkStart w:id="28" w:name="_Toc402120412"/>
+      <w:bookmarkStart w:id="28" w:name="_Toc404014590"/>
       <w:r>
         <w:t>Casos de usos</w:t>
       </w:r>
@@ -7204,7 +7366,7 @@
       <w:pPr>
         <w:pStyle w:val="Ttulo2"/>
       </w:pPr>
-      <w:bookmarkStart w:id="29" w:name="_Toc402120413"/>
+      <w:bookmarkStart w:id="29" w:name="_Toc404014591"/>
       <w:r>
         <w:t>Decisiones de arquitectura</w:t>
       </w:r>
@@ -7220,7 +7382,7 @@
       <w:pPr>
         <w:pStyle w:val="Ttulo3"/>
       </w:pPr>
-      <w:bookmarkStart w:id="30" w:name="_Toc402120414"/>
+      <w:bookmarkStart w:id="30" w:name="_Toc404014592"/>
       <w:r>
         <w:t>Configuración de los ctps y pge</w:t>
       </w:r>
@@ -7252,7 +7414,7 @@
         <w:pStyle w:val="Ttulo1"/>
         <w:jc w:val="both"/>
       </w:pPr>
-      <w:bookmarkStart w:id="31" w:name="_Toc402120415"/>
+      <w:bookmarkStart w:id="31" w:name="_Toc404014593"/>
       <w:r>
         <w:lastRenderedPageBreak/>
         <w:t>Diseño e implementación</w:t>
@@ -7263,7 +7425,7 @@
       <w:pPr>
         <w:pStyle w:val="Ttulo2"/>
       </w:pPr>
-      <w:bookmarkStart w:id="32" w:name="_Toc402120416"/>
+      <w:bookmarkStart w:id="32" w:name="_Toc404014594"/>
       <w:r>
         <w:t>Arquitectura</w:t>
       </w:r>
@@ -7439,7 +7601,7 @@
       <w:pPr>
         <w:pStyle w:val="Ttulo3"/>
       </w:pPr>
-      <w:bookmarkStart w:id="33" w:name="_Toc402120417"/>
+      <w:bookmarkStart w:id="33" w:name="_Toc404014595"/>
       <w:r>
         <w:t>Diagramas de actividad</w:t>
       </w:r>
@@ -7512,7 +7674,7 @@
       <w:pPr>
         <w:pStyle w:val="Ttulo2"/>
       </w:pPr>
-      <w:bookmarkStart w:id="34" w:name="_Toc402120418"/>
+      <w:bookmarkStart w:id="34" w:name="_Toc404014596"/>
       <w:r>
         <w:t>Implementación, diagrama de componentes, productos utilizados</w:t>
       </w:r>
@@ -7917,7 +8079,7 @@
         <w:pStyle w:val="Ttulo1"/>
         <w:jc w:val="both"/>
       </w:pPr>
-      <w:bookmarkStart w:id="35" w:name="_Toc402120419"/>
+      <w:bookmarkStart w:id="35" w:name="_Toc404014597"/>
       <w:r>
         <w:lastRenderedPageBreak/>
         <w:t>Caso de Estudio</w:t>
@@ -7942,7 +8104,7 @@
         <w:pStyle w:val="Ttulo2"/>
         <w:jc w:val="both"/>
       </w:pPr>
-      <w:bookmarkStart w:id="36" w:name="_Toc402120420"/>
+      <w:bookmarkStart w:id="36" w:name="_Toc404014598"/>
       <w:r>
         <w:t>Plataforma de Middleware</w:t>
       </w:r>
@@ -8132,7 +8294,7 @@
         <w:pStyle w:val="Ttulo3"/>
         <w:jc w:val="both"/>
       </w:pPr>
-      <w:bookmarkStart w:id="37" w:name="_Toc402120421"/>
+      <w:bookmarkStart w:id="37" w:name="_Toc404014599"/>
       <w:r>
         <w:t>Componentes de la Plataforma de Middleware</w:t>
       </w:r>
@@ -8446,7 +8608,7 @@
         <w:pStyle w:val="Ttulo2"/>
         <w:jc w:val="both"/>
       </w:pPr>
-      <w:bookmarkStart w:id="38" w:name="_Toc402120422"/>
+      <w:bookmarkStart w:id="38" w:name="_Toc404014600"/>
       <w:r>
         <w:t>Sistema de Seguridad</w:t>
       </w:r>
@@ -8580,7 +8742,7 @@
         <w:pStyle w:val="Ttulo3"/>
         <w:jc w:val="both"/>
       </w:pPr>
-      <w:bookmarkStart w:id="39" w:name="_Toc402120423"/>
+      <w:bookmarkStart w:id="39" w:name="_Toc404014601"/>
       <w:r>
         <w:t>Componentes del Sistema de Seguridad</w:t>
       </w:r>
@@ -8700,7 +8862,7 @@
       <w:pPr>
         <w:pStyle w:val="Ttulo1"/>
       </w:pPr>
-      <w:bookmarkStart w:id="40" w:name="_Toc402120424"/>
+      <w:bookmarkStart w:id="40" w:name="_Toc404014602"/>
       <w:r>
         <w:rPr>
           <w:rFonts w:eastAsiaTheme="minorEastAsia"/>
@@ -8738,7 +8900,7 @@
         </w:rPr>
       </w:sdtEndPr>
       <w:sdtContent>
-        <w:bookmarkStart w:id="41" w:name="_Toc402120425" w:displacedByCustomXml="prev"/>
+        <w:bookmarkStart w:id="41" w:name="_Toc404014603" w:displacedByCustomXml="prev"/>
         <w:p>
           <w:pPr>
             <w:pStyle w:val="Ttulo1"/>
@@ -9376,7 +9538,7 @@
                 <w:b/>
                 <w:noProof/>
               </w:rPr>
-              <w:t>17</w:t>
+              <w:t>18</w:t>
             </w:r>
           </w:fldSimple>
         </w:p>

</xml_diff>

<commit_message>
punto 3 del doc
solo falta resumen de los escenarios
</commit_message>
<xml_diff>
--- a/Notas.docx
+++ b/Notas.docx
@@ -9237,9 +9237,15 @@
       <w:pPr>
         <w:pStyle w:val="Heading1"/>
         <w:jc w:val="both"/>
+        <w:rPr>
+          <w:lang w:val="es-ES"/>
+        </w:rPr>
       </w:pPr>
       <w:bookmarkStart w:id="26" w:name="_Toc410930567"/>
       <w:r>
+        <w:rPr>
+          <w:lang w:val="es-ES"/>
+        </w:rPr>
         <w:t>Análisis y arquitectura</w:t>
       </w:r>
       <w:bookmarkEnd w:id="26"/>
@@ -9247,20 +9253,163 @@
     <w:p>
       <w:pPr>
         <w:pStyle w:val="Heading2"/>
+        <w:rPr>
+          <w:lang w:val="es-ES"/>
+        </w:rPr>
       </w:pPr>
       <w:bookmarkStart w:id="27" w:name="_Toc410930568"/>
       <w:r>
+        <w:rPr>
+          <w:lang w:val="es-ES"/>
+        </w:rPr>
         <w:t>Escenarios propuestos en la tesis</w:t>
       </w:r>
       <w:bookmarkEnd w:id="27"/>
     </w:p>
-    <w:p/>
+    <w:p>
+      <w:pPr>
+        <w:jc w:val="both"/>
+        <w:rPr>
+          <w:lang w:val="es-ES"/>
+        </w:rPr>
+      </w:pPr>
+      <w:r>
+        <w:rPr>
+          <w:lang w:val="es-ES"/>
+        </w:rPr>
+        <w:t>En la tesis de Raquel Sosa se presentan y analizan cinco escenarios, donde una tecnología como la desarrollada sería útil. A continuación se describen brevemente dichos escenarios.</w:t>
+      </w:r>
+    </w:p>
+    <w:p>
+      <w:pPr>
+        <w:pStyle w:val="Heading3"/>
+        <w:rPr>
+          <w:lang w:val="es-ES"/>
+        </w:rPr>
+      </w:pPr>
+      <w:r>
+        <w:rPr>
+          <w:lang w:val="es-ES"/>
+        </w:rPr>
+        <w:t>Pú</w:t>
+      </w:r>
+      <w:r>
+        <w:rPr>
+          <w:lang w:val="es-ES"/>
+        </w:rPr>
+        <w:t>blico general accediendo a información geográfica</w:t>
+      </w:r>
+    </w:p>
+    <w:p>
+      <w:pPr>
+        <w:rPr>
+          <w:lang w:val="es-ES"/>
+        </w:rPr>
+      </w:pPr>
+    </w:p>
+    <w:p>
+      <w:pPr>
+        <w:pStyle w:val="Heading3"/>
+        <w:rPr>
+          <w:lang w:val="es-ES"/>
+        </w:rPr>
+      </w:pPr>
+      <w:r>
+        <w:rPr>
+          <w:lang w:val="es-ES"/>
+        </w:rPr>
+        <w:t>Público especializado consultando información</w:t>
+      </w:r>
+    </w:p>
+    <w:p>
+      <w:pPr>
+        <w:rPr>
+          <w:lang w:val="es-ES"/>
+        </w:rPr>
+      </w:pPr>
+    </w:p>
+    <w:p>
+      <w:pPr>
+        <w:pStyle w:val="Heading3"/>
+        <w:rPr>
+          <w:lang w:val="es-ES"/>
+        </w:rPr>
+      </w:pPr>
+      <w:r>
+        <w:rPr>
+          <w:lang w:val="es-ES"/>
+        </w:rPr>
+        <w:t>Instituciones colaborando en la creación de información geográfica</w:t>
+      </w:r>
+    </w:p>
+    <w:p>
+      <w:pPr>
+        <w:rPr>
+          <w:lang w:val="es-ES"/>
+        </w:rPr>
+      </w:pPr>
+    </w:p>
+    <w:p>
+      <w:pPr>
+        <w:pStyle w:val="Heading3"/>
+        <w:rPr>
+          <w:lang w:val="es-ES"/>
+        </w:rPr>
+      </w:pPr>
+      <w:r>
+        <w:rPr>
+          <w:lang w:val="es-ES"/>
+        </w:rPr>
+        <w:t>Instituciones colaborando en trámites</w:t>
+      </w:r>
+    </w:p>
+    <w:p>
+      <w:pPr>
+        <w:rPr>
+          <w:lang w:val="es-ES"/>
+        </w:rPr>
+      </w:pPr>
+    </w:p>
+    <w:p>
+      <w:pPr>
+        <w:pStyle w:val="Heading3"/>
+        <w:rPr>
+          <w:lang w:val="es-ES"/>
+        </w:rPr>
+      </w:pPr>
+      <w:r>
+        <w:rPr>
+          <w:lang w:val="es-ES"/>
+        </w:rPr>
+        <w:t>Público generando información geográfica</w:t>
+      </w:r>
+    </w:p>
+    <w:p>
+      <w:pPr>
+        <w:rPr>
+          <w:lang w:val="es-ES"/>
+        </w:rPr>
+      </w:pPr>
+    </w:p>
+    <w:p>
+      <w:pPr>
+        <w:rPr>
+          <w:lang w:val="es-ES"/>
+        </w:rPr>
+      </w:pPr>
+    </w:p>
     <w:p>
       <w:pPr>
         <w:pStyle w:val="Heading2"/>
+        <w:rPr>
+          <w:lang w:val="es-ES"/>
+        </w:rPr>
       </w:pPr>
       <w:bookmarkStart w:id="28" w:name="_Toc410930569"/>
       <w:r>
+        <w:rPr>
+          <w:lang w:val="es-ES"/>
+        </w:rPr>
         <w:t>Solución propuesta en la tesis</w:t>
       </w:r>
       <w:bookmarkEnd w:id="28"/>
@@ -9268,34 +9417,1994 @@
     <w:p>
       <w:pPr>
         <w:ind w:left="576"/>
+        <w:rPr>
+          <w:lang w:val="es-ES"/>
+        </w:rPr>
       </w:pPr>
     </w:p>
     <w:p>
       <w:pPr>
         <w:pStyle w:val="Heading2"/>
+        <w:rPr>
+          <w:lang w:val="es-ES"/>
+        </w:rPr>
       </w:pPr>
       <w:bookmarkStart w:id="29" w:name="_Toc410930570"/>
       <w:r>
+        <w:rPr>
+          <w:lang w:val="es-ES"/>
+        </w:rPr>
         <w:t>Casos de usos</w:t>
       </w:r>
       <w:bookmarkEnd w:id="29"/>
     </w:p>
-    <w:p/>
+    <w:p>
+      <w:pPr>
+        <w:jc w:val="both"/>
+        <w:rPr>
+          <w:lang w:val="es-ES"/>
+        </w:rPr>
+      </w:pPr>
+      <w:r>
+        <w:rPr>
+          <w:lang w:val="es-ES"/>
+        </w:rPr>
+        <w:t>El siguiente diagrama ilustra los casos de uso encontrados. Luego se describen los casos de uso críticos, elegidos especialmente porque obligan a tomar definiciones arquitectónicas especificas para soportar dichas interacciones en la plataforma.</w:t>
+      </w:r>
+    </w:p>
+    <w:p>
+      <w:pPr>
+        <w:jc w:val="both"/>
+        <w:rPr>
+          <w:lang w:val="es-ES"/>
+        </w:rPr>
+      </w:pPr>
+      <w:r>
+        <w:rPr>
+          <w:noProof/>
+        </w:rPr>
+        <w:lastRenderedPageBreak/>
+        <w:drawing>
+          <wp:inline distT="0" distB="0" distL="0" distR="0">
+            <wp:extent cx="5400040" cy="3517900"/>
+            <wp:effectExtent l="19050" t="0" r="0" b="0"/>
+            <wp:docPr id="4" name="Picture 3" descr="Diagrama_CU.png"/>
+            <wp:cNvGraphicFramePr>
+              <a:graphicFrameLocks xmlns:a="http://schemas.openxmlformats.org/drawingml/2006/main" noChangeAspect="1"/>
+            </wp:cNvGraphicFramePr>
+            <a:graphic xmlns:a="http://schemas.openxmlformats.org/drawingml/2006/main">
+              <a:graphicData uri="http://schemas.openxmlformats.org/drawingml/2006/picture">
+                <pic:pic xmlns:pic="http://schemas.openxmlformats.org/drawingml/2006/picture">
+                  <pic:nvPicPr>
+                    <pic:cNvPr id="0" name="Diagrama_CU.png"/>
+                    <pic:cNvPicPr/>
+                  </pic:nvPicPr>
+                  <pic:blipFill>
+                    <a:blip r:embed="rId20" cstate="print"/>
+                    <a:stretch>
+                      <a:fillRect/>
+                    </a:stretch>
+                  </pic:blipFill>
+                  <pic:spPr>
+                    <a:xfrm>
+                      <a:off x="0" y="0"/>
+                      <a:ext cx="5400040" cy="3517900"/>
+                    </a:xfrm>
+                    <a:prstGeom prst="rect">
+                      <a:avLst/>
+                    </a:prstGeom>
+                  </pic:spPr>
+                </pic:pic>
+              </a:graphicData>
+            </a:graphic>
+          </wp:inline>
+        </w:drawing>
+      </w:r>
+    </w:p>
+    <w:p>
+      <w:pPr>
+        <w:pStyle w:val="Heading3"/>
+        <w:rPr>
+          <w:lang w:val="es-ES"/>
+        </w:rPr>
+      </w:pPr>
+      <w:bookmarkStart w:id="30" w:name="_Toc303693283"/>
+      <w:r>
+        <w:rPr>
+          <w:lang w:val="es-ES"/>
+        </w:rPr>
+        <w:t>Actores</w:t>
+      </w:r>
+      <w:bookmarkEnd w:id="30"/>
+    </w:p>
+    <w:p>
+      <w:pPr>
+        <w:pStyle w:val="Heading4"/>
+        <w:jc w:val="both"/>
+        <w:rPr>
+          <w:lang w:val="es-ES"/>
+        </w:rPr>
+      </w:pPr>
+      <w:r>
+        <w:rPr>
+          <w:lang w:val="es-ES"/>
+        </w:rPr>
+        <w:t>Organismo proveedor</w:t>
+      </w:r>
+    </w:p>
+    <w:p>
+      <w:pPr>
+        <w:jc w:val="both"/>
+        <w:rPr>
+          <w:lang w:val="es-ES"/>
+        </w:rPr>
+      </w:pPr>
+      <w:r>
+        <w:rPr>
+          <w:lang w:val="es-ES"/>
+        </w:rPr>
+        <w:t xml:space="preserve">Es una entidad que contiene datos geográficos y ofrece servicios tanto de consulta como de actualización. </w:t>
+      </w:r>
+    </w:p>
+    <w:p>
+      <w:pPr>
+        <w:pStyle w:val="Heading4"/>
+        <w:jc w:val="both"/>
+        <w:rPr>
+          <w:lang w:val="es-ES"/>
+        </w:rPr>
+      </w:pPr>
+      <w:r>
+        <w:rPr>
+          <w:lang w:val="es-ES"/>
+        </w:rPr>
+        <w:t>Organismo cliente</w:t>
+      </w:r>
+    </w:p>
+    <w:p>
+      <w:pPr>
+        <w:jc w:val="both"/>
+        <w:rPr>
+          <w:lang w:val="es-ES"/>
+        </w:rPr>
+      </w:pPr>
+      <w:r>
+        <w:rPr>
+          <w:lang w:val="es-ES"/>
+        </w:rPr>
+        <w:t>Es una entidad que consulta y/o actualiza datos geográficos de un organismo proveedor.</w:t>
+      </w:r>
+    </w:p>
+    <w:p>
+      <w:pPr>
+        <w:pStyle w:val="Heading4"/>
+        <w:jc w:val="both"/>
+        <w:rPr>
+          <w:lang w:val="es-ES"/>
+        </w:rPr>
+      </w:pPr>
+      <w:r>
+        <w:rPr>
+          <w:lang w:val="es-ES"/>
+        </w:rPr>
+        <w:t>Público general</w:t>
+      </w:r>
+    </w:p>
+    <w:p>
+      <w:pPr>
+        <w:jc w:val="both"/>
+        <w:rPr>
+          <w:lang w:val="es-ES"/>
+        </w:rPr>
+      </w:pPr>
+      <w:r>
+        <w:rPr>
+          <w:lang w:val="es-ES"/>
+        </w:rPr>
+        <w:t>Es una persona con un perfil público que quiere actualizar o consultar información</w:t>
+      </w:r>
+      <w:r>
+        <w:rPr>
+          <w:lang w:val="es-ES"/>
+        </w:rPr>
+        <w:t xml:space="preserve"> geográfica</w:t>
+      </w:r>
+      <w:r>
+        <w:rPr>
+          <w:lang w:val="es-ES"/>
+        </w:rPr>
+        <w:t>.</w:t>
+      </w:r>
+    </w:p>
+    <w:p>
+      <w:pPr>
+        <w:pStyle w:val="Heading4"/>
+        <w:jc w:val="both"/>
+        <w:rPr>
+          <w:lang w:val="es-ES"/>
+        </w:rPr>
+      </w:pPr>
+      <w:r>
+        <w:rPr>
+          <w:lang w:val="es-ES"/>
+        </w:rPr>
+        <w:t>STS</w:t>
+      </w:r>
+    </w:p>
+    <w:p>
+      <w:pPr>
+        <w:jc w:val="both"/>
+        <w:rPr>
+          <w:lang w:val="es-ES"/>
+        </w:rPr>
+      </w:pPr>
+      <w:r>
+        <w:rPr>
+          <w:lang w:val="es-ES"/>
+        </w:rPr>
+        <w:t xml:space="preserve">Encargado  de la autenticación. Provee </w:t>
+      </w:r>
+      <w:proofErr w:type="spellStart"/>
+      <w:r>
+        <w:rPr>
+          <w:lang w:val="es-ES"/>
+        </w:rPr>
+        <w:t>tokens</w:t>
+      </w:r>
+      <w:proofErr w:type="spellEnd"/>
+      <w:r>
+        <w:rPr>
+          <w:lang w:val="es-ES"/>
+        </w:rPr>
+        <w:t xml:space="preserve"> de seguridad que luego la PGE se encarga de verificar.</w:t>
+      </w:r>
+    </w:p>
+    <w:p>
+      <w:pPr>
+        <w:pStyle w:val="Heading4"/>
+        <w:jc w:val="both"/>
+        <w:rPr>
+          <w:lang w:val="es-ES"/>
+        </w:rPr>
+      </w:pPr>
+      <w:r>
+        <w:rPr>
+          <w:lang w:val="es-ES"/>
+        </w:rPr>
+        <w:t xml:space="preserve">PGE </w:t>
+      </w:r>
+    </w:p>
+    <w:p>
+      <w:pPr>
+        <w:jc w:val="both"/>
+        <w:rPr>
+          <w:lang w:val="es-ES"/>
+        </w:rPr>
+      </w:pPr>
+      <w:r>
+        <w:rPr>
+          <w:lang w:val="es-ES"/>
+        </w:rPr>
+        <w:t>Es el componente que se encarga de procesar todos los pedidos y controlar que sean correctos así como también maneja los mecanismos de seguridad y de balanceo de carga.</w:t>
+      </w:r>
+    </w:p>
+    <w:p>
+      <w:pPr>
+        <w:pStyle w:val="Heading3"/>
+        <w:keepLines w:val="0"/>
+        <w:tabs>
+          <w:tab w:val="num" w:pos="709"/>
+        </w:tabs>
+        <w:spacing w:before="240" w:after="60" w:line="240" w:lineRule="auto"/>
+        <w:ind w:left="709" w:hanging="709"/>
+        <w:jc w:val="both"/>
+        <w:rPr>
+          <w:lang w:val="es-ES"/>
+        </w:rPr>
+      </w:pPr>
+      <w:r>
+        <w:rPr>
+          <w:lang w:val="es-ES"/>
+        </w:rPr>
+        <w:t>Público general consultando información.</w:t>
+      </w:r>
+    </w:p>
+    <w:p>
+      <w:pPr>
+        <w:pStyle w:val="Heading5"/>
+        <w:numPr>
+          <w:ilvl w:val="0"/>
+          <w:numId w:val="0"/>
+        </w:numPr>
+        <w:jc w:val="both"/>
+      </w:pPr>
+      <w:r>
+        <w:t>Descripción</w:t>
+      </w:r>
+    </w:p>
+    <w:p>
+      <w:pPr>
+        <w:jc w:val="both"/>
+        <w:rPr>
+          <w:lang w:val="es-ES"/>
+        </w:rPr>
+      </w:pPr>
+      <w:r>
+        <w:rPr>
+          <w:lang w:val="es-ES"/>
+        </w:rPr>
+        <w:t>Permite a un usuario público consultar información geográfica que ofrece un organismo.</w:t>
+      </w:r>
+    </w:p>
+    <w:p>
+      <w:pPr>
+        <w:pStyle w:val="Heading5"/>
+        <w:numPr>
+          <w:ilvl w:val="0"/>
+          <w:numId w:val="0"/>
+        </w:numPr>
+        <w:ind w:left="1008" w:hanging="1008"/>
+        <w:jc w:val="both"/>
+      </w:pPr>
+      <w:r>
+        <w:t>Pre-condiciones</w:t>
+      </w:r>
+    </w:p>
+    <w:p>
+      <w:pPr>
+        <w:jc w:val="both"/>
+        <w:rPr>
+          <w:lang w:val="es-ES"/>
+        </w:rPr>
+      </w:pPr>
+      <w:r>
+        <w:rPr>
+          <w:lang w:val="es-ES"/>
+        </w:rPr>
+        <w:t xml:space="preserve">El organismo al que se quiere consultar está ofreciendo un servicio </w:t>
+      </w:r>
+      <w:r>
+        <w:rPr>
+          <w:lang w:val="es-ES"/>
+        </w:rPr>
+        <w:t xml:space="preserve">público </w:t>
+      </w:r>
+      <w:r>
+        <w:rPr>
+          <w:lang w:val="es-ES"/>
+        </w:rPr>
+        <w:t>para consultar información.</w:t>
+      </w:r>
+    </w:p>
+    <w:p>
+      <w:pPr>
+        <w:pStyle w:val="Heading5"/>
+        <w:numPr>
+          <w:ilvl w:val="0"/>
+          <w:numId w:val="0"/>
+        </w:numPr>
+        <w:jc w:val="both"/>
+      </w:pPr>
+      <w:r>
+        <w:lastRenderedPageBreak/>
+        <w:t>Flujo de Eventos</w:t>
+      </w:r>
+    </w:p>
+    <w:p>
+      <w:pPr>
+        <w:jc w:val="both"/>
+        <w:rPr>
+          <w:b/>
+          <w:lang w:val="es-ES"/>
+        </w:rPr>
+      </w:pPr>
+      <w:r>
+        <w:rPr>
+          <w:b/>
+          <w:lang w:val="es-ES"/>
+        </w:rPr>
+        <w:t xml:space="preserve">Flujo principal </w:t>
+      </w:r>
+    </w:p>
+    <w:p>
+      <w:pPr>
+        <w:pStyle w:val="ListParagraph"/>
+        <w:numPr>
+          <w:ilvl w:val="1"/>
+          <w:numId w:val="9"/>
+        </w:numPr>
+        <w:jc w:val="both"/>
+        <w:rPr>
+          <w:lang w:val="es-ES"/>
+        </w:rPr>
+      </w:pPr>
+      <w:r>
+        <w:rPr>
+          <w:lang w:val="es-ES"/>
+        </w:rPr>
+        <w:t xml:space="preserve">Un usuario solicita consultar información geográfica </w:t>
+      </w:r>
+    </w:p>
+    <w:p>
+      <w:pPr>
+        <w:pStyle w:val="ListParagraph"/>
+        <w:numPr>
+          <w:ilvl w:val="1"/>
+          <w:numId w:val="9"/>
+        </w:numPr>
+        <w:jc w:val="both"/>
+        <w:rPr>
+          <w:lang w:val="es-ES"/>
+        </w:rPr>
+      </w:pPr>
+      <w:proofErr w:type="spellStart"/>
+      <w:r>
+        <w:rPr>
+          <w:lang w:val="es-ES"/>
+        </w:rPr>
+        <w:t>Ctp</w:t>
+      </w:r>
+      <w:proofErr w:type="spellEnd"/>
+      <w:r>
+        <w:rPr>
+          <w:lang w:val="es-ES"/>
+        </w:rPr>
+        <w:t xml:space="preserve"> </w:t>
+      </w:r>
+      <w:proofErr w:type="spellStart"/>
+      <w:r>
+        <w:rPr>
+          <w:lang w:val="es-ES"/>
+        </w:rPr>
+        <w:t>RestConnector</w:t>
+      </w:r>
+      <w:proofErr w:type="spellEnd"/>
+      <w:r>
+        <w:rPr>
+          <w:lang w:val="es-ES"/>
+        </w:rPr>
+        <w:t xml:space="preserve"> recibe la </w:t>
+      </w:r>
+      <w:r>
+        <w:rPr>
+          <w:lang w:val="es-ES"/>
+        </w:rPr>
+        <w:t>petición</w:t>
+      </w:r>
+      <w:r>
+        <w:rPr>
+          <w:lang w:val="es-ES"/>
+        </w:rPr>
+        <w:t xml:space="preserve">, solicita </w:t>
+      </w:r>
+      <w:proofErr w:type="spellStart"/>
+      <w:r>
+        <w:rPr>
+          <w:lang w:val="es-ES"/>
+        </w:rPr>
+        <w:t>token</w:t>
+      </w:r>
+      <w:proofErr w:type="spellEnd"/>
+      <w:r>
+        <w:rPr>
+          <w:lang w:val="es-ES"/>
+        </w:rPr>
+        <w:t xml:space="preserve"> al STS.</w:t>
+      </w:r>
+    </w:p>
+    <w:p>
+      <w:pPr>
+        <w:pStyle w:val="ListParagraph"/>
+        <w:numPr>
+          <w:ilvl w:val="1"/>
+          <w:numId w:val="9"/>
+        </w:numPr>
+        <w:jc w:val="both"/>
+        <w:rPr>
+          <w:lang w:val="es-ES"/>
+        </w:rPr>
+      </w:pPr>
+      <w:r>
+        <w:rPr>
+          <w:lang w:val="es-ES"/>
+        </w:rPr>
+        <w:t>El STS recibe la petición</w:t>
+      </w:r>
+      <w:r>
+        <w:rPr>
+          <w:lang w:val="es-ES"/>
+        </w:rPr>
+        <w:t xml:space="preserve">, genera el </w:t>
+      </w:r>
+      <w:proofErr w:type="spellStart"/>
+      <w:r>
+        <w:rPr>
+          <w:lang w:val="es-ES"/>
+        </w:rPr>
+        <w:t>token</w:t>
+      </w:r>
+      <w:proofErr w:type="spellEnd"/>
+      <w:r>
+        <w:rPr>
+          <w:lang w:val="es-ES"/>
+        </w:rPr>
+        <w:t xml:space="preserve"> y lo devuelve a </w:t>
+      </w:r>
+      <w:proofErr w:type="spellStart"/>
+      <w:r>
+        <w:rPr>
+          <w:lang w:val="es-ES"/>
+        </w:rPr>
+        <w:t>CtpRestConnector</w:t>
+      </w:r>
+      <w:proofErr w:type="spellEnd"/>
+      <w:r>
+        <w:rPr>
+          <w:lang w:val="es-ES"/>
+        </w:rPr>
+        <w:t>.</w:t>
+      </w:r>
+    </w:p>
+    <w:p>
+      <w:pPr>
+        <w:pStyle w:val="ListParagraph"/>
+        <w:numPr>
+          <w:ilvl w:val="1"/>
+          <w:numId w:val="9"/>
+        </w:numPr>
+        <w:jc w:val="both"/>
+        <w:rPr>
+          <w:lang w:val="es-ES"/>
+        </w:rPr>
+      </w:pPr>
+      <w:proofErr w:type="spellStart"/>
+      <w:r>
+        <w:rPr>
+          <w:lang w:val="es-ES"/>
+        </w:rPr>
+        <w:t>CtpRestConnector</w:t>
+      </w:r>
+      <w:proofErr w:type="spellEnd"/>
+      <w:r>
+        <w:rPr>
+          <w:lang w:val="es-ES"/>
+        </w:rPr>
+        <w:t xml:space="preserve"> arma un pedido con el </w:t>
+      </w:r>
+      <w:proofErr w:type="spellStart"/>
+      <w:r>
+        <w:rPr>
+          <w:lang w:val="es-ES"/>
+        </w:rPr>
+        <w:t>token</w:t>
+      </w:r>
+      <w:proofErr w:type="spellEnd"/>
+      <w:r>
+        <w:rPr>
+          <w:lang w:val="es-ES"/>
+        </w:rPr>
+        <w:t>, método y parámetros a invocar y lo envía a la PGE</w:t>
+      </w:r>
+    </w:p>
+    <w:p>
+      <w:pPr>
+        <w:pStyle w:val="ListParagraph"/>
+        <w:numPr>
+          <w:ilvl w:val="1"/>
+          <w:numId w:val="9"/>
+        </w:numPr>
+        <w:jc w:val="both"/>
+        <w:rPr>
+          <w:lang w:val="es-ES"/>
+        </w:rPr>
+      </w:pPr>
+      <w:r>
+        <w:rPr>
+          <w:lang w:val="es-ES"/>
+        </w:rPr>
+        <w:t>La PGE recibe el pedido,</w:t>
+      </w:r>
+      <w:r>
+        <w:rPr>
+          <w:lang w:val="es-ES"/>
+        </w:rPr>
+        <w:t xml:space="preserve"> </w:t>
+      </w:r>
+      <w:r>
+        <w:rPr>
+          <w:lang w:val="es-ES"/>
+        </w:rPr>
+        <w:t xml:space="preserve">chequea que los datos sean correctos y lo envía a </w:t>
+      </w:r>
+      <w:proofErr w:type="spellStart"/>
+      <w:r>
+        <w:rPr>
+          <w:lang w:val="es-ES"/>
+        </w:rPr>
+        <w:t>CtpSoapConnector</w:t>
+      </w:r>
+      <w:proofErr w:type="spellEnd"/>
+      <w:r>
+        <w:rPr>
+          <w:lang w:val="es-ES"/>
+        </w:rPr>
+        <w:t>.</w:t>
+      </w:r>
+    </w:p>
+    <w:p>
+      <w:pPr>
+        <w:pStyle w:val="ListParagraph"/>
+        <w:numPr>
+          <w:ilvl w:val="1"/>
+          <w:numId w:val="9"/>
+        </w:numPr>
+        <w:jc w:val="both"/>
+        <w:rPr>
+          <w:lang w:val="es-ES"/>
+        </w:rPr>
+      </w:pPr>
+      <w:proofErr w:type="spellStart"/>
+      <w:r>
+        <w:rPr>
+          <w:lang w:val="es-ES"/>
+        </w:rPr>
+        <w:t>CtpSoapConnector</w:t>
+      </w:r>
+      <w:proofErr w:type="spellEnd"/>
+      <w:r>
+        <w:rPr>
+          <w:lang w:val="es-ES"/>
+        </w:rPr>
+        <w:t xml:space="preserve"> recibe el pedido y lo envía a al servidor de mapas correspondiente.</w:t>
+      </w:r>
+    </w:p>
+    <w:p>
+      <w:pPr>
+        <w:pStyle w:val="ListParagraph"/>
+        <w:numPr>
+          <w:ilvl w:val="1"/>
+          <w:numId w:val="9"/>
+        </w:numPr>
+        <w:jc w:val="both"/>
+        <w:rPr>
+          <w:lang w:val="es-ES"/>
+        </w:rPr>
+      </w:pPr>
+      <w:r>
+        <w:rPr>
+          <w:lang w:val="es-ES"/>
+        </w:rPr>
+        <w:t>El servidor de mapas recibe el pedido y devuelve la información geográfica correspondiente.</w:t>
+      </w:r>
+    </w:p>
+    <w:p>
+      <w:pPr>
+        <w:pStyle w:val="ListParagraph"/>
+        <w:numPr>
+          <w:ilvl w:val="1"/>
+          <w:numId w:val="9"/>
+        </w:numPr>
+        <w:jc w:val="both"/>
+        <w:rPr>
+          <w:lang w:val="es-ES"/>
+        </w:rPr>
+      </w:pPr>
+      <w:proofErr w:type="spellStart"/>
+      <w:r>
+        <w:rPr>
+          <w:lang w:val="es-ES"/>
+        </w:rPr>
+        <w:t>CtpSoapConnector</w:t>
+      </w:r>
+      <w:proofErr w:type="spellEnd"/>
+      <w:r>
+        <w:rPr>
+          <w:lang w:val="es-ES"/>
+        </w:rPr>
+        <w:t xml:space="preserve"> recibe la información y la devuelve a la PGE.</w:t>
+      </w:r>
+    </w:p>
+    <w:p>
+      <w:pPr>
+        <w:pStyle w:val="ListParagraph"/>
+        <w:numPr>
+          <w:ilvl w:val="1"/>
+          <w:numId w:val="9"/>
+        </w:numPr>
+        <w:jc w:val="both"/>
+        <w:rPr>
+          <w:lang w:val="es-ES"/>
+        </w:rPr>
+      </w:pPr>
+      <w:r>
+        <w:rPr>
+          <w:lang w:val="es-ES"/>
+        </w:rPr>
+        <w:t xml:space="preserve">La PGE recibe la información y la devuelve a </w:t>
+      </w:r>
+      <w:proofErr w:type="spellStart"/>
+      <w:r>
+        <w:rPr>
+          <w:lang w:val="es-ES"/>
+        </w:rPr>
+        <w:t>CtpRestConnector.</w:t>
+      </w:r>
+      <w:proofErr w:type="spellEnd"/>
+    </w:p>
+    <w:p>
+      <w:pPr>
+        <w:pStyle w:val="ListParagraph"/>
+        <w:numPr>
+          <w:ilvl w:val="1"/>
+          <w:numId w:val="9"/>
+        </w:numPr>
+        <w:jc w:val="both"/>
+        <w:rPr>
+          <w:lang w:val="es-ES"/>
+        </w:rPr>
+      </w:pPr>
+      <w:proofErr w:type="spellStart"/>
+      <w:r>
+        <w:rPr>
+          <w:lang w:val="es-ES"/>
+        </w:rPr>
+        <w:t>CtpRestConnector</w:t>
+      </w:r>
+      <w:proofErr w:type="spellEnd"/>
+      <w:r>
+        <w:rPr>
+          <w:lang w:val="es-ES"/>
+        </w:rPr>
+        <w:t xml:space="preserve"> devuelve la información al usuario.</w:t>
+      </w:r>
+    </w:p>
+    <w:p>
+      <w:pPr>
+        <w:jc w:val="both"/>
+        <w:rPr>
+          <w:lang w:val="es-ES"/>
+        </w:rPr>
+      </w:pPr>
+    </w:p>
+    <w:p>
+      <w:pPr>
+        <w:jc w:val="both"/>
+        <w:rPr>
+          <w:b/>
+          <w:lang w:val="es-ES"/>
+        </w:rPr>
+      </w:pPr>
+      <w:r>
+        <w:rPr>
+          <w:b/>
+          <w:lang w:val="es-ES"/>
+        </w:rPr>
+        <w:t>Flujo alternativo 1.3.1 (STS falla)</w:t>
+      </w:r>
+    </w:p>
+    <w:p>
+      <w:pPr>
+        <w:jc w:val="both"/>
+        <w:rPr>
+          <w:lang w:val="es-ES"/>
+        </w:rPr>
+      </w:pPr>
+      <w:r>
+        <w:rPr>
+          <w:lang w:val="es-ES"/>
+        </w:rPr>
+        <w:t>1.3.1 El STS no valida al usuario y devuelve un error.</w:t>
+      </w:r>
+    </w:p>
+    <w:p>
+      <w:pPr>
+        <w:jc w:val="both"/>
+        <w:rPr>
+          <w:lang w:val="es-ES"/>
+        </w:rPr>
+      </w:pPr>
+      <w:r>
+        <w:rPr>
+          <w:lang w:val="es-ES"/>
+        </w:rPr>
+        <w:t xml:space="preserve">1.3.2 </w:t>
+      </w:r>
+      <w:proofErr w:type="spellStart"/>
+      <w:r>
+        <w:rPr>
+          <w:lang w:val="es-ES"/>
+        </w:rPr>
+        <w:t>CtpRestConnector</w:t>
+      </w:r>
+      <w:proofErr w:type="spellEnd"/>
+      <w:r>
+        <w:rPr>
+          <w:lang w:val="es-ES"/>
+        </w:rPr>
+        <w:t xml:space="preserve"> envía un mensaje de error al usuario.</w:t>
+      </w:r>
+    </w:p>
+    <w:p>
+      <w:pPr>
+        <w:jc w:val="both"/>
+        <w:rPr>
+          <w:lang w:val="es-ES"/>
+        </w:rPr>
+      </w:pPr>
+    </w:p>
+    <w:p>
+      <w:pPr>
+        <w:jc w:val="both"/>
+        <w:rPr>
+          <w:b/>
+          <w:lang w:val="es-ES"/>
+        </w:rPr>
+      </w:pPr>
+      <w:r>
+        <w:rPr>
+          <w:b/>
+          <w:lang w:val="es-ES"/>
+        </w:rPr>
+        <w:t>Flujo alternativo 1.5.1 (PGE falla)</w:t>
+      </w:r>
+    </w:p>
+    <w:p>
+      <w:pPr>
+        <w:jc w:val="both"/>
+        <w:rPr>
+          <w:lang w:val="es-ES"/>
+        </w:rPr>
+      </w:pPr>
+      <w:r>
+        <w:rPr>
+          <w:lang w:val="es-ES"/>
+        </w:rPr>
+        <w:t xml:space="preserve">1.5.1 Los datos enviados a la </w:t>
+      </w:r>
+      <w:proofErr w:type="spellStart"/>
+      <w:r>
+        <w:rPr>
+          <w:lang w:val="es-ES"/>
+        </w:rPr>
+        <w:t>pge</w:t>
+      </w:r>
+      <w:proofErr w:type="spellEnd"/>
+      <w:r>
+        <w:rPr>
+          <w:lang w:val="es-ES"/>
+        </w:rPr>
+        <w:t xml:space="preserve"> no son válidos y la PGE devuelve un error.</w:t>
+      </w:r>
+    </w:p>
+    <w:p>
+      <w:pPr>
+        <w:jc w:val="both"/>
+        <w:rPr>
+          <w:lang w:val="es-ES"/>
+        </w:rPr>
+      </w:pPr>
+      <w:r>
+        <w:rPr>
+          <w:lang w:val="es-ES"/>
+        </w:rPr>
+        <w:t xml:space="preserve">1.5.2 </w:t>
+      </w:r>
+      <w:proofErr w:type="spellStart"/>
+      <w:r>
+        <w:rPr>
+          <w:lang w:val="es-ES"/>
+        </w:rPr>
+        <w:t>CtpRestConnector</w:t>
+      </w:r>
+      <w:proofErr w:type="spellEnd"/>
+      <w:r>
+        <w:rPr>
+          <w:lang w:val="es-ES"/>
+        </w:rPr>
+        <w:t xml:space="preserve"> envía un mensaje de error al usuario.</w:t>
+      </w:r>
+    </w:p>
+    <w:p>
+      <w:pPr>
+        <w:jc w:val="both"/>
+        <w:rPr>
+          <w:lang w:val="es-ES"/>
+        </w:rPr>
+      </w:pPr>
+    </w:p>
+    <w:p>
+      <w:pPr>
+        <w:jc w:val="both"/>
+        <w:rPr>
+          <w:b/>
+          <w:lang w:val="es-ES"/>
+        </w:rPr>
+      </w:pPr>
+      <w:r>
+        <w:rPr>
+          <w:b/>
+          <w:lang w:val="es-ES"/>
+        </w:rPr>
+        <w:t>Flujo alternativo 1.7.1 (Servidor de mapas falla)</w:t>
+      </w:r>
+    </w:p>
+    <w:p>
+      <w:pPr>
+        <w:jc w:val="both"/>
+        <w:rPr>
+          <w:lang w:val="es-ES"/>
+        </w:rPr>
+      </w:pPr>
+      <w:r>
+        <w:rPr>
+          <w:lang w:val="es-ES"/>
+        </w:rPr>
+        <w:t xml:space="preserve">1.7.1 El servidor de mapas devuelve un error. </w:t>
+      </w:r>
+    </w:p>
+    <w:p>
+      <w:pPr>
+        <w:jc w:val="both"/>
+        <w:rPr>
+          <w:lang w:val="es-ES"/>
+        </w:rPr>
+      </w:pPr>
+      <w:r>
+        <w:rPr>
+          <w:lang w:val="es-ES"/>
+        </w:rPr>
+        <w:t xml:space="preserve">1.7.2 </w:t>
+      </w:r>
+      <w:proofErr w:type="spellStart"/>
+      <w:r>
+        <w:rPr>
+          <w:lang w:val="es-ES"/>
+        </w:rPr>
+        <w:t>CtpSoapConnector</w:t>
+      </w:r>
+      <w:proofErr w:type="spellEnd"/>
+      <w:r>
+        <w:rPr>
+          <w:lang w:val="es-ES"/>
+        </w:rPr>
+        <w:t xml:space="preserve"> recibe el error y lo </w:t>
+      </w:r>
+      <w:proofErr w:type="spellStart"/>
+      <w:r>
+        <w:rPr>
+          <w:lang w:val="es-ES"/>
+        </w:rPr>
+        <w:t>reenvia</w:t>
+      </w:r>
+      <w:proofErr w:type="spellEnd"/>
+      <w:r>
+        <w:rPr>
+          <w:lang w:val="es-ES"/>
+        </w:rPr>
+        <w:t xml:space="preserve"> a la PGE.</w:t>
+      </w:r>
+    </w:p>
+    <w:p>
+      <w:pPr>
+        <w:jc w:val="both"/>
+        <w:rPr>
+          <w:lang w:val="es-ES"/>
+        </w:rPr>
+      </w:pPr>
+      <w:r>
+        <w:rPr>
+          <w:lang w:val="es-ES"/>
+        </w:rPr>
+        <w:t xml:space="preserve">1.7.3 La PGE reenvía el error a </w:t>
+      </w:r>
+      <w:proofErr w:type="spellStart"/>
+      <w:r>
+        <w:rPr>
+          <w:lang w:val="es-ES"/>
+        </w:rPr>
+        <w:t>CtpRestConnector</w:t>
+      </w:r>
+      <w:proofErr w:type="spellEnd"/>
+      <w:r>
+        <w:rPr>
+          <w:lang w:val="es-ES"/>
+        </w:rPr>
+        <w:t>.</w:t>
+      </w:r>
+    </w:p>
+    <w:p>
+      <w:pPr>
+        <w:jc w:val="both"/>
+        <w:rPr>
+          <w:lang w:val="es-ES"/>
+        </w:rPr>
+      </w:pPr>
+      <w:r>
+        <w:rPr>
+          <w:lang w:val="es-ES"/>
+        </w:rPr>
+        <w:t xml:space="preserve">1.7.2 </w:t>
+      </w:r>
+      <w:proofErr w:type="spellStart"/>
+      <w:r>
+        <w:rPr>
+          <w:lang w:val="es-ES"/>
+        </w:rPr>
+        <w:t>CtpRestConnector</w:t>
+      </w:r>
+      <w:proofErr w:type="spellEnd"/>
+      <w:r>
+        <w:rPr>
+          <w:lang w:val="es-ES"/>
+        </w:rPr>
+        <w:t xml:space="preserve"> envía un mensaje de error al usuario.</w:t>
+      </w:r>
+    </w:p>
+    <w:p>
+      <w:pPr>
+        <w:jc w:val="both"/>
+        <w:rPr>
+          <w:lang w:val="es-ES"/>
+        </w:rPr>
+      </w:pPr>
+    </w:p>
+    <w:p>
+      <w:pPr>
+        <w:pStyle w:val="Heading5"/>
+        <w:numPr>
+          <w:ilvl w:val="0"/>
+          <w:numId w:val="0"/>
+        </w:numPr>
+        <w:ind w:left="1008" w:hanging="1008"/>
+        <w:jc w:val="both"/>
+      </w:pPr>
+      <w:r>
+        <w:t>Post-condiciones</w:t>
+      </w:r>
+    </w:p>
+    <w:p>
+      <w:pPr>
+        <w:jc w:val="both"/>
+        <w:rPr>
+          <w:lang w:val="es-ES"/>
+        </w:rPr>
+      </w:pPr>
+      <w:r>
+        <w:rPr>
+          <w:lang w:val="es-ES"/>
+        </w:rPr>
+        <w:t>No hay cambios en el sistema.</w:t>
+      </w:r>
+    </w:p>
+    <w:p>
+      <w:pPr>
+        <w:jc w:val="both"/>
+        <w:rPr>
+          <w:lang w:val="es-ES"/>
+        </w:rPr>
+      </w:pPr>
+      <w:r>
+        <w:rPr>
+          <w:lang w:val="es-ES"/>
+        </w:rPr>
+        <w:t>La información solicitada es devuelta al usuario.</w:t>
+      </w:r>
+    </w:p>
+    <w:p>
+      <w:pPr>
+        <w:pStyle w:val="Heading3"/>
+        <w:keepLines w:val="0"/>
+        <w:tabs>
+          <w:tab w:val="num" w:pos="709"/>
+        </w:tabs>
+        <w:spacing w:before="240" w:after="60" w:line="240" w:lineRule="auto"/>
+        <w:ind w:left="709" w:hanging="709"/>
+        <w:jc w:val="both"/>
+        <w:rPr>
+          <w:lang w:val="es-ES"/>
+        </w:rPr>
+      </w:pPr>
+      <w:r>
+        <w:rPr>
+          <w:lang w:val="es-ES"/>
+        </w:rPr>
+        <w:lastRenderedPageBreak/>
+        <w:t xml:space="preserve">Instituciones colaborando en trámites. </w:t>
+      </w:r>
+    </w:p>
+    <w:p>
+      <w:pPr>
+        <w:pStyle w:val="Heading5"/>
+        <w:numPr>
+          <w:ilvl w:val="0"/>
+          <w:numId w:val="0"/>
+        </w:numPr>
+        <w:ind w:left="1008" w:hanging="1008"/>
+      </w:pPr>
+      <w:r>
+        <w:t>Descripción</w:t>
+      </w:r>
+    </w:p>
+    <w:p>
+      <w:pPr>
+        <w:rPr>
+          <w:lang w:val="es-ES"/>
+        </w:rPr>
+      </w:pPr>
+      <w:r>
+        <w:rPr>
+          <w:lang w:val="es-ES"/>
+        </w:rPr>
+        <w:t>Permite que un organismo solicite información de otro organismo para realizar trámites solicitados por un usuario público.</w:t>
+      </w:r>
+    </w:p>
+    <w:p>
+      <w:pPr>
+        <w:pStyle w:val="Heading5"/>
+        <w:numPr>
+          <w:ilvl w:val="0"/>
+          <w:numId w:val="0"/>
+        </w:numPr>
+        <w:ind w:left="1008" w:hanging="1008"/>
+      </w:pPr>
+      <w:r>
+        <w:t>Pre-condiciones</w:t>
+      </w:r>
+    </w:p>
+    <w:p>
+      <w:pPr>
+        <w:rPr>
+          <w:lang w:val="es-ES"/>
+        </w:rPr>
+      </w:pPr>
+      <w:r>
+        <w:rPr>
+          <w:lang w:val="es-ES"/>
+        </w:rPr>
+        <w:t>El organismo origen tiene los permisos para acceder al servicio ofrecido.</w:t>
+      </w:r>
+    </w:p>
+    <w:p>
+      <w:pPr>
+        <w:pStyle w:val="Heading5"/>
+        <w:numPr>
+          <w:ilvl w:val="0"/>
+          <w:numId w:val="0"/>
+        </w:numPr>
+        <w:ind w:left="1008" w:hanging="1008"/>
+      </w:pPr>
+      <w:r>
+        <w:t>Flujo de Eventos</w:t>
+      </w:r>
+    </w:p>
+    <w:p>
+      <w:pPr>
+        <w:rPr>
+          <w:lang w:val="es-ES"/>
+        </w:rPr>
+      </w:pPr>
+    </w:p>
+    <w:p>
+      <w:pPr>
+        <w:rPr>
+          <w:b/>
+          <w:lang w:val="es-ES"/>
+        </w:rPr>
+      </w:pPr>
+      <w:r>
+        <w:rPr>
+          <w:b/>
+          <w:lang w:val="es-ES"/>
+        </w:rPr>
+        <w:t>Flujo Principal</w:t>
+      </w:r>
+    </w:p>
+    <w:p>
+      <w:pPr>
+        <w:jc w:val="both"/>
+        <w:rPr>
+          <w:lang w:val="es-ES"/>
+        </w:rPr>
+      </w:pPr>
+      <w:r>
+        <w:rPr>
+          <w:lang w:val="es-ES"/>
+        </w:rPr>
+        <w:t>4.1 Un usuario público solicita realizar un trámite en un organismo.</w:t>
+      </w:r>
+    </w:p>
+    <w:p>
+      <w:pPr>
+        <w:jc w:val="both"/>
+        <w:rPr>
+          <w:lang w:val="es-ES"/>
+        </w:rPr>
+      </w:pPr>
+      <w:r>
+        <w:rPr>
+          <w:lang w:val="es-ES"/>
+        </w:rPr>
+        <w:t>4.2 El organismo necesita información de un organismo proveedor, así que realiza una consulta.</w:t>
+      </w:r>
+    </w:p>
+    <w:p>
+      <w:pPr>
+        <w:jc w:val="both"/>
+        <w:rPr>
+          <w:lang w:val="es-ES"/>
+        </w:rPr>
+      </w:pPr>
+      <w:r>
+        <w:rPr>
+          <w:lang w:val="es-ES"/>
+        </w:rPr>
+        <w:t xml:space="preserve">4.3 </w:t>
+      </w:r>
+      <w:proofErr w:type="spellStart"/>
+      <w:r>
+        <w:rPr>
+          <w:lang w:val="es-ES"/>
+        </w:rPr>
+        <w:t>CtpRestConnector</w:t>
+      </w:r>
+      <w:proofErr w:type="spellEnd"/>
+      <w:r>
+        <w:rPr>
+          <w:lang w:val="es-ES"/>
+        </w:rPr>
+        <w:t xml:space="preserve"> recibe la consulta, solicita autenticación a STS. </w:t>
+      </w:r>
+    </w:p>
+    <w:p>
+      <w:pPr>
+        <w:jc w:val="both"/>
+        <w:rPr>
+          <w:lang w:val="es-ES"/>
+        </w:rPr>
+      </w:pPr>
+      <w:r>
+        <w:rPr>
+          <w:lang w:val="es-ES"/>
+        </w:rPr>
+        <w:t xml:space="preserve">4.4 STS genera el </w:t>
+      </w:r>
+      <w:proofErr w:type="spellStart"/>
+      <w:r>
+        <w:rPr>
+          <w:lang w:val="es-ES"/>
+        </w:rPr>
+        <w:t>token</w:t>
+      </w:r>
+      <w:proofErr w:type="spellEnd"/>
+      <w:r>
+        <w:rPr>
+          <w:lang w:val="es-ES"/>
+        </w:rPr>
+        <w:t xml:space="preserve"> y lo devuelve a </w:t>
+      </w:r>
+      <w:proofErr w:type="spellStart"/>
+      <w:r>
+        <w:rPr>
+          <w:lang w:val="es-ES"/>
+        </w:rPr>
+        <w:t>CtpRestConnector</w:t>
+      </w:r>
+      <w:proofErr w:type="spellEnd"/>
+      <w:r>
+        <w:rPr>
+          <w:lang w:val="es-ES"/>
+        </w:rPr>
+        <w:t>.</w:t>
+      </w:r>
+    </w:p>
+    <w:p>
+      <w:pPr>
+        <w:jc w:val="both"/>
+        <w:rPr>
+          <w:lang w:val="es-ES"/>
+        </w:rPr>
+      </w:pPr>
+      <w:r>
+        <w:rPr>
+          <w:lang w:val="es-ES"/>
+        </w:rPr>
+        <w:t xml:space="preserve">4.5 </w:t>
+      </w:r>
+      <w:proofErr w:type="spellStart"/>
+      <w:r>
+        <w:rPr>
+          <w:lang w:val="es-ES"/>
+        </w:rPr>
+        <w:t>CtpRestConnector</w:t>
+      </w:r>
+      <w:proofErr w:type="spellEnd"/>
+      <w:r>
+        <w:rPr>
+          <w:lang w:val="es-ES"/>
+        </w:rPr>
+        <w:t xml:space="preserve"> recibe el </w:t>
+      </w:r>
+      <w:proofErr w:type="spellStart"/>
+      <w:r>
+        <w:rPr>
+          <w:lang w:val="es-ES"/>
+        </w:rPr>
+        <w:t>token</w:t>
+      </w:r>
+      <w:proofErr w:type="spellEnd"/>
+      <w:r>
+        <w:rPr>
+          <w:lang w:val="es-ES"/>
+        </w:rPr>
+        <w:t xml:space="preserve"> y arma un pedido para la PGE</w:t>
+      </w:r>
+    </w:p>
+    <w:p>
+      <w:pPr>
+        <w:jc w:val="both"/>
+        <w:rPr>
+          <w:lang w:val="es-ES"/>
+        </w:rPr>
+      </w:pPr>
+      <w:r>
+        <w:rPr>
+          <w:lang w:val="es-ES"/>
+        </w:rPr>
+        <w:t xml:space="preserve">4.6 PGE recibe el pedido y deriva a </w:t>
+      </w:r>
+      <w:proofErr w:type="spellStart"/>
+      <w:r>
+        <w:rPr>
+          <w:lang w:val="es-ES"/>
+        </w:rPr>
+        <w:t>CtpSoapConnector</w:t>
+      </w:r>
+      <w:proofErr w:type="spellEnd"/>
+      <w:r>
+        <w:rPr>
+          <w:lang w:val="es-ES"/>
+        </w:rPr>
+        <w:t>.</w:t>
+      </w:r>
+    </w:p>
+    <w:p>
+      <w:pPr>
+        <w:jc w:val="both"/>
+        <w:rPr>
+          <w:lang w:val="es-ES"/>
+        </w:rPr>
+      </w:pPr>
+      <w:r>
+        <w:rPr>
+          <w:lang w:val="es-ES"/>
+        </w:rPr>
+        <w:t xml:space="preserve">4.7 </w:t>
+      </w:r>
+      <w:proofErr w:type="spellStart"/>
+      <w:r>
+        <w:rPr>
+          <w:lang w:val="es-ES"/>
+        </w:rPr>
+        <w:t>CtpSoapConnector</w:t>
+      </w:r>
+      <w:proofErr w:type="spellEnd"/>
+      <w:r>
+        <w:rPr>
+          <w:lang w:val="es-ES"/>
+        </w:rPr>
+        <w:t xml:space="preserve"> recibe el pedido y reenvía al servidor de mapas del organismo proveedor.</w:t>
+      </w:r>
+    </w:p>
+    <w:p>
+      <w:pPr>
+        <w:jc w:val="both"/>
+        <w:rPr>
+          <w:lang w:val="es-ES"/>
+        </w:rPr>
+      </w:pPr>
+      <w:r>
+        <w:rPr>
+          <w:lang w:val="es-ES"/>
+        </w:rPr>
+        <w:t>4.8 El servidor de mapas recibe el pedido y devuelve la información solicitada.</w:t>
+      </w:r>
+    </w:p>
+    <w:p>
+      <w:pPr>
+        <w:jc w:val="both"/>
+        <w:rPr>
+          <w:lang w:val="es-ES"/>
+        </w:rPr>
+      </w:pPr>
+      <w:r>
+        <w:rPr>
+          <w:lang w:val="es-ES"/>
+        </w:rPr>
+        <w:t xml:space="preserve">4.9 </w:t>
+      </w:r>
+      <w:proofErr w:type="spellStart"/>
+      <w:r>
+        <w:rPr>
+          <w:lang w:val="es-ES"/>
+        </w:rPr>
+        <w:t>CtpSoapConnector</w:t>
+      </w:r>
+      <w:proofErr w:type="spellEnd"/>
+      <w:r>
+        <w:rPr>
+          <w:lang w:val="es-ES"/>
+        </w:rPr>
+        <w:t xml:space="preserve"> recibe la información y </w:t>
+      </w:r>
+      <w:proofErr w:type="spellStart"/>
+      <w:r>
+        <w:rPr>
+          <w:lang w:val="es-ES"/>
+        </w:rPr>
+        <w:t>reenvia</w:t>
+      </w:r>
+      <w:proofErr w:type="spellEnd"/>
+      <w:r>
+        <w:rPr>
+          <w:lang w:val="es-ES"/>
+        </w:rPr>
+        <w:t xml:space="preserve"> a la PGE.</w:t>
+      </w:r>
+    </w:p>
+    <w:p>
+      <w:pPr>
+        <w:jc w:val="both"/>
+        <w:rPr>
+          <w:lang w:val="es-ES"/>
+        </w:rPr>
+      </w:pPr>
+      <w:r>
+        <w:rPr>
+          <w:lang w:val="es-ES"/>
+        </w:rPr>
+        <w:t xml:space="preserve">4.10 La PGE devuelve la información a </w:t>
+      </w:r>
+      <w:proofErr w:type="spellStart"/>
+      <w:r>
+        <w:rPr>
+          <w:lang w:val="es-ES"/>
+        </w:rPr>
+        <w:t>CtpRestConnector</w:t>
+      </w:r>
+      <w:proofErr w:type="spellEnd"/>
+      <w:r>
+        <w:rPr>
+          <w:lang w:val="es-ES"/>
+        </w:rPr>
+        <w:t>.</w:t>
+      </w:r>
+    </w:p>
+    <w:p>
+      <w:pPr>
+        <w:jc w:val="both"/>
+        <w:rPr>
+          <w:lang w:val="es-ES"/>
+        </w:rPr>
+      </w:pPr>
+      <w:r>
+        <w:rPr>
+          <w:lang w:val="es-ES"/>
+        </w:rPr>
+        <w:t xml:space="preserve">4.11 </w:t>
+      </w:r>
+      <w:proofErr w:type="spellStart"/>
+      <w:r>
+        <w:rPr>
+          <w:lang w:val="es-ES"/>
+        </w:rPr>
+        <w:t>CtpRestConnector</w:t>
+      </w:r>
+      <w:proofErr w:type="spellEnd"/>
+      <w:r>
+        <w:rPr>
+          <w:lang w:val="es-ES"/>
+        </w:rPr>
+        <w:t xml:space="preserve"> devuelve la información al organismo solicitante.</w:t>
+      </w:r>
+    </w:p>
+    <w:p>
+      <w:pPr>
+        <w:jc w:val="both"/>
+        <w:rPr>
+          <w:lang w:val="es-ES"/>
+        </w:rPr>
+      </w:pPr>
+      <w:r>
+        <w:rPr>
+          <w:lang w:val="es-ES"/>
+        </w:rPr>
+        <w:t xml:space="preserve">4.12 el organismo utiliza la </w:t>
+      </w:r>
+      <w:proofErr w:type="spellStart"/>
+      <w:r>
+        <w:rPr>
+          <w:lang w:val="es-ES"/>
+        </w:rPr>
+        <w:t>informacion</w:t>
+      </w:r>
+      <w:proofErr w:type="spellEnd"/>
+      <w:r>
+        <w:rPr>
+          <w:lang w:val="es-ES"/>
+        </w:rPr>
+        <w:t xml:space="preserve"> para completar el trámite.</w:t>
+      </w:r>
+    </w:p>
+    <w:p>
+      <w:pPr>
+        <w:jc w:val="both"/>
+        <w:rPr>
+          <w:lang w:val="es-ES"/>
+        </w:rPr>
+      </w:pPr>
+    </w:p>
+    <w:p>
+      <w:pPr>
+        <w:jc w:val="both"/>
+        <w:rPr>
+          <w:b/>
+          <w:lang w:val="es-ES"/>
+        </w:rPr>
+      </w:pPr>
+      <w:r>
+        <w:rPr>
+          <w:b/>
+          <w:lang w:val="es-ES"/>
+        </w:rPr>
+        <w:t>Flujo alternativo 4.12.1 (El organismo solicita consultar otro organismo)</w:t>
+      </w:r>
+    </w:p>
+    <w:p>
+      <w:pPr>
+        <w:jc w:val="both"/>
+        <w:rPr>
+          <w:lang w:val="es-ES"/>
+        </w:rPr>
+      </w:pPr>
+      <w:r>
+        <w:rPr>
+          <w:lang w:val="es-ES"/>
+        </w:rPr>
+        <w:t>4.12.1 El organismo necesita consultar información geográfica de otro organismo para completar el trámite.</w:t>
+      </w:r>
+    </w:p>
+    <w:p>
+      <w:pPr>
+        <w:jc w:val="both"/>
+        <w:rPr>
+          <w:lang w:val="es-ES"/>
+        </w:rPr>
+      </w:pPr>
+      <w:r>
+        <w:rPr>
+          <w:lang w:val="es-ES"/>
+        </w:rPr>
+        <w:t>4.12.2 vuelve a 4.2</w:t>
+      </w:r>
+    </w:p>
+    <w:p>
+      <w:pPr>
+        <w:rPr>
+          <w:lang w:val="es-ES"/>
+        </w:rPr>
+      </w:pPr>
+    </w:p>
+    <w:p>
+      <w:pPr>
+        <w:rPr>
+          <w:b/>
+          <w:lang w:val="es-ES"/>
+        </w:rPr>
+      </w:pPr>
+      <w:r>
+        <w:rPr>
+          <w:b/>
+          <w:lang w:val="es-ES"/>
+        </w:rPr>
+        <w:t>Flujo alternativo 4.4.1 (Falla STS)</w:t>
+      </w:r>
+    </w:p>
+    <w:p>
+      <w:pPr>
+        <w:rPr>
+          <w:lang w:val="es-ES"/>
+        </w:rPr>
+      </w:pPr>
+      <w:r>
+        <w:rPr>
+          <w:lang w:val="es-ES"/>
+        </w:rPr>
+        <w:lastRenderedPageBreak/>
+        <w:t>4.4.1 El STS no valida el pedido de autenticación y devuelve un error.</w:t>
+      </w:r>
+    </w:p>
+    <w:p>
+      <w:pPr>
+        <w:rPr>
+          <w:lang w:val="es-ES"/>
+        </w:rPr>
+      </w:pPr>
+      <w:r>
+        <w:rPr>
+          <w:lang w:val="es-ES"/>
+        </w:rPr>
+        <w:t xml:space="preserve">4.4.2 </w:t>
+      </w:r>
+      <w:proofErr w:type="spellStart"/>
+      <w:r>
+        <w:rPr>
+          <w:lang w:val="es-ES"/>
+        </w:rPr>
+        <w:t>CtpRestConnector</w:t>
+      </w:r>
+      <w:proofErr w:type="spellEnd"/>
+      <w:r>
+        <w:rPr>
+          <w:lang w:val="es-ES"/>
+        </w:rPr>
+        <w:t xml:space="preserve"> envía un mensaje de error al organismo solicitante.</w:t>
+      </w:r>
+    </w:p>
+    <w:p>
+      <w:pPr>
+        <w:rPr>
+          <w:lang w:val="es-ES"/>
+        </w:rPr>
+      </w:pPr>
+      <w:r>
+        <w:rPr>
+          <w:lang w:val="es-ES"/>
+        </w:rPr>
+        <w:t>4.4.3 El organismo cancela el trámite.</w:t>
+      </w:r>
+    </w:p>
+    <w:p>
+      <w:pPr>
+        <w:rPr>
+          <w:lang w:val="es-ES"/>
+        </w:rPr>
+      </w:pPr>
+      <w:r>
+        <w:rPr>
+          <w:lang w:val="es-ES"/>
+        </w:rPr>
+        <w:t>4.4.4 Se le indica al usuario que el trámite no pudo ser realizado.</w:t>
+      </w:r>
+    </w:p>
+    <w:p>
+      <w:pPr>
+        <w:rPr>
+          <w:lang w:val="es-ES"/>
+        </w:rPr>
+      </w:pPr>
+    </w:p>
+    <w:p>
+      <w:pPr>
+        <w:rPr>
+          <w:b/>
+          <w:lang w:val="es-ES"/>
+        </w:rPr>
+      </w:pPr>
+      <w:r>
+        <w:rPr>
+          <w:b/>
+          <w:lang w:val="es-ES"/>
+        </w:rPr>
+        <w:t>Flujo alternativo 4.6.1 (Falla PGE)</w:t>
+      </w:r>
+    </w:p>
+    <w:p>
+      <w:pPr>
+        <w:rPr>
+          <w:lang w:val="es-ES"/>
+        </w:rPr>
+      </w:pPr>
+      <w:r>
+        <w:rPr>
+          <w:lang w:val="es-ES"/>
+        </w:rPr>
+        <w:t>4.6.1 El pedido a la PGE es inválido</w:t>
+      </w:r>
+    </w:p>
+    <w:p>
+      <w:pPr>
+        <w:rPr>
+          <w:lang w:val="es-ES"/>
+        </w:rPr>
+      </w:pPr>
+      <w:r>
+        <w:rPr>
+          <w:lang w:val="es-ES"/>
+        </w:rPr>
+        <w:t xml:space="preserve">4.6.2 Se devuelve un error a </w:t>
+      </w:r>
+      <w:proofErr w:type="spellStart"/>
+      <w:r>
+        <w:rPr>
+          <w:lang w:val="es-ES"/>
+        </w:rPr>
+        <w:t>CtpRestConnector</w:t>
+      </w:r>
+      <w:proofErr w:type="spellEnd"/>
+      <w:r>
+        <w:rPr>
+          <w:lang w:val="es-ES"/>
+        </w:rPr>
+        <w:t>.</w:t>
+      </w:r>
+    </w:p>
+    <w:p>
+      <w:pPr>
+        <w:rPr>
+          <w:lang w:val="es-ES"/>
+        </w:rPr>
+      </w:pPr>
+      <w:r>
+        <w:rPr>
+          <w:lang w:val="es-ES"/>
+        </w:rPr>
+        <w:t>4.6.3 El error se reenvía al organismo solicitante y éste cancela el trámite.</w:t>
+      </w:r>
+    </w:p>
+    <w:p>
+      <w:pPr>
+        <w:rPr>
+          <w:lang w:val="es-ES"/>
+        </w:rPr>
+      </w:pPr>
+      <w:r>
+        <w:rPr>
+          <w:lang w:val="es-ES"/>
+        </w:rPr>
+        <w:t>4.6.4 Se le indica al usuario que el trámite no pudo ser realizado.</w:t>
+      </w:r>
+    </w:p>
+    <w:p>
+      <w:pPr>
+        <w:rPr>
+          <w:lang w:val="es-ES"/>
+        </w:rPr>
+      </w:pPr>
+    </w:p>
+    <w:p>
+      <w:pPr>
+        <w:rPr>
+          <w:b/>
+          <w:lang w:val="es-ES"/>
+        </w:rPr>
+      </w:pPr>
+      <w:r>
+        <w:rPr>
+          <w:b/>
+          <w:lang w:val="es-ES"/>
+        </w:rPr>
+        <w:t>Flujo alternativo 4.8.1  (Falla servidor de mapas)</w:t>
+      </w:r>
+    </w:p>
+    <w:p>
+      <w:pPr>
+        <w:rPr>
+          <w:lang w:val="es-ES"/>
+        </w:rPr>
+      </w:pPr>
+      <w:r>
+        <w:rPr>
+          <w:lang w:val="es-ES"/>
+        </w:rPr>
+        <w:t xml:space="preserve">4.8.1 El servidor de mapas devuelve un error. </w:t>
+      </w:r>
+    </w:p>
+    <w:p>
+      <w:pPr>
+        <w:rPr>
+          <w:lang w:val="es-ES"/>
+        </w:rPr>
+      </w:pPr>
+      <w:r>
+        <w:rPr>
+          <w:lang w:val="es-ES"/>
+        </w:rPr>
+        <w:t xml:space="preserve">4.8.2 </w:t>
+      </w:r>
+      <w:proofErr w:type="spellStart"/>
+      <w:r>
+        <w:rPr>
+          <w:lang w:val="es-ES"/>
+        </w:rPr>
+        <w:t>CtpSoapConnector</w:t>
+      </w:r>
+      <w:proofErr w:type="spellEnd"/>
+      <w:r>
+        <w:rPr>
+          <w:lang w:val="es-ES"/>
+        </w:rPr>
+        <w:t xml:space="preserve"> recibe el error y lo devuelve a PGE.</w:t>
+      </w:r>
+    </w:p>
+    <w:p>
+      <w:pPr>
+        <w:rPr>
+          <w:lang w:val="es-ES"/>
+        </w:rPr>
+      </w:pPr>
+      <w:r>
+        <w:rPr>
+          <w:lang w:val="es-ES"/>
+        </w:rPr>
+        <w:t xml:space="preserve">4.8.3 PGE reenvía el error a </w:t>
+      </w:r>
+      <w:proofErr w:type="spellStart"/>
+      <w:r>
+        <w:rPr>
+          <w:lang w:val="es-ES"/>
+        </w:rPr>
+        <w:t>CtpRestConnector</w:t>
+      </w:r>
+      <w:proofErr w:type="spellEnd"/>
+      <w:r>
+        <w:rPr>
+          <w:lang w:val="es-ES"/>
+        </w:rPr>
+        <w:t>.</w:t>
+      </w:r>
+    </w:p>
+    <w:p>
+      <w:pPr>
+        <w:rPr>
+          <w:lang w:val="es-ES"/>
+        </w:rPr>
+      </w:pPr>
+      <w:r>
+        <w:rPr>
+          <w:lang w:val="es-ES"/>
+        </w:rPr>
+        <w:t xml:space="preserve">4.8.4 </w:t>
+      </w:r>
+      <w:proofErr w:type="spellStart"/>
+      <w:r>
+        <w:rPr>
+          <w:lang w:val="es-ES"/>
+        </w:rPr>
+        <w:t>CtpRestConnector</w:t>
+      </w:r>
+      <w:proofErr w:type="spellEnd"/>
+      <w:r>
+        <w:rPr>
+          <w:lang w:val="es-ES"/>
+        </w:rPr>
+        <w:t xml:space="preserve"> envía un informe de error al organismo solicitante.</w:t>
+      </w:r>
+    </w:p>
+    <w:p>
+      <w:pPr>
+        <w:rPr>
+          <w:lang w:val="es-ES"/>
+        </w:rPr>
+      </w:pPr>
+      <w:r>
+        <w:rPr>
+          <w:lang w:val="es-ES"/>
+        </w:rPr>
+        <w:t>4.8.5 El organismo cancela el trámite.</w:t>
+      </w:r>
+    </w:p>
+    <w:p>
+      <w:pPr>
+        <w:rPr>
+          <w:lang w:val="es-ES"/>
+        </w:rPr>
+      </w:pPr>
+      <w:r>
+        <w:rPr>
+          <w:lang w:val="es-ES"/>
+        </w:rPr>
+        <w:t>4.8.6 Se le indica al usuario que el trámite no pudo ser realizado.</w:t>
+      </w:r>
+    </w:p>
+    <w:p>
+      <w:pPr>
+        <w:rPr>
+          <w:lang w:val="es-ES"/>
+        </w:rPr>
+      </w:pPr>
+    </w:p>
+    <w:p>
+      <w:pPr>
+        <w:pStyle w:val="Heading5"/>
+        <w:numPr>
+          <w:ilvl w:val="0"/>
+          <w:numId w:val="0"/>
+        </w:numPr>
+        <w:ind w:left="1008" w:hanging="1008"/>
+      </w:pPr>
+      <w:r>
+        <w:t>Post-condiciones</w:t>
+      </w:r>
+    </w:p>
+    <w:p>
+      <w:pPr>
+        <w:rPr>
+          <w:lang w:val="es-ES"/>
+        </w:rPr>
+      </w:pPr>
+      <w:r>
+        <w:rPr>
+          <w:lang w:val="es-ES"/>
+        </w:rPr>
+        <w:t>No hay cambios en el sistema.</w:t>
+      </w:r>
+    </w:p>
+    <w:p>
+      <w:pPr>
+        <w:rPr>
+          <w:lang w:val="es-ES"/>
+        </w:rPr>
+      </w:pPr>
+      <w:r>
+        <w:rPr>
+          <w:lang w:val="es-ES"/>
+        </w:rPr>
+        <w:t>La información solicitada es devuelta al organismo solicitante para que continúe con el trámite.</w:t>
+      </w:r>
+    </w:p>
+    <w:p>
+      <w:pPr>
+        <w:pStyle w:val="Heading3"/>
+        <w:numPr>
+          <w:ilvl w:val="0"/>
+          <w:numId w:val="0"/>
+        </w:numPr>
+        <w:ind w:left="720"/>
+        <w:rPr>
+          <w:lang w:val="es-ES"/>
+        </w:rPr>
+      </w:pPr>
+    </w:p>
+    <w:p>
+      <w:pPr>
+        <w:pStyle w:val="Heading3"/>
+        <w:numPr>
+          <w:ilvl w:val="0"/>
+          <w:numId w:val="0"/>
+        </w:numPr>
+        <w:ind w:left="720"/>
+        <w:rPr>
+          <w:lang w:val="es-ES"/>
+        </w:rPr>
+      </w:pPr>
+    </w:p>
     <w:p>
       <w:pPr>
         <w:pStyle w:val="Heading2"/>
-      </w:pPr>
-      <w:bookmarkStart w:id="30" w:name="_Toc410930571"/>
-      <w:r>
+        <w:rPr>
+          <w:lang w:val="es-ES"/>
+        </w:rPr>
+      </w:pPr>
+      <w:bookmarkStart w:id="31" w:name="_Toc410930571"/>
+      <w:r>
+        <w:rPr>
+          <w:lang w:val="es-ES"/>
+        </w:rPr>
         <w:t>Decisiones de arquitectura</w:t>
       </w:r>
-      <w:bookmarkEnd w:id="30"/>
-    </w:p>
-    <w:p>
-      <w:pPr>
-        <w:jc w:val="both"/>
-      </w:pPr>
-      <w:r>
+      <w:bookmarkEnd w:id="31"/>
+    </w:p>
+    <w:p>
+      <w:pPr>
+        <w:jc w:val="both"/>
+        <w:rPr>
+          <w:lang w:val="es-ES"/>
+        </w:rPr>
+      </w:pPr>
+      <w:r>
+        <w:rPr>
+          <w:lang w:val="es-ES"/>
+        </w:rPr>
         <w:t>Esta sección describe algunas de las situaciones y problemas que fomentaron ciertas  decisiones arquitectónicas  para resolverlos Durante el desarrollo del proyecto.</w:t>
       </w:r>
     </w:p>
@@ -9303,11 +11412,12 @@
       <w:pPr>
         <w:pStyle w:val="Heading3"/>
       </w:pPr>
-      <w:bookmarkStart w:id="31" w:name="_Toc410930572"/>
-      <w:r>
+      <w:bookmarkStart w:id="32" w:name="_Toc410930572"/>
+      <w:r>
+        <w:lastRenderedPageBreak/>
         <w:t>Mapeo de las direcciones del servicio</w:t>
       </w:r>
-      <w:bookmarkEnd w:id="31"/>
+      <w:bookmarkEnd w:id="32"/>
     </w:p>
     <w:p>
       <w:pPr>
@@ -9444,7 +11554,6 @@
         <w:rPr>
           <w:b/>
         </w:rPr>
-        <w:lastRenderedPageBreak/>
         <w:t>Dirección física del CTP de entrada</w:t>
       </w:r>
       <w:r>
@@ -9512,11 +11621,11 @@
         <w:pStyle w:val="Heading3"/>
         <w:jc w:val="both"/>
       </w:pPr>
-      <w:bookmarkStart w:id="32" w:name="_Toc410930573"/>
+      <w:bookmarkStart w:id="33" w:name="_Toc410930573"/>
       <w:r>
         <w:t>Opciones de despliegue</w:t>
       </w:r>
-      <w:bookmarkEnd w:id="32"/>
+      <w:bookmarkEnd w:id="33"/>
     </w:p>
     <w:p>
       <w:pPr>
@@ -9532,6 +11641,7 @@
         <w:jc w:val="both"/>
       </w:pPr>
       <w:r>
+        <w:lastRenderedPageBreak/>
         <w:t>CTP monolítico</w:t>
       </w:r>
     </w:p>
@@ -9597,52 +11707,150 @@
       </w:r>
       <w:proofErr w:type="spellEnd"/>
       <w:r>
-        <w:t xml:space="preserve"> que </w:t>
-      </w:r>
+        <w:t xml:space="preserve"> que enmascara el servidor de mapas recibiendo los pedidos SOAP provenientes de la PGE y los transforma a un pedido REST nuevamente.</w:t>
+      </w:r>
+    </w:p>
+    <w:p>
+      <w:pPr>
+        <w:jc w:val="both"/>
+      </w:pPr>
+      <w:r>
+        <w:t xml:space="preserve">No hay restricciones donde podría estar alojado el CTP </w:t>
+      </w:r>
+      <w:proofErr w:type="spellStart"/>
+      <w:r>
+        <w:t>RestConnector</w:t>
+      </w:r>
+      <w:proofErr w:type="spellEnd"/>
+      <w:r>
+        <w:t xml:space="preserve"> (RC), lo que elimina</w:t>
+      </w:r>
+      <w:r>
+        <w:t xml:space="preserve"> el único punto de falla, ya que podría haber varias instancias ejecutando al mismo tiempo, especialmente en los organismos clientes. Aún así puede convertirse en un cuello de botella y la carga de configuración de todos los ser vicios GIS sigue siendo grande.</w:t>
+      </w:r>
+    </w:p>
+    <w:p>
+      <w:pPr>
+        <w:jc w:val="both"/>
+      </w:pPr>
+      <w:r>
+        <w:t>L</w:t>
+      </w:r>
+      <w:r>
+        <w:t xml:space="preserve">os CTP </w:t>
+      </w:r>
+      <w:proofErr w:type="spellStart"/>
+      <w:r>
+        <w:t>SoapConnector</w:t>
+      </w:r>
+      <w:proofErr w:type="spellEnd"/>
+      <w:r>
+        <w:t xml:space="preserve"> (SC) se alojan en los proveedores como antes. Acá surge un problema interesante con el manejo de las direcciones lógicas y físicas de los servicios en cuesti</w:t>
+      </w:r>
+      <w:r>
+        <w:t>ón que es explicado anteriormente en el punto 3.4.1</w:t>
+      </w:r>
+      <w:r>
+        <w:t>.</w:t>
+      </w:r>
+    </w:p>
+    <w:p>
+      <w:pPr>
+        <w:pStyle w:val="Heading4"/>
+        <w:jc w:val="both"/>
+      </w:pPr>
+      <w:proofErr w:type="spellStart"/>
+      <w:r>
+        <w:t>CTPs</w:t>
+      </w:r>
+      <w:proofErr w:type="spellEnd"/>
+      <w:r>
+        <w:t xml:space="preserve"> dentro de la PGE</w:t>
+      </w:r>
+    </w:p>
+    <w:p>
+      <w:pPr>
+        <w:jc w:val="both"/>
+      </w:pPr>
+      <w:r>
+        <w:t>Por motivo de dotar a los CTP de una infraestructura poderosa, eliminando así los problemas de cuello de botella y problemas de seguridad, también se exploró la opción que los CTP estuvieran dentro de la PGE. Esto implicaría modificar la PGE para incluir un punto de entrada del tipo REST. Lo cual es descartado porque la premisa del proyecto es no modificar y adaptarse a las soluciones existentes, para facilitar la rápida adopción. Eso incluye los clientes GIS, los servidores de mapas y la PGE.</w:t>
+      </w:r>
+    </w:p>
+    <w:p>
+      <w:pPr>
+        <w:pStyle w:val="Heading4"/>
+        <w:jc w:val="both"/>
+      </w:pPr>
+      <w:proofErr w:type="spellStart"/>
+      <w:r>
+        <w:t>CTPs</w:t>
+      </w:r>
+      <w:proofErr w:type="spellEnd"/>
+      <w:r>
+        <w:t xml:space="preserve"> en distribución ampliada</w:t>
+      </w:r>
+    </w:p>
+    <w:p>
+      <w:pPr>
+        <w:jc w:val="both"/>
+      </w:pPr>
+      <w:r>
+        <w:t>La arquitectura finalmente propuesta toma los criterios antes planteados, minimiza los problemas encontrados y reduce los riesgos ya mencionados. Hace uso extensivo de los recursos disponibles en la PGE.</w:t>
+      </w:r>
+    </w:p>
+    <w:p>
+      <w:pPr>
+        <w:jc w:val="both"/>
+      </w:pPr>
+      <w:r>
+        <w:t xml:space="preserve">Primero se plantea instanciar un servidor CTP SC por cada servidor de mapas </w:t>
+      </w:r>
+      <w:r>
+        <w:t xml:space="preserve">a proteger en la PGE. Esto elimina uno de los mapeos de direcciones del servicio, lo que evita modificar la PGE. Además estos CTP SC estarán </w:t>
+      </w:r>
+      <w:proofErr w:type="spellStart"/>
+      <w:r>
+        <w:t>hosteados</w:t>
+      </w:r>
+      <w:proofErr w:type="spellEnd"/>
+      <w:r>
+        <w:t xml:space="preserve"> en los </w:t>
+      </w:r>
+      <w:proofErr w:type="spellStart"/>
+      <w:r>
+        <w:t>Execution</w:t>
+      </w:r>
+      <w:proofErr w:type="spellEnd"/>
+      <w:r>
+        <w:t xml:space="preserve"> </w:t>
+      </w:r>
+      <w:proofErr w:type="spellStart"/>
+      <w:r>
+        <w:t>Environment</w:t>
+      </w:r>
+      <w:proofErr w:type="spellEnd"/>
+      <w:r>
+        <w:t xml:space="preserve"> provistos por la PGE, lo cual elimina el problema de infraestructuras pobres en los entes.</w:t>
+      </w:r>
+    </w:p>
+    <w:p>
+      <w:pPr>
+        <w:jc w:val="both"/>
+      </w:pPr>
       <w:r>
         <w:lastRenderedPageBreak/>
-        <w:t>enmascara el servidor de mapas recibiendo los pedidos SOAP provenientes de la PGE y los transforma a un pedido REST nuevamente.</w:t>
-      </w:r>
-    </w:p>
-    <w:p>
-      <w:pPr>
-        <w:jc w:val="both"/>
-      </w:pPr>
-      <w:r>
-        <w:t xml:space="preserve">No hay restricciones donde podría estar alojado el CTP </w:t>
-      </w:r>
-      <w:proofErr w:type="spellStart"/>
-      <w:r>
-        <w:t>RestConnector</w:t>
-      </w:r>
-      <w:proofErr w:type="spellEnd"/>
-      <w:r>
-        <w:t xml:space="preserve"> (RC), lo que elimina</w:t>
-      </w:r>
-      <w:r>
-        <w:t xml:space="preserve"> el único punto de falla, ya que podría haber varias instancias ejecutando al mismo tiempo, especialmente en los organismos clientes. Aún así puede convertirse en un cuello de botella y la carga de configuración de todos los ser vicios GIS sigue siendo grande.</w:t>
-      </w:r>
-    </w:p>
-    <w:p>
-      <w:pPr>
-        <w:jc w:val="both"/>
-      </w:pPr>
-      <w:r>
-        <w:t>L</w:t>
-      </w:r>
-      <w:r>
-        <w:t xml:space="preserve">os CTP </w:t>
-      </w:r>
-      <w:proofErr w:type="spellStart"/>
-      <w:r>
-        <w:t>SoapConnector</w:t>
-      </w:r>
-      <w:proofErr w:type="spellEnd"/>
-      <w:r>
-        <w:t xml:space="preserve"> (SC) se alojan en los proveedores como antes. Acá surge un problema interesante con el manejo de las direcciones lógicas y físicas de los servicios en cuesti</w:t>
-      </w:r>
-      <w:r>
-        <w:t>ón que es explicado anteriormente en el punto 3.4.1</w:t>
+        <w:t xml:space="preserve">Segundo, cada organismo que quiera consumir servicios geográficos deberá </w:t>
+      </w:r>
+      <w:proofErr w:type="spellStart"/>
+      <w:r>
+        <w:t>hostear</w:t>
+      </w:r>
+      <w:proofErr w:type="spellEnd"/>
+      <w:r>
+        <w:t xml:space="preserve"> su propio CTP RC, configurando solo los servicios que requiera para sus tareas. Permite reducir la configuración a su mínima expresión y responsabiliza al organismo cliente de los permisos que da sobre los servicios. Estos CTP RC no deben estar accesibles por el público general, solo personal autorizado</w:t>
+      </w:r>
+      <w:r>
+        <w:t xml:space="preserve"> dentro del organismo</w:t>
       </w:r>
       <w:r>
         <w:t>.</w:t>
@@ -9650,167 +11858,65 @@
     </w:p>
     <w:p>
       <w:pPr>
+        <w:jc w:val="both"/>
+      </w:pPr>
+      <w:r>
+        <w:t xml:space="preserve">Por último para aquellos organismos proveedores, que deseen exponer información pública, deberán </w:t>
+      </w:r>
+      <w:proofErr w:type="spellStart"/>
+      <w:r>
+        <w:t>hostear</w:t>
+      </w:r>
+      <w:proofErr w:type="spellEnd"/>
+      <w:r>
+        <w:t xml:space="preserve"> su propio CTP RC, el cual contendrá configurado solo los servicios propios.</w:t>
+      </w:r>
+    </w:p>
+    <w:p>
+      <w:pPr>
+        <w:jc w:val="both"/>
+      </w:pPr>
+      <w:r>
+        <w:t>Esta solución permite además que si un CTP RC de información pública es atacado, el acceso a esa información sigue estando disponible para los organismos clientes ya que acceden desde sus propios CTP RC.</w:t>
+      </w:r>
+    </w:p>
+    <w:p>
+      <w:pPr>
+        <w:pStyle w:val="Heading3"/>
+        <w:jc w:val="both"/>
+      </w:pPr>
+      <w:bookmarkStart w:id="34" w:name="_Toc410930574"/>
+      <w:r>
+        <w:t xml:space="preserve">Configuración de los </w:t>
+      </w:r>
+      <w:proofErr w:type="spellStart"/>
+      <w:r>
+        <w:t>ctps</w:t>
+      </w:r>
+      <w:proofErr w:type="spellEnd"/>
+      <w:r>
+        <w:t xml:space="preserve"> y </w:t>
+      </w:r>
+      <w:proofErr w:type="spellStart"/>
+      <w:r>
+        <w:t>pge</w:t>
+      </w:r>
+      <w:bookmarkEnd w:id="34"/>
+      <w:proofErr w:type="spellEnd"/>
+    </w:p>
+    <w:p>
+      <w:pPr>
+        <w:jc w:val="both"/>
+      </w:pPr>
+      <w:r>
+        <w:t xml:space="preserve">Visto toda la información que se debe manejar en los CTP, esta sección describe el modelo de datos utilizado para el CTP RC, para soportar la configuración de diferentes servicios y sus propiedades de seguridad. También se describe un modelo básico que se utilizó para el simulador de la PGE creado en el proyecto. </w:t>
+      </w:r>
+    </w:p>
+    <w:p>
+      <w:pPr>
         <w:pStyle w:val="Heading4"/>
-        <w:jc w:val="both"/>
-      </w:pPr>
-      <w:proofErr w:type="spellStart"/>
-      <w:r>
-        <w:t>CTPs</w:t>
-      </w:r>
-      <w:proofErr w:type="spellEnd"/>
-      <w:r>
-        <w:t xml:space="preserve"> dentro de la PGE</w:t>
-      </w:r>
-    </w:p>
-    <w:p>
-      <w:pPr>
-        <w:jc w:val="both"/>
-      </w:pPr>
-      <w:r>
-        <w:t>Por motivo de dotar a los CTP de una infraestructura poderosa, eliminando así los problemas de cuello de botella y problemas de seguridad, también se exploró la opción que los CTP estuvieran dentro de la PGE. Esto implicaría modificar la PGE para incluir un punto de entrada del tipo REST. Lo cual es descartado porque la premisa del proyecto es no modificar y adaptarse a las soluciones existentes, para facilitar la rápida adopción. Eso incluye los clientes GIS, los servidores de mapas y la PGE.</w:t>
-      </w:r>
-    </w:p>
-    <w:p>
-      <w:pPr>
-        <w:pStyle w:val="Heading4"/>
-        <w:jc w:val="both"/>
-      </w:pPr>
-      <w:proofErr w:type="spellStart"/>
-      <w:r>
-        <w:t>CTPs</w:t>
-      </w:r>
-      <w:proofErr w:type="spellEnd"/>
-      <w:r>
-        <w:t xml:space="preserve"> en distribución ampliada</w:t>
-      </w:r>
-    </w:p>
-    <w:p>
-      <w:pPr>
-        <w:jc w:val="both"/>
-      </w:pPr>
-      <w:r>
-        <w:t>La arquitectura finalmente propuesta toma los criterios antes planteados, minimiza los problemas encontrados y reduce los riesgos ya mencionados. Hace uso extensivo de los recursos disponibles en la PGE.</w:t>
-      </w:r>
-    </w:p>
-    <w:p>
-      <w:pPr>
-        <w:jc w:val="both"/>
-      </w:pPr>
-      <w:r>
-        <w:t xml:space="preserve">Primero se plantea instanciar un servidor CTP SC por cada servidor de mapas </w:t>
-      </w:r>
-      <w:r>
-        <w:t xml:space="preserve">a proteger en la PGE. Esto elimina uno de los mapeos de direcciones del servicio, lo que evita modificar la PGE. Además estos CTP SC estarán </w:t>
-      </w:r>
-      <w:proofErr w:type="spellStart"/>
-      <w:r>
-        <w:t>hosteados</w:t>
-      </w:r>
-      <w:proofErr w:type="spellEnd"/>
-      <w:r>
-        <w:t xml:space="preserve"> en los </w:t>
-      </w:r>
-      <w:proofErr w:type="spellStart"/>
-      <w:r>
-        <w:t>Execution</w:t>
-      </w:r>
-      <w:proofErr w:type="spellEnd"/>
-      <w:r>
-        <w:t xml:space="preserve"> </w:t>
-      </w:r>
-      <w:proofErr w:type="spellStart"/>
-      <w:r>
-        <w:t>Environment</w:t>
-      </w:r>
-      <w:proofErr w:type="spellEnd"/>
-      <w:r>
-        <w:t xml:space="preserve"> provistos por la PGE, lo cual elimina el problema de infraestructuras pobres en los entes.</w:t>
-      </w:r>
-    </w:p>
-    <w:p>
-      <w:pPr>
-        <w:jc w:val="both"/>
-      </w:pPr>
-      <w:r>
-        <w:t xml:space="preserve">Segundo, cada organismo que quiera consumir servicios geográficos deberá </w:t>
-      </w:r>
-      <w:proofErr w:type="spellStart"/>
-      <w:r>
-        <w:t>hostear</w:t>
-      </w:r>
-      <w:proofErr w:type="spellEnd"/>
-      <w:r>
-        <w:t xml:space="preserve"> su propio CTP RC, configurando solo los servicios que requiera para sus tareas. Permite reducir la configuración a su mínima expresión y responsabiliza al organismo cliente de los permisos que da sobre los servicios. Estos CTP RC no deben estar accesibles por el público general, solo personal autorizado</w:t>
-      </w:r>
-      <w:r>
-        <w:t xml:space="preserve"> dentro del organismo</w:t>
-      </w:r>
-      <w:r>
-        <w:t>.</w:t>
-      </w:r>
-    </w:p>
-    <w:p>
-      <w:pPr>
-        <w:jc w:val="both"/>
-      </w:pPr>
-      <w:r>
-        <w:t xml:space="preserve">Por último para aquellos organismos proveedores, que deseen exponer información pública, deberán </w:t>
-      </w:r>
-      <w:proofErr w:type="spellStart"/>
-      <w:r>
-        <w:t>hostear</w:t>
-      </w:r>
-      <w:proofErr w:type="spellEnd"/>
-      <w:r>
-        <w:t xml:space="preserve"> su propio CTP RC, el cual contendrá configurado solo los servicios propios.</w:t>
-      </w:r>
-    </w:p>
-    <w:p>
-      <w:pPr>
-        <w:jc w:val="both"/>
-      </w:pPr>
-      <w:r>
-        <w:t>Esta solución permite además que si un CTP RC de información pública es atacado, el acceso a esa información sigue estando disponible para los organismos clientes ya que acceden desde sus propios CTP RC.</w:t>
-      </w:r>
-    </w:p>
-    <w:p>
-      <w:pPr>
-        <w:pStyle w:val="Heading3"/>
-        <w:jc w:val="both"/>
-      </w:pPr>
-      <w:bookmarkStart w:id="33" w:name="_Toc410930574"/>
-      <w:r>
-        <w:t xml:space="preserve">Configuración de los </w:t>
-      </w:r>
-      <w:proofErr w:type="spellStart"/>
-      <w:r>
-        <w:t>ctps</w:t>
-      </w:r>
-      <w:proofErr w:type="spellEnd"/>
-      <w:r>
-        <w:t xml:space="preserve"> y </w:t>
-      </w:r>
-      <w:proofErr w:type="spellStart"/>
-      <w:r>
-        <w:t>pge</w:t>
-      </w:r>
-      <w:bookmarkEnd w:id="33"/>
-      <w:proofErr w:type="spellEnd"/>
-    </w:p>
-    <w:p>
-      <w:pPr>
-        <w:jc w:val="both"/>
-      </w:pPr>
-      <w:r>
-        <w:t xml:space="preserve">Visto toda la información que se debe manejar en los CTP, esta sección describe el modelo de datos utilizado para el CTP RC, para soportar la configuración de diferentes servicios y sus propiedades de seguridad. También se describe un modelo básico que se utilizó para el simulador de la PGE creado en el proyecto. </w:t>
-      </w:r>
-    </w:p>
-    <w:p>
-      <w:pPr>
-        <w:pStyle w:val="Heading4"/>
-      </w:pPr>
-      <w:r>
-        <w:lastRenderedPageBreak/>
+      </w:pPr>
+      <w:r>
         <w:t xml:space="preserve">CTP </w:t>
       </w:r>
       <w:proofErr w:type="spellStart"/>
@@ -9848,7 +11954,7 @@
                     <pic:cNvPicPr/>
                   </pic:nvPicPr>
                   <pic:blipFill>
-                    <a:blip r:embed="rId20" cstate="print"/>
+                    <a:blip r:embed="rId21" cstate="print"/>
                     <a:stretch>
                       <a:fillRect/>
                     </a:stretch>
@@ -9885,6 +11991,7 @@
         <w:pStyle w:val="Heading4"/>
       </w:pPr>
       <w:r>
+        <w:lastRenderedPageBreak/>
         <w:t xml:space="preserve">CTP </w:t>
       </w:r>
       <w:proofErr w:type="spellStart"/>
@@ -9975,7 +12082,7 @@
             <w:pPr>
               <w:jc w:val="center"/>
             </w:pPr>
-            <w:hyperlink r:id="rId21" w:history="1">
+            <w:hyperlink r:id="rId22" w:history="1">
               <w:r>
                 <w:rPr>
                   <w:rStyle w:val="Hyperlink"/>
@@ -10205,7 +12312,6 @@
         <w:rPr>
           <w:noProof/>
         </w:rPr>
-        <w:lastRenderedPageBreak/>
         <w:drawing>
           <wp:inline distT="0" distB="0" distL="0" distR="0">
             <wp:extent cx="3581900" cy="3439005"/>
@@ -10222,7 +12328,7 @@
                     <pic:cNvPicPr/>
                   </pic:nvPicPr>
                   <pic:blipFill>
-                    <a:blip r:embed="rId22" cstate="print"/>
+                    <a:blip r:embed="rId23" cstate="print"/>
                     <a:stretch>
                       <a:fillRect/>
                     </a:stretch>
@@ -10269,22 +12375,22 @@
         <w:pStyle w:val="Heading1"/>
         <w:jc w:val="both"/>
       </w:pPr>
-      <w:bookmarkStart w:id="34" w:name="_Toc410930575"/>
+      <w:bookmarkStart w:id="35" w:name="_Toc410930575"/>
       <w:r>
         <w:lastRenderedPageBreak/>
         <w:t>Diseño e implementación</w:t>
       </w:r>
-      <w:bookmarkEnd w:id="34"/>
+      <w:bookmarkEnd w:id="35"/>
     </w:p>
     <w:p>
       <w:pPr>
         <w:pStyle w:val="Heading2"/>
       </w:pPr>
-      <w:bookmarkStart w:id="35" w:name="_Toc410930576"/>
+      <w:bookmarkStart w:id="36" w:name="_Toc410930576"/>
       <w:r>
         <w:t>Arquitectura</w:t>
       </w:r>
-      <w:bookmarkEnd w:id="35"/>
+      <w:bookmarkEnd w:id="36"/>
     </w:p>
     <w:p>
       <w:pPr>
@@ -10367,7 +12473,7 @@
                     </pic:cNvPicPr>
                   </pic:nvPicPr>
                   <pic:blipFill>
-                    <a:blip r:embed="rId23" cstate="print"/>
+                    <a:blip r:embed="rId24" cstate="print"/>
                     <a:srcRect/>
                     <a:stretch>
                       <a:fillRect/>
@@ -10596,11 +12702,11 @@
       <w:pPr>
         <w:pStyle w:val="Heading3"/>
       </w:pPr>
-      <w:bookmarkStart w:id="36" w:name="_Toc410930577"/>
+      <w:bookmarkStart w:id="37" w:name="_Toc410930577"/>
       <w:r>
         <w:t>Diagramas de actividad</w:t>
       </w:r>
-      <w:bookmarkEnd w:id="36"/>
+      <w:bookmarkEnd w:id="37"/>
     </w:p>
     <w:p>
       <w:r>
@@ -10631,7 +12737,7 @@
                     </pic:cNvPicPr>
                   </pic:nvPicPr>
                   <pic:blipFill>
-                    <a:blip r:embed="rId24" cstate="print"/>
+                    <a:blip r:embed="rId25" cstate="print"/>
                     <a:srcRect/>
                     <a:stretch>
                       <a:fillRect/>
@@ -10669,11 +12775,11 @@
       <w:pPr>
         <w:pStyle w:val="Heading2"/>
       </w:pPr>
-      <w:bookmarkStart w:id="37" w:name="_Toc410930578"/>
+      <w:bookmarkStart w:id="38" w:name="_Toc410930578"/>
       <w:r>
         <w:t>Implementación, diagrama de componentes, productos utilizados</w:t>
       </w:r>
-      <w:bookmarkEnd w:id="37"/>
+      <w:bookmarkEnd w:id="38"/>
     </w:p>
     <w:p>
       <w:pPr>
@@ -10777,7 +12883,7 @@
                     </pic:cNvPicPr>
                   </pic:nvPicPr>
                   <pic:blipFill>
-                    <a:blip r:embed="rId25" cstate="print"/>
+                    <a:blip r:embed="rId26" cstate="print"/>
                     <a:srcRect/>
                     <a:stretch>
                       <a:fillRect/>
@@ -11272,7 +13378,7 @@
                     </pic:cNvPicPr>
                   </pic:nvPicPr>
                   <pic:blipFill>
-                    <a:blip r:embed="rId26" cstate="print"/>
+                    <a:blip r:embed="rId27" cstate="print"/>
                     <a:srcRect/>
                     <a:stretch>
                       <a:fillRect/>
@@ -11482,12 +13588,12 @@
         <w:pStyle w:val="Heading1"/>
         <w:jc w:val="both"/>
       </w:pPr>
-      <w:bookmarkStart w:id="38" w:name="_Toc410930579"/>
+      <w:bookmarkStart w:id="39" w:name="_Toc410930579"/>
       <w:r>
         <w:lastRenderedPageBreak/>
         <w:t>Caso de Estudio</w:t>
       </w:r>
-      <w:bookmarkEnd w:id="38"/>
+      <w:bookmarkEnd w:id="39"/>
     </w:p>
     <w:p>
       <w:pPr>
@@ -11507,11 +13613,11 @@
         <w:pStyle w:val="Heading2"/>
         <w:jc w:val="both"/>
       </w:pPr>
-      <w:bookmarkStart w:id="39" w:name="_Toc410930580"/>
+      <w:bookmarkStart w:id="40" w:name="_Toc410930580"/>
       <w:r>
         <w:t>Plataforma de Middleware</w:t>
       </w:r>
-      <w:bookmarkEnd w:id="39"/>
+      <w:bookmarkEnd w:id="40"/>
     </w:p>
     <w:p>
       <w:pPr>
@@ -11552,7 +13658,7 @@
                     </pic:cNvPicPr>
                   </pic:nvPicPr>
                   <pic:blipFill>
-                    <a:blip r:embed="rId27" cstate="print"/>
+                    <a:blip r:embed="rId28" cstate="print"/>
                     <a:srcRect/>
                     <a:stretch>
                       <a:fillRect/>
@@ -11705,11 +13811,11 @@
         <w:pStyle w:val="Heading3"/>
         <w:jc w:val="both"/>
       </w:pPr>
-      <w:bookmarkStart w:id="40" w:name="_Toc410930581"/>
+      <w:bookmarkStart w:id="41" w:name="_Toc410930581"/>
       <w:r>
         <w:t>Componentes de la Plataforma de Middleware</w:t>
       </w:r>
-      <w:bookmarkEnd w:id="40"/>
+      <w:bookmarkEnd w:id="41"/>
     </w:p>
     <w:p>
       <w:pPr>
@@ -11737,7 +13843,7 @@
                     </pic:cNvPicPr>
                   </pic:nvPicPr>
                   <pic:blipFill>
-                    <a:blip r:embed="rId28" cstate="print"/>
+                    <a:blip r:embed="rId29" cstate="print"/>
                     <a:srcRect/>
                     <a:stretch>
                       <a:fillRect/>
@@ -11941,7 +14047,7 @@
                     </pic:cNvPicPr>
                   </pic:nvPicPr>
                   <pic:blipFill>
-                    <a:blip r:embed="rId29" cstate="print"/>
+                    <a:blip r:embed="rId30" cstate="print"/>
                     <a:srcRect/>
                     <a:stretch>
                       <a:fillRect/>
@@ -12097,11 +14203,11 @@
         <w:pStyle w:val="Heading2"/>
         <w:jc w:val="both"/>
       </w:pPr>
-      <w:bookmarkStart w:id="41" w:name="_Toc410930582"/>
+      <w:bookmarkStart w:id="42" w:name="_Toc410930582"/>
       <w:r>
         <w:t>Sistema de Seguridad</w:t>
       </w:r>
-      <w:bookmarkEnd w:id="41"/>
+      <w:bookmarkEnd w:id="42"/>
     </w:p>
     <w:p>
       <w:pPr>
@@ -12137,7 +14243,7 @@
                     </pic:cNvPicPr>
                   </pic:nvPicPr>
                   <pic:blipFill>
-                    <a:blip r:embed="rId30" cstate="print"/>
+                    <a:blip r:embed="rId31" cstate="print"/>
                     <a:srcRect/>
                     <a:stretch>
                       <a:fillRect/>
@@ -12231,11 +14337,11 @@
         <w:pStyle w:val="Heading3"/>
         <w:jc w:val="both"/>
       </w:pPr>
-      <w:bookmarkStart w:id="42" w:name="_Toc410930583"/>
+      <w:bookmarkStart w:id="43" w:name="_Toc410930583"/>
       <w:r>
         <w:t>Componentes del Sistema de Seguridad</w:t>
       </w:r>
-      <w:bookmarkEnd w:id="42"/>
+      <w:bookmarkEnd w:id="43"/>
     </w:p>
     <w:p>
       <w:pPr>
@@ -12268,7 +14374,7 @@
                     </pic:cNvPicPr>
                   </pic:nvPicPr>
                   <pic:blipFill>
-                    <a:blip r:embed="rId31" cstate="print"/>
+                    <a:blip r:embed="rId32" cstate="print"/>
                     <a:srcRect/>
                     <a:stretch>
                       <a:fillRect/>
@@ -12351,7 +14457,7 @@
       <w:pPr>
         <w:pStyle w:val="Heading1"/>
       </w:pPr>
-      <w:bookmarkStart w:id="43" w:name="_Toc410930584"/>
+      <w:bookmarkStart w:id="44" w:name="_Toc410930584"/>
       <w:r>
         <w:rPr>
           <w:rFonts w:eastAsiaTheme="minorEastAsia"/>
@@ -12359,7 +14465,7 @@
         <w:lastRenderedPageBreak/>
         <w:t>Conclusiones y trabajo a futuro</w:t>
       </w:r>
-      <w:bookmarkEnd w:id="43"/>
+      <w:bookmarkEnd w:id="44"/>
       <w:r>
         <w:rPr>
           <w:rFonts w:eastAsiaTheme="minorEastAsia"/>
@@ -12389,7 +14495,7 @@
         </w:rPr>
       </w:sdtEndPr>
       <w:sdtContent>
-        <w:bookmarkStart w:id="44" w:name="_Toc410930585" w:displacedByCustomXml="prev"/>
+        <w:bookmarkStart w:id="45" w:name="_Toc410930585" w:displacedByCustomXml="prev"/>
         <w:p>
           <w:pPr>
             <w:pStyle w:val="Heading1"/>
@@ -12398,7 +14504,7 @@
           <w:r>
             <w:t>Referencias</w:t>
           </w:r>
-          <w:bookmarkEnd w:id="44"/>
+          <w:bookmarkEnd w:id="45"/>
         </w:p>
         <w:sdt>
           <w:sdtPr>
@@ -12932,7 +15038,7 @@
       </w:pPr>
     </w:p>
     <w:sectPr>
-      <w:footerReference w:type="default" r:id="rId32"/>
+      <w:footerReference w:type="default" r:id="rId33"/>
       <w:pgSz w:w="11906" w:h="16838"/>
       <w:pgMar w:top="1417" w:right="1701" w:bottom="1417" w:left="1701" w:header="708" w:footer="708" w:gutter="0"/>
       <w:cols w:space="708"/>
@@ -13366,6 +15472,92 @@
     </w:lvl>
   </w:abstractNum>
   <w:abstractNum w:abstractNumId="1">
+    <w:nsid w:val="04904B14"/>
+    <w:multiLevelType w:val="hybridMultilevel"/>
+    <w:tmpl w:val="285E0F52"/>
+    <w:lvl w:ilvl="0" w:tplc="380A000F">
+      <w:start w:val="1"/>
+      <w:numFmt w:val="decimal"/>
+      <w:lvlText w:val="%1."/>
+      <w:lvlJc w:val="left"/>
+      <w:pPr>
+        <w:ind w:left="720" w:hanging="360"/>
+      </w:pPr>
+    </w:lvl>
+    <w:lvl w:ilvl="1" w:tplc="380A0019" w:tentative="1">
+      <w:start w:val="1"/>
+      <w:numFmt w:val="lowerLetter"/>
+      <w:lvlText w:val="%2."/>
+      <w:lvlJc w:val="left"/>
+      <w:pPr>
+        <w:ind w:left="1440" w:hanging="360"/>
+      </w:pPr>
+    </w:lvl>
+    <w:lvl w:ilvl="2" w:tplc="380A001B" w:tentative="1">
+      <w:start w:val="1"/>
+      <w:numFmt w:val="lowerRoman"/>
+      <w:lvlText w:val="%3."/>
+      <w:lvlJc w:val="right"/>
+      <w:pPr>
+        <w:ind w:left="2160" w:hanging="180"/>
+      </w:pPr>
+    </w:lvl>
+    <w:lvl w:ilvl="3" w:tplc="380A000F" w:tentative="1">
+      <w:start w:val="1"/>
+      <w:numFmt w:val="decimal"/>
+      <w:lvlText w:val="%4."/>
+      <w:lvlJc w:val="left"/>
+      <w:pPr>
+        <w:ind w:left="2880" w:hanging="360"/>
+      </w:pPr>
+    </w:lvl>
+    <w:lvl w:ilvl="4" w:tplc="380A0019" w:tentative="1">
+      <w:start w:val="1"/>
+      <w:numFmt w:val="lowerLetter"/>
+      <w:lvlText w:val="%5."/>
+      <w:lvlJc w:val="left"/>
+      <w:pPr>
+        <w:ind w:left="3600" w:hanging="360"/>
+      </w:pPr>
+    </w:lvl>
+    <w:lvl w:ilvl="5" w:tplc="380A001B" w:tentative="1">
+      <w:start w:val="1"/>
+      <w:numFmt w:val="lowerRoman"/>
+      <w:lvlText w:val="%6."/>
+      <w:lvlJc w:val="right"/>
+      <w:pPr>
+        <w:ind w:left="4320" w:hanging="180"/>
+      </w:pPr>
+    </w:lvl>
+    <w:lvl w:ilvl="6" w:tplc="380A000F" w:tentative="1">
+      <w:start w:val="1"/>
+      <w:numFmt w:val="decimal"/>
+      <w:lvlText w:val="%7."/>
+      <w:lvlJc w:val="left"/>
+      <w:pPr>
+        <w:ind w:left="5040" w:hanging="360"/>
+      </w:pPr>
+    </w:lvl>
+    <w:lvl w:ilvl="7" w:tplc="380A0019" w:tentative="1">
+      <w:start w:val="1"/>
+      <w:numFmt w:val="lowerLetter"/>
+      <w:lvlText w:val="%8."/>
+      <w:lvlJc w:val="left"/>
+      <w:pPr>
+        <w:ind w:left="5760" w:hanging="360"/>
+      </w:pPr>
+    </w:lvl>
+    <w:lvl w:ilvl="8" w:tplc="380A001B" w:tentative="1">
+      <w:start w:val="1"/>
+      <w:numFmt w:val="lowerRoman"/>
+      <w:lvlText w:val="%9."/>
+      <w:lvlJc w:val="right"/>
+      <w:pPr>
+        <w:ind w:left="6480" w:hanging="180"/>
+      </w:pPr>
+    </w:lvl>
+  </w:abstractNum>
+  <w:abstractNum w:abstractNumId="2">
     <w:nsid w:val="08537A14"/>
     <w:multiLevelType w:val="hybridMultilevel"/>
     <w:tmpl w:val="62F6FA20"/>
@@ -13478,7 +15670,7 @@
       </w:rPr>
     </w:lvl>
   </w:abstractNum>
-  <w:abstractNum w:abstractNumId="2">
+  <w:abstractNum w:abstractNumId="3">
     <w:nsid w:val="10FC35A4"/>
     <w:multiLevelType w:val="multilevel"/>
     <w:tmpl w:val="0A9A0C22"/>
@@ -13591,10 +15783,10 @@
       </w:pPr>
     </w:lvl>
   </w:abstractNum>
-  <w:abstractNum w:abstractNumId="3">
+  <w:abstractNum w:abstractNumId="4">
     <w:nsid w:val="15982E07"/>
     <w:multiLevelType w:val="multilevel"/>
-    <w:tmpl w:val="380A0025"/>
+    <w:tmpl w:val="264A31CE"/>
     <w:lvl w:ilvl="0">
       <w:start w:val="1"/>
       <w:numFmt w:val="decimal"/>
@@ -13686,7 +15878,7 @@
       </w:pPr>
     </w:lvl>
   </w:abstractNum>
-  <w:abstractNum w:abstractNumId="4">
+  <w:abstractNum w:abstractNumId="5">
     <w:nsid w:val="21671B26"/>
     <w:multiLevelType w:val="hybridMultilevel"/>
     <w:tmpl w:val="81088D8E"/>
@@ -13799,7 +15991,7 @@
       </w:rPr>
     </w:lvl>
   </w:abstractNum>
-  <w:abstractNum w:abstractNumId="5">
+  <w:abstractNum w:abstractNumId="6">
     <w:nsid w:val="24D362F8"/>
     <w:multiLevelType w:val="hybridMultilevel"/>
     <w:tmpl w:val="0C08CACE"/>
@@ -13888,7 +16080,7 @@
       </w:pPr>
     </w:lvl>
   </w:abstractNum>
-  <w:abstractNum w:abstractNumId="6">
+  <w:abstractNum w:abstractNumId="7">
     <w:nsid w:val="4FEB2B14"/>
     <w:multiLevelType w:val="hybridMultilevel"/>
     <w:tmpl w:val="C9AC6FAA"/>
@@ -14001,26 +16193,145 @@
       </w:rPr>
     </w:lvl>
   </w:abstractNum>
+  <w:abstractNum w:abstractNumId="8">
+    <w:nsid w:val="7F9018D3"/>
+    <w:multiLevelType w:val="multilevel"/>
+    <w:tmpl w:val="2924D006"/>
+    <w:lvl w:ilvl="0">
+      <w:start w:val="1"/>
+      <w:numFmt w:val="decimal"/>
+      <w:lvlText w:val="%1"/>
+      <w:lvlJc w:val="left"/>
+      <w:pPr>
+        <w:ind w:left="360" w:hanging="360"/>
+      </w:pPr>
+      <w:rPr>
+        <w:rFonts w:hint="default"/>
+      </w:rPr>
+    </w:lvl>
+    <w:lvl w:ilvl="1">
+      <w:start w:val="1"/>
+      <w:numFmt w:val="decimal"/>
+      <w:lvlText w:val="%1.%2"/>
+      <w:lvlJc w:val="left"/>
+      <w:pPr>
+        <w:ind w:left="360" w:hanging="360"/>
+      </w:pPr>
+      <w:rPr>
+        <w:rFonts w:hint="default"/>
+      </w:rPr>
+    </w:lvl>
+    <w:lvl w:ilvl="2">
+      <w:start w:val="1"/>
+      <w:numFmt w:val="decimal"/>
+      <w:lvlText w:val="%1.%2.%3"/>
+      <w:lvlJc w:val="left"/>
+      <w:pPr>
+        <w:ind w:left="720" w:hanging="720"/>
+      </w:pPr>
+      <w:rPr>
+        <w:rFonts w:hint="default"/>
+      </w:rPr>
+    </w:lvl>
+    <w:lvl w:ilvl="3">
+      <w:start w:val="1"/>
+      <w:numFmt w:val="decimal"/>
+      <w:lvlText w:val="%1.%2.%3.%4"/>
+      <w:lvlJc w:val="left"/>
+      <w:pPr>
+        <w:ind w:left="720" w:hanging="720"/>
+      </w:pPr>
+      <w:rPr>
+        <w:rFonts w:hint="default"/>
+      </w:rPr>
+    </w:lvl>
+    <w:lvl w:ilvl="4">
+      <w:start w:val="1"/>
+      <w:numFmt w:val="decimal"/>
+      <w:lvlText w:val="%1.%2.%3.%4.%5"/>
+      <w:lvlJc w:val="left"/>
+      <w:pPr>
+        <w:ind w:left="1080" w:hanging="1080"/>
+      </w:pPr>
+      <w:rPr>
+        <w:rFonts w:hint="default"/>
+      </w:rPr>
+    </w:lvl>
+    <w:lvl w:ilvl="5">
+      <w:start w:val="1"/>
+      <w:numFmt w:val="decimal"/>
+      <w:lvlText w:val="%1.%2.%3.%4.%5.%6"/>
+      <w:lvlJc w:val="left"/>
+      <w:pPr>
+        <w:ind w:left="1080" w:hanging="1080"/>
+      </w:pPr>
+      <w:rPr>
+        <w:rFonts w:hint="default"/>
+      </w:rPr>
+    </w:lvl>
+    <w:lvl w:ilvl="6">
+      <w:start w:val="1"/>
+      <w:numFmt w:val="decimal"/>
+      <w:lvlText w:val="%1.%2.%3.%4.%5.%6.%7"/>
+      <w:lvlJc w:val="left"/>
+      <w:pPr>
+        <w:ind w:left="1440" w:hanging="1440"/>
+      </w:pPr>
+      <w:rPr>
+        <w:rFonts w:hint="default"/>
+      </w:rPr>
+    </w:lvl>
+    <w:lvl w:ilvl="7">
+      <w:start w:val="1"/>
+      <w:numFmt w:val="decimal"/>
+      <w:lvlText w:val="%1.%2.%3.%4.%5.%6.%7.%8"/>
+      <w:lvlJc w:val="left"/>
+      <w:pPr>
+        <w:ind w:left="1440" w:hanging="1440"/>
+      </w:pPr>
+      <w:rPr>
+        <w:rFonts w:hint="default"/>
+      </w:rPr>
+    </w:lvl>
+    <w:lvl w:ilvl="8">
+      <w:start w:val="1"/>
+      <w:numFmt w:val="decimal"/>
+      <w:lvlText w:val="%1.%2.%3.%4.%5.%6.%7.%8.%9"/>
+      <w:lvlJc w:val="left"/>
+      <w:pPr>
+        <w:ind w:left="1440" w:hanging="1440"/>
+      </w:pPr>
+      <w:rPr>
+        <w:rFonts w:hint="default"/>
+      </w:rPr>
+    </w:lvl>
+  </w:abstractNum>
   <w:num w:numId="1">
-    <w:abstractNumId w:val="3"/>
+    <w:abstractNumId w:val="4"/>
   </w:num>
   <w:num w:numId="2">
     <w:abstractNumId w:val="0"/>
   </w:num>
   <w:num w:numId="3">
+    <w:abstractNumId w:val="3"/>
+  </w:num>
+  <w:num w:numId="4">
+    <w:abstractNumId w:val="6"/>
+  </w:num>
+  <w:num w:numId="5">
+    <w:abstractNumId w:val="5"/>
+  </w:num>
+  <w:num w:numId="6">
+    <w:abstractNumId w:val="7"/>
+  </w:num>
+  <w:num w:numId="7">
     <w:abstractNumId w:val="2"/>
   </w:num>
-  <w:num w:numId="4">
-    <w:abstractNumId w:val="5"/>
+  <w:num w:numId="8">
+    <w:abstractNumId w:val="1"/>
   </w:num>
-  <w:num w:numId="5">
-    <w:abstractNumId w:val="4"/>
-  </w:num>
-  <w:num w:numId="6">
-    <w:abstractNumId w:val="6"/>
-  </w:num>
-  <w:num w:numId="7">
-    <w:abstractNumId w:val="1"/>
+  <w:num w:numId="9">
+    <w:abstractNumId w:val="8"/>
   </w:num>
 </w:numbering>
 </file>
@@ -14044,15 +16355,15 @@
   </w:docDefaults>
   <w:latentStyles w:defLockedState="0" w:defUIPriority="99" w:defSemiHidden="1" w:defUnhideWhenUsed="1" w:defQFormat="0" w:count="267">
     <w:lsdException w:name="Normal" w:semiHidden="0" w:uiPriority="0" w:unhideWhenUsed="0" w:qFormat="1"/>
-    <w:lsdException w:name="heading 1" w:semiHidden="0" w:uiPriority="9" w:unhideWhenUsed="0" w:qFormat="1"/>
-    <w:lsdException w:name="heading 2" w:uiPriority="9" w:qFormat="1"/>
-    <w:lsdException w:name="heading 3" w:uiPriority="9" w:qFormat="1"/>
-    <w:lsdException w:name="heading 4" w:uiPriority="9" w:qFormat="1"/>
-    <w:lsdException w:name="heading 5" w:uiPriority="9" w:qFormat="1"/>
-    <w:lsdException w:name="heading 6" w:uiPriority="9" w:qFormat="1"/>
-    <w:lsdException w:name="heading 7" w:uiPriority="9" w:qFormat="1"/>
-    <w:lsdException w:name="heading 8" w:uiPriority="9" w:qFormat="1"/>
-    <w:lsdException w:name="heading 9" w:uiPriority="9" w:qFormat="1"/>
+    <w:lsdException w:name="heading 1" w:semiHidden="0" w:unhideWhenUsed="0" w:qFormat="1"/>
+    <w:lsdException w:name="heading 2" w:qFormat="1"/>
+    <w:lsdException w:name="heading 3" w:qFormat="1"/>
+    <w:lsdException w:name="heading 4" w:qFormat="1"/>
+    <w:lsdException w:name="heading 5" w:qFormat="1"/>
+    <w:lsdException w:name="heading 6" w:qFormat="1"/>
+    <w:lsdException w:name="heading 7" w:qFormat="1"/>
+    <w:lsdException w:name="heading 8" w:qFormat="1"/>
+    <w:lsdException w:name="heading 9" w:qFormat="1"/>
     <w:lsdException w:name="toc 1" w:uiPriority="39"/>
     <w:lsdException w:name="toc 2" w:uiPriority="39"/>
     <w:lsdException w:name="toc 3" w:uiPriority="39"/>
@@ -14191,7 +16502,7 @@
     <w:basedOn w:val="Normal"/>
     <w:next w:val="Normal"/>
     <w:link w:val="Heading1Char"/>
-    <w:uiPriority w:val="9"/>
+    <w:uiPriority w:val="99"/>
     <w:qFormat/>
     <w:rsid w:val="00015D40"/>
     <w:pPr>
@@ -14217,7 +16528,7 @@
     <w:basedOn w:val="Normal"/>
     <w:next w:val="Normal"/>
     <w:link w:val="Heading2Char"/>
-    <w:uiPriority w:val="9"/>
+    <w:uiPriority w:val="99"/>
     <w:unhideWhenUsed/>
     <w:qFormat/>
     <w:rsid w:val="00015D40"/>
@@ -14245,7 +16556,7 @@
     <w:basedOn w:val="Normal"/>
     <w:next w:val="Normal"/>
     <w:link w:val="Heading3Char"/>
-    <w:uiPriority w:val="9"/>
+    <w:uiPriority w:val="99"/>
     <w:unhideWhenUsed/>
     <w:qFormat/>
     <w:rsid w:val="00B21801"/>
@@ -14271,7 +16582,7 @@
     <w:basedOn w:val="Normal"/>
     <w:next w:val="Normal"/>
     <w:link w:val="Heading4Char"/>
-    <w:uiPriority w:val="9"/>
+    <w:uiPriority w:val="99"/>
     <w:unhideWhenUsed/>
     <w:qFormat/>
     <w:rsid w:val="00B21801"/>
@@ -14299,7 +16610,7 @@
     <w:basedOn w:val="Normal"/>
     <w:next w:val="Normal"/>
     <w:link w:val="Heading5Char"/>
-    <w:uiPriority w:val="9"/>
+    <w:uiPriority w:val="99"/>
     <w:unhideWhenUsed/>
     <w:qFormat/>
     <w:rsid w:val="00B21801"/>
@@ -14323,8 +16634,7 @@
     <w:basedOn w:val="Normal"/>
     <w:next w:val="Normal"/>
     <w:link w:val="Heading6Char"/>
-    <w:uiPriority w:val="9"/>
-    <w:semiHidden/>
+    <w:uiPriority w:val="99"/>
     <w:unhideWhenUsed/>
     <w:qFormat/>
     <w:rsid w:val="00B21801"/>
@@ -14350,8 +16660,7 @@
     <w:basedOn w:val="Normal"/>
     <w:next w:val="Normal"/>
     <w:link w:val="Heading7Char"/>
-    <w:uiPriority w:val="9"/>
-    <w:semiHidden/>
+    <w:uiPriority w:val="99"/>
     <w:unhideWhenUsed/>
     <w:qFormat/>
     <w:rsid w:val="00B21801"/>
@@ -14377,8 +16686,7 @@
     <w:basedOn w:val="Normal"/>
     <w:next w:val="Normal"/>
     <w:link w:val="Heading8Char"/>
-    <w:uiPriority w:val="9"/>
-    <w:semiHidden/>
+    <w:uiPriority w:val="99"/>
     <w:unhideWhenUsed/>
     <w:qFormat/>
     <w:rsid w:val="00B21801"/>
@@ -14404,8 +16712,7 @@
     <w:basedOn w:val="Normal"/>
     <w:next w:val="Normal"/>
     <w:link w:val="Heading9Char"/>
-    <w:uiPriority w:val="9"/>
-    <w:semiHidden/>
+    <w:uiPriority w:val="99"/>
     <w:unhideWhenUsed/>
     <w:qFormat/>
     <w:rsid w:val="00B21801"/>
@@ -15438,7 +17745,7 @@
 </file>
 
 <file path=customXml/itemProps1.xml><?xml version="1.0" encoding="utf-8"?>
-<ds:datastoreItem xmlns:ds="http://schemas.openxmlformats.org/officeDocument/2006/customXml" ds:itemID="{56C9DF65-584F-45E0-8E81-1217456DAD01}">
+<ds:datastoreItem xmlns:ds="http://schemas.openxmlformats.org/officeDocument/2006/customXml" ds:itemID="{B6EA2A55-04B0-4C17-8450-F560CB2414F6}">
   <ds:schemaRefs>
     <ds:schemaRef ds:uri="http://schemas.openxmlformats.org/officeDocument/2006/bibliography"/>
   </ds:schemaRefs>

</xml_diff>

<commit_message>
Correccion de referencias ws-addressing
</commit_message>
<xml_diff>
--- a/Notas.docx
+++ b/Notas.docx
@@ -6280,79 +6280,62 @@
         <w:t xml:space="preserve"> </w:t>
       </w:r>
       <w:r>
-        <w:t xml:space="preserve"> (ref: </w:t>
+        <w:rPr>
+          <w:sz w:val="20"/>
+        </w:rPr>
+        <w:t>[16]</w:t>
+      </w:r>
+    </w:p>
+    <w:p>
+      <w:pPr>
+        <w:jc w:val="both"/>
+      </w:pPr>
+      <w:r>
+        <w:t>Básicamente</w:t>
+      </w:r>
+      <w:r>
+        <w:t xml:space="preserve"> se definen dos tipos de elementos  que se incluyen en mensajes SOAP : </w:t>
+      </w:r>
+    </w:p>
+    <w:p>
+      <w:pPr>
+        <w:jc w:val="both"/>
+      </w:pPr>
+      <w:r>
+        <w:t xml:space="preserve">Endpoint References : </w:t>
+      </w:r>
+      <w:r>
+        <w:t xml:space="preserve"> Identifican el punto donde son dirigidos los mensajes. </w:t>
+      </w:r>
+      <w:r>
+        <w:t xml:space="preserve"> </w:t>
+      </w:r>
+    </w:p>
+    <w:p>
+      <w:pPr>
+        <w:jc w:val="both"/>
+      </w:pPr>
+      <w:r>
+        <w:t>Message Information Headers:</w:t>
+      </w:r>
+      <w:r>
+        <w:t xml:space="preserve"> Cabezales que contienen información sobre la identificación del mensaje</w:t>
+      </w:r>
+    </w:p>
+    <w:p>
+      <w:pPr>
+        <w:jc w:val="both"/>
+        <w:rPr>
+          <w:lang w:val="en-US"/>
+        </w:rPr>
+      </w:pPr>
+      <w:r>
+        <w:rPr>
+          <w:lang w:val="en-US"/>
+        </w:rPr>
+        <w:t xml:space="preserve">(ref: </w:t>
       </w:r>
       <w:hyperlink r:id="rId12" w:history="1">
-        <w:r>
-          <w:rPr>
-            <w:rStyle w:val="Hipervnculo"/>
-            <w:rFonts w:ascii="Arial" w:hAnsi="Arial" w:cs="Arial"/>
-            <w:color w:val="1155CC"/>
-            <w:szCs w:val="23"/>
-          </w:rPr>
-          <w:t>http://www.w3.org/Submission/ws-addressing/</w:t>
-        </w:r>
-      </w:hyperlink>
-      <w:r>
-        <w:rPr>
-          <w:sz w:val="20"/>
-        </w:rPr>
-        <w:t xml:space="preserve"> [16]</w:t>
-      </w:r>
-      <w:r>
-        <w:t>)</w:t>
-      </w:r>
-    </w:p>
-    <w:p>
-      <w:pPr>
-        <w:jc w:val="both"/>
-      </w:pPr>
-      <w:r>
-        <w:t>Básicamente</w:t>
-      </w:r>
-      <w:r>
-        <w:t xml:space="preserve"> se definen dos tipos de elementos  que se incluyen en mensajes SOAP : </w:t>
-      </w:r>
-    </w:p>
-    <w:p>
-      <w:pPr>
-        <w:jc w:val="both"/>
-      </w:pPr>
-      <w:r>
-        <w:t xml:space="preserve">Endpoint References : </w:t>
-      </w:r>
-      <w:r>
-        <w:t xml:space="preserve"> Identifican el punto donde son dirigidos los mensajes. </w:t>
-      </w:r>
-      <w:r>
-        <w:t xml:space="preserve"> </w:t>
-      </w:r>
-    </w:p>
-    <w:p>
-      <w:pPr>
-        <w:jc w:val="both"/>
-      </w:pPr>
-      <w:r>
-        <w:t>Message Information Headers:</w:t>
-      </w:r>
-      <w:r>
-        <w:t xml:space="preserve"> Cabezales que contienen información sobre la identificación del mensaje</w:t>
-      </w:r>
-    </w:p>
-    <w:p>
-      <w:pPr>
-        <w:jc w:val="both"/>
-        <w:rPr>
-          <w:lang w:val="en-US"/>
-        </w:rPr>
-      </w:pPr>
-      <w:r>
-        <w:rPr>
-          <w:lang w:val="en-US"/>
-        </w:rPr>
-        <w:t xml:space="preserve">(ref: </w:t>
-      </w:r>
-      <w:hyperlink r:id="rId13" w:history="1">
         <w:r>
           <w:rPr>
             <w:rStyle w:val="Hipervnculo"/>
@@ -6730,50 +6713,6 @@
     </w:p>
     <w:p>
       <w:pPr>
-        <w:jc w:val="both"/>
-        <w:rPr>
-          <w:b/>
-        </w:rPr>
-      </w:pPr>
-    </w:p>
-    <w:p>
-      <w:pPr>
-        <w:jc w:val="both"/>
-        <w:rPr>
-          <w:b/>
-        </w:rPr>
-      </w:pPr>
-      <w:r>
-        <w:rPr>
-          <w:b/>
-        </w:rPr>
-        <w:t xml:space="preserve">Referencia : </w:t>
-      </w:r>
-    </w:p>
-    <w:p>
-      <w:pPr>
-        <w:jc w:val="both"/>
-      </w:pPr>
-      <w:hyperlink r:id="rId14" w:history="1">
-        <w:r>
-          <w:rPr>
-            <w:rStyle w:val="Hipervnculo"/>
-            <w:rFonts w:ascii="Arial" w:hAnsi="Arial" w:cs="Arial"/>
-            <w:color w:val="1155CC"/>
-            <w:sz w:val="23"/>
-            <w:szCs w:val="23"/>
-          </w:rPr>
-          <w:t>http://www.w3.org/Submission/ws-addressing/</w:t>
-        </w:r>
-      </w:hyperlink>
-    </w:p>
-    <w:p>
-      <w:pPr>
-        <w:jc w:val="both"/>
-      </w:pPr>
-    </w:p>
-    <w:p>
-      <w:pPr>
         <w:pStyle w:val="Ttulo3"/>
         <w:jc w:val="both"/>
       </w:pPr>
@@ -6819,15 +6758,15 @@
         <w:jc w:val="both"/>
       </w:pPr>
       <w:r>
+        <w:t>Base64 es una técnica que transforma datos binarios en una tira de caracteres ASCII de forma reversible. Esta solución que todavía se utiliza para algunos contextos. El problema de base64 es que hace crecer el tamaño de los datos, porque para la transformación convierte 6 bits de información en su correspondiente carácter ASCII de 8 bits, agregando un total de 25% extra de información. A priori puede parecer poco, pero para archivos grandes, de Gigabytes, un 25% es mucho.</w:t>
+      </w:r>
+    </w:p>
+    <w:p>
+      <w:pPr>
+        <w:jc w:val="both"/>
+      </w:pPr>
+      <w:r>
         <w:lastRenderedPageBreak/>
-        <w:t>Base64 es una técnica que transforma datos binarios en una tira de caracteres ASCII de forma reversible. Esta solución que todavía se utiliza para algunos contextos. El problema de base64 es que hace crecer el tamaño de los datos, porque para la transformación convierte 6 bits de información en su correspondiente carácter ASCII de 8 bits, agregando un total de 25% extra de información. A priori puede parecer poco, pero para archivos grandes, de Gigabytes, un 25% es mucho.</w:t>
-      </w:r>
-    </w:p>
-    <w:p>
-      <w:pPr>
-        <w:jc w:val="both"/>
-      </w:pPr>
-      <w:r>
         <w:t>MTOM soluciona este problema haciendo uso de los pedidos multi-parte de http. Funciona agregando en el body del mensaje SOAP “punteros” hacia las partes del mensaje http donde vienen los datos binarios sin codificar. De esta manera no agrega el overhead de Base64.</w:t>
       </w:r>
     </w:p>
@@ -6944,7 +6883,6 @@
         <w:rPr>
           <w:noProof/>
         </w:rPr>
-        <w:lastRenderedPageBreak/>
         <w:drawing>
           <wp:inline distT="0" distB="0" distL="0" distR="0">
             <wp:extent cx="2095500" cy="3705225"/>
@@ -6963,7 +6901,7 @@
                     </pic:cNvPicPr>
                   </pic:nvPicPr>
                   <pic:blipFill>
-                    <a:blip r:embed="rId15" cstate="print"/>
+                    <a:blip r:embed="rId13" cstate="print"/>
                     <a:srcRect/>
                     <a:stretch>
                       <a:fillRect/>
@@ -7067,6 +7005,7 @@
         <w:jc w:val="both"/>
       </w:pPr>
       <w:r>
+        <w:lastRenderedPageBreak/>
         <w:t>JBOSS ESB</w:t>
       </w:r>
     </w:p>
@@ -7086,7 +7025,6 @@
         <w:rPr>
           <w:noProof/>
         </w:rPr>
-        <w:lastRenderedPageBreak/>
         <w:drawing>
           <wp:inline distT="0" distB="0" distL="0" distR="0">
             <wp:extent cx="5400040" cy="4176031"/>
@@ -7105,7 +7043,7 @@
                     </pic:cNvPicPr>
                   </pic:nvPicPr>
                   <pic:blipFill>
-                    <a:blip r:embed="rId16" cstate="print"/>
+                    <a:blip r:embed="rId14" cstate="print"/>
                     <a:srcRect/>
                     <a:stretch>
                       <a:fillRect/>
@@ -7214,6 +7152,7 @@
         <w:jc w:val="both"/>
       </w:pPr>
       <w:r>
+        <w:lastRenderedPageBreak/>
         <w:t>GEOSERVER</w:t>
       </w:r>
     </w:p>
@@ -7256,7 +7195,6 @@
         <w:jc w:val="both"/>
       </w:pPr>
       <w:r>
-        <w:lastRenderedPageBreak/>
         <w:t>Posee la</w:t>
       </w:r>
       <w:r>
@@ -7380,7 +7318,7 @@
       <w:r>
         <w:t xml:space="preserve">(ref : </w:t>
       </w:r>
-      <w:hyperlink r:id="rId17" w:history="1">
+      <w:hyperlink r:id="rId15" w:history="1">
         <w:r>
           <w:rPr>
             <w:rStyle w:val="Hipervnculo"/>
@@ -7548,6 +7486,7 @@
         <w:rPr>
           <w:b/>
         </w:rPr>
+        <w:lastRenderedPageBreak/>
         <w:t xml:space="preserve">MapServer CGI: </w:t>
       </w:r>
       <w:r>
@@ -7586,7 +7525,6 @@
       </w:pPr>
       <w:bookmarkStart w:id="24" w:name="_Toc411525123"/>
       <w:r>
-        <w:lastRenderedPageBreak/>
         <w:t>Plataforma de eGob de Uruguay</w:t>
       </w:r>
       <w:bookmarkEnd w:id="24"/>
@@ -7698,7 +7636,7 @@
                     </pic:cNvPicPr>
                   </pic:nvPicPr>
                   <pic:blipFill>
-                    <a:blip r:embed="rId18" cstate="print"/>
+                    <a:blip r:embed="rId16" cstate="print"/>
                     <a:srcRect/>
                     <a:stretch>
                       <a:fillRect/>
@@ -7843,7 +7781,7 @@
                     </pic:cNvPicPr>
                   </pic:nvPicPr>
                   <pic:blipFill>
-                    <a:blip r:embed="rId19" cstate="print"/>
+                    <a:blip r:embed="rId17" cstate="print"/>
                     <a:srcRect/>
                     <a:stretch>
                       <a:fillRect/>
@@ -8070,7 +8008,7 @@
                     </pic:cNvPicPr>
                   </pic:nvPicPr>
                   <pic:blipFill>
-                    <a:blip r:embed="rId20" cstate="print"/>
+                    <a:blip r:embed="rId18" cstate="print"/>
                     <a:srcRect/>
                     <a:stretch>
                       <a:fillRect/>
@@ -8243,7 +8181,7 @@
                     </pic:cNvPicPr>
                   </pic:nvPicPr>
                   <pic:blipFill>
-                    <a:blip r:embed="rId21" cstate="print"/>
+                    <a:blip r:embed="rId19" cstate="print"/>
                     <a:srcRect/>
                     <a:stretch>
                       <a:fillRect/>
@@ -8413,7 +8351,7 @@
                     </pic:cNvPicPr>
                   </pic:nvPicPr>
                   <pic:blipFill>
-                    <a:blip r:embed="rId22" cstate="print"/>
+                    <a:blip r:embed="rId20" cstate="print"/>
                     <a:srcRect/>
                     <a:stretch>
                       <a:fillRect/>
@@ -8568,7 +8506,7 @@
                     </pic:cNvPicPr>
                   </pic:nvPicPr>
                   <pic:blipFill>
-                    <a:blip r:embed="rId23" cstate="print"/>
+                    <a:blip r:embed="rId21" cstate="print"/>
                     <a:srcRect/>
                     <a:stretch>
                       <a:fillRect/>
@@ -8692,7 +8630,7 @@
                     </pic:cNvPicPr>
                   </pic:nvPicPr>
                   <pic:blipFill>
-                    <a:blip r:embed="rId24" cstate="print"/>
+                    <a:blip r:embed="rId22" cstate="print"/>
                     <a:srcRect/>
                     <a:stretch>
                       <a:fillRect/>
@@ -9056,7 +8994,7 @@
                     <pic:cNvPicPr/>
                   </pic:nvPicPr>
                   <pic:blipFill>
-                    <a:blip r:embed="rId25" cstate="print"/>
+                    <a:blip r:embed="rId23" cstate="print"/>
                     <a:stretch>
                       <a:fillRect/>
                     </a:stretch>
@@ -10942,7 +10880,7 @@
                     <pic:cNvPicPr/>
                   </pic:nvPicPr>
                   <pic:blipFill>
-                    <a:blip r:embed="rId26" cstate="print"/>
+                    <a:blip r:embed="rId24" cstate="print"/>
                     <a:stretch>
                       <a:fillRect/>
                     </a:stretch>
@@ -11063,7 +11001,7 @@
             <w:pPr>
               <w:jc w:val="center"/>
             </w:pPr>
-            <w:hyperlink r:id="rId27" w:history="1">
+            <w:hyperlink r:id="rId25" w:history="1">
               <w:r>
                 <w:rPr>
                   <w:rStyle w:val="Hipervnculo"/>
@@ -11232,7 +11170,7 @@
                     <pic:cNvPicPr/>
                   </pic:nvPicPr>
                   <pic:blipFill>
-                    <a:blip r:embed="rId28" cstate="print"/>
+                    <a:blip r:embed="rId26" cstate="print"/>
                     <a:stretch>
                       <a:fillRect/>
                     </a:stretch>
@@ -11340,7 +11278,7 @@
                     </pic:cNvPicPr>
                   </pic:nvPicPr>
                   <pic:blipFill>
-                    <a:blip r:embed="rId29" cstate="print"/>
+                    <a:blip r:embed="rId27" cstate="print"/>
                     <a:srcRect/>
                     <a:stretch>
                       <a:fillRect/>
@@ -11500,7 +11438,7 @@
                     </pic:cNvPicPr>
                   </pic:nvPicPr>
                   <pic:blipFill>
-                    <a:blip r:embed="rId30" cstate="print"/>
+                    <a:blip r:embed="rId28" cstate="print"/>
                     <a:srcRect/>
                     <a:stretch>
                       <a:fillRect/>
@@ -11614,7 +11552,7 @@
                     </pic:cNvPicPr>
                   </pic:nvPicPr>
                   <pic:blipFill>
-                    <a:blip r:embed="rId31" cstate="print"/>
+                    <a:blip r:embed="rId29" cstate="print"/>
                     <a:srcRect/>
                     <a:stretch>
                       <a:fillRect/>
@@ -11842,7 +11780,7 @@
                     </pic:cNvPicPr>
                   </pic:nvPicPr>
                   <pic:blipFill>
-                    <a:blip r:embed="rId32" cstate="print"/>
+                    <a:blip r:embed="rId30" cstate="print"/>
                     <a:srcRect/>
                     <a:stretch>
                       <a:fillRect/>
@@ -12435,7 +12373,6 @@
               <w:r>
                 <w:rPr>
                   <w:noProof/>
-                  <w:lang w:val="en-US"/>
                 </w:rPr>
                 <w:lastRenderedPageBreak/>
                 <w:t xml:space="preserve">15. </w:t>
@@ -12445,22 +12382,14 @@
                   <w:b/>
                   <w:bCs/>
                   <w:noProof/>
-                  <w:lang w:val="en-US"/>
                 </w:rPr>
                 <w:t>POLICY BRIEF, OECD.</w:t>
               </w:r>
               <w:r>
                 <w:rPr>
                   <w:noProof/>
-                  <w:lang w:val="en-US"/>
                 </w:rPr>
-                <w:t xml:space="preserve"> The e-government imperative: main findings. </w:t>
-              </w:r>
-              <w:r>
-                <w:rPr>
-                  <w:noProof/>
-                </w:rPr>
-                <w:t>Marzo 2003. [En línea] [Citado el: 20 de 10 de 2014.] http://unpan1.un.org/intradoc/groups/public/documents/APCITY/UNPAN015120.pdf.</w:t>
+                <w:t xml:space="preserve"> The e-government imperative: main findings. Marzo 2003. [En línea] [Citado el: 20 de 10 de 2014.] http://unpan1.un.org/intradoc/groups/public/documents/APCITY/UNPAN015120.pdf.</w:t>
               </w:r>
             </w:p>
             <w:p>
@@ -12473,7 +12402,6 @@
               <w:r>
                 <w:rPr>
                   <w:noProof/>
-                  <w:lang w:val="en-US"/>
                 </w:rPr>
                 <w:t xml:space="preserve">16. W3Schools. </w:t>
               </w:r>
@@ -12482,22 +12410,14 @@
                   <w:i/>
                   <w:iCs/>
                   <w:noProof/>
-                  <w:lang w:val="en-US"/>
                 </w:rPr>
                 <w:t xml:space="preserve">Web Services Addressing. </w:t>
               </w:r>
               <w:r>
                 <w:rPr>
                   <w:noProof/>
-                  <w:lang w:val="en-US"/>
                 </w:rPr>
-                <w:t xml:space="preserve">[En línea] 10 de 08 de 2004. </w:t>
-              </w:r>
-              <w:r>
-                <w:rPr>
-                  <w:noProof/>
-                </w:rPr>
-                <w:t>[Citado el: 23 de 10 de 2014.] http://www.w3.org/Submission/ws-addressing.</w:t>
+                <w:t>[En línea] 10 de 08 de 2004. [Citado el: 23 de 10 de 2014.] http://www.w3.org/Submission/ws-addressing.</w:t>
               </w:r>
             </w:p>
             <w:p>
@@ -12538,7 +12458,7 @@
       </w:pPr>
     </w:p>
     <w:sectPr>
-      <w:footerReference w:type="default" r:id="rId33"/>
+      <w:footerReference w:type="default" r:id="rId31"/>
       <w:pgSz w:w="11906" w:h="16838"/>
       <w:pgMar w:top="1417" w:right="1701" w:bottom="1417" w:left="1701" w:header="708" w:footer="708" w:gutter="0"/>
       <w:cols w:space="708"/>
@@ -12633,7 +12553,7 @@
                 <w:b/>
                 <w:noProof/>
               </w:rPr>
-              <w:t>18</w:t>
+              <w:t>14</w:t>
             </w:r>
           </w:fldSimple>
         </w:p>
@@ -16333,7 +16253,7 @@
 </file>
 
 <file path=customXml/itemProps1.xml><?xml version="1.0" encoding="utf-8"?>
-<ds:datastoreItem xmlns:ds="http://schemas.openxmlformats.org/officeDocument/2006/customXml" ds:itemID="{B6EA2A55-04B0-4C17-8450-F560CB2414F6}">
+<ds:datastoreItem xmlns:ds="http://schemas.openxmlformats.org/officeDocument/2006/customXml" ds:itemID="{E7A73E47-215D-4E0E-AEFF-3A0AF9A4E0E5}">
   <ds:schemaRefs>
     <ds:schemaRef ds:uri="http://schemas.openxmlformats.org/officeDocument/2006/bibliography"/>
   </ds:schemaRefs>

</xml_diff>

<commit_message>
correcciones referencias varias en la doc
</commit_message>
<xml_diff>
--- a/Notas.docx
+++ b/Notas.docx
@@ -6047,6 +6047,9 @@
       <w:r>
         <w:t xml:space="preserve">WS-Trust define extensiones a WS-Security que proveen lo siguiente : </w:t>
       </w:r>
+      <w:r>
+        <w:t>[18]</w:t>
+      </w:r>
     </w:p>
     <w:p>
       <w:pPr>
@@ -6082,70 +6085,20 @@
       <w:r>
         <w:t xml:space="preserve"> confianza entre los agentes.</w:t>
       </w:r>
-    </w:p>
-    <w:p>
-      <w:pPr>
-        <w:jc w:val="both"/>
-        <w:rPr>
-          <w:lang w:val="en-US"/>
-        </w:rPr>
-      </w:pPr>
-      <w:r>
-        <w:rPr>
-          <w:lang w:val="en-US"/>
-        </w:rPr>
+      <w:r>
+        <w:t>[18]</w:t>
+      </w:r>
+    </w:p>
+    <w:p>
+      <w:pPr>
+        <w:jc w:val="both"/>
+      </w:pPr>
+      <w:r>
         <w:lastRenderedPageBreak/>
-        <w:t xml:space="preserve">(ref: </w:t>
-      </w:r>
-      <w:hyperlink r:id="rId8" w:history="1">
-        <w:r>
-          <w:rPr>
-            <w:lang w:val="en-US"/>
-          </w:rPr>
-          <w:t>http://docs.oasis-open.org/ws-sx/ws-trust/v1.4/ws-trust.html</w:t>
-        </w:r>
-      </w:hyperlink>
-      <w:r>
-        <w:rPr>
-          <w:lang w:val="en-US"/>
-        </w:rPr>
-        <w:t>)</w:t>
-      </w:r>
-    </w:p>
-    <w:p>
-      <w:pPr>
-        <w:jc w:val="both"/>
-      </w:pPr>
-      <w:r>
         <w:t>Esta especificación define el modelo Web Services Trust Model. Esto define un proceso que permite restringir a que las peticiones que llegan a un servicio cumplan con una serie de especificaciones. Si quien hace la solicitud no cumple con todos los requerimientos necesarios, entonces debe pedir el acceso a un servidor STS (Security Token Service).  Esto último se considera que es una relación de confianza que existe entre el STS y el servicio al que se quiere acceder.</w:t>
       </w:r>
-    </w:p>
-    <w:p>
-      <w:pPr>
-        <w:jc w:val="both"/>
-        <w:rPr>
-          <w:lang w:val="en-US"/>
-        </w:rPr>
-      </w:pPr>
-      <w:r>
-        <w:rPr>
-          <w:lang w:val="en-US"/>
-        </w:rPr>
-        <w:t xml:space="preserve">(ref: </w:t>
-      </w:r>
-      <w:hyperlink r:id="rId9" w:anchor="WS-Trust" w:history="1">
-        <w:r>
-          <w:rPr>
-            <w:lang w:val="en-US"/>
-          </w:rPr>
-          <w:t>http://www.juntadeandalucia.es/servicios/madeja/contenido/recurso/211#WS-Trust</w:t>
-        </w:r>
-      </w:hyperlink>
-      <w:r>
-        <w:rPr>
-          <w:lang w:val="en-US"/>
-        </w:rPr>
-        <w:t>)</w:t>
+      <w:r>
+        <w:t>[19]</w:t>
       </w:r>
     </w:p>
     <w:p>
@@ -6154,6 +6107,9 @@
       </w:pPr>
       <w:r>
         <w:t xml:space="preserve">Web Services Trust Model define los siguientes mecanismos para verificar relaciones de confianza : </w:t>
+      </w:r>
+      <w:r>
+        <w:t>[18]</w:t>
       </w:r>
     </w:p>
     <w:p>
@@ -6208,29 +6164,8 @@
         <w:jc w:val="both"/>
       </w:pPr>
       <w:r>
-        <w:t xml:space="preserve">(ref: </w:t>
-      </w:r>
-      <w:hyperlink r:id="rId10" w:history="1">
-        <w:r>
-          <w:t>http://docs.oasis-open.org/ws-sx/ws-trust/v1.4/ws-trust.html</w:t>
-        </w:r>
-      </w:hyperlink>
-      <w:r>
-        <w:t xml:space="preserve"> y (ref: </w:t>
-      </w:r>
-      <w:hyperlink r:id="rId11" w:history="1">
-        <w:r>
-          <w:t>http://docs.oasis-open.org/ws-sx/ws-trust/v1.4/ws-trust.html</w:t>
-        </w:r>
-      </w:hyperlink>
-      <w:r>
-        <w:t>))</w:t>
-      </w:r>
-    </w:p>
-    <w:p>
-      <w:pPr>
-        <w:jc w:val="both"/>
-      </w:pPr>
+        <w:t>[18]</w:t>
+      </w:r>
     </w:p>
     <w:p>
       <w:pPr>
@@ -6320,35 +6255,6 @@
       </w:r>
       <w:r>
         <w:t xml:space="preserve"> Cabezales que contienen información sobre la identificación del mensaje</w:t>
-      </w:r>
-    </w:p>
-    <w:p>
-      <w:pPr>
-        <w:jc w:val="both"/>
-        <w:rPr>
-          <w:lang w:val="en-US"/>
-        </w:rPr>
-      </w:pPr>
-      <w:r>
-        <w:rPr>
-          <w:lang w:val="en-US"/>
-        </w:rPr>
-        <w:t xml:space="preserve">(ref: </w:t>
-      </w:r>
-      <w:hyperlink r:id="rId12" w:history="1">
-        <w:r>
-          <w:rPr>
-            <w:rStyle w:val="Hipervnculo"/>
-            <w:lang w:val="en-US"/>
-          </w:rPr>
-          <w:t>http://di002.edv.uniovi.es/~falvarez/ws-addressing2008.pdf</w:t>
-        </w:r>
-      </w:hyperlink>
-      <w:r>
-        <w:rPr>
-          <w:lang w:val="en-US"/>
-        </w:rPr>
-        <w:t>)</w:t>
       </w:r>
     </w:p>
     <w:p>
@@ -6407,7 +6313,6 @@
         <w:rPr>
           <w:color w:val="1F497D" w:themeColor="text2"/>
         </w:rPr>
-        <w:lastRenderedPageBreak/>
         <w:t>wsa:Address</w:t>
       </w:r>
       <w:r>
@@ -6494,6 +6399,7 @@
         <w:rPr>
           <w:color w:val="1F497D" w:themeColor="text2"/>
         </w:rPr>
+        <w:lastRenderedPageBreak/>
         <w:t>wsa:ServiceName</w:t>
       </w:r>
       <w:r>
@@ -6766,7 +6672,6 @@
         <w:jc w:val="both"/>
       </w:pPr>
       <w:r>
-        <w:lastRenderedPageBreak/>
         <w:t>MTOM soluciona este problema haciendo uso de los pedidos multi-parte de http. Funciona agregando en el body del mensaje SOAP “punteros” hacia las partes del mensaje http donde vienen los datos binarios sin codificar. De esta manera no agrega el overhead de Base64.</w:t>
       </w:r>
     </w:p>
@@ -6802,6 +6707,7 @@
       <w:bookmarkStart w:id="21" w:name="_Toc386832132"/>
       <w:bookmarkStart w:id="22" w:name="_Toc411525121"/>
       <w:r>
+        <w:lastRenderedPageBreak/>
         <w:t>ESB</w:t>
       </w:r>
       <w:bookmarkEnd w:id="21"/>
@@ -6901,7 +6807,7 @@
                     </pic:cNvPicPr>
                   </pic:nvPicPr>
                   <pic:blipFill>
-                    <a:blip r:embed="rId13" cstate="print"/>
+                    <a:blip r:embed="rId8" cstate="print"/>
                     <a:srcRect/>
                     <a:stretch>
                       <a:fillRect/>
@@ -7005,26 +6911,26 @@
         <w:jc w:val="both"/>
       </w:pPr>
       <w:r>
+        <w:t>JBOSS ESB</w:t>
+      </w:r>
+    </w:p>
+    <w:p>
+      <w:pPr>
+        <w:jc w:val="both"/>
+      </w:pPr>
+      <w:r>
+        <w:t>Es un producto de Red Hat y su comunidad, una implementación de la arquitectura ESB en Java, basada también en el servidor de aplicaciones JBoss de la misma compañía.  Se basa en estándares, tanto de Java como de la Web para brindar conectividad y comunicación con muchos otros tipos de tecnologías. En la siguiente figura vemos un esquema de todas las tecnologías de comunicación soportadas por este producto.</w:t>
+      </w:r>
+    </w:p>
+    <w:p>
+      <w:pPr>
+        <w:jc w:val="center"/>
+      </w:pPr>
+      <w:r>
+        <w:rPr>
+          <w:noProof/>
+        </w:rPr>
         <w:lastRenderedPageBreak/>
-        <w:t>JBOSS ESB</w:t>
-      </w:r>
-    </w:p>
-    <w:p>
-      <w:pPr>
-        <w:jc w:val="both"/>
-      </w:pPr>
-      <w:r>
-        <w:t>Es un producto de Red Hat y su comunidad, una implementación de la arquitectura ESB en Java, basada también en el servidor de aplicaciones JBoss de la misma compañía.  Se basa en estándares, tanto de Java como de la Web para brindar conectividad y comunicación con muchos otros tipos de tecnologías. En la siguiente figura vemos un esquema de todas las tecnologías de comunicación soportadas por este producto.</w:t>
-      </w:r>
-    </w:p>
-    <w:p>
-      <w:pPr>
-        <w:jc w:val="center"/>
-      </w:pPr>
-      <w:r>
-        <w:rPr>
-          <w:noProof/>
-        </w:rPr>
         <w:drawing>
           <wp:inline distT="0" distB="0" distL="0" distR="0">
             <wp:extent cx="5400040" cy="4176031"/>
@@ -7043,7 +6949,7 @@
                     </pic:cNvPicPr>
                   </pic:nvPicPr>
                   <pic:blipFill>
-                    <a:blip r:embed="rId14" cstate="print"/>
+                    <a:blip r:embed="rId9" cstate="print"/>
                     <a:srcRect/>
                     <a:stretch>
                       <a:fillRect/>
@@ -7152,49 +7058,49 @@
         <w:jc w:val="both"/>
       </w:pPr>
       <w:r>
+        <w:t>GEOSERVER</w:t>
+      </w:r>
+    </w:p>
+    <w:p>
+      <w:pPr>
+        <w:jc w:val="both"/>
+      </w:pPr>
+      <w:r>
+        <w:t>GeoServer es un servidor de mapas de código abierto que permite a los usuarios compartir y editar datos geoespaciales. Está diseñado para la interoperabilidad, publica los datos de cualquier fuente importante de datos espaciales usando estándares abiertos[9].</w:t>
+      </w:r>
+    </w:p>
+    <w:p>
+      <w:pPr>
+        <w:jc w:val="both"/>
+      </w:pPr>
+      <w:r>
+        <w:t>Es la implementación de referencia de los estándares Open Geospatial Consortium (OGC) Web Feature Service (WFS)</w:t>
+      </w:r>
+      <w:r>
+        <w:t xml:space="preserve"> </w:t>
+      </w:r>
+      <w:r>
+        <w:t xml:space="preserve"> y Web Coverage Service (WCS). Soporta </w:t>
+      </w:r>
+      <w:r>
+        <w:t xml:space="preserve">WMS, </w:t>
+      </w:r>
+      <w:r>
+        <w:t>WFS y WFS-Transaccional</w:t>
+      </w:r>
+      <w:r>
+        <w:t xml:space="preserve"> [9]</w:t>
+      </w:r>
+      <w:r>
+        <w:t>.</w:t>
+      </w:r>
+    </w:p>
+    <w:p>
+      <w:pPr>
+        <w:jc w:val="both"/>
+      </w:pPr>
+      <w:r>
         <w:lastRenderedPageBreak/>
-        <w:t>GEOSERVER</w:t>
-      </w:r>
-    </w:p>
-    <w:p>
-      <w:pPr>
-        <w:jc w:val="both"/>
-      </w:pPr>
-      <w:r>
-        <w:t>GeoServer es un servidor de mapas de código abierto que permite a los usuarios compartir y editar datos geoespaciales. Está diseñado para la interoperabilidad, publica los datos de cualquier fuente importante de datos espaciales usando estándares abiertos[9].</w:t>
-      </w:r>
-    </w:p>
-    <w:p>
-      <w:pPr>
-        <w:jc w:val="both"/>
-      </w:pPr>
-      <w:r>
-        <w:t>Es la implementación de referencia de los estándares Open Geospatial Consortium (OGC) Web Feature Service (WFS)</w:t>
-      </w:r>
-      <w:r>
-        <w:t xml:space="preserve"> </w:t>
-      </w:r>
-      <w:r>
-        <w:t xml:space="preserve"> y Web Coverage Service (WCS). Soporta </w:t>
-      </w:r>
-      <w:r>
-        <w:t xml:space="preserve">WMS, </w:t>
-      </w:r>
-      <w:r>
-        <w:t>WFS y WFS-Transaccional</w:t>
-      </w:r>
-      <w:r>
-        <w:t xml:space="preserve"> [9]</w:t>
-      </w:r>
-      <w:r>
-        <w:t>.</w:t>
-      </w:r>
-    </w:p>
-    <w:p>
-      <w:pPr>
-        <w:jc w:val="both"/>
-      </w:pPr>
-      <w:r>
         <w:t>Posee la</w:t>
       </w:r>
       <w:r>
@@ -7490,31 +7396,31 @@
         <w:rPr>
           <w:b/>
         </w:rPr>
+        <w:t>Web/HTTP server:</w:t>
+      </w:r>
+      <w:r>
+        <w:rPr>
+          <w:b/>
+        </w:rPr>
+        <w:t xml:space="preserve"> </w:t>
+      </w:r>
+      <w:r>
+        <w:t>Puede ser cualquier servidor web que aloje las paginas html con mapas que son solicitadas por el usuario.</w:t>
+      </w:r>
+    </w:p>
+    <w:p>
+      <w:pPr>
+        <w:jc w:val="both"/>
+      </w:pPr>
+    </w:p>
+    <w:p>
+      <w:pPr>
+        <w:pStyle w:val="Ttulo2"/>
+        <w:jc w:val="both"/>
+      </w:pPr>
+      <w:bookmarkStart w:id="24" w:name="_Toc411525123"/>
+      <w:r>
         <w:lastRenderedPageBreak/>
-        <w:t>Web/HTTP server:</w:t>
-      </w:r>
-      <w:r>
-        <w:rPr>
-          <w:b/>
-        </w:rPr>
-        <w:t xml:space="preserve"> </w:t>
-      </w:r>
-      <w:r>
-        <w:t>Puede ser cualquier servidor web que aloje las paginas html con mapas que son solicitadas por el usuario.</w:t>
-      </w:r>
-    </w:p>
-    <w:p>
-      <w:pPr>
-        <w:jc w:val="both"/>
-      </w:pPr>
-    </w:p>
-    <w:p>
-      <w:pPr>
-        <w:pStyle w:val="Ttulo2"/>
-        <w:jc w:val="both"/>
-      </w:pPr>
-      <w:bookmarkStart w:id="24" w:name="_Toc411525123"/>
-      <w:r>
         <w:t>Plataforma de eGob de Uruguay</w:t>
       </w:r>
       <w:bookmarkEnd w:id="24"/>
@@ -7626,7 +7532,7 @@
                     </pic:cNvPicPr>
                   </pic:nvPicPr>
                   <pic:blipFill>
-                    <a:blip r:embed="rId15" cstate="print"/>
+                    <a:blip r:embed="rId10" cstate="print"/>
                     <a:srcRect/>
                     <a:stretch>
                       <a:fillRect/>
@@ -7771,7 +7677,7 @@
                     </pic:cNvPicPr>
                   </pic:nvPicPr>
                   <pic:blipFill>
-                    <a:blip r:embed="rId16" cstate="print"/>
+                    <a:blip r:embed="rId11" cstate="print"/>
                     <a:srcRect/>
                     <a:stretch>
                       <a:fillRect/>
@@ -7998,7 +7904,7 @@
                     </pic:cNvPicPr>
                   </pic:nvPicPr>
                   <pic:blipFill>
-                    <a:blip r:embed="rId17" cstate="print"/>
+                    <a:blip r:embed="rId12" cstate="print"/>
                     <a:srcRect/>
                     <a:stretch>
                       <a:fillRect/>
@@ -8171,7 +8077,7 @@
                     </pic:cNvPicPr>
                   </pic:nvPicPr>
                   <pic:blipFill>
-                    <a:blip r:embed="rId18" cstate="print"/>
+                    <a:blip r:embed="rId13" cstate="print"/>
                     <a:srcRect/>
                     <a:stretch>
                       <a:fillRect/>
@@ -8341,7 +8247,7 @@
                     </pic:cNvPicPr>
                   </pic:nvPicPr>
                   <pic:blipFill>
-                    <a:blip r:embed="rId19" cstate="print"/>
+                    <a:blip r:embed="rId14" cstate="print"/>
                     <a:srcRect/>
                     <a:stretch>
                       <a:fillRect/>
@@ -8496,7 +8402,7 @@
                     </pic:cNvPicPr>
                   </pic:nvPicPr>
                   <pic:blipFill>
-                    <a:blip r:embed="rId20" cstate="print"/>
+                    <a:blip r:embed="rId15" cstate="print"/>
                     <a:srcRect/>
                     <a:stretch>
                       <a:fillRect/>
@@ -8620,7 +8526,7 @@
                     </pic:cNvPicPr>
                   </pic:nvPicPr>
                   <pic:blipFill>
-                    <a:blip r:embed="rId21" cstate="print"/>
+                    <a:blip r:embed="rId16" cstate="print"/>
                     <a:srcRect/>
                     <a:stretch>
                       <a:fillRect/>
@@ -8984,7 +8890,7 @@
                     <pic:cNvPicPr/>
                   </pic:nvPicPr>
                   <pic:blipFill>
-                    <a:blip r:embed="rId22" cstate="print"/>
+                    <a:blip r:embed="rId17" cstate="print"/>
                     <a:stretch>
                       <a:fillRect/>
                     </a:stretch>
@@ -10870,7 +10776,7 @@
                     <pic:cNvPicPr/>
                   </pic:nvPicPr>
                   <pic:blipFill>
-                    <a:blip r:embed="rId23" cstate="print"/>
+                    <a:blip r:embed="rId18" cstate="print"/>
                     <a:stretch>
                       <a:fillRect/>
                     </a:stretch>
@@ -10991,7 +10897,7 @@
             <w:pPr>
               <w:jc w:val="center"/>
             </w:pPr>
-            <w:hyperlink r:id="rId24" w:history="1">
+            <w:hyperlink r:id="rId19" w:history="1">
               <w:r>
                 <w:rPr>
                   <w:rStyle w:val="Hipervnculo"/>
@@ -11160,7 +11066,7 @@
                     <pic:cNvPicPr/>
                   </pic:nvPicPr>
                   <pic:blipFill>
-                    <a:blip r:embed="rId25" cstate="print"/>
+                    <a:blip r:embed="rId20" cstate="print"/>
                     <a:stretch>
                       <a:fillRect/>
                     </a:stretch>
@@ -11268,7 +11174,7 @@
                     </pic:cNvPicPr>
                   </pic:nvPicPr>
                   <pic:blipFill>
-                    <a:blip r:embed="rId26" cstate="print"/>
+                    <a:blip r:embed="rId21" cstate="print"/>
                     <a:srcRect/>
                     <a:stretch>
                       <a:fillRect/>
@@ -11428,7 +11334,7 @@
                     </pic:cNvPicPr>
                   </pic:nvPicPr>
                   <pic:blipFill>
-                    <a:blip r:embed="rId27" cstate="print"/>
+                    <a:blip r:embed="rId22" cstate="print"/>
                     <a:srcRect/>
                     <a:stretch>
                       <a:fillRect/>
@@ -11542,7 +11448,7 @@
                     </pic:cNvPicPr>
                   </pic:nvPicPr>
                   <pic:blipFill>
-                    <a:blip r:embed="rId28" cstate="print"/>
+                    <a:blip r:embed="rId23" cstate="print"/>
                     <a:srcRect/>
                     <a:stretch>
                       <a:fillRect/>
@@ -11770,7 +11676,7 @@
                     </pic:cNvPicPr>
                   </pic:nvPicPr>
                   <pic:blipFill>
-                    <a:blip r:embed="rId29" cstate="print"/>
+                    <a:blip r:embed="rId24" cstate="print"/>
                     <a:srcRect/>
                     <a:stretch>
                       <a:fillRect/>
@@ -12426,6 +12332,62 @@
             </w:p>
             <w:p>
               <w:pPr>
+                <w:pStyle w:val="Bibliografa"/>
+                <w:rPr>
+                  <w:noProof/>
+                </w:rPr>
+              </w:pPr>
+              <w:r>
+                <w:rPr>
+                  <w:noProof/>
+                </w:rPr>
+                <w:t xml:space="preserve">18. OASIS. </w:t>
+              </w:r>
+              <w:r>
+                <w:rPr>
+                  <w:i/>
+                  <w:iCs/>
+                  <w:noProof/>
+                </w:rPr>
+                <w:t xml:space="preserve">WS-Trust 1.4. </w:t>
+              </w:r>
+              <w:r>
+                <w:rPr>
+                  <w:noProof/>
+                </w:rPr>
+                <w:t>[En línea] http://docs.oasis-open.org/ws-sx/ws-trust/v1.4/ws-trust.html.</w:t>
+              </w:r>
+            </w:p>
+            <w:p>
+              <w:pPr>
+                <w:pStyle w:val="Bibliografa"/>
+                <w:rPr>
+                  <w:noProof/>
+                </w:rPr>
+              </w:pPr>
+              <w:r>
+                <w:rPr>
+                  <w:noProof/>
+                </w:rPr>
+                <w:t xml:space="preserve">19. Marco de Desarrollo de la Junta de Andalucía. </w:t>
+              </w:r>
+              <w:r>
+                <w:rPr>
+                  <w:i/>
+                  <w:iCs/>
+                  <w:noProof/>
+                </w:rPr>
+                <w:t xml:space="preserve">Conceptos de seguridad en los servicios WEB. </w:t>
+              </w:r>
+              <w:r>
+                <w:rPr>
+                  <w:noProof/>
+                </w:rPr>
+                <w:t>[En línea] http://www.juntadeandalucia.es/servicios/madeja/contenido/recurso/211#WS-Trust.</w:t>
+              </w:r>
+            </w:p>
+            <w:p>
+              <w:pPr>
                 <w:rPr>
                   <w:lang w:val="es-ES"/>
                 </w:rPr>
@@ -12462,7 +12424,7 @@
       </w:pPr>
     </w:p>
     <w:sectPr>
-      <w:footerReference w:type="default" r:id="rId30"/>
+      <w:footerReference w:type="default" r:id="rId25"/>
       <w:pgSz w:w="11906" w:h="16838"/>
       <w:pgMar w:top="1417" w:right="1701" w:bottom="1417" w:left="1701" w:header="708" w:footer="708" w:gutter="0"/>
       <w:cols w:space="708"/>
@@ -16265,11 +16227,31 @@
     <b:URL>http://mapserver.org/</b:URL>
     <b:RefOrder>17</b:RefOrder>
   </b:Source>
+  <b:Source>
+    <b:Tag>OAS</b:Tag>
+    <b:SourceType>InternetSite</b:SourceType>
+    <b:Guid>{9204DE63-5E5C-465A-9D8B-67D989283ED5}</b:Guid>
+    <b:LCID>0</b:LCID>
+    <b:Title>OASIS</b:Title>
+    <b:InternetSiteTitle>WS-Trust 1.4</b:InternetSiteTitle>
+    <b:URL>http://docs.oasis-open.org/ws-sx/ws-trust/v1.4/ws-trust.html</b:URL>
+    <b:RefOrder>18</b:RefOrder>
+  </b:Source>
+  <b:Source>
+    <b:Tag>Mar</b:Tag>
+    <b:SourceType>InternetSite</b:SourceType>
+    <b:Guid>{F0874987-99C7-4C09-B386-9F6743BA902E}</b:Guid>
+    <b:LCID>0</b:LCID>
+    <b:Title>Marco de Desarrollo de la Junta de Andalucía</b:Title>
+    <b:InternetSiteTitle>Conceptos de seguridad en los servicios WEB</b:InternetSiteTitle>
+    <b:URL>http://www.juntadeandalucia.es/servicios/madeja/contenido/recurso/211#WS-Trust</b:URL>
+    <b:RefOrder>19</b:RefOrder>
+  </b:Source>
 </b:Sources>
 </file>
 
 <file path=customXml/itemProps1.xml><?xml version="1.0" encoding="utf-8"?>
-<ds:datastoreItem xmlns:ds="http://schemas.openxmlformats.org/officeDocument/2006/customXml" ds:itemID="{4439667C-C67A-4C0E-9A16-7C8CED5BB031}">
+<ds:datastoreItem xmlns:ds="http://schemas.openxmlformats.org/officeDocument/2006/customXml" ds:itemID="{B8D87BD2-DCA1-43F1-BD11-ACF0EE6C4F95}">
   <ds:schemaRefs>
     <ds:schemaRef ds:uri="http://schemas.openxmlformats.org/officeDocument/2006/bibliography"/>
   </ds:schemaRefs>

</xml_diff>

<commit_message>
Cosas para corregir en Notas.docx
</commit_message>
<xml_diff>
--- a/Notas.docx
+++ b/Notas.docx
@@ -201,6 +201,22 @@
                   <w:pStyle w:val="Sinespaciado"/>
                   <w:rPr>
                     <w:rFonts w:asciiTheme="majorHAnsi" w:eastAsiaTheme="majorEastAsia" w:hAnsiTheme="majorHAnsi" w:cstheme="majorBidi"/>
+                    <w:color w:val="FF0000"/>
+                  </w:rPr>
+                </w:pPr>
+                <w:r>
+                  <w:rPr>
+                    <w:rFonts w:asciiTheme="majorHAnsi" w:eastAsiaTheme="majorEastAsia" w:hAnsiTheme="majorHAnsi" w:cstheme="majorBidi"/>
+                    <w:color w:val="FF0000"/>
+                  </w:rPr>
+                  <w:t>(poner tutora, fecha y proyecto de grado carrera)</w:t>
+                </w:r>
+              </w:p>
+              <w:p>
+                <w:pPr>
+                  <w:pStyle w:val="Sinespaciado"/>
+                  <w:rPr>
+                    <w:rFonts w:asciiTheme="majorHAnsi" w:eastAsiaTheme="majorEastAsia" w:hAnsiTheme="majorHAnsi" w:cstheme="majorBidi"/>
                   </w:rPr>
                 </w:pPr>
                 <w:r>
@@ -1173,6 +1189,13 @@
                 <w:noProof/>
                 <w:webHidden/>
               </w:rPr>
+              <w:t>no</w:t>
+            </w:r>
+            <w:r>
+              <w:rPr>
+                <w:noProof/>
+                <w:webHidden/>
+              </w:rPr>
               <w:fldChar w:fldCharType="begin"/>
             </w:r>
             <w:r>
@@ -10556,7 +10579,16 @@
         <w:jc w:val="both"/>
       </w:pPr>
       <w:r>
-        <w:t>En la etapa de diseño se fueron manejando diferentes opciones para el despliegue de los componentes las cuales fueron descartadas por los motivos expuestos más abajo y otra fueron mutando hasta llegar a la opción elegida, la cual parece ser la que más se adapta a soportar la solución propuesta y tiene buenos niveles de adaptabilidad y baja complejidad de implantación.</w:t>
+        <w:t xml:space="preserve">En la etapa de diseño se fueron manejando diferentes opciones para el despliegue de los componentes las cuales fueron descartadas por los motivos expuestos más abajo y otra fueron </w:t>
+      </w:r>
+      <w:r>
+        <w:rPr>
+          <w:color w:val="FF0000"/>
+        </w:rPr>
+        <w:t>mutando</w:t>
+      </w:r>
+      <w:r>
+        <w:t xml:space="preserve"> hasta llegar a la opción elegida, la cual parece ser la que más se adapta a soportar la solución propuesta y tiene buenos niveles de adaptabilidad y baja complejidad de implantación.</w:t>
       </w:r>
     </w:p>
     <w:p>
@@ -10635,7 +10667,16 @@
         <w:t>os CTP SoapConnector</w:t>
       </w:r>
       <w:r>
-        <w:t xml:space="preserve"> (SC) se alojan en los proveedores como antes. Acá surge un problema interesante con el manejo de las direcciones lógicas y físicas de los servicios en cuesti</w:t>
+        <w:t xml:space="preserve"> (SC) se alojan en los proveedores </w:t>
+      </w:r>
+      <w:r>
+        <w:rPr>
+          <w:color w:val="FF0000"/>
+        </w:rPr>
+        <w:t>como antes</w:t>
+      </w:r>
+      <w:r>
+        <w:t>. Acá surge un problema interesante con el manejo de las direcciones lógicas y físicas de los servicios en cuesti</w:t>
       </w:r>
       <w:r>
         <w:t>ón que es explicado anteriormente en el punto 3.4.1</w:t>
@@ -12519,7 +12560,7 @@
                 <w:b/>
                 <w:noProof/>
               </w:rPr>
-              <w:t>38</w:t>
+              <w:t>8</w:t>
             </w:r>
           </w:fldSimple>
         </w:p>

</xml_diff>

<commit_message>
Agrego seccion de problemas técnicos.
</commit_message>
<xml_diff>
--- a/Notas.docx
+++ b/Notas.docx
@@ -9310,6 +9310,27 @@
           <w:lang w:val="es-ES"/>
         </w:rPr>
       </w:pPr>
+      <w:r>
+        <w:rPr>
+          <w:lang w:val="es-ES"/>
+        </w:rPr>
+        <w:t>Problemas técnicos encontrados.</w:t>
+      </w:r>
+    </w:p>
+    <w:p>
+      <w:pPr>
+        <w:rPr>
+          <w:lang w:val="es-ES"/>
+        </w:rPr>
+      </w:pPr>
+    </w:p>
+    <w:p>
+      <w:pPr>
+        <w:pStyle w:val="Ttulo2"/>
+        <w:rPr>
+          <w:lang w:val="es-ES"/>
+        </w:rPr>
+      </w:pPr>
       <w:bookmarkStart w:id="39" w:name="_Toc411525137"/>
       <w:r>
         <w:rPr>
@@ -9492,14 +9513,11 @@
         <w:rPr>
           <w:b/>
         </w:rPr>
+        <w:lastRenderedPageBreak/>
         <w:t>Dirección física del CTP de salida</w:t>
       </w:r>
       <w:r>
-        <w:t xml:space="preserve">: URL donde la PGE reenvía el pedido SOAP, el cual es transformado a REST y luego enviado al servidor de mapas. Esta dirección en este caso </w:t>
-      </w:r>
-      <w:r>
-        <w:lastRenderedPageBreak/>
-        <w:t>viene a sustituir para la PGE la dirección física del servicio, pero esta no deja de existir porque es la dirección del servidor de mapas y debe ser conocida por el CTP de salida.</w:t>
+        <w:t>: URL donde la PGE reenvía el pedido SOAP, el cual es transformado a REST y luego enviado al servidor de mapas. Esta dirección en este caso viene a sustituir para la PGE la dirección física del servicio, pero esta no deja de existir porque es la dirección del servidor de mapas y debe ser conocida por el CTP de salida.</w:t>
       </w:r>
     </w:p>
     <w:p>
@@ -10079,7 +10097,6 @@
         <w:rPr>
           <w:lang w:val="es-ES"/>
         </w:rPr>
-        <w:lastRenderedPageBreak/>
         <w:t>CTP RestConnector</w:t>
       </w:r>
       <w:r>
@@ -10284,7 +10301,6 @@
         <w:rPr>
           <w:lang w:val="es-ES"/>
         </w:rPr>
-        <w:lastRenderedPageBreak/>
         <w:t>Por otro lado se proyecta una aplicación web llamada ctp-config que será implementada en Grails. La funcionalidad de esta aplicación es brindar una interfaz de usuario agradable para configurar los diferentes servicios que pueden ser accedidos desde esa instancia del CTP y la seguridad que cada uno requiera. La información se guarda en una base de datos que será accedida tanto por el CTP como por la aplicación de configuración.</w:t>
       </w:r>
     </w:p>
@@ -10461,11 +10477,7 @@
         <w:jc w:val="both"/>
       </w:pPr>
       <w:r>
-        <w:t xml:space="preserve">Visto toda la información que se debe manejar en los CTP, esta sección describe el modelo de datos utilizado para el CTP RC, para soportar la configuración de diferentes servicios y sus </w:t>
-      </w:r>
-      <w:r>
-        <w:lastRenderedPageBreak/>
-        <w:t xml:space="preserve">propiedades de seguridad. También se describe un modelo básico que se utilizó para el simulador de la PGE creado en el proyecto. </w:t>
+        <w:t xml:space="preserve">Visto toda la información que se debe manejar en los CTP, esta sección describe el modelo de datos utilizado para el CTP RC, para soportar la configuración de diferentes servicios y sus propiedades de seguridad. También se describe un modelo básico que se utilizó para el simulador de la PGE creado en el proyecto. </w:t>
       </w:r>
     </w:p>
     <w:p>
@@ -10741,7 +10753,6 @@
         <w:jc w:val="both"/>
       </w:pPr>
       <w:r>
-        <w:lastRenderedPageBreak/>
         <w:t>PGE</w:t>
       </w:r>
     </w:p>
@@ -10811,7 +10822,6 @@
         <w:br w:type="page"/>
       </w:r>
       <w:r>
-        <w:lastRenderedPageBreak/>
         <w:br w:type="page"/>
       </w:r>
     </w:p>
@@ -10822,7 +10832,6 @@
       </w:pPr>
       <w:bookmarkStart w:id="46" w:name="_Toc411525145"/>
       <w:r>
-        <w:lastRenderedPageBreak/>
         <w:t>Caso de Estudio</w:t>
       </w:r>
       <w:bookmarkEnd w:id="46"/>
@@ -11319,7 +11328,6 @@
                 <w:rPr>
                   <w:noProof/>
                 </w:rPr>
-                <w:lastRenderedPageBreak/>
                 <w:t xml:space="preserve">15. </w:t>
               </w:r>
               <w:r>
@@ -11568,7 +11576,7 @@
                 <w:b/>
                 <w:noProof/>
               </w:rPr>
-              <w:t>27</w:t>
+              <w:t>24</w:t>
             </w:r>
           </w:fldSimple>
         </w:p>

</xml_diff>

<commit_message>
Agrego cuadro resumen Escenarios
</commit_message>
<xml_diff>
--- a/Notas.docx
+++ b/Notas.docx
@@ -9035,12 +9035,143 @@
     </w:p>
     <w:p>
       <w:pPr>
+        <w:pStyle w:val="Ttulo3"/>
+        <w:rPr>
+          <w:lang w:val="es-ES"/>
+        </w:rPr>
+      </w:pPr>
+      <w:r>
+        <w:rPr>
+          <w:lang w:val="es-ES"/>
+        </w:rPr>
+        <w:t>Resumen análisis de escenarios.</w:t>
+      </w:r>
+    </w:p>
+    <w:p>
+      <w:pPr>
+        <w:rPr>
+          <w:lang w:val="es-ES"/>
+        </w:rPr>
+      </w:pPr>
+      <w:r>
+        <w:rPr>
+          <w:lang w:val="es-ES"/>
+        </w:rPr>
+        <w:t>En el siguiente cuadro se resumen las características de los escenarios descriptos. [7]</w:t>
+      </w:r>
+    </w:p>
+    <w:p>
+      <w:pPr>
+        <w:pStyle w:val="Sinespaciado"/>
+      </w:pPr>
+      <w:bookmarkStart w:id="33" w:name="_Toc411525132"/>
+    </w:p>
+    <w:p>
+      <w:pPr>
+        <w:pStyle w:val="Sinespaciado"/>
+      </w:pPr>
+      <w:r>
+        <w:rPr>
+          <w:noProof/>
+          <w:lang w:val="es-UY" w:eastAsia="es-UY"/>
+        </w:rPr>
+        <w:drawing>
+          <wp:inline distT="0" distB="0" distL="0" distR="0">
+            <wp:extent cx="5400040" cy="4674410"/>
+            <wp:effectExtent l="19050" t="0" r="0" b="0"/>
+            <wp:docPr id="4" name="Imagen 1"/>
+            <wp:cNvGraphicFramePr>
+              <a:graphicFrameLocks xmlns:a="http://schemas.openxmlformats.org/drawingml/2006/main" noChangeAspect="1"/>
+            </wp:cNvGraphicFramePr>
+            <a:graphic xmlns:a="http://schemas.openxmlformats.org/drawingml/2006/main">
+              <a:graphicData uri="http://schemas.openxmlformats.org/drawingml/2006/picture">
+                <pic:pic xmlns:pic="http://schemas.openxmlformats.org/drawingml/2006/picture">
+                  <pic:nvPicPr>
+                    <pic:cNvPr id="0" name="Picture 1"/>
+                    <pic:cNvPicPr>
+                      <a:picLocks noChangeAspect="1" noChangeArrowheads="1"/>
+                    </pic:cNvPicPr>
+                  </pic:nvPicPr>
+                  <pic:blipFill>
+                    <a:blip r:embed="rId17"/>
+                    <a:srcRect/>
+                    <a:stretch>
+                      <a:fillRect/>
+                    </a:stretch>
+                  </pic:blipFill>
+                  <pic:spPr bwMode="auto">
+                    <a:xfrm>
+                      <a:off x="0" y="0"/>
+                      <a:ext cx="5400040" cy="4674410"/>
+                    </a:xfrm>
+                    <a:prstGeom prst="rect">
+                      <a:avLst/>
+                    </a:prstGeom>
+                    <a:noFill/>
+                    <a:ln w="9525">
+                      <a:noFill/>
+                      <a:miter lim="800000"/>
+                      <a:headEnd/>
+                      <a:tailEnd/>
+                    </a:ln>
+                  </pic:spPr>
+                </pic:pic>
+              </a:graphicData>
+            </a:graphic>
+          </wp:inline>
+        </w:drawing>
+      </w:r>
+    </w:p>
+    <w:p>
+      <w:pPr>
+        <w:jc w:val="center"/>
+        <w:rPr>
+          <w:b/>
+          <w:sz w:val="20"/>
+          <w:szCs w:val="20"/>
+        </w:rPr>
+      </w:pPr>
+      <w:r>
+        <w:rPr>
+          <w:b/>
+          <w:sz w:val="20"/>
+          <w:szCs w:val="20"/>
+        </w:rPr>
+        <w:t xml:space="preserve">Figura X </w:t>
+      </w:r>
+      <w:r>
+        <w:rPr>
+          <w:b/>
+          <w:sz w:val="20"/>
+          <w:szCs w:val="20"/>
+        </w:rPr>
+        <w:t>–</w:t>
+      </w:r>
+      <w:r>
+        <w:rPr>
+          <w:b/>
+          <w:sz w:val="20"/>
+          <w:szCs w:val="20"/>
+        </w:rPr>
+        <w:t xml:space="preserve"> </w:t>
+      </w:r>
+      <w:r>
+        <w:rPr>
+          <w:b/>
+          <w:sz w:val="20"/>
+          <w:szCs w:val="20"/>
+        </w:rPr>
+        <w:t>Cuadro resumen de características de los escenarios de la tesis de Raquel Sosa.</w:t>
+      </w:r>
+    </w:p>
+    <w:p/>
+    <w:p>
+      <w:pPr>
         <w:pStyle w:val="Ttulo2"/>
         <w:rPr>
           <w:lang w:val="es-ES"/>
         </w:rPr>
       </w:pPr>
-      <w:bookmarkStart w:id="33" w:name="_Toc411525132"/>
       <w:r>
         <w:rPr>
           <w:lang w:val="es-ES"/>
@@ -9051,6 +9182,20 @@
     </w:p>
     <w:p>
       <w:pPr>
+        <w:jc w:val="both"/>
+        <w:rPr>
+          <w:lang w:val="es-ES"/>
+        </w:rPr>
+      </w:pPr>
+      <w:r>
+        <w:rPr>
+          <w:lang w:val="es-ES"/>
+        </w:rPr>
+        <w:t>E</w:t>
+      </w:r>
+    </w:p>
+    <w:p>
+      <w:pPr>
         <w:ind w:left="576"/>
         <w:rPr>
           <w:lang w:val="es-ES"/>
@@ -9059,6 +9204,14 @@
     </w:p>
     <w:p>
       <w:pPr>
+        <w:ind w:left="576"/>
+        <w:rPr>
+          <w:lang w:val="es-ES"/>
+        </w:rPr>
+      </w:pPr>
+    </w:p>
+    <w:p>
+      <w:pPr>
         <w:pStyle w:val="Ttulo2"/>
         <w:rPr>
           <w:lang w:val="es-ES"/>
@@ -9069,7 +9222,7 @@
         <w:rPr>
           <w:lang w:val="es-ES"/>
         </w:rPr>
-        <w:t>Casos de usos</w:t>
+        <w:t>Casos de uso</w:t>
       </w:r>
       <w:bookmarkEnd w:id="34"/>
     </w:p>
@@ -9084,7 +9237,14 @@
         <w:rPr>
           <w:lang w:val="es-ES"/>
         </w:rPr>
-        <w:t>En esta sección se da una descripción de los casos de uso más críticos, elegidos especialmente porque obligan a tomar definiciones arquitectónicas específicas para poder soportar dichas interacciones en la plataforma.</w:t>
+        <w:t xml:space="preserve">En esta sección se da una descripción de los casos de uso más críticos, elegidos especialmente porque obligan a tomar definiciones arquitectónicas específicas para poder soportar dichas </w:t>
+      </w:r>
+      <w:r>
+        <w:rPr>
+          <w:lang w:val="es-ES"/>
+        </w:rPr>
+        <w:lastRenderedPageBreak/>
+        <w:t>interacciones en la plataforma.</w:t>
       </w:r>
       <w:r>
         <w:rPr>
@@ -9417,7 +9577,6 @@
           <w:highlight w:val="red"/>
           <w:lang w:val="es-ES"/>
         </w:rPr>
-        <w:lastRenderedPageBreak/>
         <w:t>Describir problema con la versión de jboss-esb</w:t>
       </w:r>
     </w:p>
@@ -9493,6 +9652,7 @@
         <w:jc w:val="both"/>
       </w:pPr>
       <w:r>
+        <w:lastRenderedPageBreak/>
         <w:t>Por defecto existen tres direcciones para cualquier servicio en la PGE las cuales se detallan a continuación.</w:t>
       </w:r>
     </w:p>
@@ -9664,41 +9824,86 @@
       </w:pPr>
       <w:bookmarkStart w:id="41" w:name="_Toc411525139"/>
       <w:r>
+        <w:t>Opciones de despliegue</w:t>
+      </w:r>
+      <w:bookmarkEnd w:id="41"/>
+    </w:p>
+    <w:p>
+      <w:pPr>
+        <w:jc w:val="both"/>
+      </w:pPr>
+      <w:r>
+        <w:t>En la etapa de diseño se fueron manejando diferentes opciones para el despliegue de los componentes</w:t>
+      </w:r>
+      <w:r>
+        <w:t>. Varias de estas opciones</w:t>
+      </w:r>
+      <w:r>
+        <w:t xml:space="preserve"> fueron descartadas por los motivos expuestos más </w:t>
+      </w:r>
+      <w:r>
+        <w:t>adelante.</w:t>
+      </w:r>
+      <w:r>
+        <w:t xml:space="preserve"> </w:t>
+      </w:r>
+      <w:r>
+        <w:t>Otras</w:t>
+      </w:r>
+      <w:r>
+        <w:t xml:space="preserve"> fueron </w:t>
+      </w:r>
+      <w:r>
+        <w:t>cambiando</w:t>
+      </w:r>
+      <w:r>
+        <w:t xml:space="preserve"> hasta llegar a la opción elegida, la cual parece ser la que más se adapta a soportar la solución propuesta y tiene buenos niveles de adaptabilidad y baja complejidad de implantación.</w:t>
+      </w:r>
+    </w:p>
+    <w:p>
+      <w:pPr>
+        <w:pStyle w:val="Ttulo4"/>
+        <w:jc w:val="both"/>
+      </w:pPr>
+      <w:r>
+        <w:t>CTP monolítico</w:t>
+      </w:r>
+    </w:p>
+    <w:p>
+      <w:pPr>
+        <w:jc w:val="both"/>
+      </w:pPr>
+      <w:r>
+        <w:t>En cierto momento se manejó la posibilidad de construir un CTP único totalmente externo a la PGE, que se encargara de recibir los pedidos de los clientes, encaminarlos a la PGE y esta luego de procesarlos los devolvería al CTP que haría el pedido al servidor de mapas correspondiente.</w:t>
+      </w:r>
+    </w:p>
+    <w:p>
+      <w:pPr>
+        <w:jc w:val="both"/>
+      </w:pPr>
+      <w:r>
         <w:lastRenderedPageBreak/>
-        <w:t>Opciones de despliegue</w:t>
-      </w:r>
-      <w:bookmarkEnd w:id="41"/>
-    </w:p>
-    <w:p>
-      <w:pPr>
-        <w:jc w:val="both"/>
-      </w:pPr>
-      <w:r>
-        <w:t>En la etapa de diseño se fueron manejando diferentes opciones para el despliegue de los componentes</w:t>
-      </w:r>
-      <w:r>
-        <w:t>. Varias de estas opciones</w:t>
-      </w:r>
-      <w:r>
-        <w:t xml:space="preserve"> fueron descartadas por los motivos expuestos más </w:t>
-      </w:r>
-      <w:r>
-        <w:t>adelante.</w:t>
-      </w:r>
-      <w:r>
-        <w:t xml:space="preserve"> </w:t>
-      </w:r>
-      <w:r>
-        <w:t>Otras</w:t>
-      </w:r>
-      <w:r>
-        <w:t xml:space="preserve"> fueron </w:t>
-      </w:r>
-      <w:r>
-        <w:t>cambiando</w:t>
-      </w:r>
-      <w:r>
-        <w:t xml:space="preserve"> hasta llegar a la opción elegida, la cual parece ser la que más se adapta a soportar la solución propuesta y tiene buenos niveles de adaptabilidad y baja complejidad de implantación.</w:t>
+        <w:t xml:space="preserve">Como ventaja tiene que es un </w:t>
+      </w:r>
+      <w:r>
+        <w:t xml:space="preserve">componente </w:t>
+      </w:r>
+      <w:r>
+        <w:t>centralizado y manejable por un solo ente</w:t>
+      </w:r>
+      <w:r>
+        <w:t xml:space="preserve"> público, además acepta toda la</w:t>
+      </w:r>
+      <w:r>
+        <w:t xml:space="preserve"> responsabilidad de disponibilidad de los servicios deslindando de esta a los proveedores con infraestructuras débiles.</w:t>
+      </w:r>
+    </w:p>
+    <w:p>
+      <w:pPr>
+        <w:jc w:val="both"/>
+      </w:pPr>
+      <w:r>
+        <w:t>Las grandes contras por las que fue descartado es que se convierte en un único punto de falla susceptible a ataques  a todos los servicios geográficos. Además necesita una infraestructura importante para no convertirse en un cuello de botella para la performance. Todo esto sumado a que la complejidad que alcanza la configuración de la plataforma la hace costosa de extender y mantener.</w:t>
       </w:r>
     </w:p>
     <w:p>
@@ -9707,43 +9912,63 @@
         <w:jc w:val="both"/>
       </w:pPr>
       <w:r>
-        <w:t>CTP monolítico</w:t>
-      </w:r>
-    </w:p>
-    <w:p>
-      <w:pPr>
-        <w:jc w:val="both"/>
-      </w:pPr>
-      <w:r>
-        <w:t>En cierto momento se manejó la posibilidad de construir un CTP único totalmente externo a la PGE, que se encargara de recibir los pedidos de los clientes, encaminarlos a la PGE y esta luego de procesarlos los devolvería al CTP que haría el pedido al servidor de mapas correspondiente.</w:t>
-      </w:r>
-    </w:p>
-    <w:p>
-      <w:pPr>
-        <w:jc w:val="both"/>
-      </w:pPr>
-      <w:r>
-        <w:t xml:space="preserve">Como ventaja tiene que es un </w:t>
-      </w:r>
-      <w:r>
-        <w:t xml:space="preserve">componente </w:t>
-      </w:r>
-      <w:r>
-        <w:t>centralizado y manejable por un solo ente</w:t>
-      </w:r>
-      <w:r>
-        <w:t xml:space="preserve"> público, además acepta toda la</w:t>
-      </w:r>
-      <w:r>
-        <w:t xml:space="preserve"> responsabilidad de disponibilidad de los servicios deslindando de esta a los proveedores con infraestructuras débiles.</w:t>
-      </w:r>
-    </w:p>
-    <w:p>
-      <w:pPr>
-        <w:jc w:val="both"/>
-      </w:pPr>
-      <w:r>
-        <w:t>Las grandes contras por las que fue descartado es que se convierte en un único punto de falla susceptible a ataques  a todos los servicios geográficos. Además necesita una infraestructura importante para no convertirse en un cuello de botella para la performance. Todo esto sumado a que la complejidad que alcanza la configuración de la plataforma la hace costosa de extender y mantener.</w:t>
+        <w:t>CTPs externos</w:t>
+      </w:r>
+    </w:p>
+    <w:p>
+      <w:pPr>
+        <w:jc w:val="both"/>
+      </w:pPr>
+      <w:r>
+        <w:t>Surge la necesidad de separar las tareas de los traductores, naciendo así el CTP RestConne</w:t>
+      </w:r>
+      <w:r>
+        <w:t>ctor, el cual recibe los pedidos de los clientes y los encamina a la PGE. Y el CTP SoapConnector que enmascara el servidor de mapas recibiendo los pedidos SOAP provenientes de la PGE y los transforma a un pedido REST nuevamente.</w:t>
+      </w:r>
+    </w:p>
+    <w:p>
+      <w:pPr>
+        <w:jc w:val="both"/>
+      </w:pPr>
+      <w:r>
+        <w:t>No hay restricciones donde podría estar alojado el CTP RestConnector (RC), lo que elimina</w:t>
+      </w:r>
+      <w:r>
+        <w:t xml:space="preserve"> el único punto de falla, ya que podría haber varias instancias ejecutando al mismo tiempo, especialmente en los organismos clientes. Aún así puede convertirse en un cuello de botella y la carga de configuración de todos los servicios GIS sigue siendo grande.</w:t>
+      </w:r>
+    </w:p>
+    <w:p>
+      <w:pPr>
+        <w:jc w:val="both"/>
+      </w:pPr>
+      <w:r>
+        <w:t>L</w:t>
+      </w:r>
+      <w:r>
+        <w:t>os CTP SoapConnector</w:t>
+      </w:r>
+      <w:r>
+        <w:t xml:space="preserve"> (SC) se alojan en los proveedores</w:t>
+      </w:r>
+      <w:r>
+        <w:t xml:space="preserve"> al igual que cualquier otro servicio ya </w:t>
+      </w:r>
+    </w:p>
+    <w:p>
+      <w:pPr>
+        <w:jc w:val="both"/>
+      </w:pPr>
+      <w:r>
+        <w:t>expuesto a través de la PGE</w:t>
+      </w:r>
+      <w:r>
+        <w:t>. Acá surge un problema interesante con el manejo de las direcciones lógicas y físicas de los servicios en cuesti</w:t>
+      </w:r>
+      <w:r>
+        <w:t>ón que es explicado anteriormente en el punto 3.4.1</w:t>
+      </w:r>
+      <w:r>
+        <w:t>.</w:t>
       </w:r>
     </w:p>
     <w:p>
@@ -9752,63 +9977,15 @@
         <w:jc w:val="both"/>
       </w:pPr>
       <w:r>
-        <w:t>CTPs externos</w:t>
-      </w:r>
-    </w:p>
-    <w:p>
-      <w:pPr>
-        <w:jc w:val="both"/>
-      </w:pPr>
-      <w:r>
-        <w:t>Surge la necesidad de separar las tareas de los traductores, naciendo así el CTP RestConne</w:t>
-      </w:r>
-      <w:r>
-        <w:t>ctor, el cual recibe los pedidos de los clientes y los encamina a la PGE. Y el CTP SoapConnector que enmascara el servidor de mapas recibiendo los pedidos SOAP provenientes de la PGE y los transforma a un pedido REST nuevamente.</w:t>
-      </w:r>
-    </w:p>
-    <w:p>
-      <w:pPr>
-        <w:jc w:val="both"/>
-      </w:pPr>
-      <w:r>
-        <w:t>No hay restricciones donde podría estar alojado el CTP RestConnector (RC), lo que elimina</w:t>
-      </w:r>
-      <w:r>
-        <w:t xml:space="preserve"> el único punto de falla, ya que podría haber varias instancias ejecutando al mismo tiempo, especialmente en los organismos clientes. Aún así puede convertirse en un cuello de botella y la carga de configuración de todos los servicios GIS sigue siendo grande.</w:t>
-      </w:r>
-    </w:p>
-    <w:p>
-      <w:pPr>
-        <w:jc w:val="both"/>
-      </w:pPr>
-      <w:r>
-        <w:t>L</w:t>
-      </w:r>
-      <w:r>
-        <w:t>os CTP SoapConnector</w:t>
-      </w:r>
-      <w:r>
-        <w:t xml:space="preserve"> (SC) se alojan en los proveedores</w:t>
-      </w:r>
-      <w:r>
-        <w:t xml:space="preserve"> al igual que cualquier otro servicio ya </w:t>
-      </w:r>
-    </w:p>
-    <w:p>
-      <w:pPr>
-        <w:jc w:val="both"/>
-      </w:pPr>
-      <w:r>
-        <w:t>expuesto a través de la PGE</w:t>
-      </w:r>
-      <w:r>
-        <w:t>. Acá surge un problema interesante con el manejo de las direcciones lógicas y físicas de los servicios en cuesti</w:t>
-      </w:r>
-      <w:r>
-        <w:t>ón que es explicado anteriormente en el punto 3.4.1</w:t>
-      </w:r>
-      <w:r>
-        <w:t>.</w:t>
+        <w:t>CTPs dentro de la PGE</w:t>
+      </w:r>
+    </w:p>
+    <w:p>
+      <w:pPr>
+        <w:jc w:val="both"/>
+      </w:pPr>
+      <w:r>
+        <w:t>Por motivo de dotar a los CTP de una infraestructura poderosa, eliminando así los problemas de cuello de botella y problemas de seguridad, también se exploró la opción que los CTP estuvieran dentro de la PGE. Esto implicaría modificar la PGE para incluir un punto de entrada del tipo REST. Lo cual es descartado porque la premisa del proyecto es no modificar y adaptarse a las soluciones existentes, para facilitar la rápida adopción. Eso incluye los clientes GIS, los servidores de mapas y la PGE.</w:t>
       </w:r>
     </w:p>
     <w:p>
@@ -9817,52 +9994,38 @@
         <w:jc w:val="both"/>
       </w:pPr>
       <w:r>
-        <w:t>CTPs dentro de la PGE</w:t>
-      </w:r>
-    </w:p>
-    <w:p>
-      <w:pPr>
-        <w:jc w:val="both"/>
-      </w:pPr>
-      <w:r>
-        <w:t>Por motivo de dotar a los CTP de una infraestructura poderosa, eliminando así los problemas de cuello de botella y problemas de seguridad, también se exploró la opción que los CTP estuvieran dentro de la PGE. Esto implicaría modificar la PGE para incluir un punto de entrada del tipo REST. Lo cual es descartado porque la premisa del proyecto es no modificar y adaptarse a las soluciones existentes, para facilitar la rápida adopción. Eso incluye los clientes GIS, los servidores de mapas y la PGE.</w:t>
-      </w:r>
-    </w:p>
-    <w:p>
-      <w:pPr>
-        <w:pStyle w:val="Ttulo4"/>
-        <w:jc w:val="both"/>
-      </w:pPr>
+        <w:t>CTPs en distribución ampliada</w:t>
+      </w:r>
+    </w:p>
+    <w:p>
+      <w:pPr>
+        <w:jc w:val="both"/>
+      </w:pPr>
+      <w:r>
+        <w:t>La arquitectura finalmente propuesta toma los criterios antes planteados, minimiza los problemas encontrados y reduce los riesgos ya mencionados. Hace uso extensivo de los recursos disponibles en la PGE.</w:t>
+      </w:r>
+    </w:p>
+    <w:p>
+      <w:pPr>
+        <w:jc w:val="both"/>
+      </w:pPr>
+      <w:r>
+        <w:t xml:space="preserve">Primero se plantea instanciar un servidor CTP SC por cada servidor de mapas </w:t>
+      </w:r>
+      <w:r>
+        <w:t>a proteger en la PGE. Esto elimina uno de los mapeos de direcciones del servicio, lo que evita modificar la PGE. Además estos CTP SC estarán hosteados en los Execution Environment provistos por la PGE, lo cual elimina el problema de infraestructuras pobres en los entes.</w:t>
+      </w:r>
+    </w:p>
+    <w:p>
+      <w:pPr>
+        <w:jc w:val="both"/>
+      </w:pPr>
+      <w:r>
+        <w:t xml:space="preserve">Segundo, cada organismo que quiera consumir servicios geográficos deberá hostear su propio CTP RC, configurando solo los servicios que requiera para sus tareas. Permite reducir la </w:t>
+      </w:r>
       <w:r>
         <w:lastRenderedPageBreak/>
-        <w:t>CTPs en distribución ampliada</w:t>
-      </w:r>
-    </w:p>
-    <w:p>
-      <w:pPr>
-        <w:jc w:val="both"/>
-      </w:pPr>
-      <w:r>
-        <w:t>La arquitectura finalmente propuesta toma los criterios antes planteados, minimiza los problemas encontrados y reduce los riesgos ya mencionados. Hace uso extensivo de los recursos disponibles en la PGE.</w:t>
-      </w:r>
-    </w:p>
-    <w:p>
-      <w:pPr>
-        <w:jc w:val="both"/>
-      </w:pPr>
-      <w:r>
-        <w:t xml:space="preserve">Primero se plantea instanciar un servidor CTP SC por cada servidor de mapas </w:t>
-      </w:r>
-      <w:r>
-        <w:t>a proteger en la PGE. Esto elimina uno de los mapeos de direcciones del servicio, lo que evita modificar la PGE. Además estos CTP SC estarán hosteados en los Execution Environment provistos por la PGE, lo cual elimina el problema de infraestructuras pobres en los entes.</w:t>
-      </w:r>
-    </w:p>
-    <w:p>
-      <w:pPr>
-        <w:jc w:val="both"/>
-      </w:pPr>
-      <w:r>
-        <w:t xml:space="preserve">Segundo, cada organismo que quiera consumir servicios geográficos deberá hostear su propio CTP RC, configurando solo los servicios que requiera para sus tareas. Permite reducir la configuración a su mínima expresión y responsabiliza al organismo cliente de los permisos que da sobre los servicios. </w:t>
+        <w:t xml:space="preserve">configuración a su mínima expresión y responsabiliza al organismo cliente de los permisos que da sobre los servicios. </w:t>
       </w:r>
     </w:p>
     <w:p>
@@ -9977,7 +10140,7 @@
                     </pic:cNvPicPr>
                   </pic:nvPicPr>
                   <pic:blipFill>
-                    <a:blip r:embed="rId17" cstate="print"/>
+                    <a:blip r:embed="rId18" cstate="print"/>
                     <a:srcRect/>
                     <a:stretch>
                       <a:fillRect/>
@@ -10137,7 +10300,7 @@
                     </pic:cNvPicPr>
                   </pic:nvPicPr>
                   <pic:blipFill>
-                    <a:blip r:embed="rId18" cstate="print"/>
+                    <a:blip r:embed="rId19" cstate="print"/>
                     <a:srcRect/>
                     <a:stretch>
                       <a:fillRect/>
@@ -10251,7 +10414,7 @@
                     </pic:cNvPicPr>
                   </pic:nvPicPr>
                   <pic:blipFill>
-                    <a:blip r:embed="rId19" cstate="print"/>
+                    <a:blip r:embed="rId20" cstate="print"/>
                     <a:srcRect/>
                     <a:stretch>
                       <a:fillRect/>
@@ -10479,7 +10642,7 @@
                     </pic:cNvPicPr>
                   </pic:nvPicPr>
                   <pic:blipFill>
-                    <a:blip r:embed="rId20" cstate="print"/>
+                    <a:blip r:embed="rId21" cstate="print"/>
                     <a:srcRect/>
                     <a:stretch>
                       <a:fillRect/>
@@ -10624,7 +10787,7 @@
                     <pic:cNvPicPr/>
                   </pic:nvPicPr>
                   <pic:blipFill>
-                    <a:blip r:embed="rId21" cstate="print"/>
+                    <a:blip r:embed="rId22" cstate="print"/>
                     <a:stretch>
                       <a:fillRect/>
                     </a:stretch>
@@ -10741,7 +10904,7 @@
             <w:pPr>
               <w:jc w:val="center"/>
             </w:pPr>
-            <w:hyperlink r:id="rId22" w:history="1">
+            <w:hyperlink r:id="rId23" w:history="1">
               <w:r>
                 <w:rPr>
                   <w:rStyle w:val="Hipervnculo"/>
@@ -10896,7 +11059,7 @@
                     <pic:cNvPicPr/>
                   </pic:nvPicPr>
                   <pic:blipFill>
-                    <a:blip r:embed="rId23" cstate="print"/>
+                    <a:blip r:embed="rId24" cstate="print"/>
                     <a:stretch>
                       <a:fillRect/>
                     </a:stretch>
@@ -11610,7 +11773,7 @@
       </w:pPr>
     </w:p>
     <w:sectPr>
-      <w:footerReference w:type="default" r:id="rId24"/>
+      <w:footerReference w:type="default" r:id="rId25"/>
       <w:pgSz w:w="11906" w:h="16838"/>
       <w:pgMar w:top="1417" w:right="1701" w:bottom="1417" w:left="1701" w:header="708" w:footer="708" w:gutter="0"/>
       <w:cols w:space="708"/>
@@ -11705,7 +11868,7 @@
                 <w:b/>
                 <w:noProof/>
               </w:rPr>
-              <w:t>22</w:t>
+              <w:t>24</w:t>
             </w:r>
           </w:fldSimple>
         </w:p>
@@ -15437,7 +15600,7 @@
 </file>
 
 <file path=customXml/itemProps1.xml><?xml version="1.0" encoding="utf-8"?>
-<ds:datastoreItem xmlns:ds="http://schemas.openxmlformats.org/officeDocument/2006/customXml" ds:itemID="{04351A70-28E9-4E5A-83E0-618CBF2DAEBF}">
+<ds:datastoreItem xmlns:ds="http://schemas.openxmlformats.org/officeDocument/2006/customXml" ds:itemID="{56FD39C7-FC97-4ADB-9559-6BBF47D58288}">
   <ds:schemaRefs>
     <ds:schemaRef ds:uri="http://schemas.openxmlformats.org/officeDocument/2006/bibliography"/>
   </ds:schemaRefs>

</xml_diff>

<commit_message>
mas de la doc
</commit_message>
<xml_diff>
--- a/Notas.docx
+++ b/Notas.docx
@@ -634,7 +634,7 @@
             </w:rPr>
             <w:fldChar w:fldCharType="separate"/>
           </w:r>
-          <w:hyperlink w:anchor="_Toc411525103" w:history="1">
+          <w:hyperlink w:anchor="_Toc412832154" w:history="1">
             <w:r>
               <w:rPr>
                 <w:rStyle w:val="Hipervnculo"/>
@@ -675,7 +675,7 @@
                 <w:noProof/>
                 <w:webHidden/>
               </w:rPr>
-              <w:instrText xml:space="preserve"> PAGEREF _Toc411525103 \h </w:instrText>
+              <w:instrText xml:space="preserve"> PAGEREF _Toc412832154 \h </w:instrText>
             </w:r>
             <w:r>
               <w:rPr>
@@ -695,7 +695,7 @@
                 <w:noProof/>
                 <w:webHidden/>
               </w:rPr>
-              <w:t>8</w:t>
+              <w:t>7</w:t>
             </w:r>
             <w:r>
               <w:rPr>
@@ -717,7 +717,7 @@
               <w:noProof/>
             </w:rPr>
           </w:pPr>
-          <w:hyperlink w:anchor="_Toc411525104" w:history="1">
+          <w:hyperlink w:anchor="_Toc412832155" w:history="1">
             <w:r>
               <w:rPr>
                 <w:rStyle w:val="Hipervnculo"/>
@@ -757,7 +757,7 @@
                 <w:noProof/>
                 <w:webHidden/>
               </w:rPr>
-              <w:instrText xml:space="preserve"> PAGEREF _Toc411525104 \h </w:instrText>
+              <w:instrText xml:space="preserve"> PAGEREF _Toc412832155 \h </w:instrText>
             </w:r>
             <w:r>
               <w:rPr>
@@ -777,7 +777,7 @@
                 <w:noProof/>
                 <w:webHidden/>
               </w:rPr>
-              <w:t>8</w:t>
+              <w:t>7</w:t>
             </w:r>
             <w:r>
               <w:rPr>
@@ -799,7 +799,7 @@
               <w:noProof/>
             </w:rPr>
           </w:pPr>
-          <w:hyperlink w:anchor="_Toc411525105" w:history="1">
+          <w:hyperlink w:anchor="_Toc412832156" w:history="1">
             <w:r>
               <w:rPr>
                 <w:rStyle w:val="Hipervnculo"/>
@@ -839,7 +839,7 @@
                 <w:noProof/>
                 <w:webHidden/>
               </w:rPr>
-              <w:instrText xml:space="preserve"> PAGEREF _Toc411525105 \h </w:instrText>
+              <w:instrText xml:space="preserve"> PAGEREF _Toc412832156 \h </w:instrText>
             </w:r>
             <w:r>
               <w:rPr>
@@ -859,7 +859,7 @@
                 <w:noProof/>
                 <w:webHidden/>
               </w:rPr>
-              <w:t>8</w:t>
+              <w:t>7</w:t>
             </w:r>
             <w:r>
               <w:rPr>
@@ -881,7 +881,7 @@
               <w:noProof/>
             </w:rPr>
           </w:pPr>
-          <w:hyperlink w:anchor="_Toc411525106" w:history="1">
+          <w:hyperlink w:anchor="_Toc412832157" w:history="1">
             <w:r>
               <w:rPr>
                 <w:rStyle w:val="Hipervnculo"/>
@@ -921,7 +921,7 @@
                 <w:noProof/>
                 <w:webHidden/>
               </w:rPr>
-              <w:instrText xml:space="preserve"> PAGEREF _Toc411525106 \h </w:instrText>
+              <w:instrText xml:space="preserve"> PAGEREF _Toc412832157 \h </w:instrText>
             </w:r>
             <w:r>
               <w:rPr>
@@ -941,7 +941,7 @@
                 <w:noProof/>
                 <w:webHidden/>
               </w:rPr>
-              <w:t>9</w:t>
+              <w:t>8</w:t>
             </w:r>
             <w:r>
               <w:rPr>
@@ -963,7 +963,7 @@
               <w:noProof/>
             </w:rPr>
           </w:pPr>
-          <w:hyperlink w:anchor="_Toc411525107" w:history="1">
+          <w:hyperlink w:anchor="_Toc412832158" w:history="1">
             <w:r>
               <w:rPr>
                 <w:rStyle w:val="Hipervnculo"/>
@@ -1003,7 +1003,7 @@
                 <w:noProof/>
                 <w:webHidden/>
               </w:rPr>
-              <w:instrText xml:space="preserve"> PAGEREF _Toc411525107 \h </w:instrText>
+              <w:instrText xml:space="preserve"> PAGEREF _Toc412832158 \h </w:instrText>
             </w:r>
             <w:r>
               <w:rPr>
@@ -1023,7 +1023,7 @@
                 <w:noProof/>
                 <w:webHidden/>
               </w:rPr>
-              <w:t>9</w:t>
+              <w:t>8</w:t>
             </w:r>
             <w:r>
               <w:rPr>
@@ -1045,7 +1045,7 @@
               <w:noProof/>
             </w:rPr>
           </w:pPr>
-          <w:hyperlink w:anchor="_Toc411525108" w:history="1">
+          <w:hyperlink w:anchor="_Toc412832159" w:history="1">
             <w:r>
               <w:rPr>
                 <w:rStyle w:val="Hipervnculo"/>
@@ -1085,7 +1085,7 @@
                 <w:noProof/>
                 <w:webHidden/>
               </w:rPr>
-              <w:instrText xml:space="preserve"> PAGEREF _Toc411525108 \h </w:instrText>
+              <w:instrText xml:space="preserve"> PAGEREF _Toc412832159 \h </w:instrText>
             </w:r>
             <w:r>
               <w:rPr>
@@ -1105,7 +1105,7 @@
                 <w:noProof/>
                 <w:webHidden/>
               </w:rPr>
-              <w:t>9</w:t>
+              <w:t>8</w:t>
             </w:r>
             <w:r>
               <w:rPr>
@@ -1127,7 +1127,7 @@
               <w:noProof/>
             </w:rPr>
           </w:pPr>
-          <w:hyperlink w:anchor="_Toc411525109" w:history="1">
+          <w:hyperlink w:anchor="_Toc412832160" w:history="1">
             <w:r>
               <w:rPr>
                 <w:rStyle w:val="Hipervnculo"/>
@@ -1167,7 +1167,7 @@
                 <w:noProof/>
                 <w:webHidden/>
               </w:rPr>
-              <w:instrText xml:space="preserve"> PAGEREF _Toc411525109 \h </w:instrText>
+              <w:instrText xml:space="preserve"> PAGEREF _Toc412832160 \h </w:instrText>
             </w:r>
             <w:r>
               <w:rPr>
@@ -1187,7 +1187,7 @@
                 <w:noProof/>
                 <w:webHidden/>
               </w:rPr>
-              <w:t>9</w:t>
+              <w:t>8</w:t>
             </w:r>
             <w:r>
               <w:rPr>
@@ -1209,7 +1209,7 @@
               <w:noProof/>
             </w:rPr>
           </w:pPr>
-          <w:hyperlink w:anchor="_Toc411525110" w:history="1">
+          <w:hyperlink w:anchor="_Toc412832161" w:history="1">
             <w:r>
               <w:rPr>
                 <w:rStyle w:val="Hipervnculo"/>
@@ -1243,13 +1243,6 @@
                 <w:noProof/>
                 <w:webHidden/>
               </w:rPr>
-              <w:t>no</w:t>
-            </w:r>
-            <w:r>
-              <w:rPr>
-                <w:noProof/>
-                <w:webHidden/>
-              </w:rPr>
               <w:fldChar w:fldCharType="begin"/>
             </w:r>
             <w:r>
@@ -1257,7 +1250,7 @@
                 <w:noProof/>
                 <w:webHidden/>
               </w:rPr>
-              <w:instrText xml:space="preserve"> PAGEREF _Toc411525110 \h </w:instrText>
+              <w:instrText xml:space="preserve"> PAGEREF _Toc412832161 \h </w:instrText>
             </w:r>
             <w:r>
               <w:rPr>
@@ -1277,7 +1270,7 @@
                 <w:noProof/>
                 <w:webHidden/>
               </w:rPr>
-              <w:t>10</w:t>
+              <w:t>9</w:t>
             </w:r>
             <w:r>
               <w:rPr>
@@ -1299,7 +1292,7 @@
               <w:noProof/>
             </w:rPr>
           </w:pPr>
-          <w:hyperlink w:anchor="_Toc411525111" w:history="1">
+          <w:hyperlink w:anchor="_Toc412832162" w:history="1">
             <w:r>
               <w:rPr>
                 <w:rStyle w:val="Hipervnculo"/>
@@ -1339,7 +1332,7 @@
                 <w:noProof/>
                 <w:webHidden/>
               </w:rPr>
-              <w:instrText xml:space="preserve"> PAGEREF _Toc411525111 \h </w:instrText>
+              <w:instrText xml:space="preserve"> PAGEREF _Toc412832162 \h </w:instrText>
             </w:r>
             <w:r>
               <w:rPr>
@@ -1359,7 +1352,7 @@
                 <w:noProof/>
                 <w:webHidden/>
               </w:rPr>
-              <w:t>10</w:t>
+              <w:t>9</w:t>
             </w:r>
             <w:r>
               <w:rPr>
@@ -1381,7 +1374,7 @@
               <w:noProof/>
             </w:rPr>
           </w:pPr>
-          <w:hyperlink w:anchor="_Toc411525112" w:history="1">
+          <w:hyperlink w:anchor="_Toc412832163" w:history="1">
             <w:r>
               <w:rPr>
                 <w:rStyle w:val="Hipervnculo"/>
@@ -1421,7 +1414,7 @@
                 <w:noProof/>
                 <w:webHidden/>
               </w:rPr>
-              <w:instrText xml:space="preserve"> PAGEREF _Toc411525112 \h </w:instrText>
+              <w:instrText xml:space="preserve"> PAGEREF _Toc412832163 \h </w:instrText>
             </w:r>
             <w:r>
               <w:rPr>
@@ -1441,7 +1434,7 @@
                 <w:noProof/>
                 <w:webHidden/>
               </w:rPr>
-              <w:t>10</w:t>
+              <w:t>9</w:t>
             </w:r>
             <w:r>
               <w:rPr>
@@ -1463,7 +1456,7 @@
               <w:noProof/>
             </w:rPr>
           </w:pPr>
-          <w:hyperlink w:anchor="_Toc411525113" w:history="1">
+          <w:hyperlink w:anchor="_Toc412832164" w:history="1">
             <w:r>
               <w:rPr>
                 <w:rStyle w:val="Hipervnculo"/>
@@ -1503,7 +1496,7 @@
                 <w:noProof/>
                 <w:webHidden/>
               </w:rPr>
-              <w:instrText xml:space="preserve"> PAGEREF _Toc411525113 \h </w:instrText>
+              <w:instrText xml:space="preserve"> PAGEREF _Toc412832164 \h </w:instrText>
             </w:r>
             <w:r>
               <w:rPr>
@@ -1523,7 +1516,7 @@
                 <w:noProof/>
                 <w:webHidden/>
               </w:rPr>
-              <w:t>10</w:t>
+              <w:t>9</w:t>
             </w:r>
             <w:r>
               <w:rPr>
@@ -1545,7 +1538,7 @@
               <w:noProof/>
             </w:rPr>
           </w:pPr>
-          <w:hyperlink w:anchor="_Toc411525114" w:history="1">
+          <w:hyperlink w:anchor="_Toc412832165" w:history="1">
             <w:r>
               <w:rPr>
                 <w:rStyle w:val="Hipervnculo"/>
@@ -1585,7 +1578,7 @@
                 <w:noProof/>
                 <w:webHidden/>
               </w:rPr>
-              <w:instrText xml:space="preserve"> PAGEREF _Toc411525114 \h </w:instrText>
+              <w:instrText xml:space="preserve"> PAGEREF _Toc412832165 \h </w:instrText>
             </w:r>
             <w:r>
               <w:rPr>
@@ -1605,7 +1598,7 @@
                 <w:noProof/>
                 <w:webHidden/>
               </w:rPr>
-              <w:t>11</w:t>
+              <w:t>10</w:t>
             </w:r>
             <w:r>
               <w:rPr>
@@ -1627,7 +1620,7 @@
               <w:noProof/>
             </w:rPr>
           </w:pPr>
-          <w:hyperlink w:anchor="_Toc411525115" w:history="1">
+          <w:hyperlink w:anchor="_Toc412832166" w:history="1">
             <w:r>
               <w:rPr>
                 <w:rStyle w:val="Hipervnculo"/>
@@ -1667,7 +1660,7 @@
                 <w:noProof/>
                 <w:webHidden/>
               </w:rPr>
-              <w:instrText xml:space="preserve"> PAGEREF _Toc411525115 \h </w:instrText>
+              <w:instrText xml:space="preserve"> PAGEREF _Toc412832166 \h </w:instrText>
             </w:r>
             <w:r>
               <w:rPr>
@@ -1687,7 +1680,7 @@
                 <w:noProof/>
                 <w:webHidden/>
               </w:rPr>
-              <w:t>11</w:t>
+              <w:t>10</w:t>
             </w:r>
             <w:r>
               <w:rPr>
@@ -1709,7 +1702,7 @@
               <w:noProof/>
             </w:rPr>
           </w:pPr>
-          <w:hyperlink w:anchor="_Toc411525116" w:history="1">
+          <w:hyperlink w:anchor="_Toc412832167" w:history="1">
             <w:r>
               <w:rPr>
                 <w:rStyle w:val="Hipervnculo"/>
@@ -1749,7 +1742,7 @@
                 <w:noProof/>
                 <w:webHidden/>
               </w:rPr>
-              <w:instrText xml:space="preserve"> PAGEREF _Toc411525116 \h </w:instrText>
+              <w:instrText xml:space="preserve"> PAGEREF _Toc412832167 \h </w:instrText>
             </w:r>
             <w:r>
               <w:rPr>
@@ -1769,7 +1762,7 @@
                 <w:noProof/>
                 <w:webHidden/>
               </w:rPr>
-              <w:t>11</w:t>
+              <w:t>10</w:t>
             </w:r>
             <w:r>
               <w:rPr>
@@ -1791,7 +1784,7 @@
               <w:noProof/>
             </w:rPr>
           </w:pPr>
-          <w:hyperlink w:anchor="_Toc411525117" w:history="1">
+          <w:hyperlink w:anchor="_Toc412832168" w:history="1">
             <w:r>
               <w:rPr>
                 <w:rStyle w:val="Hipervnculo"/>
@@ -1831,7 +1824,7 @@
                 <w:noProof/>
                 <w:webHidden/>
               </w:rPr>
-              <w:instrText xml:space="preserve"> PAGEREF _Toc411525117 \h </w:instrText>
+              <w:instrText xml:space="preserve"> PAGEREF _Toc412832168 \h </w:instrText>
             </w:r>
             <w:r>
               <w:rPr>
@@ -1851,7 +1844,7 @@
                 <w:noProof/>
                 <w:webHidden/>
               </w:rPr>
-              <w:t>12</w:t>
+              <w:t>11</w:t>
             </w:r>
             <w:r>
               <w:rPr>
@@ -1873,7 +1866,7 @@
               <w:noProof/>
             </w:rPr>
           </w:pPr>
-          <w:hyperlink w:anchor="_Toc411525118" w:history="1">
+          <w:hyperlink w:anchor="_Toc412832169" w:history="1">
             <w:r>
               <w:rPr>
                 <w:rStyle w:val="Hipervnculo"/>
@@ -1913,7 +1906,7 @@
                 <w:noProof/>
                 <w:webHidden/>
               </w:rPr>
-              <w:instrText xml:space="preserve"> PAGEREF _Toc411525118 \h </w:instrText>
+              <w:instrText xml:space="preserve"> PAGEREF _Toc412832169 \h </w:instrText>
             </w:r>
             <w:r>
               <w:rPr>
@@ -1933,7 +1926,7 @@
                 <w:noProof/>
                 <w:webHidden/>
               </w:rPr>
-              <w:t>13</w:t>
+              <w:t>12</w:t>
             </w:r>
             <w:r>
               <w:rPr>
@@ -1955,7 +1948,7 @@
               <w:noProof/>
             </w:rPr>
           </w:pPr>
-          <w:hyperlink w:anchor="_Toc411525119" w:history="1">
+          <w:hyperlink w:anchor="_Toc412832170" w:history="1">
             <w:r>
               <w:rPr>
                 <w:rStyle w:val="Hipervnculo"/>
@@ -1995,7 +1988,7 @@
                 <w:noProof/>
                 <w:webHidden/>
               </w:rPr>
-              <w:instrText xml:space="preserve"> PAGEREF _Toc411525119 \h </w:instrText>
+              <w:instrText xml:space="preserve"> PAGEREF _Toc412832170 \h </w:instrText>
             </w:r>
             <w:r>
               <w:rPr>
@@ -2015,7 +2008,7 @@
                 <w:noProof/>
                 <w:webHidden/>
               </w:rPr>
-              <w:t>14</w:t>
+              <w:t>13</w:t>
             </w:r>
             <w:r>
               <w:rPr>
@@ -2037,7 +2030,7 @@
               <w:noProof/>
             </w:rPr>
           </w:pPr>
-          <w:hyperlink w:anchor="_Toc411525120" w:history="1">
+          <w:hyperlink w:anchor="_Toc412832171" w:history="1">
             <w:r>
               <w:rPr>
                 <w:rStyle w:val="Hipervnculo"/>
@@ -2077,7 +2070,7 @@
                 <w:noProof/>
                 <w:webHidden/>
               </w:rPr>
-              <w:instrText xml:space="preserve"> PAGEREF _Toc411525120 \h </w:instrText>
+              <w:instrText xml:space="preserve"> PAGEREF _Toc412832171 \h </w:instrText>
             </w:r>
             <w:r>
               <w:rPr>
@@ -2097,7 +2090,7 @@
                 <w:noProof/>
                 <w:webHidden/>
               </w:rPr>
-              <w:t>15</w:t>
+              <w:t>13</w:t>
             </w:r>
             <w:r>
               <w:rPr>
@@ -2119,7 +2112,7 @@
               <w:noProof/>
             </w:rPr>
           </w:pPr>
-          <w:hyperlink w:anchor="_Toc411525121" w:history="1">
+          <w:hyperlink w:anchor="_Toc412832172" w:history="1">
             <w:r>
               <w:rPr>
                 <w:rStyle w:val="Hipervnculo"/>
@@ -2159,7 +2152,7 @@
                 <w:noProof/>
                 <w:webHidden/>
               </w:rPr>
-              <w:instrText xml:space="preserve"> PAGEREF _Toc411525121 \h </w:instrText>
+              <w:instrText xml:space="preserve"> PAGEREF _Toc412832172 \h </w:instrText>
             </w:r>
             <w:r>
               <w:rPr>
@@ -2179,7 +2172,7 @@
                 <w:noProof/>
                 <w:webHidden/>
               </w:rPr>
-              <w:t>15</w:t>
+              <w:t>14</w:t>
             </w:r>
             <w:r>
               <w:rPr>
@@ -2201,7 +2194,7 @@
               <w:noProof/>
             </w:rPr>
           </w:pPr>
-          <w:hyperlink w:anchor="_Toc411525122" w:history="1">
+          <w:hyperlink w:anchor="_Toc412832173" w:history="1">
             <w:r>
               <w:rPr>
                 <w:rStyle w:val="Hipervnculo"/>
@@ -2241,7 +2234,7 @@
                 <w:noProof/>
                 <w:webHidden/>
               </w:rPr>
-              <w:instrText xml:space="preserve"> PAGEREF _Toc411525122 \h </w:instrText>
+              <w:instrText xml:space="preserve"> PAGEREF _Toc412832173 \h </w:instrText>
             </w:r>
             <w:r>
               <w:rPr>
@@ -2261,7 +2254,7 @@
                 <w:noProof/>
                 <w:webHidden/>
               </w:rPr>
-              <w:t>17</w:t>
+              <w:t>15</w:t>
             </w:r>
             <w:r>
               <w:rPr>
@@ -2283,7 +2276,7 @@
               <w:noProof/>
             </w:rPr>
           </w:pPr>
-          <w:hyperlink w:anchor="_Toc411525123" w:history="1">
+          <w:hyperlink w:anchor="_Toc412832174" w:history="1">
             <w:r>
               <w:rPr>
                 <w:rStyle w:val="Hipervnculo"/>
@@ -2323,7 +2316,7 @@
                 <w:noProof/>
                 <w:webHidden/>
               </w:rPr>
-              <w:instrText xml:space="preserve"> PAGEREF _Toc411525123 \h </w:instrText>
+              <w:instrText xml:space="preserve"> PAGEREF _Toc412832174 \h </w:instrText>
             </w:r>
             <w:r>
               <w:rPr>
@@ -2343,7 +2336,7 @@
                 <w:noProof/>
                 <w:webHidden/>
               </w:rPr>
-              <w:t>19</w:t>
+              <w:t>17</w:t>
             </w:r>
             <w:r>
               <w:rPr>
@@ -2365,7 +2358,7 @@
               <w:noProof/>
             </w:rPr>
           </w:pPr>
-          <w:hyperlink w:anchor="_Toc411525124" w:history="1">
+          <w:hyperlink w:anchor="_Toc412832175" w:history="1">
             <w:r>
               <w:rPr>
                 <w:rStyle w:val="Hipervnculo"/>
@@ -2405,7 +2398,7 @@
                 <w:noProof/>
                 <w:webHidden/>
               </w:rPr>
-              <w:instrText xml:space="preserve"> PAGEREF _Toc411525124 \h </w:instrText>
+              <w:instrText xml:space="preserve"> PAGEREF _Toc412832175 \h </w:instrText>
             </w:r>
             <w:r>
               <w:rPr>
@@ -2425,7 +2418,7 @@
                 <w:noProof/>
                 <w:webHidden/>
               </w:rPr>
-              <w:t>19</w:t>
+              <w:t>17</w:t>
             </w:r>
             <w:r>
               <w:rPr>
@@ -2447,12 +2440,11 @@
               <w:noProof/>
             </w:rPr>
           </w:pPr>
-          <w:hyperlink w:anchor="_Toc411525125" w:history="1">
+          <w:hyperlink w:anchor="_Toc412832176" w:history="1">
             <w:r>
               <w:rPr>
                 <w:rStyle w:val="Hipervnculo"/>
                 <w:noProof/>
-                <w:lang w:val="es-ES"/>
               </w:rPr>
               <w:t>3</w:t>
             </w:r>
@@ -2467,9 +2459,8 @@
               <w:rPr>
                 <w:rStyle w:val="Hipervnculo"/>
                 <w:noProof/>
-                <w:lang w:val="es-ES"/>
-              </w:rPr>
-              <w:t>Análisis y arquitectura</w:t>
+              </w:rPr>
+              <w:t>Análisis y arquitectura.</w:t>
             </w:r>
             <w:r>
               <w:rPr>
@@ -2490,7 +2481,7 @@
                 <w:noProof/>
                 <w:webHidden/>
               </w:rPr>
-              <w:instrText xml:space="preserve"> PAGEREF _Toc411525125 \h </w:instrText>
+              <w:instrText xml:space="preserve"> PAGEREF _Toc412832176 \h </w:instrText>
             </w:r>
             <w:r>
               <w:rPr>
@@ -2510,7 +2501,7 @@
                 <w:noProof/>
                 <w:webHidden/>
               </w:rPr>
-              <w:t>24</w:t>
+              <w:t>23</w:t>
             </w:r>
             <w:r>
               <w:rPr>
@@ -2532,7 +2523,7 @@
               <w:noProof/>
             </w:rPr>
           </w:pPr>
-          <w:hyperlink w:anchor="_Toc411525126" w:history="1">
+          <w:hyperlink w:anchor="_Toc412832177" w:history="1">
             <w:r>
               <w:rPr>
                 <w:rStyle w:val="Hipervnculo"/>
@@ -2574,7 +2565,7 @@
                 <w:noProof/>
                 <w:webHidden/>
               </w:rPr>
-              <w:instrText xml:space="preserve"> PAGEREF _Toc411525126 \h </w:instrText>
+              <w:instrText xml:space="preserve"> PAGEREF _Toc412832177 \h </w:instrText>
             </w:r>
             <w:r>
               <w:rPr>
@@ -2594,7 +2585,7 @@
                 <w:noProof/>
                 <w:webHidden/>
               </w:rPr>
-              <w:t>24</w:t>
+              <w:t>23</w:t>
             </w:r>
             <w:r>
               <w:rPr>
@@ -2616,7 +2607,7 @@
               <w:noProof/>
             </w:rPr>
           </w:pPr>
-          <w:hyperlink w:anchor="_Toc411525127" w:history="1">
+          <w:hyperlink w:anchor="_Toc412832178" w:history="1">
             <w:r>
               <w:rPr>
                 <w:rStyle w:val="Hipervnculo"/>
@@ -2658,7 +2649,7 @@
                 <w:noProof/>
                 <w:webHidden/>
               </w:rPr>
-              <w:instrText xml:space="preserve"> PAGEREF _Toc411525127 \h </w:instrText>
+              <w:instrText xml:space="preserve"> PAGEREF _Toc412832178 \h </w:instrText>
             </w:r>
             <w:r>
               <w:rPr>
@@ -2678,7 +2669,7 @@
                 <w:noProof/>
                 <w:webHidden/>
               </w:rPr>
-              <w:t>24</w:t>
+              <w:t>23</w:t>
             </w:r>
             <w:r>
               <w:rPr>
@@ -2700,7 +2691,7 @@
               <w:noProof/>
             </w:rPr>
           </w:pPr>
-          <w:hyperlink w:anchor="_Toc411525128" w:history="1">
+          <w:hyperlink w:anchor="_Toc412832179" w:history="1">
             <w:r>
               <w:rPr>
                 <w:rStyle w:val="Hipervnculo"/>
@@ -2742,7 +2733,7 @@
                 <w:noProof/>
                 <w:webHidden/>
               </w:rPr>
-              <w:instrText xml:space="preserve"> PAGEREF _Toc411525128 \h </w:instrText>
+              <w:instrText xml:space="preserve"> PAGEREF _Toc412832179 \h </w:instrText>
             </w:r>
             <w:r>
               <w:rPr>
@@ -2762,7 +2753,7 @@
                 <w:noProof/>
                 <w:webHidden/>
               </w:rPr>
-              <w:t>24</w:t>
+              <w:t>23</w:t>
             </w:r>
             <w:r>
               <w:rPr>
@@ -2784,7 +2775,7 @@
               <w:noProof/>
             </w:rPr>
           </w:pPr>
-          <w:hyperlink w:anchor="_Toc411525129" w:history="1">
+          <w:hyperlink w:anchor="_Toc412832180" w:history="1">
             <w:r>
               <w:rPr>
                 <w:rStyle w:val="Hipervnculo"/>
@@ -2826,7 +2817,7 @@
                 <w:noProof/>
                 <w:webHidden/>
               </w:rPr>
-              <w:instrText xml:space="preserve"> PAGEREF _Toc411525129 \h </w:instrText>
+              <w:instrText xml:space="preserve"> PAGEREF _Toc412832180 \h </w:instrText>
             </w:r>
             <w:r>
               <w:rPr>
@@ -2846,7 +2837,7 @@
                 <w:noProof/>
                 <w:webHidden/>
               </w:rPr>
-              <w:t>24</w:t>
+              <w:t>23</w:t>
             </w:r>
             <w:r>
               <w:rPr>
@@ -2868,7 +2859,7 @@
               <w:noProof/>
             </w:rPr>
           </w:pPr>
-          <w:hyperlink w:anchor="_Toc411525130" w:history="1">
+          <w:hyperlink w:anchor="_Toc412832181" w:history="1">
             <w:r>
               <w:rPr>
                 <w:rStyle w:val="Hipervnculo"/>
@@ -2910,7 +2901,7 @@
                 <w:noProof/>
                 <w:webHidden/>
               </w:rPr>
-              <w:instrText xml:space="preserve"> PAGEREF _Toc411525130 \h </w:instrText>
+              <w:instrText xml:space="preserve"> PAGEREF _Toc412832181 \h </w:instrText>
             </w:r>
             <w:r>
               <w:rPr>
@@ -2930,7 +2921,7 @@
                 <w:noProof/>
                 <w:webHidden/>
               </w:rPr>
-              <w:t>24</w:t>
+              <w:t>23</w:t>
             </w:r>
             <w:r>
               <w:rPr>
@@ -2952,7 +2943,7 @@
               <w:noProof/>
             </w:rPr>
           </w:pPr>
-          <w:hyperlink w:anchor="_Toc411525131" w:history="1">
+          <w:hyperlink w:anchor="_Toc412832182" w:history="1">
             <w:r>
               <w:rPr>
                 <w:rStyle w:val="Hipervnculo"/>
@@ -2994,7 +2985,91 @@
                 <w:noProof/>
                 <w:webHidden/>
               </w:rPr>
-              <w:instrText xml:space="preserve"> PAGEREF _Toc411525131 \h </w:instrText>
+              <w:instrText xml:space="preserve"> PAGEREF _Toc412832182 \h </w:instrText>
+            </w:r>
+            <w:r>
+              <w:rPr>
+                <w:noProof/>
+                <w:webHidden/>
+              </w:rPr>
+            </w:r>
+            <w:r>
+              <w:rPr>
+                <w:noProof/>
+                <w:webHidden/>
+              </w:rPr>
+              <w:fldChar w:fldCharType="separate"/>
+            </w:r>
+            <w:r>
+              <w:rPr>
+                <w:noProof/>
+                <w:webHidden/>
+              </w:rPr>
+              <w:t>23</w:t>
+            </w:r>
+            <w:r>
+              <w:rPr>
+                <w:noProof/>
+                <w:webHidden/>
+              </w:rPr>
+              <w:fldChar w:fldCharType="end"/>
+            </w:r>
+          </w:hyperlink>
+        </w:p>
+        <w:p>
+          <w:pPr>
+            <w:pStyle w:val="TDC3"/>
+            <w:tabs>
+              <w:tab w:val="left" w:pos="1320"/>
+              <w:tab w:val="right" w:leader="dot" w:pos="8494"/>
+            </w:tabs>
+            <w:rPr>
+              <w:noProof/>
+            </w:rPr>
+          </w:pPr>
+          <w:hyperlink w:anchor="_Toc412832183" w:history="1">
+            <w:r>
+              <w:rPr>
+                <w:rStyle w:val="Hipervnculo"/>
+                <w:noProof/>
+                <w:lang w:val="es-ES"/>
+              </w:rPr>
+              <w:t>3.1.6</w:t>
+            </w:r>
+            <w:r>
+              <w:rPr>
+                <w:noProof/>
+              </w:rPr>
+              <w:tab/>
+            </w:r>
+            <w:r>
+              <w:rPr>
+                <w:rStyle w:val="Hipervnculo"/>
+                <w:noProof/>
+                <w:lang w:val="es-ES"/>
+              </w:rPr>
+              <w:t>Resumen análisis de escenarios</w:t>
+            </w:r>
+            <w:r>
+              <w:rPr>
+                <w:noProof/>
+                <w:webHidden/>
+              </w:rPr>
+              <w:tab/>
+            </w:r>
+            <w:r>
+              <w:rPr>
+                <w:noProof/>
+                <w:webHidden/>
+              </w:rPr>
+              <w:fldChar w:fldCharType="begin"/>
+            </w:r>
+            <w:r>
+              <w:rPr>
+                <w:noProof/>
+                <w:webHidden/>
+              </w:rPr>
+              <w:instrText xml:space="preserve"> PAGEREF _Toc412832183 \h </w:instrText>
             </w:r>
             <w:r>
               <w:rPr>
@@ -3036,7 +3111,7 @@
               <w:noProof/>
             </w:rPr>
           </w:pPr>
-          <w:hyperlink w:anchor="_Toc411525132" w:history="1">
+          <w:hyperlink w:anchor="_Toc412832184" w:history="1">
             <w:r>
               <w:rPr>
                 <w:rStyle w:val="Hipervnculo"/>
@@ -3078,7 +3153,7 @@
                 <w:noProof/>
                 <w:webHidden/>
               </w:rPr>
-              <w:instrText xml:space="preserve"> PAGEREF _Toc411525132 \h </w:instrText>
+              <w:instrText xml:space="preserve"> PAGEREF _Toc412832184 \h </w:instrText>
             </w:r>
             <w:r>
               <w:rPr>
@@ -3120,7 +3195,7 @@
               <w:noProof/>
             </w:rPr>
           </w:pPr>
-          <w:hyperlink w:anchor="_Toc411525133" w:history="1">
+          <w:hyperlink w:anchor="_Toc412832185" w:history="1">
             <w:r>
               <w:rPr>
                 <w:rStyle w:val="Hipervnculo"/>
@@ -3141,7 +3216,7 @@
                 <w:noProof/>
                 <w:lang w:val="es-ES"/>
               </w:rPr>
-              <w:t>Casos de usos</w:t>
+              <w:t>Casos de uso</w:t>
             </w:r>
             <w:r>
               <w:rPr>
@@ -3162,7 +3237,7 @@
                 <w:noProof/>
                 <w:webHidden/>
               </w:rPr>
-              <w:instrText xml:space="preserve"> PAGEREF _Toc411525133 \h </w:instrText>
+              <w:instrText xml:space="preserve"> PAGEREF _Toc412832185 \h </w:instrText>
             </w:r>
             <w:r>
               <w:rPr>
@@ -3204,7 +3279,7 @@
               <w:noProof/>
             </w:rPr>
           </w:pPr>
-          <w:hyperlink w:anchor="_Toc411525134" w:history="1">
+          <w:hyperlink w:anchor="_Toc412832186" w:history="1">
             <w:r>
               <w:rPr>
                 <w:rStyle w:val="Hipervnculo"/>
@@ -3246,7 +3321,7 @@
                 <w:noProof/>
                 <w:webHidden/>
               </w:rPr>
-              <w:instrText xml:space="preserve"> PAGEREF _Toc411525134 \h </w:instrText>
+              <w:instrText xml:space="preserve"> PAGEREF _Toc412832186 \h </w:instrText>
             </w:r>
             <w:r>
               <w:rPr>
@@ -3288,7 +3363,7 @@
               <w:noProof/>
             </w:rPr>
           </w:pPr>
-          <w:hyperlink w:anchor="_Toc411525135" w:history="1">
+          <w:hyperlink w:anchor="_Toc412832187" w:history="1">
             <w:r>
               <w:rPr>
                 <w:rStyle w:val="Hipervnculo"/>
@@ -3330,7 +3405,7 @@
                 <w:noProof/>
                 <w:webHidden/>
               </w:rPr>
-              <w:instrText xml:space="preserve"> PAGEREF _Toc411525135 \h </w:instrText>
+              <w:instrText xml:space="preserve"> PAGEREF _Toc412832187 \h </w:instrText>
             </w:r>
             <w:r>
               <w:rPr>
@@ -3372,7 +3447,7 @@
               <w:noProof/>
             </w:rPr>
           </w:pPr>
-          <w:hyperlink w:anchor="_Toc411525136" w:history="1">
+          <w:hyperlink w:anchor="_Toc412832188" w:history="1">
             <w:r>
               <w:rPr>
                 <w:rStyle w:val="Hipervnculo"/>
@@ -3414,7 +3489,7 @@
                 <w:noProof/>
                 <w:webHidden/>
               </w:rPr>
-              <w:instrText xml:space="preserve"> PAGEREF _Toc411525136 \h </w:instrText>
+              <w:instrText xml:space="preserve"> PAGEREF _Toc412832188 \h </w:instrText>
             </w:r>
             <w:r>
               <w:rPr>
@@ -3434,7 +3509,7 @@
                 <w:noProof/>
                 <w:webHidden/>
               </w:rPr>
-              <w:t>27</w:t>
+              <w:t>25</w:t>
             </w:r>
             <w:r>
               <w:rPr>
@@ -3456,7 +3531,7 @@
               <w:noProof/>
             </w:rPr>
           </w:pPr>
-          <w:hyperlink w:anchor="_Toc411525137" w:history="1">
+          <w:hyperlink w:anchor="_Toc412832189" w:history="1">
             <w:r>
               <w:rPr>
                 <w:rStyle w:val="Hipervnculo"/>
@@ -3477,6 +3552,90 @@
                 <w:noProof/>
                 <w:lang w:val="es-ES"/>
               </w:rPr>
+              <w:t>Problemas técnicos encontrados.</w:t>
+            </w:r>
+            <w:r>
+              <w:rPr>
+                <w:noProof/>
+                <w:webHidden/>
+              </w:rPr>
+              <w:tab/>
+            </w:r>
+            <w:r>
+              <w:rPr>
+                <w:noProof/>
+                <w:webHidden/>
+              </w:rPr>
+              <w:fldChar w:fldCharType="begin"/>
+            </w:r>
+            <w:r>
+              <w:rPr>
+                <w:noProof/>
+                <w:webHidden/>
+              </w:rPr>
+              <w:instrText xml:space="preserve"> PAGEREF _Toc412832189 \h </w:instrText>
+            </w:r>
+            <w:r>
+              <w:rPr>
+                <w:noProof/>
+                <w:webHidden/>
+              </w:rPr>
+            </w:r>
+            <w:r>
+              <w:rPr>
+                <w:noProof/>
+                <w:webHidden/>
+              </w:rPr>
+              <w:fldChar w:fldCharType="separate"/>
+            </w:r>
+            <w:r>
+              <w:rPr>
+                <w:noProof/>
+                <w:webHidden/>
+              </w:rPr>
+              <w:t>25</w:t>
+            </w:r>
+            <w:r>
+              <w:rPr>
+                <w:noProof/>
+                <w:webHidden/>
+              </w:rPr>
+              <w:fldChar w:fldCharType="end"/>
+            </w:r>
+          </w:hyperlink>
+        </w:p>
+        <w:p>
+          <w:pPr>
+            <w:pStyle w:val="TDC2"/>
+            <w:tabs>
+              <w:tab w:val="left" w:pos="880"/>
+              <w:tab w:val="right" w:leader="dot" w:pos="8494"/>
+            </w:tabs>
+            <w:rPr>
+              <w:noProof/>
+            </w:rPr>
+          </w:pPr>
+          <w:hyperlink w:anchor="_Toc412832190" w:history="1">
+            <w:r>
+              <w:rPr>
+                <w:rStyle w:val="Hipervnculo"/>
+                <w:noProof/>
+                <w:lang w:val="es-ES"/>
+              </w:rPr>
+              <w:t>3.5</w:t>
+            </w:r>
+            <w:r>
+              <w:rPr>
+                <w:noProof/>
+              </w:rPr>
+              <w:tab/>
+            </w:r>
+            <w:r>
+              <w:rPr>
+                <w:rStyle w:val="Hipervnculo"/>
+                <w:noProof/>
+                <w:lang w:val="es-ES"/>
+              </w:rPr>
               <w:t>Decisiones de arquitectura</w:t>
             </w:r>
             <w:r>
@@ -3498,7 +3657,7 @@
                 <w:noProof/>
                 <w:webHidden/>
               </w:rPr>
-              <w:instrText xml:space="preserve"> PAGEREF _Toc411525137 \h </w:instrText>
+              <w:instrText xml:space="preserve"> PAGEREF _Toc412832190 \h </w:instrText>
             </w:r>
             <w:r>
               <w:rPr>
@@ -3518,7 +3677,7 @@
                 <w:noProof/>
                 <w:webHidden/>
               </w:rPr>
-              <w:t>28</w:t>
+              <w:t>25</w:t>
             </w:r>
             <w:r>
               <w:rPr>
@@ -3540,13 +3699,13 @@
               <w:noProof/>
             </w:rPr>
           </w:pPr>
-          <w:hyperlink w:anchor="_Toc411525138" w:history="1">
+          <w:hyperlink w:anchor="_Toc412832191" w:history="1">
             <w:r>
               <w:rPr>
                 <w:rStyle w:val="Hipervnculo"/>
                 <w:noProof/>
               </w:rPr>
-              <w:t>3.4.1</w:t>
+              <w:t>3.5.1</w:t>
             </w:r>
             <w:r>
               <w:rPr>
@@ -3580,7 +3739,7 @@
                 <w:noProof/>
                 <w:webHidden/>
               </w:rPr>
-              <w:instrText xml:space="preserve"> PAGEREF _Toc411525138 \h </w:instrText>
+              <w:instrText xml:space="preserve"> PAGEREF _Toc412832191 \h </w:instrText>
             </w:r>
             <w:r>
               <w:rPr>
@@ -3600,7 +3759,7 @@
                 <w:noProof/>
                 <w:webHidden/>
               </w:rPr>
-              <w:t>29</w:t>
+              <w:t>26</w:t>
             </w:r>
             <w:r>
               <w:rPr>
@@ -3622,13 +3781,13 @@
               <w:noProof/>
             </w:rPr>
           </w:pPr>
-          <w:hyperlink w:anchor="_Toc411525139" w:history="1">
+          <w:hyperlink w:anchor="_Toc412832192" w:history="1">
             <w:r>
               <w:rPr>
                 <w:rStyle w:val="Hipervnculo"/>
                 <w:noProof/>
               </w:rPr>
-              <w:t>3.4.2</w:t>
+              <w:t>3.5.2</w:t>
             </w:r>
             <w:r>
               <w:rPr>
@@ -3662,7 +3821,172 @@
                 <w:noProof/>
                 <w:webHidden/>
               </w:rPr>
-              <w:instrText xml:space="preserve"> PAGEREF _Toc411525139 \h </w:instrText>
+              <w:instrText xml:space="preserve"> PAGEREF _Toc412832192 \h </w:instrText>
+            </w:r>
+            <w:r>
+              <w:rPr>
+                <w:noProof/>
+                <w:webHidden/>
+              </w:rPr>
+            </w:r>
+            <w:r>
+              <w:rPr>
+                <w:noProof/>
+                <w:webHidden/>
+              </w:rPr>
+              <w:fldChar w:fldCharType="separate"/>
+            </w:r>
+            <w:r>
+              <w:rPr>
+                <w:noProof/>
+                <w:webHidden/>
+              </w:rPr>
+              <w:t>26</w:t>
+            </w:r>
+            <w:r>
+              <w:rPr>
+                <w:noProof/>
+                <w:webHidden/>
+              </w:rPr>
+              <w:fldChar w:fldCharType="end"/>
+            </w:r>
+          </w:hyperlink>
+        </w:p>
+        <w:p>
+          <w:pPr>
+            <w:pStyle w:val="TDC1"/>
+            <w:tabs>
+              <w:tab w:val="left" w:pos="440"/>
+            </w:tabs>
+            <w:rPr>
+              <w:b w:val="0"/>
+              <w:noProof/>
+            </w:rPr>
+          </w:pPr>
+          <w:hyperlink w:anchor="_Toc412832193" w:history="1">
+            <w:r>
+              <w:rPr>
+                <w:rStyle w:val="Hipervnculo"/>
+                <w:noProof/>
+              </w:rPr>
+              <w:t>4</w:t>
+            </w:r>
+            <w:r>
+              <w:rPr>
+                <w:b w:val="0"/>
+                <w:noProof/>
+              </w:rPr>
+              <w:tab/>
+            </w:r>
+            <w:r>
+              <w:rPr>
+                <w:rStyle w:val="Hipervnculo"/>
+                <w:noProof/>
+              </w:rPr>
+              <w:t>Diseño e implementación</w:t>
+            </w:r>
+            <w:r>
+              <w:rPr>
+                <w:noProof/>
+                <w:webHidden/>
+              </w:rPr>
+              <w:tab/>
+            </w:r>
+            <w:r>
+              <w:rPr>
+                <w:noProof/>
+                <w:webHidden/>
+              </w:rPr>
+              <w:fldChar w:fldCharType="begin"/>
+            </w:r>
+            <w:r>
+              <w:rPr>
+                <w:noProof/>
+                <w:webHidden/>
+              </w:rPr>
+              <w:instrText xml:space="preserve"> PAGEREF _Toc412832193 \h </w:instrText>
+            </w:r>
+            <w:r>
+              <w:rPr>
+                <w:noProof/>
+                <w:webHidden/>
+              </w:rPr>
+            </w:r>
+            <w:r>
+              <w:rPr>
+                <w:noProof/>
+                <w:webHidden/>
+              </w:rPr>
+              <w:fldChar w:fldCharType="separate"/>
+            </w:r>
+            <w:r>
+              <w:rPr>
+                <w:noProof/>
+                <w:webHidden/>
+              </w:rPr>
+              <w:t>29</w:t>
+            </w:r>
+            <w:r>
+              <w:rPr>
+                <w:noProof/>
+                <w:webHidden/>
+              </w:rPr>
+              <w:fldChar w:fldCharType="end"/>
+            </w:r>
+          </w:hyperlink>
+        </w:p>
+        <w:p>
+          <w:pPr>
+            <w:pStyle w:val="TDC2"/>
+            <w:tabs>
+              <w:tab w:val="left" w:pos="880"/>
+              <w:tab w:val="right" w:leader="dot" w:pos="8494"/>
+            </w:tabs>
+            <w:rPr>
+              <w:noProof/>
+            </w:rPr>
+          </w:pPr>
+          <w:hyperlink w:anchor="_Toc412832194" w:history="1">
+            <w:r>
+              <w:rPr>
+                <w:rStyle w:val="Hipervnculo"/>
+                <w:noProof/>
+              </w:rPr>
+              <w:t>4.1</w:t>
+            </w:r>
+            <w:r>
+              <w:rPr>
+                <w:noProof/>
+              </w:rPr>
+              <w:tab/>
+            </w:r>
+            <w:r>
+              <w:rPr>
+                <w:rStyle w:val="Hipervnculo"/>
+                <w:noProof/>
+              </w:rPr>
+              <w:t>Arquitectura</w:t>
+            </w:r>
+            <w:r>
+              <w:rPr>
+                <w:noProof/>
+                <w:webHidden/>
+              </w:rPr>
+              <w:tab/>
+            </w:r>
+            <w:r>
+              <w:rPr>
+                <w:noProof/>
+                <w:webHidden/>
+              </w:rPr>
+              <w:fldChar w:fldCharType="begin"/>
+            </w:r>
+            <w:r>
+              <w:rPr>
+                <w:noProof/>
+                <w:webHidden/>
+              </w:rPr>
+              <w:instrText xml:space="preserve"> PAGEREF _Toc412832194 \h </w:instrText>
             </w:r>
             <w:r>
               <w:rPr>
@@ -3704,13 +4028,13 @@
               <w:noProof/>
             </w:rPr>
           </w:pPr>
-          <w:hyperlink w:anchor="_Toc411525140" w:history="1">
+          <w:hyperlink w:anchor="_Toc412832195" w:history="1">
             <w:r>
               <w:rPr>
                 <w:rStyle w:val="Hipervnculo"/>
                 <w:noProof/>
               </w:rPr>
-              <w:t>3.4.3</w:t>
+              <w:t>4.1.1</w:t>
             </w:r>
             <w:r>
               <w:rPr>
@@ -3723,6 +4047,170 @@
                 <w:rStyle w:val="Hipervnculo"/>
                 <w:noProof/>
               </w:rPr>
+              <w:t>Diagramas de actividad</w:t>
+            </w:r>
+            <w:r>
+              <w:rPr>
+                <w:noProof/>
+                <w:webHidden/>
+              </w:rPr>
+              <w:tab/>
+            </w:r>
+            <w:r>
+              <w:rPr>
+                <w:noProof/>
+                <w:webHidden/>
+              </w:rPr>
+              <w:fldChar w:fldCharType="begin"/>
+            </w:r>
+            <w:r>
+              <w:rPr>
+                <w:noProof/>
+                <w:webHidden/>
+              </w:rPr>
+              <w:instrText xml:space="preserve"> PAGEREF _Toc412832195 \h </w:instrText>
+            </w:r>
+            <w:r>
+              <w:rPr>
+                <w:noProof/>
+                <w:webHidden/>
+              </w:rPr>
+            </w:r>
+            <w:r>
+              <w:rPr>
+                <w:noProof/>
+                <w:webHidden/>
+              </w:rPr>
+              <w:fldChar w:fldCharType="separate"/>
+            </w:r>
+            <w:r>
+              <w:rPr>
+                <w:noProof/>
+                <w:webHidden/>
+              </w:rPr>
+              <w:t>29</w:t>
+            </w:r>
+            <w:r>
+              <w:rPr>
+                <w:noProof/>
+                <w:webHidden/>
+              </w:rPr>
+              <w:fldChar w:fldCharType="end"/>
+            </w:r>
+          </w:hyperlink>
+        </w:p>
+        <w:p>
+          <w:pPr>
+            <w:pStyle w:val="TDC2"/>
+            <w:tabs>
+              <w:tab w:val="left" w:pos="880"/>
+              <w:tab w:val="right" w:leader="dot" w:pos="8494"/>
+            </w:tabs>
+            <w:rPr>
+              <w:noProof/>
+            </w:rPr>
+          </w:pPr>
+          <w:hyperlink w:anchor="_Toc412832196" w:history="1">
+            <w:r>
+              <w:rPr>
+                <w:rStyle w:val="Hipervnculo"/>
+                <w:noProof/>
+              </w:rPr>
+              <w:t>4.2</w:t>
+            </w:r>
+            <w:r>
+              <w:rPr>
+                <w:noProof/>
+              </w:rPr>
+              <w:tab/>
+            </w:r>
+            <w:r>
+              <w:rPr>
+                <w:rStyle w:val="Hipervnculo"/>
+                <w:noProof/>
+              </w:rPr>
+              <w:t>Implementación, diagrama de componentes, productos utilizados</w:t>
+            </w:r>
+            <w:r>
+              <w:rPr>
+                <w:noProof/>
+                <w:webHidden/>
+              </w:rPr>
+              <w:tab/>
+            </w:r>
+            <w:r>
+              <w:rPr>
+                <w:noProof/>
+                <w:webHidden/>
+              </w:rPr>
+              <w:fldChar w:fldCharType="begin"/>
+            </w:r>
+            <w:r>
+              <w:rPr>
+                <w:noProof/>
+                <w:webHidden/>
+              </w:rPr>
+              <w:instrText xml:space="preserve"> PAGEREF _Toc412832196 \h </w:instrText>
+            </w:r>
+            <w:r>
+              <w:rPr>
+                <w:noProof/>
+                <w:webHidden/>
+              </w:rPr>
+            </w:r>
+            <w:r>
+              <w:rPr>
+                <w:noProof/>
+                <w:webHidden/>
+              </w:rPr>
+              <w:fldChar w:fldCharType="separate"/>
+            </w:r>
+            <w:r>
+              <w:rPr>
+                <w:noProof/>
+                <w:webHidden/>
+              </w:rPr>
+              <w:t>30</w:t>
+            </w:r>
+            <w:r>
+              <w:rPr>
+                <w:noProof/>
+                <w:webHidden/>
+              </w:rPr>
+              <w:fldChar w:fldCharType="end"/>
+            </w:r>
+          </w:hyperlink>
+        </w:p>
+        <w:p>
+          <w:pPr>
+            <w:pStyle w:val="TDC3"/>
+            <w:tabs>
+              <w:tab w:val="left" w:pos="1320"/>
+              <w:tab w:val="right" w:leader="dot" w:pos="8494"/>
+            </w:tabs>
+            <w:rPr>
+              <w:noProof/>
+            </w:rPr>
+          </w:pPr>
+          <w:hyperlink w:anchor="_Toc412832197" w:history="1">
+            <w:r>
+              <w:rPr>
+                <w:rStyle w:val="Hipervnculo"/>
+                <w:noProof/>
+              </w:rPr>
+              <w:t>4.2.2</w:t>
+            </w:r>
+            <w:r>
+              <w:rPr>
+                <w:noProof/>
+              </w:rPr>
+              <w:tab/>
+            </w:r>
+            <w:r>
+              <w:rPr>
+                <w:rStyle w:val="Hipervnculo"/>
+                <w:noProof/>
+              </w:rPr>
               <w:t>Configuración de los ctps y pge</w:t>
             </w:r>
             <w:r>
@@ -3744,7 +4232,7 @@
                 <w:noProof/>
                 <w:webHidden/>
               </w:rPr>
-              <w:instrText xml:space="preserve"> PAGEREF _Toc411525140 \h </w:instrText>
+              <w:instrText xml:space="preserve"> PAGEREF _Toc412832197 \h </w:instrText>
             </w:r>
             <w:r>
               <w:rPr>
@@ -3764,7 +4252,7 @@
                 <w:noProof/>
                 <w:webHidden/>
               </w:rPr>
-              <w:t>31</w:t>
+              <w:t>32</w:t>
             </w:r>
             <w:r>
               <w:rPr>
@@ -3786,13 +4274,13 @@
               <w:noProof/>
             </w:rPr>
           </w:pPr>
-          <w:hyperlink w:anchor="_Toc411525141" w:history="1">
+          <w:hyperlink w:anchor="_Toc412832198" w:history="1">
             <w:r>
               <w:rPr>
                 <w:rStyle w:val="Hipervnculo"/>
                 <w:noProof/>
               </w:rPr>
-              <w:t>4</w:t>
+              <w:t>5</w:t>
             </w:r>
             <w:r>
               <w:rPr>
@@ -3806,7 +4294,7 @@
                 <w:rStyle w:val="Hipervnculo"/>
                 <w:noProof/>
               </w:rPr>
-              <w:t>Diseño e implementación</w:t>
+              <w:t>Caso de Estudio</w:t>
             </w:r>
             <w:r>
               <w:rPr>
@@ -3827,7 +4315,7 @@
                 <w:noProof/>
                 <w:webHidden/>
               </w:rPr>
-              <w:instrText xml:space="preserve"> PAGEREF _Toc411525141 \h </w:instrText>
+              <w:instrText xml:space="preserve"> PAGEREF _Toc412832198 \h </w:instrText>
             </w:r>
             <w:r>
               <w:rPr>
@@ -3847,253 +4335,7 @@
                 <w:noProof/>
                 <w:webHidden/>
               </w:rPr>
-              <w:t>33</w:t>
-            </w:r>
-            <w:r>
-              <w:rPr>
-                <w:noProof/>
-                <w:webHidden/>
-              </w:rPr>
-              <w:fldChar w:fldCharType="end"/>
-            </w:r>
-          </w:hyperlink>
-        </w:p>
-        <w:p>
-          <w:pPr>
-            <w:pStyle w:val="TDC2"/>
-            <w:tabs>
-              <w:tab w:val="left" w:pos="880"/>
-              <w:tab w:val="right" w:leader="dot" w:pos="8494"/>
-            </w:tabs>
-            <w:rPr>
-              <w:noProof/>
-            </w:rPr>
-          </w:pPr>
-          <w:hyperlink w:anchor="_Toc411525142" w:history="1">
-            <w:r>
-              <w:rPr>
-                <w:rStyle w:val="Hipervnculo"/>
-                <w:noProof/>
-              </w:rPr>
-              <w:t>4.1</w:t>
-            </w:r>
-            <w:r>
-              <w:rPr>
-                <w:noProof/>
-              </w:rPr>
-              <w:tab/>
-            </w:r>
-            <w:r>
-              <w:rPr>
-                <w:rStyle w:val="Hipervnculo"/>
-                <w:noProof/>
-              </w:rPr>
-              <w:t>Arquitectura</w:t>
-            </w:r>
-            <w:r>
-              <w:rPr>
-                <w:noProof/>
-                <w:webHidden/>
-              </w:rPr>
-              <w:tab/>
-            </w:r>
-            <w:r>
-              <w:rPr>
-                <w:noProof/>
-                <w:webHidden/>
-              </w:rPr>
-              <w:fldChar w:fldCharType="begin"/>
-            </w:r>
-            <w:r>
-              <w:rPr>
-                <w:noProof/>
-                <w:webHidden/>
-              </w:rPr>
-              <w:instrText xml:space="preserve"> PAGEREF _Toc411525142 \h </w:instrText>
-            </w:r>
-            <w:r>
-              <w:rPr>
-                <w:noProof/>
-                <w:webHidden/>
-              </w:rPr>
-            </w:r>
-            <w:r>
-              <w:rPr>
-                <w:noProof/>
-                <w:webHidden/>
-              </w:rPr>
-              <w:fldChar w:fldCharType="separate"/>
-            </w:r>
-            <w:r>
-              <w:rPr>
-                <w:noProof/>
-                <w:webHidden/>
-              </w:rPr>
-              <w:t>33</w:t>
-            </w:r>
-            <w:r>
-              <w:rPr>
-                <w:noProof/>
-                <w:webHidden/>
-              </w:rPr>
-              <w:fldChar w:fldCharType="end"/>
-            </w:r>
-          </w:hyperlink>
-        </w:p>
-        <w:p>
-          <w:pPr>
-            <w:pStyle w:val="TDC3"/>
-            <w:tabs>
-              <w:tab w:val="left" w:pos="1320"/>
-              <w:tab w:val="right" w:leader="dot" w:pos="8494"/>
-            </w:tabs>
-            <w:rPr>
-              <w:noProof/>
-            </w:rPr>
-          </w:pPr>
-          <w:hyperlink w:anchor="_Toc411525143" w:history="1">
-            <w:r>
-              <w:rPr>
-                <w:rStyle w:val="Hipervnculo"/>
-                <w:noProof/>
-              </w:rPr>
-              <w:t>4.1.1</w:t>
-            </w:r>
-            <w:r>
-              <w:rPr>
-                <w:noProof/>
-              </w:rPr>
-              <w:tab/>
-            </w:r>
-            <w:r>
-              <w:rPr>
-                <w:rStyle w:val="Hipervnculo"/>
-                <w:noProof/>
-              </w:rPr>
-              <w:t>Diagramas de actividad</w:t>
-            </w:r>
-            <w:r>
-              <w:rPr>
-                <w:noProof/>
-                <w:webHidden/>
-              </w:rPr>
-              <w:tab/>
-            </w:r>
-            <w:r>
-              <w:rPr>
-                <w:noProof/>
-                <w:webHidden/>
-              </w:rPr>
-              <w:fldChar w:fldCharType="begin"/>
-            </w:r>
-            <w:r>
-              <w:rPr>
-                <w:noProof/>
-                <w:webHidden/>
-              </w:rPr>
-              <w:instrText xml:space="preserve"> PAGEREF _Toc411525143 \h </w:instrText>
-            </w:r>
-            <w:r>
-              <w:rPr>
-                <w:noProof/>
-                <w:webHidden/>
-              </w:rPr>
-            </w:r>
-            <w:r>
-              <w:rPr>
-                <w:noProof/>
-                <w:webHidden/>
-              </w:rPr>
-              <w:fldChar w:fldCharType="separate"/>
-            </w:r>
-            <w:r>
-              <w:rPr>
-                <w:noProof/>
-                <w:webHidden/>
-              </w:rPr>
-              <w:t>33</w:t>
-            </w:r>
-            <w:r>
-              <w:rPr>
-                <w:noProof/>
-                <w:webHidden/>
-              </w:rPr>
-              <w:fldChar w:fldCharType="end"/>
-            </w:r>
-          </w:hyperlink>
-        </w:p>
-        <w:p>
-          <w:pPr>
-            <w:pStyle w:val="TDC2"/>
-            <w:tabs>
-              <w:tab w:val="left" w:pos="880"/>
-              <w:tab w:val="right" w:leader="dot" w:pos="8494"/>
-            </w:tabs>
-            <w:rPr>
-              <w:noProof/>
-            </w:rPr>
-          </w:pPr>
-          <w:hyperlink w:anchor="_Toc411525144" w:history="1">
-            <w:r>
-              <w:rPr>
-                <w:rStyle w:val="Hipervnculo"/>
-                <w:noProof/>
-              </w:rPr>
-              <w:t>4.2</w:t>
-            </w:r>
-            <w:r>
-              <w:rPr>
-                <w:noProof/>
-              </w:rPr>
-              <w:tab/>
-            </w:r>
-            <w:r>
-              <w:rPr>
-                <w:rStyle w:val="Hipervnculo"/>
-                <w:noProof/>
-              </w:rPr>
-              <w:t>Implementación, diagrama de componentes, productos utilizados</w:t>
-            </w:r>
-            <w:r>
-              <w:rPr>
-                <w:noProof/>
-                <w:webHidden/>
-              </w:rPr>
-              <w:tab/>
-            </w:r>
-            <w:r>
-              <w:rPr>
-                <w:noProof/>
-                <w:webHidden/>
-              </w:rPr>
-              <w:fldChar w:fldCharType="begin"/>
-            </w:r>
-            <w:r>
-              <w:rPr>
-                <w:noProof/>
-                <w:webHidden/>
-              </w:rPr>
-              <w:instrText xml:space="preserve"> PAGEREF _Toc411525144 \h </w:instrText>
-            </w:r>
-            <w:r>
-              <w:rPr>
-                <w:noProof/>
-                <w:webHidden/>
-              </w:rPr>
-            </w:r>
-            <w:r>
-              <w:rPr>
-                <w:noProof/>
-                <w:webHidden/>
-              </w:rPr>
-              <w:fldChar w:fldCharType="separate"/>
-            </w:r>
-            <w:r>
-              <w:rPr>
-                <w:noProof/>
-                <w:webHidden/>
-              </w:rPr>
-              <w:t>34</w:t>
+              <w:t>36</w:t>
             </w:r>
             <w:r>
               <w:rPr>
@@ -4115,13 +4357,13 @@
               <w:noProof/>
             </w:rPr>
           </w:pPr>
-          <w:hyperlink w:anchor="_Toc411525145" w:history="1">
+          <w:hyperlink w:anchor="_Toc412832199" w:history="1">
             <w:r>
               <w:rPr>
                 <w:rStyle w:val="Hipervnculo"/>
                 <w:noProof/>
               </w:rPr>
-              <w:t>5</w:t>
+              <w:t>6</w:t>
             </w:r>
             <w:r>
               <w:rPr>
@@ -4135,7 +4377,7 @@
                 <w:rStyle w:val="Hipervnculo"/>
                 <w:noProof/>
               </w:rPr>
-              <w:t>Caso de Estudio</w:t>
+              <w:t>Conclusiones y trabajo a futuro</w:t>
             </w:r>
             <w:r>
               <w:rPr>
@@ -4156,7 +4398,7 @@
                 <w:noProof/>
                 <w:webHidden/>
               </w:rPr>
-              <w:instrText xml:space="preserve"> PAGEREF _Toc411525145 \h </w:instrText>
+              <w:instrText xml:space="preserve"> PAGEREF _Toc412832199 \h </w:instrText>
             </w:r>
             <w:r>
               <w:rPr>
@@ -4176,7 +4418,7 @@
                 <w:noProof/>
                 <w:webHidden/>
               </w:rPr>
-              <w:t>37</w:t>
+              <w:t>36</w:t>
             </w:r>
             <w:r>
               <w:rPr>
@@ -4198,13 +4440,13 @@
               <w:noProof/>
             </w:rPr>
           </w:pPr>
-          <w:hyperlink w:anchor="_Toc411525146" w:history="1">
+          <w:hyperlink w:anchor="_Toc412832200" w:history="1">
             <w:r>
               <w:rPr>
                 <w:rStyle w:val="Hipervnculo"/>
                 <w:noProof/>
               </w:rPr>
-              <w:t>6</w:t>
+              <w:t>7</w:t>
             </w:r>
             <w:r>
               <w:rPr>
@@ -4218,7 +4460,7 @@
                 <w:rStyle w:val="Hipervnculo"/>
                 <w:noProof/>
               </w:rPr>
-              <w:t>Conclusiones y trabajo a futuro</w:t>
+              <w:t>Referencias</w:t>
             </w:r>
             <w:r>
               <w:rPr>
@@ -4239,7 +4481,7 @@
                 <w:noProof/>
                 <w:webHidden/>
               </w:rPr>
-              <w:instrText xml:space="preserve"> PAGEREF _Toc411525146 \h </w:instrText>
+              <w:instrText xml:space="preserve"> PAGEREF _Toc412832200 \h </w:instrText>
             </w:r>
             <w:r>
               <w:rPr>
@@ -4260,89 +4502,6 @@
                 <w:webHidden/>
               </w:rPr>
               <w:t>37</w:t>
-            </w:r>
-            <w:r>
-              <w:rPr>
-                <w:noProof/>
-                <w:webHidden/>
-              </w:rPr>
-              <w:fldChar w:fldCharType="end"/>
-            </w:r>
-          </w:hyperlink>
-        </w:p>
-        <w:p>
-          <w:pPr>
-            <w:pStyle w:val="TDC1"/>
-            <w:tabs>
-              <w:tab w:val="left" w:pos="440"/>
-            </w:tabs>
-            <w:rPr>
-              <w:b w:val="0"/>
-              <w:noProof/>
-            </w:rPr>
-          </w:pPr>
-          <w:hyperlink w:anchor="_Toc411525147" w:history="1">
-            <w:r>
-              <w:rPr>
-                <w:rStyle w:val="Hipervnculo"/>
-                <w:noProof/>
-              </w:rPr>
-              <w:t>7</w:t>
-            </w:r>
-            <w:r>
-              <w:rPr>
-                <w:b w:val="0"/>
-                <w:noProof/>
-              </w:rPr>
-              <w:tab/>
-            </w:r>
-            <w:r>
-              <w:rPr>
-                <w:rStyle w:val="Hipervnculo"/>
-                <w:noProof/>
-              </w:rPr>
-              <w:t>Referencias</w:t>
-            </w:r>
-            <w:r>
-              <w:rPr>
-                <w:noProof/>
-                <w:webHidden/>
-              </w:rPr>
-              <w:tab/>
-            </w:r>
-            <w:r>
-              <w:rPr>
-                <w:noProof/>
-                <w:webHidden/>
-              </w:rPr>
-              <w:fldChar w:fldCharType="begin"/>
-            </w:r>
-            <w:r>
-              <w:rPr>
-                <w:noProof/>
-                <w:webHidden/>
-              </w:rPr>
-              <w:instrText xml:space="preserve"> PAGEREF _Toc411525147 \h </w:instrText>
-            </w:r>
-            <w:r>
-              <w:rPr>
-                <w:noProof/>
-                <w:webHidden/>
-              </w:rPr>
-            </w:r>
-            <w:r>
-              <w:rPr>
-                <w:noProof/>
-                <w:webHidden/>
-              </w:rPr>
-              <w:fldChar w:fldCharType="separate"/>
-            </w:r>
-            <w:r>
-              <w:rPr>
-                <w:noProof/>
-                <w:webHidden/>
-              </w:rPr>
-              <w:t>38</w:t>
             </w:r>
             <w:r>
               <w:rPr>
@@ -4385,7 +4544,7 @@
       <w:pPr>
         <w:pStyle w:val="Ttulo1"/>
       </w:pPr>
-      <w:bookmarkStart w:id="0" w:name="_Toc411525103"/>
+      <w:bookmarkStart w:id="0" w:name="_Toc412832154"/>
       <w:bookmarkStart w:id="1" w:name="_Toc386832128"/>
       <w:r>
         <w:lastRenderedPageBreak/>
@@ -4398,7 +4557,7 @@
       <w:pPr>
         <w:pStyle w:val="Ttulo2"/>
       </w:pPr>
-      <w:bookmarkStart w:id="2" w:name="_Toc411525104"/>
+      <w:bookmarkStart w:id="2" w:name="_Toc412832155"/>
       <w:r>
         <w:t xml:space="preserve">Motivación y </w:t>
       </w:r>
@@ -4680,7 +4839,7 @@
         <w:pStyle w:val="Ttulo2"/>
         <w:jc w:val="both"/>
       </w:pPr>
-      <w:bookmarkStart w:id="3" w:name="_Toc411525105"/>
+      <w:bookmarkStart w:id="3" w:name="_Toc412832156"/>
       <w:r>
         <w:t>Objetivos</w:t>
       </w:r>
@@ -4822,7 +4981,7 @@
         <w:pStyle w:val="Ttulo2"/>
         <w:jc w:val="both"/>
       </w:pPr>
-      <w:bookmarkStart w:id="4" w:name="_Toc411525106"/>
+      <w:bookmarkStart w:id="4" w:name="_Toc412832157"/>
       <w:r>
         <w:t>Resultados esperados</w:t>
       </w:r>
@@ -4872,7 +5031,7 @@
         <w:pStyle w:val="Ttulo2"/>
         <w:jc w:val="both"/>
       </w:pPr>
-      <w:bookmarkStart w:id="5" w:name="_Toc411525107"/>
+      <w:bookmarkStart w:id="5" w:name="_Toc412832158"/>
       <w:r>
         <w:t>Resultados alcanzados</w:t>
       </w:r>
@@ -4893,7 +5052,7 @@
         <w:pStyle w:val="Ttulo2"/>
         <w:jc w:val="both"/>
       </w:pPr>
-      <w:bookmarkStart w:id="6" w:name="_Toc411525108"/>
+      <w:bookmarkStart w:id="6" w:name="_Toc412832159"/>
       <w:r>
         <w:t>Gestión del proyecto</w:t>
       </w:r>
@@ -4914,7 +5073,7 @@
         <w:pStyle w:val="Ttulo2"/>
         <w:jc w:val="both"/>
       </w:pPr>
-      <w:bookmarkStart w:id="7" w:name="_Toc411525109"/>
+      <w:bookmarkStart w:id="7" w:name="_Toc412832160"/>
       <w:r>
         <w:t>Organización</w:t>
       </w:r>
@@ -4950,7 +5109,6 @@
           <w:szCs w:val="28"/>
         </w:rPr>
       </w:pPr>
-      <w:bookmarkStart w:id="8" w:name="_Toc411525110"/>
       <w:r>
         <w:br w:type="page"/>
       </w:r>
@@ -4960,6 +5118,7 @@
         <w:pStyle w:val="Ttulo1"/>
         <w:jc w:val="both"/>
       </w:pPr>
+      <w:bookmarkStart w:id="8" w:name="_Toc412832161"/>
       <w:r>
         <w:lastRenderedPageBreak/>
         <w:t>Marco de trabajo.</w:t>
@@ -4991,7 +5150,7 @@
         <w:pStyle w:val="Ttulo2"/>
         <w:jc w:val="both"/>
       </w:pPr>
-      <w:bookmarkStart w:id="9" w:name="_Toc411525111"/>
+      <w:bookmarkStart w:id="9" w:name="_Toc412832162"/>
       <w:r>
         <w:t>Web Services Geográficos</w:t>
       </w:r>
@@ -5002,17 +5161,29 @@
         <w:jc w:val="both"/>
       </w:pPr>
       <w:r>
-        <w:t>Open Geospatial Consortium (OGC) [3] es la organización que propone los estándares de Web Services Geográficos, los cuales están agrupados bajo el nombre OWS.</w:t>
-      </w:r>
-      <w:r>
+        <w:t xml:space="preserve">Open Geospatial Consortium (OGC) [3] es la organización que propone los estándares de Web Services Geográficos, los cuales están agrupados bajo el nombre </w:t>
+      </w:r>
+      <w:r>
+        <w:t>OpenGIS Web Services</w:t>
+      </w:r>
+      <w:r>
+        <w:t xml:space="preserve"> (</w:t>
+      </w:r>
+      <w:r>
+        <w:t>OWS</w:t>
+      </w:r>
+      <w:r>
+        <w:t>)</w:t>
+      </w:r>
+      <w:r>
+        <w:t>.</w:t>
+      </w:r>
+      <w:r>
+        <w:rPr>
+          <w:color w:val="C00000"/>
+        </w:rPr>
         <w:t xml:space="preserve"> </w:t>
       </w:r>
-      <w:r>
-        <w:rPr>
-          <w:color w:val="C00000"/>
-        </w:rPr>
-        <w:t>(detallar)</w:t>
-      </w:r>
     </w:p>
     <w:p>
       <w:pPr>
@@ -5044,7 +5215,7 @@
         <w:pStyle w:val="Ttulo3"/>
         <w:jc w:val="both"/>
       </w:pPr>
-      <w:bookmarkStart w:id="10" w:name="_Toc411525112"/>
+      <w:bookmarkStart w:id="10" w:name="_Toc412832163"/>
       <w:r>
         <w:t>WMS</w:t>
       </w:r>
@@ -5221,7 +5392,7 @@
         <w:jc w:val="both"/>
       </w:pPr>
       <w:bookmarkStart w:id="11" w:name="_Toc386832131"/>
-      <w:bookmarkStart w:id="12" w:name="_Toc411525113"/>
+      <w:bookmarkStart w:id="12" w:name="_Toc412832164"/>
       <w:r>
         <w:t>W</w:t>
       </w:r>
@@ -5814,7 +5985,7 @@
         <w:pStyle w:val="Ttulo2"/>
         <w:jc w:val="both"/>
       </w:pPr>
-      <w:bookmarkStart w:id="13" w:name="_Toc411525114"/>
+      <w:bookmarkStart w:id="13" w:name="_Toc412832165"/>
       <w:r>
         <w:t>Estándares SOA</w:t>
       </w:r>
@@ -5829,7 +6000,7 @@
         <w:pStyle w:val="Ttulo3"/>
         <w:jc w:val="both"/>
       </w:pPr>
-      <w:bookmarkStart w:id="14" w:name="_Toc411525115"/>
+      <w:bookmarkStart w:id="14" w:name="_Toc412832166"/>
       <w:r>
         <w:t>SOAP</w:t>
       </w:r>
@@ -5882,7 +6053,7 @@
         <w:jc w:val="both"/>
       </w:pPr>
       <w:bookmarkStart w:id="15" w:name="_Toc386832129"/>
-      <w:bookmarkStart w:id="16" w:name="_Toc411525116"/>
+      <w:bookmarkStart w:id="16" w:name="_Toc412832167"/>
       <w:r>
         <w:t>REST</w:t>
       </w:r>
@@ -6071,7 +6242,7 @@
         <w:pStyle w:val="Ttulo3"/>
         <w:jc w:val="both"/>
       </w:pPr>
-      <w:bookmarkStart w:id="17" w:name="_Toc411525117"/>
+      <w:bookmarkStart w:id="17" w:name="_Toc412832168"/>
       <w:r>
         <w:t>WS-SECURITY</w:t>
       </w:r>
@@ -6267,7 +6438,7 @@
       <w:pPr>
         <w:pStyle w:val="Ttulo3"/>
       </w:pPr>
-      <w:bookmarkStart w:id="18" w:name="_Toc411525118"/>
+      <w:bookmarkStart w:id="18" w:name="_Toc412832169"/>
       <w:r>
         <w:t>WS-ADDRESSING</w:t>
       </w:r>
@@ -6715,7 +6886,7 @@
         <w:pStyle w:val="Ttulo3"/>
         <w:jc w:val="both"/>
       </w:pPr>
-      <w:bookmarkStart w:id="19" w:name="_Toc411525119"/>
+      <w:bookmarkStart w:id="19" w:name="_Toc412832170"/>
       <w:r>
         <w:t>MTOM</w:t>
       </w:r>
@@ -6778,7 +6949,7 @@
         <w:pStyle w:val="Ttulo2"/>
         <w:jc w:val="both"/>
       </w:pPr>
-      <w:bookmarkStart w:id="20" w:name="_Toc411525120"/>
+      <w:bookmarkStart w:id="20" w:name="_Toc412832171"/>
       <w:r>
         <w:t>Tecnologías</w:t>
       </w:r>
@@ -6798,7 +6969,7 @@
         <w:jc w:val="both"/>
       </w:pPr>
       <w:bookmarkStart w:id="21" w:name="_Toc386832132"/>
-      <w:bookmarkStart w:id="22" w:name="_Toc411525121"/>
+      <w:bookmarkStart w:id="22" w:name="_Toc412832172"/>
       <w:r>
         <w:lastRenderedPageBreak/>
         <w:t>ESB</w:t>
@@ -7132,7 +7303,7 @@
         <w:pStyle w:val="Ttulo3"/>
         <w:jc w:val="both"/>
       </w:pPr>
-      <w:bookmarkStart w:id="23" w:name="_Toc411525122"/>
+      <w:bookmarkStart w:id="23" w:name="_Toc412832173"/>
       <w:r>
         <w:t xml:space="preserve">Servidores </w:t>
       </w:r>
@@ -7508,7 +7679,7 @@
         <w:pStyle w:val="Ttulo2"/>
         <w:jc w:val="both"/>
       </w:pPr>
-      <w:bookmarkStart w:id="24" w:name="_Toc411525123"/>
+      <w:bookmarkStart w:id="24" w:name="_Toc412832174"/>
       <w:r>
         <w:lastRenderedPageBreak/>
         <w:t>Plataforma de eGob de Uruguay</w:t>
@@ -7567,24 +7738,18 @@
         <w:t xml:space="preserve">. </w:t>
       </w:r>
       <w:r>
-        <w:rPr>
-          <w:b/>
-          <w:color w:val="FF0000"/>
-        </w:rPr>
-        <w:t>Ambiente que permite instrument</w:t>
-      </w:r>
-      <w:r>
-        <w:rPr>
-          <w:b/>
-          <w:color w:val="FF0000"/>
-        </w:rPr>
-        <w:t>ar la</w:t>
-      </w:r>
-      <w:r>
-        <w:rPr>
-          <w:b/>
-          <w:color w:val="FF0000"/>
-        </w:rPr>
+        <w:t>Es un medio</w:t>
+      </w:r>
+      <w:r>
+        <w:t xml:space="preserve"> que </w:t>
+      </w:r>
+      <w:r>
+        <w:t>facilita</w:t>
+      </w:r>
+      <w:r>
+        <w:t xml:space="preserve"> la</w:t>
+      </w:r>
+      <w:r>
         <w:t xml:space="preserve"> interoperabilidad y el intercambio de información entre Organismos</w:t>
       </w:r>
       <w:r>
@@ -7700,7 +7865,7 @@
         <w:pStyle w:val="Ttulo3"/>
         <w:jc w:val="both"/>
       </w:pPr>
-      <w:bookmarkStart w:id="25" w:name="_Toc411525124"/>
+      <w:bookmarkStart w:id="25" w:name="_Toc412832175"/>
       <w:r>
         <w:t>Plataforma de Interoperabilidad</w:t>
       </w:r>
@@ -7987,7 +8152,19 @@
         <w:jc w:val="both"/>
       </w:pPr>
       <w:r>
-        <w:t>Uno de los principales componentes de la Plataforma de Interoperabilidad de la PGE es la Plataforma de Middleware.</w:t>
+        <w:t>Uno de los principales componentes de la Plataforma de Interoperabilidad de la PGE es la Plataforma de Middleware</w:t>
+      </w:r>
+      <w:r>
+        <w:t xml:space="preserve"> [</w:t>
+      </w:r>
+      <w:r>
+        <w:t>20</w:t>
+      </w:r>
+      <w:r>
+        <w:t>]</w:t>
+      </w:r>
+      <w:r>
+        <w:t>.</w:t>
       </w:r>
     </w:p>
     <w:p>
@@ -7997,11 +8174,6 @@
       <w:r>
         <w:t>A continuación se describe la plataforma de middleware mediante el siguiente ejemplo:</w:t>
       </w:r>
-    </w:p>
-    <w:p>
-      <w:pPr>
-        <w:jc w:val="both"/>
-      </w:pPr>
     </w:p>
     <w:p>
       <w:pPr>
@@ -8099,6 +8271,15 @@
         </w:rPr>
         <w:t>middleware</w:t>
       </w:r>
+      <w:r>
+        <w:rPr>
+          <w:rStyle w:val="Refdenotaalpie"/>
+          <w:b/>
+          <w:sz w:val="20"/>
+          <w:szCs w:val="20"/>
+        </w:rPr>
+        <w:footnoteReference w:id="7"/>
+      </w:r>
     </w:p>
     <w:p>
       <w:pPr>
@@ -8144,7 +8325,16 @@
         <w:t>"Siempre se enviará el mensaje al servicio del organismo B si hay menos de 100 pedidos concurrentes pendientes. En caso contrario, se redirigirán los pedidos al servicio del organismo C."</w:t>
       </w:r>
       <w:r>
-        <w:t xml:space="preserve">  </w:t>
+        <w:t xml:space="preserve"> </w:t>
+      </w:r>
+      <w:r>
+        <w:rPr>
+          <w:rStyle w:val="Refdenotaalpie"/>
+        </w:rPr>
+        <w:footnoteReference w:id="8"/>
+      </w:r>
+      <w:r>
+        <w:t xml:space="preserve"> </w:t>
       </w:r>
     </w:p>
     <w:p>
@@ -8266,6 +8456,15 @@
           <w:szCs w:val="20"/>
         </w:rPr>
         <w:t>Middleware</w:t>
+      </w:r>
+      <w:r>
+        <w:rPr>
+          <w:rStyle w:val="Refdenotaalpie"/>
+          <w:b/>
+          <w:sz w:val="20"/>
+          <w:szCs w:val="20"/>
+        </w:rPr>
+        <w:footnoteReference w:id="9"/>
       </w:r>
     </w:p>
     <w:p>
@@ -8424,6 +8623,15 @@
         </w:rPr>
         <w:t>Directorio de Servicios</w:t>
       </w:r>
+      <w:r>
+        <w:rPr>
+          <w:rStyle w:val="Refdenotaalpie"/>
+          <w:b/>
+          <w:sz w:val="20"/>
+          <w:szCs w:val="20"/>
+        </w:rPr>
+        <w:footnoteReference w:id="10"/>
+      </w:r>
     </w:p>
     <w:p>
       <w:pPr>
@@ -8490,7 +8698,13 @@
         <w:jc w:val="both"/>
       </w:pPr>
       <w:r>
-        <w:t>El sistema de seguridad es el segundo componente más importante de la Plataforma de Interoperabilidad.</w:t>
+        <w:t>El sistema de seguridad es el segundo componente más importante de la Plataforma de Interoperabilidad</w:t>
+      </w:r>
+      <w:r>
+        <w:t xml:space="preserve"> [xx]</w:t>
+      </w:r>
+      <w:r>
+        <w:t>.</w:t>
       </w:r>
     </w:p>
     <w:p>
@@ -8581,16 +8795,15 @@
         </w:rPr>
         <w:t>Ejemplo de funcionamiento del Sistema de Seguridad</w:t>
       </w:r>
-    </w:p>
-    <w:p>
-      <w:pPr>
-        <w:jc w:val="both"/>
-        <w:rPr>
+      <w:r>
+        <w:rPr>
+          <w:rStyle w:val="Refdenotaalpie"/>
           <w:b/>
           <w:sz w:val="20"/>
           <w:szCs w:val="20"/>
         </w:rPr>
-      </w:pPr>
+        <w:footnoteReference w:id="11"/>
+      </w:r>
     </w:p>
     <w:p>
       <w:pPr>
@@ -8601,20 +8814,90 @@
           <w:szCs w:val="20"/>
         </w:rPr>
       </w:pPr>
-      <w:r>
+    </w:p>
+    <w:p>
+      <w:pPr>
+        <w:jc w:val="both"/>
+      </w:pPr>
+      <w:r>
+        <w:t>Cuando un organi</w:t>
+      </w:r>
+      <w:r>
+        <w:t>s</w:t>
+      </w:r>
+      <w:r>
+        <w:t>mo publica un servicio</w:t>
+      </w:r>
+      <w:r>
+        <w:t>,</w:t>
+      </w:r>
+      <w:r>
+        <w:t xml:space="preserve"> este debe especificar quien tiene acceso a cada m</w:t>
+      </w:r>
+      <w:r>
+        <w:t>é</w:t>
+      </w:r>
+      <w:r>
+        <w:t>todo del mismo</w:t>
+      </w:r>
+      <w:r>
+        <w:t xml:space="preserve"> ya que el control de acceso en la plataforma se realiza a nivel de métodos.</w:t>
+      </w:r>
+    </w:p>
+    <w:p>
+      <w:pPr>
+        <w:jc w:val="both"/>
         <w:rPr>
           <w:b/>
           <w:sz w:val="20"/>
           <w:szCs w:val="20"/>
-          <w:highlight w:val="red"/>
-        </w:rPr>
-        <w:t>TERMINAR.............................</w:t>
-      </w:r>
-    </w:p>
-    <w:p>
-      <w:pPr>
-        <w:jc w:val="both"/>
-      </w:pPr>
+        </w:rPr>
+      </w:pPr>
+      <w:r>
+        <w:t xml:space="preserve">En el ejemplo </w:t>
+      </w:r>
+      <w:r>
+        <w:t>indicando en</w:t>
+      </w:r>
+      <w:r>
+        <w:t xml:space="preserve"> la figura el organismo B provee el servicio </w:t>
+      </w:r>
+      <w:r>
+        <w:t>de C</w:t>
+      </w:r>
+      <w:r>
+        <w:t>é</w:t>
+      </w:r>
+      <w:r>
+        <w:t>dula</w:t>
+      </w:r>
+      <w:r>
+        <w:t xml:space="preserve"> </w:t>
+      </w:r>
+      <w:r>
+        <w:t>con</w:t>
+      </w:r>
+      <w:r>
+        <w:t xml:space="preserve"> los </w:t>
+      </w:r>
+      <w:r>
+        <w:t>métodos</w:t>
+      </w:r>
+      <w:r>
+        <w:t xml:space="preserve"> getNombre y getFechaNacimiento</w:t>
+      </w:r>
+      <w:r>
+        <w:t xml:space="preserve"> y brinda a los funcionarios del organismo A acceso </w:t>
+      </w:r>
+      <w:r>
+        <w:t xml:space="preserve">únicamente </w:t>
+      </w:r>
+      <w:r>
+        <w:t xml:space="preserve">al método getNombre. </w:t>
+      </w:r>
+      <w:r>
+        <w:t>De esta forma si el organismo A intenta acceder al método getFechaNacimiento, este será rechazado por la PGE. Esto permite que el organismo B se olvide de la seguridad delegando el control de acceso al Sistema de Seguridad de la PGE.</w:t>
+      </w:r>
     </w:p>
     <w:p>
       <w:pPr>
@@ -8705,6 +8988,15 @@
         </w:rPr>
         <w:t>Sistema de Seguridad</w:t>
       </w:r>
+      <w:r>
+        <w:rPr>
+          <w:rStyle w:val="Refdenotaalpie"/>
+          <w:b/>
+          <w:sz w:val="20"/>
+          <w:szCs w:val="20"/>
+        </w:rPr>
+        <w:footnoteReference w:id="12"/>
+      </w:r>
     </w:p>
     <w:p>
       <w:pPr>
@@ -8736,7 +9028,6 @@
           <w:szCs w:val="28"/>
         </w:rPr>
       </w:pPr>
-      <w:bookmarkStart w:id="26" w:name="_Toc411525125"/>
       <w:r>
         <w:rPr>
           <w:highlight w:val="lightGray"/>
@@ -8750,12 +9041,13 @@
         <w:pStyle w:val="Ttulo1"/>
         <w:jc w:val="both"/>
       </w:pPr>
+      <w:bookmarkStart w:id="26" w:name="_Toc412832176"/>
       <w:r>
         <w:lastRenderedPageBreak/>
         <w:t>Análisis y arquitectura.</w:t>
       </w:r>
-    </w:p>
-    <w:bookmarkEnd w:id="26"/>
+      <w:bookmarkEnd w:id="26"/>
+    </w:p>
     <w:p>
       <w:pPr>
         <w:rPr>
@@ -8770,7 +9062,7 @@
           <w:lang w:val="es-ES"/>
         </w:rPr>
       </w:pPr>
-      <w:bookmarkStart w:id="27" w:name="_Toc411525126"/>
+      <w:bookmarkStart w:id="27" w:name="_Toc412832177"/>
       <w:r>
         <w:rPr>
           <w:lang w:val="es-ES"/>
@@ -8800,7 +9092,7 @@
           <w:lang w:val="es-ES"/>
         </w:rPr>
       </w:pPr>
-      <w:bookmarkStart w:id="28" w:name="_Toc411525127"/>
+      <w:bookmarkStart w:id="28" w:name="_Toc412832178"/>
       <w:r>
         <w:rPr>
           <w:lang w:val="es-ES"/>
@@ -8855,7 +9147,7 @@
           <w:lang w:val="es-ES"/>
         </w:rPr>
       </w:pPr>
-      <w:bookmarkStart w:id="29" w:name="_Toc411525128"/>
+      <w:bookmarkStart w:id="29" w:name="_Toc412832179"/>
       <w:r>
         <w:rPr>
           <w:lang w:val="es-ES"/>
@@ -8897,7 +9189,7 @@
           <w:lang w:val="es-ES"/>
         </w:rPr>
       </w:pPr>
-      <w:bookmarkStart w:id="30" w:name="_Toc411525129"/>
+      <w:bookmarkStart w:id="30" w:name="_Toc412832180"/>
       <w:r>
         <w:rPr>
           <w:lang w:val="es-ES"/>
@@ -8940,7 +9232,7 @@
           <w:lang w:val="es-ES"/>
         </w:rPr>
       </w:pPr>
-      <w:bookmarkStart w:id="31" w:name="_Toc411525130"/>
+      <w:bookmarkStart w:id="31" w:name="_Toc412832181"/>
       <w:r>
         <w:rPr>
           <w:lang w:val="es-ES"/>
@@ -8983,7 +9275,7 @@
           <w:lang w:val="es-ES"/>
         </w:rPr>
       </w:pPr>
-      <w:bookmarkStart w:id="32" w:name="_Toc411525131"/>
+      <w:bookmarkStart w:id="32" w:name="_Toc412832182"/>
       <w:r>
         <w:rPr>
           <w:lang w:val="es-ES"/>
@@ -9040,12 +9332,14 @@
           <w:lang w:val="es-ES"/>
         </w:rPr>
       </w:pPr>
+      <w:bookmarkStart w:id="33" w:name="_Toc412832183"/>
       <w:r>
         <w:rPr>
           <w:lang w:val="es-ES"/>
         </w:rPr>
-        <w:t>Resumen análisis de escenarios.</w:t>
-      </w:r>
+        <w:t>Resumen análisis de escenarios</w:t>
+      </w:r>
+      <w:bookmarkEnd w:id="33"/>
     </w:p>
     <w:p>
       <w:pPr>
@@ -9057,14 +9351,25 @@
         <w:rPr>
           <w:lang w:val="es-ES"/>
         </w:rPr>
-        <w:t>En el siguiente cuadro se resumen las características de los escenarios descriptos. [7]</w:t>
+        <w:t>En el siguiente cuadro se resumen las características de los escenarios descriptos</w:t>
+      </w:r>
+      <w:r>
+        <w:rPr>
+          <w:lang w:val="es-ES"/>
+        </w:rPr>
+        <w:t xml:space="preserve"> [7]</w:t>
+      </w:r>
+      <w:r>
+        <w:rPr>
+          <w:lang w:val="es-ES"/>
+        </w:rPr>
+        <w:t xml:space="preserve">. </w:t>
       </w:r>
     </w:p>
     <w:p>
       <w:pPr>
         <w:pStyle w:val="Sinespaciado"/>
       </w:pPr>
-      <w:bookmarkStart w:id="33" w:name="_Toc411525132"/>
     </w:p>
     <w:p>
       <w:pPr>
@@ -9161,7 +9466,16 @@
           <w:sz w:val="20"/>
           <w:szCs w:val="20"/>
         </w:rPr>
-        <w:t>Cuadro resumen de características de los escenarios de la tesis de Raquel Sosa.</w:t>
+        <w:t>Cuadro resumen de características de los escenarios.</w:t>
+      </w:r>
+      <w:r>
+        <w:rPr>
+          <w:rStyle w:val="Refdenotaalpie"/>
+          <w:b/>
+          <w:sz w:val="20"/>
+          <w:szCs w:val="20"/>
+        </w:rPr>
+        <w:footnoteReference w:id="13"/>
       </w:r>
     </w:p>
     <w:p/>
@@ -9172,13 +9486,14 @@
           <w:lang w:val="es-ES"/>
         </w:rPr>
       </w:pPr>
+      <w:bookmarkStart w:id="34" w:name="_Toc412832184"/>
       <w:r>
         <w:rPr>
           <w:lang w:val="es-ES"/>
         </w:rPr>
         <w:t>Solución propuesta en la tesis</w:t>
       </w:r>
-      <w:bookmarkEnd w:id="33"/>
+      <w:bookmarkEnd w:id="34"/>
     </w:p>
     <w:p>
       <w:pPr>
@@ -9217,14 +9532,15 @@
           <w:lang w:val="es-ES"/>
         </w:rPr>
       </w:pPr>
-      <w:bookmarkStart w:id="34" w:name="_Toc411525133"/>
+      <w:bookmarkStart w:id="35" w:name="_Toc412832185"/>
       <w:r>
         <w:rPr>
           <w:lang w:val="es-ES"/>
         </w:rPr>
+        <w:lastRenderedPageBreak/>
         <w:t>Casos de uso</w:t>
       </w:r>
-      <w:bookmarkEnd w:id="34"/>
+      <w:bookmarkEnd w:id="35"/>
     </w:p>
     <w:p>
       <w:pPr>
@@ -9237,47 +9553,40 @@
         <w:rPr>
           <w:lang w:val="es-ES"/>
         </w:rPr>
-        <w:t xml:space="preserve">En esta sección se da una descripción de los casos de uso más críticos, elegidos especialmente porque obligan a tomar definiciones arquitectónicas específicas para poder soportar dichas </w:t>
+        <w:t>En esta sección se da una descripción de los casos de uso más críticos, elegidos especialmente porque obligan a tomar definiciones arquitectónicas específicas para poder soportar dichas interacciones en la plataforma.</w:t>
       </w:r>
       <w:r>
         <w:rPr>
           <w:lang w:val="es-ES"/>
         </w:rPr>
-        <w:lastRenderedPageBreak/>
-        <w:t>interacciones en la plataforma.</w:t>
-      </w:r>
-      <w:r>
+        <w:t xml:space="preserve"> También se presenta una definición de los actores que interactúan en los mencionados casos de uso.</w:t>
+      </w:r>
+    </w:p>
+    <w:p>
+      <w:pPr>
+        <w:jc w:val="both"/>
         <w:rPr>
           <w:lang w:val="es-ES"/>
         </w:rPr>
-        <w:t xml:space="preserve"> También se presenta una definición de los actores que interactúan en los mencionados casos de uso.</w:t>
-      </w:r>
-    </w:p>
-    <w:p>
-      <w:pPr>
-        <w:jc w:val="both"/>
+      </w:pPr>
+    </w:p>
+    <w:p>
+      <w:pPr>
+        <w:pStyle w:val="Ttulo3"/>
         <w:rPr>
           <w:lang w:val="es-ES"/>
         </w:rPr>
       </w:pPr>
-    </w:p>
-    <w:p>
-      <w:pPr>
-        <w:pStyle w:val="Ttulo3"/>
+      <w:bookmarkStart w:id="36" w:name="_Toc303693283"/>
+      <w:bookmarkStart w:id="37" w:name="_Toc412832186"/>
+      <w:r>
         <w:rPr>
           <w:lang w:val="es-ES"/>
         </w:rPr>
-      </w:pPr>
-      <w:bookmarkStart w:id="35" w:name="_Toc303693283"/>
-      <w:bookmarkStart w:id="36" w:name="_Toc411525134"/>
-      <w:r>
-        <w:rPr>
-          <w:lang w:val="es-ES"/>
-        </w:rPr>
         <w:t>Actores</w:t>
       </w:r>
-      <w:bookmarkEnd w:id="35"/>
       <w:bookmarkEnd w:id="36"/>
+      <w:bookmarkEnd w:id="37"/>
     </w:p>
     <w:p>
       <w:pPr>
@@ -9450,14 +9759,14 @@
           <w:lang w:val="es-ES"/>
         </w:rPr>
       </w:pPr>
-      <w:bookmarkStart w:id="37" w:name="_Toc411525135"/>
+      <w:bookmarkStart w:id="38" w:name="_Toc412832187"/>
       <w:r>
         <w:rPr>
           <w:lang w:val="es-ES"/>
         </w:rPr>
         <w:t>Público general consultando información.</w:t>
       </w:r>
-      <w:bookmarkEnd w:id="37"/>
+      <w:bookmarkEnd w:id="38"/>
     </w:p>
     <w:p>
       <w:pPr>
@@ -9492,14 +9801,14 @@
           <w:lang w:val="es-ES"/>
         </w:rPr>
       </w:pPr>
-      <w:bookmarkStart w:id="38" w:name="_Toc411525136"/>
+      <w:bookmarkStart w:id="39" w:name="_Toc412832188"/>
       <w:r>
         <w:rPr>
           <w:lang w:val="es-ES"/>
         </w:rPr>
         <w:t>Instituciones colaborando en trámites.</w:t>
       </w:r>
-      <w:bookmarkEnd w:id="38"/>
+      <w:bookmarkEnd w:id="39"/>
       <w:r>
         <w:rPr>
           <w:lang w:val="es-ES"/>
@@ -9552,12 +9861,14 @@
           <w:lang w:val="es-ES"/>
         </w:rPr>
       </w:pPr>
+      <w:bookmarkStart w:id="40" w:name="_Toc412832189"/>
       <w:r>
         <w:rPr>
           <w:lang w:val="es-ES"/>
         </w:rPr>
         <w:t>Problemas técnicos encontrados.</w:t>
       </w:r>
+      <w:bookmarkEnd w:id="40"/>
     </w:p>
     <w:p>
       <w:pPr>
@@ -9594,14 +9905,14 @@
           <w:lang w:val="es-ES"/>
         </w:rPr>
       </w:pPr>
-      <w:bookmarkStart w:id="39" w:name="_Toc411525137"/>
+      <w:bookmarkStart w:id="41" w:name="_Toc412832190"/>
       <w:r>
         <w:rPr>
           <w:lang w:val="es-ES"/>
         </w:rPr>
         <w:t>Decisiones de arquitectura</w:t>
       </w:r>
-      <w:bookmarkEnd w:id="39"/>
+      <w:bookmarkEnd w:id="41"/>
     </w:p>
     <w:p>
       <w:pPr>
@@ -9621,11 +9932,12 @@
       <w:pPr>
         <w:pStyle w:val="Ttulo3"/>
       </w:pPr>
-      <w:bookmarkStart w:id="40" w:name="_Toc411525138"/>
-      <w:r>
+      <w:bookmarkStart w:id="42" w:name="_Toc412832191"/>
+      <w:r>
+        <w:lastRenderedPageBreak/>
         <w:t>Mapeo de las direcciones del servicio</w:t>
       </w:r>
-      <w:bookmarkEnd w:id="40"/>
+      <w:bookmarkEnd w:id="42"/>
     </w:p>
     <w:p>
       <w:pPr>
@@ -9652,7 +9964,6 @@
         <w:jc w:val="both"/>
       </w:pPr>
       <w:r>
-        <w:lastRenderedPageBreak/>
         <w:t>Por defecto existen tres direcciones para cualquier servicio en la PGE las cuales se detallan a continuación.</w:t>
       </w:r>
     </w:p>
@@ -9822,11 +10133,11 @@
         <w:pStyle w:val="Ttulo3"/>
         <w:jc w:val="both"/>
       </w:pPr>
-      <w:bookmarkStart w:id="41" w:name="_Toc411525139"/>
+      <w:bookmarkStart w:id="43" w:name="_Toc412832192"/>
       <w:r>
         <w:t>Opciones de despliegue</w:t>
       </w:r>
-      <w:bookmarkEnd w:id="41"/>
+      <w:bookmarkEnd w:id="43"/>
     </w:p>
     <w:p>
       <w:pPr>
@@ -9866,6 +10177,7 @@
         <w:jc w:val="both"/>
       </w:pPr>
       <w:r>
+        <w:lastRenderedPageBreak/>
         <w:t>CTP monolítico</w:t>
       </w:r>
     </w:p>
@@ -9882,150 +10194,149 @@
         <w:jc w:val="both"/>
       </w:pPr>
       <w:r>
+        <w:t xml:space="preserve">Como ventaja tiene que es un </w:t>
+      </w:r>
+      <w:r>
+        <w:t xml:space="preserve">componente </w:t>
+      </w:r>
+      <w:r>
+        <w:t>centralizado y manejable por un solo ente</w:t>
+      </w:r>
+      <w:r>
+        <w:t xml:space="preserve"> público, además acepta toda la</w:t>
+      </w:r>
+      <w:r>
+        <w:t xml:space="preserve"> responsabilidad de disponibilidad de los servicios deslindando de esta a los proveedores con infraestructuras débiles.</w:t>
+      </w:r>
+    </w:p>
+    <w:p>
+      <w:pPr>
+        <w:jc w:val="both"/>
+      </w:pPr>
+      <w:r>
+        <w:t>Las grandes contras por las que fue descartado es que se convierte en un único punto de falla susceptible a ataques  a todos los servicios geográficos. Además necesita una infraestructura importante para no convertirse en un cuello de botella para la performance. Todo esto sumado a que la complejidad que alcanza la configuración de la plataforma la hace costosa de extender y mantener.</w:t>
+      </w:r>
+    </w:p>
+    <w:p>
+      <w:pPr>
+        <w:pStyle w:val="Ttulo4"/>
+        <w:jc w:val="both"/>
+      </w:pPr>
+      <w:r>
+        <w:t>CTPs externos</w:t>
+      </w:r>
+    </w:p>
+    <w:p>
+      <w:pPr>
+        <w:jc w:val="both"/>
+      </w:pPr>
+      <w:r>
+        <w:t>Surge la necesidad de separar las tareas de los traductores, naciendo así el CTP RestConne</w:t>
+      </w:r>
+      <w:r>
+        <w:t>ctor, el cual recibe los pedidos de los clientes y los encamina a la PGE. Y el CTP SoapConnector que enmascara el servidor de mapas recibiendo los pedidos SOAP provenientes de la PGE y los transforma a un pedido REST nuevamente.</w:t>
+      </w:r>
+    </w:p>
+    <w:p>
+      <w:pPr>
+        <w:jc w:val="both"/>
+      </w:pPr>
+      <w:r>
+        <w:t>No hay restricciones donde podría estar alojado el CTP RestConnector (RC), lo que elimina</w:t>
+      </w:r>
+      <w:r>
+        <w:t xml:space="preserve"> el único punto de falla, ya que podría haber varias instancias ejecutando al mismo tiempo, especialmente en los organismos clientes. Aún así puede convertirse en un cuello de botella y la carga de configuración de todos los servicios GIS sigue siendo grande.</w:t>
+      </w:r>
+    </w:p>
+    <w:p>
+      <w:pPr>
+        <w:jc w:val="both"/>
+      </w:pPr>
+      <w:r>
+        <w:t>L</w:t>
+      </w:r>
+      <w:r>
+        <w:t>os CTP SoapConnector</w:t>
+      </w:r>
+      <w:r>
+        <w:t xml:space="preserve"> (SC) se alojan en los proveedores</w:t>
+      </w:r>
+      <w:r>
+        <w:t xml:space="preserve"> al igual que cualquier otro servicio ya </w:t>
+      </w:r>
+    </w:p>
+    <w:p>
+      <w:pPr>
+        <w:jc w:val="both"/>
+      </w:pPr>
+      <w:r>
+        <w:t>expuesto a través de la PGE</w:t>
+      </w:r>
+      <w:r>
+        <w:t>. Acá surge un problema interesante con el manejo de las direcciones lógicas y físicas de los servicios en cuesti</w:t>
+      </w:r>
+      <w:r>
+        <w:t>ón que es explicado anteriormente en el punto 3.4.1</w:t>
+      </w:r>
+      <w:r>
+        <w:t>.</w:t>
+      </w:r>
+    </w:p>
+    <w:p>
+      <w:pPr>
+        <w:pStyle w:val="Ttulo4"/>
+        <w:jc w:val="both"/>
+      </w:pPr>
+      <w:r>
+        <w:t>CTPs dentro de la PGE</w:t>
+      </w:r>
+    </w:p>
+    <w:p>
+      <w:pPr>
+        <w:jc w:val="both"/>
+      </w:pPr>
+      <w:r>
+        <w:t>Por motivo de dotar a los CTP de una infraestructura poderosa, eliminando así los problemas de cuello de botella y problemas de seguridad, también se exploró la opción que los CTP estuvieran dentro de la PGE. Esto implicaría modificar la PGE para incluir un punto de entrada del tipo REST. Lo cual es descartado porque la premisa del proyecto es no modificar y adaptarse a las soluciones existentes, para facilitar la rápida adopción. Eso incluye los clientes GIS, los servidores de mapas y la PGE.</w:t>
+      </w:r>
+    </w:p>
+    <w:p>
+      <w:pPr>
+        <w:pStyle w:val="Ttulo4"/>
+        <w:jc w:val="both"/>
+      </w:pPr>
+      <w:r>
+        <w:t>CTPs en distribución ampliada</w:t>
+      </w:r>
+    </w:p>
+    <w:p>
+      <w:pPr>
+        <w:jc w:val="both"/>
+      </w:pPr>
+      <w:r>
+        <w:t>La arquitectura finalmente propuesta toma los criterios antes planteados, minimiza los problemas encontrados y reduce los riesgos ya mencionados. Hace uso extensivo de los recursos disponibles en la PGE.</w:t>
+      </w:r>
+    </w:p>
+    <w:p>
+      <w:pPr>
+        <w:jc w:val="both"/>
+      </w:pPr>
+      <w:r>
+        <w:t xml:space="preserve">Primero se plantea instanciar un servidor CTP SC por cada servidor de mapas </w:t>
+      </w:r>
+      <w:r>
+        <w:t xml:space="preserve">a proteger en la PGE. Esto elimina uno de los mapeos de direcciones del servicio, lo que evita modificar la PGE. </w:t>
+      </w:r>
+      <w:r>
         <w:lastRenderedPageBreak/>
-        <w:t xml:space="preserve">Como ventaja tiene que es un </w:t>
-      </w:r>
-      <w:r>
-        <w:t xml:space="preserve">componente </w:t>
-      </w:r>
-      <w:r>
-        <w:t>centralizado y manejable por un solo ente</w:t>
-      </w:r>
-      <w:r>
-        <w:t xml:space="preserve"> público, además acepta toda la</w:t>
-      </w:r>
-      <w:r>
-        <w:t xml:space="preserve"> responsabilidad de disponibilidad de los servicios deslindando de esta a los proveedores con infraestructuras débiles.</w:t>
-      </w:r>
-    </w:p>
-    <w:p>
-      <w:pPr>
-        <w:jc w:val="both"/>
-      </w:pPr>
-      <w:r>
-        <w:t>Las grandes contras por las que fue descartado es que se convierte en un único punto de falla susceptible a ataques  a todos los servicios geográficos. Además necesita una infraestructura importante para no convertirse en un cuello de botella para la performance. Todo esto sumado a que la complejidad que alcanza la configuración de la plataforma la hace costosa de extender y mantener.</w:t>
-      </w:r>
-    </w:p>
-    <w:p>
-      <w:pPr>
-        <w:pStyle w:val="Ttulo4"/>
-        <w:jc w:val="both"/>
-      </w:pPr>
-      <w:r>
-        <w:t>CTPs externos</w:t>
-      </w:r>
-    </w:p>
-    <w:p>
-      <w:pPr>
-        <w:jc w:val="both"/>
-      </w:pPr>
-      <w:r>
-        <w:t>Surge la necesidad de separar las tareas de los traductores, naciendo así el CTP RestConne</w:t>
-      </w:r>
-      <w:r>
-        <w:t>ctor, el cual recibe los pedidos de los clientes y los encamina a la PGE. Y el CTP SoapConnector que enmascara el servidor de mapas recibiendo los pedidos SOAP provenientes de la PGE y los transforma a un pedido REST nuevamente.</w:t>
-      </w:r>
-    </w:p>
-    <w:p>
-      <w:pPr>
-        <w:jc w:val="both"/>
-      </w:pPr>
-      <w:r>
-        <w:t>No hay restricciones donde podría estar alojado el CTP RestConnector (RC), lo que elimina</w:t>
-      </w:r>
-      <w:r>
-        <w:t xml:space="preserve"> el único punto de falla, ya que podría haber varias instancias ejecutando al mismo tiempo, especialmente en los organismos clientes. Aún así puede convertirse en un cuello de botella y la carga de configuración de todos los servicios GIS sigue siendo grande.</w:t>
-      </w:r>
-    </w:p>
-    <w:p>
-      <w:pPr>
-        <w:jc w:val="both"/>
-      </w:pPr>
-      <w:r>
-        <w:t>L</w:t>
-      </w:r>
-      <w:r>
-        <w:t>os CTP SoapConnector</w:t>
-      </w:r>
-      <w:r>
-        <w:t xml:space="preserve"> (SC) se alojan en los proveedores</w:t>
-      </w:r>
-      <w:r>
-        <w:t xml:space="preserve"> al igual que cualquier otro servicio ya </w:t>
-      </w:r>
-    </w:p>
-    <w:p>
-      <w:pPr>
-        <w:jc w:val="both"/>
-      </w:pPr>
-      <w:r>
-        <w:t>expuesto a través de la PGE</w:t>
-      </w:r>
-      <w:r>
-        <w:t>. Acá surge un problema interesante con el manejo de las direcciones lógicas y físicas de los servicios en cuesti</w:t>
-      </w:r>
-      <w:r>
-        <w:t>ón que es explicado anteriormente en el punto 3.4.1</w:t>
-      </w:r>
-      <w:r>
-        <w:t>.</w:t>
-      </w:r>
-    </w:p>
-    <w:p>
-      <w:pPr>
-        <w:pStyle w:val="Ttulo4"/>
-        <w:jc w:val="both"/>
-      </w:pPr>
-      <w:r>
-        <w:t>CTPs dentro de la PGE</w:t>
-      </w:r>
-    </w:p>
-    <w:p>
-      <w:pPr>
-        <w:jc w:val="both"/>
-      </w:pPr>
-      <w:r>
-        <w:t>Por motivo de dotar a los CTP de una infraestructura poderosa, eliminando así los problemas de cuello de botella y problemas de seguridad, también se exploró la opción que los CTP estuvieran dentro de la PGE. Esto implicaría modificar la PGE para incluir un punto de entrada del tipo REST. Lo cual es descartado porque la premisa del proyecto es no modificar y adaptarse a las soluciones existentes, para facilitar la rápida adopción. Eso incluye los clientes GIS, los servidores de mapas y la PGE.</w:t>
-      </w:r>
-    </w:p>
-    <w:p>
-      <w:pPr>
-        <w:pStyle w:val="Ttulo4"/>
-        <w:jc w:val="both"/>
-      </w:pPr>
-      <w:r>
-        <w:t>CTPs en distribución ampliada</w:t>
-      </w:r>
-    </w:p>
-    <w:p>
-      <w:pPr>
-        <w:jc w:val="both"/>
-      </w:pPr>
-      <w:r>
-        <w:t>La arquitectura finalmente propuesta toma los criterios antes planteados, minimiza los problemas encontrados y reduce los riesgos ya mencionados. Hace uso extensivo de los recursos disponibles en la PGE.</w:t>
-      </w:r>
-    </w:p>
-    <w:p>
-      <w:pPr>
-        <w:jc w:val="both"/>
-      </w:pPr>
-      <w:r>
-        <w:t xml:space="preserve">Primero se plantea instanciar un servidor CTP SC por cada servidor de mapas </w:t>
-      </w:r>
-      <w:r>
-        <w:t>a proteger en la PGE. Esto elimina uno de los mapeos de direcciones del servicio, lo que evita modificar la PGE. Además estos CTP SC estarán hosteados en los Execution Environment provistos por la PGE, lo cual elimina el problema de infraestructuras pobres en los entes.</w:t>
-      </w:r>
-    </w:p>
-    <w:p>
-      <w:pPr>
-        <w:jc w:val="both"/>
-      </w:pPr>
-      <w:r>
-        <w:t xml:space="preserve">Segundo, cada organismo que quiera consumir servicios geográficos deberá hostear su propio CTP RC, configurando solo los servicios que requiera para sus tareas. Permite reducir la </w:t>
-      </w:r>
-      <w:r>
-        <w:lastRenderedPageBreak/>
-        <w:t xml:space="preserve">configuración a su mínima expresión y responsabiliza al organismo cliente de los permisos que da sobre los servicios. </w:t>
+        <w:t>Además estos CTP SC estarán hosteados en los Execution Environment provistos por la PGE, lo cual elimina el problema de infraestructuras pobres en los entes.</w:t>
+      </w:r>
+    </w:p>
+    <w:p>
+      <w:pPr>
+        <w:jc w:val="both"/>
+      </w:pPr>
+      <w:r>
+        <w:t xml:space="preserve">Segundo, cada organismo que quiera consumir servicios geográficos deberá hostear su propio CTP RC, configurando solo los servicios que requiera para sus tareas. Permite reducir la configuración a su mínima expresión y responsabiliza al organismo cliente de los permisos que da sobre los servicios. </w:t>
       </w:r>
     </w:p>
     <w:p>
@@ -10079,23 +10390,23 @@
         <w:pStyle w:val="Ttulo1"/>
         <w:jc w:val="both"/>
       </w:pPr>
-      <w:bookmarkStart w:id="42" w:name="_Toc411525141"/>
+      <w:bookmarkStart w:id="44" w:name="_Toc412832193"/>
       <w:r>
         <w:lastRenderedPageBreak/>
         <w:t>Diseño e implementación</w:t>
       </w:r>
-      <w:bookmarkEnd w:id="42"/>
+      <w:bookmarkEnd w:id="44"/>
     </w:p>
     <w:p/>
     <w:p>
       <w:pPr>
         <w:pStyle w:val="Ttulo2"/>
       </w:pPr>
-      <w:bookmarkStart w:id="43" w:name="_Toc411525142"/>
+      <w:bookmarkStart w:id="45" w:name="_Toc412832194"/>
       <w:r>
         <w:t>Arquitectura</w:t>
       </w:r>
-      <w:bookmarkEnd w:id="43"/>
+      <w:bookmarkEnd w:id="45"/>
     </w:p>
     <w:p>
       <w:r>
@@ -10265,11 +10576,11 @@
       <w:pPr>
         <w:pStyle w:val="Ttulo3"/>
       </w:pPr>
-      <w:bookmarkStart w:id="44" w:name="_Toc411525143"/>
+      <w:bookmarkStart w:id="46" w:name="_Toc412832195"/>
       <w:r>
         <w:t>Diagramas de actividad</w:t>
       </w:r>
-      <w:bookmarkEnd w:id="44"/>
+      <w:bookmarkEnd w:id="46"/>
     </w:p>
     <w:p>
       <w:r>
@@ -10338,11 +10649,11 @@
       <w:pPr>
         <w:pStyle w:val="Ttulo2"/>
       </w:pPr>
-      <w:bookmarkStart w:id="45" w:name="_Toc411525144"/>
+      <w:bookmarkStart w:id="47" w:name="_Toc412832196"/>
       <w:r>
         <w:t>Implementación, diagrama de componentes, productos utilizados</w:t>
       </w:r>
-      <w:bookmarkEnd w:id="45"/>
+      <w:bookmarkEnd w:id="47"/>
     </w:p>
     <w:p>
       <w:r>
@@ -10734,9 +11045,11 @@
         <w:pStyle w:val="Ttulo3"/>
         <w:jc w:val="both"/>
       </w:pPr>
+      <w:bookmarkStart w:id="48" w:name="_Toc412832197"/>
       <w:r>
         <w:t>Configuración de los ctps y pge</w:t>
       </w:r>
+      <w:bookmarkEnd w:id="48"/>
     </w:p>
     <w:p>
       <w:pPr>
@@ -11102,12 +11415,12 @@
         <w:pStyle w:val="Ttulo1"/>
         <w:jc w:val="both"/>
       </w:pPr>
-      <w:bookmarkStart w:id="46" w:name="_Toc411525145"/>
+      <w:bookmarkStart w:id="49" w:name="_Toc412832198"/>
       <w:r>
         <w:lastRenderedPageBreak/>
         <w:t>Caso de Estudio</w:t>
       </w:r>
-      <w:bookmarkEnd w:id="46"/>
+      <w:bookmarkEnd w:id="49"/>
     </w:p>
     <w:p>
       <w:pPr>
@@ -11123,14 +11436,14 @@
       <w:pPr>
         <w:pStyle w:val="Ttulo1"/>
       </w:pPr>
-      <w:bookmarkStart w:id="47" w:name="_Toc411525146"/>
+      <w:bookmarkStart w:id="50" w:name="_Toc412832199"/>
       <w:r>
         <w:rPr>
           <w:rFonts w:eastAsiaTheme="minorEastAsia"/>
         </w:rPr>
         <w:t>Conclusiones y trabajo a futuro</w:t>
       </w:r>
-      <w:bookmarkEnd w:id="47"/>
+      <w:bookmarkEnd w:id="50"/>
       <w:r>
         <w:rPr>
           <w:rFonts w:eastAsiaTheme="minorEastAsia"/>
@@ -11160,7 +11473,7 @@
         </w:rPr>
       </w:sdtEndPr>
       <w:sdtContent>
-        <w:bookmarkStart w:id="48" w:name="_Toc411525147" w:displacedByCustomXml="prev"/>
+        <w:bookmarkStart w:id="51" w:name="_Toc412832200" w:displacedByCustomXml="prev"/>
         <w:p>
           <w:pPr>
             <w:pStyle w:val="Ttulo1"/>
@@ -11169,7 +11482,7 @@
           <w:r>
             <w:t>Referencias</w:t>
           </w:r>
-          <w:bookmarkEnd w:id="48"/>
+          <w:bookmarkEnd w:id="51"/>
         </w:p>
         <w:sdt>
           <w:sdtPr>
@@ -11600,7 +11913,6 @@
               <w:r>
                 <w:rPr>
                   <w:noProof/>
-                  <w:lang w:val="en-US"/>
                 </w:rPr>
                 <w:lastRenderedPageBreak/>
                 <w:t xml:space="preserve">15. </w:t>
@@ -11610,22 +11922,14 @@
                   <w:b/>
                   <w:bCs/>
                   <w:noProof/>
-                  <w:lang w:val="en-US"/>
                 </w:rPr>
                 <w:t>POLICY BRIEF, OECD.</w:t>
               </w:r>
               <w:r>
                 <w:rPr>
                   <w:noProof/>
-                  <w:lang w:val="en-US"/>
                 </w:rPr>
-                <w:t xml:space="preserve"> The e-government imperative: main findings. </w:t>
-              </w:r>
-              <w:r>
-                <w:rPr>
-                  <w:noProof/>
-                </w:rPr>
-                <w:t>Marzo 2003. [En línea] [Citado el: 20 de 10 de 2014.] http://unpan1.un.org/intradoc/groups/public/documents/APCITY/UNPAN015120.pdf.</w:t>
+                <w:t xml:space="preserve"> The e-government imperative: main findings. Marzo 2003. [En línea] [Citado el: 20 de 10 de 2014.] http://unpan1.un.org/intradoc/groups/public/documents/APCITY/UNPAN015120.pdf.</w:t>
               </w:r>
             </w:p>
             <w:p>
@@ -11638,7 +11942,6 @@
               <w:r>
                 <w:rPr>
                   <w:noProof/>
-                  <w:lang w:val="en-US"/>
                 </w:rPr>
                 <w:t xml:space="preserve">16. W3Schools. </w:t>
               </w:r>
@@ -11647,22 +11950,14 @@
                   <w:i/>
                   <w:iCs/>
                   <w:noProof/>
-                  <w:lang w:val="en-US"/>
                 </w:rPr>
                 <w:t xml:space="preserve">Web Services Addressing. </w:t>
               </w:r>
               <w:r>
                 <w:rPr>
                   <w:noProof/>
-                  <w:lang w:val="en-US"/>
                 </w:rPr>
-                <w:t xml:space="preserve">[En línea] 10 de 08 de 2004. </w:t>
-              </w:r>
-              <w:r>
-                <w:rPr>
-                  <w:noProof/>
-                </w:rPr>
-                <w:t>[Citado el: 23 de 10 de 2014.] http://www.w3.org/Submission/ws-addressing.</w:t>
+                <w:t>[En línea] 10 de 08 de 2004. [Citado el: 23 de 10 de 2014.] http://www.w3.org/Submission/ws-addressing.</w:t>
               </w:r>
             </w:p>
             <w:p>
@@ -11737,6 +12032,48 @@
             </w:p>
             <w:p>
               <w:pPr>
+                <w:pStyle w:val="Bibliografa"/>
+                <w:rPr>
+                  <w:noProof/>
+                </w:rPr>
+              </w:pPr>
+              <w:r>
+                <w:rPr>
+                  <w:noProof/>
+                </w:rPr>
+                <w:t xml:space="preserve">20. </w:t>
+              </w:r>
+              <w:r>
+                <w:rPr>
+                  <w:b/>
+                  <w:bCs/>
+                  <w:noProof/>
+                </w:rPr>
+                <w:t>PGE.</w:t>
+              </w:r>
+              <w:r>
+                <w:rPr>
+                  <w:noProof/>
+                </w:rPr>
+                <w:t xml:space="preserve"> Capítulo III. </w:t>
+              </w:r>
+              <w:r>
+                <w:rPr>
+                  <w:i/>
+                  <w:iCs/>
+                  <w:noProof/>
+                </w:rPr>
+                <w:t xml:space="preserve">Descripción Técnica de la Plataforma de Gobierno Electrónico. </w:t>
+              </w:r>
+              <w:r>
+                <w:rPr>
+                  <w:noProof/>
+                </w:rPr>
+                <w:t>[En línea] [Citado el: 27 de 02 de 2015.] http://www.agesic.gub.uy/innovaportal/file/1454/1/capitulo_3.pdf.</w:t>
+              </w:r>
+            </w:p>
+            <w:p>
+              <w:pPr>
                 <w:rPr>
                   <w:lang w:val="es-ES"/>
                 </w:rPr>
@@ -11752,21 +12089,6 @@
         </w:sdt>
       </w:sdtContent>
     </w:sdt>
-    <w:p>
-      <w:pPr>
-        <w:jc w:val="both"/>
-      </w:pPr>
-      <w:r>
-        <w:t xml:space="preserve">Referencia: </w:t>
-      </w:r>
-      <w:r>
-        <w:rPr>
-          <w:sz w:val="20"/>
-          <w:szCs w:val="20"/>
-        </w:rPr>
-        <w:t>http://agesic.gub.uy/innovaportal/file/1454/1/capitulo_3.pdf</w:t>
-      </w:r>
-    </w:p>
     <w:p>
       <w:pPr>
         <w:jc w:val="both"/>
@@ -12058,6 +12380,157 @@
       </w:r>
       <w:r>
         <w:t xml:space="preserve"> Imagen tomada de [2]. </w:t>
+      </w:r>
+    </w:p>
+  </w:footnote>
+  <w:footnote w:id="7">
+    <w:p>
+      <w:pPr>
+        <w:pStyle w:val="Textonotapie"/>
+      </w:pPr>
+      <w:r>
+        <w:rPr>
+          <w:rStyle w:val="Refdenotaalpie"/>
+        </w:rPr>
+        <w:footnoteRef/>
+      </w:r>
+      <w:r>
+        <w:t xml:space="preserve"> Imagen tomada de [</w:t>
+      </w:r>
+      <w:r>
+        <w:t>20</w:t>
+      </w:r>
+      <w:r>
+        <w:t>].</w:t>
+      </w:r>
+    </w:p>
+  </w:footnote>
+  <w:footnote w:id="8">
+    <w:p>
+      <w:pPr>
+        <w:pStyle w:val="Textonotapie"/>
+      </w:pPr>
+      <w:r>
+        <w:rPr>
+          <w:rStyle w:val="Refdenotaalpie"/>
+        </w:rPr>
+        <w:footnoteRef/>
+      </w:r>
+      <w:r>
+        <w:t xml:space="preserve"> </w:t>
+      </w:r>
+      <w:r>
+        <w:t>Cita tomada de [</w:t>
+      </w:r>
+      <w:r>
+        <w:t>20</w:t>
+      </w:r>
+      <w:r>
+        <w:t>].</w:t>
+      </w:r>
+    </w:p>
+  </w:footnote>
+  <w:footnote w:id="9">
+    <w:p>
+      <w:pPr>
+        <w:pStyle w:val="Textonotapie"/>
+      </w:pPr>
+      <w:r>
+        <w:rPr>
+          <w:rStyle w:val="Refdenotaalpie"/>
+        </w:rPr>
+        <w:footnoteRef/>
+      </w:r>
+      <w:r>
+        <w:t xml:space="preserve"> Imagen tomada de [</w:t>
+      </w:r>
+      <w:r>
+        <w:t>20</w:t>
+      </w:r>
+      <w:r>
+        <w:t>].</w:t>
+      </w:r>
+    </w:p>
+  </w:footnote>
+  <w:footnote w:id="10">
+    <w:p>
+      <w:pPr>
+        <w:pStyle w:val="Textonotapie"/>
+      </w:pPr>
+      <w:r>
+        <w:rPr>
+          <w:rStyle w:val="Refdenotaalpie"/>
+        </w:rPr>
+        <w:footnoteRef/>
+      </w:r>
+      <w:r>
+        <w:t xml:space="preserve"> Imagen tomada de [</w:t>
+      </w:r>
+      <w:r>
+        <w:t>20</w:t>
+      </w:r>
+      <w:r>
+        <w:t>].</w:t>
+      </w:r>
+    </w:p>
+  </w:footnote>
+  <w:footnote w:id="11">
+    <w:p>
+      <w:pPr>
+        <w:pStyle w:val="Textonotapie"/>
+      </w:pPr>
+      <w:r>
+        <w:rPr>
+          <w:rStyle w:val="Refdenotaalpie"/>
+        </w:rPr>
+        <w:footnoteRef/>
+      </w:r>
+      <w:r>
+        <w:t xml:space="preserve"> Imagen tomada de [</w:t>
+      </w:r>
+      <w:r>
+        <w:t>20</w:t>
+      </w:r>
+      <w:r>
+        <w:t>].</w:t>
+      </w:r>
+    </w:p>
+  </w:footnote>
+  <w:footnote w:id="12">
+    <w:p>
+      <w:pPr>
+        <w:pStyle w:val="Textonotapie"/>
+      </w:pPr>
+      <w:r>
+        <w:rPr>
+          <w:rStyle w:val="Refdenotaalpie"/>
+        </w:rPr>
+        <w:footnoteRef/>
+      </w:r>
+      <w:r>
+        <w:t xml:space="preserve"> Imagen tomada de [</w:t>
+      </w:r>
+      <w:r>
+        <w:t>20</w:t>
+      </w:r>
+      <w:r>
+        <w:t>].</w:t>
+      </w:r>
+    </w:p>
+  </w:footnote>
+  <w:footnote w:id="13">
+    <w:p>
+      <w:pPr>
+        <w:pStyle w:val="Textonotapie"/>
+      </w:pPr>
+      <w:r>
+        <w:rPr>
+          <w:rStyle w:val="Refdenotaalpie"/>
+        </w:rPr>
+        <w:footnoteRef/>
+      </w:r>
+      <w:r>
+        <w:t xml:space="preserve"> Imagen tomada de [7].</w:t>
       </w:r>
     </w:p>
   </w:footnote>
@@ -15596,11 +16069,29 @@
     <b:URL>http://www.juntadeandalucia.es/servicios/madeja/contenido/recurso/211#WS-Trust</b:URL>
     <b:RefOrder>19</b:RefOrder>
   </b:Source>
+  <b:Source>
+    <b:Tag>PGE15</b:Tag>
+    <b:SourceType>DocumentFromInternetSite</b:SourceType>
+    <b:Guid>{07F03C2C-6C2F-49A6-9AA9-A51DCDE2829F}</b:Guid>
+    <b:LCID>0</b:LCID>
+    <b:Author>
+      <b:Author>
+        <b:Corporate>PGE</b:Corporate>
+      </b:Author>
+    </b:Author>
+    <b:Title>Capítulo III</b:Title>
+    <b:InternetSiteTitle>Descripción Técnica de la Plataforma de Gobierno Electrónico</b:InternetSiteTitle>
+    <b:YearAccessed>2015</b:YearAccessed>
+    <b:MonthAccessed>02</b:MonthAccessed>
+    <b:DayAccessed>27</b:DayAccessed>
+    <b:URL>http://www.agesic.gub.uy/innovaportal/file/1454/1/capitulo_3.pdf</b:URL>
+    <b:RefOrder>20</b:RefOrder>
+  </b:Source>
 </b:Sources>
 </file>
 
 <file path=customXml/itemProps1.xml><?xml version="1.0" encoding="utf-8"?>
-<ds:datastoreItem xmlns:ds="http://schemas.openxmlformats.org/officeDocument/2006/customXml" ds:itemID="{56FD39C7-FC97-4ADB-9559-6BBF47D58288}">
+<ds:datastoreItem xmlns:ds="http://schemas.openxmlformats.org/officeDocument/2006/customXml" ds:itemID="{A351B2FF-65C0-4E80-AC8C-15E1C7C1B629}">
   <ds:schemaRefs>
     <ds:schemaRef ds:uri="http://schemas.openxmlformats.org/officeDocument/2006/bibliography"/>
   </ds:schemaRefs>

</xml_diff>

<commit_message>
un poco de formato
</commit_message>
<xml_diff>
--- a/Notas.docx
+++ b/Notas.docx
@@ -562,9 +562,7 @@
           <w:szCs w:val="28"/>
         </w:rPr>
       </w:pPr>
-    </w:p>
-    <w:p>
-      <w:pPr>
+      <w:r>
         <w:rPr>
           <w:rFonts w:asciiTheme="majorHAnsi" w:hAnsiTheme="majorHAnsi"/>
           <w:b/>
@@ -572,15 +570,7 @@
           <w:sz w:val="28"/>
           <w:szCs w:val="28"/>
         </w:rPr>
-      </w:pPr>
-      <w:r>
-        <w:rPr>
-          <w:rFonts w:asciiTheme="majorHAnsi" w:hAnsiTheme="majorHAnsi"/>
-          <w:b/>
-          <w:color w:val="31849B" w:themeColor="accent5" w:themeShade="BF"/>
-          <w:sz w:val="28"/>
-          <w:szCs w:val="28"/>
-        </w:rPr>
+        <w:lastRenderedPageBreak/>
         <w:t>Contenido:</w:t>
       </w:r>
     </w:p>
@@ -634,7 +624,7 @@
             </w:rPr>
             <w:fldChar w:fldCharType="separate"/>
           </w:r>
-          <w:hyperlink w:anchor="_Toc412832154" w:history="1">
+          <w:hyperlink w:anchor="_Toc412833985" w:history="1">
             <w:r>
               <w:rPr>
                 <w:rStyle w:val="Hipervnculo"/>
@@ -675,7 +665,7 @@
                 <w:noProof/>
                 <w:webHidden/>
               </w:rPr>
-              <w:instrText xml:space="preserve"> PAGEREF _Toc412832154 \h </w:instrText>
+              <w:instrText xml:space="preserve"> PAGEREF _Toc412833985 \h </w:instrText>
             </w:r>
             <w:r>
               <w:rPr>
@@ -717,7 +707,7 @@
               <w:noProof/>
             </w:rPr>
           </w:pPr>
-          <w:hyperlink w:anchor="_Toc412832155" w:history="1">
+          <w:hyperlink w:anchor="_Toc412833986" w:history="1">
             <w:r>
               <w:rPr>
                 <w:rStyle w:val="Hipervnculo"/>
@@ -757,7 +747,7 @@
                 <w:noProof/>
                 <w:webHidden/>
               </w:rPr>
-              <w:instrText xml:space="preserve"> PAGEREF _Toc412832155 \h </w:instrText>
+              <w:instrText xml:space="preserve"> PAGEREF _Toc412833986 \h </w:instrText>
             </w:r>
             <w:r>
               <w:rPr>
@@ -799,7 +789,7 @@
               <w:noProof/>
             </w:rPr>
           </w:pPr>
-          <w:hyperlink w:anchor="_Toc412832156" w:history="1">
+          <w:hyperlink w:anchor="_Toc412833987" w:history="1">
             <w:r>
               <w:rPr>
                 <w:rStyle w:val="Hipervnculo"/>
@@ -839,7 +829,7 @@
                 <w:noProof/>
                 <w:webHidden/>
               </w:rPr>
-              <w:instrText xml:space="preserve"> PAGEREF _Toc412832156 \h </w:instrText>
+              <w:instrText xml:space="preserve"> PAGEREF _Toc412833987 \h </w:instrText>
             </w:r>
             <w:r>
               <w:rPr>
@@ -881,7 +871,7 @@
               <w:noProof/>
             </w:rPr>
           </w:pPr>
-          <w:hyperlink w:anchor="_Toc412832157" w:history="1">
+          <w:hyperlink w:anchor="_Toc412833988" w:history="1">
             <w:r>
               <w:rPr>
                 <w:rStyle w:val="Hipervnculo"/>
@@ -921,7 +911,7 @@
                 <w:noProof/>
                 <w:webHidden/>
               </w:rPr>
-              <w:instrText xml:space="preserve"> PAGEREF _Toc412832157 \h </w:instrText>
+              <w:instrText xml:space="preserve"> PAGEREF _Toc412833988 \h </w:instrText>
             </w:r>
             <w:r>
               <w:rPr>
@@ -963,7 +953,7 @@
               <w:noProof/>
             </w:rPr>
           </w:pPr>
-          <w:hyperlink w:anchor="_Toc412832158" w:history="1">
+          <w:hyperlink w:anchor="_Toc412833989" w:history="1">
             <w:r>
               <w:rPr>
                 <w:rStyle w:val="Hipervnculo"/>
@@ -1003,7 +993,7 @@
                 <w:noProof/>
                 <w:webHidden/>
               </w:rPr>
-              <w:instrText xml:space="preserve"> PAGEREF _Toc412832158 \h </w:instrText>
+              <w:instrText xml:space="preserve"> PAGEREF _Toc412833989 \h </w:instrText>
             </w:r>
             <w:r>
               <w:rPr>
@@ -1045,7 +1035,7 @@
               <w:noProof/>
             </w:rPr>
           </w:pPr>
-          <w:hyperlink w:anchor="_Toc412832159" w:history="1">
+          <w:hyperlink w:anchor="_Toc412833990" w:history="1">
             <w:r>
               <w:rPr>
                 <w:rStyle w:val="Hipervnculo"/>
@@ -1085,7 +1075,7 @@
                 <w:noProof/>
                 <w:webHidden/>
               </w:rPr>
-              <w:instrText xml:space="preserve"> PAGEREF _Toc412832159 \h </w:instrText>
+              <w:instrText xml:space="preserve"> PAGEREF _Toc412833990 \h </w:instrText>
             </w:r>
             <w:r>
               <w:rPr>
@@ -1127,7 +1117,7 @@
               <w:noProof/>
             </w:rPr>
           </w:pPr>
-          <w:hyperlink w:anchor="_Toc412832160" w:history="1">
+          <w:hyperlink w:anchor="_Toc412833991" w:history="1">
             <w:r>
               <w:rPr>
                 <w:rStyle w:val="Hipervnculo"/>
@@ -1167,7 +1157,7 @@
                 <w:noProof/>
                 <w:webHidden/>
               </w:rPr>
-              <w:instrText xml:space="preserve"> PAGEREF _Toc412832160 \h </w:instrText>
+              <w:instrText xml:space="preserve"> PAGEREF _Toc412833991 \h </w:instrText>
             </w:r>
             <w:r>
               <w:rPr>
@@ -1209,7 +1199,7 @@
               <w:noProof/>
             </w:rPr>
           </w:pPr>
-          <w:hyperlink w:anchor="_Toc412832161" w:history="1">
+          <w:hyperlink w:anchor="_Toc412833992" w:history="1">
             <w:r>
               <w:rPr>
                 <w:rStyle w:val="Hipervnculo"/>
@@ -1250,7 +1240,7 @@
                 <w:noProof/>
                 <w:webHidden/>
               </w:rPr>
-              <w:instrText xml:space="preserve"> PAGEREF _Toc412832161 \h </w:instrText>
+              <w:instrText xml:space="preserve"> PAGEREF _Toc412833992 \h </w:instrText>
             </w:r>
             <w:r>
               <w:rPr>
@@ -1292,7 +1282,7 @@
               <w:noProof/>
             </w:rPr>
           </w:pPr>
-          <w:hyperlink w:anchor="_Toc412832162" w:history="1">
+          <w:hyperlink w:anchor="_Toc412833993" w:history="1">
             <w:r>
               <w:rPr>
                 <w:rStyle w:val="Hipervnculo"/>
@@ -1332,7 +1322,7 @@
                 <w:noProof/>
                 <w:webHidden/>
               </w:rPr>
-              <w:instrText xml:space="preserve"> PAGEREF _Toc412832162 \h </w:instrText>
+              <w:instrText xml:space="preserve"> PAGEREF _Toc412833993 \h </w:instrText>
             </w:r>
             <w:r>
               <w:rPr>
@@ -1374,7 +1364,7 @@
               <w:noProof/>
             </w:rPr>
           </w:pPr>
-          <w:hyperlink w:anchor="_Toc412832163" w:history="1">
+          <w:hyperlink w:anchor="_Toc412833994" w:history="1">
             <w:r>
               <w:rPr>
                 <w:rStyle w:val="Hipervnculo"/>
@@ -1414,7 +1404,7 @@
                 <w:noProof/>
                 <w:webHidden/>
               </w:rPr>
-              <w:instrText xml:space="preserve"> PAGEREF _Toc412832163 \h </w:instrText>
+              <w:instrText xml:space="preserve"> PAGEREF _Toc412833994 \h </w:instrText>
             </w:r>
             <w:r>
               <w:rPr>
@@ -1456,7 +1446,7 @@
               <w:noProof/>
             </w:rPr>
           </w:pPr>
-          <w:hyperlink w:anchor="_Toc412832164" w:history="1">
+          <w:hyperlink w:anchor="_Toc412833995" w:history="1">
             <w:r>
               <w:rPr>
                 <w:rStyle w:val="Hipervnculo"/>
@@ -1496,7 +1486,7 @@
                 <w:noProof/>
                 <w:webHidden/>
               </w:rPr>
-              <w:instrText xml:space="preserve"> PAGEREF _Toc412832164 \h </w:instrText>
+              <w:instrText xml:space="preserve"> PAGEREF _Toc412833995 \h </w:instrText>
             </w:r>
             <w:r>
               <w:rPr>
@@ -1538,7 +1528,7 @@
               <w:noProof/>
             </w:rPr>
           </w:pPr>
-          <w:hyperlink w:anchor="_Toc412832165" w:history="1">
+          <w:hyperlink w:anchor="_Toc412833996" w:history="1">
             <w:r>
               <w:rPr>
                 <w:rStyle w:val="Hipervnculo"/>
@@ -1578,7 +1568,7 @@
                 <w:noProof/>
                 <w:webHidden/>
               </w:rPr>
-              <w:instrText xml:space="preserve"> PAGEREF _Toc412832165 \h </w:instrText>
+              <w:instrText xml:space="preserve"> PAGEREF _Toc412833996 \h </w:instrText>
             </w:r>
             <w:r>
               <w:rPr>
@@ -1620,7 +1610,7 @@
               <w:noProof/>
             </w:rPr>
           </w:pPr>
-          <w:hyperlink w:anchor="_Toc412832166" w:history="1">
+          <w:hyperlink w:anchor="_Toc412833997" w:history="1">
             <w:r>
               <w:rPr>
                 <w:rStyle w:val="Hipervnculo"/>
@@ -1660,7 +1650,7 @@
                 <w:noProof/>
                 <w:webHidden/>
               </w:rPr>
-              <w:instrText xml:space="preserve"> PAGEREF _Toc412832166 \h </w:instrText>
+              <w:instrText xml:space="preserve"> PAGEREF _Toc412833997 \h </w:instrText>
             </w:r>
             <w:r>
               <w:rPr>
@@ -1702,7 +1692,7 @@
               <w:noProof/>
             </w:rPr>
           </w:pPr>
-          <w:hyperlink w:anchor="_Toc412832167" w:history="1">
+          <w:hyperlink w:anchor="_Toc412833998" w:history="1">
             <w:r>
               <w:rPr>
                 <w:rStyle w:val="Hipervnculo"/>
@@ -1742,7 +1732,7 @@
                 <w:noProof/>
                 <w:webHidden/>
               </w:rPr>
-              <w:instrText xml:space="preserve"> PAGEREF _Toc412832167 \h </w:instrText>
+              <w:instrText xml:space="preserve"> PAGEREF _Toc412833998 \h </w:instrText>
             </w:r>
             <w:r>
               <w:rPr>
@@ -1784,7 +1774,7 @@
               <w:noProof/>
             </w:rPr>
           </w:pPr>
-          <w:hyperlink w:anchor="_Toc412832168" w:history="1">
+          <w:hyperlink w:anchor="_Toc412833999" w:history="1">
             <w:r>
               <w:rPr>
                 <w:rStyle w:val="Hipervnculo"/>
@@ -1824,7 +1814,7 @@
                 <w:noProof/>
                 <w:webHidden/>
               </w:rPr>
-              <w:instrText xml:space="preserve"> PAGEREF _Toc412832168 \h </w:instrText>
+              <w:instrText xml:space="preserve"> PAGEREF _Toc412833999 \h </w:instrText>
             </w:r>
             <w:r>
               <w:rPr>
@@ -1866,7 +1856,7 @@
               <w:noProof/>
             </w:rPr>
           </w:pPr>
-          <w:hyperlink w:anchor="_Toc412832169" w:history="1">
+          <w:hyperlink w:anchor="_Toc412834000" w:history="1">
             <w:r>
               <w:rPr>
                 <w:rStyle w:val="Hipervnculo"/>
@@ -1906,7 +1896,7 @@
                 <w:noProof/>
                 <w:webHidden/>
               </w:rPr>
-              <w:instrText xml:space="preserve"> PAGEREF _Toc412832169 \h </w:instrText>
+              <w:instrText xml:space="preserve"> PAGEREF _Toc412834000 \h </w:instrText>
             </w:r>
             <w:r>
               <w:rPr>
@@ -1948,7 +1938,7 @@
               <w:noProof/>
             </w:rPr>
           </w:pPr>
-          <w:hyperlink w:anchor="_Toc412832170" w:history="1">
+          <w:hyperlink w:anchor="_Toc412834001" w:history="1">
             <w:r>
               <w:rPr>
                 <w:rStyle w:val="Hipervnculo"/>
@@ -1988,7 +1978,7 @@
                 <w:noProof/>
                 <w:webHidden/>
               </w:rPr>
-              <w:instrText xml:space="preserve"> PAGEREF _Toc412832170 \h </w:instrText>
+              <w:instrText xml:space="preserve"> PAGEREF _Toc412834001 \h </w:instrText>
             </w:r>
             <w:r>
               <w:rPr>
@@ -2030,7 +2020,7 @@
               <w:noProof/>
             </w:rPr>
           </w:pPr>
-          <w:hyperlink w:anchor="_Toc412832171" w:history="1">
+          <w:hyperlink w:anchor="_Toc412834002" w:history="1">
             <w:r>
               <w:rPr>
                 <w:rStyle w:val="Hipervnculo"/>
@@ -2070,7 +2060,7 @@
                 <w:noProof/>
                 <w:webHidden/>
               </w:rPr>
-              <w:instrText xml:space="preserve"> PAGEREF _Toc412832171 \h </w:instrText>
+              <w:instrText xml:space="preserve"> PAGEREF _Toc412834002 \h </w:instrText>
             </w:r>
             <w:r>
               <w:rPr>
@@ -2090,7 +2080,7 @@
                 <w:noProof/>
                 <w:webHidden/>
               </w:rPr>
-              <w:t>13</w:t>
+              <w:t>14</w:t>
             </w:r>
             <w:r>
               <w:rPr>
@@ -2112,7 +2102,7 @@
               <w:noProof/>
             </w:rPr>
           </w:pPr>
-          <w:hyperlink w:anchor="_Toc412832172" w:history="1">
+          <w:hyperlink w:anchor="_Toc412834003" w:history="1">
             <w:r>
               <w:rPr>
                 <w:rStyle w:val="Hipervnculo"/>
@@ -2152,7 +2142,7 @@
                 <w:noProof/>
                 <w:webHidden/>
               </w:rPr>
-              <w:instrText xml:space="preserve"> PAGEREF _Toc412832172 \h </w:instrText>
+              <w:instrText xml:space="preserve"> PAGEREF _Toc412834003 \h </w:instrText>
             </w:r>
             <w:r>
               <w:rPr>
@@ -2194,7 +2184,7 @@
               <w:noProof/>
             </w:rPr>
           </w:pPr>
-          <w:hyperlink w:anchor="_Toc412832173" w:history="1">
+          <w:hyperlink w:anchor="_Toc412834004" w:history="1">
             <w:r>
               <w:rPr>
                 <w:rStyle w:val="Hipervnculo"/>
@@ -2234,7 +2224,7 @@
                 <w:noProof/>
                 <w:webHidden/>
               </w:rPr>
-              <w:instrText xml:space="preserve"> PAGEREF _Toc412832173 \h </w:instrText>
+              <w:instrText xml:space="preserve"> PAGEREF _Toc412834004 \h </w:instrText>
             </w:r>
             <w:r>
               <w:rPr>
@@ -2276,7 +2266,7 @@
               <w:noProof/>
             </w:rPr>
           </w:pPr>
-          <w:hyperlink w:anchor="_Toc412832174" w:history="1">
+          <w:hyperlink w:anchor="_Toc412834005" w:history="1">
             <w:r>
               <w:rPr>
                 <w:rStyle w:val="Hipervnculo"/>
@@ -2316,7 +2306,7 @@
                 <w:noProof/>
                 <w:webHidden/>
               </w:rPr>
-              <w:instrText xml:space="preserve"> PAGEREF _Toc412832174 \h </w:instrText>
+              <w:instrText xml:space="preserve"> PAGEREF _Toc412834005 \h </w:instrText>
             </w:r>
             <w:r>
               <w:rPr>
@@ -2358,7 +2348,7 @@
               <w:noProof/>
             </w:rPr>
           </w:pPr>
-          <w:hyperlink w:anchor="_Toc412832175" w:history="1">
+          <w:hyperlink w:anchor="_Toc412834006" w:history="1">
             <w:r>
               <w:rPr>
                 <w:rStyle w:val="Hipervnculo"/>
@@ -2398,7 +2388,7 @@
                 <w:noProof/>
                 <w:webHidden/>
               </w:rPr>
-              <w:instrText xml:space="preserve"> PAGEREF _Toc412832175 \h </w:instrText>
+              <w:instrText xml:space="preserve"> PAGEREF _Toc412834006 \h </w:instrText>
             </w:r>
             <w:r>
               <w:rPr>
@@ -2440,7 +2430,7 @@
               <w:noProof/>
             </w:rPr>
           </w:pPr>
-          <w:hyperlink w:anchor="_Toc412832176" w:history="1">
+          <w:hyperlink w:anchor="_Toc412834007" w:history="1">
             <w:r>
               <w:rPr>
                 <w:rStyle w:val="Hipervnculo"/>
@@ -2481,7 +2471,7 @@
                 <w:noProof/>
                 <w:webHidden/>
               </w:rPr>
-              <w:instrText xml:space="preserve"> PAGEREF _Toc412832176 \h </w:instrText>
+              <w:instrText xml:space="preserve"> PAGEREF _Toc412834007 \h </w:instrText>
             </w:r>
             <w:r>
               <w:rPr>
@@ -2523,7 +2513,7 @@
               <w:noProof/>
             </w:rPr>
           </w:pPr>
-          <w:hyperlink w:anchor="_Toc412832177" w:history="1">
+          <w:hyperlink w:anchor="_Toc412834008" w:history="1">
             <w:r>
               <w:rPr>
                 <w:rStyle w:val="Hipervnculo"/>
@@ -2565,7 +2555,7 @@
                 <w:noProof/>
                 <w:webHidden/>
               </w:rPr>
-              <w:instrText xml:space="preserve"> PAGEREF _Toc412832177 \h </w:instrText>
+              <w:instrText xml:space="preserve"> PAGEREF _Toc412834008 \h </w:instrText>
             </w:r>
             <w:r>
               <w:rPr>
@@ -2607,7 +2597,7 @@
               <w:noProof/>
             </w:rPr>
           </w:pPr>
-          <w:hyperlink w:anchor="_Toc412832178" w:history="1">
+          <w:hyperlink w:anchor="_Toc412834009" w:history="1">
             <w:r>
               <w:rPr>
                 <w:rStyle w:val="Hipervnculo"/>
@@ -2649,7 +2639,7 @@
                 <w:noProof/>
                 <w:webHidden/>
               </w:rPr>
-              <w:instrText xml:space="preserve"> PAGEREF _Toc412832178 \h </w:instrText>
+              <w:instrText xml:space="preserve"> PAGEREF _Toc412834009 \h </w:instrText>
             </w:r>
             <w:r>
               <w:rPr>
@@ -2691,7 +2681,7 @@
               <w:noProof/>
             </w:rPr>
           </w:pPr>
-          <w:hyperlink w:anchor="_Toc412832179" w:history="1">
+          <w:hyperlink w:anchor="_Toc412834010" w:history="1">
             <w:r>
               <w:rPr>
                 <w:rStyle w:val="Hipervnculo"/>
@@ -2733,7 +2723,7 @@
                 <w:noProof/>
                 <w:webHidden/>
               </w:rPr>
-              <w:instrText xml:space="preserve"> PAGEREF _Toc412832179 \h </w:instrText>
+              <w:instrText xml:space="preserve"> PAGEREF _Toc412834010 \h </w:instrText>
             </w:r>
             <w:r>
               <w:rPr>
@@ -2775,7 +2765,7 @@
               <w:noProof/>
             </w:rPr>
           </w:pPr>
-          <w:hyperlink w:anchor="_Toc412832180" w:history="1">
+          <w:hyperlink w:anchor="_Toc412834011" w:history="1">
             <w:r>
               <w:rPr>
                 <w:rStyle w:val="Hipervnculo"/>
@@ -2817,7 +2807,7 @@
                 <w:noProof/>
                 <w:webHidden/>
               </w:rPr>
-              <w:instrText xml:space="preserve"> PAGEREF _Toc412832180 \h </w:instrText>
+              <w:instrText xml:space="preserve"> PAGEREF _Toc412834011 \h </w:instrText>
             </w:r>
             <w:r>
               <w:rPr>
@@ -2859,7 +2849,7 @@
               <w:noProof/>
             </w:rPr>
           </w:pPr>
-          <w:hyperlink w:anchor="_Toc412832181" w:history="1">
+          <w:hyperlink w:anchor="_Toc412834012" w:history="1">
             <w:r>
               <w:rPr>
                 <w:rStyle w:val="Hipervnculo"/>
@@ -2901,7 +2891,7 @@
                 <w:noProof/>
                 <w:webHidden/>
               </w:rPr>
-              <w:instrText xml:space="preserve"> PAGEREF _Toc412832181 \h </w:instrText>
+              <w:instrText xml:space="preserve"> PAGEREF _Toc412834012 \h </w:instrText>
             </w:r>
             <w:r>
               <w:rPr>
@@ -2943,7 +2933,7 @@
               <w:noProof/>
             </w:rPr>
           </w:pPr>
-          <w:hyperlink w:anchor="_Toc412832182" w:history="1">
+          <w:hyperlink w:anchor="_Toc412834013" w:history="1">
             <w:r>
               <w:rPr>
                 <w:rStyle w:val="Hipervnculo"/>
@@ -2985,7 +2975,7 @@
                 <w:noProof/>
                 <w:webHidden/>
               </w:rPr>
-              <w:instrText xml:space="preserve"> PAGEREF _Toc412832182 \h </w:instrText>
+              <w:instrText xml:space="preserve"> PAGEREF _Toc412834013 \h </w:instrText>
             </w:r>
             <w:r>
               <w:rPr>
@@ -3005,7 +2995,7 @@
                 <w:noProof/>
                 <w:webHidden/>
               </w:rPr>
-              <w:t>23</w:t>
+              <w:t>24</w:t>
             </w:r>
             <w:r>
               <w:rPr>
@@ -3027,7 +3017,7 @@
               <w:noProof/>
             </w:rPr>
           </w:pPr>
-          <w:hyperlink w:anchor="_Toc412832183" w:history="1">
+          <w:hyperlink w:anchor="_Toc412834014" w:history="1">
             <w:r>
               <w:rPr>
                 <w:rStyle w:val="Hipervnculo"/>
@@ -3069,7 +3059,7 @@
                 <w:noProof/>
                 <w:webHidden/>
               </w:rPr>
-              <w:instrText xml:space="preserve"> PAGEREF _Toc412832183 \h </w:instrText>
+              <w:instrText xml:space="preserve"> PAGEREF _Toc412834014 \h </w:instrText>
             </w:r>
             <w:r>
               <w:rPr>
@@ -3111,7 +3101,7 @@
               <w:noProof/>
             </w:rPr>
           </w:pPr>
-          <w:hyperlink w:anchor="_Toc412832184" w:history="1">
+          <w:hyperlink w:anchor="_Toc412834015" w:history="1">
             <w:r>
               <w:rPr>
                 <w:rStyle w:val="Hipervnculo"/>
@@ -3153,7 +3143,7 @@
                 <w:noProof/>
                 <w:webHidden/>
               </w:rPr>
-              <w:instrText xml:space="preserve"> PAGEREF _Toc412832184 \h </w:instrText>
+              <w:instrText xml:space="preserve"> PAGEREF _Toc412834015 \h </w:instrText>
             </w:r>
             <w:r>
               <w:rPr>
@@ -3173,7 +3163,7 @@
                 <w:noProof/>
                 <w:webHidden/>
               </w:rPr>
-              <w:t>24</w:t>
+              <w:t>25</w:t>
             </w:r>
             <w:r>
               <w:rPr>
@@ -3195,7 +3185,7 @@
               <w:noProof/>
             </w:rPr>
           </w:pPr>
-          <w:hyperlink w:anchor="_Toc412832185" w:history="1">
+          <w:hyperlink w:anchor="_Toc412834016" w:history="1">
             <w:r>
               <w:rPr>
                 <w:rStyle w:val="Hipervnculo"/>
@@ -3237,7 +3227,7 @@
                 <w:noProof/>
                 <w:webHidden/>
               </w:rPr>
-              <w:instrText xml:space="preserve"> PAGEREF _Toc412832185 \h </w:instrText>
+              <w:instrText xml:space="preserve"> PAGEREF _Toc412834016 \h </w:instrText>
             </w:r>
             <w:r>
               <w:rPr>
@@ -3279,7 +3269,7 @@
               <w:noProof/>
             </w:rPr>
           </w:pPr>
-          <w:hyperlink w:anchor="_Toc412832186" w:history="1">
+          <w:hyperlink w:anchor="_Toc412834017" w:history="1">
             <w:r>
               <w:rPr>
                 <w:rStyle w:val="Hipervnculo"/>
@@ -3321,7 +3311,7 @@
                 <w:noProof/>
                 <w:webHidden/>
               </w:rPr>
-              <w:instrText xml:space="preserve"> PAGEREF _Toc412832186 \h </w:instrText>
+              <w:instrText xml:space="preserve"> PAGEREF _Toc412834017 \h </w:instrText>
             </w:r>
             <w:r>
               <w:rPr>
@@ -3363,7 +3353,7 @@
               <w:noProof/>
             </w:rPr>
           </w:pPr>
-          <w:hyperlink w:anchor="_Toc412832187" w:history="1">
+          <w:hyperlink w:anchor="_Toc412834018" w:history="1">
             <w:r>
               <w:rPr>
                 <w:rStyle w:val="Hipervnculo"/>
@@ -3405,7 +3395,7 @@
                 <w:noProof/>
                 <w:webHidden/>
               </w:rPr>
-              <w:instrText xml:space="preserve"> PAGEREF _Toc412832187 \h </w:instrText>
+              <w:instrText xml:space="preserve"> PAGEREF _Toc412834018 \h </w:instrText>
             </w:r>
             <w:r>
               <w:rPr>
@@ -3447,7 +3437,7 @@
               <w:noProof/>
             </w:rPr>
           </w:pPr>
-          <w:hyperlink w:anchor="_Toc412832188" w:history="1">
+          <w:hyperlink w:anchor="_Toc412834019" w:history="1">
             <w:r>
               <w:rPr>
                 <w:rStyle w:val="Hipervnculo"/>
@@ -3489,7 +3479,7 @@
                 <w:noProof/>
                 <w:webHidden/>
               </w:rPr>
-              <w:instrText xml:space="preserve"> PAGEREF _Toc412832188 \h </w:instrText>
+              <w:instrText xml:space="preserve"> PAGEREF _Toc412834019 \h </w:instrText>
             </w:r>
             <w:r>
               <w:rPr>
@@ -3509,7 +3499,7 @@
                 <w:noProof/>
                 <w:webHidden/>
               </w:rPr>
-              <w:t>25</w:t>
+              <w:t>26</w:t>
             </w:r>
             <w:r>
               <w:rPr>
@@ -3531,7 +3521,7 @@
               <w:noProof/>
             </w:rPr>
           </w:pPr>
-          <w:hyperlink w:anchor="_Toc412832189" w:history="1">
+          <w:hyperlink w:anchor="_Toc412834020" w:history="1">
             <w:r>
               <w:rPr>
                 <w:rStyle w:val="Hipervnculo"/>
@@ -3573,7 +3563,7 @@
                 <w:noProof/>
                 <w:webHidden/>
               </w:rPr>
-              <w:instrText xml:space="preserve"> PAGEREF _Toc412832189 \h </w:instrText>
+              <w:instrText xml:space="preserve"> PAGEREF _Toc412834020 \h </w:instrText>
             </w:r>
             <w:r>
               <w:rPr>
@@ -3593,7 +3583,7 @@
                 <w:noProof/>
                 <w:webHidden/>
               </w:rPr>
-              <w:t>25</w:t>
+              <w:t>26</w:t>
             </w:r>
             <w:r>
               <w:rPr>
@@ -3615,7 +3605,7 @@
               <w:noProof/>
             </w:rPr>
           </w:pPr>
-          <w:hyperlink w:anchor="_Toc412832190" w:history="1">
+          <w:hyperlink w:anchor="_Toc412834021" w:history="1">
             <w:r>
               <w:rPr>
                 <w:rStyle w:val="Hipervnculo"/>
@@ -3657,7 +3647,7 @@
                 <w:noProof/>
                 <w:webHidden/>
               </w:rPr>
-              <w:instrText xml:space="preserve"> PAGEREF _Toc412832190 \h </w:instrText>
+              <w:instrText xml:space="preserve"> PAGEREF _Toc412834021 \h </w:instrText>
             </w:r>
             <w:r>
               <w:rPr>
@@ -3677,7 +3667,7 @@
                 <w:noProof/>
                 <w:webHidden/>
               </w:rPr>
-              <w:t>25</w:t>
+              <w:t>26</w:t>
             </w:r>
             <w:r>
               <w:rPr>
@@ -3699,7 +3689,7 @@
               <w:noProof/>
             </w:rPr>
           </w:pPr>
-          <w:hyperlink w:anchor="_Toc412832191" w:history="1">
+          <w:hyperlink w:anchor="_Toc412834022" w:history="1">
             <w:r>
               <w:rPr>
                 <w:rStyle w:val="Hipervnculo"/>
@@ -3739,7 +3729,7 @@
                 <w:noProof/>
                 <w:webHidden/>
               </w:rPr>
-              <w:instrText xml:space="preserve"> PAGEREF _Toc412832191 \h </w:instrText>
+              <w:instrText xml:space="preserve"> PAGEREF _Toc412834022 \h </w:instrText>
             </w:r>
             <w:r>
               <w:rPr>
@@ -3781,7 +3771,7 @@
               <w:noProof/>
             </w:rPr>
           </w:pPr>
-          <w:hyperlink w:anchor="_Toc412832192" w:history="1">
+          <w:hyperlink w:anchor="_Toc412834023" w:history="1">
             <w:r>
               <w:rPr>
                 <w:rStyle w:val="Hipervnculo"/>
@@ -3821,7 +3811,7 @@
                 <w:noProof/>
                 <w:webHidden/>
               </w:rPr>
-              <w:instrText xml:space="preserve"> PAGEREF _Toc412832192 \h </w:instrText>
+              <w:instrText xml:space="preserve"> PAGEREF _Toc412834023 \h </w:instrText>
             </w:r>
             <w:r>
               <w:rPr>
@@ -3841,7 +3831,7 @@
                 <w:noProof/>
                 <w:webHidden/>
               </w:rPr>
-              <w:t>26</w:t>
+              <w:t>27</w:t>
             </w:r>
             <w:r>
               <w:rPr>
@@ -3863,7 +3853,7 @@
               <w:noProof/>
             </w:rPr>
           </w:pPr>
-          <w:hyperlink w:anchor="_Toc412832193" w:history="1">
+          <w:hyperlink w:anchor="_Toc412834024" w:history="1">
             <w:r>
               <w:rPr>
                 <w:rStyle w:val="Hipervnculo"/>
@@ -3904,7 +3894,7 @@
                 <w:noProof/>
                 <w:webHidden/>
               </w:rPr>
-              <w:instrText xml:space="preserve"> PAGEREF _Toc412832193 \h </w:instrText>
+              <w:instrText xml:space="preserve"> PAGEREF _Toc412834024 \h </w:instrText>
             </w:r>
             <w:r>
               <w:rPr>
@@ -3946,7 +3936,7 @@
               <w:noProof/>
             </w:rPr>
           </w:pPr>
-          <w:hyperlink w:anchor="_Toc412832194" w:history="1">
+          <w:hyperlink w:anchor="_Toc412834025" w:history="1">
             <w:r>
               <w:rPr>
                 <w:rStyle w:val="Hipervnculo"/>
@@ -3986,7 +3976,7 @@
                 <w:noProof/>
                 <w:webHidden/>
               </w:rPr>
-              <w:instrText xml:space="preserve"> PAGEREF _Toc412832194 \h </w:instrText>
+              <w:instrText xml:space="preserve"> PAGEREF _Toc412834025 \h </w:instrText>
             </w:r>
             <w:r>
               <w:rPr>
@@ -4028,7 +4018,7 @@
               <w:noProof/>
             </w:rPr>
           </w:pPr>
-          <w:hyperlink w:anchor="_Toc412832195" w:history="1">
+          <w:hyperlink w:anchor="_Toc412834026" w:history="1">
             <w:r>
               <w:rPr>
                 <w:rStyle w:val="Hipervnculo"/>
@@ -4068,7 +4058,7 @@
                 <w:noProof/>
                 <w:webHidden/>
               </w:rPr>
-              <w:instrText xml:space="preserve"> PAGEREF _Toc412832195 \h </w:instrText>
+              <w:instrText xml:space="preserve"> PAGEREF _Toc412834026 \h </w:instrText>
             </w:r>
             <w:r>
               <w:rPr>
@@ -4110,7 +4100,7 @@
               <w:noProof/>
             </w:rPr>
           </w:pPr>
-          <w:hyperlink w:anchor="_Toc412832196" w:history="1">
+          <w:hyperlink w:anchor="_Toc412834027" w:history="1">
             <w:r>
               <w:rPr>
                 <w:rStyle w:val="Hipervnculo"/>
@@ -4150,7 +4140,7 @@
                 <w:noProof/>
                 <w:webHidden/>
               </w:rPr>
-              <w:instrText xml:space="preserve"> PAGEREF _Toc412832196 \h </w:instrText>
+              <w:instrText xml:space="preserve"> PAGEREF _Toc412834027 \h </w:instrText>
             </w:r>
             <w:r>
               <w:rPr>
@@ -4192,7 +4182,7 @@
               <w:noProof/>
             </w:rPr>
           </w:pPr>
-          <w:hyperlink w:anchor="_Toc412832197" w:history="1">
+          <w:hyperlink w:anchor="_Toc412834028" w:history="1">
             <w:r>
               <w:rPr>
                 <w:rStyle w:val="Hipervnculo"/>
@@ -4232,7 +4222,7 @@
                 <w:noProof/>
                 <w:webHidden/>
               </w:rPr>
-              <w:instrText xml:space="preserve"> PAGEREF _Toc412832197 \h </w:instrText>
+              <w:instrText xml:space="preserve"> PAGEREF _Toc412834028 \h </w:instrText>
             </w:r>
             <w:r>
               <w:rPr>
@@ -4274,7 +4264,7 @@
               <w:noProof/>
             </w:rPr>
           </w:pPr>
-          <w:hyperlink w:anchor="_Toc412832198" w:history="1">
+          <w:hyperlink w:anchor="_Toc412834029" w:history="1">
             <w:r>
               <w:rPr>
                 <w:rStyle w:val="Hipervnculo"/>
@@ -4315,7 +4305,7 @@
                 <w:noProof/>
                 <w:webHidden/>
               </w:rPr>
-              <w:instrText xml:space="preserve"> PAGEREF _Toc412832198 \h </w:instrText>
+              <w:instrText xml:space="preserve"> PAGEREF _Toc412834029 \h </w:instrText>
             </w:r>
             <w:r>
               <w:rPr>
@@ -4335,7 +4325,7 @@
                 <w:noProof/>
                 <w:webHidden/>
               </w:rPr>
-              <w:t>36</w:t>
+              <w:t>35</w:t>
             </w:r>
             <w:r>
               <w:rPr>
@@ -4357,7 +4347,7 @@
               <w:noProof/>
             </w:rPr>
           </w:pPr>
-          <w:hyperlink w:anchor="_Toc412832199" w:history="1">
+          <w:hyperlink w:anchor="_Toc412834030" w:history="1">
             <w:r>
               <w:rPr>
                 <w:rStyle w:val="Hipervnculo"/>
@@ -4398,7 +4388,7 @@
                 <w:noProof/>
                 <w:webHidden/>
               </w:rPr>
-              <w:instrText xml:space="preserve"> PAGEREF _Toc412832199 \h </w:instrText>
+              <w:instrText xml:space="preserve"> PAGEREF _Toc412834030 \h </w:instrText>
             </w:r>
             <w:r>
               <w:rPr>
@@ -4418,7 +4408,7 @@
                 <w:noProof/>
                 <w:webHidden/>
               </w:rPr>
-              <w:t>36</w:t>
+              <w:t>35</w:t>
             </w:r>
             <w:r>
               <w:rPr>
@@ -4440,7 +4430,7 @@
               <w:noProof/>
             </w:rPr>
           </w:pPr>
-          <w:hyperlink w:anchor="_Toc412832200" w:history="1">
+          <w:hyperlink w:anchor="_Toc412834031" w:history="1">
             <w:r>
               <w:rPr>
                 <w:rStyle w:val="Hipervnculo"/>
@@ -4481,7 +4471,7 @@
                 <w:noProof/>
                 <w:webHidden/>
               </w:rPr>
-              <w:instrText xml:space="preserve"> PAGEREF _Toc412832200 \h </w:instrText>
+              <w:instrText xml:space="preserve"> PAGEREF _Toc412834031 \h </w:instrText>
             </w:r>
             <w:r>
               <w:rPr>
@@ -4501,7 +4491,7 @@
                 <w:noProof/>
                 <w:webHidden/>
               </w:rPr>
-              <w:t>37</w:t>
+              <w:t>36</w:t>
             </w:r>
             <w:r>
               <w:rPr>
@@ -4544,20 +4534,20 @@
       <w:pPr>
         <w:pStyle w:val="Ttulo1"/>
       </w:pPr>
-      <w:bookmarkStart w:id="0" w:name="_Toc412832154"/>
-      <w:bookmarkStart w:id="1" w:name="_Toc386832128"/>
+      <w:bookmarkStart w:id="0" w:name="_Toc386832128"/>
+      <w:bookmarkStart w:id="1" w:name="_Toc412833985"/>
       <w:r>
         <w:lastRenderedPageBreak/>
         <w:t>Introducción</w:t>
       </w:r>
-      <w:bookmarkEnd w:id="0"/>
+      <w:bookmarkEnd w:id="1"/>
     </w:p>
     <w:p/>
     <w:p>
       <w:pPr>
         <w:pStyle w:val="Ttulo2"/>
       </w:pPr>
-      <w:bookmarkStart w:id="2" w:name="_Toc412832155"/>
+      <w:bookmarkStart w:id="2" w:name="_Toc412833986"/>
       <w:r>
         <w:t xml:space="preserve">Motivación y </w:t>
       </w:r>
@@ -4839,7 +4829,7 @@
         <w:pStyle w:val="Ttulo2"/>
         <w:jc w:val="both"/>
       </w:pPr>
-      <w:bookmarkStart w:id="3" w:name="_Toc412832156"/>
+      <w:bookmarkStart w:id="3" w:name="_Toc412833987"/>
       <w:r>
         <w:t>Objetivos</w:t>
       </w:r>
@@ -4981,7 +4971,7 @@
         <w:pStyle w:val="Ttulo2"/>
         <w:jc w:val="both"/>
       </w:pPr>
-      <w:bookmarkStart w:id="4" w:name="_Toc412832157"/>
+      <w:bookmarkStart w:id="4" w:name="_Toc412833988"/>
       <w:r>
         <w:t>Resultados esperados</w:t>
       </w:r>
@@ -5031,7 +5021,7 @@
         <w:pStyle w:val="Ttulo2"/>
         <w:jc w:val="both"/>
       </w:pPr>
-      <w:bookmarkStart w:id="5" w:name="_Toc412832158"/>
+      <w:bookmarkStart w:id="5" w:name="_Toc412833989"/>
       <w:r>
         <w:t>Resultados alcanzados</w:t>
       </w:r>
@@ -5052,7 +5042,7 @@
         <w:pStyle w:val="Ttulo2"/>
         <w:jc w:val="both"/>
       </w:pPr>
-      <w:bookmarkStart w:id="6" w:name="_Toc412832159"/>
+      <w:bookmarkStart w:id="6" w:name="_Toc412833990"/>
       <w:r>
         <w:t>Gestión del proyecto</w:t>
       </w:r>
@@ -5073,7 +5063,7 @@
         <w:pStyle w:val="Ttulo2"/>
         <w:jc w:val="both"/>
       </w:pPr>
-      <w:bookmarkStart w:id="7" w:name="_Toc412832160"/>
+      <w:bookmarkStart w:id="7" w:name="_Toc412833991"/>
       <w:r>
         <w:t>Organización</w:t>
       </w:r>
@@ -5118,12 +5108,12 @@
         <w:pStyle w:val="Ttulo1"/>
         <w:jc w:val="both"/>
       </w:pPr>
-      <w:bookmarkStart w:id="8" w:name="_Toc412832161"/>
+      <w:bookmarkStart w:id="8" w:name="_Toc412833992"/>
       <w:r>
         <w:lastRenderedPageBreak/>
         <w:t>Marco de trabajo.</w:t>
       </w:r>
-      <w:bookmarkEnd w:id="1"/>
+      <w:bookmarkEnd w:id="0"/>
       <w:bookmarkEnd w:id="8"/>
     </w:p>
     <w:p>
@@ -5150,7 +5140,7 @@
         <w:pStyle w:val="Ttulo2"/>
         <w:jc w:val="both"/>
       </w:pPr>
-      <w:bookmarkStart w:id="9" w:name="_Toc412832162"/>
+      <w:bookmarkStart w:id="9" w:name="_Toc412833993"/>
       <w:r>
         <w:t>Web Services Geográficos</w:t>
       </w:r>
@@ -5215,7 +5205,7 @@
         <w:pStyle w:val="Ttulo3"/>
         <w:jc w:val="both"/>
       </w:pPr>
-      <w:bookmarkStart w:id="10" w:name="_Toc412832163"/>
+      <w:bookmarkStart w:id="10" w:name="_Toc412833994"/>
       <w:r>
         <w:t>WMS</w:t>
       </w:r>
@@ -5392,7 +5382,7 @@
         <w:jc w:val="both"/>
       </w:pPr>
       <w:bookmarkStart w:id="11" w:name="_Toc386832131"/>
-      <w:bookmarkStart w:id="12" w:name="_Toc412832164"/>
+      <w:bookmarkStart w:id="12" w:name="_Toc412833995"/>
       <w:r>
         <w:t>W</w:t>
       </w:r>
@@ -5985,7 +5975,7 @@
         <w:pStyle w:val="Ttulo2"/>
         <w:jc w:val="both"/>
       </w:pPr>
-      <w:bookmarkStart w:id="13" w:name="_Toc412832165"/>
+      <w:bookmarkStart w:id="13" w:name="_Toc412833996"/>
       <w:r>
         <w:t>Estándares SOA</w:t>
       </w:r>
@@ -6000,7 +5990,7 @@
         <w:pStyle w:val="Ttulo3"/>
         <w:jc w:val="both"/>
       </w:pPr>
-      <w:bookmarkStart w:id="14" w:name="_Toc412832166"/>
+      <w:bookmarkStart w:id="14" w:name="_Toc412833997"/>
       <w:r>
         <w:t>SOAP</w:t>
       </w:r>
@@ -6053,7 +6043,7 @@
         <w:jc w:val="both"/>
       </w:pPr>
       <w:bookmarkStart w:id="15" w:name="_Toc386832129"/>
-      <w:bookmarkStart w:id="16" w:name="_Toc412832167"/>
+      <w:bookmarkStart w:id="16" w:name="_Toc412833998"/>
       <w:r>
         <w:t>REST</w:t>
       </w:r>
@@ -6242,7 +6232,7 @@
         <w:pStyle w:val="Ttulo3"/>
         <w:jc w:val="both"/>
       </w:pPr>
-      <w:bookmarkStart w:id="17" w:name="_Toc412832168"/>
+      <w:bookmarkStart w:id="17" w:name="_Toc412833999"/>
       <w:r>
         <w:t>WS-SECURITY</w:t>
       </w:r>
@@ -6438,7 +6428,7 @@
       <w:pPr>
         <w:pStyle w:val="Ttulo3"/>
       </w:pPr>
-      <w:bookmarkStart w:id="18" w:name="_Toc412832169"/>
+      <w:bookmarkStart w:id="18" w:name="_Toc412834000"/>
       <w:r>
         <w:t>WS-ADDRESSING</w:t>
       </w:r>
@@ -6883,10 +6873,18 @@
     </w:p>
     <w:p>
       <w:pPr>
+        <w:tabs>
+          <w:tab w:val="left" w:pos="2550"/>
+        </w:tabs>
+        <w:jc w:val="both"/>
+      </w:pPr>
+    </w:p>
+    <w:p>
+      <w:pPr>
         <w:pStyle w:val="Ttulo3"/>
         <w:jc w:val="both"/>
       </w:pPr>
-      <w:bookmarkStart w:id="19" w:name="_Toc412832170"/>
+      <w:bookmarkStart w:id="19" w:name="_Toc412834001"/>
       <w:r>
         <w:t>MTOM</w:t>
       </w:r>
@@ -6949,8 +6947,9 @@
         <w:pStyle w:val="Ttulo2"/>
         <w:jc w:val="both"/>
       </w:pPr>
-      <w:bookmarkStart w:id="20" w:name="_Toc412832171"/>
-      <w:r>
+      <w:bookmarkStart w:id="20" w:name="_Toc412834002"/>
+      <w:r>
+        <w:lastRenderedPageBreak/>
         <w:t>Tecnologías</w:t>
       </w:r>
       <w:r>
@@ -6969,9 +6968,8 @@
         <w:jc w:val="both"/>
       </w:pPr>
       <w:bookmarkStart w:id="21" w:name="_Toc386832132"/>
-      <w:bookmarkStart w:id="22" w:name="_Toc412832172"/>
-      <w:r>
-        <w:lastRenderedPageBreak/>
+      <w:bookmarkStart w:id="22" w:name="_Toc412834003"/>
+      <w:r>
         <w:t>ESB</w:t>
       </w:r>
       <w:bookmarkEnd w:id="21"/>
@@ -7232,11 +7230,10 @@
       <w:r>
         <w:rPr>
           <w:b/>
-          <w:color w:val="C00000"/>
           <w:sz w:val="20"/>
           <w:szCs w:val="20"/>
         </w:rPr>
-        <w:t>X</w:t>
+        <w:t>x</w:t>
       </w:r>
       <w:r>
         <w:rPr>
@@ -7303,7 +7300,7 @@
         <w:pStyle w:val="Ttulo3"/>
         <w:jc w:val="both"/>
       </w:pPr>
-      <w:bookmarkStart w:id="23" w:name="_Toc412832173"/>
+      <w:bookmarkStart w:id="23" w:name="_Toc412834004"/>
       <w:r>
         <w:t xml:space="preserve">Servidores </w:t>
       </w:r>
@@ -7679,7 +7676,7 @@
         <w:pStyle w:val="Ttulo2"/>
         <w:jc w:val="both"/>
       </w:pPr>
-      <w:bookmarkStart w:id="24" w:name="_Toc412832174"/>
+      <w:bookmarkStart w:id="24" w:name="_Toc412834005"/>
       <w:r>
         <w:lastRenderedPageBreak/>
         <w:t>Plataforma de eGob de Uruguay</w:t>
@@ -7865,7 +7862,7 @@
         <w:pStyle w:val="Ttulo3"/>
         <w:jc w:val="both"/>
       </w:pPr>
-      <w:bookmarkStart w:id="25" w:name="_Toc412832175"/>
+      <w:bookmarkStart w:id="25" w:name="_Toc412834006"/>
       <w:r>
         <w:t>Plataforma de Interoperabilidad</w:t>
       </w:r>
@@ -8909,6 +8906,11 @@
       </w:r>
     </w:p>
     <w:p>
+      <w:r>
+        <w:t xml:space="preserve">El Sistema de Seguridad se divide en los siguientes tres componentes: </w:t>
+      </w:r>
+    </w:p>
+    <w:p>
       <w:pPr>
         <w:jc w:val="center"/>
       </w:pPr>
@@ -9001,21 +9003,133 @@
     <w:p>
       <w:pPr>
         <w:jc w:val="both"/>
-      </w:pPr>
-    </w:p>
-    <w:p>
-      <w:pPr>
-        <w:jc w:val="both"/>
-      </w:pPr>
-      <w:r>
-        <w:rPr>
-          <w:b/>
-          <w:sz w:val="20"/>
-          <w:szCs w:val="20"/>
-          <w:highlight w:val="red"/>
-        </w:rPr>
-        <w:t>TERMINAR.............................</w:t>
-      </w:r>
+        <w:rPr>
+          <w:b/>
+        </w:rPr>
+      </w:pPr>
+      <w:r>
+        <w:rPr>
+          <w:b/>
+        </w:rPr>
+        <w:t>Sistema de Auditoría</w:t>
+      </w:r>
+      <w:r>
+        <w:rPr>
+          <w:b/>
+        </w:rPr>
+        <w:t>:</w:t>
+      </w:r>
+      <w:r>
+        <w:rPr>
+          <w:b/>
+        </w:rPr>
+        <w:t xml:space="preserve"> </w:t>
+      </w:r>
+      <w:r>
+        <w:t>Provee las herramientas necesarias para realizar auditor</w:t>
+      </w:r>
+      <w:r>
+        <w:t>í</w:t>
+      </w:r>
+      <w:r>
+        <w:t xml:space="preserve">as de seguridad </w:t>
+      </w:r>
+      <w:r>
+        <w:t>sobre la PGE. Recolecta informaci</w:t>
+      </w:r>
+      <w:r>
+        <w:t>ó</w:t>
+      </w:r>
+      <w:r>
+        <w:t>n y realiza an</w:t>
+      </w:r>
+      <w:r>
+        <w:t>á</w:t>
+      </w:r>
+      <w:r>
+        <w:t>lisis y reportes de auditor</w:t>
+      </w:r>
+      <w:r>
+        <w:t>í</w:t>
+      </w:r>
+      <w:r>
+        <w:t>a.</w:t>
+      </w:r>
+    </w:p>
+    <w:p>
+      <w:pPr>
+        <w:jc w:val="both"/>
+        <w:rPr>
+          <w:b/>
+        </w:rPr>
+      </w:pPr>
+      <w:r>
+        <w:rPr>
+          <w:b/>
+        </w:rPr>
+        <w:t xml:space="preserve">Sistema de </w:t>
+      </w:r>
+      <w:r>
+        <w:rPr>
+          <w:b/>
+        </w:rPr>
+        <w:t>Control de Acceso:</w:t>
+      </w:r>
+      <w:r>
+        <w:rPr>
+          <w:b/>
+        </w:rPr>
+        <w:t xml:space="preserve"> </w:t>
+      </w:r>
+      <w:r>
+        <w:t>Provee</w:t>
+      </w:r>
+      <w:r>
+        <w:t xml:space="preserve"> los mecanismos </w:t>
+      </w:r>
+      <w:r>
+        <w:t>necesarios para aplicar las políticas de control de acceso sobre los servicios publicados y las aplicaciones disponibles en la PGE.</w:t>
+      </w:r>
+    </w:p>
+    <w:p>
+      <w:pPr>
+        <w:jc w:val="both"/>
+        <w:rPr>
+          <w:b/>
+        </w:rPr>
+      </w:pPr>
+      <w:r>
+        <w:rPr>
+          <w:b/>
+        </w:rPr>
+        <w:t>S</w:t>
+      </w:r>
+      <w:r>
+        <w:rPr>
+          <w:b/>
+        </w:rPr>
+        <w:t>ervicios Periféricos de Seguridad:</w:t>
+      </w:r>
+      <w:r>
+        <w:rPr>
+          <w:b/>
+        </w:rPr>
+        <w:t xml:space="preserve"> </w:t>
+      </w:r>
+      <w:r>
+        <w:t>Provee</w:t>
+      </w:r>
+      <w:r>
+        <w:t xml:space="preserve"> los mecanismos necesarios para facilitar al organismo el acceso seguro a la PGE.</w:t>
+      </w:r>
+    </w:p>
+    <w:p>
+      <w:pPr>
+        <w:jc w:val="both"/>
+        <w:rPr>
+          <w:b/>
+        </w:rPr>
+      </w:pPr>
     </w:p>
     <w:p>
       <w:pPr>
@@ -9041,7 +9155,7 @@
         <w:pStyle w:val="Ttulo1"/>
         <w:jc w:val="both"/>
       </w:pPr>
-      <w:bookmarkStart w:id="26" w:name="_Toc412832176"/>
+      <w:bookmarkStart w:id="26" w:name="_Toc412834007"/>
       <w:r>
         <w:lastRenderedPageBreak/>
         <w:t>Análisis y arquitectura.</w:t>
@@ -9062,7 +9176,7 @@
           <w:lang w:val="es-ES"/>
         </w:rPr>
       </w:pPr>
-      <w:bookmarkStart w:id="27" w:name="_Toc412832177"/>
+      <w:bookmarkStart w:id="27" w:name="_Toc412834008"/>
       <w:r>
         <w:rPr>
           <w:lang w:val="es-ES"/>
@@ -9087,12 +9201,20 @@
     </w:p>
     <w:p>
       <w:pPr>
+        <w:jc w:val="both"/>
+        <w:rPr>
+          <w:lang w:val="es-ES"/>
+        </w:rPr>
+      </w:pPr>
+    </w:p>
+    <w:p>
+      <w:pPr>
         <w:pStyle w:val="Ttulo3"/>
         <w:rPr>
           <w:lang w:val="es-ES"/>
         </w:rPr>
       </w:pPr>
-      <w:bookmarkStart w:id="28" w:name="_Toc412832178"/>
+      <w:bookmarkStart w:id="28" w:name="_Toc412834009"/>
       <w:r>
         <w:rPr>
           <w:lang w:val="es-ES"/>
@@ -9142,12 +9264,19 @@
     </w:p>
     <w:p>
       <w:pPr>
+        <w:rPr>
+          <w:lang w:val="es-ES"/>
+        </w:rPr>
+      </w:pPr>
+    </w:p>
+    <w:p>
+      <w:pPr>
         <w:pStyle w:val="Ttulo3"/>
         <w:rPr>
           <w:lang w:val="es-ES"/>
         </w:rPr>
       </w:pPr>
-      <w:bookmarkStart w:id="29" w:name="_Toc412832179"/>
+      <w:bookmarkStart w:id="29" w:name="_Toc412834010"/>
       <w:r>
         <w:rPr>
           <w:lang w:val="es-ES"/>
@@ -9184,12 +9313,19 @@
     </w:p>
     <w:p>
       <w:pPr>
+        <w:rPr>
+          <w:lang w:val="es-ES"/>
+        </w:rPr>
+      </w:pPr>
+    </w:p>
+    <w:p>
+      <w:pPr>
         <w:pStyle w:val="Ttulo3"/>
         <w:rPr>
           <w:lang w:val="es-ES"/>
         </w:rPr>
       </w:pPr>
-      <w:bookmarkStart w:id="30" w:name="_Toc412832180"/>
+      <w:bookmarkStart w:id="30" w:name="_Toc412834011"/>
       <w:r>
         <w:rPr>
           <w:lang w:val="es-ES"/>
@@ -9209,6 +9345,19 @@
           <w:lang w:val="es-ES"/>
         </w:rPr>
         <w:t xml:space="preserve">Este escenario contempla el caso en que  un organismo modifica o genera la información geográfica que es mantenida por otro organismo. Esto se da en organismos que trabajan con un conjunto de datos pero no tienen la responsabilidad de mantener esos datos. </w:t>
+      </w:r>
+    </w:p>
+    <w:p>
+      <w:pPr>
+        <w:rPr>
+          <w:lang w:val="es-ES"/>
+        </w:rPr>
+      </w:pPr>
+      <w:r>
+        <w:rPr>
+          <w:lang w:val="es-ES"/>
+        </w:rPr>
+        <w:t>Este escenario requiere un fuerte control de seguridad ya que se debe permitir el acceso solo a funcionarios específicos del organismo colaborador. También es necesario validar la información recibida por parte del organismo que mantiene la misma.</w:t>
       </w:r>
     </w:p>
     <w:p>
@@ -9218,40 +9367,48 @@
           <w:lang w:val="es-ES"/>
         </w:rPr>
       </w:pPr>
-      <w:r>
+    </w:p>
+    <w:p>
+      <w:pPr>
+        <w:pStyle w:val="Ttulo3"/>
         <w:rPr>
           <w:lang w:val="es-ES"/>
         </w:rPr>
-        <w:t>Este escenario requiere un fuerte control de seguridad ya que se debe permitir el acceso solo a funcionarios específicos del organismo colaborador. También es necesario validar la información recibida por parte del organismo que mantiene la misma.</w:t>
-      </w:r>
-    </w:p>
-    <w:p>
-      <w:pPr>
-        <w:pStyle w:val="Ttulo3"/>
+      </w:pPr>
+      <w:bookmarkStart w:id="31" w:name="_Toc412834012"/>
+      <w:r>
         <w:rPr>
           <w:lang w:val="es-ES"/>
         </w:rPr>
-      </w:pPr>
-      <w:bookmarkStart w:id="31" w:name="_Toc412832181"/>
-      <w:r>
+        <w:t>Instituciones colaborando en trámites</w:t>
+      </w:r>
+      <w:bookmarkEnd w:id="31"/>
+    </w:p>
+    <w:p>
+      <w:pPr>
         <w:rPr>
           <w:lang w:val="es-ES"/>
         </w:rPr>
-        <w:t>Instituciones colaborando en trámites</w:t>
-      </w:r>
-      <w:bookmarkEnd w:id="31"/>
-    </w:p>
-    <w:p>
-      <w:pPr>
+      </w:pPr>
+      <w:r>
         <w:rPr>
           <w:lang w:val="es-ES"/>
         </w:rPr>
-      </w:pPr>
-      <w:r>
+        <w:t>En este escenario dos o más organismos colaboran para la generación de trámites públicos. Los organismos participantes deben compartir datos para poder brindar el servicio a los usuarios.  Este proceso le evita a un usuario tener que presentarse en los distintos organismos  para recoger la información que necesita para hacer el trámite.</w:t>
+      </w:r>
+    </w:p>
+    <w:p>
+      <w:pPr>
         <w:rPr>
           <w:lang w:val="es-ES"/>
         </w:rPr>
-        <w:t>En este escenario dos o más organismos colaboran para la generación de trámites públicos. Los organismos participantes deben compartir datos para poder brindar el servicio a los usuarios.  Este proceso le evita a un usuario tener que presentarse en los distintos organismos  para recoger la información que necesita para hacer el trámite.</w:t>
+      </w:pPr>
+      <w:r>
+        <w:rPr>
+          <w:lang w:val="es-ES"/>
+        </w:rPr>
+        <w:lastRenderedPageBreak/>
+        <w:t>Entre los problemas a enfrentar en este escenario está generar una buena coordinación institucional.  A su vez el proceso se hace más complejo cuando en un trámite participan varios organismos.</w:t>
       </w:r>
     </w:p>
     <w:p>
@@ -9261,12 +9418,55 @@
           <w:lang w:val="es-ES"/>
         </w:rPr>
       </w:pPr>
-      <w:r>
+    </w:p>
+    <w:p>
+      <w:pPr>
+        <w:pStyle w:val="Ttulo3"/>
         <w:rPr>
           <w:lang w:val="es-ES"/>
         </w:rPr>
-        <w:t>Entre los problemas a enfrentar en este escenario está generar una buena coordinación institucional.  A su vez el proceso se hace más complejo cuando en un trámite participan varios organismos.</w:t>
-      </w:r>
+      </w:pPr>
+      <w:bookmarkStart w:id="32" w:name="_Toc412834013"/>
+      <w:r>
+        <w:rPr>
+          <w:lang w:val="es-ES"/>
+        </w:rPr>
+        <w:t>Público generando información geográfica</w:t>
+      </w:r>
+      <w:bookmarkEnd w:id="32"/>
+    </w:p>
+    <w:p>
+      <w:pPr>
+        <w:rPr>
+          <w:lang w:val="es-ES"/>
+        </w:rPr>
+      </w:pPr>
+      <w:r>
+        <w:rPr>
+          <w:lang w:val="es-ES"/>
+        </w:rPr>
+        <w:t>En este escenario un usuario público puede modificar la información geográfica de un organismo.</w:t>
+      </w:r>
+    </w:p>
+    <w:p>
+      <w:pPr>
+        <w:rPr>
+          <w:lang w:val="es-ES"/>
+        </w:rPr>
+      </w:pPr>
+      <w:r>
+        <w:rPr>
+          <w:lang w:val="es-ES"/>
+        </w:rPr>
+        <w:t xml:space="preserve">Entre los desafíos que plantea este escenario está el de brindar mecanismos amigables para que los usuarios puedan enviar la información fácilmente.  También es importante auditar los datos que son enviados de manera de filtrar solo los datos confiables.  </w:t>
+      </w:r>
+    </w:p>
+    <w:p>
+      <w:pPr>
+        <w:rPr>
+          <w:lang w:val="es-ES"/>
+        </w:rPr>
+      </w:pPr>
     </w:p>
     <w:p>
       <w:pPr>
@@ -9275,64 +9475,7 @@
           <w:lang w:val="es-ES"/>
         </w:rPr>
       </w:pPr>
-      <w:bookmarkStart w:id="32" w:name="_Toc412832182"/>
-      <w:r>
-        <w:rPr>
-          <w:lang w:val="es-ES"/>
-        </w:rPr>
-        <w:t>Público generando información geográfica</w:t>
-      </w:r>
-      <w:bookmarkEnd w:id="32"/>
-    </w:p>
-    <w:p>
-      <w:pPr>
-        <w:rPr>
-          <w:lang w:val="es-ES"/>
-        </w:rPr>
-      </w:pPr>
-      <w:r>
-        <w:rPr>
-          <w:lang w:val="es-ES"/>
-        </w:rPr>
-        <w:t>En este escenario un usuario público puede modificar la información geográfica de un organismo.</w:t>
-      </w:r>
-    </w:p>
-    <w:p>
-      <w:pPr>
-        <w:rPr>
-          <w:lang w:val="es-ES"/>
-        </w:rPr>
-      </w:pPr>
-    </w:p>
-    <w:p>
-      <w:pPr>
-        <w:rPr>
-          <w:lang w:val="es-ES"/>
-        </w:rPr>
-      </w:pPr>
-      <w:r>
-        <w:rPr>
-          <w:lang w:val="es-ES"/>
-        </w:rPr>
-        <w:lastRenderedPageBreak/>
-        <w:t xml:space="preserve">Entre los desafíos que plantea este escenario está el de brindar mecanismos amigables para que los usuarios puedan enviar la información fácilmente.  También es importante auditar los datos que son enviados de manera de filtrar solo los datos confiables.  </w:t>
-      </w:r>
-    </w:p>
-    <w:p>
-      <w:pPr>
-        <w:rPr>
-          <w:lang w:val="es-ES"/>
-        </w:rPr>
-      </w:pPr>
-    </w:p>
-    <w:p>
-      <w:pPr>
-        <w:pStyle w:val="Ttulo3"/>
-        <w:rPr>
-          <w:lang w:val="es-ES"/>
-        </w:rPr>
-      </w:pPr>
-      <w:bookmarkStart w:id="33" w:name="_Toc412832183"/>
+      <w:bookmarkStart w:id="33" w:name="_Toc412834014"/>
       <w:r>
         <w:rPr>
           <w:lang w:val="es-ES"/>
@@ -9478,7 +9621,6 @@
         <w:footnoteReference w:id="13"/>
       </w:r>
     </w:p>
-    <w:p/>
     <w:p>
       <w:pPr>
         <w:pStyle w:val="Ttulo2"/>
@@ -9486,11 +9628,12 @@
           <w:lang w:val="es-ES"/>
         </w:rPr>
       </w:pPr>
-      <w:bookmarkStart w:id="34" w:name="_Toc412832184"/>
+      <w:bookmarkStart w:id="34" w:name="_Toc412834015"/>
       <w:r>
         <w:rPr>
           <w:lang w:val="es-ES"/>
         </w:rPr>
+        <w:lastRenderedPageBreak/>
         <w:t>Solución propuesta en la tesis</w:t>
       </w:r>
       <w:bookmarkEnd w:id="34"/>
@@ -9532,12 +9675,11 @@
           <w:lang w:val="es-ES"/>
         </w:rPr>
       </w:pPr>
-      <w:bookmarkStart w:id="35" w:name="_Toc412832185"/>
+      <w:bookmarkStart w:id="35" w:name="_Toc412834016"/>
       <w:r>
         <w:rPr>
           <w:lang w:val="es-ES"/>
         </w:rPr>
-        <w:lastRenderedPageBreak/>
         <w:t>Casos de uso</w:t>
       </w:r>
       <w:bookmarkEnd w:id="35"/>
@@ -9578,7 +9720,7 @@
         </w:rPr>
       </w:pPr>
       <w:bookmarkStart w:id="36" w:name="_Toc303693283"/>
-      <w:bookmarkStart w:id="37" w:name="_Toc412832186"/>
+      <w:bookmarkStart w:id="37" w:name="_Toc412834017"/>
       <w:r>
         <w:rPr>
           <w:lang w:val="es-ES"/>
@@ -9590,6 +9732,13 @@
     </w:p>
     <w:p>
       <w:pPr>
+        <w:rPr>
+          <w:lang w:val="es-ES"/>
+        </w:rPr>
+      </w:pPr>
+    </w:p>
+    <w:p>
+      <w:pPr>
         <w:pStyle w:val="Ttulo4"/>
         <w:jc w:val="both"/>
         <w:rPr>
@@ -9614,8 +9763,22 @@
         <w:rPr>
           <w:lang w:val="es-ES"/>
         </w:rPr>
-        <w:t xml:space="preserve">Es una entidad que contiene datos geográficos y ofrece servicios tanto de consulta como de actualización. </w:t>
-      </w:r>
+        <w:t xml:space="preserve">Es una entidad que contiene datos geográficos y ofrece servicios tanto de </w:t>
+      </w:r>
+      <w:r>
+        <w:rPr>
+          <w:lang w:val="es-ES"/>
+        </w:rPr>
+        <w:t>consulta como de actualización.</w:t>
+      </w:r>
+    </w:p>
+    <w:p>
+      <w:pPr>
+        <w:jc w:val="both"/>
+        <w:rPr>
+          <w:lang w:val="es-ES"/>
+        </w:rPr>
+      </w:pPr>
     </w:p>
     <w:p>
       <w:pPr>
@@ -9648,6 +9811,14 @@
     </w:p>
     <w:p>
       <w:pPr>
+        <w:jc w:val="both"/>
+        <w:rPr>
+          <w:lang w:val="es-ES"/>
+        </w:rPr>
+      </w:pPr>
+    </w:p>
+    <w:p>
+      <w:pPr>
         <w:pStyle w:val="Ttulo4"/>
         <w:jc w:val="both"/>
         <w:rPr>
@@ -9689,6 +9860,14 @@
     </w:p>
     <w:p>
       <w:pPr>
+        <w:jc w:val="both"/>
+        <w:rPr>
+          <w:lang w:val="es-ES"/>
+        </w:rPr>
+      </w:pPr>
+    </w:p>
+    <w:p>
+      <w:pPr>
         <w:pStyle w:val="Ttulo4"/>
         <w:jc w:val="both"/>
         <w:rPr>
@@ -9715,6 +9894,14 @@
         </w:rPr>
         <w:t>Encargado  de la autenticación. Provee tokens de seguridad que luego la PGE se encarga de verificar.</w:t>
       </w:r>
+    </w:p>
+    <w:p>
+      <w:pPr>
+        <w:jc w:val="both"/>
+        <w:rPr>
+          <w:lang w:val="es-ES"/>
+        </w:rPr>
+      </w:pPr>
     </w:p>
     <w:p>
       <w:pPr>
@@ -9759,7 +9946,7 @@
           <w:lang w:val="es-ES"/>
         </w:rPr>
       </w:pPr>
-      <w:bookmarkStart w:id="38" w:name="_Toc412832187"/>
+      <w:bookmarkStart w:id="38" w:name="_Toc412834018"/>
       <w:r>
         <w:rPr>
           <w:lang w:val="es-ES"/>
@@ -9787,6 +9974,7 @@
         <w:t>En este escenario se debe permitir a un usuario público consultar la información geográfica ofrecida por otro organismo.</w:t>
       </w:r>
     </w:p>
+    <w:p/>
     <w:p>
       <w:pPr>
         <w:pStyle w:val="Ttulo3"/>
@@ -9801,11 +9989,12 @@
           <w:lang w:val="es-ES"/>
         </w:rPr>
       </w:pPr>
-      <w:bookmarkStart w:id="39" w:name="_Toc412832188"/>
+      <w:bookmarkStart w:id="39" w:name="_Toc412834019"/>
       <w:r>
         <w:rPr>
           <w:lang w:val="es-ES"/>
         </w:rPr>
+        <w:lastRenderedPageBreak/>
         <w:t>Instituciones colaborando en trámites.</w:t>
       </w:r>
       <w:bookmarkEnd w:id="39"/>
@@ -9861,7 +10050,7 @@
           <w:lang w:val="es-ES"/>
         </w:rPr>
       </w:pPr>
-      <w:bookmarkStart w:id="40" w:name="_Toc412832189"/>
+      <w:bookmarkStart w:id="40" w:name="_Toc412834020"/>
       <w:r>
         <w:rPr>
           <w:lang w:val="es-ES"/>
@@ -9905,7 +10094,7 @@
           <w:lang w:val="es-ES"/>
         </w:rPr>
       </w:pPr>
-      <w:bookmarkStart w:id="41" w:name="_Toc412832190"/>
+      <w:bookmarkStart w:id="41" w:name="_Toc412834021"/>
       <w:r>
         <w:rPr>
           <w:lang w:val="es-ES"/>
@@ -9930,11 +10119,18 @@
     </w:p>
     <w:p>
       <w:pPr>
+        <w:jc w:val="both"/>
+        <w:rPr>
+          <w:lang w:val="es-ES"/>
+        </w:rPr>
+      </w:pPr>
+    </w:p>
+    <w:p>
+      <w:pPr>
         <w:pStyle w:val="Ttulo3"/>
       </w:pPr>
-      <w:bookmarkStart w:id="42" w:name="_Toc412832191"/>
-      <w:r>
-        <w:lastRenderedPageBreak/>
+      <w:bookmarkStart w:id="42" w:name="_Toc412834022"/>
+      <w:r>
         <w:t>Mapeo de las direcciones del servicio</w:t>
       </w:r>
       <w:bookmarkEnd w:id="42"/>
@@ -10114,7 +10310,11 @@
         <w:t>.</w:t>
       </w:r>
       <w:r>
-        <w:t xml:space="preserve"> El CTP de entrada debe conocer la dirección física del proxy del servicio y la dirección lógica también, para poder hacer las peticiones a la PGE, esto implica configuración en el CTP. Pero luego se tiene para la salida de la PGE dos direcciones físicas, la del CTP salida y la del servidor de mapas. Esto no es soportado por la PGE, cuya relación entre dirección lógica y física es uno a uno para cualquier servicio. </w:t>
+        <w:t xml:space="preserve"> El CTP de entrada debe conocer la dirección física del proxy del servicio y la dirección lógica también, para poder hacer las peticiones a la PGE, esto implica configuración en el CTP. Pero luego se tiene para la salida de la PGE dos direcciones físicas, la del CTP salida y la del servidor de </w:t>
+      </w:r>
+      <w:r>
+        <w:lastRenderedPageBreak/>
+        <w:t xml:space="preserve">mapas. Esto no es soportado por la PGE, cuya relación entre dirección lógica y física es uno a uno para cualquier servicio. </w:t>
       </w:r>
     </w:p>
     <w:p>
@@ -10130,10 +10330,18 @@
     </w:p>
     <w:p>
       <w:pPr>
+        <w:tabs>
+          <w:tab w:val="left" w:pos="6195"/>
+        </w:tabs>
+        <w:jc w:val="both"/>
+      </w:pPr>
+    </w:p>
+    <w:p>
+      <w:pPr>
         <w:pStyle w:val="Ttulo3"/>
         <w:jc w:val="both"/>
       </w:pPr>
-      <w:bookmarkStart w:id="43" w:name="_Toc412832192"/>
+      <w:bookmarkStart w:id="43" w:name="_Toc412834023"/>
       <w:r>
         <w:t>Opciones de despliegue</w:t>
       </w:r>
@@ -10173,49 +10381,129 @@
     </w:p>
     <w:p>
       <w:pPr>
+        <w:jc w:val="both"/>
+      </w:pPr>
+    </w:p>
+    <w:p>
+      <w:pPr>
         <w:pStyle w:val="Ttulo4"/>
         <w:jc w:val="both"/>
       </w:pPr>
       <w:r>
+        <w:t>CTP monolítico</w:t>
+      </w:r>
+    </w:p>
+    <w:p>
+      <w:pPr>
+        <w:jc w:val="both"/>
+      </w:pPr>
+      <w:r>
+        <w:t>En cierto momento se manejó la posibilidad de construir un CTP único totalmente externo a la PGE, que se encargara de recibir los pedidos de los clientes, encaminarlos a la PGE y esta luego de procesarlos los devolvería al CTP que haría el pedido al servidor de mapas correspondiente.</w:t>
+      </w:r>
+    </w:p>
+    <w:p>
+      <w:pPr>
+        <w:jc w:val="both"/>
+      </w:pPr>
+      <w:r>
+        <w:t xml:space="preserve">Como ventaja tiene que es un </w:t>
+      </w:r>
+      <w:r>
+        <w:t xml:space="preserve">componente </w:t>
+      </w:r>
+      <w:r>
+        <w:t>centralizado y manejable por un solo ente</w:t>
+      </w:r>
+      <w:r>
+        <w:t xml:space="preserve"> público, además acepta toda la</w:t>
+      </w:r>
+      <w:r>
+        <w:t xml:space="preserve"> responsabilidad de disponibilidad de los servicios deslindando de esta a los proveedores con infraestructuras débiles.</w:t>
+      </w:r>
+    </w:p>
+    <w:p>
+      <w:pPr>
+        <w:jc w:val="both"/>
+      </w:pPr>
+      <w:r>
+        <w:t>Las grandes contras por las que fue descartado es que se convierte en un único punto de falla susceptible a ataques  a todos los servicios geográficos. Además necesita una infraestructura importante para no convertirse en un cuello de botella para la performance. Todo esto sumado a que la complejidad que alcanza la configuración de la plataforma la hace costosa de extender y mantener.</w:t>
+      </w:r>
+    </w:p>
+    <w:p>
+      <w:pPr>
+        <w:jc w:val="both"/>
+      </w:pPr>
+    </w:p>
+    <w:p>
+      <w:pPr>
+        <w:pStyle w:val="Ttulo4"/>
+        <w:jc w:val="both"/>
+      </w:pPr>
+      <w:r>
+        <w:t>CTPs externos</w:t>
+      </w:r>
+    </w:p>
+    <w:p>
+      <w:pPr>
+        <w:jc w:val="both"/>
+      </w:pPr>
+      <w:r>
+        <w:t>Surge la necesidad de separar las tareas de los traductores, naciendo así el CTP RestConne</w:t>
+      </w:r>
+      <w:r>
+        <w:t>ctor, el cual recibe los pedidos de los clientes y los encamina a la PGE. Y el CTP SoapConnector que enmascara el servidor de mapas recibiendo los pedidos SOAP provenientes de la PGE y los transforma a un pedido REST nuevamente.</w:t>
+      </w:r>
+    </w:p>
+    <w:p>
+      <w:pPr>
+        <w:jc w:val="both"/>
+      </w:pPr>
+      <w:r>
+        <w:t>No hay restricciones donde podría estar alojado el CTP RestConnector (RC), lo que elimina</w:t>
+      </w:r>
+      <w:r>
+        <w:t xml:space="preserve"> el único punto de falla, ya que podría haber varias instancias ejecutando al mismo tiempo, especialmente en los organismos clientes. Aún así puede convertirse en un cuello de botella y la carga de configuración de todos los servicios GIS sigue siendo grande.</w:t>
+      </w:r>
+    </w:p>
+    <w:p>
+      <w:pPr>
+        <w:jc w:val="both"/>
+      </w:pPr>
+      <w:r>
+        <w:t>L</w:t>
+      </w:r>
+      <w:r>
+        <w:t>os CTP SoapConnector</w:t>
+      </w:r>
+      <w:r>
+        <w:t xml:space="preserve"> (SC) se alojan en los proveedores</w:t>
+      </w:r>
+      <w:r>
+        <w:t xml:space="preserve"> al igual que cualquier otro servicio ya </w:t>
+      </w:r>
+    </w:p>
+    <w:p>
+      <w:pPr>
+        <w:jc w:val="both"/>
+      </w:pPr>
+      <w:r>
         <w:lastRenderedPageBreak/>
-        <w:t>CTP monolítico</w:t>
-      </w:r>
-    </w:p>
-    <w:p>
-      <w:pPr>
-        <w:jc w:val="both"/>
-      </w:pPr>
-      <w:r>
-        <w:t>En cierto momento se manejó la posibilidad de construir un CTP único totalmente externo a la PGE, que se encargara de recibir los pedidos de los clientes, encaminarlos a la PGE y esta luego de procesarlos los devolvería al CTP que haría el pedido al servidor de mapas correspondiente.</w:t>
-      </w:r>
-    </w:p>
-    <w:p>
-      <w:pPr>
-        <w:jc w:val="both"/>
-      </w:pPr>
-      <w:r>
-        <w:t xml:space="preserve">Como ventaja tiene que es un </w:t>
-      </w:r>
-      <w:r>
-        <w:t xml:space="preserve">componente </w:t>
-      </w:r>
-      <w:r>
-        <w:t>centralizado y manejable por un solo ente</w:t>
-      </w:r>
-      <w:r>
-        <w:t xml:space="preserve"> público, además acepta toda la</w:t>
-      </w:r>
-      <w:r>
-        <w:t xml:space="preserve"> responsabilidad de disponibilidad de los servicios deslindando de esta a los proveedores con infraestructuras débiles.</w:t>
-      </w:r>
-    </w:p>
-    <w:p>
-      <w:pPr>
-        <w:jc w:val="both"/>
-      </w:pPr>
-      <w:r>
-        <w:t>Las grandes contras por las que fue descartado es que se convierte en un único punto de falla susceptible a ataques  a todos los servicios geográficos. Además necesita una infraestructura importante para no convertirse en un cuello de botella para la performance. Todo esto sumado a que la complejidad que alcanza la configuración de la plataforma la hace costosa de extender y mantener.</w:t>
-      </w:r>
+        <w:t>expuesto a través de la PGE</w:t>
+      </w:r>
+      <w:r>
+        <w:t>. Acá surge un problema interesante con el manejo de las direcciones lógicas y físicas de los servicios en cuesti</w:t>
+      </w:r>
+      <w:r>
+        <w:t>ón que es explicado anteriormente en el punto 3.4.1</w:t>
+      </w:r>
+      <w:r>
+        <w:t>.</w:t>
+      </w:r>
+    </w:p>
+    <w:p>
+      <w:pPr>
+        <w:jc w:val="both"/>
+      </w:pPr>
     </w:p>
     <w:p>
       <w:pPr>
@@ -10223,64 +10511,21 @@
         <w:jc w:val="both"/>
       </w:pPr>
       <w:r>
-        <w:t>CTPs externos</w:t>
-      </w:r>
-    </w:p>
-    <w:p>
-      <w:pPr>
-        <w:jc w:val="both"/>
-      </w:pPr>
-      <w:r>
-        <w:t>Surge la necesidad de separar las tareas de los traductores, naciendo así el CTP RestConne</w:t>
-      </w:r>
-      <w:r>
-        <w:t>ctor, el cual recibe los pedidos de los clientes y los encamina a la PGE. Y el CTP SoapConnector que enmascara el servidor de mapas recibiendo los pedidos SOAP provenientes de la PGE y los transforma a un pedido REST nuevamente.</w:t>
-      </w:r>
-    </w:p>
-    <w:p>
-      <w:pPr>
-        <w:jc w:val="both"/>
-      </w:pPr>
-      <w:r>
-        <w:t>No hay restricciones donde podría estar alojado el CTP RestConnector (RC), lo que elimina</w:t>
-      </w:r>
-      <w:r>
-        <w:t xml:space="preserve"> el único punto de falla, ya que podría haber varias instancias ejecutando al mismo tiempo, especialmente en los organismos clientes. Aún así puede convertirse en un cuello de botella y la carga de configuración de todos los servicios GIS sigue siendo grande.</w:t>
-      </w:r>
-    </w:p>
-    <w:p>
-      <w:pPr>
-        <w:jc w:val="both"/>
-      </w:pPr>
-      <w:r>
-        <w:t>L</w:t>
-      </w:r>
-      <w:r>
-        <w:t>os CTP SoapConnector</w:t>
-      </w:r>
-      <w:r>
-        <w:t xml:space="preserve"> (SC) se alojan en los proveedores</w:t>
-      </w:r>
-      <w:r>
-        <w:t xml:space="preserve"> al igual que cualquier otro servicio ya </w:t>
-      </w:r>
-    </w:p>
-    <w:p>
-      <w:pPr>
-        <w:jc w:val="both"/>
-      </w:pPr>
-      <w:r>
-        <w:t>expuesto a través de la PGE</w:t>
-      </w:r>
-      <w:r>
-        <w:t>. Acá surge un problema interesante con el manejo de las direcciones lógicas y físicas de los servicios en cuesti</w:t>
-      </w:r>
-      <w:r>
-        <w:t>ón que es explicado anteriormente en el punto 3.4.1</w:t>
-      </w:r>
-      <w:r>
-        <w:t>.</w:t>
-      </w:r>
+        <w:t>CTPs dentro de la PGE</w:t>
+      </w:r>
+    </w:p>
+    <w:p>
+      <w:pPr>
+        <w:jc w:val="both"/>
+      </w:pPr>
+      <w:r>
+        <w:t>Por motivo de dotar a los CTP de una infraestructura poderosa, eliminando así los problemas de cuello de botella y problemas de seguridad, también se exploró la opción que los CTP estuvieran dentro de la PGE. Esto implicaría modificar la PGE para incluir un punto de entrada del tipo REST. Lo cual es descartado porque la premisa del proyecto es no modificar y adaptarse a las soluciones existentes, para facilitar la rápida adopción. Eso incluye los clientes GIS, los servidores de mapas y la PGE.</w:t>
+      </w:r>
+    </w:p>
+    <w:p>
+      <w:pPr>
+        <w:jc w:val="both"/>
+      </w:pPr>
     </w:p>
     <w:p>
       <w:pPr>
@@ -10288,23 +10533,6 @@
         <w:jc w:val="both"/>
       </w:pPr>
       <w:r>
-        <w:t>CTPs dentro de la PGE</w:t>
-      </w:r>
-    </w:p>
-    <w:p>
-      <w:pPr>
-        <w:jc w:val="both"/>
-      </w:pPr>
-      <w:r>
-        <w:t>Por motivo de dotar a los CTP de una infraestructura poderosa, eliminando así los problemas de cuello de botella y problemas de seguridad, también se exploró la opción que los CTP estuvieran dentro de la PGE. Esto implicaría modificar la PGE para incluir un punto de entrada del tipo REST. Lo cual es descartado porque la premisa del proyecto es no modificar y adaptarse a las soluciones existentes, para facilitar la rápida adopción. Eso incluye los clientes GIS, los servidores de mapas y la PGE.</w:t>
-      </w:r>
-    </w:p>
-    <w:p>
-      <w:pPr>
-        <w:pStyle w:val="Ttulo4"/>
-        <w:jc w:val="both"/>
-      </w:pPr>
-      <w:r>
         <w:t>CTPs en distribución ampliada</w:t>
       </w:r>
     </w:p>
@@ -10324,11 +10552,7 @@
         <w:t xml:space="preserve">Primero se plantea instanciar un servidor CTP SC por cada servidor de mapas </w:t>
       </w:r>
       <w:r>
-        <w:t xml:space="preserve">a proteger en la PGE. Esto elimina uno de los mapeos de direcciones del servicio, lo que evita modificar la PGE. </w:t>
-      </w:r>
-      <w:r>
-        <w:lastRenderedPageBreak/>
-        <w:t>Además estos CTP SC estarán hosteados en los Execution Environment provistos por la PGE, lo cual elimina el problema de infraestructuras pobres en los entes.</w:t>
+        <w:t>a proteger en la PGE. Esto elimina uno de los mapeos de direcciones del servicio, lo que evita modificar la PGE. Además estos CTP SC estarán hosteados en los Execution Environment provistos por la PGE, lo cual elimina el problema de infraestructuras pobres en los entes.</w:t>
       </w:r>
     </w:p>
     <w:p>
@@ -10390,7 +10614,7 @@
         <w:pStyle w:val="Ttulo1"/>
         <w:jc w:val="both"/>
       </w:pPr>
-      <w:bookmarkStart w:id="44" w:name="_Toc412832193"/>
+      <w:bookmarkStart w:id="44" w:name="_Toc412834024"/>
       <w:r>
         <w:lastRenderedPageBreak/>
         <w:t>Diseño e implementación</w:t>
@@ -10402,7 +10626,7 @@
       <w:pPr>
         <w:pStyle w:val="Ttulo2"/>
       </w:pPr>
-      <w:bookmarkStart w:id="45" w:name="_Toc412832194"/>
+      <w:bookmarkStart w:id="45" w:name="_Toc412834025"/>
       <w:r>
         <w:t>Arquitectura</w:t>
       </w:r>
@@ -10576,7 +10800,7 @@
       <w:pPr>
         <w:pStyle w:val="Ttulo3"/>
       </w:pPr>
-      <w:bookmarkStart w:id="46" w:name="_Toc412832195"/>
+      <w:bookmarkStart w:id="46" w:name="_Toc412834026"/>
       <w:r>
         <w:t>Diagramas de actividad</w:t>
       </w:r>
@@ -10645,11 +10869,12 @@
         <w:t>El flujo de datos a la inversa es automático debido a las tecnologías utilizadas que una vez terminada la invocación arman la respuesta para devolver al cliente.</w:t>
       </w:r>
     </w:p>
+    <w:p/>
     <w:p>
       <w:pPr>
         <w:pStyle w:val="Ttulo2"/>
       </w:pPr>
-      <w:bookmarkStart w:id="47" w:name="_Toc412832196"/>
+      <w:bookmarkStart w:id="47" w:name="_Toc412834027"/>
       <w:r>
         <w:t>Implementación, diagrama de componentes, productos utilizados</w:t>
       </w:r>
@@ -11045,7 +11270,7 @@
         <w:pStyle w:val="Ttulo3"/>
         <w:jc w:val="both"/>
       </w:pPr>
-      <w:bookmarkStart w:id="48" w:name="_Toc412832197"/>
+      <w:bookmarkStart w:id="48" w:name="_Toc412834028"/>
       <w:r>
         <w:t>Configuración de los ctps y pge</w:t>
       </w:r>
@@ -11405,17 +11630,13 @@
       <w:r>
         <w:br w:type="page"/>
       </w:r>
-      <w:r>
-        <w:lastRenderedPageBreak/>
-        <w:br w:type="page"/>
-      </w:r>
     </w:p>
     <w:p>
       <w:pPr>
         <w:pStyle w:val="Ttulo1"/>
         <w:jc w:val="both"/>
       </w:pPr>
-      <w:bookmarkStart w:id="49" w:name="_Toc412832198"/>
+      <w:bookmarkStart w:id="49" w:name="_Toc412834029"/>
       <w:r>
         <w:lastRenderedPageBreak/>
         <w:t>Caso de Estudio</w:t>
@@ -11436,7 +11657,7 @@
       <w:pPr>
         <w:pStyle w:val="Ttulo1"/>
       </w:pPr>
-      <w:bookmarkStart w:id="50" w:name="_Toc412832199"/>
+      <w:bookmarkStart w:id="50" w:name="_Toc412834030"/>
       <w:r>
         <w:rPr>
           <w:rFonts w:eastAsiaTheme="minorEastAsia"/>
@@ -11473,7 +11694,7 @@
         </w:rPr>
       </w:sdtEndPr>
       <w:sdtContent>
-        <w:bookmarkStart w:id="51" w:name="_Toc412832200" w:displacedByCustomXml="prev"/>
+        <w:bookmarkStart w:id="51" w:name="_Toc412834031" w:displacedByCustomXml="prev"/>
         <w:p>
           <w:pPr>
             <w:pStyle w:val="Ttulo1"/>
@@ -12190,7 +12411,7 @@
                 <w:b/>
                 <w:noProof/>
               </w:rPr>
-              <w:t>24</w:t>
+              <w:t>6</w:t>
             </w:r>
           </w:fldSimple>
         </w:p>
@@ -12395,13 +12616,7 @@
         <w:footnoteRef/>
       </w:r>
       <w:r>
-        <w:t xml:space="preserve"> Imagen tomada de [</w:t>
-      </w:r>
-      <w:r>
-        <w:t>20</w:t>
-      </w:r>
-      <w:r>
-        <w:t>].</w:t>
+        <w:t xml:space="preserve"> Imagen tomada de [20].</w:t>
       </w:r>
     </w:p>
   </w:footnote>
@@ -12417,16 +12632,7 @@
         <w:footnoteRef/>
       </w:r>
       <w:r>
-        <w:t xml:space="preserve"> </w:t>
-      </w:r>
-      <w:r>
-        <w:t>Cita tomada de [</w:t>
-      </w:r>
-      <w:r>
-        <w:t>20</w:t>
-      </w:r>
-      <w:r>
-        <w:t>].</w:t>
+        <w:t xml:space="preserve"> Cita tomada de [20].</w:t>
       </w:r>
     </w:p>
   </w:footnote>
@@ -12442,13 +12648,7 @@
         <w:footnoteRef/>
       </w:r>
       <w:r>
-        <w:t xml:space="preserve"> Imagen tomada de [</w:t>
-      </w:r>
-      <w:r>
-        <w:t>20</w:t>
-      </w:r>
-      <w:r>
-        <w:t>].</w:t>
+        <w:t xml:space="preserve"> Imagen tomada de [20].</w:t>
       </w:r>
     </w:p>
   </w:footnote>
@@ -12464,13 +12664,7 @@
         <w:footnoteRef/>
       </w:r>
       <w:r>
-        <w:t xml:space="preserve"> Imagen tomada de [</w:t>
-      </w:r>
-      <w:r>
-        <w:t>20</w:t>
-      </w:r>
-      <w:r>
-        <w:t>].</w:t>
+        <w:t xml:space="preserve"> Imagen tomada de [20].</w:t>
       </w:r>
     </w:p>
   </w:footnote>
@@ -12486,13 +12680,7 @@
         <w:footnoteRef/>
       </w:r>
       <w:r>
-        <w:t xml:space="preserve"> Imagen tomada de [</w:t>
-      </w:r>
-      <w:r>
-        <w:t>20</w:t>
-      </w:r>
-      <w:r>
-        <w:t>].</w:t>
+        <w:t xml:space="preserve"> Imagen tomada de [20].</w:t>
       </w:r>
     </w:p>
   </w:footnote>
@@ -12508,13 +12696,7 @@
         <w:footnoteRef/>
       </w:r>
       <w:r>
-        <w:t xml:space="preserve"> Imagen tomada de [</w:t>
-      </w:r>
-      <w:r>
-        <w:t>20</w:t>
-      </w:r>
-      <w:r>
-        <w:t>].</w:t>
+        <w:t xml:space="preserve"> Imagen tomada de [20].</w:t>
       </w:r>
     </w:p>
   </w:footnote>

</xml_diff>

<commit_message>
gestion de proy y formato en doc
</commit_message>
<xml_diff>
--- a/Notas.docx
+++ b/Notas.docx
@@ -624,7 +624,7 @@
             </w:rPr>
             <w:fldChar w:fldCharType="separate"/>
           </w:r>
-          <w:hyperlink w:anchor="_Toc412833985" w:history="1">
+          <w:hyperlink w:anchor="_Toc412886507" w:history="1">
             <w:r>
               <w:rPr>
                 <w:rStyle w:val="Hipervnculo"/>
@@ -665,7 +665,7 @@
                 <w:noProof/>
                 <w:webHidden/>
               </w:rPr>
-              <w:instrText xml:space="preserve"> PAGEREF _Toc412833985 \h </w:instrText>
+              <w:instrText xml:space="preserve"> PAGEREF _Toc412886507 \h </w:instrText>
             </w:r>
             <w:r>
               <w:rPr>
@@ -707,7 +707,7 @@
               <w:noProof/>
             </w:rPr>
           </w:pPr>
-          <w:hyperlink w:anchor="_Toc412833986" w:history="1">
+          <w:hyperlink w:anchor="_Toc412886508" w:history="1">
             <w:r>
               <w:rPr>
                 <w:rStyle w:val="Hipervnculo"/>
@@ -747,7 +747,7 @@
                 <w:noProof/>
                 <w:webHidden/>
               </w:rPr>
-              <w:instrText xml:space="preserve"> PAGEREF _Toc412833986 \h </w:instrText>
+              <w:instrText xml:space="preserve"> PAGEREF _Toc412886508 \h </w:instrText>
             </w:r>
             <w:r>
               <w:rPr>
@@ -789,7 +789,7 @@
               <w:noProof/>
             </w:rPr>
           </w:pPr>
-          <w:hyperlink w:anchor="_Toc412833987" w:history="1">
+          <w:hyperlink w:anchor="_Toc412886509" w:history="1">
             <w:r>
               <w:rPr>
                 <w:rStyle w:val="Hipervnculo"/>
@@ -829,7 +829,7 @@
                 <w:noProof/>
                 <w:webHidden/>
               </w:rPr>
-              <w:instrText xml:space="preserve"> PAGEREF _Toc412833987 \h </w:instrText>
+              <w:instrText xml:space="preserve"> PAGEREF _Toc412886509 \h </w:instrText>
             </w:r>
             <w:r>
               <w:rPr>
@@ -871,7 +871,7 @@
               <w:noProof/>
             </w:rPr>
           </w:pPr>
-          <w:hyperlink w:anchor="_Toc412833988" w:history="1">
+          <w:hyperlink w:anchor="_Toc412886510" w:history="1">
             <w:r>
               <w:rPr>
                 <w:rStyle w:val="Hipervnculo"/>
@@ -911,7 +911,7 @@
                 <w:noProof/>
                 <w:webHidden/>
               </w:rPr>
-              <w:instrText xml:space="preserve"> PAGEREF _Toc412833988 \h </w:instrText>
+              <w:instrText xml:space="preserve"> PAGEREF _Toc412886510 \h </w:instrText>
             </w:r>
             <w:r>
               <w:rPr>
@@ -953,7 +953,7 @@
               <w:noProof/>
             </w:rPr>
           </w:pPr>
-          <w:hyperlink w:anchor="_Toc412833989" w:history="1">
+          <w:hyperlink w:anchor="_Toc412886511" w:history="1">
             <w:r>
               <w:rPr>
                 <w:rStyle w:val="Hipervnculo"/>
@@ -993,7 +993,7 @@
                 <w:noProof/>
                 <w:webHidden/>
               </w:rPr>
-              <w:instrText xml:space="preserve"> PAGEREF _Toc412833989 \h </w:instrText>
+              <w:instrText xml:space="preserve"> PAGEREF _Toc412886511 \h </w:instrText>
             </w:r>
             <w:r>
               <w:rPr>
@@ -1035,7 +1035,7 @@
               <w:noProof/>
             </w:rPr>
           </w:pPr>
-          <w:hyperlink w:anchor="_Toc412833990" w:history="1">
+          <w:hyperlink w:anchor="_Toc412886512" w:history="1">
             <w:r>
               <w:rPr>
                 <w:rStyle w:val="Hipervnculo"/>
@@ -1075,7 +1075,7 @@
                 <w:noProof/>
                 <w:webHidden/>
               </w:rPr>
-              <w:instrText xml:space="preserve"> PAGEREF _Toc412833990 \h </w:instrText>
+              <w:instrText xml:space="preserve"> PAGEREF _Toc412886512 \h </w:instrText>
             </w:r>
             <w:r>
               <w:rPr>
@@ -1117,7 +1117,7 @@
               <w:noProof/>
             </w:rPr>
           </w:pPr>
-          <w:hyperlink w:anchor="_Toc412833991" w:history="1">
+          <w:hyperlink w:anchor="_Toc412886513" w:history="1">
             <w:r>
               <w:rPr>
                 <w:rStyle w:val="Hipervnculo"/>
@@ -1157,7 +1157,7 @@
                 <w:noProof/>
                 <w:webHidden/>
               </w:rPr>
-              <w:instrText xml:space="preserve"> PAGEREF _Toc412833991 \h </w:instrText>
+              <w:instrText xml:space="preserve"> PAGEREF _Toc412886513 \h </w:instrText>
             </w:r>
             <w:r>
               <w:rPr>
@@ -1177,7 +1177,7 @@
                 <w:noProof/>
                 <w:webHidden/>
               </w:rPr>
-              <w:t>8</w:t>
+              <w:t>9</w:t>
             </w:r>
             <w:r>
               <w:rPr>
@@ -1199,7 +1199,7 @@
               <w:noProof/>
             </w:rPr>
           </w:pPr>
-          <w:hyperlink w:anchor="_Toc412833992" w:history="1">
+          <w:hyperlink w:anchor="_Toc412886514" w:history="1">
             <w:r>
               <w:rPr>
                 <w:rStyle w:val="Hipervnculo"/>
@@ -1240,7 +1240,7 @@
                 <w:noProof/>
                 <w:webHidden/>
               </w:rPr>
-              <w:instrText xml:space="preserve"> PAGEREF _Toc412833992 \h </w:instrText>
+              <w:instrText xml:space="preserve"> PAGEREF _Toc412886514 \h </w:instrText>
             </w:r>
             <w:r>
               <w:rPr>
@@ -1260,7 +1260,7 @@
                 <w:noProof/>
                 <w:webHidden/>
               </w:rPr>
-              <w:t>9</w:t>
+              <w:t>10</w:t>
             </w:r>
             <w:r>
               <w:rPr>
@@ -1282,7 +1282,7 @@
               <w:noProof/>
             </w:rPr>
           </w:pPr>
-          <w:hyperlink w:anchor="_Toc412833993" w:history="1">
+          <w:hyperlink w:anchor="_Toc412886515" w:history="1">
             <w:r>
               <w:rPr>
                 <w:rStyle w:val="Hipervnculo"/>
@@ -1322,7 +1322,7 @@
                 <w:noProof/>
                 <w:webHidden/>
               </w:rPr>
-              <w:instrText xml:space="preserve"> PAGEREF _Toc412833993 \h </w:instrText>
+              <w:instrText xml:space="preserve"> PAGEREF _Toc412886515 \h </w:instrText>
             </w:r>
             <w:r>
               <w:rPr>
@@ -1342,7 +1342,7 @@
                 <w:noProof/>
                 <w:webHidden/>
               </w:rPr>
-              <w:t>9</w:t>
+              <w:t>10</w:t>
             </w:r>
             <w:r>
               <w:rPr>
@@ -1364,7 +1364,7 @@
               <w:noProof/>
             </w:rPr>
           </w:pPr>
-          <w:hyperlink w:anchor="_Toc412833994" w:history="1">
+          <w:hyperlink w:anchor="_Toc412886516" w:history="1">
             <w:r>
               <w:rPr>
                 <w:rStyle w:val="Hipervnculo"/>
@@ -1404,7 +1404,7 @@
                 <w:noProof/>
                 <w:webHidden/>
               </w:rPr>
-              <w:instrText xml:space="preserve"> PAGEREF _Toc412833994 \h </w:instrText>
+              <w:instrText xml:space="preserve"> PAGEREF _Toc412886516 \h </w:instrText>
             </w:r>
             <w:r>
               <w:rPr>
@@ -1424,7 +1424,7 @@
                 <w:noProof/>
                 <w:webHidden/>
               </w:rPr>
-              <w:t>9</w:t>
+              <w:t>10</w:t>
             </w:r>
             <w:r>
               <w:rPr>
@@ -1446,7 +1446,7 @@
               <w:noProof/>
             </w:rPr>
           </w:pPr>
-          <w:hyperlink w:anchor="_Toc412833995" w:history="1">
+          <w:hyperlink w:anchor="_Toc412886517" w:history="1">
             <w:r>
               <w:rPr>
                 <w:rStyle w:val="Hipervnculo"/>
@@ -1486,7 +1486,7 @@
                 <w:noProof/>
                 <w:webHidden/>
               </w:rPr>
-              <w:instrText xml:space="preserve"> PAGEREF _Toc412833995 \h </w:instrText>
+              <w:instrText xml:space="preserve"> PAGEREF _Toc412886517 \h </w:instrText>
             </w:r>
             <w:r>
               <w:rPr>
@@ -1506,7 +1506,7 @@
                 <w:noProof/>
                 <w:webHidden/>
               </w:rPr>
-              <w:t>9</w:t>
+              <w:t>10</w:t>
             </w:r>
             <w:r>
               <w:rPr>
@@ -1528,7 +1528,7 @@
               <w:noProof/>
             </w:rPr>
           </w:pPr>
-          <w:hyperlink w:anchor="_Toc412833996" w:history="1">
+          <w:hyperlink w:anchor="_Toc412886518" w:history="1">
             <w:r>
               <w:rPr>
                 <w:rStyle w:val="Hipervnculo"/>
@@ -1568,7 +1568,7 @@
                 <w:noProof/>
                 <w:webHidden/>
               </w:rPr>
-              <w:instrText xml:space="preserve"> PAGEREF _Toc412833996 \h </w:instrText>
+              <w:instrText xml:space="preserve"> PAGEREF _Toc412886518 \h </w:instrText>
             </w:r>
             <w:r>
               <w:rPr>
@@ -1588,7 +1588,7 @@
                 <w:noProof/>
                 <w:webHidden/>
               </w:rPr>
-              <w:t>10</w:t>
+              <w:t>11</w:t>
             </w:r>
             <w:r>
               <w:rPr>
@@ -1610,7 +1610,7 @@
               <w:noProof/>
             </w:rPr>
           </w:pPr>
-          <w:hyperlink w:anchor="_Toc412833997" w:history="1">
+          <w:hyperlink w:anchor="_Toc412886519" w:history="1">
             <w:r>
               <w:rPr>
                 <w:rStyle w:val="Hipervnculo"/>
@@ -1650,7 +1650,7 @@
                 <w:noProof/>
                 <w:webHidden/>
               </w:rPr>
-              <w:instrText xml:space="preserve"> PAGEREF _Toc412833997 \h </w:instrText>
+              <w:instrText xml:space="preserve"> PAGEREF _Toc412886519 \h </w:instrText>
             </w:r>
             <w:r>
               <w:rPr>
@@ -1670,7 +1670,7 @@
                 <w:noProof/>
                 <w:webHidden/>
               </w:rPr>
-              <w:t>10</w:t>
+              <w:t>11</w:t>
             </w:r>
             <w:r>
               <w:rPr>
@@ -1692,7 +1692,7 @@
               <w:noProof/>
             </w:rPr>
           </w:pPr>
-          <w:hyperlink w:anchor="_Toc412833998" w:history="1">
+          <w:hyperlink w:anchor="_Toc412886520" w:history="1">
             <w:r>
               <w:rPr>
                 <w:rStyle w:val="Hipervnculo"/>
@@ -1732,7 +1732,7 @@
                 <w:noProof/>
                 <w:webHidden/>
               </w:rPr>
-              <w:instrText xml:space="preserve"> PAGEREF _Toc412833998 \h </w:instrText>
+              <w:instrText xml:space="preserve"> PAGEREF _Toc412886520 \h </w:instrText>
             </w:r>
             <w:r>
               <w:rPr>
@@ -1752,7 +1752,7 @@
                 <w:noProof/>
                 <w:webHidden/>
               </w:rPr>
-              <w:t>10</w:t>
+              <w:t>11</w:t>
             </w:r>
             <w:r>
               <w:rPr>
@@ -1774,7 +1774,7 @@
               <w:noProof/>
             </w:rPr>
           </w:pPr>
-          <w:hyperlink w:anchor="_Toc412833999" w:history="1">
+          <w:hyperlink w:anchor="_Toc412886521" w:history="1">
             <w:r>
               <w:rPr>
                 <w:rStyle w:val="Hipervnculo"/>
@@ -1814,7 +1814,7 @@
                 <w:noProof/>
                 <w:webHidden/>
               </w:rPr>
-              <w:instrText xml:space="preserve"> PAGEREF _Toc412833999 \h </w:instrText>
+              <w:instrText xml:space="preserve"> PAGEREF _Toc412886521 \h </w:instrText>
             </w:r>
             <w:r>
               <w:rPr>
@@ -1834,7 +1834,7 @@
                 <w:noProof/>
                 <w:webHidden/>
               </w:rPr>
-              <w:t>11</w:t>
+              <w:t>12</w:t>
             </w:r>
             <w:r>
               <w:rPr>
@@ -1856,7 +1856,7 @@
               <w:noProof/>
             </w:rPr>
           </w:pPr>
-          <w:hyperlink w:anchor="_Toc412834000" w:history="1">
+          <w:hyperlink w:anchor="_Toc412886522" w:history="1">
             <w:r>
               <w:rPr>
                 <w:rStyle w:val="Hipervnculo"/>
@@ -1896,7 +1896,7 @@
                 <w:noProof/>
                 <w:webHidden/>
               </w:rPr>
-              <w:instrText xml:space="preserve"> PAGEREF _Toc412834000 \h </w:instrText>
+              <w:instrText xml:space="preserve"> PAGEREF _Toc412886522 \h </w:instrText>
             </w:r>
             <w:r>
               <w:rPr>
@@ -1916,7 +1916,7 @@
                 <w:noProof/>
                 <w:webHidden/>
               </w:rPr>
-              <w:t>12</w:t>
+              <w:t>13</w:t>
             </w:r>
             <w:r>
               <w:rPr>
@@ -1938,7 +1938,7 @@
               <w:noProof/>
             </w:rPr>
           </w:pPr>
-          <w:hyperlink w:anchor="_Toc412834001" w:history="1">
+          <w:hyperlink w:anchor="_Toc412886523" w:history="1">
             <w:r>
               <w:rPr>
                 <w:rStyle w:val="Hipervnculo"/>
@@ -1978,7 +1978,7 @@
                 <w:noProof/>
                 <w:webHidden/>
               </w:rPr>
-              <w:instrText xml:space="preserve"> PAGEREF _Toc412834001 \h </w:instrText>
+              <w:instrText xml:space="preserve"> PAGEREF _Toc412886523 \h </w:instrText>
             </w:r>
             <w:r>
               <w:rPr>
@@ -1998,7 +1998,7 @@
                 <w:noProof/>
                 <w:webHidden/>
               </w:rPr>
-              <w:t>13</w:t>
+              <w:t>14</w:t>
             </w:r>
             <w:r>
               <w:rPr>
@@ -2020,7 +2020,7 @@
               <w:noProof/>
             </w:rPr>
           </w:pPr>
-          <w:hyperlink w:anchor="_Toc412834002" w:history="1">
+          <w:hyperlink w:anchor="_Toc412886524" w:history="1">
             <w:r>
               <w:rPr>
                 <w:rStyle w:val="Hipervnculo"/>
@@ -2060,7 +2060,7 @@
                 <w:noProof/>
                 <w:webHidden/>
               </w:rPr>
-              <w:instrText xml:space="preserve"> PAGEREF _Toc412834002 \h </w:instrText>
+              <w:instrText xml:space="preserve"> PAGEREF _Toc412886524 \h </w:instrText>
             </w:r>
             <w:r>
               <w:rPr>
@@ -2102,7 +2102,7 @@
               <w:noProof/>
             </w:rPr>
           </w:pPr>
-          <w:hyperlink w:anchor="_Toc412834003" w:history="1">
+          <w:hyperlink w:anchor="_Toc412886525" w:history="1">
             <w:r>
               <w:rPr>
                 <w:rStyle w:val="Hipervnculo"/>
@@ -2142,7 +2142,7 @@
                 <w:noProof/>
                 <w:webHidden/>
               </w:rPr>
-              <w:instrText xml:space="preserve"> PAGEREF _Toc412834003 \h </w:instrText>
+              <w:instrText xml:space="preserve"> PAGEREF _Toc412886525 \h </w:instrText>
             </w:r>
             <w:r>
               <w:rPr>
@@ -2184,7 +2184,7 @@
               <w:noProof/>
             </w:rPr>
           </w:pPr>
-          <w:hyperlink w:anchor="_Toc412834004" w:history="1">
+          <w:hyperlink w:anchor="_Toc412886526" w:history="1">
             <w:r>
               <w:rPr>
                 <w:rStyle w:val="Hipervnculo"/>
@@ -2224,7 +2224,7 @@
                 <w:noProof/>
                 <w:webHidden/>
               </w:rPr>
-              <w:instrText xml:space="preserve"> PAGEREF _Toc412834004 \h </w:instrText>
+              <w:instrText xml:space="preserve"> PAGEREF _Toc412886526 \h </w:instrText>
             </w:r>
             <w:r>
               <w:rPr>
@@ -2244,7 +2244,7 @@
                 <w:noProof/>
                 <w:webHidden/>
               </w:rPr>
-              <w:t>15</w:t>
+              <w:t>16</w:t>
             </w:r>
             <w:r>
               <w:rPr>
@@ -2266,7 +2266,7 @@
               <w:noProof/>
             </w:rPr>
           </w:pPr>
-          <w:hyperlink w:anchor="_Toc412834005" w:history="1">
+          <w:hyperlink w:anchor="_Toc412886527" w:history="1">
             <w:r>
               <w:rPr>
                 <w:rStyle w:val="Hipervnculo"/>
@@ -2306,7 +2306,7 @@
                 <w:noProof/>
                 <w:webHidden/>
               </w:rPr>
-              <w:instrText xml:space="preserve"> PAGEREF _Toc412834005 \h </w:instrText>
+              <w:instrText xml:space="preserve"> PAGEREF _Toc412886527 \h </w:instrText>
             </w:r>
             <w:r>
               <w:rPr>
@@ -2326,7 +2326,7 @@
                 <w:noProof/>
                 <w:webHidden/>
               </w:rPr>
-              <w:t>17</w:t>
+              <w:t>18</w:t>
             </w:r>
             <w:r>
               <w:rPr>
@@ -2348,7 +2348,7 @@
               <w:noProof/>
             </w:rPr>
           </w:pPr>
-          <w:hyperlink w:anchor="_Toc412834006" w:history="1">
+          <w:hyperlink w:anchor="_Toc412886528" w:history="1">
             <w:r>
               <w:rPr>
                 <w:rStyle w:val="Hipervnculo"/>
@@ -2388,7 +2388,7 @@
                 <w:noProof/>
                 <w:webHidden/>
               </w:rPr>
-              <w:instrText xml:space="preserve"> PAGEREF _Toc412834006 \h </w:instrText>
+              <w:instrText xml:space="preserve"> PAGEREF _Toc412886528 \h </w:instrText>
             </w:r>
             <w:r>
               <w:rPr>
@@ -2408,7 +2408,7 @@
                 <w:noProof/>
                 <w:webHidden/>
               </w:rPr>
-              <w:t>17</w:t>
+              <w:t>18</w:t>
             </w:r>
             <w:r>
               <w:rPr>
@@ -2430,7 +2430,7 @@
               <w:noProof/>
             </w:rPr>
           </w:pPr>
-          <w:hyperlink w:anchor="_Toc412834007" w:history="1">
+          <w:hyperlink w:anchor="_Toc412886529" w:history="1">
             <w:r>
               <w:rPr>
                 <w:rStyle w:val="Hipervnculo"/>
@@ -2471,7 +2471,7 @@
                 <w:noProof/>
                 <w:webHidden/>
               </w:rPr>
-              <w:instrText xml:space="preserve"> PAGEREF _Toc412834007 \h </w:instrText>
+              <w:instrText xml:space="preserve"> PAGEREF _Toc412886529 \h </w:instrText>
             </w:r>
             <w:r>
               <w:rPr>
@@ -2491,7 +2491,7 @@
                 <w:noProof/>
                 <w:webHidden/>
               </w:rPr>
-              <w:t>23</w:t>
+              <w:t>24</w:t>
             </w:r>
             <w:r>
               <w:rPr>
@@ -2513,7 +2513,7 @@
               <w:noProof/>
             </w:rPr>
           </w:pPr>
-          <w:hyperlink w:anchor="_Toc412834008" w:history="1">
+          <w:hyperlink w:anchor="_Toc412886530" w:history="1">
             <w:r>
               <w:rPr>
                 <w:rStyle w:val="Hipervnculo"/>
@@ -2555,7 +2555,7 @@
                 <w:noProof/>
                 <w:webHidden/>
               </w:rPr>
-              <w:instrText xml:space="preserve"> PAGEREF _Toc412834008 \h </w:instrText>
+              <w:instrText xml:space="preserve"> PAGEREF _Toc412886530 \h </w:instrText>
             </w:r>
             <w:r>
               <w:rPr>
@@ -2575,7 +2575,7 @@
                 <w:noProof/>
                 <w:webHidden/>
               </w:rPr>
-              <w:t>23</w:t>
+              <w:t>24</w:t>
             </w:r>
             <w:r>
               <w:rPr>
@@ -2597,7 +2597,7 @@
               <w:noProof/>
             </w:rPr>
           </w:pPr>
-          <w:hyperlink w:anchor="_Toc412834009" w:history="1">
+          <w:hyperlink w:anchor="_Toc412886531" w:history="1">
             <w:r>
               <w:rPr>
                 <w:rStyle w:val="Hipervnculo"/>
@@ -2639,7 +2639,7 @@
                 <w:noProof/>
                 <w:webHidden/>
               </w:rPr>
-              <w:instrText xml:space="preserve"> PAGEREF _Toc412834009 \h </w:instrText>
+              <w:instrText xml:space="preserve"> PAGEREF _Toc412886531 \h </w:instrText>
             </w:r>
             <w:r>
               <w:rPr>
@@ -2659,7 +2659,7 @@
                 <w:noProof/>
                 <w:webHidden/>
               </w:rPr>
-              <w:t>23</w:t>
+              <w:t>24</w:t>
             </w:r>
             <w:r>
               <w:rPr>
@@ -2681,7 +2681,7 @@
               <w:noProof/>
             </w:rPr>
           </w:pPr>
-          <w:hyperlink w:anchor="_Toc412834010" w:history="1">
+          <w:hyperlink w:anchor="_Toc412886532" w:history="1">
             <w:r>
               <w:rPr>
                 <w:rStyle w:val="Hipervnculo"/>
@@ -2723,7 +2723,7 @@
                 <w:noProof/>
                 <w:webHidden/>
               </w:rPr>
-              <w:instrText xml:space="preserve"> PAGEREF _Toc412834010 \h </w:instrText>
+              <w:instrText xml:space="preserve"> PAGEREF _Toc412886532 \h </w:instrText>
             </w:r>
             <w:r>
               <w:rPr>
@@ -2743,7 +2743,7 @@
                 <w:noProof/>
                 <w:webHidden/>
               </w:rPr>
-              <w:t>23</w:t>
+              <w:t>24</w:t>
             </w:r>
             <w:r>
               <w:rPr>
@@ -2765,7 +2765,7 @@
               <w:noProof/>
             </w:rPr>
           </w:pPr>
-          <w:hyperlink w:anchor="_Toc412834011" w:history="1">
+          <w:hyperlink w:anchor="_Toc412886533" w:history="1">
             <w:r>
               <w:rPr>
                 <w:rStyle w:val="Hipervnculo"/>
@@ -2807,7 +2807,7 @@
                 <w:noProof/>
                 <w:webHidden/>
               </w:rPr>
-              <w:instrText xml:space="preserve"> PAGEREF _Toc412834011 \h </w:instrText>
+              <w:instrText xml:space="preserve"> PAGEREF _Toc412886533 \h </w:instrText>
             </w:r>
             <w:r>
               <w:rPr>
@@ -2827,7 +2827,7 @@
                 <w:noProof/>
                 <w:webHidden/>
               </w:rPr>
-              <w:t>23</w:t>
+              <w:t>24</w:t>
             </w:r>
             <w:r>
               <w:rPr>
@@ -2849,7 +2849,7 @@
               <w:noProof/>
             </w:rPr>
           </w:pPr>
-          <w:hyperlink w:anchor="_Toc412834012" w:history="1">
+          <w:hyperlink w:anchor="_Toc412886534" w:history="1">
             <w:r>
               <w:rPr>
                 <w:rStyle w:val="Hipervnculo"/>
@@ -2891,7 +2891,7 @@
                 <w:noProof/>
                 <w:webHidden/>
               </w:rPr>
-              <w:instrText xml:space="preserve"> PAGEREF _Toc412834012 \h </w:instrText>
+              <w:instrText xml:space="preserve"> PAGEREF _Toc412886534 \h </w:instrText>
             </w:r>
             <w:r>
               <w:rPr>
@@ -2911,7 +2911,7 @@
                 <w:noProof/>
                 <w:webHidden/>
               </w:rPr>
-              <w:t>23</w:t>
+              <w:t>24</w:t>
             </w:r>
             <w:r>
               <w:rPr>
@@ -2933,7 +2933,7 @@
               <w:noProof/>
             </w:rPr>
           </w:pPr>
-          <w:hyperlink w:anchor="_Toc412834013" w:history="1">
+          <w:hyperlink w:anchor="_Toc412886535" w:history="1">
             <w:r>
               <w:rPr>
                 <w:rStyle w:val="Hipervnculo"/>
@@ -2975,7 +2975,7 @@
                 <w:noProof/>
                 <w:webHidden/>
               </w:rPr>
-              <w:instrText xml:space="preserve"> PAGEREF _Toc412834013 \h </w:instrText>
+              <w:instrText xml:space="preserve"> PAGEREF _Toc412886535 \h </w:instrText>
             </w:r>
             <w:r>
               <w:rPr>
@@ -2995,7 +2995,7 @@
                 <w:noProof/>
                 <w:webHidden/>
               </w:rPr>
-              <w:t>24</w:t>
+              <w:t>25</w:t>
             </w:r>
             <w:r>
               <w:rPr>
@@ -3017,7 +3017,7 @@
               <w:noProof/>
             </w:rPr>
           </w:pPr>
-          <w:hyperlink w:anchor="_Toc412834014" w:history="1">
+          <w:hyperlink w:anchor="_Toc412886536" w:history="1">
             <w:r>
               <w:rPr>
                 <w:rStyle w:val="Hipervnculo"/>
@@ -3059,7 +3059,7 @@
                 <w:noProof/>
                 <w:webHidden/>
               </w:rPr>
-              <w:instrText xml:space="preserve"> PAGEREF _Toc412834014 \h </w:instrText>
+              <w:instrText xml:space="preserve"> PAGEREF _Toc412886536 \h </w:instrText>
             </w:r>
             <w:r>
               <w:rPr>
@@ -3079,7 +3079,7 @@
                 <w:noProof/>
                 <w:webHidden/>
               </w:rPr>
-              <w:t>24</w:t>
+              <w:t>25</w:t>
             </w:r>
             <w:r>
               <w:rPr>
@@ -3101,7 +3101,7 @@
               <w:noProof/>
             </w:rPr>
           </w:pPr>
-          <w:hyperlink w:anchor="_Toc412834015" w:history="1">
+          <w:hyperlink w:anchor="_Toc412886537" w:history="1">
             <w:r>
               <w:rPr>
                 <w:rStyle w:val="Hipervnculo"/>
@@ -3143,7 +3143,7 @@
                 <w:noProof/>
                 <w:webHidden/>
               </w:rPr>
-              <w:instrText xml:space="preserve"> PAGEREF _Toc412834015 \h </w:instrText>
+              <w:instrText xml:space="preserve"> PAGEREF _Toc412886537 \h </w:instrText>
             </w:r>
             <w:r>
               <w:rPr>
@@ -3163,7 +3163,7 @@
                 <w:noProof/>
                 <w:webHidden/>
               </w:rPr>
-              <w:t>25</w:t>
+              <w:t>26</w:t>
             </w:r>
             <w:r>
               <w:rPr>
@@ -3185,7 +3185,7 @@
               <w:noProof/>
             </w:rPr>
           </w:pPr>
-          <w:hyperlink w:anchor="_Toc412834016" w:history="1">
+          <w:hyperlink w:anchor="_Toc412886538" w:history="1">
             <w:r>
               <w:rPr>
                 <w:rStyle w:val="Hipervnculo"/>
@@ -3227,7 +3227,7 @@
                 <w:noProof/>
                 <w:webHidden/>
               </w:rPr>
-              <w:instrText xml:space="preserve"> PAGEREF _Toc412834016 \h </w:instrText>
+              <w:instrText xml:space="preserve"> PAGEREF _Toc412886538 \h </w:instrText>
             </w:r>
             <w:r>
               <w:rPr>
@@ -3247,7 +3247,7 @@
                 <w:noProof/>
                 <w:webHidden/>
               </w:rPr>
-              <w:t>25</w:t>
+              <w:t>26</w:t>
             </w:r>
             <w:r>
               <w:rPr>
@@ -3269,7 +3269,7 @@
               <w:noProof/>
             </w:rPr>
           </w:pPr>
-          <w:hyperlink w:anchor="_Toc412834017" w:history="1">
+          <w:hyperlink w:anchor="_Toc412886539" w:history="1">
             <w:r>
               <w:rPr>
                 <w:rStyle w:val="Hipervnculo"/>
@@ -3311,7 +3311,7 @@
                 <w:noProof/>
                 <w:webHidden/>
               </w:rPr>
-              <w:instrText xml:space="preserve"> PAGEREF _Toc412834017 \h </w:instrText>
+              <w:instrText xml:space="preserve"> PAGEREF _Toc412886539 \h </w:instrText>
             </w:r>
             <w:r>
               <w:rPr>
@@ -3331,7 +3331,7 @@
                 <w:noProof/>
                 <w:webHidden/>
               </w:rPr>
-              <w:t>25</w:t>
+              <w:t>26</w:t>
             </w:r>
             <w:r>
               <w:rPr>
@@ -3353,7 +3353,7 @@
               <w:noProof/>
             </w:rPr>
           </w:pPr>
-          <w:hyperlink w:anchor="_Toc412834018" w:history="1">
+          <w:hyperlink w:anchor="_Toc412886540" w:history="1">
             <w:r>
               <w:rPr>
                 <w:rStyle w:val="Hipervnculo"/>
@@ -3395,7 +3395,7 @@
                 <w:noProof/>
                 <w:webHidden/>
               </w:rPr>
-              <w:instrText xml:space="preserve"> PAGEREF _Toc412834018 \h </w:instrText>
+              <w:instrText xml:space="preserve"> PAGEREF _Toc412886540 \h </w:instrText>
             </w:r>
             <w:r>
               <w:rPr>
@@ -3415,7 +3415,7 @@
                 <w:noProof/>
                 <w:webHidden/>
               </w:rPr>
-              <w:t>25</w:t>
+              <w:t>26</w:t>
             </w:r>
             <w:r>
               <w:rPr>
@@ -3437,7 +3437,7 @@
               <w:noProof/>
             </w:rPr>
           </w:pPr>
-          <w:hyperlink w:anchor="_Toc412834019" w:history="1">
+          <w:hyperlink w:anchor="_Toc412886541" w:history="1">
             <w:r>
               <w:rPr>
                 <w:rStyle w:val="Hipervnculo"/>
@@ -3479,7 +3479,7 @@
                 <w:noProof/>
                 <w:webHidden/>
               </w:rPr>
-              <w:instrText xml:space="preserve"> PAGEREF _Toc412834019 \h </w:instrText>
+              <w:instrText xml:space="preserve"> PAGEREF _Toc412886541 \h </w:instrText>
             </w:r>
             <w:r>
               <w:rPr>
@@ -3499,7 +3499,7 @@
                 <w:noProof/>
                 <w:webHidden/>
               </w:rPr>
-              <w:t>26</w:t>
+              <w:t>27</w:t>
             </w:r>
             <w:r>
               <w:rPr>
@@ -3521,7 +3521,7 @@
               <w:noProof/>
             </w:rPr>
           </w:pPr>
-          <w:hyperlink w:anchor="_Toc412834020" w:history="1">
+          <w:hyperlink w:anchor="_Toc412886542" w:history="1">
             <w:r>
               <w:rPr>
                 <w:rStyle w:val="Hipervnculo"/>
@@ -3563,7 +3563,7 @@
                 <w:noProof/>
                 <w:webHidden/>
               </w:rPr>
-              <w:instrText xml:space="preserve"> PAGEREF _Toc412834020 \h </w:instrText>
+              <w:instrText xml:space="preserve"> PAGEREF _Toc412886542 \h </w:instrText>
             </w:r>
             <w:r>
               <w:rPr>
@@ -3583,7 +3583,7 @@
                 <w:noProof/>
                 <w:webHidden/>
               </w:rPr>
-              <w:t>26</w:t>
+              <w:t>27</w:t>
             </w:r>
             <w:r>
               <w:rPr>
@@ -3605,7 +3605,7 @@
               <w:noProof/>
             </w:rPr>
           </w:pPr>
-          <w:hyperlink w:anchor="_Toc412834021" w:history="1">
+          <w:hyperlink w:anchor="_Toc412886543" w:history="1">
             <w:r>
               <w:rPr>
                 <w:rStyle w:val="Hipervnculo"/>
@@ -3647,7 +3647,7 @@
                 <w:noProof/>
                 <w:webHidden/>
               </w:rPr>
-              <w:instrText xml:space="preserve"> PAGEREF _Toc412834021 \h </w:instrText>
+              <w:instrText xml:space="preserve"> PAGEREF _Toc412886543 \h </w:instrText>
             </w:r>
             <w:r>
               <w:rPr>
@@ -3667,7 +3667,7 @@
                 <w:noProof/>
                 <w:webHidden/>
               </w:rPr>
-              <w:t>26</w:t>
+              <w:t>27</w:t>
             </w:r>
             <w:r>
               <w:rPr>
@@ -3689,7 +3689,7 @@
               <w:noProof/>
             </w:rPr>
           </w:pPr>
-          <w:hyperlink w:anchor="_Toc412834022" w:history="1">
+          <w:hyperlink w:anchor="_Toc412886544" w:history="1">
             <w:r>
               <w:rPr>
                 <w:rStyle w:val="Hipervnculo"/>
@@ -3729,7 +3729,7 @@
                 <w:noProof/>
                 <w:webHidden/>
               </w:rPr>
-              <w:instrText xml:space="preserve"> PAGEREF _Toc412834022 \h </w:instrText>
+              <w:instrText xml:space="preserve"> PAGEREF _Toc412886544 \h </w:instrText>
             </w:r>
             <w:r>
               <w:rPr>
@@ -3749,7 +3749,7 @@
                 <w:noProof/>
                 <w:webHidden/>
               </w:rPr>
-              <w:t>26</w:t>
+              <w:t>27</w:t>
             </w:r>
             <w:r>
               <w:rPr>
@@ -3771,7 +3771,7 @@
               <w:noProof/>
             </w:rPr>
           </w:pPr>
-          <w:hyperlink w:anchor="_Toc412834023" w:history="1">
+          <w:hyperlink w:anchor="_Toc412886545" w:history="1">
             <w:r>
               <w:rPr>
                 <w:rStyle w:val="Hipervnculo"/>
@@ -3811,7 +3811,7 @@
                 <w:noProof/>
                 <w:webHidden/>
               </w:rPr>
-              <w:instrText xml:space="preserve"> PAGEREF _Toc412834023 \h </w:instrText>
+              <w:instrText xml:space="preserve"> PAGEREF _Toc412886545 \h </w:instrText>
             </w:r>
             <w:r>
               <w:rPr>
@@ -3831,7 +3831,7 @@
                 <w:noProof/>
                 <w:webHidden/>
               </w:rPr>
-              <w:t>27</w:t>
+              <w:t>28</w:t>
             </w:r>
             <w:r>
               <w:rPr>
@@ -3853,7 +3853,7 @@
               <w:noProof/>
             </w:rPr>
           </w:pPr>
-          <w:hyperlink w:anchor="_Toc412834024" w:history="1">
+          <w:hyperlink w:anchor="_Toc412886546" w:history="1">
             <w:r>
               <w:rPr>
                 <w:rStyle w:val="Hipervnculo"/>
@@ -3894,7 +3894,7 @@
                 <w:noProof/>
                 <w:webHidden/>
               </w:rPr>
-              <w:instrText xml:space="preserve"> PAGEREF _Toc412834024 \h </w:instrText>
+              <w:instrText xml:space="preserve"> PAGEREF _Toc412886546 \h </w:instrText>
             </w:r>
             <w:r>
               <w:rPr>
@@ -3914,7 +3914,7 @@
                 <w:noProof/>
                 <w:webHidden/>
               </w:rPr>
-              <w:t>29</w:t>
+              <w:t>30</w:t>
             </w:r>
             <w:r>
               <w:rPr>
@@ -3936,7 +3936,7 @@
               <w:noProof/>
             </w:rPr>
           </w:pPr>
-          <w:hyperlink w:anchor="_Toc412834025" w:history="1">
+          <w:hyperlink w:anchor="_Toc412886547" w:history="1">
             <w:r>
               <w:rPr>
                 <w:rStyle w:val="Hipervnculo"/>
@@ -3976,7 +3976,7 @@
                 <w:noProof/>
                 <w:webHidden/>
               </w:rPr>
-              <w:instrText xml:space="preserve"> PAGEREF _Toc412834025 \h </w:instrText>
+              <w:instrText xml:space="preserve"> PAGEREF _Toc412886547 \h </w:instrText>
             </w:r>
             <w:r>
               <w:rPr>
@@ -3996,7 +3996,7 @@
                 <w:noProof/>
                 <w:webHidden/>
               </w:rPr>
-              <w:t>29</w:t>
+              <w:t>30</w:t>
             </w:r>
             <w:r>
               <w:rPr>
@@ -4018,7 +4018,7 @@
               <w:noProof/>
             </w:rPr>
           </w:pPr>
-          <w:hyperlink w:anchor="_Toc412834026" w:history="1">
+          <w:hyperlink w:anchor="_Toc412886548" w:history="1">
             <w:r>
               <w:rPr>
                 <w:rStyle w:val="Hipervnculo"/>
@@ -4058,7 +4058,7 @@
                 <w:noProof/>
                 <w:webHidden/>
               </w:rPr>
-              <w:instrText xml:space="preserve"> PAGEREF _Toc412834026 \h </w:instrText>
+              <w:instrText xml:space="preserve"> PAGEREF _Toc412886548 \h </w:instrText>
             </w:r>
             <w:r>
               <w:rPr>
@@ -4078,7 +4078,7 @@
                 <w:noProof/>
                 <w:webHidden/>
               </w:rPr>
-              <w:t>29</w:t>
+              <w:t>30</w:t>
             </w:r>
             <w:r>
               <w:rPr>
@@ -4100,7 +4100,7 @@
               <w:noProof/>
             </w:rPr>
           </w:pPr>
-          <w:hyperlink w:anchor="_Toc412834027" w:history="1">
+          <w:hyperlink w:anchor="_Toc412886549" w:history="1">
             <w:r>
               <w:rPr>
                 <w:rStyle w:val="Hipervnculo"/>
@@ -4140,7 +4140,7 @@
                 <w:noProof/>
                 <w:webHidden/>
               </w:rPr>
-              <w:instrText xml:space="preserve"> PAGEREF _Toc412834027 \h </w:instrText>
+              <w:instrText xml:space="preserve"> PAGEREF _Toc412886549 \h </w:instrText>
             </w:r>
             <w:r>
               <w:rPr>
@@ -4160,7 +4160,7 @@
                 <w:noProof/>
                 <w:webHidden/>
               </w:rPr>
-              <w:t>30</w:t>
+              <w:t>31</w:t>
             </w:r>
             <w:r>
               <w:rPr>
@@ -4182,7 +4182,7 @@
               <w:noProof/>
             </w:rPr>
           </w:pPr>
-          <w:hyperlink w:anchor="_Toc412834028" w:history="1">
+          <w:hyperlink w:anchor="_Toc412886550" w:history="1">
             <w:r>
               <w:rPr>
                 <w:rStyle w:val="Hipervnculo"/>
@@ -4222,7 +4222,7 @@
                 <w:noProof/>
                 <w:webHidden/>
               </w:rPr>
-              <w:instrText xml:space="preserve"> PAGEREF _Toc412834028 \h </w:instrText>
+              <w:instrText xml:space="preserve"> PAGEREF _Toc412886550 \h </w:instrText>
             </w:r>
             <w:r>
               <w:rPr>
@@ -4242,7 +4242,7 @@
                 <w:noProof/>
                 <w:webHidden/>
               </w:rPr>
-              <w:t>32</w:t>
+              <w:t>33</w:t>
             </w:r>
             <w:r>
               <w:rPr>
@@ -4264,7 +4264,7 @@
               <w:noProof/>
             </w:rPr>
           </w:pPr>
-          <w:hyperlink w:anchor="_Toc412834029" w:history="1">
+          <w:hyperlink w:anchor="_Toc412886551" w:history="1">
             <w:r>
               <w:rPr>
                 <w:rStyle w:val="Hipervnculo"/>
@@ -4305,7 +4305,7 @@
                 <w:noProof/>
                 <w:webHidden/>
               </w:rPr>
-              <w:instrText xml:space="preserve"> PAGEREF _Toc412834029 \h </w:instrText>
+              <w:instrText xml:space="preserve"> PAGEREF _Toc412886551 \h </w:instrText>
             </w:r>
             <w:r>
               <w:rPr>
@@ -4325,7 +4325,7 @@
                 <w:noProof/>
                 <w:webHidden/>
               </w:rPr>
-              <w:t>35</w:t>
+              <w:t>36</w:t>
             </w:r>
             <w:r>
               <w:rPr>
@@ -4347,7 +4347,7 @@
               <w:noProof/>
             </w:rPr>
           </w:pPr>
-          <w:hyperlink w:anchor="_Toc412834030" w:history="1">
+          <w:hyperlink w:anchor="_Toc412886552" w:history="1">
             <w:r>
               <w:rPr>
                 <w:rStyle w:val="Hipervnculo"/>
@@ -4388,7 +4388,7 @@
                 <w:noProof/>
                 <w:webHidden/>
               </w:rPr>
-              <w:instrText xml:space="preserve"> PAGEREF _Toc412834030 \h </w:instrText>
+              <w:instrText xml:space="preserve"> PAGEREF _Toc412886552 \h </w:instrText>
             </w:r>
             <w:r>
               <w:rPr>
@@ -4408,7 +4408,7 @@
                 <w:noProof/>
                 <w:webHidden/>
               </w:rPr>
-              <w:t>35</w:t>
+              <w:t>36</w:t>
             </w:r>
             <w:r>
               <w:rPr>
@@ -4430,7 +4430,7 @@
               <w:noProof/>
             </w:rPr>
           </w:pPr>
-          <w:hyperlink w:anchor="_Toc412834031" w:history="1">
+          <w:hyperlink w:anchor="_Toc412886553" w:history="1">
             <w:r>
               <w:rPr>
                 <w:rStyle w:val="Hipervnculo"/>
@@ -4471,7 +4471,7 @@
                 <w:noProof/>
                 <w:webHidden/>
               </w:rPr>
-              <w:instrText xml:space="preserve"> PAGEREF _Toc412834031 \h </w:instrText>
+              <w:instrText xml:space="preserve"> PAGEREF _Toc412886553 \h </w:instrText>
             </w:r>
             <w:r>
               <w:rPr>
@@ -4491,7 +4491,7 @@
                 <w:noProof/>
                 <w:webHidden/>
               </w:rPr>
-              <w:t>36</w:t>
+              <w:t>37</w:t>
             </w:r>
             <w:r>
               <w:rPr>
@@ -4534,20 +4534,20 @@
       <w:pPr>
         <w:pStyle w:val="Ttulo1"/>
       </w:pPr>
-      <w:bookmarkStart w:id="0" w:name="_Toc412833985"/>
-      <w:bookmarkStart w:id="1" w:name="_Toc386832128"/>
+      <w:bookmarkStart w:id="0" w:name="_Toc386832128"/>
+      <w:bookmarkStart w:id="1" w:name="_Toc412886507"/>
       <w:r>
         <w:lastRenderedPageBreak/>
         <w:t>Introducción</w:t>
       </w:r>
-      <w:bookmarkEnd w:id="0"/>
+      <w:bookmarkEnd w:id="1"/>
     </w:p>
     <w:p/>
     <w:p>
       <w:pPr>
         <w:pStyle w:val="Ttulo2"/>
       </w:pPr>
-      <w:bookmarkStart w:id="2" w:name="_Toc412833986"/>
+      <w:bookmarkStart w:id="2" w:name="_Toc412886508"/>
       <w:r>
         <w:t xml:space="preserve">Motivación y </w:t>
       </w:r>
@@ -4829,7 +4829,7 @@
         <w:pStyle w:val="Ttulo2"/>
         <w:jc w:val="both"/>
       </w:pPr>
-      <w:bookmarkStart w:id="3" w:name="_Toc412833987"/>
+      <w:bookmarkStart w:id="3" w:name="_Toc412886509"/>
       <w:r>
         <w:t>Objetivos</w:t>
       </w:r>
@@ -4971,7 +4971,7 @@
         <w:pStyle w:val="Ttulo2"/>
         <w:jc w:val="both"/>
       </w:pPr>
-      <w:bookmarkStart w:id="4" w:name="_Toc412833988"/>
+      <w:bookmarkStart w:id="4" w:name="_Toc412886510"/>
       <w:r>
         <w:t>Resultados esperados</w:t>
       </w:r>
@@ -5021,7 +5021,7 @@
         <w:pStyle w:val="Ttulo2"/>
         <w:jc w:val="both"/>
       </w:pPr>
-      <w:bookmarkStart w:id="5" w:name="_Toc412833989"/>
+      <w:bookmarkStart w:id="5" w:name="_Toc412886511"/>
       <w:r>
         <w:t>Resultados alcanzados</w:t>
       </w:r>
@@ -5042,7 +5042,7 @@
         <w:pStyle w:val="Ttulo2"/>
         <w:jc w:val="both"/>
       </w:pPr>
-      <w:bookmarkStart w:id="6" w:name="_Toc412833990"/>
+      <w:bookmarkStart w:id="6" w:name="_Toc412886512"/>
       <w:r>
         <w:t>Gestión del proyecto</w:t>
       </w:r>
@@ -5052,10 +5052,291 @@
       <w:pPr>
         <w:jc w:val="both"/>
       </w:pPr>
-    </w:p>
-    <w:p>
-      <w:pPr>
-        <w:jc w:val="both"/>
+      <w:r>
+        <w:t xml:space="preserve">La gestión del proyecto se divide en cuatro etapas y una </w:t>
+      </w:r>
+      <w:r>
+        <w:t xml:space="preserve">quinta </w:t>
+      </w:r>
+      <w:r>
+        <w:t xml:space="preserve">etapa transversal a las anteriores: </w:t>
+      </w:r>
+    </w:p>
+    <w:p>
+      <w:pPr>
+        <w:jc w:val="both"/>
+        <w:rPr>
+          <w:b/>
+        </w:rPr>
+      </w:pPr>
+      <w:r>
+        <w:rPr>
+          <w:b/>
+        </w:rPr>
+        <w:t>Estado del arte:</w:t>
+      </w:r>
+      <w:r>
+        <w:rPr>
+          <w:b/>
+        </w:rPr>
+        <w:t xml:space="preserve"> </w:t>
+      </w:r>
+      <w:r>
+        <w:t>E</w:t>
+      </w:r>
+      <w:r>
+        <w:t>n e</w:t>
+      </w:r>
+      <w:r>
+        <w:t xml:space="preserve">sta etapa </w:t>
+      </w:r>
+      <w:r>
+        <w:t>se realiza el estudio de la tesis de maestría de Raquel Sosa</w:t>
+      </w:r>
+      <w:r>
+        <w:t xml:space="preserve">. El estudio de la PGE y de los estándares y tecnologías necesarios para el desarrollo del proyecto.   </w:t>
+      </w:r>
+      <w:r>
+        <w:t xml:space="preserve"> </w:t>
+      </w:r>
+      <w:r>
+        <w:rPr>
+          <w:b/>
+        </w:rPr>
+        <w:t xml:space="preserve">  </w:t>
+      </w:r>
+    </w:p>
+    <w:p>
+      <w:pPr>
+        <w:jc w:val="both"/>
+        <w:rPr>
+          <w:b/>
+        </w:rPr>
+      </w:pPr>
+      <w:r>
+        <w:rPr>
+          <w:b/>
+        </w:rPr>
+        <w:t xml:space="preserve"> Análisis:</w:t>
+      </w:r>
+      <w:r>
+        <w:rPr>
+          <w:b/>
+        </w:rPr>
+        <w:t xml:space="preserve"> </w:t>
+      </w:r>
+      <w:r>
+        <w:t>E</w:t>
+      </w:r>
+      <w:r>
+        <w:t>n e</w:t>
+      </w:r>
+      <w:r>
+        <w:t xml:space="preserve">sta etapa </w:t>
+      </w:r>
+      <w:r>
+        <w:t xml:space="preserve">se analiza la integración de la PGE con los servicios GIS mediante los escenarios de integración definidos en la tesis de maestría y la aplicación de los CTPs.  </w:t>
+      </w:r>
+    </w:p>
+    <w:p>
+      <w:pPr>
+        <w:jc w:val="both"/>
+        <w:rPr>
+          <w:b/>
+        </w:rPr>
+      </w:pPr>
+      <w:r>
+        <w:rPr>
+          <w:b/>
+        </w:rPr>
+        <w:t>Diseño:</w:t>
+      </w:r>
+      <w:r>
+        <w:rPr>
+          <w:b/>
+        </w:rPr>
+        <w:t xml:space="preserve"> </w:t>
+      </w:r>
+      <w:r>
+        <w:t xml:space="preserve">Diseño de la arquitectura propuesta </w:t>
+      </w:r>
+      <w:r>
+        <w:t xml:space="preserve">e implementación de un </w:t>
+      </w:r>
+      <w:r>
+        <w:t xml:space="preserve">prototipo para evaluar su viabilidad. Diseño de un caso de estudio </w:t>
+      </w:r>
+      <w:r>
+        <w:t xml:space="preserve">que aplica los escenarios sobre el desarrollo a implementar. </w:t>
+      </w:r>
+    </w:p>
+    <w:p>
+      <w:pPr>
+        <w:jc w:val="both"/>
+        <w:rPr>
+          <w:b/>
+        </w:rPr>
+      </w:pPr>
+      <w:r>
+        <w:rPr>
+          <w:b/>
+        </w:rPr>
+        <w:t xml:space="preserve"> Implementación: </w:t>
+      </w:r>
+      <w:r>
+        <w:t>Implementación de los CTPs</w:t>
+      </w:r>
+      <w:r>
+        <w:t xml:space="preserve"> y de </w:t>
+      </w:r>
+      <w:r>
+        <w:t>un simulador de PGE</w:t>
+      </w:r>
+      <w:r>
+        <w:t xml:space="preserve">, necesario para la integración. Implementación del caso de estudio. </w:t>
+      </w:r>
+    </w:p>
+    <w:p>
+      <w:pPr>
+        <w:jc w:val="both"/>
+      </w:pPr>
+      <w:r>
+        <w:rPr>
+          <w:b/>
+        </w:rPr>
+        <w:t xml:space="preserve"> Documentación:</w:t>
+      </w:r>
+      <w:r>
+        <w:rPr>
+          <w:b/>
+        </w:rPr>
+        <w:t xml:space="preserve"> </w:t>
+      </w:r>
+      <w:r>
+        <w:t xml:space="preserve">Esta etapa trata de la documentación </w:t>
+      </w:r>
+      <w:r>
+        <w:t xml:space="preserve">generada durante todo el proyecto. </w:t>
+      </w:r>
+      <w:r>
+        <w:t xml:space="preserve"> </w:t>
+      </w:r>
+    </w:p>
+    <w:p>
+      <w:pPr>
+        <w:jc w:val="both"/>
+      </w:pPr>
+      <w:r>
+        <w:rPr>
+          <w:noProof/>
+        </w:rPr>
+        <w:lastRenderedPageBreak/>
+        <w:drawing>
+          <wp:inline distT="0" distB="0" distL="0" distR="0">
+            <wp:extent cx="5400040" cy="3272790"/>
+            <wp:effectExtent l="19050" t="0" r="0" b="0"/>
+            <wp:docPr id="11" name="10 Imagen" descr="DiagramaGestionProyecto.jpg"/>
+            <wp:cNvGraphicFramePr>
+              <a:graphicFrameLocks xmlns:a="http://schemas.openxmlformats.org/drawingml/2006/main" noChangeAspect="1"/>
+            </wp:cNvGraphicFramePr>
+            <a:graphic xmlns:a="http://schemas.openxmlformats.org/drawingml/2006/main">
+              <a:graphicData uri="http://schemas.openxmlformats.org/drawingml/2006/picture">
+                <pic:pic xmlns:pic="http://schemas.openxmlformats.org/drawingml/2006/picture">
+                  <pic:nvPicPr>
+                    <pic:cNvPr id="0" name="DiagramaGestionProyecto.jpg"/>
+                    <pic:cNvPicPr/>
+                  </pic:nvPicPr>
+                  <pic:blipFill>
+                    <a:blip r:embed="rId8"/>
+                    <a:stretch>
+                      <a:fillRect/>
+                    </a:stretch>
+                  </pic:blipFill>
+                  <pic:spPr>
+                    <a:xfrm>
+                      <a:off x="0" y="0"/>
+                      <a:ext cx="5400040" cy="3272790"/>
+                    </a:xfrm>
+                    <a:prstGeom prst="rect">
+                      <a:avLst/>
+                    </a:prstGeom>
+                  </pic:spPr>
+                </pic:pic>
+              </a:graphicData>
+            </a:graphic>
+          </wp:inline>
+        </w:drawing>
+      </w:r>
+    </w:p>
+    <w:p>
+      <w:pPr>
+        <w:jc w:val="center"/>
+        <w:rPr>
+          <w:b/>
+          <w:sz w:val="20"/>
+          <w:szCs w:val="20"/>
+        </w:rPr>
+      </w:pPr>
+      <w:r>
+        <w:rPr>
+          <w:b/>
+          <w:sz w:val="20"/>
+          <w:szCs w:val="20"/>
+        </w:rPr>
+        <w:t xml:space="preserve">Figura </w:t>
+      </w:r>
+      <w:r>
+        <w:rPr>
+          <w:b/>
+          <w:sz w:val="20"/>
+          <w:szCs w:val="20"/>
+        </w:rPr>
+        <w:t>1</w:t>
+      </w:r>
+      <w:r>
+        <w:rPr>
+          <w:b/>
+          <w:sz w:val="20"/>
+          <w:szCs w:val="20"/>
+        </w:rPr>
+        <w:t>.1</w:t>
+      </w:r>
+      <w:r>
+        <w:rPr>
+          <w:b/>
+          <w:sz w:val="20"/>
+          <w:szCs w:val="20"/>
+        </w:rPr>
+        <w:t xml:space="preserve"> </w:t>
+      </w:r>
+      <w:r>
+        <w:rPr>
+          <w:b/>
+          <w:sz w:val="20"/>
+          <w:szCs w:val="20"/>
+        </w:rPr>
+        <w:t>–</w:t>
+      </w:r>
+      <w:r>
+        <w:rPr>
+          <w:b/>
+          <w:sz w:val="20"/>
+          <w:szCs w:val="20"/>
+        </w:rPr>
+        <w:t xml:space="preserve"> </w:t>
+      </w:r>
+      <w:r>
+        <w:rPr>
+          <w:b/>
+          <w:sz w:val="20"/>
+          <w:szCs w:val="20"/>
+        </w:rPr>
+        <w:t>Diagrama de Gestión de Proyecto</w:t>
+      </w:r>
+    </w:p>
+    <w:p>
+      <w:pPr>
+        <w:jc w:val="center"/>
       </w:pPr>
     </w:p>
     <w:p>
@@ -5063,7 +5344,7 @@
         <w:pStyle w:val="Ttulo2"/>
         <w:jc w:val="both"/>
       </w:pPr>
-      <w:bookmarkStart w:id="7" w:name="_Toc412833991"/>
+      <w:bookmarkStart w:id="7" w:name="_Toc412886513"/>
       <w:r>
         <w:t>Organización</w:t>
       </w:r>
@@ -5108,12 +5389,12 @@
         <w:pStyle w:val="Ttulo1"/>
         <w:jc w:val="both"/>
       </w:pPr>
-      <w:bookmarkStart w:id="8" w:name="_Toc412833992"/>
+      <w:bookmarkStart w:id="8" w:name="_Toc412886514"/>
       <w:r>
         <w:lastRenderedPageBreak/>
         <w:t>Marco de trabajo.</w:t>
       </w:r>
-      <w:bookmarkEnd w:id="1"/>
+      <w:bookmarkEnd w:id="0"/>
       <w:bookmarkEnd w:id="8"/>
     </w:p>
     <w:p>
@@ -5140,7 +5421,7 @@
         <w:pStyle w:val="Ttulo2"/>
         <w:jc w:val="both"/>
       </w:pPr>
-      <w:bookmarkStart w:id="9" w:name="_Toc412833993"/>
+      <w:bookmarkStart w:id="9" w:name="_Toc412886515"/>
       <w:r>
         <w:t>Web Services Geográficos</w:t>
       </w:r>
@@ -5205,7 +5486,7 @@
         <w:pStyle w:val="Ttulo3"/>
         <w:jc w:val="both"/>
       </w:pPr>
-      <w:bookmarkStart w:id="10" w:name="_Toc412833994"/>
+      <w:bookmarkStart w:id="10" w:name="_Toc412886516"/>
       <w:r>
         <w:t>WMS</w:t>
       </w:r>
@@ -5382,7 +5663,7 @@
         <w:jc w:val="both"/>
       </w:pPr>
       <w:bookmarkStart w:id="11" w:name="_Toc386832131"/>
-      <w:bookmarkStart w:id="12" w:name="_Toc412833995"/>
+      <w:bookmarkStart w:id="12" w:name="_Toc412886517"/>
       <w:r>
         <w:t>W</w:t>
       </w:r>
@@ -5975,7 +6256,7 @@
         <w:pStyle w:val="Ttulo2"/>
         <w:jc w:val="both"/>
       </w:pPr>
-      <w:bookmarkStart w:id="13" w:name="_Toc412833996"/>
+      <w:bookmarkStart w:id="13" w:name="_Toc412886518"/>
       <w:r>
         <w:t>Estándares SOA</w:t>
       </w:r>
@@ -5990,7 +6271,7 @@
         <w:pStyle w:val="Ttulo3"/>
         <w:jc w:val="both"/>
       </w:pPr>
-      <w:bookmarkStart w:id="14" w:name="_Toc412833997"/>
+      <w:bookmarkStart w:id="14" w:name="_Toc412886519"/>
       <w:r>
         <w:t>SOAP</w:t>
       </w:r>
@@ -6043,7 +6324,7 @@
         <w:jc w:val="both"/>
       </w:pPr>
       <w:bookmarkStart w:id="15" w:name="_Toc386832129"/>
-      <w:bookmarkStart w:id="16" w:name="_Toc412833998"/>
+      <w:bookmarkStart w:id="16" w:name="_Toc412886520"/>
       <w:r>
         <w:t>REST</w:t>
       </w:r>
@@ -6096,6 +6377,9 @@
         <w:t>. La información de las sesiones son almacenadas enteramente en el cliente. Esto también mejora la visibilidad, confiabilidad y escalabilidad del servicio</w:t>
       </w:r>
       <w:r>
+        <w:t xml:space="preserve"> </w:t>
+      </w:r>
+      <w:r>
         <w:t>[8]</w:t>
       </w:r>
       <w:r>
@@ -6232,7 +6516,7 @@
         <w:pStyle w:val="Ttulo3"/>
         <w:jc w:val="both"/>
       </w:pPr>
-      <w:bookmarkStart w:id="17" w:name="_Toc412833999"/>
+      <w:bookmarkStart w:id="17" w:name="_Toc412886521"/>
       <w:r>
         <w:t>WS-SECURITY</w:t>
       </w:r>
@@ -6425,7 +6709,7 @@
       <w:pPr>
         <w:pStyle w:val="Ttulo3"/>
       </w:pPr>
-      <w:bookmarkStart w:id="18" w:name="_Toc412834000"/>
+      <w:bookmarkStart w:id="18" w:name="_Toc412886522"/>
       <w:r>
         <w:t>WS-ADDRESSING</w:t>
       </w:r>
@@ -6483,32 +6767,13 @@
         <w:t>Básicamente</w:t>
       </w:r>
       <w:r>
-        <w:t xml:space="preserve"> se definen dos tipos de elementos  que se incluyen en mensajes SOAP : </w:t>
-      </w:r>
-    </w:p>
-    <w:p>
-      <w:pPr>
-        <w:jc w:val="both"/>
-      </w:pPr>
-      <w:r>
-        <w:t xml:space="preserve">Endpoint References : </w:t>
-      </w:r>
-      <w:r>
-        <w:t xml:space="preserve"> Identifican el punto donde son dirigidos los mensajes. </w:t>
-      </w:r>
-      <w:r>
-        <w:t xml:space="preserve"> </w:t>
-      </w:r>
-    </w:p>
-    <w:p>
-      <w:pPr>
-        <w:jc w:val="both"/>
-      </w:pPr>
-      <w:r>
-        <w:t>Message Information Headers:</w:t>
-      </w:r>
-      <w:r>
-        <w:t xml:space="preserve"> Cabezales que contienen información sobre la identificación del mensaje</w:t>
+        <w:t xml:space="preserve"> se definen dos tipos de elementos  q</w:t>
+      </w:r>
+      <w:r>
+        <w:t>ue se incluyen en mensajes SOAP</w:t>
+      </w:r>
+      <w:r>
+        <w:t xml:space="preserve">: </w:t>
       </w:r>
     </w:p>
     <w:p>
@@ -6518,6 +6783,33 @@
         </w:tabs>
         <w:jc w:val="both"/>
       </w:pPr>
+      <w:r>
+        <w:rPr>
+          <w:b/>
+        </w:rPr>
+        <w:t>Endpoint References</w:t>
+      </w:r>
+      <w:r>
+        <w:rPr>
+          <w:b/>
+        </w:rPr>
+        <w:t xml:space="preserve"> [16]</w:t>
+      </w:r>
+      <w:r>
+        <w:rPr>
+          <w:b/>
+        </w:rPr>
+        <w:t>:</w:t>
+      </w:r>
+      <w:r>
+        <w:t xml:space="preserve"> </w:t>
+      </w:r>
+      <w:r>
+        <w:t xml:space="preserve"> Identifican el punto donde son dirigidos los mensajes</w:t>
+      </w:r>
+      <w:r>
+        <w:t xml:space="preserve"> y especifica las siguientes propiedades: </w:t>
+      </w:r>
     </w:p>
     <w:p>
       <w:pPr>
@@ -6528,18 +6820,12 @@
       </w:pPr>
       <w:r>
         <w:rPr>
-          <w:b/>
-        </w:rPr>
-        <w:t>Endpoint references</w:t>
-      </w:r>
-      <w:r>
-        <w:t xml:space="preserve"> </w:t>
-      </w:r>
-      <w:r>
-        <w:rPr>
-          <w:sz w:val="20"/>
-        </w:rPr>
-        <w:t>[16]</w:t>
+          <w:color w:val="1F497D" w:themeColor="text2"/>
+        </w:rPr>
+        <w:t>wsa:Address</w:t>
+      </w:r>
+      <w:r>
+        <w:t xml:space="preserve"> : Una dirección (URI) que identifica el endpoint. Puede ser una dirección de red o una dirección lógica.</w:t>
       </w:r>
     </w:p>
     <w:p>
@@ -6550,7 +6836,13 @@
         <w:jc w:val="both"/>
       </w:pPr>
       <w:r>
-        <w:t xml:space="preserve">Especifica las siguientes propiedades: </w:t>
+        <w:rPr>
+          <w:color w:val="1F497D" w:themeColor="text2"/>
+        </w:rPr>
+        <w:t>wsa:ReferenceProperties</w:t>
+      </w:r>
+      <w:r>
+        <w:t xml:space="preserve"> : Propiedades que identifican al recurso transportado. </w:t>
       </w:r>
     </w:p>
     <w:p>
@@ -6564,16 +6856,10 @@
         <w:rPr>
           <w:color w:val="1F497D" w:themeColor="text2"/>
         </w:rPr>
-        <w:t>wsa:Address</w:t>
-      </w:r>
-      <w:r>
-        <w:t xml:space="preserve"> : Una </w:t>
-      </w:r>
-      <w:r>
-        <w:t>dirección</w:t>
-      </w:r>
-      <w:r>
-        <w:t xml:space="preserve"> (URI) que identifica el endpoint. Puede ser una dirección de red o una dirección lógica.</w:t>
+        <w:t>wsa:ReferenceParameters</w:t>
+      </w:r>
+      <w:r>
+        <w:t xml:space="preserve"> : Parámetros asociados al endpoint para facilitar la interacción.</w:t>
       </w:r>
     </w:p>
     <w:p>
@@ -6587,10 +6873,10 @@
         <w:rPr>
           <w:color w:val="1F497D" w:themeColor="text2"/>
         </w:rPr>
-        <w:t>wsa:ReferenceProperties</w:t>
-      </w:r>
-      <w:r>
-        <w:t xml:space="preserve"> : Propiedades que identifican al recurso transportado. </w:t>
+        <w:t>wsa:PortType</w:t>
+      </w:r>
+      <w:r>
+        <w:t xml:space="preserve"> : Identificador (en formato QName) para el portType  del recurso transportado.</w:t>
       </w:r>
     </w:p>
     <w:p>
@@ -6604,22 +6890,75 @@
         <w:rPr>
           <w:color w:val="1F497D" w:themeColor="text2"/>
         </w:rPr>
-        <w:t>wsa:ReferenceParameters</w:t>
-      </w:r>
-      <w:r>
-        <w:t xml:space="preserve"> : </w:t>
-      </w:r>
-      <w:r>
-        <w:t>Parámetros</w:t>
-      </w:r>
-      <w:r>
-        <w:t xml:space="preserve"> asociados al endpoint para facilitar la </w:t>
-      </w:r>
-      <w:r>
-        <w:t>interacción</w:t>
-      </w:r>
-      <w:r>
-        <w:t>.</w:t>
+        <w:t>wsa:ServiceName</w:t>
+      </w:r>
+      <w:r>
+        <w:t xml:space="preserve"> : Es opcional e identifica la descripción del servicio que contiene un WSDL con la descripción del endpoint que se hace referencia.</w:t>
+      </w:r>
+    </w:p>
+    <w:p>
+      <w:pPr>
+        <w:jc w:val="both"/>
+      </w:pPr>
+      <w:r>
+        <w:rPr>
+          <w:color w:val="1F497D" w:themeColor="text2"/>
+        </w:rPr>
+        <w:t>wsa:Policiy</w:t>
+      </w:r>
+      <w:r>
+        <w:t xml:space="preserve"> : Especifica una política (policy) que es relevante para la interacción con el endpoint.</w:t>
+      </w:r>
+    </w:p>
+    <w:p>
+      <w:pPr>
+        <w:jc w:val="both"/>
+      </w:pPr>
+      <w:r>
+        <w:t xml:space="preserve"> </w:t>
+      </w:r>
+      <w:r>
+        <w:t xml:space="preserve"> </w:t>
+      </w:r>
+    </w:p>
+    <w:p>
+      <w:pPr>
+        <w:jc w:val="both"/>
+      </w:pPr>
+      <w:r>
+        <w:rPr>
+          <w:b/>
+        </w:rPr>
+        <w:lastRenderedPageBreak/>
+        <w:t>Message Information Headers</w:t>
+      </w:r>
+      <w:r>
+        <w:rPr>
+          <w:b/>
+        </w:rPr>
+        <w:t xml:space="preserve"> </w:t>
+      </w:r>
+      <w:r>
+        <w:rPr>
+          <w:b/>
+          <w:sz w:val="20"/>
+        </w:rPr>
+        <w:t>[16]</w:t>
+      </w:r>
+      <w:r>
+        <w:rPr>
+          <w:b/>
+        </w:rPr>
+        <w:t>:</w:t>
+      </w:r>
+      <w:r>
+        <w:t xml:space="preserve"> Cabezales que contienen información sobre la identificación del mensaje</w:t>
+      </w:r>
+      <w:r>
+        <w:t xml:space="preserve">. </w:t>
+      </w:r>
+      <w:r>
+        <w:t xml:space="preserve">Definen las siguientes propiedades: </w:t>
       </w:r>
     </w:p>
     <w:p>
@@ -6633,10 +6972,10 @@
         <w:rPr>
           <w:color w:val="1F497D" w:themeColor="text2"/>
         </w:rPr>
-        <w:t>wsa:PortType</w:t>
-      </w:r>
-      <w:r>
-        <w:t xml:space="preserve"> : Identificador (en formato QName) para el portType  del recurso transportado.</w:t>
+        <w:t>wsa:to</w:t>
+      </w:r>
+      <w:r>
+        <w:t xml:space="preserve">   : destino del mensaje</w:t>
       </w:r>
     </w:p>
     <w:p>
@@ -6650,22 +6989,10 @@
         <w:rPr>
           <w:color w:val="1F497D" w:themeColor="text2"/>
         </w:rPr>
-        <w:t>wsa:ServiceName</w:t>
-      </w:r>
-      <w:r>
-        <w:t xml:space="preserve"> : Es opcional e identifica la </w:t>
-      </w:r>
-      <w:r>
-        <w:t>descripción</w:t>
-      </w:r>
-      <w:r>
-        <w:t xml:space="preserve"> del servicio que contiene un WSDL con la </w:t>
-      </w:r>
-      <w:r>
-        <w:t>descripción</w:t>
-      </w:r>
-      <w:r>
-        <w:t xml:space="preserve"> del endpoint que se hace referencia.</w:t>
+        <w:t>wsa:from</w:t>
+      </w:r>
+      <w:r>
+        <w:t xml:space="preserve">  : origen del mensaje (emisor)</w:t>
       </w:r>
     </w:p>
     <w:p>
@@ -6679,11 +7006,10 @@
         <w:rPr>
           <w:color w:val="1F497D" w:themeColor="text2"/>
         </w:rPr>
-        <w:lastRenderedPageBreak/>
-        <w:t>wsa:Policiy</w:t>
-      </w:r>
-      <w:r>
-        <w:t xml:space="preserve"> : Especifica una política (policy) que es relevante para la interacción con el endpoint.</w:t>
+        <w:t>wsa:replyTo</w:t>
+      </w:r>
+      <w:r>
+        <w:t xml:space="preserve"> : contiene el endpoint al cual dirigir una respuesta.</w:t>
       </w:r>
     </w:p>
     <w:p>
@@ -6693,6 +7019,15 @@
         </w:tabs>
         <w:jc w:val="both"/>
       </w:pPr>
+      <w:r>
+        <w:rPr>
+          <w:color w:val="1F497D" w:themeColor="text2"/>
+        </w:rPr>
+        <w:t>wsa:faultTo</w:t>
+      </w:r>
+      <w:r>
+        <w:t xml:space="preserve"> : especifica el endpoint al cual se dirigen los fallos.</w:t>
+      </w:r>
     </w:p>
     <w:p>
       <w:pPr>
@@ -6702,22 +7037,25 @@
         <w:jc w:val="both"/>
       </w:pPr>
       <w:r>
-        <w:t xml:space="preserve"> </w:t>
-      </w:r>
-      <w:r>
-        <w:rPr>
-          <w:b/>
-        </w:rPr>
-        <w:t>Message Information Headers</w:t>
-      </w:r>
-      <w:r>
-        <w:t xml:space="preserve"> </w:t>
-      </w:r>
-      <w:r>
-        <w:rPr>
-          <w:sz w:val="20"/>
-        </w:rPr>
-        <w:t xml:space="preserve"> [16]</w:t>
+        <w:rPr>
+          <w:color w:val="1F497D" w:themeColor="text2"/>
+        </w:rPr>
+        <w:t>wsa:action</w:t>
+      </w:r>
+      <w:r>
+        <w:t xml:space="preserve">  :  Contiene un identificador para las </w:t>
+      </w:r>
+      <w:r>
+        <w:t>semánticas</w:t>
+      </w:r>
+      <w:r>
+        <w:t xml:space="preserve"> implicadas en el mensaje. (una </w:t>
+      </w:r>
+      <w:r>
+        <w:t>URI</w:t>
+      </w:r>
+      <w:r>
+        <w:t xml:space="preserve"> indicando una entrada, salida o mensaje de error)</w:t>
       </w:r>
     </w:p>
     <w:p>
@@ -6728,7 +7066,19 @@
         <w:jc w:val="both"/>
       </w:pPr>
       <w:r>
-        <w:t xml:space="preserve">Definen las siguientes propiedades: </w:t>
+        <w:rPr>
+          <w:color w:val="1F497D" w:themeColor="text2"/>
+        </w:rPr>
+        <w:t>wsa:messageID</w:t>
+      </w:r>
+      <w:r>
+        <w:t xml:space="preserve"> : Contiene una URI que identifica el mensaje en espacio y tiempo. No </w:t>
+      </w:r>
+      <w:r>
+        <w:t>debe</w:t>
+      </w:r>
+      <w:r>
+        <w:t xml:space="preserve"> haber dos mensajes con el mismo identificador.</w:t>
       </w:r>
     </w:p>
     <w:p>
@@ -6742,10 +7092,10 @@
         <w:rPr>
           <w:color w:val="1F497D" w:themeColor="text2"/>
         </w:rPr>
-        <w:t>wsa:to</w:t>
-      </w:r>
-      <w:r>
-        <w:t xml:space="preserve">   : destino del mensaje</w:t>
+        <w:t>wsa:relatesTo</w:t>
+      </w:r>
+      <w:r>
+        <w:t xml:space="preserve"> : Contiene un par de valores que indican como este mensaje se relaciona con otro mensaje.</w:t>
       </w:r>
     </w:p>
     <w:p>
@@ -6755,133 +7105,13 @@
         </w:tabs>
         <w:jc w:val="both"/>
       </w:pPr>
-      <w:r>
-        <w:rPr>
-          <w:color w:val="1F497D" w:themeColor="text2"/>
-        </w:rPr>
-        <w:t>wsa:from</w:t>
-      </w:r>
-      <w:r>
-        <w:t xml:space="preserve">  : origen del mensaje (emisor)</w:t>
-      </w:r>
-    </w:p>
-    <w:p>
-      <w:pPr>
-        <w:tabs>
-          <w:tab w:val="left" w:pos="2550"/>
-        </w:tabs>
-        <w:jc w:val="both"/>
-      </w:pPr>
-      <w:r>
-        <w:rPr>
-          <w:color w:val="1F497D" w:themeColor="text2"/>
-        </w:rPr>
-        <w:t>wsa:replyTo</w:t>
-      </w:r>
-      <w:r>
-        <w:t xml:space="preserve"> : contiene el endpoint al cual dirigir una respuesta.</w:t>
-      </w:r>
-    </w:p>
-    <w:p>
-      <w:pPr>
-        <w:tabs>
-          <w:tab w:val="left" w:pos="2550"/>
-        </w:tabs>
-        <w:jc w:val="both"/>
-      </w:pPr>
-      <w:r>
-        <w:rPr>
-          <w:color w:val="1F497D" w:themeColor="text2"/>
-        </w:rPr>
-        <w:t>wsa:faultTo</w:t>
-      </w:r>
-      <w:r>
-        <w:t xml:space="preserve"> : especifica el endpoint al cual se dirigen los fallos.</w:t>
-      </w:r>
-    </w:p>
-    <w:p>
-      <w:pPr>
-        <w:tabs>
-          <w:tab w:val="left" w:pos="2550"/>
-        </w:tabs>
-        <w:jc w:val="both"/>
-      </w:pPr>
-      <w:r>
-        <w:rPr>
-          <w:color w:val="1F497D" w:themeColor="text2"/>
-        </w:rPr>
-        <w:t>wsa:action</w:t>
-      </w:r>
-      <w:r>
-        <w:t xml:space="preserve">  :  Contiene un identificador para las </w:t>
-      </w:r>
-      <w:r>
-        <w:t>semánticas</w:t>
-      </w:r>
-      <w:r>
-        <w:t xml:space="preserve"> implicadas en el mensaje. (una </w:t>
-      </w:r>
-      <w:r>
-        <w:t>URI</w:t>
-      </w:r>
-      <w:r>
-        <w:t xml:space="preserve"> indicando una entrada, salida o mensaje de error)</w:t>
-      </w:r>
-    </w:p>
-    <w:p>
-      <w:pPr>
-        <w:tabs>
-          <w:tab w:val="left" w:pos="2550"/>
-        </w:tabs>
-        <w:jc w:val="both"/>
-      </w:pPr>
-      <w:r>
-        <w:rPr>
-          <w:color w:val="1F497D" w:themeColor="text2"/>
-        </w:rPr>
-        <w:t>wsa:messageID</w:t>
-      </w:r>
-      <w:r>
-        <w:t xml:space="preserve"> : Contiene una URI que identifica el mensaje en espacio y tiempo. No </w:t>
-      </w:r>
-      <w:r>
-        <w:t>debe</w:t>
-      </w:r>
-      <w:r>
-        <w:t xml:space="preserve"> haber dos mensajes con el mismo identificador.</w:t>
-      </w:r>
-    </w:p>
-    <w:p>
-      <w:pPr>
-        <w:tabs>
-          <w:tab w:val="left" w:pos="2550"/>
-        </w:tabs>
-        <w:jc w:val="both"/>
-      </w:pPr>
-      <w:r>
-        <w:rPr>
-          <w:color w:val="1F497D" w:themeColor="text2"/>
-        </w:rPr>
-        <w:t>wsa:relatesTo</w:t>
-      </w:r>
-      <w:r>
-        <w:t xml:space="preserve"> : Contiene un par de valores que indican como este mensaje se relaciona con otro mensaje.</w:t>
-      </w:r>
-    </w:p>
-    <w:p>
-      <w:pPr>
-        <w:tabs>
-          <w:tab w:val="left" w:pos="2550"/>
-        </w:tabs>
-        <w:jc w:val="both"/>
-      </w:pPr>
     </w:p>
     <w:p>
       <w:pPr>
         <w:pStyle w:val="Ttulo3"/>
         <w:jc w:val="both"/>
       </w:pPr>
-      <w:bookmarkStart w:id="19" w:name="_Toc412834001"/>
+      <w:bookmarkStart w:id="19" w:name="_Toc412886523"/>
       <w:r>
         <w:t>MTOM</w:t>
       </w:r>
@@ -6944,7 +7174,7 @@
         <w:pStyle w:val="Ttulo2"/>
         <w:jc w:val="both"/>
       </w:pPr>
-      <w:bookmarkStart w:id="20" w:name="_Toc412834002"/>
+      <w:bookmarkStart w:id="20" w:name="_Toc412886524"/>
       <w:r>
         <w:t>Tecnologías</w:t>
       </w:r>
@@ -6964,9 +7194,8 @@
         <w:jc w:val="both"/>
       </w:pPr>
       <w:bookmarkStart w:id="21" w:name="_Toc386832132"/>
-      <w:bookmarkStart w:id="22" w:name="_Toc412834003"/>
-      <w:r>
-        <w:lastRenderedPageBreak/>
+      <w:bookmarkStart w:id="22" w:name="_Toc412886525"/>
+      <w:r>
         <w:t>ESB</w:t>
       </w:r>
       <w:bookmarkEnd w:id="21"/>
@@ -6977,7 +7206,19 @@
         <w:jc w:val="both"/>
       </w:pPr>
       <w:r>
-        <w:t>Enterprise service bus es un modelo de arquitectura de software usado para implementar comunicación entre sistemas orientados a servicios. Generalmente se basa en plataformas que implementan y potencian sistemas de mensajería, definiendo puntos de entrada, principalmente web services</w:t>
+        <w:t xml:space="preserve">Enterprise </w:t>
+      </w:r>
+      <w:r>
+        <w:t>S</w:t>
+      </w:r>
+      <w:r>
+        <w:t xml:space="preserve">ervice </w:t>
+      </w:r>
+      <w:r>
+        <w:t>B</w:t>
+      </w:r>
+      <w:r>
+        <w:t>us es un modelo de arquitectura de software usado para implementar comunicación entre sistemas orientados a servicios. Generalmente se basa en plataformas que implementan y potencian sistemas de mensajería, definiendo puntos de entrada, principalmente web services</w:t>
       </w:r>
       <w:r>
         <w:t xml:space="preserve"> SOAP.</w:t>
@@ -6989,7 +7230,11 @@
         <w:t>Además</w:t>
       </w:r>
       <w:r>
-        <w:t xml:space="preserve"> agregan servicios dentro del bus como seguridad y conf</w:t>
+        <w:t xml:space="preserve"> agregan servicios dentro del bus como seguridad y </w:t>
+      </w:r>
+      <w:r>
+        <w:lastRenderedPageBreak/>
+        <w:t>conf</w:t>
       </w:r>
       <w:r>
         <w:t xml:space="preserve">idencialidad, así como también </w:t>
@@ -7029,7 +7274,7 @@
                     </pic:cNvPicPr>
                   </pic:nvPicPr>
                   <pic:blipFill>
-                    <a:blip r:embed="rId8" cstate="print"/>
+                    <a:blip r:embed="rId9" cstate="print"/>
                     <a:srcRect/>
                     <a:stretch>
                       <a:fillRect/>
@@ -7073,16 +7318,15 @@
           <w:sz w:val="20"/>
           <w:szCs w:val="20"/>
         </w:rPr>
-        <w:t xml:space="preserve">Figura </w:t>
-      </w:r>
-      <w:r>
-        <w:rPr>
-          <w:b/>
-          <w:color w:val="C00000"/>
+        <w:t>Figura</w:t>
+      </w:r>
+      <w:r>
+        <w:rPr>
+          <w:b/>
           <w:sz w:val="20"/>
           <w:szCs w:val="20"/>
         </w:rPr>
-        <w:t>X</w:t>
+        <w:t xml:space="preserve"> 2.1</w:t>
       </w:r>
       <w:r>
         <w:rPr>
@@ -7090,15 +7334,7 @@
           <w:sz w:val="20"/>
           <w:szCs w:val="20"/>
         </w:rPr>
-        <w:t xml:space="preserve"> </w:t>
-      </w:r>
-      <w:r>
-        <w:rPr>
-          <w:b/>
-          <w:sz w:val="20"/>
-          <w:szCs w:val="20"/>
-        </w:rPr>
-        <w:t>–</w:t>
+        <w:t xml:space="preserve"> –</w:t>
       </w:r>
       <w:r>
         <w:rPr>
@@ -7188,7 +7424,7 @@
                     </pic:cNvPicPr>
                   </pic:nvPicPr>
                   <pic:blipFill>
-                    <a:blip r:embed="rId9" cstate="print"/>
+                    <a:blip r:embed="rId10" cstate="print"/>
                     <a:srcRect/>
                     <a:stretch>
                       <a:fillRect/>
@@ -7230,7 +7466,7 @@
           <w:sz w:val="20"/>
           <w:szCs w:val="20"/>
         </w:rPr>
-        <w:t>x</w:t>
+        <w:t>2.2</w:t>
       </w:r>
       <w:r>
         <w:rPr>
@@ -7297,7 +7533,7 @@
         <w:pStyle w:val="Ttulo3"/>
         <w:jc w:val="both"/>
       </w:pPr>
-      <w:bookmarkStart w:id="23" w:name="_Toc412834004"/>
+      <w:bookmarkStart w:id="23" w:name="_Toc412886526"/>
       <w:r>
         <w:t xml:space="preserve">Servidores </w:t>
       </w:r>
@@ -7474,10 +7710,13 @@
         <w:jc w:val="both"/>
       </w:pPr>
       <w:r>
-        <w:t xml:space="preserve">Es una plataforma de código abierto para publicar información geográfica y aplicaciones interactivas de mapas en la web. </w:t>
-      </w:r>
-      <w:r>
-        <w:t>[17]</w:t>
+        <w:t>Es una plataforma de código abierto para publicar información geográfica y aplicaciones interactivas de mapas en la web</w:t>
+      </w:r>
+      <w:r>
+        <w:t xml:space="preserve"> [17]</w:t>
+      </w:r>
+      <w:r>
+        <w:t xml:space="preserve">. </w:t>
       </w:r>
     </w:p>
     <w:p>
@@ -7494,11 +7733,17 @@
         <w:t>MapServer Project Steering Committee (PSC)</w:t>
       </w:r>
       <w:r>
-        <w:t>, el cual está autorizado por OSGeo.  Mientras tanto las mejoras y mantenimientos  del proyecto son realizadas por usuarios y programadores en todo el mundo.</w:t>
+        <w:t>, el cual está autorizado por OSGeo. Mientras tanto las mejoras y mantenimientos  del proyecto son realizadas por usuarios y programadores en todo el mundo</w:t>
       </w:r>
       <w:r>
         <w:t xml:space="preserve"> [17]</w:t>
       </w:r>
+      <w:r>
+        <w:t>.</w:t>
+      </w:r>
+      <w:r>
+        <w:t xml:space="preserve"> </w:t>
+      </w:r>
     </w:p>
     <w:p>
       <w:pPr>
@@ -7511,10 +7756,13 @@
         <w:t xml:space="preserve"> MapServer es una aplicación CGI alojada en un servidor web.  Cuando llega un pedido a MapServer, se usa información que fue </w:t>
       </w:r>
       <w:r>
-        <w:t xml:space="preserve">enviada en la URL y el archivo de configuración (Map file, ver abajo) para crear una imagen del mapa solicitado. </w:t>
-      </w:r>
-      <w:r>
-        <w:t>[17]</w:t>
+        <w:t>enviada en la URL y el archivo de configuración (Map file, ver abajo) para crear una imagen del mapa solicitado</w:t>
+      </w:r>
+      <w:r>
+        <w:t xml:space="preserve"> [17]</w:t>
+      </w:r>
+      <w:r>
+        <w:t xml:space="preserve">. </w:t>
       </w:r>
     </w:p>
     <w:p>
@@ -7536,10 +7784,13 @@
         <w:t>consiste en los siguientes elementos</w:t>
       </w:r>
       <w:r>
+        <w:t xml:space="preserve"> [17]</w:t>
+      </w:r>
+      <w:r>
         <w:t>.</w:t>
       </w:r>
       <w:r>
-        <w:t xml:space="preserve"> [17]</w:t>
+        <w:t xml:space="preserve"> </w:t>
       </w:r>
     </w:p>
     <w:p>
@@ -7673,7 +7924,7 @@
         <w:pStyle w:val="Ttulo2"/>
         <w:jc w:val="both"/>
       </w:pPr>
-      <w:bookmarkStart w:id="24" w:name="_Toc412834005"/>
+      <w:bookmarkStart w:id="24" w:name="_Toc412886527"/>
       <w:r>
         <w:lastRenderedPageBreak/>
         <w:t>Plataforma de eGob de Uruguay</w:t>
@@ -7781,7 +8032,7 @@
                     </pic:cNvPicPr>
                   </pic:nvPicPr>
                   <pic:blipFill>
-                    <a:blip r:embed="rId10" cstate="print"/>
+                    <a:blip r:embed="rId11" cstate="print"/>
                     <a:srcRect/>
                     <a:stretch>
                       <a:fillRect/>
@@ -7815,16 +8066,15 @@
           <w:sz w:val="20"/>
           <w:szCs w:val="20"/>
         </w:rPr>
-        <w:t xml:space="preserve">Figura </w:t>
-      </w:r>
-      <w:r>
-        <w:rPr>
-          <w:b/>
-          <w:color w:val="FF0000"/>
+        <w:t>Figura</w:t>
+      </w:r>
+      <w:r>
+        <w:rPr>
+          <w:b/>
           <w:sz w:val="20"/>
           <w:szCs w:val="20"/>
         </w:rPr>
-        <w:t>X</w:t>
+        <w:t xml:space="preserve"> 2.3</w:t>
       </w:r>
       <w:r>
         <w:rPr>
@@ -7859,7 +8109,7 @@
         <w:pStyle w:val="Ttulo3"/>
         <w:jc w:val="both"/>
       </w:pPr>
-      <w:bookmarkStart w:id="25" w:name="_Toc412834006"/>
+      <w:bookmarkStart w:id="25" w:name="_Toc412886528"/>
       <w:r>
         <w:t>Plataforma de Interoperabilidad</w:t>
       </w:r>
@@ -7944,7 +8194,7 @@
                     </pic:cNvPicPr>
                   </pic:nvPicPr>
                   <pic:blipFill>
-                    <a:blip r:embed="rId11" cstate="print"/>
+                    <a:blip r:embed="rId12" cstate="print"/>
                     <a:srcRect/>
                     <a:stretch>
                       <a:fillRect/>
@@ -7983,16 +8233,15 @@
           <w:sz w:val="20"/>
           <w:szCs w:val="20"/>
         </w:rPr>
-        <w:t xml:space="preserve">Figura </w:t>
-      </w:r>
-      <w:r>
-        <w:rPr>
-          <w:b/>
-          <w:color w:val="FF0000"/>
+        <w:t>Figura</w:t>
+      </w:r>
+      <w:r>
+        <w:rPr>
+          <w:b/>
           <w:sz w:val="20"/>
           <w:szCs w:val="20"/>
         </w:rPr>
-        <w:t>X</w:t>
+        <w:t xml:space="preserve"> 2.4</w:t>
       </w:r>
       <w:r>
         <w:rPr>
@@ -8195,7 +8444,7 @@
                     </pic:cNvPicPr>
                   </pic:nvPicPr>
                   <pic:blipFill>
-                    <a:blip r:embed="rId12" cstate="print"/>
+                    <a:blip r:embed="rId13" cstate="print"/>
                     <a:srcRect/>
                     <a:stretch>
                       <a:fillRect/>
@@ -8239,7 +8488,23 @@
           <w:sz w:val="20"/>
           <w:szCs w:val="20"/>
         </w:rPr>
-        <w:t xml:space="preserve">Figura X - </w:t>
+        <w:t>Figura</w:t>
+      </w:r>
+      <w:r>
+        <w:rPr>
+          <w:b/>
+          <w:sz w:val="20"/>
+          <w:szCs w:val="20"/>
+        </w:rPr>
+        <w:t xml:space="preserve"> 2.5</w:t>
+      </w:r>
+      <w:r>
+        <w:rPr>
+          <w:b/>
+          <w:sz w:val="20"/>
+          <w:szCs w:val="20"/>
+        </w:rPr>
+        <w:t xml:space="preserve"> - </w:t>
       </w:r>
       <w:r>
         <w:rPr>
@@ -8386,7 +8651,7 @@
                     </pic:cNvPicPr>
                   </pic:nvPicPr>
                   <pic:blipFill>
-                    <a:blip r:embed="rId13" cstate="print"/>
+                    <a:blip r:embed="rId14" cstate="print"/>
                     <a:srcRect/>
                     <a:stretch>
                       <a:fillRect/>
@@ -8425,7 +8690,23 @@
           <w:sz w:val="20"/>
           <w:szCs w:val="20"/>
         </w:rPr>
-        <w:t xml:space="preserve">Figura X - </w:t>
+        <w:t>Figura</w:t>
+      </w:r>
+      <w:r>
+        <w:rPr>
+          <w:b/>
+          <w:sz w:val="20"/>
+          <w:szCs w:val="20"/>
+        </w:rPr>
+        <w:t xml:space="preserve"> 2.6</w:t>
+      </w:r>
+      <w:r>
+        <w:rPr>
+          <w:b/>
+          <w:sz w:val="20"/>
+          <w:szCs w:val="20"/>
+        </w:rPr>
+        <w:t xml:space="preserve"> - </w:t>
       </w:r>
       <w:r>
         <w:rPr>
@@ -8565,7 +8846,7 @@
                     </pic:cNvPicPr>
                   </pic:nvPicPr>
                   <pic:blipFill>
-                    <a:blip r:embed="rId14" cstate="print"/>
+                    <a:blip r:embed="rId15" cstate="print"/>
                     <a:srcRect/>
                     <a:stretch>
                       <a:fillRect/>
@@ -8607,7 +8888,23 @@
           <w:sz w:val="20"/>
           <w:szCs w:val="20"/>
         </w:rPr>
-        <w:t xml:space="preserve">Figura X - </w:t>
+        <w:t>Figura</w:t>
+      </w:r>
+      <w:r>
+        <w:rPr>
+          <w:b/>
+          <w:sz w:val="20"/>
+          <w:szCs w:val="20"/>
+        </w:rPr>
+        <w:t xml:space="preserve"> 2.7</w:t>
+      </w:r>
+      <w:r>
+        <w:rPr>
+          <w:b/>
+          <w:sz w:val="20"/>
+          <w:szCs w:val="20"/>
+        </w:rPr>
+        <w:t xml:space="preserve"> - </w:t>
       </w:r>
       <w:r>
         <w:rPr>
@@ -8735,7 +9032,7 @@
                     </pic:cNvPicPr>
                   </pic:nvPicPr>
                   <pic:blipFill>
-                    <a:blip r:embed="rId15" cstate="print"/>
+                    <a:blip r:embed="rId16" cstate="print"/>
                     <a:srcRect/>
                     <a:stretch>
                       <a:fillRect/>
@@ -8779,7 +9076,23 @@
           <w:sz w:val="20"/>
           <w:szCs w:val="20"/>
         </w:rPr>
-        <w:t xml:space="preserve">Figura X - </w:t>
+        <w:t>Figura</w:t>
+      </w:r>
+      <w:r>
+        <w:rPr>
+          <w:b/>
+          <w:sz w:val="20"/>
+          <w:szCs w:val="20"/>
+        </w:rPr>
+        <w:t xml:space="preserve"> 2.8</w:t>
+      </w:r>
+      <w:r>
+        <w:rPr>
+          <w:b/>
+          <w:sz w:val="20"/>
+          <w:szCs w:val="20"/>
+        </w:rPr>
+        <w:t xml:space="preserve"> - </w:t>
       </w:r>
       <w:r>
         <w:rPr>
@@ -8933,7 +9246,7 @@
                     </pic:cNvPicPr>
                   </pic:nvPicPr>
                   <pic:blipFill>
-                    <a:blip r:embed="rId16" cstate="print"/>
+                    <a:blip r:embed="rId17" cstate="print"/>
                     <a:srcRect/>
                     <a:stretch>
                       <a:fillRect/>
@@ -8977,7 +9290,23 @@
           <w:sz w:val="20"/>
           <w:szCs w:val="20"/>
         </w:rPr>
-        <w:t xml:space="preserve">Figura X - </w:t>
+        <w:t>Figura</w:t>
+      </w:r>
+      <w:r>
+        <w:rPr>
+          <w:b/>
+          <w:sz w:val="20"/>
+          <w:szCs w:val="20"/>
+        </w:rPr>
+        <w:t xml:space="preserve"> 2.9</w:t>
+      </w:r>
+      <w:r>
+        <w:rPr>
+          <w:b/>
+          <w:sz w:val="20"/>
+          <w:szCs w:val="20"/>
+        </w:rPr>
+        <w:t xml:space="preserve"> - </w:t>
       </w:r>
       <w:r>
         <w:rPr>
@@ -9152,7 +9481,7 @@
         <w:pStyle w:val="Ttulo1"/>
         <w:jc w:val="both"/>
       </w:pPr>
-      <w:bookmarkStart w:id="26" w:name="_Toc412834007"/>
+      <w:bookmarkStart w:id="26" w:name="_Toc412886529"/>
       <w:r>
         <w:lastRenderedPageBreak/>
         <w:t>Análisis y arquitectura.</w:t>
@@ -9173,7 +9502,7 @@
           <w:lang w:val="es-ES"/>
         </w:rPr>
       </w:pPr>
-      <w:bookmarkStart w:id="27" w:name="_Toc412834008"/>
+      <w:bookmarkStart w:id="27" w:name="_Toc412886530"/>
       <w:r>
         <w:rPr>
           <w:lang w:val="es-ES"/>
@@ -9211,7 +9540,7 @@
           <w:lang w:val="es-ES"/>
         </w:rPr>
       </w:pPr>
-      <w:bookmarkStart w:id="28" w:name="_Toc412834009"/>
+      <w:bookmarkStart w:id="28" w:name="_Toc412886531"/>
       <w:r>
         <w:rPr>
           <w:lang w:val="es-ES"/>
@@ -9273,7 +9602,7 @@
           <w:lang w:val="es-ES"/>
         </w:rPr>
       </w:pPr>
-      <w:bookmarkStart w:id="29" w:name="_Toc412834010"/>
+      <w:bookmarkStart w:id="29" w:name="_Toc412886532"/>
       <w:r>
         <w:rPr>
           <w:lang w:val="es-ES"/>
@@ -9322,7 +9651,7 @@
           <w:lang w:val="es-ES"/>
         </w:rPr>
       </w:pPr>
-      <w:bookmarkStart w:id="30" w:name="_Toc412834011"/>
+      <w:bookmarkStart w:id="30" w:name="_Toc412886533"/>
       <w:r>
         <w:rPr>
           <w:lang w:val="es-ES"/>
@@ -9372,7 +9701,7 @@
           <w:lang w:val="es-ES"/>
         </w:rPr>
       </w:pPr>
-      <w:bookmarkStart w:id="31" w:name="_Toc412834012"/>
+      <w:bookmarkStart w:id="31" w:name="_Toc412886534"/>
       <w:r>
         <w:rPr>
           <w:lang w:val="es-ES"/>
@@ -9423,7 +9752,7 @@
           <w:lang w:val="es-ES"/>
         </w:rPr>
       </w:pPr>
-      <w:bookmarkStart w:id="32" w:name="_Toc412834013"/>
+      <w:bookmarkStart w:id="32" w:name="_Toc412886535"/>
       <w:r>
         <w:rPr>
           <w:lang w:val="es-ES"/>
@@ -9472,7 +9801,7 @@
           <w:lang w:val="es-ES"/>
         </w:rPr>
       </w:pPr>
-      <w:bookmarkStart w:id="33" w:name="_Toc412834014"/>
+      <w:bookmarkStart w:id="33" w:name="_Toc412886536"/>
       <w:r>
         <w:rPr>
           <w:lang w:val="es-ES"/>
@@ -9538,7 +9867,7 @@
                     </pic:cNvPicPr>
                   </pic:nvPicPr>
                   <pic:blipFill>
-                    <a:blip r:embed="rId17"/>
+                    <a:blip r:embed="rId18"/>
                     <a:srcRect/>
                     <a:stretch>
                       <a:fillRect/>
@@ -9625,7 +9954,7 @@
           <w:lang w:val="es-ES"/>
         </w:rPr>
       </w:pPr>
-      <w:bookmarkStart w:id="34" w:name="_Toc412834015"/>
+      <w:bookmarkStart w:id="34" w:name="_Toc412886537"/>
       <w:r>
         <w:rPr>
           <w:lang w:val="es-ES"/>
@@ -9672,7 +10001,7 @@
           <w:lang w:val="es-ES"/>
         </w:rPr>
       </w:pPr>
-      <w:bookmarkStart w:id="35" w:name="_Toc412834016"/>
+      <w:bookmarkStart w:id="35" w:name="_Toc412886538"/>
       <w:r>
         <w:rPr>
           <w:lang w:val="es-ES"/>
@@ -9717,7 +10046,7 @@
         </w:rPr>
       </w:pPr>
       <w:bookmarkStart w:id="36" w:name="_Toc303693283"/>
-      <w:bookmarkStart w:id="37" w:name="_Toc412834017"/>
+      <w:bookmarkStart w:id="37" w:name="_Toc412886539"/>
       <w:r>
         <w:rPr>
           <w:lang w:val="es-ES"/>
@@ -9943,7 +10272,7 @@
           <w:lang w:val="es-ES"/>
         </w:rPr>
       </w:pPr>
-      <w:bookmarkStart w:id="38" w:name="_Toc412834018"/>
+      <w:bookmarkStart w:id="38" w:name="_Toc412886540"/>
       <w:r>
         <w:rPr>
           <w:lang w:val="es-ES"/>
@@ -9986,7 +10315,7 @@
           <w:lang w:val="es-ES"/>
         </w:rPr>
       </w:pPr>
-      <w:bookmarkStart w:id="39" w:name="_Toc412834019"/>
+      <w:bookmarkStart w:id="39" w:name="_Toc412886541"/>
       <w:r>
         <w:rPr>
           <w:lang w:val="es-ES"/>
@@ -10047,7 +10376,7 @@
           <w:lang w:val="es-ES"/>
         </w:rPr>
       </w:pPr>
-      <w:bookmarkStart w:id="40" w:name="_Toc412834020"/>
+      <w:bookmarkStart w:id="40" w:name="_Toc412886542"/>
       <w:r>
         <w:rPr>
           <w:lang w:val="es-ES"/>
@@ -10091,7 +10420,7 @@
           <w:lang w:val="es-ES"/>
         </w:rPr>
       </w:pPr>
-      <w:bookmarkStart w:id="41" w:name="_Toc412834021"/>
+      <w:bookmarkStart w:id="41" w:name="_Toc412886543"/>
       <w:r>
         <w:rPr>
           <w:lang w:val="es-ES"/>
@@ -10126,7 +10455,7 @@
       <w:pPr>
         <w:pStyle w:val="Ttulo3"/>
       </w:pPr>
-      <w:bookmarkStart w:id="42" w:name="_Toc412834022"/>
+      <w:bookmarkStart w:id="42" w:name="_Toc412886544"/>
       <w:r>
         <w:t>Mapeo de las direcciones del servicio</w:t>
       </w:r>
@@ -10338,7 +10667,7 @@
         <w:pStyle w:val="Ttulo3"/>
         <w:jc w:val="both"/>
       </w:pPr>
-      <w:bookmarkStart w:id="43" w:name="_Toc412834023"/>
+      <w:bookmarkStart w:id="43" w:name="_Toc412886545"/>
       <w:r>
         <w:t>Opciones de despliegue</w:t>
       </w:r>
@@ -10611,7 +10940,7 @@
         <w:pStyle w:val="Ttulo1"/>
         <w:jc w:val="both"/>
       </w:pPr>
-      <w:bookmarkStart w:id="44" w:name="_Toc412834024"/>
+      <w:bookmarkStart w:id="44" w:name="_Toc412886546"/>
       <w:r>
         <w:lastRenderedPageBreak/>
         <w:t>Diseño e implementación</w:t>
@@ -10623,7 +10952,7 @@
       <w:pPr>
         <w:pStyle w:val="Ttulo2"/>
       </w:pPr>
-      <w:bookmarkStart w:id="45" w:name="_Toc412834025"/>
+      <w:bookmarkStart w:id="45" w:name="_Toc412886547"/>
       <w:r>
         <w:t>Arquitectura</w:t>
       </w:r>
@@ -10672,7 +11001,7 @@
                     </pic:cNvPicPr>
                   </pic:nvPicPr>
                   <pic:blipFill>
-                    <a:blip r:embed="rId18" cstate="print"/>
+                    <a:blip r:embed="rId19" cstate="print"/>
                     <a:srcRect/>
                     <a:stretch>
                       <a:fillRect/>
@@ -10797,7 +11126,7 @@
       <w:pPr>
         <w:pStyle w:val="Ttulo3"/>
       </w:pPr>
-      <w:bookmarkStart w:id="46" w:name="_Toc412834026"/>
+      <w:bookmarkStart w:id="46" w:name="_Toc412886548"/>
       <w:r>
         <w:t>Diagramas de actividad</w:t>
       </w:r>
@@ -10832,7 +11161,7 @@
                     </pic:cNvPicPr>
                   </pic:nvPicPr>
                   <pic:blipFill>
-                    <a:blip r:embed="rId19" cstate="print"/>
+                    <a:blip r:embed="rId20" cstate="print"/>
                     <a:srcRect/>
                     <a:stretch>
                       <a:fillRect/>
@@ -10871,7 +11200,7 @@
       <w:pPr>
         <w:pStyle w:val="Ttulo2"/>
       </w:pPr>
-      <w:bookmarkStart w:id="47" w:name="_Toc412834027"/>
+      <w:bookmarkStart w:id="47" w:name="_Toc412886549"/>
       <w:r>
         <w:t>Implementación, diagrama de componentes, productos utilizados</w:t>
       </w:r>
@@ -10947,7 +11276,7 @@
                     </pic:cNvPicPr>
                   </pic:nvPicPr>
                   <pic:blipFill>
-                    <a:blip r:embed="rId20" cstate="print"/>
+                    <a:blip r:embed="rId21" cstate="print"/>
                     <a:srcRect/>
                     <a:stretch>
                       <a:fillRect/>
@@ -11175,7 +11504,7 @@
                     </pic:cNvPicPr>
                   </pic:nvPicPr>
                   <pic:blipFill>
-                    <a:blip r:embed="rId21" cstate="print"/>
+                    <a:blip r:embed="rId22" cstate="print"/>
                     <a:srcRect/>
                     <a:stretch>
                       <a:fillRect/>
@@ -11267,7 +11596,7 @@
         <w:pStyle w:val="Ttulo3"/>
         <w:jc w:val="both"/>
       </w:pPr>
-      <w:bookmarkStart w:id="48" w:name="_Toc412834028"/>
+      <w:bookmarkStart w:id="48" w:name="_Toc412886550"/>
       <w:r>
         <w:t>Configuración de los ctps y pge</w:t>
       </w:r>
@@ -11322,7 +11651,7 @@
                     <pic:cNvPicPr/>
                   </pic:nvPicPr>
                   <pic:blipFill>
-                    <a:blip r:embed="rId22" cstate="print"/>
+                    <a:blip r:embed="rId23" cstate="print"/>
                     <a:stretch>
                       <a:fillRect/>
                     </a:stretch>
@@ -11439,7 +11768,7 @@
             <w:pPr>
               <w:jc w:val="center"/>
             </w:pPr>
-            <w:hyperlink r:id="rId23" w:history="1">
+            <w:hyperlink r:id="rId24" w:history="1">
               <w:r>
                 <w:rPr>
                   <w:rStyle w:val="Hipervnculo"/>
@@ -11594,7 +11923,7 @@
                     <pic:cNvPicPr/>
                   </pic:nvPicPr>
                   <pic:blipFill>
-                    <a:blip r:embed="rId24" cstate="print"/>
+                    <a:blip r:embed="rId25" cstate="print"/>
                     <a:stretch>
                       <a:fillRect/>
                     </a:stretch>
@@ -11633,7 +11962,7 @@
         <w:pStyle w:val="Ttulo1"/>
         <w:jc w:val="both"/>
       </w:pPr>
-      <w:bookmarkStart w:id="49" w:name="_Toc412834029"/>
+      <w:bookmarkStart w:id="49" w:name="_Toc412886551"/>
       <w:r>
         <w:lastRenderedPageBreak/>
         <w:t>Caso de Estudio</w:t>
@@ -11654,7 +11983,7 @@
       <w:pPr>
         <w:pStyle w:val="Ttulo1"/>
       </w:pPr>
-      <w:bookmarkStart w:id="50" w:name="_Toc412834030"/>
+      <w:bookmarkStart w:id="50" w:name="_Toc412886552"/>
       <w:r>
         <w:rPr>
           <w:rFonts w:eastAsiaTheme="minorEastAsia"/>
@@ -11691,7 +12020,7 @@
         </w:rPr>
       </w:sdtEndPr>
       <w:sdtContent>
-        <w:bookmarkStart w:id="51" w:name="_Toc412834031" w:displacedByCustomXml="prev"/>
+        <w:bookmarkStart w:id="51" w:name="_Toc412886553" w:displacedByCustomXml="prev"/>
         <w:p>
           <w:pPr>
             <w:pStyle w:val="Ttulo1"/>
@@ -12313,7 +12642,7 @@
       </w:pPr>
     </w:p>
     <w:sectPr>
-      <w:footerReference w:type="default" r:id="rId25"/>
+      <w:footerReference w:type="default" r:id="rId26"/>
       <w:pgSz w:w="11906" w:h="16838"/>
       <w:pgMar w:top="1417" w:right="1701" w:bottom="1417" w:left="1701" w:header="708" w:footer="708" w:gutter="0"/>
       <w:cols w:space="708"/>
@@ -12408,7 +12737,7 @@
                 <w:b/>
                 <w:noProof/>
               </w:rPr>
-              <w:t>12</w:t>
+              <w:t>5</w:t>
             </w:r>
           </w:fldSimple>
         </w:p>

</xml_diff>

<commit_message>
un poco de formato antes de enviar
</commit_message>
<xml_diff>
--- a/Notas.docx
+++ b/Notas.docx
@@ -624,7 +624,7 @@
             </w:rPr>
             <w:fldChar w:fldCharType="separate"/>
           </w:r>
-          <w:hyperlink w:anchor="_Toc413264969" w:history="1">
+          <w:hyperlink w:anchor="_Toc413421093" w:history="1">
             <w:r>
               <w:rPr>
                 <w:rStyle w:val="Hipervnculo"/>
@@ -665,7 +665,7 @@
                 <w:noProof/>
                 <w:webHidden/>
               </w:rPr>
-              <w:instrText xml:space="preserve"> PAGEREF _Toc413264969 \h </w:instrText>
+              <w:instrText xml:space="preserve"> PAGEREF _Toc413421093 \h </w:instrText>
             </w:r>
             <w:r>
               <w:rPr>
@@ -707,7 +707,7 @@
               <w:noProof/>
             </w:rPr>
           </w:pPr>
-          <w:hyperlink w:anchor="_Toc413264970" w:history="1">
+          <w:hyperlink w:anchor="_Toc413421094" w:history="1">
             <w:r>
               <w:rPr>
                 <w:rStyle w:val="Hipervnculo"/>
@@ -747,7 +747,7 @@
                 <w:noProof/>
                 <w:webHidden/>
               </w:rPr>
-              <w:instrText xml:space="preserve"> PAGEREF _Toc413264970 \h </w:instrText>
+              <w:instrText xml:space="preserve"> PAGEREF _Toc413421094 \h </w:instrText>
             </w:r>
             <w:r>
               <w:rPr>
@@ -789,7 +789,7 @@
               <w:noProof/>
             </w:rPr>
           </w:pPr>
-          <w:hyperlink w:anchor="_Toc413264971" w:history="1">
+          <w:hyperlink w:anchor="_Toc413421095" w:history="1">
             <w:r>
               <w:rPr>
                 <w:rStyle w:val="Hipervnculo"/>
@@ -829,7 +829,7 @@
                 <w:noProof/>
                 <w:webHidden/>
               </w:rPr>
-              <w:instrText xml:space="preserve"> PAGEREF _Toc413264971 \h </w:instrText>
+              <w:instrText xml:space="preserve"> PAGEREF _Toc413421095 \h </w:instrText>
             </w:r>
             <w:r>
               <w:rPr>
@@ -871,7 +871,7 @@
               <w:noProof/>
             </w:rPr>
           </w:pPr>
-          <w:hyperlink w:anchor="_Toc413264972" w:history="1">
+          <w:hyperlink w:anchor="_Toc413421096" w:history="1">
             <w:r>
               <w:rPr>
                 <w:rStyle w:val="Hipervnculo"/>
@@ -911,7 +911,7 @@
                 <w:noProof/>
                 <w:webHidden/>
               </w:rPr>
-              <w:instrText xml:space="preserve"> PAGEREF _Toc413264972 \h </w:instrText>
+              <w:instrText xml:space="preserve"> PAGEREF _Toc413421096 \h </w:instrText>
             </w:r>
             <w:r>
               <w:rPr>
@@ -953,7 +953,7 @@
               <w:noProof/>
             </w:rPr>
           </w:pPr>
-          <w:hyperlink w:anchor="_Toc413264973" w:history="1">
+          <w:hyperlink w:anchor="_Toc413421097" w:history="1">
             <w:r>
               <w:rPr>
                 <w:rStyle w:val="Hipervnculo"/>
@@ -993,7 +993,7 @@
                 <w:noProof/>
                 <w:webHidden/>
               </w:rPr>
-              <w:instrText xml:space="preserve"> PAGEREF _Toc413264973 \h </w:instrText>
+              <w:instrText xml:space="preserve"> PAGEREF _Toc413421097 \h </w:instrText>
             </w:r>
             <w:r>
               <w:rPr>
@@ -1035,7 +1035,7 @@
               <w:noProof/>
             </w:rPr>
           </w:pPr>
-          <w:hyperlink w:anchor="_Toc413264974" w:history="1">
+          <w:hyperlink w:anchor="_Toc413421098" w:history="1">
             <w:r>
               <w:rPr>
                 <w:rStyle w:val="Hipervnculo"/>
@@ -1075,7 +1075,7 @@
                 <w:noProof/>
                 <w:webHidden/>
               </w:rPr>
-              <w:instrText xml:space="preserve"> PAGEREF _Toc413264974 \h </w:instrText>
+              <w:instrText xml:space="preserve"> PAGEREF _Toc413421098 \h </w:instrText>
             </w:r>
             <w:r>
               <w:rPr>
@@ -1117,7 +1117,7 @@
               <w:noProof/>
             </w:rPr>
           </w:pPr>
-          <w:hyperlink w:anchor="_Toc413264975" w:history="1">
+          <w:hyperlink w:anchor="_Toc413421099" w:history="1">
             <w:r>
               <w:rPr>
                 <w:rStyle w:val="Hipervnculo"/>
@@ -1157,7 +1157,7 @@
                 <w:noProof/>
                 <w:webHidden/>
               </w:rPr>
-              <w:instrText xml:space="preserve"> PAGEREF _Toc413264975 \h </w:instrText>
+              <w:instrText xml:space="preserve"> PAGEREF _Toc413421099 \h </w:instrText>
             </w:r>
             <w:r>
               <w:rPr>
@@ -1199,7 +1199,7 @@
               <w:noProof/>
             </w:rPr>
           </w:pPr>
-          <w:hyperlink w:anchor="_Toc413264976" w:history="1">
+          <w:hyperlink w:anchor="_Toc413421100" w:history="1">
             <w:r>
               <w:rPr>
                 <w:rStyle w:val="Hipervnculo"/>
@@ -1240,7 +1240,7 @@
                 <w:noProof/>
                 <w:webHidden/>
               </w:rPr>
-              <w:instrText xml:space="preserve"> PAGEREF _Toc413264976 \h </w:instrText>
+              <w:instrText xml:space="preserve"> PAGEREF _Toc413421100 \h </w:instrText>
             </w:r>
             <w:r>
               <w:rPr>
@@ -1282,7 +1282,7 @@
               <w:noProof/>
             </w:rPr>
           </w:pPr>
-          <w:hyperlink w:anchor="_Toc413264977" w:history="1">
+          <w:hyperlink w:anchor="_Toc413421101" w:history="1">
             <w:r>
               <w:rPr>
                 <w:rStyle w:val="Hipervnculo"/>
@@ -1322,7 +1322,7 @@
                 <w:noProof/>
                 <w:webHidden/>
               </w:rPr>
-              <w:instrText xml:space="preserve"> PAGEREF _Toc413264977 \h </w:instrText>
+              <w:instrText xml:space="preserve"> PAGEREF _Toc413421101 \h </w:instrText>
             </w:r>
             <w:r>
               <w:rPr>
@@ -1364,7 +1364,7 @@
               <w:noProof/>
             </w:rPr>
           </w:pPr>
-          <w:hyperlink w:anchor="_Toc413264978" w:history="1">
+          <w:hyperlink w:anchor="_Toc413421102" w:history="1">
             <w:r>
               <w:rPr>
                 <w:rStyle w:val="Hipervnculo"/>
@@ -1404,7 +1404,7 @@
                 <w:noProof/>
                 <w:webHidden/>
               </w:rPr>
-              <w:instrText xml:space="preserve"> PAGEREF _Toc413264978 \h </w:instrText>
+              <w:instrText xml:space="preserve"> PAGEREF _Toc413421102 \h </w:instrText>
             </w:r>
             <w:r>
               <w:rPr>
@@ -1446,7 +1446,7 @@
               <w:noProof/>
             </w:rPr>
           </w:pPr>
-          <w:hyperlink w:anchor="_Toc413264979" w:history="1">
+          <w:hyperlink w:anchor="_Toc413421103" w:history="1">
             <w:r>
               <w:rPr>
                 <w:rStyle w:val="Hipervnculo"/>
@@ -1486,7 +1486,7 @@
                 <w:noProof/>
                 <w:webHidden/>
               </w:rPr>
-              <w:instrText xml:space="preserve"> PAGEREF _Toc413264979 \h </w:instrText>
+              <w:instrText xml:space="preserve"> PAGEREF _Toc413421103 \h </w:instrText>
             </w:r>
             <w:r>
               <w:rPr>
@@ -1528,7 +1528,7 @@
               <w:noProof/>
             </w:rPr>
           </w:pPr>
-          <w:hyperlink w:anchor="_Toc413264980" w:history="1">
+          <w:hyperlink w:anchor="_Toc413421104" w:history="1">
             <w:r>
               <w:rPr>
                 <w:rStyle w:val="Hipervnculo"/>
@@ -1568,7 +1568,7 @@
                 <w:noProof/>
                 <w:webHidden/>
               </w:rPr>
-              <w:instrText xml:space="preserve"> PAGEREF _Toc413264980 \h </w:instrText>
+              <w:instrText xml:space="preserve"> PAGEREF _Toc413421104 \h </w:instrText>
             </w:r>
             <w:r>
               <w:rPr>
@@ -1610,7 +1610,7 @@
               <w:noProof/>
             </w:rPr>
           </w:pPr>
-          <w:hyperlink w:anchor="_Toc413264981" w:history="1">
+          <w:hyperlink w:anchor="_Toc413421105" w:history="1">
             <w:r>
               <w:rPr>
                 <w:rStyle w:val="Hipervnculo"/>
@@ -1650,7 +1650,7 @@
                 <w:noProof/>
                 <w:webHidden/>
               </w:rPr>
-              <w:instrText xml:space="preserve"> PAGEREF _Toc413264981 \h </w:instrText>
+              <w:instrText xml:space="preserve"> PAGEREF _Toc413421105 \h </w:instrText>
             </w:r>
             <w:r>
               <w:rPr>
@@ -1692,7 +1692,7 @@
               <w:noProof/>
             </w:rPr>
           </w:pPr>
-          <w:hyperlink w:anchor="_Toc413264982" w:history="1">
+          <w:hyperlink w:anchor="_Toc413421106" w:history="1">
             <w:r>
               <w:rPr>
                 <w:rStyle w:val="Hipervnculo"/>
@@ -1732,7 +1732,7 @@
                 <w:noProof/>
                 <w:webHidden/>
               </w:rPr>
-              <w:instrText xml:space="preserve"> PAGEREF _Toc413264982 \h </w:instrText>
+              <w:instrText xml:space="preserve"> PAGEREF _Toc413421106 \h </w:instrText>
             </w:r>
             <w:r>
               <w:rPr>
@@ -1774,7 +1774,7 @@
               <w:noProof/>
             </w:rPr>
           </w:pPr>
-          <w:hyperlink w:anchor="_Toc413264983" w:history="1">
+          <w:hyperlink w:anchor="_Toc413421107" w:history="1">
             <w:r>
               <w:rPr>
                 <w:rStyle w:val="Hipervnculo"/>
@@ -1814,7 +1814,7 @@
                 <w:noProof/>
                 <w:webHidden/>
               </w:rPr>
-              <w:instrText xml:space="preserve"> PAGEREF _Toc413264983 \h </w:instrText>
+              <w:instrText xml:space="preserve"> PAGEREF _Toc413421107 \h </w:instrText>
             </w:r>
             <w:r>
               <w:rPr>
@@ -1856,7 +1856,7 @@
               <w:noProof/>
             </w:rPr>
           </w:pPr>
-          <w:hyperlink w:anchor="_Toc413264984" w:history="1">
+          <w:hyperlink w:anchor="_Toc413421108" w:history="1">
             <w:r>
               <w:rPr>
                 <w:rStyle w:val="Hipervnculo"/>
@@ -1896,7 +1896,7 @@
                 <w:noProof/>
                 <w:webHidden/>
               </w:rPr>
-              <w:instrText xml:space="preserve"> PAGEREF _Toc413264984 \h </w:instrText>
+              <w:instrText xml:space="preserve"> PAGEREF _Toc413421108 \h </w:instrText>
             </w:r>
             <w:r>
               <w:rPr>
@@ -1938,7 +1938,7 @@
               <w:noProof/>
             </w:rPr>
           </w:pPr>
-          <w:hyperlink w:anchor="_Toc413264985" w:history="1">
+          <w:hyperlink w:anchor="_Toc413421109" w:history="1">
             <w:r>
               <w:rPr>
                 <w:rStyle w:val="Hipervnculo"/>
@@ -1978,7 +1978,7 @@
                 <w:noProof/>
                 <w:webHidden/>
               </w:rPr>
-              <w:instrText xml:space="preserve"> PAGEREF _Toc413264985 \h </w:instrText>
+              <w:instrText xml:space="preserve"> PAGEREF _Toc413421109 \h </w:instrText>
             </w:r>
             <w:r>
               <w:rPr>
@@ -2020,7 +2020,7 @@
               <w:noProof/>
             </w:rPr>
           </w:pPr>
-          <w:hyperlink w:anchor="_Toc413264986" w:history="1">
+          <w:hyperlink w:anchor="_Toc413421110" w:history="1">
             <w:r>
               <w:rPr>
                 <w:rStyle w:val="Hipervnculo"/>
@@ -2060,7 +2060,7 @@
                 <w:noProof/>
                 <w:webHidden/>
               </w:rPr>
-              <w:instrText xml:space="preserve"> PAGEREF _Toc413264986 \h </w:instrText>
+              <w:instrText xml:space="preserve"> PAGEREF _Toc413421110 \h </w:instrText>
             </w:r>
             <w:r>
               <w:rPr>
@@ -2102,7 +2102,7 @@
               <w:noProof/>
             </w:rPr>
           </w:pPr>
-          <w:hyperlink w:anchor="_Toc413264987" w:history="1">
+          <w:hyperlink w:anchor="_Toc413421111" w:history="1">
             <w:r>
               <w:rPr>
                 <w:rStyle w:val="Hipervnculo"/>
@@ -2142,7 +2142,7 @@
                 <w:noProof/>
                 <w:webHidden/>
               </w:rPr>
-              <w:instrText xml:space="preserve"> PAGEREF _Toc413264987 \h </w:instrText>
+              <w:instrText xml:space="preserve"> PAGEREF _Toc413421111 \h </w:instrText>
             </w:r>
             <w:r>
               <w:rPr>
@@ -2184,7 +2184,7 @@
               <w:noProof/>
             </w:rPr>
           </w:pPr>
-          <w:hyperlink w:anchor="_Toc413264988" w:history="1">
+          <w:hyperlink w:anchor="_Toc413421112" w:history="1">
             <w:r>
               <w:rPr>
                 <w:rStyle w:val="Hipervnculo"/>
@@ -2224,7 +2224,7 @@
                 <w:noProof/>
                 <w:webHidden/>
               </w:rPr>
-              <w:instrText xml:space="preserve"> PAGEREF _Toc413264988 \h </w:instrText>
+              <w:instrText xml:space="preserve"> PAGEREF _Toc413421112 \h </w:instrText>
             </w:r>
             <w:r>
               <w:rPr>
@@ -2266,7 +2266,7 @@
               <w:noProof/>
             </w:rPr>
           </w:pPr>
-          <w:hyperlink w:anchor="_Toc413264989" w:history="1">
+          <w:hyperlink w:anchor="_Toc413421113" w:history="1">
             <w:r>
               <w:rPr>
                 <w:rStyle w:val="Hipervnculo"/>
@@ -2306,7 +2306,7 @@
                 <w:noProof/>
                 <w:webHidden/>
               </w:rPr>
-              <w:instrText xml:space="preserve"> PAGEREF _Toc413264989 \h </w:instrText>
+              <w:instrText xml:space="preserve"> PAGEREF _Toc413421113 \h </w:instrText>
             </w:r>
             <w:r>
               <w:rPr>
@@ -2348,7 +2348,7 @@
               <w:noProof/>
             </w:rPr>
           </w:pPr>
-          <w:hyperlink w:anchor="_Toc413264990" w:history="1">
+          <w:hyperlink w:anchor="_Toc413421114" w:history="1">
             <w:r>
               <w:rPr>
                 <w:rStyle w:val="Hipervnculo"/>
@@ -2388,7 +2388,7 @@
                 <w:noProof/>
                 <w:webHidden/>
               </w:rPr>
-              <w:instrText xml:space="preserve"> PAGEREF _Toc413264990 \h </w:instrText>
+              <w:instrText xml:space="preserve"> PAGEREF _Toc413421114 \h </w:instrText>
             </w:r>
             <w:r>
               <w:rPr>
@@ -2430,7 +2430,7 @@
               <w:noProof/>
             </w:rPr>
           </w:pPr>
-          <w:hyperlink w:anchor="_Toc413264991" w:history="1">
+          <w:hyperlink w:anchor="_Toc413421115" w:history="1">
             <w:r>
               <w:rPr>
                 <w:rStyle w:val="Hipervnculo"/>
@@ -2471,7 +2471,7 @@
                 <w:noProof/>
                 <w:webHidden/>
               </w:rPr>
-              <w:instrText xml:space="preserve"> PAGEREF _Toc413264991 \h </w:instrText>
+              <w:instrText xml:space="preserve"> PAGEREF _Toc413421115 \h </w:instrText>
             </w:r>
             <w:r>
               <w:rPr>
@@ -2513,7 +2513,7 @@
               <w:noProof/>
             </w:rPr>
           </w:pPr>
-          <w:hyperlink w:anchor="_Toc413264992" w:history="1">
+          <w:hyperlink w:anchor="_Toc413421116" w:history="1">
             <w:r>
               <w:rPr>
                 <w:rStyle w:val="Hipervnculo"/>
@@ -2555,7 +2555,7 @@
                 <w:noProof/>
                 <w:webHidden/>
               </w:rPr>
-              <w:instrText xml:space="preserve"> PAGEREF _Toc413264992 \h </w:instrText>
+              <w:instrText xml:space="preserve"> PAGEREF _Toc413421116 \h </w:instrText>
             </w:r>
             <w:r>
               <w:rPr>
@@ -2597,7 +2597,7 @@
               <w:noProof/>
             </w:rPr>
           </w:pPr>
-          <w:hyperlink w:anchor="_Toc413264993" w:history="1">
+          <w:hyperlink w:anchor="_Toc413421117" w:history="1">
             <w:r>
               <w:rPr>
                 <w:rStyle w:val="Hipervnculo"/>
@@ -2639,7 +2639,7 @@
                 <w:noProof/>
                 <w:webHidden/>
               </w:rPr>
-              <w:instrText xml:space="preserve"> PAGEREF _Toc413264993 \h </w:instrText>
+              <w:instrText xml:space="preserve"> PAGEREF _Toc413421117 \h </w:instrText>
             </w:r>
             <w:r>
               <w:rPr>
@@ -2681,7 +2681,7 @@
               <w:noProof/>
             </w:rPr>
           </w:pPr>
-          <w:hyperlink w:anchor="_Toc413264994" w:history="1">
+          <w:hyperlink w:anchor="_Toc413421118" w:history="1">
             <w:r>
               <w:rPr>
                 <w:rStyle w:val="Hipervnculo"/>
@@ -2723,7 +2723,7 @@
                 <w:noProof/>
                 <w:webHidden/>
               </w:rPr>
-              <w:instrText xml:space="preserve"> PAGEREF _Toc413264994 \h </w:instrText>
+              <w:instrText xml:space="preserve"> PAGEREF _Toc413421118 \h </w:instrText>
             </w:r>
             <w:r>
               <w:rPr>
@@ -2765,7 +2765,7 @@
               <w:noProof/>
             </w:rPr>
           </w:pPr>
-          <w:hyperlink w:anchor="_Toc413264995" w:history="1">
+          <w:hyperlink w:anchor="_Toc413421119" w:history="1">
             <w:r>
               <w:rPr>
                 <w:rStyle w:val="Hipervnculo"/>
@@ -2807,7 +2807,7 @@
                 <w:noProof/>
                 <w:webHidden/>
               </w:rPr>
-              <w:instrText xml:space="preserve"> PAGEREF _Toc413264995 \h </w:instrText>
+              <w:instrText xml:space="preserve"> PAGEREF _Toc413421119 \h </w:instrText>
             </w:r>
             <w:r>
               <w:rPr>
@@ -2849,7 +2849,7 @@
               <w:noProof/>
             </w:rPr>
           </w:pPr>
-          <w:hyperlink w:anchor="_Toc413264996" w:history="1">
+          <w:hyperlink w:anchor="_Toc413421120" w:history="1">
             <w:r>
               <w:rPr>
                 <w:rStyle w:val="Hipervnculo"/>
@@ -2891,7 +2891,7 @@
                 <w:noProof/>
                 <w:webHidden/>
               </w:rPr>
-              <w:instrText xml:space="preserve"> PAGEREF _Toc413264996 \h </w:instrText>
+              <w:instrText xml:space="preserve"> PAGEREF _Toc413421120 \h </w:instrText>
             </w:r>
             <w:r>
               <w:rPr>
@@ -2933,7 +2933,7 @@
               <w:noProof/>
             </w:rPr>
           </w:pPr>
-          <w:hyperlink w:anchor="_Toc413264997" w:history="1">
+          <w:hyperlink w:anchor="_Toc413421121" w:history="1">
             <w:r>
               <w:rPr>
                 <w:rStyle w:val="Hipervnculo"/>
@@ -2975,7 +2975,7 @@
                 <w:noProof/>
                 <w:webHidden/>
               </w:rPr>
-              <w:instrText xml:space="preserve"> PAGEREF _Toc413264997 \h </w:instrText>
+              <w:instrText xml:space="preserve"> PAGEREF _Toc413421121 \h </w:instrText>
             </w:r>
             <w:r>
               <w:rPr>
@@ -3017,7 +3017,7 @@
               <w:noProof/>
             </w:rPr>
           </w:pPr>
-          <w:hyperlink w:anchor="_Toc413264998" w:history="1">
+          <w:hyperlink w:anchor="_Toc413421122" w:history="1">
             <w:r>
               <w:rPr>
                 <w:rStyle w:val="Hipervnculo"/>
@@ -3059,7 +3059,7 @@
                 <w:noProof/>
                 <w:webHidden/>
               </w:rPr>
-              <w:instrText xml:space="preserve"> PAGEREF _Toc413264998 \h </w:instrText>
+              <w:instrText xml:space="preserve"> PAGEREF _Toc413421122 \h </w:instrText>
             </w:r>
             <w:r>
               <w:rPr>
@@ -3101,7 +3101,7 @@
               <w:noProof/>
             </w:rPr>
           </w:pPr>
-          <w:hyperlink w:anchor="_Toc413264999" w:history="1">
+          <w:hyperlink w:anchor="_Toc413421123" w:history="1">
             <w:r>
               <w:rPr>
                 <w:rStyle w:val="Hipervnculo"/>
@@ -3143,7 +3143,7 @@
                 <w:noProof/>
                 <w:webHidden/>
               </w:rPr>
-              <w:instrText xml:space="preserve"> PAGEREF _Toc413264999 \h </w:instrText>
+              <w:instrText xml:space="preserve"> PAGEREF _Toc413421123 \h </w:instrText>
             </w:r>
             <w:r>
               <w:rPr>
@@ -3185,7 +3185,7 @@
               <w:noProof/>
             </w:rPr>
           </w:pPr>
-          <w:hyperlink w:anchor="_Toc413265000" w:history="1">
+          <w:hyperlink w:anchor="_Toc413421124" w:history="1">
             <w:r>
               <w:rPr>
                 <w:rStyle w:val="Hipervnculo"/>
@@ -3227,7 +3227,7 @@
                 <w:noProof/>
                 <w:webHidden/>
               </w:rPr>
-              <w:instrText xml:space="preserve"> PAGEREF _Toc413265000 \h </w:instrText>
+              <w:instrText xml:space="preserve"> PAGEREF _Toc413421124 \h </w:instrText>
             </w:r>
             <w:r>
               <w:rPr>
@@ -3247,7 +3247,7 @@
                 <w:noProof/>
                 <w:webHidden/>
               </w:rPr>
-              <w:t>26</w:t>
+              <w:t>28</w:t>
             </w:r>
             <w:r>
               <w:rPr>
@@ -3269,7 +3269,7 @@
               <w:noProof/>
             </w:rPr>
           </w:pPr>
-          <w:hyperlink w:anchor="_Toc413265001" w:history="1">
+          <w:hyperlink w:anchor="_Toc413421125" w:history="1">
             <w:r>
               <w:rPr>
                 <w:rStyle w:val="Hipervnculo"/>
@@ -3311,7 +3311,7 @@
                 <w:noProof/>
                 <w:webHidden/>
               </w:rPr>
-              <w:instrText xml:space="preserve"> PAGEREF _Toc413265001 \h </w:instrText>
+              <w:instrText xml:space="preserve"> PAGEREF _Toc413421125 \h </w:instrText>
             </w:r>
             <w:r>
               <w:rPr>
@@ -3331,7 +3331,7 @@
                 <w:noProof/>
                 <w:webHidden/>
               </w:rPr>
-              <w:t>26</w:t>
+              <w:t>28</w:t>
             </w:r>
             <w:r>
               <w:rPr>
@@ -3353,7 +3353,7 @@
               <w:noProof/>
             </w:rPr>
           </w:pPr>
-          <w:hyperlink w:anchor="_Toc413265002" w:history="1">
+          <w:hyperlink w:anchor="_Toc413421126" w:history="1">
             <w:r>
               <w:rPr>
                 <w:rStyle w:val="Hipervnculo"/>
@@ -3395,7 +3395,7 @@
                 <w:noProof/>
                 <w:webHidden/>
               </w:rPr>
-              <w:instrText xml:space="preserve"> PAGEREF _Toc413265002 \h </w:instrText>
+              <w:instrText xml:space="preserve"> PAGEREF _Toc413421126 \h </w:instrText>
             </w:r>
             <w:r>
               <w:rPr>
@@ -3415,7 +3415,7 @@
                 <w:noProof/>
                 <w:webHidden/>
               </w:rPr>
-              <w:t>27</w:t>
+              <w:t>29</w:t>
             </w:r>
             <w:r>
               <w:rPr>
@@ -3437,7 +3437,7 @@
               <w:noProof/>
             </w:rPr>
           </w:pPr>
-          <w:hyperlink w:anchor="_Toc413265003" w:history="1">
+          <w:hyperlink w:anchor="_Toc413421127" w:history="1">
             <w:r>
               <w:rPr>
                 <w:rStyle w:val="Hipervnculo"/>
@@ -3479,7 +3479,7 @@
                 <w:noProof/>
                 <w:webHidden/>
               </w:rPr>
-              <w:instrText xml:space="preserve"> PAGEREF _Toc413265003 \h </w:instrText>
+              <w:instrText xml:space="preserve"> PAGEREF _Toc413421127 \h </w:instrText>
             </w:r>
             <w:r>
               <w:rPr>
@@ -3499,7 +3499,7 @@
                 <w:noProof/>
                 <w:webHidden/>
               </w:rPr>
-              <w:t>27</w:t>
+              <w:t>29</w:t>
             </w:r>
             <w:r>
               <w:rPr>
@@ -3521,7 +3521,7 @@
               <w:noProof/>
             </w:rPr>
           </w:pPr>
-          <w:hyperlink w:anchor="_Toc413265004" w:history="1">
+          <w:hyperlink w:anchor="_Toc413421128" w:history="1">
             <w:r>
               <w:rPr>
                 <w:rStyle w:val="Hipervnculo"/>
@@ -3563,7 +3563,7 @@
                 <w:noProof/>
                 <w:webHidden/>
               </w:rPr>
-              <w:instrText xml:space="preserve"> PAGEREF _Toc413265004 \h </w:instrText>
+              <w:instrText xml:space="preserve"> PAGEREF _Toc413421128 \h </w:instrText>
             </w:r>
             <w:r>
               <w:rPr>
@@ -3583,7 +3583,7 @@
                 <w:noProof/>
                 <w:webHidden/>
               </w:rPr>
-              <w:t>28</w:t>
+              <w:t>30</w:t>
             </w:r>
             <w:r>
               <w:rPr>
@@ -3605,7 +3605,7 @@
               <w:noProof/>
             </w:rPr>
           </w:pPr>
-          <w:hyperlink w:anchor="_Toc413265005" w:history="1">
+          <w:hyperlink w:anchor="_Toc413421129" w:history="1">
             <w:r>
               <w:rPr>
                 <w:rStyle w:val="Hipervnculo"/>
@@ -3647,7 +3647,7 @@
                 <w:noProof/>
                 <w:webHidden/>
               </w:rPr>
-              <w:instrText xml:space="preserve"> PAGEREF _Toc413265005 \h </w:instrText>
+              <w:instrText xml:space="preserve"> PAGEREF _Toc413421129 \h </w:instrText>
             </w:r>
             <w:r>
               <w:rPr>
@@ -3667,7 +3667,7 @@
                 <w:noProof/>
                 <w:webHidden/>
               </w:rPr>
-              <w:t>28</w:t>
+              <w:t>30</w:t>
             </w:r>
             <w:r>
               <w:rPr>
@@ -3689,7 +3689,7 @@
               <w:noProof/>
             </w:rPr>
           </w:pPr>
-          <w:hyperlink w:anchor="_Toc413265006" w:history="1">
+          <w:hyperlink w:anchor="_Toc413421130" w:history="1">
             <w:r>
               <w:rPr>
                 <w:rStyle w:val="Hipervnculo"/>
@@ -3729,7 +3729,7 @@
                 <w:noProof/>
                 <w:webHidden/>
               </w:rPr>
-              <w:instrText xml:space="preserve"> PAGEREF _Toc413265006 \h </w:instrText>
+              <w:instrText xml:space="preserve"> PAGEREF _Toc413421130 \h </w:instrText>
             </w:r>
             <w:r>
               <w:rPr>
@@ -3749,7 +3749,7 @@
                 <w:noProof/>
                 <w:webHidden/>
               </w:rPr>
-              <w:t>28</w:t>
+              <w:t>30</w:t>
             </w:r>
             <w:r>
               <w:rPr>
@@ -3771,7 +3771,7 @@
               <w:noProof/>
             </w:rPr>
           </w:pPr>
-          <w:hyperlink w:anchor="_Toc413265007" w:history="1">
+          <w:hyperlink w:anchor="_Toc413421131" w:history="1">
             <w:r>
               <w:rPr>
                 <w:rStyle w:val="Hipervnculo"/>
@@ -3811,7 +3811,7 @@
                 <w:noProof/>
                 <w:webHidden/>
               </w:rPr>
-              <w:instrText xml:space="preserve"> PAGEREF _Toc413265007 \h </w:instrText>
+              <w:instrText xml:space="preserve"> PAGEREF _Toc413421131 \h </w:instrText>
             </w:r>
             <w:r>
               <w:rPr>
@@ -3831,7 +3831,7 @@
                 <w:noProof/>
                 <w:webHidden/>
               </w:rPr>
-              <w:t>29</w:t>
+              <w:t>31</w:t>
             </w:r>
             <w:r>
               <w:rPr>
@@ -3853,7 +3853,7 @@
               <w:noProof/>
             </w:rPr>
           </w:pPr>
-          <w:hyperlink w:anchor="_Toc413265008" w:history="1">
+          <w:hyperlink w:anchor="_Toc413421132" w:history="1">
             <w:r>
               <w:rPr>
                 <w:rStyle w:val="Hipervnculo"/>
@@ -3894,7 +3894,7 @@
                 <w:noProof/>
                 <w:webHidden/>
               </w:rPr>
-              <w:instrText xml:space="preserve"> PAGEREF _Toc413265008 \h </w:instrText>
+              <w:instrText xml:space="preserve"> PAGEREF _Toc413421132 \h </w:instrText>
             </w:r>
             <w:r>
               <w:rPr>
@@ -3914,7 +3914,7 @@
                 <w:noProof/>
                 <w:webHidden/>
               </w:rPr>
-              <w:t>34</w:t>
+              <w:t>36</w:t>
             </w:r>
             <w:r>
               <w:rPr>
@@ -3936,7 +3936,7 @@
               <w:noProof/>
             </w:rPr>
           </w:pPr>
-          <w:hyperlink w:anchor="_Toc413265009" w:history="1">
+          <w:hyperlink w:anchor="_Toc413421133" w:history="1">
             <w:r>
               <w:rPr>
                 <w:rStyle w:val="Hipervnculo"/>
@@ -3976,7 +3976,7 @@
                 <w:noProof/>
                 <w:webHidden/>
               </w:rPr>
-              <w:instrText xml:space="preserve"> PAGEREF _Toc413265009 \h </w:instrText>
+              <w:instrText xml:space="preserve"> PAGEREF _Toc413421133 \h </w:instrText>
             </w:r>
             <w:r>
               <w:rPr>
@@ -3996,7 +3996,7 @@
                 <w:noProof/>
                 <w:webHidden/>
               </w:rPr>
-              <w:t>34</w:t>
+              <w:t>36</w:t>
             </w:r>
             <w:r>
               <w:rPr>
@@ -4018,7 +4018,7 @@
               <w:noProof/>
             </w:rPr>
           </w:pPr>
-          <w:hyperlink w:anchor="_Toc413265010" w:history="1">
+          <w:hyperlink w:anchor="_Toc413421134" w:history="1">
             <w:r>
               <w:rPr>
                 <w:rStyle w:val="Hipervnculo"/>
@@ -4058,7 +4058,7 @@
                 <w:noProof/>
                 <w:webHidden/>
               </w:rPr>
-              <w:instrText xml:space="preserve"> PAGEREF _Toc413265010 \h </w:instrText>
+              <w:instrText xml:space="preserve"> PAGEREF _Toc413421134 \h </w:instrText>
             </w:r>
             <w:r>
               <w:rPr>
@@ -4078,7 +4078,7 @@
                 <w:noProof/>
                 <w:webHidden/>
               </w:rPr>
-              <w:t>34</w:t>
+              <w:t>36</w:t>
             </w:r>
             <w:r>
               <w:rPr>
@@ -4100,7 +4100,7 @@
               <w:noProof/>
             </w:rPr>
           </w:pPr>
-          <w:hyperlink w:anchor="_Toc413265011" w:history="1">
+          <w:hyperlink w:anchor="_Toc413421135" w:history="1">
             <w:r>
               <w:rPr>
                 <w:rStyle w:val="Hipervnculo"/>
@@ -4140,7 +4140,7 @@
                 <w:noProof/>
                 <w:webHidden/>
               </w:rPr>
-              <w:instrText xml:space="preserve"> PAGEREF _Toc413265011 \h </w:instrText>
+              <w:instrText xml:space="preserve"> PAGEREF _Toc413421135 \h </w:instrText>
             </w:r>
             <w:r>
               <w:rPr>
@@ -4160,7 +4160,7 @@
                 <w:noProof/>
                 <w:webHidden/>
               </w:rPr>
-              <w:t>35</w:t>
+              <w:t>37</w:t>
             </w:r>
             <w:r>
               <w:rPr>
@@ -4182,7 +4182,7 @@
               <w:noProof/>
             </w:rPr>
           </w:pPr>
-          <w:hyperlink w:anchor="_Toc413265012" w:history="1">
+          <w:hyperlink w:anchor="_Toc413421136" w:history="1">
             <w:r>
               <w:rPr>
                 <w:rStyle w:val="Hipervnculo"/>
@@ -4222,7 +4222,7 @@
                 <w:noProof/>
                 <w:webHidden/>
               </w:rPr>
-              <w:instrText xml:space="preserve"> PAGEREF _Toc413265012 \h </w:instrText>
+              <w:instrText xml:space="preserve"> PAGEREF _Toc413421136 \h </w:instrText>
             </w:r>
             <w:r>
               <w:rPr>
@@ -4242,7 +4242,89 @@
                 <w:noProof/>
                 <w:webHidden/>
               </w:rPr>
-              <w:t>38</w:t>
+              <w:t>40</w:t>
+            </w:r>
+            <w:r>
+              <w:rPr>
+                <w:noProof/>
+                <w:webHidden/>
+              </w:rPr>
+              <w:fldChar w:fldCharType="end"/>
+            </w:r>
+          </w:hyperlink>
+        </w:p>
+        <w:p>
+          <w:pPr>
+            <w:pStyle w:val="TDC3"/>
+            <w:tabs>
+              <w:tab w:val="left" w:pos="1320"/>
+              <w:tab w:val="right" w:leader="dot" w:pos="8494"/>
+            </w:tabs>
+            <w:rPr>
+              <w:noProof/>
+            </w:rPr>
+          </w:pPr>
+          <w:hyperlink w:anchor="_Toc413421137" w:history="1">
+            <w:r>
+              <w:rPr>
+                <w:rStyle w:val="Hipervnculo"/>
+                <w:noProof/>
+              </w:rPr>
+              <w:t>4.2.3</w:t>
+            </w:r>
+            <w:r>
+              <w:rPr>
+                <w:noProof/>
+              </w:rPr>
+              <w:tab/>
+            </w:r>
+            <w:r>
+              <w:rPr>
+                <w:rStyle w:val="Hipervnculo"/>
+                <w:noProof/>
+              </w:rPr>
+              <w:t>Productos utilizados</w:t>
+            </w:r>
+            <w:r>
+              <w:rPr>
+                <w:noProof/>
+                <w:webHidden/>
+              </w:rPr>
+              <w:tab/>
+            </w:r>
+            <w:r>
+              <w:rPr>
+                <w:noProof/>
+                <w:webHidden/>
+              </w:rPr>
+              <w:fldChar w:fldCharType="begin"/>
+            </w:r>
+            <w:r>
+              <w:rPr>
+                <w:noProof/>
+                <w:webHidden/>
+              </w:rPr>
+              <w:instrText xml:space="preserve"> PAGEREF _Toc413421137 \h </w:instrText>
+            </w:r>
+            <w:r>
+              <w:rPr>
+                <w:noProof/>
+                <w:webHidden/>
+              </w:rPr>
+            </w:r>
+            <w:r>
+              <w:rPr>
+                <w:noProof/>
+                <w:webHidden/>
+              </w:rPr>
+              <w:fldChar w:fldCharType="separate"/>
+            </w:r>
+            <w:r>
+              <w:rPr>
+                <w:noProof/>
+                <w:webHidden/>
+              </w:rPr>
+              <w:t>42</w:t>
             </w:r>
             <w:r>
               <w:rPr>
@@ -4264,7 +4346,7 @@
               <w:noProof/>
             </w:rPr>
           </w:pPr>
-          <w:hyperlink w:anchor="_Toc413265013" w:history="1">
+          <w:hyperlink w:anchor="_Toc413421138" w:history="1">
             <w:r>
               <w:rPr>
                 <w:rStyle w:val="Hipervnculo"/>
@@ -4305,7 +4387,7 @@
                 <w:noProof/>
                 <w:webHidden/>
               </w:rPr>
-              <w:instrText xml:space="preserve"> PAGEREF _Toc413265013 \h </w:instrText>
+              <w:instrText xml:space="preserve"> PAGEREF _Toc413421138 \h </w:instrText>
             </w:r>
             <w:r>
               <w:rPr>
@@ -4325,7 +4407,7 @@
                 <w:noProof/>
                 <w:webHidden/>
               </w:rPr>
-              <w:t>41</w:t>
+              <w:t>43</w:t>
             </w:r>
             <w:r>
               <w:rPr>
@@ -4347,7 +4429,7 @@
               <w:noProof/>
             </w:rPr>
           </w:pPr>
-          <w:hyperlink w:anchor="_Toc413265014" w:history="1">
+          <w:hyperlink w:anchor="_Toc413421139" w:history="1">
             <w:r>
               <w:rPr>
                 <w:rStyle w:val="Hipervnculo"/>
@@ -4387,7 +4469,7 @@
                 <w:noProof/>
                 <w:webHidden/>
               </w:rPr>
-              <w:instrText xml:space="preserve"> PAGEREF _Toc413265014 \h </w:instrText>
+              <w:instrText xml:space="preserve"> PAGEREF _Toc413421139 \h </w:instrText>
             </w:r>
             <w:r>
               <w:rPr>
@@ -4407,7 +4489,7 @@
                 <w:noProof/>
                 <w:webHidden/>
               </w:rPr>
-              <w:t>41</w:t>
+              <w:t>43</w:t>
             </w:r>
             <w:r>
               <w:rPr>
@@ -4429,7 +4511,7 @@
               <w:noProof/>
             </w:rPr>
           </w:pPr>
-          <w:hyperlink w:anchor="_Toc413265015" w:history="1">
+          <w:hyperlink w:anchor="_Toc413421140" w:history="1">
             <w:r>
               <w:rPr>
                 <w:rStyle w:val="Hipervnculo"/>
@@ -4470,7 +4552,7 @@
                 <w:noProof/>
                 <w:webHidden/>
               </w:rPr>
-              <w:instrText xml:space="preserve"> PAGEREF _Toc413265015 \h </w:instrText>
+              <w:instrText xml:space="preserve"> PAGEREF _Toc413421140 \h </w:instrText>
             </w:r>
             <w:r>
               <w:rPr>
@@ -4490,7 +4572,7 @@
                 <w:noProof/>
                 <w:webHidden/>
               </w:rPr>
-              <w:t>41</w:t>
+              <w:t>43</w:t>
             </w:r>
             <w:r>
               <w:rPr>
@@ -4512,7 +4594,7 @@
               <w:noProof/>
             </w:rPr>
           </w:pPr>
-          <w:hyperlink w:anchor="_Toc413265016" w:history="1">
+          <w:hyperlink w:anchor="_Toc413421141" w:history="1">
             <w:r>
               <w:rPr>
                 <w:rStyle w:val="Hipervnculo"/>
@@ -4553,7 +4635,7 @@
                 <w:noProof/>
                 <w:webHidden/>
               </w:rPr>
-              <w:instrText xml:space="preserve"> PAGEREF _Toc413265016 \h </w:instrText>
+              <w:instrText xml:space="preserve"> PAGEREF _Toc413421141 \h </w:instrText>
             </w:r>
             <w:r>
               <w:rPr>
@@ -4573,7 +4655,7 @@
                 <w:noProof/>
                 <w:webHidden/>
               </w:rPr>
-              <w:t>41</w:t>
+              <w:t>43</w:t>
             </w:r>
             <w:r>
               <w:rPr>
@@ -4595,13 +4677,13 @@
               <w:noProof/>
             </w:rPr>
           </w:pPr>
-          <w:hyperlink w:anchor="_Toc413265017" w:history="1">
+          <w:hyperlink w:anchor="_Toc413421142" w:history="1">
             <w:r>
               <w:rPr>
                 <w:rStyle w:val="Hipervnculo"/>
                 <w:noProof/>
               </w:rPr>
-              <w:t>8</w:t>
+              <w:t>9</w:t>
             </w:r>
             <w:r>
               <w:rPr>
@@ -4636,7 +4718,7 @@
                 <w:noProof/>
                 <w:webHidden/>
               </w:rPr>
-              <w:instrText xml:space="preserve"> PAGEREF _Toc413265017 \h </w:instrText>
+              <w:instrText xml:space="preserve"> PAGEREF _Toc413421142 \h </w:instrText>
             </w:r>
             <w:r>
               <w:rPr>
@@ -4656,7 +4738,7 @@
                 <w:noProof/>
                 <w:webHidden/>
               </w:rPr>
-              <w:t>42</w:t>
+              <w:t>44</w:t>
             </w:r>
             <w:r>
               <w:rPr>
@@ -4699,20 +4781,20 @@
       <w:pPr>
         <w:pStyle w:val="Ttulo1"/>
       </w:pPr>
-      <w:bookmarkStart w:id="0" w:name="_Toc413264969"/>
-      <w:bookmarkStart w:id="1" w:name="_Toc386832128"/>
+      <w:bookmarkStart w:id="0" w:name="_Toc386832128"/>
+      <w:bookmarkStart w:id="1" w:name="_Toc413421093"/>
       <w:r>
         <w:lastRenderedPageBreak/>
         <w:t>Introducción</w:t>
       </w:r>
-      <w:bookmarkEnd w:id="0"/>
+      <w:bookmarkEnd w:id="1"/>
     </w:p>
     <w:p/>
     <w:p>
       <w:pPr>
         <w:pStyle w:val="Ttulo2"/>
       </w:pPr>
-      <w:bookmarkStart w:id="2" w:name="_Toc413264970"/>
+      <w:bookmarkStart w:id="2" w:name="_Toc413421094"/>
       <w:r>
         <w:t xml:space="preserve">Motivación y </w:t>
       </w:r>
@@ -4994,7 +5076,7 @@
         <w:pStyle w:val="Ttulo2"/>
         <w:jc w:val="both"/>
       </w:pPr>
-      <w:bookmarkStart w:id="3" w:name="_Toc413264971"/>
+      <w:bookmarkStart w:id="3" w:name="_Toc413421095"/>
       <w:r>
         <w:t>Objetivos</w:t>
       </w:r>
@@ -5136,7 +5218,7 @@
         <w:pStyle w:val="Ttulo2"/>
         <w:jc w:val="both"/>
       </w:pPr>
-      <w:bookmarkStart w:id="4" w:name="_Toc413264972"/>
+      <w:bookmarkStart w:id="4" w:name="_Toc413421096"/>
       <w:r>
         <w:t>Resultados esperados</w:t>
       </w:r>
@@ -5186,7 +5268,7 @@
         <w:pStyle w:val="Ttulo2"/>
         <w:jc w:val="both"/>
       </w:pPr>
-      <w:bookmarkStart w:id="5" w:name="_Toc413264973"/>
+      <w:bookmarkStart w:id="5" w:name="_Toc413421097"/>
       <w:r>
         <w:t>Resultados alcanzados</w:t>
       </w:r>
@@ -5223,7 +5305,7 @@
         <w:pStyle w:val="Ttulo2"/>
         <w:jc w:val="both"/>
       </w:pPr>
-      <w:bookmarkStart w:id="6" w:name="_Toc413264974"/>
+      <w:bookmarkStart w:id="6" w:name="_Toc413421098"/>
       <w:r>
         <w:t>Gestión del proyecto</w:t>
       </w:r>
@@ -5525,7 +5607,7 @@
         <w:pStyle w:val="Ttulo2"/>
         <w:jc w:val="both"/>
       </w:pPr>
-      <w:bookmarkStart w:id="7" w:name="_Toc413264975"/>
+      <w:bookmarkStart w:id="7" w:name="_Toc413421099"/>
       <w:r>
         <w:t>Organización</w:t>
       </w:r>
@@ -5570,12 +5652,12 @@
         <w:pStyle w:val="Ttulo1"/>
         <w:jc w:val="both"/>
       </w:pPr>
-      <w:bookmarkStart w:id="8" w:name="_Toc413264976"/>
+      <w:bookmarkStart w:id="8" w:name="_Toc413421100"/>
       <w:r>
         <w:lastRenderedPageBreak/>
         <w:t>Marco de trabajo.</w:t>
       </w:r>
-      <w:bookmarkEnd w:id="1"/>
+      <w:bookmarkEnd w:id="0"/>
       <w:bookmarkEnd w:id="8"/>
     </w:p>
     <w:p>
@@ -5602,7 +5684,7 @@
         <w:pStyle w:val="Ttulo2"/>
         <w:jc w:val="both"/>
       </w:pPr>
-      <w:bookmarkStart w:id="9" w:name="_Toc413264977"/>
+      <w:bookmarkStart w:id="9" w:name="_Toc413421101"/>
       <w:r>
         <w:t>Web Services Geográficos</w:t>
       </w:r>
@@ -5667,7 +5749,7 @@
         <w:pStyle w:val="Ttulo3"/>
         <w:jc w:val="both"/>
       </w:pPr>
-      <w:bookmarkStart w:id="10" w:name="_Toc413264978"/>
+      <w:bookmarkStart w:id="10" w:name="_Toc413421102"/>
       <w:r>
         <w:t>WMS</w:t>
       </w:r>
@@ -5844,7 +5926,7 @@
         <w:jc w:val="both"/>
       </w:pPr>
       <w:bookmarkStart w:id="11" w:name="_Toc386832131"/>
-      <w:bookmarkStart w:id="12" w:name="_Toc413264979"/>
+      <w:bookmarkStart w:id="12" w:name="_Toc413421103"/>
       <w:r>
         <w:t>W</w:t>
       </w:r>
@@ -6485,7 +6567,7 @@
         <w:pStyle w:val="Ttulo2"/>
         <w:jc w:val="both"/>
       </w:pPr>
-      <w:bookmarkStart w:id="13" w:name="_Toc413264980"/>
+      <w:bookmarkStart w:id="13" w:name="_Toc413421104"/>
       <w:r>
         <w:t>Estándares SOA</w:t>
       </w:r>
@@ -6500,7 +6582,7 @@
         <w:pStyle w:val="Ttulo3"/>
         <w:jc w:val="both"/>
       </w:pPr>
-      <w:bookmarkStart w:id="14" w:name="_Toc413264981"/>
+      <w:bookmarkStart w:id="14" w:name="_Toc413421105"/>
       <w:r>
         <w:t>SOAP</w:t>
       </w:r>
@@ -6553,7 +6635,7 @@
         <w:jc w:val="both"/>
       </w:pPr>
       <w:bookmarkStart w:id="15" w:name="_Toc386832129"/>
-      <w:bookmarkStart w:id="16" w:name="_Toc413264982"/>
+      <w:bookmarkStart w:id="16" w:name="_Toc413421106"/>
       <w:r>
         <w:t>REST</w:t>
       </w:r>
@@ -6745,7 +6827,7 @@
         <w:pStyle w:val="Ttulo3"/>
         <w:jc w:val="both"/>
       </w:pPr>
-      <w:bookmarkStart w:id="17" w:name="_Toc413264983"/>
+      <w:bookmarkStart w:id="17" w:name="_Toc413421107"/>
       <w:r>
         <w:t>WS-SECURITY</w:t>
       </w:r>
@@ -6938,7 +7020,7 @@
       <w:pPr>
         <w:pStyle w:val="Ttulo3"/>
       </w:pPr>
-      <w:bookmarkStart w:id="18" w:name="_Toc413264984"/>
+      <w:bookmarkStart w:id="18" w:name="_Toc413421108"/>
       <w:r>
         <w:t>WS-ADDRESSING</w:t>
       </w:r>
@@ -7346,7 +7428,7 @@
         <w:pStyle w:val="Ttulo3"/>
         <w:jc w:val="both"/>
       </w:pPr>
-      <w:bookmarkStart w:id="19" w:name="_Toc413264985"/>
+      <w:bookmarkStart w:id="19" w:name="_Toc413421109"/>
       <w:r>
         <w:t>MTOM</w:t>
       </w:r>
@@ -7409,7 +7491,7 @@
         <w:pStyle w:val="Ttulo2"/>
         <w:jc w:val="both"/>
       </w:pPr>
-      <w:bookmarkStart w:id="20" w:name="_Toc413264986"/>
+      <w:bookmarkStart w:id="20" w:name="_Toc413421110"/>
       <w:r>
         <w:t>Tecnologías</w:t>
       </w:r>
@@ -7429,7 +7511,7 @@
         <w:jc w:val="both"/>
       </w:pPr>
       <w:bookmarkStart w:id="21" w:name="_Toc386832132"/>
-      <w:bookmarkStart w:id="22" w:name="_Toc413264987"/>
+      <w:bookmarkStart w:id="22" w:name="_Toc413421111"/>
       <w:r>
         <w:t>ESB</w:t>
       </w:r>
@@ -7753,7 +7835,7 @@
         <w:pStyle w:val="Ttulo3"/>
         <w:jc w:val="both"/>
       </w:pPr>
-      <w:bookmarkStart w:id="23" w:name="_Toc413264988"/>
+      <w:bookmarkStart w:id="23" w:name="_Toc413421112"/>
       <w:r>
         <w:t xml:space="preserve">Servidores </w:t>
       </w:r>
@@ -8150,7 +8232,7 @@
         <w:pStyle w:val="Ttulo2"/>
         <w:jc w:val="both"/>
       </w:pPr>
-      <w:bookmarkStart w:id="24" w:name="_Toc413264989"/>
+      <w:bookmarkStart w:id="24" w:name="_Toc413421113"/>
       <w:r>
         <w:t>Plataforma de eGob de Uruguay</w:t>
       </w:r>
@@ -8335,7 +8417,7 @@
         <w:pStyle w:val="Ttulo3"/>
         <w:jc w:val="both"/>
       </w:pPr>
-      <w:bookmarkStart w:id="25" w:name="_Toc413264990"/>
+      <w:bookmarkStart w:id="25" w:name="_Toc413421114"/>
       <w:r>
         <w:t>Plataforma de Interoperabilidad</w:t>
       </w:r>
@@ -9713,7 +9795,7 @@
         <w:pStyle w:val="Ttulo1"/>
         <w:jc w:val="both"/>
       </w:pPr>
-      <w:bookmarkStart w:id="26" w:name="_Toc413264991"/>
+      <w:bookmarkStart w:id="26" w:name="_Toc413421115"/>
       <w:r>
         <w:lastRenderedPageBreak/>
         <w:t>Análisis y arquitectura</w:t>
@@ -9734,7 +9816,7 @@
           <w:lang w:val="es-ES"/>
         </w:rPr>
       </w:pPr>
-      <w:bookmarkStart w:id="27" w:name="_Toc413264992"/>
+      <w:bookmarkStart w:id="27" w:name="_Toc413421116"/>
       <w:r>
         <w:rPr>
           <w:lang w:val="es-ES"/>
@@ -9772,7 +9854,7 @@
           <w:lang w:val="es-ES"/>
         </w:rPr>
       </w:pPr>
-      <w:bookmarkStart w:id="28" w:name="_Toc413264993"/>
+      <w:bookmarkStart w:id="28" w:name="_Toc413421117"/>
       <w:r>
         <w:rPr>
           <w:lang w:val="es-ES"/>
@@ -9834,7 +9916,7 @@
           <w:lang w:val="es-ES"/>
         </w:rPr>
       </w:pPr>
-      <w:bookmarkStart w:id="29" w:name="_Toc413264994"/>
+      <w:bookmarkStart w:id="29" w:name="_Toc413421118"/>
       <w:r>
         <w:rPr>
           <w:lang w:val="es-ES"/>
@@ -9883,7 +9965,7 @@
           <w:lang w:val="es-ES"/>
         </w:rPr>
       </w:pPr>
-      <w:bookmarkStart w:id="30" w:name="_Toc413264995"/>
+      <w:bookmarkStart w:id="30" w:name="_Toc413421119"/>
       <w:r>
         <w:rPr>
           <w:lang w:val="es-ES"/>
@@ -9933,7 +10015,7 @@
           <w:lang w:val="es-ES"/>
         </w:rPr>
       </w:pPr>
-      <w:bookmarkStart w:id="31" w:name="_Toc413264996"/>
+      <w:bookmarkStart w:id="31" w:name="_Toc413421120"/>
       <w:r>
         <w:rPr>
           <w:lang w:val="es-ES"/>
@@ -9984,7 +10066,7 @@
           <w:lang w:val="es-ES"/>
         </w:rPr>
       </w:pPr>
-      <w:bookmarkStart w:id="32" w:name="_Toc413264997"/>
+      <w:bookmarkStart w:id="32" w:name="_Toc413421121"/>
       <w:r>
         <w:rPr>
           <w:lang w:val="es-ES"/>
@@ -10033,7 +10115,7 @@
           <w:lang w:val="es-ES"/>
         </w:rPr>
       </w:pPr>
-      <w:bookmarkStart w:id="33" w:name="_Toc413264998"/>
+      <w:bookmarkStart w:id="33" w:name="_Toc413421122"/>
       <w:r>
         <w:rPr>
           <w:lang w:val="es-ES"/>
@@ -10191,7 +10273,7 @@
           <w:lang w:val="es-ES"/>
         </w:rPr>
       </w:pPr>
-      <w:bookmarkStart w:id="34" w:name="_Toc413264999"/>
+      <w:bookmarkStart w:id="34" w:name="_Toc413421123"/>
       <w:r>
         <w:rPr>
           <w:lang w:val="es-ES"/>
@@ -10260,6 +10342,14 @@
     <w:p>
       <w:pPr>
         <w:jc w:val="both"/>
+        <w:rPr>
+          <w:lang w:val="es-ES"/>
+        </w:rPr>
+      </w:pPr>
+    </w:p>
+    <w:p>
+      <w:pPr>
+        <w:jc w:val="center"/>
         <w:rPr>
           <w:lang w:val="es-ES"/>
         </w:rPr>
@@ -10392,34 +10482,29 @@
     </w:p>
     <w:p>
       <w:pPr>
-        <w:jc w:val="both"/>
-      </w:pPr>
-    </w:p>
-    <w:p>
-      <w:pPr>
         <w:rPr>
           <w:lang w:val="es-ES"/>
         </w:rPr>
       </w:pPr>
-      <w:r>
+    </w:p>
+    <w:p>
+      <w:pPr>
         <w:rPr>
           <w:lang w:val="es-ES"/>
         </w:rPr>
-        <w:t>Los pedidos pueden viajar dentro de la PGE mediante flujos, los cuales usan los mecanismos habituales de la PGE para tratar los pedidos WS-SOAP. Cada escenario seguirá flujos distintos ya que los requerimientos de seguridad o de ruteo de cada uno son distintos.   Dependiendo del flujo también se usarán diferentes mecanismos de transformación. Por esto último es que se definen distintas transformaciones de acuerdo a aspectos particulares de cada flujo.</w:t>
-      </w:r>
-    </w:p>
-    <w:p>
-      <w:pPr>
+      </w:pPr>
+      <w:r>
         <w:rPr>
           <w:lang w:val="es-ES"/>
         </w:rPr>
-      </w:pPr>
+        <w:t xml:space="preserve">Los pedidos pueden viajar dentro de la PGE mediante flujos, los cuales usan los mecanismos habituales de la PGE para tratar los pedidos WS-SOAP. Cada escenario seguirá flujos distintos ya que los requerimientos de seguridad o de ruteo de cada uno son distintos.   Dependiendo </w:t>
+      </w:r>
       <w:r>
         <w:rPr>
           <w:lang w:val="es-ES"/>
         </w:rPr>
         <w:lastRenderedPageBreak/>
-        <w:t>A continuación se definen las transformaciones asociadas a cada flujo[7].</w:t>
+        <w:t>del flujo también se usarán diferentes mecanismos de transformación. Por esto último es que se definen distintas transformaciones de acuerdo a aspectos particulares de cada flujo.</w:t>
       </w:r>
     </w:p>
     <w:p>
@@ -10432,11 +10517,37 @@
         <w:rPr>
           <w:lang w:val="es-ES"/>
         </w:rPr>
+        <w:t>A continuación se definen las transformaciones asociadas a cada flujo</w:t>
+      </w:r>
+      <w:r>
+        <w:rPr>
+          <w:lang w:val="es-ES"/>
+        </w:rPr>
+        <w:t xml:space="preserve"> </w:t>
+      </w:r>
+      <w:r>
+        <w:rPr>
+          <w:lang w:val="es-ES"/>
+        </w:rPr>
+        <w:t>[7].</w:t>
+      </w:r>
+    </w:p>
+    <w:p>
+      <w:pPr>
+        <w:rPr>
+          <w:lang w:val="es-ES"/>
+        </w:rPr>
+      </w:pPr>
+      <w:r>
+        <w:rPr>
+          <w:lang w:val="es-ES"/>
+        </w:rPr>
         <w:t xml:space="preserve">Flujos de ruteo : </w:t>
       </w:r>
     </w:p>
     <w:p>
       <w:pPr>
+        <w:jc w:val="center"/>
         <w:rPr>
           <w:lang w:val="es-ES"/>
         </w:rPr>
@@ -10587,6 +10698,7 @@
     </w:p>
     <w:p>
       <w:pPr>
+        <w:jc w:val="center"/>
         <w:rPr>
           <w:lang w:val="es-ES"/>
         </w:rPr>
@@ -10725,6 +10837,7 @@
     </w:p>
     <w:p>
       <w:pPr>
+        <w:jc w:val="center"/>
         <w:rPr>
           <w:lang w:val="es-ES"/>
         </w:rPr>
@@ -10851,65 +10964,57 @@
     <w:p/>
     <w:p>
       <w:pPr>
-        <w:ind w:left="576"/>
+        <w:pStyle w:val="Ttulo2"/>
         <w:rPr>
           <w:lang w:val="es-ES"/>
         </w:rPr>
       </w:pPr>
-    </w:p>
-    <w:p>
-      <w:pPr>
-        <w:pStyle w:val="Ttulo2"/>
+      <w:bookmarkStart w:id="35" w:name="_Toc413421124"/>
+      <w:r>
         <w:rPr>
           <w:lang w:val="es-ES"/>
         </w:rPr>
-      </w:pPr>
-      <w:bookmarkStart w:id="35" w:name="_Toc413265000"/>
-      <w:r>
+        <w:t>Casos de uso</w:t>
+      </w:r>
+      <w:bookmarkEnd w:id="35"/>
+    </w:p>
+    <w:p>
+      <w:pPr>
+        <w:jc w:val="both"/>
         <w:rPr>
           <w:lang w:val="es-ES"/>
         </w:rPr>
-        <w:t>Casos de uso</w:t>
-      </w:r>
-      <w:bookmarkEnd w:id="35"/>
-    </w:p>
-    <w:p>
-      <w:pPr>
-        <w:jc w:val="both"/>
+      </w:pPr>
+      <w:r>
         <w:rPr>
           <w:lang w:val="es-ES"/>
         </w:rPr>
-      </w:pPr>
+        <w:t>En esta sección se da una descripción de los casos de uso más críticos, elegidos especialmente porque obligan a tomar definiciones arquitectónicas específicas para poder soportar dichas interacciones en la plataforma.</w:t>
+      </w:r>
       <w:r>
         <w:rPr>
           <w:lang w:val="es-ES"/>
         </w:rPr>
-        <w:t>En esta sección se da una descripción de los casos de uso más críticos, elegidos especialmente porque obligan a tomar definiciones arquitectónicas específicas para poder soportar dichas interacciones en la plataforma.</w:t>
-      </w:r>
-      <w:r>
+        <w:t xml:space="preserve"> También se presenta una definición de los actores que interactúan en los mencionados casos de uso.</w:t>
+      </w:r>
+    </w:p>
+    <w:p>
+      <w:pPr>
+        <w:jc w:val="both"/>
         <w:rPr>
           <w:lang w:val="es-ES"/>
         </w:rPr>
-        <w:t xml:space="preserve"> También se presenta una definición de los actores que interactúan en los mencionados casos de uso.</w:t>
-      </w:r>
-    </w:p>
-    <w:p>
-      <w:pPr>
-        <w:jc w:val="both"/>
+      </w:pPr>
+    </w:p>
+    <w:p>
+      <w:pPr>
+        <w:pStyle w:val="Ttulo3"/>
         <w:rPr>
           <w:lang w:val="es-ES"/>
         </w:rPr>
       </w:pPr>
-    </w:p>
-    <w:p>
-      <w:pPr>
-        <w:pStyle w:val="Ttulo3"/>
-        <w:rPr>
-          <w:lang w:val="es-ES"/>
-        </w:rPr>
-      </w:pPr>
       <w:bookmarkStart w:id="36" w:name="_Toc303693283"/>
-      <w:bookmarkStart w:id="37" w:name="_Toc413265001"/>
+      <w:bookmarkStart w:id="37" w:name="_Toc413421125"/>
       <w:r>
         <w:rPr>
           <w:lang w:val="es-ES"/>
@@ -10938,50 +11043,42 @@
         <w:rPr>
           <w:lang w:val="es-ES"/>
         </w:rPr>
+        <w:t>Organismo proveedor</w:t>
+      </w:r>
+    </w:p>
+    <w:p>
+      <w:pPr>
+        <w:jc w:val="both"/>
+        <w:rPr>
+          <w:lang w:val="es-ES"/>
+        </w:rPr>
+      </w:pPr>
+      <w:r>
+        <w:rPr>
+          <w:lang w:val="es-ES"/>
+        </w:rPr>
+        <w:t xml:space="preserve">Es una entidad que contiene datos geográficos y ofrece servicios tanto de </w:t>
+      </w:r>
+      <w:r>
+        <w:rPr>
+          <w:lang w:val="es-ES"/>
+        </w:rPr>
+        <w:t>consulta como de actualización.</w:t>
+      </w:r>
+    </w:p>
+    <w:p>
+      <w:pPr>
+        <w:pStyle w:val="Ttulo4"/>
+        <w:jc w:val="both"/>
+        <w:rPr>
+          <w:lang w:val="es-ES"/>
+        </w:rPr>
+      </w:pPr>
+      <w:r>
+        <w:rPr>
+          <w:lang w:val="es-ES"/>
+        </w:rPr>
         <w:lastRenderedPageBreak/>
-        <w:t>Organismo proveedor</w:t>
-      </w:r>
-    </w:p>
-    <w:p>
-      <w:pPr>
-        <w:jc w:val="both"/>
-        <w:rPr>
-          <w:lang w:val="es-ES"/>
-        </w:rPr>
-      </w:pPr>
-      <w:r>
-        <w:rPr>
-          <w:lang w:val="es-ES"/>
-        </w:rPr>
-        <w:t xml:space="preserve">Es una entidad que contiene datos geográficos y ofrece servicios tanto de </w:t>
-      </w:r>
-      <w:r>
-        <w:rPr>
-          <w:lang w:val="es-ES"/>
-        </w:rPr>
-        <w:t>consulta como de actualización.</w:t>
-      </w:r>
-    </w:p>
-    <w:p>
-      <w:pPr>
-        <w:jc w:val="both"/>
-        <w:rPr>
-          <w:lang w:val="es-ES"/>
-        </w:rPr>
-      </w:pPr>
-    </w:p>
-    <w:p>
-      <w:pPr>
-        <w:pStyle w:val="Ttulo4"/>
-        <w:jc w:val="both"/>
-        <w:rPr>
-          <w:lang w:val="es-ES"/>
-        </w:rPr>
-      </w:pPr>
-      <w:r>
-        <w:rPr>
-          <w:lang w:val="es-ES"/>
-        </w:rPr>
         <w:t>Organismo cliente</w:t>
       </w:r>
     </w:p>
@@ -11144,7 +11241,7 @@
           <w:lang w:val="es-ES"/>
         </w:rPr>
       </w:pPr>
-      <w:bookmarkStart w:id="38" w:name="_Toc413265002"/>
+      <w:bookmarkStart w:id="38" w:name="_Toc413421126"/>
       <w:r>
         <w:rPr>
           <w:lang w:val="es-ES"/>
@@ -11319,70 +11416,70 @@
           <w:lang w:val="es-ES"/>
         </w:rPr>
       </w:pPr>
-      <w:bookmarkStart w:id="39" w:name="_Toc413265003"/>
+      <w:bookmarkStart w:id="39" w:name="_Toc413421127"/>
       <w:r>
         <w:rPr>
           <w:lang w:val="es-ES"/>
         </w:rPr>
+        <w:t xml:space="preserve">CU: </w:t>
+      </w:r>
+      <w:r>
+        <w:rPr>
+          <w:lang w:val="es-ES"/>
+        </w:rPr>
+        <w:t>Instituciones colaborando en trámites</w:t>
+      </w:r>
+      <w:bookmarkEnd w:id="39"/>
+    </w:p>
+    <w:p>
+      <w:pPr>
+        <w:rPr>
+          <w:lang w:val="es-ES"/>
+        </w:rPr>
+      </w:pPr>
+      <w:r>
+        <w:rPr>
+          <w:lang w:val="es-ES"/>
+        </w:rPr>
+        <w:t xml:space="preserve">Este caso se da cuando </w:t>
+      </w:r>
+      <w:r>
+        <w:rPr>
+          <w:lang w:val="es-ES"/>
+        </w:rPr>
+        <w:t>un organismo solicit</w:t>
+      </w:r>
+      <w:r>
+        <w:rPr>
+          <w:lang w:val="es-ES"/>
+        </w:rPr>
+        <w:t>a</w:t>
+      </w:r>
+      <w:r>
+        <w:rPr>
+          <w:lang w:val="es-ES"/>
+        </w:rPr>
+        <w:t xml:space="preserve"> información de otro organismo para realizar trámites solicitados por un usuario público.</w:t>
+      </w:r>
+    </w:p>
+    <w:p>
+      <w:pPr>
+        <w:rPr>
+          <w:lang w:val="es-ES"/>
+        </w:rPr>
+      </w:pPr>
+    </w:p>
+    <w:p>
+      <w:pPr>
+        <w:rPr>
+          <w:lang w:val="es-ES"/>
+        </w:rPr>
+      </w:pPr>
+      <w:r>
+        <w:rPr>
+          <w:noProof/>
+        </w:rPr>
         <w:lastRenderedPageBreak/>
-        <w:t xml:space="preserve">CU: </w:t>
-      </w:r>
-      <w:r>
-        <w:rPr>
-          <w:lang w:val="es-ES"/>
-        </w:rPr>
-        <w:t>Instituciones colaborando en trámites</w:t>
-      </w:r>
-      <w:bookmarkEnd w:id="39"/>
-    </w:p>
-    <w:p>
-      <w:pPr>
-        <w:rPr>
-          <w:lang w:val="es-ES"/>
-        </w:rPr>
-      </w:pPr>
-      <w:r>
-        <w:rPr>
-          <w:lang w:val="es-ES"/>
-        </w:rPr>
-        <w:t xml:space="preserve">Este caso se da cuando </w:t>
-      </w:r>
-      <w:r>
-        <w:rPr>
-          <w:lang w:val="es-ES"/>
-        </w:rPr>
-        <w:t>un organismo solicit</w:t>
-      </w:r>
-      <w:r>
-        <w:rPr>
-          <w:lang w:val="es-ES"/>
-        </w:rPr>
-        <w:t>a</w:t>
-      </w:r>
-      <w:r>
-        <w:rPr>
-          <w:lang w:val="es-ES"/>
-        </w:rPr>
-        <w:t xml:space="preserve"> información de otro organismo para realizar trámites solicitados por un usuario público.</w:t>
-      </w:r>
-    </w:p>
-    <w:p>
-      <w:pPr>
-        <w:rPr>
-          <w:lang w:val="es-ES"/>
-        </w:rPr>
-      </w:pPr>
-    </w:p>
-    <w:p>
-      <w:pPr>
-        <w:rPr>
-          <w:lang w:val="es-ES"/>
-        </w:rPr>
-      </w:pPr>
-      <w:r>
-        <w:rPr>
-          <w:noProof/>
-        </w:rPr>
         <w:drawing>
           <wp:inline distT="0" distB="0" distL="0" distR="0">
             <wp:extent cx="5400040" cy="2707317"/>
@@ -11499,7 +11596,7 @@
           <w:lang w:val="es-ES"/>
         </w:rPr>
       </w:pPr>
-      <w:bookmarkStart w:id="40" w:name="_Toc413265004"/>
+      <w:bookmarkStart w:id="40" w:name="_Toc413421128"/>
       <w:r>
         <w:rPr>
           <w:lang w:val="es-ES"/>
@@ -11514,6 +11611,22 @@
           <w:lang w:val="es-ES"/>
         </w:rPr>
       </w:pPr>
+    </w:p>
+    <w:p>
+      <w:pPr>
+        <w:jc w:val="both"/>
+        <w:rPr>
+          <w:b/>
+          <w:color w:val="FF0000"/>
+        </w:rPr>
+      </w:pPr>
+      <w:r>
+        <w:rPr>
+          <w:b/>
+          <w:color w:val="FF0000"/>
+        </w:rPr>
+        <w:t>TERMINAR!!!!!!!!</w:t>
+      </w:r>
     </w:p>
     <w:p>
       <w:pPr>
@@ -11540,7 +11653,13 @@
         <w:rPr>
           <w:lang w:val="es-ES"/>
         </w:rPr>
-        <w:t>También problema con sts,</w:t>
+        <w:t>P</w:t>
+      </w:r>
+      <w:r>
+        <w:rPr>
+          <w:lang w:val="es-ES"/>
+        </w:rPr>
+        <w:t>roblema con sts</w:t>
       </w:r>
     </w:p>
     <w:p>
@@ -11554,6 +11673,20 @@
         <w:rPr>
           <w:lang w:val="es-ES"/>
         </w:rPr>
+        <w:t>Replace de la url en el resultado de getCapabilities</w:t>
+      </w:r>
+    </w:p>
+    <w:p>
+      <w:pPr>
+        <w:shd w:val="clear" w:color="auto" w:fill="FF0000"/>
+        <w:rPr>
+          <w:lang w:val="es-ES"/>
+        </w:rPr>
+      </w:pPr>
+      <w:r>
+        <w:rPr>
+          <w:lang w:val="es-ES"/>
+        </w:rPr>
         <w:t>Este punto me parece iria en el 4.</w:t>
       </w:r>
     </w:p>
@@ -11571,7 +11704,7 @@
           <w:lang w:val="es-ES"/>
         </w:rPr>
       </w:pPr>
-      <w:bookmarkStart w:id="41" w:name="_Toc413265005"/>
+      <w:bookmarkStart w:id="41" w:name="_Toc413421129"/>
       <w:r>
         <w:rPr>
           <w:lang w:val="es-ES"/>
@@ -11606,7 +11739,7 @@
       <w:pPr>
         <w:pStyle w:val="Ttulo3"/>
       </w:pPr>
-      <w:bookmarkStart w:id="42" w:name="_Toc413265006"/>
+      <w:bookmarkStart w:id="42" w:name="_Toc413421130"/>
       <w:r>
         <w:t>Mapeo de las direcciones del servicio</w:t>
       </w:r>
@@ -11656,7 +11789,6 @@
         <w:rPr>
           <w:b/>
         </w:rPr>
-        <w:lastRenderedPageBreak/>
         <w:t>Dirección lógica del servicio</w:t>
       </w:r>
       <w:r>
@@ -11679,6 +11811,7 @@
         <w:rPr>
           <w:b/>
         </w:rPr>
+        <w:lastRenderedPageBreak/>
         <w:t>Dirección física del servicio:</w:t>
       </w:r>
       <w:r>
@@ -11815,7 +11948,7 @@
         <w:pStyle w:val="Ttulo3"/>
         <w:jc w:val="both"/>
       </w:pPr>
-      <w:bookmarkStart w:id="43" w:name="_Toc413265007"/>
+      <w:bookmarkStart w:id="43" w:name="_Toc413421131"/>
       <w:r>
         <w:t>Opciones de despliegue</w:t>
       </w:r>
@@ -11880,29 +12013,34 @@
         <w:jc w:val="both"/>
       </w:pPr>
       <w:r>
+        <w:t xml:space="preserve">Como ventaja tiene que es un </w:t>
+      </w:r>
+      <w:r>
+        <w:t xml:space="preserve">componente </w:t>
+      </w:r>
+      <w:r>
+        <w:t>centralizado y manejable por un solo ente</w:t>
+      </w:r>
+      <w:r>
+        <w:t xml:space="preserve"> público, además acepta toda la</w:t>
+      </w:r>
+      <w:r>
+        <w:t xml:space="preserve"> responsabilidad de disponibilidad de los servicios deslindando de esta a los proveedores con infraestructuras débiles.</w:t>
+      </w:r>
+    </w:p>
+    <w:p>
+      <w:pPr>
+        <w:jc w:val="both"/>
+      </w:pPr>
+      <w:r>
         <w:lastRenderedPageBreak/>
-        <w:t xml:space="preserve">Como ventaja tiene que es un </w:t>
-      </w:r>
-      <w:r>
-        <w:t xml:space="preserve">componente </w:t>
-      </w:r>
-      <w:r>
-        <w:t>centralizado y manejable por un solo ente</w:t>
-      </w:r>
-      <w:r>
-        <w:t xml:space="preserve"> público, además acepta toda la</w:t>
-      </w:r>
-      <w:r>
-        <w:t xml:space="preserve"> responsabilidad de disponibilidad de los servicios deslindando de esta a los proveedores con infraestructuras débiles.</w:t>
-      </w:r>
-    </w:p>
-    <w:p>
-      <w:pPr>
-        <w:jc w:val="both"/>
-      </w:pPr>
-      <w:r>
         <w:t>Las grandes contras por las que fue descartado es que se convierte en un único punto de falla susceptible a ataques  a todos los servicios geográficos. Además necesita una infraestructura importante para no convertirse en un cuello de botella para la performance. Todo esto sumado a que la complejidad que alcanza la configuración de la plataforma la hace costosa de extender y mantener.</w:t>
       </w:r>
+    </w:p>
+    <w:p>
+      <w:pPr>
+        <w:jc w:val="both"/>
+      </w:pPr>
     </w:p>
     <w:p>
       <w:pPr>
@@ -12723,7 +12861,7 @@
         <w:pStyle w:val="Ttulo1"/>
         <w:jc w:val="both"/>
       </w:pPr>
-      <w:bookmarkStart w:id="44" w:name="_Toc413265008"/>
+      <w:bookmarkStart w:id="44" w:name="_Toc413421132"/>
       <w:r>
         <w:lastRenderedPageBreak/>
         <w:t>Diseño e implementación</w:t>
@@ -12735,7 +12873,7 @@
       <w:pPr>
         <w:pStyle w:val="Ttulo2"/>
       </w:pPr>
-      <w:bookmarkStart w:id="45" w:name="_Toc413265009"/>
+      <w:bookmarkStart w:id="45" w:name="_Toc413421133"/>
       <w:r>
         <w:t>Arquitectura</w:t>
       </w:r>
@@ -12905,22 +13043,29 @@
       </w:pPr>
       <w:r>
         <w:rPr>
+          <w:b/>
           <w:lang w:val="es-ES"/>
         </w:rPr>
-        <w:t>CTP RestConnector: es un sub sistema encargado de recibir pedidos REST especificados según los protocolos WMS y WFS. Transforma estos pedidos a formato SOAP para que atraviesen la PGE. Y los encamina hacia ella. También según la configuración agregará información a los pedidos que requieran seguridad y otros datos exigidos por la PGE.</w:t>
-      </w:r>
-    </w:p>
-    <w:p>
-      <w:pPr>
-        <w:jc w:val="both"/>
+        <w:t>CTP RestConnector:</w:t>
+      </w:r>
+      <w:r>
         <w:rPr>
           <w:lang w:val="es-ES"/>
         </w:rPr>
-      </w:pPr>
-      <w:r>
+        <w:t xml:space="preserve"> es un sub sistema encargado de recibir pedidos REST especificados según los protocolos WMS y WFS. Transforma estos pedidos a formato SOAP para que atraviesen la PGE. Y los encamina hacia ella. También según la configuración agregará información a los pedidos que requieran seguridad y otros datos exigidos por la PGE.</w:t>
+      </w:r>
+    </w:p>
+    <w:p>
+      <w:pPr>
+        <w:jc w:val="both"/>
         <w:rPr>
           <w:lang w:val="es-ES"/>
         </w:rPr>
+      </w:pPr>
+      <w:r>
+        <w:rPr>
+          <w:lang w:val="es-ES"/>
+        </w:rPr>
         <w:t>PGE: Es la plataforma de gobierno electrónico del estado uruguayo [1].</w:t>
       </w:r>
     </w:p>
@@ -12933,22 +13078,29 @@
       </w:pPr>
       <w:r>
         <w:rPr>
+          <w:b/>
           <w:lang w:val="es-ES"/>
         </w:rPr>
-        <w:t>CTP SoapConnector: Este sistema estará registrado en la PGE como un proveedor de servicios, al cual se encaminarán los pedidos WMS y WFS previamente transformados por el CTP RestConnector. Su función es volver a componer el pedido REST para enviarlo al servidor de mapas configurado, y transformar la respuesta del mismo en un mensaje SOAP para que recorra el camino inverso. La idea es que exista un SoapConnector por cada servicio GIS expuesto a través de la PGE.</w:t>
-      </w:r>
-    </w:p>
-    <w:p>
-      <w:pPr>
-        <w:jc w:val="both"/>
+        <w:t>CTP SoapConnector:</w:t>
+      </w:r>
+      <w:r>
         <w:rPr>
           <w:lang w:val="es-ES"/>
         </w:rPr>
-      </w:pPr>
-      <w:r>
+        <w:t xml:space="preserve"> Este sistema estará registrado en la PGE como un proveedor de servicios, al cual se encaminarán los pedidos WMS y WFS previamente transformados por el CTP RestConnector. Su función es volver a componer el pedido REST para enviarlo al servidor de mapas configurado, y transformar la respuesta del mismo en un mensaje SOAP para que recorra el camino inverso. La idea es que exista un SoapConnector por cada servicio GIS expuesto a través de la PGE.</w:t>
+      </w:r>
+    </w:p>
+    <w:p>
+      <w:pPr>
+        <w:jc w:val="both"/>
         <w:rPr>
           <w:lang w:val="es-ES"/>
         </w:rPr>
+      </w:pPr>
+      <w:r>
+        <w:rPr>
+          <w:lang w:val="es-ES"/>
+        </w:rPr>
         <w:t>Servidor de mapas: Es un servidor que soporte los protocolos WMS y WFS. En principio habrá soporte para GeoServer [5] y MapServer [6].</w:t>
       </w:r>
     </w:p>
@@ -12964,7 +13116,7 @@
       <w:pPr>
         <w:pStyle w:val="Ttulo3"/>
       </w:pPr>
-      <w:bookmarkStart w:id="46" w:name="_Toc413265010"/>
+      <w:bookmarkStart w:id="46" w:name="_Toc413421134"/>
       <w:r>
         <w:t>Diagramas de actividad</w:t>
       </w:r>
@@ -13105,7 +13257,7 @@
       <w:pPr>
         <w:pStyle w:val="Ttulo2"/>
       </w:pPr>
-      <w:bookmarkStart w:id="47" w:name="_Toc413265011"/>
+      <w:bookmarkStart w:id="47" w:name="_Toc413421135"/>
       <w:r>
         <w:t>Implementación, diagrama de componentes, productos utilizados</w:t>
       </w:r>
@@ -13307,7 +13459,19 @@
         <w:rPr>
           <w:lang w:val="es-ES"/>
         </w:rPr>
-        <w:t>El RestConnector está compuesto de tres filtros con responsabilidades bien separadas que van agregando información al mensaje ESB para finalmente transformar el pedido de REST en un mensaje SOAP y un cliente de web service SOAP generado en algún framework de web services[7] que lo envía hacia la PGE.</w:t>
+        <w:t>El RestConnector está compuesto de tres filtros con responsabilidades bien separadas que van agregando información al mensaje ESB para finalmente transformar el pedido de REST en un mensaje SOAP y un cliente de web service SOAP generado en algún framework de web services</w:t>
+      </w:r>
+      <w:r>
+        <w:rPr>
+          <w:lang w:val="es-ES"/>
+        </w:rPr>
+        <w:t xml:space="preserve"> </w:t>
+      </w:r>
+      <w:r>
+        <w:rPr>
+          <w:lang w:val="es-ES"/>
+        </w:rPr>
+        <w:t>[7] que lo envía hacia la PGE.</w:t>
       </w:r>
     </w:p>
     <w:p>
@@ -13379,20 +13543,6 @@
         </w:rPr>
         <w:lastRenderedPageBreak/>
         <w:t>Al recibir la respuesta se coloca en el mensaje ESB lo enviado por el proveedor y el servidor ESB se encarga automáticamente de convertir eso en una respuesta HTTP adecuada, ya que se ha terminado de invocar los filtros configurados para ese servicio.</w:t>
-      </w:r>
-    </w:p>
-    <w:p>
-      <w:pPr>
-        <w:jc w:val="both"/>
-        <w:rPr>
-          <w:lang w:val="es-ES"/>
-        </w:rPr>
-      </w:pPr>
-      <w:r>
-        <w:rPr>
-          <w:lang w:val="es-ES"/>
-        </w:rPr>
-        <w:tab/>
       </w:r>
     </w:p>
     <w:p>
@@ -13629,8 +13779,14 @@
         <w:rPr>
           <w:lang w:val="es-ES"/>
         </w:rPr>
+        <w:t xml:space="preserve">Para la respuesta, simplemente se retorna lo enviado por el servidor de mapas, los componentes provistos por ESB que implementan el webservice se encargan de convertirlo en </w:t>
+      </w:r>
+      <w:r>
+        <w:rPr>
+          <w:lang w:val="es-ES"/>
+        </w:rPr>
         <w:lastRenderedPageBreak/>
-        <w:t>Para la respuesta, simplemente se retorna lo enviado por el servidor de mapas, los componentes provistos por ESB que implementan el webservice se encargan de convertirlo en un mensaje SOAP Response. Solo se debe tener en cuenta que para el método GetMap la respuesta es una imagen en formato binario y no un XML como en todos los demás métodos.</w:t>
+        <w:t>un mensaje SOAP Response. Solo se debe tener en cuenta que para el método GetMap la respuesta es una imagen en formato binario y no un XML como en todos los demás métodos.</w:t>
       </w:r>
     </w:p>
     <w:p>
@@ -13643,7 +13799,7 @@
         <w:pStyle w:val="Ttulo3"/>
         <w:jc w:val="both"/>
       </w:pPr>
-      <w:bookmarkStart w:id="48" w:name="_Toc413265012"/>
+      <w:bookmarkStart w:id="48" w:name="_Toc413421136"/>
       <w:r>
         <w:t>Configuración de los ctps y pge</w:t>
       </w:r>
@@ -13793,7 +13949,6 @@
         <w:pStyle w:val="Ttulo4"/>
       </w:pPr>
       <w:r>
-        <w:lastRenderedPageBreak/>
         <w:t>CTP SoapConnector</w:t>
       </w:r>
     </w:p>
@@ -13831,6 +13986,7 @@
               <w:rPr>
                 <w:b/>
               </w:rPr>
+              <w:lastRenderedPageBreak/>
               <w:t>Nombre de la propiedad</w:t>
             </w:r>
           </w:p>
@@ -13979,7 +14135,19 @@
         <w:jc w:val="both"/>
       </w:pPr>
       <w:r>
-        <w:t>La propiedad “url” indica la ubicación del servidor, y luego es concatenada con una de las otras propiedades para completar la URL a donde se enviará el pedido.</w:t>
+        <w:t xml:space="preserve">La propiedad </w:t>
+      </w:r>
+      <w:r>
+        <w:t>"</w:t>
+      </w:r>
+      <w:r>
+        <w:t>url</w:t>
+      </w:r>
+      <w:r>
+        <w:t>"</w:t>
+      </w:r>
+      <w:r>
+        <w:t xml:space="preserve"> indica la ubicación del servidor, y luego es concatenada con una de las otras propiedades para completar la URL a donde se enviará el pedido.</w:t>
       </w:r>
     </w:p>
     <w:p>
@@ -14129,14 +14297,17 @@
         <w:t>También es guardado en una base relacional, pero en este caso es solo por simplicidad. No se pretende usabilidad a futuro como en el CTP ya que es solo un simulador.</w:t>
       </w:r>
     </w:p>
+    <w:p/>
     <w:p>
       <w:pPr>
         <w:pStyle w:val="Ttulo3"/>
       </w:pPr>
+      <w:bookmarkStart w:id="49" w:name="_Toc413421137"/>
       <w:r>
         <w:lastRenderedPageBreak/>
         <w:t>Productos utilizados</w:t>
       </w:r>
+      <w:bookmarkEnd w:id="49"/>
     </w:p>
     <w:p>
       <w:r>
@@ -14490,22 +14661,22 @@
         <w:pStyle w:val="Ttulo1"/>
         <w:jc w:val="both"/>
       </w:pPr>
-      <w:bookmarkStart w:id="49" w:name="_Toc413265013"/>
+      <w:bookmarkStart w:id="50" w:name="_Toc413421138"/>
       <w:r>
         <w:lastRenderedPageBreak/>
         <w:t>Caso de Estudio</w:t>
       </w:r>
-      <w:bookmarkEnd w:id="49"/>
+      <w:bookmarkEnd w:id="50"/>
     </w:p>
     <w:p>
       <w:pPr>
         <w:pStyle w:val="Ttulo2"/>
       </w:pPr>
-      <w:bookmarkStart w:id="50" w:name="_Toc413265014"/>
+      <w:bookmarkStart w:id="51" w:name="_Toc413421139"/>
       <w:r>
         <w:t>Descripción</w:t>
       </w:r>
-      <w:bookmarkEnd w:id="50"/>
+      <w:bookmarkEnd w:id="51"/>
     </w:p>
     <w:p>
       <w:r>
@@ -14544,10 +14715,16 @@
         <w:jc w:val="both"/>
         <w:rPr>
           <w:b/>
-          <w:sz w:val="20"/>
-          <w:szCs w:val="20"/>
-        </w:rPr>
-      </w:pPr>
+          <w:color w:val="FF0000"/>
+        </w:rPr>
+      </w:pPr>
+      <w:r>
+        <w:rPr>
+          <w:b/>
+          <w:color w:val="FF0000"/>
+        </w:rPr>
+        <w:t>TERMINAR!!!!!!!!</w:t>
+      </w:r>
     </w:p>
     <w:p>
       <w:pPr>
@@ -14556,14 +14733,14 @@
           <w:rFonts w:eastAsiaTheme="minorEastAsia"/>
         </w:rPr>
       </w:pPr>
-      <w:bookmarkStart w:id="51" w:name="_Toc413265015"/>
+      <w:bookmarkStart w:id="52" w:name="_Toc413421140"/>
       <w:r>
         <w:rPr>
           <w:rFonts w:eastAsiaTheme="minorEastAsia"/>
         </w:rPr>
         <w:t>Conclusiones</w:t>
       </w:r>
-      <w:bookmarkEnd w:id="51"/>
+      <w:bookmarkEnd w:id="52"/>
       <w:r>
         <w:rPr>
           <w:rFonts w:eastAsiaTheme="minorEastAsia"/>
@@ -14571,12 +14748,27 @@
         <w:t xml:space="preserve"> </w:t>
       </w:r>
     </w:p>
-    <w:p/>
+    <w:p>
+      <w:pPr>
+        <w:jc w:val="both"/>
+        <w:rPr>
+          <w:b/>
+          <w:color w:val="FF0000"/>
+        </w:rPr>
+      </w:pPr>
+      <w:r>
+        <w:rPr>
+          <w:b/>
+          <w:color w:val="FF0000"/>
+        </w:rPr>
+        <w:t>TERMINAR!!!!!!!!</w:t>
+      </w:r>
+    </w:p>
     <w:p>
       <w:pPr>
         <w:pStyle w:val="Ttulo1"/>
       </w:pPr>
-      <w:bookmarkStart w:id="52" w:name="_Toc413265016"/>
+      <w:bookmarkStart w:id="53" w:name="_Toc413421141"/>
       <w:r>
         <w:rPr>
           <w:rFonts w:eastAsiaTheme="minorEastAsia"/>
@@ -14601,7 +14793,28 @@
         </w:rPr>
         <w:t>uturo</w:t>
       </w:r>
-      <w:bookmarkEnd w:id="52"/>
+      <w:bookmarkEnd w:id="53"/>
+    </w:p>
+    <w:p>
+      <w:pPr>
+        <w:jc w:val="both"/>
+        <w:rPr>
+          <w:b/>
+          <w:color w:val="FF0000"/>
+        </w:rPr>
+      </w:pPr>
+      <w:r>
+        <w:rPr>
+          <w:b/>
+          <w:color w:val="FF0000"/>
+        </w:rPr>
+        <w:t>TERMINAR!!!!!!!!</w:t>
+      </w:r>
+    </w:p>
+    <w:p>
+      <w:pPr>
+        <w:pStyle w:val="Ttulo1"/>
+      </w:pPr>
       <w:r>
         <w:rPr>
           <w:rFonts w:eastAsiaTheme="minorEastAsia"/>
@@ -14631,7 +14844,7 @@
         </w:rPr>
       </w:sdtEndPr>
       <w:sdtContent>
-        <w:bookmarkStart w:id="53" w:name="_Toc413265017" w:displacedByCustomXml="prev"/>
+        <w:bookmarkStart w:id="54" w:name="_Toc413421142" w:displacedByCustomXml="prev"/>
         <w:p>
           <w:pPr>
             <w:pStyle w:val="Ttulo1"/>
@@ -14640,7 +14853,7 @@
           <w:r>
             <w:t>Referencias</w:t>
           </w:r>
-          <w:bookmarkEnd w:id="53"/>
+          <w:bookmarkEnd w:id="54"/>
         </w:p>
         <w:sdt>
           <w:sdtPr>
@@ -15384,7 +15597,7 @@
                 <w:b/>
                 <w:noProof/>
               </w:rPr>
-              <w:t>35</w:t>
+              <w:t>5</w:t>
             </w:r>
           </w:fldSimple>
         </w:p>

</xml_diff>

<commit_message>
un poco mas del caso de estudio
</commit_message>
<xml_diff>
--- a/Notas.docx
+++ b/Notas.docx
@@ -625,7 +625,7 @@
             </w:rPr>
             <w:fldChar w:fldCharType="separate"/>
           </w:r>
-          <w:hyperlink w:anchor="_Toc416298369" w:history="1">
+          <w:hyperlink w:anchor="_Toc416460502" w:history="1">
             <w:r>
               <w:rPr>
                 <w:rStyle w:val="Hipervnculo"/>
@@ -666,7 +666,7 @@
                 <w:noProof/>
                 <w:webHidden/>
               </w:rPr>
-              <w:instrText xml:space="preserve"> PAGEREF _Toc416298369 \h </w:instrText>
+              <w:instrText xml:space="preserve"> PAGEREF _Toc416460502 \h </w:instrText>
             </w:r>
             <w:r>
               <w:rPr>
@@ -708,7 +708,7 @@
               <w:noProof/>
             </w:rPr>
           </w:pPr>
-          <w:hyperlink w:anchor="_Toc416298370" w:history="1">
+          <w:hyperlink w:anchor="_Toc416460503" w:history="1">
             <w:r>
               <w:rPr>
                 <w:rStyle w:val="Hipervnculo"/>
@@ -748,7 +748,7 @@
                 <w:noProof/>
                 <w:webHidden/>
               </w:rPr>
-              <w:instrText xml:space="preserve"> PAGEREF _Toc416298370 \h </w:instrText>
+              <w:instrText xml:space="preserve"> PAGEREF _Toc416460503 \h </w:instrText>
             </w:r>
             <w:r>
               <w:rPr>
@@ -790,7 +790,7 @@
               <w:noProof/>
             </w:rPr>
           </w:pPr>
-          <w:hyperlink w:anchor="_Toc416298371" w:history="1">
+          <w:hyperlink w:anchor="_Toc416460504" w:history="1">
             <w:r>
               <w:rPr>
                 <w:rStyle w:val="Hipervnculo"/>
@@ -830,7 +830,7 @@
                 <w:noProof/>
                 <w:webHidden/>
               </w:rPr>
-              <w:instrText xml:space="preserve"> PAGEREF _Toc416298371 \h </w:instrText>
+              <w:instrText xml:space="preserve"> PAGEREF _Toc416460504 \h </w:instrText>
             </w:r>
             <w:r>
               <w:rPr>
@@ -872,7 +872,7 @@
               <w:noProof/>
             </w:rPr>
           </w:pPr>
-          <w:hyperlink w:anchor="_Toc416298372" w:history="1">
+          <w:hyperlink w:anchor="_Toc416460505" w:history="1">
             <w:r>
               <w:rPr>
                 <w:rStyle w:val="Hipervnculo"/>
@@ -912,7 +912,7 @@
                 <w:noProof/>
                 <w:webHidden/>
               </w:rPr>
-              <w:instrText xml:space="preserve"> PAGEREF _Toc416298372 \h </w:instrText>
+              <w:instrText xml:space="preserve"> PAGEREF _Toc416460505 \h </w:instrText>
             </w:r>
             <w:r>
               <w:rPr>
@@ -954,7 +954,7 @@
               <w:noProof/>
             </w:rPr>
           </w:pPr>
-          <w:hyperlink w:anchor="_Toc416298373" w:history="1">
+          <w:hyperlink w:anchor="_Toc416460506" w:history="1">
             <w:r>
               <w:rPr>
                 <w:rStyle w:val="Hipervnculo"/>
@@ -994,7 +994,7 @@
                 <w:noProof/>
                 <w:webHidden/>
               </w:rPr>
-              <w:instrText xml:space="preserve"> PAGEREF _Toc416298373 \h </w:instrText>
+              <w:instrText xml:space="preserve"> PAGEREF _Toc416460506 \h </w:instrText>
             </w:r>
             <w:r>
               <w:rPr>
@@ -1036,7 +1036,7 @@
               <w:noProof/>
             </w:rPr>
           </w:pPr>
-          <w:hyperlink w:anchor="_Toc416298374" w:history="1">
+          <w:hyperlink w:anchor="_Toc416460507" w:history="1">
             <w:r>
               <w:rPr>
                 <w:rStyle w:val="Hipervnculo"/>
@@ -1076,7 +1076,7 @@
                 <w:noProof/>
                 <w:webHidden/>
               </w:rPr>
-              <w:instrText xml:space="preserve"> PAGEREF _Toc416298374 \h </w:instrText>
+              <w:instrText xml:space="preserve"> PAGEREF _Toc416460507 \h </w:instrText>
             </w:r>
             <w:r>
               <w:rPr>
@@ -1118,7 +1118,7 @@
               <w:noProof/>
             </w:rPr>
           </w:pPr>
-          <w:hyperlink w:anchor="_Toc416298375" w:history="1">
+          <w:hyperlink w:anchor="_Toc416460508" w:history="1">
             <w:r>
               <w:rPr>
                 <w:rStyle w:val="Hipervnculo"/>
@@ -1158,7 +1158,7 @@
                 <w:noProof/>
                 <w:webHidden/>
               </w:rPr>
-              <w:instrText xml:space="preserve"> PAGEREF _Toc416298375 \h </w:instrText>
+              <w:instrText xml:space="preserve"> PAGEREF _Toc416460508 \h </w:instrText>
             </w:r>
             <w:r>
               <w:rPr>
@@ -1200,7 +1200,7 @@
               <w:noProof/>
             </w:rPr>
           </w:pPr>
-          <w:hyperlink w:anchor="_Toc416298376" w:history="1">
+          <w:hyperlink w:anchor="_Toc416460509" w:history="1">
             <w:r>
               <w:rPr>
                 <w:rStyle w:val="Hipervnculo"/>
@@ -1241,7 +1241,7 @@
                 <w:noProof/>
                 <w:webHidden/>
               </w:rPr>
-              <w:instrText xml:space="preserve"> PAGEREF _Toc416298376 \h </w:instrText>
+              <w:instrText xml:space="preserve"> PAGEREF _Toc416460509 \h </w:instrText>
             </w:r>
             <w:r>
               <w:rPr>
@@ -1283,7 +1283,7 @@
               <w:noProof/>
             </w:rPr>
           </w:pPr>
-          <w:hyperlink w:anchor="_Toc416298377" w:history="1">
+          <w:hyperlink w:anchor="_Toc416460510" w:history="1">
             <w:r>
               <w:rPr>
                 <w:rStyle w:val="Hipervnculo"/>
@@ -1323,7 +1323,7 @@
                 <w:noProof/>
                 <w:webHidden/>
               </w:rPr>
-              <w:instrText xml:space="preserve"> PAGEREF _Toc416298377 \h </w:instrText>
+              <w:instrText xml:space="preserve"> PAGEREF _Toc416460510 \h </w:instrText>
             </w:r>
             <w:r>
               <w:rPr>
@@ -1365,7 +1365,7 @@
               <w:noProof/>
             </w:rPr>
           </w:pPr>
-          <w:hyperlink w:anchor="_Toc416298378" w:history="1">
+          <w:hyperlink w:anchor="_Toc416460511" w:history="1">
             <w:r>
               <w:rPr>
                 <w:rStyle w:val="Hipervnculo"/>
@@ -1405,7 +1405,7 @@
                 <w:noProof/>
                 <w:webHidden/>
               </w:rPr>
-              <w:instrText xml:space="preserve"> PAGEREF _Toc416298378 \h </w:instrText>
+              <w:instrText xml:space="preserve"> PAGEREF _Toc416460511 \h </w:instrText>
             </w:r>
             <w:r>
               <w:rPr>
@@ -1447,7 +1447,7 @@
               <w:noProof/>
             </w:rPr>
           </w:pPr>
-          <w:hyperlink w:anchor="_Toc416298379" w:history="1">
+          <w:hyperlink w:anchor="_Toc416460512" w:history="1">
             <w:r>
               <w:rPr>
                 <w:rStyle w:val="Hipervnculo"/>
@@ -1487,7 +1487,7 @@
                 <w:noProof/>
                 <w:webHidden/>
               </w:rPr>
-              <w:instrText xml:space="preserve"> PAGEREF _Toc416298379 \h </w:instrText>
+              <w:instrText xml:space="preserve"> PAGEREF _Toc416460512 \h </w:instrText>
             </w:r>
             <w:r>
               <w:rPr>
@@ -1529,7 +1529,7 @@
               <w:noProof/>
             </w:rPr>
           </w:pPr>
-          <w:hyperlink w:anchor="_Toc416298380" w:history="1">
+          <w:hyperlink w:anchor="_Toc416460513" w:history="1">
             <w:r>
               <w:rPr>
                 <w:rStyle w:val="Hipervnculo"/>
@@ -1569,7 +1569,7 @@
                 <w:noProof/>
                 <w:webHidden/>
               </w:rPr>
-              <w:instrText xml:space="preserve"> PAGEREF _Toc416298380 \h </w:instrText>
+              <w:instrText xml:space="preserve"> PAGEREF _Toc416460513 \h </w:instrText>
             </w:r>
             <w:r>
               <w:rPr>
@@ -1611,7 +1611,7 @@
               <w:noProof/>
             </w:rPr>
           </w:pPr>
-          <w:hyperlink w:anchor="_Toc416298381" w:history="1">
+          <w:hyperlink w:anchor="_Toc416460514" w:history="1">
             <w:r>
               <w:rPr>
                 <w:rStyle w:val="Hipervnculo"/>
@@ -1651,7 +1651,7 @@
                 <w:noProof/>
                 <w:webHidden/>
               </w:rPr>
-              <w:instrText xml:space="preserve"> PAGEREF _Toc416298381 \h </w:instrText>
+              <w:instrText xml:space="preserve"> PAGEREF _Toc416460514 \h </w:instrText>
             </w:r>
             <w:r>
               <w:rPr>
@@ -1693,7 +1693,7 @@
               <w:noProof/>
             </w:rPr>
           </w:pPr>
-          <w:hyperlink w:anchor="_Toc416298382" w:history="1">
+          <w:hyperlink w:anchor="_Toc416460515" w:history="1">
             <w:r>
               <w:rPr>
                 <w:rStyle w:val="Hipervnculo"/>
@@ -1733,7 +1733,7 @@
                 <w:noProof/>
                 <w:webHidden/>
               </w:rPr>
-              <w:instrText xml:space="preserve"> PAGEREF _Toc416298382 \h </w:instrText>
+              <w:instrText xml:space="preserve"> PAGEREF _Toc416460515 \h </w:instrText>
             </w:r>
             <w:r>
               <w:rPr>
@@ -1775,7 +1775,7 @@
               <w:noProof/>
             </w:rPr>
           </w:pPr>
-          <w:hyperlink w:anchor="_Toc416298383" w:history="1">
+          <w:hyperlink w:anchor="_Toc416460516" w:history="1">
             <w:r>
               <w:rPr>
                 <w:rStyle w:val="Hipervnculo"/>
@@ -1815,7 +1815,7 @@
                 <w:noProof/>
                 <w:webHidden/>
               </w:rPr>
-              <w:instrText xml:space="preserve"> PAGEREF _Toc416298383 \h </w:instrText>
+              <w:instrText xml:space="preserve"> PAGEREF _Toc416460516 \h </w:instrText>
             </w:r>
             <w:r>
               <w:rPr>
@@ -1857,7 +1857,7 @@
               <w:noProof/>
             </w:rPr>
           </w:pPr>
-          <w:hyperlink w:anchor="_Toc416298384" w:history="1">
+          <w:hyperlink w:anchor="_Toc416460517" w:history="1">
             <w:r>
               <w:rPr>
                 <w:rStyle w:val="Hipervnculo"/>
@@ -1897,7 +1897,7 @@
                 <w:noProof/>
                 <w:webHidden/>
               </w:rPr>
-              <w:instrText xml:space="preserve"> PAGEREF _Toc416298384 \h </w:instrText>
+              <w:instrText xml:space="preserve"> PAGEREF _Toc416460517 \h </w:instrText>
             </w:r>
             <w:r>
               <w:rPr>
@@ -1939,7 +1939,7 @@
               <w:noProof/>
             </w:rPr>
           </w:pPr>
-          <w:hyperlink w:anchor="_Toc416298385" w:history="1">
+          <w:hyperlink w:anchor="_Toc416460518" w:history="1">
             <w:r>
               <w:rPr>
                 <w:rStyle w:val="Hipervnculo"/>
@@ -1979,7 +1979,7 @@
                 <w:noProof/>
                 <w:webHidden/>
               </w:rPr>
-              <w:instrText xml:space="preserve"> PAGEREF _Toc416298385 \h </w:instrText>
+              <w:instrText xml:space="preserve"> PAGEREF _Toc416460518 \h </w:instrText>
             </w:r>
             <w:r>
               <w:rPr>
@@ -2021,7 +2021,7 @@
               <w:noProof/>
             </w:rPr>
           </w:pPr>
-          <w:hyperlink w:anchor="_Toc416298386" w:history="1">
+          <w:hyperlink w:anchor="_Toc416460519" w:history="1">
             <w:r>
               <w:rPr>
                 <w:rStyle w:val="Hipervnculo"/>
@@ -2061,7 +2061,7 @@
                 <w:noProof/>
                 <w:webHidden/>
               </w:rPr>
-              <w:instrText xml:space="preserve"> PAGEREF _Toc416298386 \h </w:instrText>
+              <w:instrText xml:space="preserve"> PAGEREF _Toc416460519 \h </w:instrText>
             </w:r>
             <w:r>
               <w:rPr>
@@ -2103,7 +2103,7 @@
               <w:noProof/>
             </w:rPr>
           </w:pPr>
-          <w:hyperlink w:anchor="_Toc416298387" w:history="1">
+          <w:hyperlink w:anchor="_Toc416460520" w:history="1">
             <w:r>
               <w:rPr>
                 <w:rStyle w:val="Hipervnculo"/>
@@ -2143,7 +2143,7 @@
                 <w:noProof/>
                 <w:webHidden/>
               </w:rPr>
-              <w:instrText xml:space="preserve"> PAGEREF _Toc416298387 \h </w:instrText>
+              <w:instrText xml:space="preserve"> PAGEREF _Toc416460520 \h </w:instrText>
             </w:r>
             <w:r>
               <w:rPr>
@@ -2185,7 +2185,7 @@
               <w:noProof/>
             </w:rPr>
           </w:pPr>
-          <w:hyperlink w:anchor="_Toc416298388" w:history="1">
+          <w:hyperlink w:anchor="_Toc416460521" w:history="1">
             <w:r>
               <w:rPr>
                 <w:rStyle w:val="Hipervnculo"/>
@@ -2225,7 +2225,7 @@
                 <w:noProof/>
                 <w:webHidden/>
               </w:rPr>
-              <w:instrText xml:space="preserve"> PAGEREF _Toc416298388 \h </w:instrText>
+              <w:instrText xml:space="preserve"> PAGEREF _Toc416460521 \h </w:instrText>
             </w:r>
             <w:r>
               <w:rPr>
@@ -2267,7 +2267,7 @@
               <w:noProof/>
             </w:rPr>
           </w:pPr>
-          <w:hyperlink w:anchor="_Toc416298389" w:history="1">
+          <w:hyperlink w:anchor="_Toc416460522" w:history="1">
             <w:r>
               <w:rPr>
                 <w:rStyle w:val="Hipervnculo"/>
@@ -2307,7 +2307,7 @@
                 <w:noProof/>
                 <w:webHidden/>
               </w:rPr>
-              <w:instrText xml:space="preserve"> PAGEREF _Toc416298389 \h </w:instrText>
+              <w:instrText xml:space="preserve"> PAGEREF _Toc416460522 \h </w:instrText>
             </w:r>
             <w:r>
               <w:rPr>
@@ -2349,7 +2349,7 @@
               <w:noProof/>
             </w:rPr>
           </w:pPr>
-          <w:hyperlink w:anchor="_Toc416298390" w:history="1">
+          <w:hyperlink w:anchor="_Toc416460523" w:history="1">
             <w:r>
               <w:rPr>
                 <w:rStyle w:val="Hipervnculo"/>
@@ -2389,7 +2389,7 @@
                 <w:noProof/>
                 <w:webHidden/>
               </w:rPr>
-              <w:instrText xml:space="preserve"> PAGEREF _Toc416298390 \h </w:instrText>
+              <w:instrText xml:space="preserve"> PAGEREF _Toc416460523 \h </w:instrText>
             </w:r>
             <w:r>
               <w:rPr>
@@ -2431,7 +2431,7 @@
               <w:noProof/>
             </w:rPr>
           </w:pPr>
-          <w:hyperlink w:anchor="_Toc416298391" w:history="1">
+          <w:hyperlink w:anchor="_Toc416460524" w:history="1">
             <w:r>
               <w:rPr>
                 <w:rStyle w:val="Hipervnculo"/>
@@ -2472,7 +2472,7 @@
                 <w:noProof/>
                 <w:webHidden/>
               </w:rPr>
-              <w:instrText xml:space="preserve"> PAGEREF _Toc416298391 \h </w:instrText>
+              <w:instrText xml:space="preserve"> PAGEREF _Toc416460524 \h </w:instrText>
             </w:r>
             <w:r>
               <w:rPr>
@@ -2514,7 +2514,7 @@
               <w:noProof/>
             </w:rPr>
           </w:pPr>
-          <w:hyperlink w:anchor="_Toc416298392" w:history="1">
+          <w:hyperlink w:anchor="_Toc416460525" w:history="1">
             <w:r>
               <w:rPr>
                 <w:rStyle w:val="Hipervnculo"/>
@@ -2556,7 +2556,7 @@
                 <w:noProof/>
                 <w:webHidden/>
               </w:rPr>
-              <w:instrText xml:space="preserve"> PAGEREF _Toc416298392 \h </w:instrText>
+              <w:instrText xml:space="preserve"> PAGEREF _Toc416460525 \h </w:instrText>
             </w:r>
             <w:r>
               <w:rPr>
@@ -2598,7 +2598,7 @@
               <w:noProof/>
             </w:rPr>
           </w:pPr>
-          <w:hyperlink w:anchor="_Toc416298393" w:history="1">
+          <w:hyperlink w:anchor="_Toc416460526" w:history="1">
             <w:r>
               <w:rPr>
                 <w:rStyle w:val="Hipervnculo"/>
@@ -2640,7 +2640,7 @@
                 <w:noProof/>
                 <w:webHidden/>
               </w:rPr>
-              <w:instrText xml:space="preserve"> PAGEREF _Toc416298393 \h </w:instrText>
+              <w:instrText xml:space="preserve"> PAGEREF _Toc416460526 \h </w:instrText>
             </w:r>
             <w:r>
               <w:rPr>
@@ -2682,7 +2682,7 @@
               <w:noProof/>
             </w:rPr>
           </w:pPr>
-          <w:hyperlink w:anchor="_Toc416298394" w:history="1">
+          <w:hyperlink w:anchor="_Toc416460527" w:history="1">
             <w:r>
               <w:rPr>
                 <w:rStyle w:val="Hipervnculo"/>
@@ -2724,7 +2724,7 @@
                 <w:noProof/>
                 <w:webHidden/>
               </w:rPr>
-              <w:instrText xml:space="preserve"> PAGEREF _Toc416298394 \h </w:instrText>
+              <w:instrText xml:space="preserve"> PAGEREF _Toc416460527 \h </w:instrText>
             </w:r>
             <w:r>
               <w:rPr>
@@ -2766,7 +2766,7 @@
               <w:noProof/>
             </w:rPr>
           </w:pPr>
-          <w:hyperlink w:anchor="_Toc416298395" w:history="1">
+          <w:hyperlink w:anchor="_Toc416460528" w:history="1">
             <w:r>
               <w:rPr>
                 <w:rStyle w:val="Hipervnculo"/>
@@ -2808,7 +2808,7 @@
                 <w:noProof/>
                 <w:webHidden/>
               </w:rPr>
-              <w:instrText xml:space="preserve"> PAGEREF _Toc416298395 \h </w:instrText>
+              <w:instrText xml:space="preserve"> PAGEREF _Toc416460528 \h </w:instrText>
             </w:r>
             <w:r>
               <w:rPr>
@@ -2850,7 +2850,7 @@
               <w:noProof/>
             </w:rPr>
           </w:pPr>
-          <w:hyperlink w:anchor="_Toc416298396" w:history="1">
+          <w:hyperlink w:anchor="_Toc416460529" w:history="1">
             <w:r>
               <w:rPr>
                 <w:rStyle w:val="Hipervnculo"/>
@@ -2892,7 +2892,7 @@
                 <w:noProof/>
                 <w:webHidden/>
               </w:rPr>
-              <w:instrText xml:space="preserve"> PAGEREF _Toc416298396 \h </w:instrText>
+              <w:instrText xml:space="preserve"> PAGEREF _Toc416460529 \h </w:instrText>
             </w:r>
             <w:r>
               <w:rPr>
@@ -2934,7 +2934,7 @@
               <w:noProof/>
             </w:rPr>
           </w:pPr>
-          <w:hyperlink w:anchor="_Toc416298397" w:history="1">
+          <w:hyperlink w:anchor="_Toc416460530" w:history="1">
             <w:r>
               <w:rPr>
                 <w:rStyle w:val="Hipervnculo"/>
@@ -2976,7 +2976,7 @@
                 <w:noProof/>
                 <w:webHidden/>
               </w:rPr>
-              <w:instrText xml:space="preserve"> PAGEREF _Toc416298397 \h </w:instrText>
+              <w:instrText xml:space="preserve"> PAGEREF _Toc416460530 \h </w:instrText>
             </w:r>
             <w:r>
               <w:rPr>
@@ -3018,7 +3018,7 @@
               <w:noProof/>
             </w:rPr>
           </w:pPr>
-          <w:hyperlink w:anchor="_Toc416298398" w:history="1">
+          <w:hyperlink w:anchor="_Toc416460531" w:history="1">
             <w:r>
               <w:rPr>
                 <w:rStyle w:val="Hipervnculo"/>
@@ -3060,7 +3060,7 @@
                 <w:noProof/>
                 <w:webHidden/>
               </w:rPr>
-              <w:instrText xml:space="preserve"> PAGEREF _Toc416298398 \h </w:instrText>
+              <w:instrText xml:space="preserve"> PAGEREF _Toc416460531 \h </w:instrText>
             </w:r>
             <w:r>
               <w:rPr>
@@ -3102,7 +3102,7 @@
               <w:noProof/>
             </w:rPr>
           </w:pPr>
-          <w:hyperlink w:anchor="_Toc416298399" w:history="1">
+          <w:hyperlink w:anchor="_Toc416460532" w:history="1">
             <w:r>
               <w:rPr>
                 <w:rStyle w:val="Hipervnculo"/>
@@ -3144,7 +3144,7 @@
                 <w:noProof/>
                 <w:webHidden/>
               </w:rPr>
-              <w:instrText xml:space="preserve"> PAGEREF _Toc416298399 \h </w:instrText>
+              <w:instrText xml:space="preserve"> PAGEREF _Toc416460532 \h </w:instrText>
             </w:r>
             <w:r>
               <w:rPr>
@@ -3186,7 +3186,7 @@
               <w:noProof/>
             </w:rPr>
           </w:pPr>
-          <w:hyperlink w:anchor="_Toc416298400" w:history="1">
+          <w:hyperlink w:anchor="_Toc416460533" w:history="1">
             <w:r>
               <w:rPr>
                 <w:rStyle w:val="Hipervnculo"/>
@@ -3228,7 +3228,7 @@
                 <w:noProof/>
                 <w:webHidden/>
               </w:rPr>
-              <w:instrText xml:space="preserve"> PAGEREF _Toc416298400 \h </w:instrText>
+              <w:instrText xml:space="preserve"> PAGEREF _Toc416460533 \h </w:instrText>
             </w:r>
             <w:r>
               <w:rPr>
@@ -3270,7 +3270,7 @@
               <w:noProof/>
             </w:rPr>
           </w:pPr>
-          <w:hyperlink w:anchor="_Toc416298401" w:history="1">
+          <w:hyperlink w:anchor="_Toc416460534" w:history="1">
             <w:r>
               <w:rPr>
                 <w:rStyle w:val="Hipervnculo"/>
@@ -3312,7 +3312,7 @@
                 <w:noProof/>
                 <w:webHidden/>
               </w:rPr>
-              <w:instrText xml:space="preserve"> PAGEREF _Toc416298401 \h </w:instrText>
+              <w:instrText xml:space="preserve"> PAGEREF _Toc416460534 \h </w:instrText>
             </w:r>
             <w:r>
               <w:rPr>
@@ -3354,7 +3354,7 @@
               <w:noProof/>
             </w:rPr>
           </w:pPr>
-          <w:hyperlink w:anchor="_Toc416298402" w:history="1">
+          <w:hyperlink w:anchor="_Toc416460535" w:history="1">
             <w:r>
               <w:rPr>
                 <w:rStyle w:val="Hipervnculo"/>
@@ -3396,7 +3396,7 @@
                 <w:noProof/>
                 <w:webHidden/>
               </w:rPr>
-              <w:instrText xml:space="preserve"> PAGEREF _Toc416298402 \h </w:instrText>
+              <w:instrText xml:space="preserve"> PAGEREF _Toc416460535 \h </w:instrText>
             </w:r>
             <w:r>
               <w:rPr>
@@ -3438,7 +3438,7 @@
               <w:noProof/>
             </w:rPr>
           </w:pPr>
-          <w:hyperlink w:anchor="_Toc416298403" w:history="1">
+          <w:hyperlink w:anchor="_Toc416460536" w:history="1">
             <w:r>
               <w:rPr>
                 <w:rStyle w:val="Hipervnculo"/>
@@ -3480,7 +3480,7 @@
                 <w:noProof/>
                 <w:webHidden/>
               </w:rPr>
-              <w:instrText xml:space="preserve"> PAGEREF _Toc416298403 \h </w:instrText>
+              <w:instrText xml:space="preserve"> PAGEREF _Toc416460536 \h </w:instrText>
             </w:r>
             <w:r>
               <w:rPr>
@@ -3522,7 +3522,7 @@
               <w:noProof/>
             </w:rPr>
           </w:pPr>
-          <w:hyperlink w:anchor="_Toc416298404" w:history="1">
+          <w:hyperlink w:anchor="_Toc416460537" w:history="1">
             <w:r>
               <w:rPr>
                 <w:rStyle w:val="Hipervnculo"/>
@@ -3564,7 +3564,7 @@
                 <w:noProof/>
                 <w:webHidden/>
               </w:rPr>
-              <w:instrText xml:space="preserve"> PAGEREF _Toc416298404 \h </w:instrText>
+              <w:instrText xml:space="preserve"> PAGEREF _Toc416460537 \h </w:instrText>
             </w:r>
             <w:r>
               <w:rPr>
@@ -3606,7 +3606,7 @@
               <w:noProof/>
             </w:rPr>
           </w:pPr>
-          <w:hyperlink w:anchor="_Toc416298405" w:history="1">
+          <w:hyperlink w:anchor="_Toc416460538" w:history="1">
             <w:r>
               <w:rPr>
                 <w:rStyle w:val="Hipervnculo"/>
@@ -3646,7 +3646,7 @@
                 <w:noProof/>
                 <w:webHidden/>
               </w:rPr>
-              <w:instrText xml:space="preserve"> PAGEREF _Toc416298405 \h </w:instrText>
+              <w:instrText xml:space="preserve"> PAGEREF _Toc416460538 \h </w:instrText>
             </w:r>
             <w:r>
               <w:rPr>
@@ -3688,7 +3688,7 @@
               <w:noProof/>
             </w:rPr>
           </w:pPr>
-          <w:hyperlink w:anchor="_Toc416298406" w:history="1">
+          <w:hyperlink w:anchor="_Toc416460539" w:history="1">
             <w:r>
               <w:rPr>
                 <w:rStyle w:val="Hipervnculo"/>
@@ -3728,7 +3728,7 @@
                 <w:noProof/>
                 <w:webHidden/>
               </w:rPr>
-              <w:instrText xml:space="preserve"> PAGEREF _Toc416298406 \h </w:instrText>
+              <w:instrText xml:space="preserve"> PAGEREF _Toc416460539 \h </w:instrText>
             </w:r>
             <w:r>
               <w:rPr>
@@ -3770,7 +3770,7 @@
               <w:noProof/>
             </w:rPr>
           </w:pPr>
-          <w:hyperlink w:anchor="_Toc416298407" w:history="1">
+          <w:hyperlink w:anchor="_Toc416460540" w:history="1">
             <w:r>
               <w:rPr>
                 <w:rStyle w:val="Hipervnculo"/>
@@ -3811,7 +3811,7 @@
                 <w:noProof/>
                 <w:webHidden/>
               </w:rPr>
-              <w:instrText xml:space="preserve"> PAGEREF _Toc416298407 \h </w:instrText>
+              <w:instrText xml:space="preserve"> PAGEREF _Toc416460540 \h </w:instrText>
             </w:r>
             <w:r>
               <w:rPr>
@@ -3853,7 +3853,7 @@
               <w:noProof/>
             </w:rPr>
           </w:pPr>
-          <w:hyperlink w:anchor="_Toc416298408" w:history="1">
+          <w:hyperlink w:anchor="_Toc416460541" w:history="1">
             <w:r>
               <w:rPr>
                 <w:rStyle w:val="Hipervnculo"/>
@@ -3893,7 +3893,7 @@
                 <w:noProof/>
                 <w:webHidden/>
               </w:rPr>
-              <w:instrText xml:space="preserve"> PAGEREF _Toc416298408 \h </w:instrText>
+              <w:instrText xml:space="preserve"> PAGEREF _Toc416460541 \h </w:instrText>
             </w:r>
             <w:r>
               <w:rPr>
@@ -3935,7 +3935,7 @@
               <w:noProof/>
             </w:rPr>
           </w:pPr>
-          <w:hyperlink w:anchor="_Toc416298409" w:history="1">
+          <w:hyperlink w:anchor="_Toc416460542" w:history="1">
             <w:r>
               <w:rPr>
                 <w:rStyle w:val="Hipervnculo"/>
@@ -3975,7 +3975,7 @@
                 <w:noProof/>
                 <w:webHidden/>
               </w:rPr>
-              <w:instrText xml:space="preserve"> PAGEREF _Toc416298409 \h </w:instrText>
+              <w:instrText xml:space="preserve"> PAGEREF _Toc416460542 \h </w:instrText>
             </w:r>
             <w:r>
               <w:rPr>
@@ -4017,7 +4017,7 @@
               <w:noProof/>
             </w:rPr>
           </w:pPr>
-          <w:hyperlink w:anchor="_Toc416298410" w:history="1">
+          <w:hyperlink w:anchor="_Toc416460543" w:history="1">
             <w:r>
               <w:rPr>
                 <w:rStyle w:val="Hipervnculo"/>
@@ -4057,7 +4057,7 @@
                 <w:noProof/>
                 <w:webHidden/>
               </w:rPr>
-              <w:instrText xml:space="preserve"> PAGEREF _Toc416298410 \h </w:instrText>
+              <w:instrText xml:space="preserve"> PAGEREF _Toc416460543 \h </w:instrText>
             </w:r>
             <w:r>
               <w:rPr>
@@ -4099,7 +4099,7 @@
               <w:noProof/>
             </w:rPr>
           </w:pPr>
-          <w:hyperlink w:anchor="_Toc416298411" w:history="1">
+          <w:hyperlink w:anchor="_Toc416460544" w:history="1">
             <w:r>
               <w:rPr>
                 <w:rStyle w:val="Hipervnculo"/>
@@ -4139,7 +4139,7 @@
                 <w:noProof/>
                 <w:webHidden/>
               </w:rPr>
-              <w:instrText xml:space="preserve"> PAGEREF _Toc416298411 \h </w:instrText>
+              <w:instrText xml:space="preserve"> PAGEREF _Toc416460544 \h </w:instrText>
             </w:r>
             <w:r>
               <w:rPr>
@@ -4181,7 +4181,7 @@
               <w:noProof/>
             </w:rPr>
           </w:pPr>
-          <w:hyperlink w:anchor="_Toc416298412" w:history="1">
+          <w:hyperlink w:anchor="_Toc416460545" w:history="1">
             <w:r>
               <w:rPr>
                 <w:rStyle w:val="Hipervnculo"/>
@@ -4221,7 +4221,7 @@
                 <w:noProof/>
                 <w:webHidden/>
               </w:rPr>
-              <w:instrText xml:space="preserve"> PAGEREF _Toc416298412 \h </w:instrText>
+              <w:instrText xml:space="preserve"> PAGEREF _Toc416460545 \h </w:instrText>
             </w:r>
             <w:r>
               <w:rPr>
@@ -4263,7 +4263,7 @@
               <w:noProof/>
             </w:rPr>
           </w:pPr>
-          <w:hyperlink w:anchor="_Toc416298413" w:history="1">
+          <w:hyperlink w:anchor="_Toc416460546" w:history="1">
             <w:r>
               <w:rPr>
                 <w:rStyle w:val="Hipervnculo"/>
@@ -4305,7 +4305,7 @@
                 <w:noProof/>
                 <w:webHidden/>
               </w:rPr>
-              <w:instrText xml:space="preserve"> PAGEREF _Toc416298413 \h </w:instrText>
+              <w:instrText xml:space="preserve"> PAGEREF _Toc416460546 \h </w:instrText>
             </w:r>
             <w:r>
               <w:rPr>
@@ -4347,7 +4347,7 @@
               <w:noProof/>
             </w:rPr>
           </w:pPr>
-          <w:hyperlink w:anchor="_Toc416298414" w:history="1">
+          <w:hyperlink w:anchor="_Toc416460547" w:history="1">
             <w:r>
               <w:rPr>
                 <w:rStyle w:val="Hipervnculo"/>
@@ -4389,7 +4389,7 @@
                 <w:noProof/>
                 <w:webHidden/>
               </w:rPr>
-              <w:instrText xml:space="preserve"> PAGEREF _Toc416298414 \h </w:instrText>
+              <w:instrText xml:space="preserve"> PAGEREF _Toc416460547 \h </w:instrText>
             </w:r>
             <w:r>
               <w:rPr>
@@ -4431,7 +4431,7 @@
               <w:noProof/>
             </w:rPr>
           </w:pPr>
-          <w:hyperlink w:anchor="_Toc416298415" w:history="1">
+          <w:hyperlink w:anchor="_Toc416460548" w:history="1">
             <w:r>
               <w:rPr>
                 <w:rStyle w:val="Hipervnculo"/>
@@ -4473,7 +4473,7 @@
                 <w:noProof/>
                 <w:webHidden/>
               </w:rPr>
-              <w:instrText xml:space="preserve"> PAGEREF _Toc416298415 \h </w:instrText>
+              <w:instrText xml:space="preserve"> PAGEREF _Toc416460548 \h </w:instrText>
             </w:r>
             <w:r>
               <w:rPr>
@@ -4515,7 +4515,7 @@
               <w:noProof/>
             </w:rPr>
           </w:pPr>
-          <w:hyperlink w:anchor="_Toc416298416" w:history="1">
+          <w:hyperlink w:anchor="_Toc416460549" w:history="1">
             <w:r>
               <w:rPr>
                 <w:rStyle w:val="Hipervnculo"/>
@@ -4557,7 +4557,7 @@
                 <w:noProof/>
                 <w:webHidden/>
               </w:rPr>
-              <w:instrText xml:space="preserve"> PAGEREF _Toc416298416 \h </w:instrText>
+              <w:instrText xml:space="preserve"> PAGEREF _Toc416460549 \h </w:instrText>
             </w:r>
             <w:r>
               <w:rPr>
@@ -4599,7 +4599,7 @@
               <w:noProof/>
             </w:rPr>
           </w:pPr>
-          <w:hyperlink w:anchor="_Toc416298417" w:history="1">
+          <w:hyperlink w:anchor="_Toc416460550" w:history="1">
             <w:r>
               <w:rPr>
                 <w:rStyle w:val="Hipervnculo"/>
@@ -4641,7 +4641,7 @@
                 <w:noProof/>
                 <w:webHidden/>
               </w:rPr>
-              <w:instrText xml:space="preserve"> PAGEREF _Toc416298417 \h </w:instrText>
+              <w:instrText xml:space="preserve"> PAGEREF _Toc416460550 \h </w:instrText>
             </w:r>
             <w:r>
               <w:rPr>
@@ -4683,7 +4683,7 @@
               <w:noProof/>
             </w:rPr>
           </w:pPr>
-          <w:hyperlink w:anchor="_Toc416298418" w:history="1">
+          <w:hyperlink w:anchor="_Toc416460551" w:history="1">
             <w:r>
               <w:rPr>
                 <w:rStyle w:val="Hipervnculo"/>
@@ -4725,7 +4725,7 @@
                 <w:noProof/>
                 <w:webHidden/>
               </w:rPr>
-              <w:instrText xml:space="preserve"> PAGEREF _Toc416298418 \h </w:instrText>
+              <w:instrText xml:space="preserve"> PAGEREF _Toc416460551 \h </w:instrText>
             </w:r>
             <w:r>
               <w:rPr>
@@ -4767,7 +4767,7 @@
               <w:noProof/>
             </w:rPr>
           </w:pPr>
-          <w:hyperlink w:anchor="_Toc416298419" w:history="1">
+          <w:hyperlink w:anchor="_Toc416460552" w:history="1">
             <w:r>
               <w:rPr>
                 <w:rStyle w:val="Hipervnculo"/>
@@ -4808,7 +4808,7 @@
                 <w:noProof/>
                 <w:webHidden/>
               </w:rPr>
-              <w:instrText xml:space="preserve"> PAGEREF _Toc416298419 \h </w:instrText>
+              <w:instrText xml:space="preserve"> PAGEREF _Toc416460552 \h </w:instrText>
             </w:r>
             <w:r>
               <w:rPr>
@@ -4850,7 +4850,7 @@
               <w:noProof/>
             </w:rPr>
           </w:pPr>
-          <w:hyperlink w:anchor="_Toc416298420" w:history="1">
+          <w:hyperlink w:anchor="_Toc416460553" w:history="1">
             <w:r>
               <w:rPr>
                 <w:rStyle w:val="Hipervnculo"/>
@@ -4890,7 +4890,7 @@
                 <w:noProof/>
                 <w:webHidden/>
               </w:rPr>
-              <w:instrText xml:space="preserve"> PAGEREF _Toc416298420 \h </w:instrText>
+              <w:instrText xml:space="preserve"> PAGEREF _Toc416460553 \h </w:instrText>
             </w:r>
             <w:r>
               <w:rPr>
@@ -4932,7 +4932,7 @@
               <w:noProof/>
             </w:rPr>
           </w:pPr>
-          <w:hyperlink w:anchor="_Toc416298421" w:history="1">
+          <w:hyperlink w:anchor="_Toc416460554" w:history="1">
             <w:r>
               <w:rPr>
                 <w:rStyle w:val="Hipervnculo"/>
@@ -4972,7 +4972,7 @@
                 <w:noProof/>
                 <w:webHidden/>
               </w:rPr>
-              <w:instrText xml:space="preserve"> PAGEREF _Toc416298421 \h </w:instrText>
+              <w:instrText xml:space="preserve"> PAGEREF _Toc416460554 \h </w:instrText>
             </w:r>
             <w:r>
               <w:rPr>
@@ -4993,6 +4993,340 @@
                 <w:webHidden/>
               </w:rPr>
               <w:t>45</w:t>
+            </w:r>
+            <w:r>
+              <w:rPr>
+                <w:noProof/>
+                <w:webHidden/>
+              </w:rPr>
+              <w:fldChar w:fldCharType="end"/>
+            </w:r>
+          </w:hyperlink>
+        </w:p>
+        <w:p>
+          <w:pPr>
+            <w:pStyle w:val="TDC2"/>
+            <w:tabs>
+              <w:tab w:val="left" w:pos="880"/>
+              <w:tab w:val="right" w:leader="dot" w:pos="8494"/>
+            </w:tabs>
+            <w:rPr>
+              <w:noProof/>
+            </w:rPr>
+          </w:pPr>
+          <w:hyperlink w:anchor="_Toc416460555" w:history="1">
+            <w:r>
+              <w:rPr>
+                <w:rStyle w:val="Hipervnculo"/>
+                <w:noProof/>
+              </w:rPr>
+              <w:t>5.3</w:t>
+            </w:r>
+            <w:r>
+              <w:rPr>
+                <w:noProof/>
+              </w:rPr>
+              <w:tab/>
+            </w:r>
+            <w:r>
+              <w:rPr>
+                <w:rStyle w:val="Hipervnculo"/>
+                <w:noProof/>
+              </w:rPr>
+              <w:t>Aplicación</w:t>
+            </w:r>
+            <w:r>
+              <w:rPr>
+                <w:noProof/>
+                <w:webHidden/>
+              </w:rPr>
+              <w:tab/>
+            </w:r>
+            <w:r>
+              <w:rPr>
+                <w:noProof/>
+                <w:webHidden/>
+              </w:rPr>
+              <w:fldChar w:fldCharType="begin"/>
+            </w:r>
+            <w:r>
+              <w:rPr>
+                <w:noProof/>
+                <w:webHidden/>
+              </w:rPr>
+              <w:instrText xml:space="preserve"> PAGEREF _Toc416460555 \h </w:instrText>
+            </w:r>
+            <w:r>
+              <w:rPr>
+                <w:noProof/>
+                <w:webHidden/>
+              </w:rPr>
+            </w:r>
+            <w:r>
+              <w:rPr>
+                <w:noProof/>
+                <w:webHidden/>
+              </w:rPr>
+              <w:fldChar w:fldCharType="separate"/>
+            </w:r>
+            <w:r>
+              <w:rPr>
+                <w:noProof/>
+                <w:webHidden/>
+              </w:rPr>
+              <w:t>45</w:t>
+            </w:r>
+            <w:r>
+              <w:rPr>
+                <w:noProof/>
+                <w:webHidden/>
+              </w:rPr>
+              <w:fldChar w:fldCharType="end"/>
+            </w:r>
+          </w:hyperlink>
+        </w:p>
+        <w:p>
+          <w:pPr>
+            <w:pStyle w:val="TDC3"/>
+            <w:tabs>
+              <w:tab w:val="left" w:pos="1320"/>
+              <w:tab w:val="right" w:leader="dot" w:pos="8494"/>
+            </w:tabs>
+            <w:rPr>
+              <w:noProof/>
+            </w:rPr>
+          </w:pPr>
+          <w:hyperlink w:anchor="_Toc416460556" w:history="1">
+            <w:r>
+              <w:rPr>
+                <w:rStyle w:val="Hipervnculo"/>
+                <w:noProof/>
+                <w:lang w:val="es-ES"/>
+              </w:rPr>
+              <w:t>5.3.1</w:t>
+            </w:r>
+            <w:r>
+              <w:rPr>
+                <w:noProof/>
+              </w:rPr>
+              <w:tab/>
+            </w:r>
+            <w:r>
+              <w:rPr>
+                <w:rStyle w:val="Hipervnculo"/>
+                <w:noProof/>
+                <w:lang w:val="es-ES"/>
+              </w:rPr>
+              <w:t>Escenario 1</w:t>
+            </w:r>
+            <w:r>
+              <w:rPr>
+                <w:noProof/>
+                <w:webHidden/>
+              </w:rPr>
+              <w:tab/>
+            </w:r>
+            <w:r>
+              <w:rPr>
+                <w:noProof/>
+                <w:webHidden/>
+              </w:rPr>
+              <w:fldChar w:fldCharType="begin"/>
+            </w:r>
+            <w:r>
+              <w:rPr>
+                <w:noProof/>
+                <w:webHidden/>
+              </w:rPr>
+              <w:instrText xml:space="preserve"> PAGEREF _Toc416460556 \h </w:instrText>
+            </w:r>
+            <w:r>
+              <w:rPr>
+                <w:noProof/>
+                <w:webHidden/>
+              </w:rPr>
+            </w:r>
+            <w:r>
+              <w:rPr>
+                <w:noProof/>
+                <w:webHidden/>
+              </w:rPr>
+              <w:fldChar w:fldCharType="separate"/>
+            </w:r>
+            <w:r>
+              <w:rPr>
+                <w:noProof/>
+                <w:webHidden/>
+              </w:rPr>
+              <w:t>45</w:t>
+            </w:r>
+            <w:r>
+              <w:rPr>
+                <w:noProof/>
+                <w:webHidden/>
+              </w:rPr>
+              <w:fldChar w:fldCharType="end"/>
+            </w:r>
+          </w:hyperlink>
+        </w:p>
+        <w:p>
+          <w:pPr>
+            <w:pStyle w:val="TDC3"/>
+            <w:tabs>
+              <w:tab w:val="left" w:pos="1320"/>
+              <w:tab w:val="right" w:leader="dot" w:pos="8494"/>
+            </w:tabs>
+            <w:rPr>
+              <w:noProof/>
+            </w:rPr>
+          </w:pPr>
+          <w:hyperlink w:anchor="_Toc416460557" w:history="1">
+            <w:r>
+              <w:rPr>
+                <w:rStyle w:val="Hipervnculo"/>
+                <w:noProof/>
+                <w:lang w:val="es-ES"/>
+              </w:rPr>
+              <w:t>5.3.2</w:t>
+            </w:r>
+            <w:r>
+              <w:rPr>
+                <w:noProof/>
+              </w:rPr>
+              <w:tab/>
+            </w:r>
+            <w:r>
+              <w:rPr>
+                <w:rStyle w:val="Hipervnculo"/>
+                <w:noProof/>
+                <w:lang w:val="es-ES"/>
+              </w:rPr>
+              <w:t>Escenario 2</w:t>
+            </w:r>
+            <w:r>
+              <w:rPr>
+                <w:noProof/>
+                <w:webHidden/>
+              </w:rPr>
+              <w:tab/>
+            </w:r>
+            <w:r>
+              <w:rPr>
+                <w:noProof/>
+                <w:webHidden/>
+              </w:rPr>
+              <w:fldChar w:fldCharType="begin"/>
+            </w:r>
+            <w:r>
+              <w:rPr>
+                <w:noProof/>
+                <w:webHidden/>
+              </w:rPr>
+              <w:instrText xml:space="preserve"> PAGEREF _Toc416460557 \h </w:instrText>
+            </w:r>
+            <w:r>
+              <w:rPr>
+                <w:noProof/>
+                <w:webHidden/>
+              </w:rPr>
+            </w:r>
+            <w:r>
+              <w:rPr>
+                <w:noProof/>
+                <w:webHidden/>
+              </w:rPr>
+              <w:fldChar w:fldCharType="separate"/>
+            </w:r>
+            <w:r>
+              <w:rPr>
+                <w:noProof/>
+                <w:webHidden/>
+              </w:rPr>
+              <w:t>46</w:t>
+            </w:r>
+            <w:r>
+              <w:rPr>
+                <w:noProof/>
+                <w:webHidden/>
+              </w:rPr>
+              <w:fldChar w:fldCharType="end"/>
+            </w:r>
+          </w:hyperlink>
+        </w:p>
+        <w:p>
+          <w:pPr>
+            <w:pStyle w:val="TDC3"/>
+            <w:tabs>
+              <w:tab w:val="left" w:pos="1320"/>
+              <w:tab w:val="right" w:leader="dot" w:pos="8494"/>
+            </w:tabs>
+            <w:rPr>
+              <w:noProof/>
+            </w:rPr>
+          </w:pPr>
+          <w:hyperlink w:anchor="_Toc416460558" w:history="1">
+            <w:r>
+              <w:rPr>
+                <w:rStyle w:val="Hipervnculo"/>
+                <w:noProof/>
+                <w:lang w:val="es-ES"/>
+              </w:rPr>
+              <w:t>5.3.3</w:t>
+            </w:r>
+            <w:r>
+              <w:rPr>
+                <w:noProof/>
+              </w:rPr>
+              <w:tab/>
+            </w:r>
+            <w:r>
+              <w:rPr>
+                <w:rStyle w:val="Hipervnculo"/>
+                <w:noProof/>
+                <w:lang w:val="es-ES"/>
+              </w:rPr>
+              <w:t>Escenario 3</w:t>
+            </w:r>
+            <w:r>
+              <w:rPr>
+                <w:noProof/>
+                <w:webHidden/>
+              </w:rPr>
+              <w:tab/>
+            </w:r>
+            <w:r>
+              <w:rPr>
+                <w:noProof/>
+                <w:webHidden/>
+              </w:rPr>
+              <w:fldChar w:fldCharType="begin"/>
+            </w:r>
+            <w:r>
+              <w:rPr>
+                <w:noProof/>
+                <w:webHidden/>
+              </w:rPr>
+              <w:instrText xml:space="preserve"> PAGEREF _Toc416460558 \h </w:instrText>
+            </w:r>
+            <w:r>
+              <w:rPr>
+                <w:noProof/>
+                <w:webHidden/>
+              </w:rPr>
+            </w:r>
+            <w:r>
+              <w:rPr>
+                <w:noProof/>
+                <w:webHidden/>
+              </w:rPr>
+              <w:fldChar w:fldCharType="separate"/>
+            </w:r>
+            <w:r>
+              <w:rPr>
+                <w:noProof/>
+                <w:webHidden/>
+              </w:rPr>
+              <w:t>46</w:t>
             </w:r>
             <w:r>
               <w:rPr>
@@ -5014,7 +5348,7 @@
               <w:noProof/>
             </w:rPr>
           </w:pPr>
-          <w:hyperlink w:anchor="_Toc416298422" w:history="1">
+          <w:hyperlink w:anchor="_Toc416460559" w:history="1">
             <w:r>
               <w:rPr>
                 <w:rStyle w:val="Hipervnculo"/>
@@ -5055,7 +5389,7 @@
                 <w:noProof/>
                 <w:webHidden/>
               </w:rPr>
-              <w:instrText xml:space="preserve"> PAGEREF _Toc416298422 \h </w:instrText>
+              <w:instrText xml:space="preserve"> PAGEREF _Toc416460559 \h </w:instrText>
             </w:r>
             <w:r>
               <w:rPr>
@@ -5075,7 +5409,7 @@
                 <w:noProof/>
                 <w:webHidden/>
               </w:rPr>
-              <w:t>46</w:t>
+              <w:t>47</w:t>
             </w:r>
             <w:r>
               <w:rPr>
@@ -5097,7 +5431,7 @@
               <w:noProof/>
             </w:rPr>
           </w:pPr>
-          <w:hyperlink w:anchor="_Toc416298423" w:history="1">
+          <w:hyperlink w:anchor="_Toc416460560" w:history="1">
             <w:r>
               <w:rPr>
                 <w:rStyle w:val="Hipervnculo"/>
@@ -5138,7 +5472,7 @@
                 <w:noProof/>
                 <w:webHidden/>
               </w:rPr>
-              <w:instrText xml:space="preserve"> PAGEREF _Toc416298423 \h </w:instrText>
+              <w:instrText xml:space="preserve"> PAGEREF _Toc416460560 \h </w:instrText>
             </w:r>
             <w:r>
               <w:rPr>
@@ -5158,7 +5492,7 @@
                 <w:noProof/>
                 <w:webHidden/>
               </w:rPr>
-              <w:t>47</w:t>
+              <w:t>48</w:t>
             </w:r>
             <w:r>
               <w:rPr>
@@ -5180,7 +5514,7 @@
               <w:noProof/>
             </w:rPr>
           </w:pPr>
-          <w:hyperlink w:anchor="_Toc416298424" w:history="1">
+          <w:hyperlink w:anchor="_Toc416460561" w:history="1">
             <w:r>
               <w:rPr>
                 <w:rStyle w:val="Hipervnculo"/>
@@ -5221,7 +5555,7 @@
                 <w:noProof/>
                 <w:webHidden/>
               </w:rPr>
-              <w:instrText xml:space="preserve"> PAGEREF _Toc416298424 \h </w:instrText>
+              <w:instrText xml:space="preserve"> PAGEREF _Toc416460561 \h </w:instrText>
             </w:r>
             <w:r>
               <w:rPr>
@@ -5241,7 +5575,7 @@
                 <w:noProof/>
                 <w:webHidden/>
               </w:rPr>
-              <w:t>48</w:t>
+              <w:t>49</w:t>
             </w:r>
             <w:r>
               <w:rPr>
@@ -5285,7 +5619,7 @@
         <w:pStyle w:val="Ttulo1"/>
       </w:pPr>
       <w:bookmarkStart w:id="0" w:name="_Toc386832128"/>
-      <w:bookmarkStart w:id="1" w:name="_Toc416298369"/>
+      <w:bookmarkStart w:id="1" w:name="_Toc416460502"/>
       <w:r>
         <w:lastRenderedPageBreak/>
         <w:t>Introducción</w:t>
@@ -5297,7 +5631,7 @@
       <w:pPr>
         <w:pStyle w:val="Ttulo2"/>
       </w:pPr>
-      <w:bookmarkStart w:id="2" w:name="_Toc416298370"/>
+      <w:bookmarkStart w:id="2" w:name="_Toc416460503"/>
       <w:r>
         <w:t xml:space="preserve">Motivación y </w:t>
       </w:r>
@@ -5579,7 +5913,7 @@
         <w:pStyle w:val="Ttulo2"/>
         <w:jc w:val="both"/>
       </w:pPr>
-      <w:bookmarkStart w:id="3" w:name="_Toc416298371"/>
+      <w:bookmarkStart w:id="3" w:name="_Toc416460504"/>
       <w:r>
         <w:t>Objetivos</w:t>
       </w:r>
@@ -5721,7 +6055,7 @@
         <w:pStyle w:val="Ttulo2"/>
         <w:jc w:val="both"/>
       </w:pPr>
-      <w:bookmarkStart w:id="4" w:name="_Toc416298372"/>
+      <w:bookmarkStart w:id="4" w:name="_Toc416460505"/>
       <w:r>
         <w:t>Resultados esperados</w:t>
       </w:r>
@@ -5771,7 +6105,7 @@
         <w:pStyle w:val="Ttulo2"/>
         <w:jc w:val="both"/>
       </w:pPr>
-      <w:bookmarkStart w:id="5" w:name="_Toc416298373"/>
+      <w:bookmarkStart w:id="5" w:name="_Toc416460506"/>
       <w:r>
         <w:t>Resultados alcanzados</w:t>
       </w:r>
@@ -5866,7 +6200,7 @@
         <w:pStyle w:val="Ttulo2"/>
         <w:jc w:val="both"/>
       </w:pPr>
-      <w:bookmarkStart w:id="6" w:name="_Toc416298374"/>
+      <w:bookmarkStart w:id="6" w:name="_Toc416460507"/>
       <w:r>
         <w:t>Gestión del proyecto</w:t>
       </w:r>
@@ -6168,7 +6502,7 @@
         <w:pStyle w:val="Ttulo2"/>
         <w:jc w:val="both"/>
       </w:pPr>
-      <w:bookmarkStart w:id="7" w:name="_Toc416298375"/>
+      <w:bookmarkStart w:id="7" w:name="_Toc416460508"/>
       <w:r>
         <w:t>Organización</w:t>
       </w:r>
@@ -6247,7 +6581,7 @@
         <w:pStyle w:val="Ttulo1"/>
         <w:jc w:val="both"/>
       </w:pPr>
-      <w:bookmarkStart w:id="8" w:name="_Toc416298376"/>
+      <w:bookmarkStart w:id="8" w:name="_Toc416460509"/>
       <w:r>
         <w:lastRenderedPageBreak/>
         <w:t>Marco de trabajo.</w:t>
@@ -6279,7 +6613,7 @@
         <w:pStyle w:val="Ttulo2"/>
         <w:jc w:val="both"/>
       </w:pPr>
-      <w:bookmarkStart w:id="9" w:name="_Toc416298377"/>
+      <w:bookmarkStart w:id="9" w:name="_Toc416460510"/>
       <w:r>
         <w:t>Web Services Geográficos</w:t>
       </w:r>
@@ -6344,7 +6678,7 @@
         <w:pStyle w:val="Ttulo3"/>
         <w:jc w:val="both"/>
       </w:pPr>
-      <w:bookmarkStart w:id="10" w:name="_Toc416298378"/>
+      <w:bookmarkStart w:id="10" w:name="_Toc416460511"/>
       <w:r>
         <w:t>WMS</w:t>
       </w:r>
@@ -6521,7 +6855,7 @@
         <w:jc w:val="both"/>
       </w:pPr>
       <w:bookmarkStart w:id="11" w:name="_Toc386832131"/>
-      <w:bookmarkStart w:id="12" w:name="_Toc416298379"/>
+      <w:bookmarkStart w:id="12" w:name="_Toc416460512"/>
       <w:r>
         <w:t>W</w:t>
       </w:r>
@@ -7162,7 +7496,7 @@
         <w:pStyle w:val="Ttulo2"/>
         <w:jc w:val="both"/>
       </w:pPr>
-      <w:bookmarkStart w:id="13" w:name="_Toc416298380"/>
+      <w:bookmarkStart w:id="13" w:name="_Toc416460513"/>
       <w:r>
         <w:t>Estándares SOA</w:t>
       </w:r>
@@ -7177,7 +7511,7 @@
         <w:pStyle w:val="Ttulo3"/>
         <w:jc w:val="both"/>
       </w:pPr>
-      <w:bookmarkStart w:id="14" w:name="_Toc416298381"/>
+      <w:bookmarkStart w:id="14" w:name="_Toc416460514"/>
       <w:r>
         <w:t>SOAP</w:t>
       </w:r>
@@ -7230,7 +7564,7 @@
         <w:jc w:val="both"/>
       </w:pPr>
       <w:bookmarkStart w:id="15" w:name="_Toc386832129"/>
-      <w:bookmarkStart w:id="16" w:name="_Toc416298382"/>
+      <w:bookmarkStart w:id="16" w:name="_Toc416460515"/>
       <w:r>
         <w:t>REST</w:t>
       </w:r>
@@ -7422,7 +7756,7 @@
         <w:pStyle w:val="Ttulo3"/>
         <w:jc w:val="both"/>
       </w:pPr>
-      <w:bookmarkStart w:id="17" w:name="_Toc416298383"/>
+      <w:bookmarkStart w:id="17" w:name="_Toc416460516"/>
       <w:r>
         <w:t>WS-SECURITY</w:t>
       </w:r>
@@ -7615,7 +7949,7 @@
       <w:pPr>
         <w:pStyle w:val="Ttulo3"/>
       </w:pPr>
-      <w:bookmarkStart w:id="18" w:name="_Toc416298384"/>
+      <w:bookmarkStart w:id="18" w:name="_Toc416460517"/>
       <w:r>
         <w:t>WS-ADDRESSING</w:t>
       </w:r>
@@ -8023,7 +8357,7 @@
         <w:pStyle w:val="Ttulo3"/>
         <w:jc w:val="both"/>
       </w:pPr>
-      <w:bookmarkStart w:id="19" w:name="_Toc416298385"/>
+      <w:bookmarkStart w:id="19" w:name="_Toc416460518"/>
       <w:r>
         <w:t>MTOM</w:t>
       </w:r>
@@ -8086,7 +8420,7 @@
         <w:pStyle w:val="Ttulo2"/>
         <w:jc w:val="both"/>
       </w:pPr>
-      <w:bookmarkStart w:id="20" w:name="_Toc416298386"/>
+      <w:bookmarkStart w:id="20" w:name="_Toc416460519"/>
       <w:r>
         <w:t>Tecnologías</w:t>
       </w:r>
@@ -8106,7 +8440,7 @@
         <w:jc w:val="both"/>
       </w:pPr>
       <w:bookmarkStart w:id="21" w:name="_Toc386832132"/>
-      <w:bookmarkStart w:id="22" w:name="_Toc416298387"/>
+      <w:bookmarkStart w:id="22" w:name="_Toc416460520"/>
       <w:r>
         <w:t>ESB</w:t>
       </w:r>
@@ -8447,7 +8781,7 @@
         <w:pStyle w:val="Ttulo3"/>
         <w:jc w:val="both"/>
       </w:pPr>
-      <w:bookmarkStart w:id="23" w:name="_Toc416298388"/>
+      <w:bookmarkStart w:id="23" w:name="_Toc416460521"/>
       <w:r>
         <w:t xml:space="preserve">Servidores </w:t>
       </w:r>
@@ -8844,7 +9178,7 @@
         <w:pStyle w:val="Ttulo2"/>
         <w:jc w:val="both"/>
       </w:pPr>
-      <w:bookmarkStart w:id="24" w:name="_Toc416298389"/>
+      <w:bookmarkStart w:id="24" w:name="_Toc416460522"/>
       <w:r>
         <w:t>Plataforma de eGob de Uruguay</w:t>
       </w:r>
@@ -9029,7 +9363,7 @@
         <w:pStyle w:val="Ttulo3"/>
         <w:jc w:val="both"/>
       </w:pPr>
-      <w:bookmarkStart w:id="25" w:name="_Toc416298390"/>
+      <w:bookmarkStart w:id="25" w:name="_Toc416460523"/>
       <w:r>
         <w:t>Plataforma de Interoperabilidad</w:t>
       </w:r>
@@ -10407,7 +10741,7 @@
         <w:pStyle w:val="Ttulo1"/>
         <w:jc w:val="both"/>
       </w:pPr>
-      <w:bookmarkStart w:id="26" w:name="_Toc416298391"/>
+      <w:bookmarkStart w:id="26" w:name="_Toc416460524"/>
       <w:r>
         <w:lastRenderedPageBreak/>
         <w:t>Análisis y arquitectura</w:t>
@@ -10448,7 +10782,7 @@
           <w:lang w:val="es-ES"/>
         </w:rPr>
       </w:pPr>
-      <w:bookmarkStart w:id="27" w:name="_Toc416298392"/>
+      <w:bookmarkStart w:id="27" w:name="_Toc416460525"/>
       <w:r>
         <w:rPr>
           <w:lang w:val="es-ES"/>
@@ -10492,7 +10826,7 @@
           <w:lang w:val="es-ES"/>
         </w:rPr>
       </w:pPr>
-      <w:bookmarkStart w:id="28" w:name="_Toc416298393"/>
+      <w:bookmarkStart w:id="28" w:name="_Toc416460526"/>
       <w:r>
         <w:rPr>
           <w:lang w:val="es-ES"/>
@@ -10567,7 +10901,7 @@
           <w:lang w:val="es-ES"/>
         </w:rPr>
       </w:pPr>
-      <w:bookmarkStart w:id="29" w:name="_Toc416298394"/>
+      <w:bookmarkStart w:id="29" w:name="_Toc416460527"/>
       <w:r>
         <w:rPr>
           <w:lang w:val="es-ES"/>
@@ -10656,7 +10990,7 @@
           <w:lang w:val="es-ES"/>
         </w:rPr>
       </w:pPr>
-      <w:bookmarkStart w:id="30" w:name="_Toc416298395"/>
+      <w:bookmarkStart w:id="30" w:name="_Toc416460528"/>
       <w:r>
         <w:rPr>
           <w:lang w:val="es-ES"/>
@@ -10708,7 +11042,7 @@
           <w:lang w:val="es-ES"/>
         </w:rPr>
       </w:pPr>
-      <w:bookmarkStart w:id="31" w:name="_Toc416298396"/>
+      <w:bookmarkStart w:id="31" w:name="_Toc416460529"/>
       <w:r>
         <w:rPr>
           <w:lang w:val="es-ES"/>
@@ -10773,7 +11107,7 @@
           <w:lang w:val="es-ES"/>
         </w:rPr>
       </w:pPr>
-      <w:bookmarkStart w:id="32" w:name="_Toc416298397"/>
+      <w:bookmarkStart w:id="32" w:name="_Toc416460530"/>
       <w:r>
         <w:rPr>
           <w:lang w:val="es-ES"/>
@@ -10848,7 +11182,7 @@
           <w:lang w:val="es-ES"/>
         </w:rPr>
       </w:pPr>
-      <w:bookmarkStart w:id="33" w:name="_Toc416298398"/>
+      <w:bookmarkStart w:id="33" w:name="_Toc416460531"/>
       <w:r>
         <w:rPr>
           <w:lang w:val="es-ES"/>
@@ -11008,7 +11342,7 @@
           <w:lang w:val="es-ES"/>
         </w:rPr>
       </w:pPr>
-      <w:bookmarkStart w:id="34" w:name="_Toc416298399"/>
+      <w:bookmarkStart w:id="34" w:name="_Toc416460532"/>
       <w:r>
         <w:rPr>
           <w:lang w:val="es-ES"/>
@@ -11728,7 +12062,7 @@
           <w:lang w:val="es-ES"/>
         </w:rPr>
       </w:pPr>
-      <w:bookmarkStart w:id="35" w:name="_Toc416298400"/>
+      <w:bookmarkStart w:id="35" w:name="_Toc416460533"/>
       <w:r>
         <w:rPr>
           <w:lang w:val="es-ES"/>
@@ -11773,7 +12107,7 @@
         </w:rPr>
       </w:pPr>
       <w:bookmarkStart w:id="36" w:name="_Toc303693283"/>
-      <w:bookmarkStart w:id="37" w:name="_Toc416298401"/>
+      <w:bookmarkStart w:id="37" w:name="_Toc416460534"/>
       <w:r>
         <w:rPr>
           <w:lang w:val="es-ES"/>
@@ -12000,7 +12334,7 @@
           <w:lang w:val="es-ES"/>
         </w:rPr>
       </w:pPr>
-      <w:bookmarkStart w:id="38" w:name="_Toc416298402"/>
+      <w:bookmarkStart w:id="38" w:name="_Toc416460535"/>
       <w:r>
         <w:rPr>
           <w:lang w:val="es-ES"/>
@@ -12175,7 +12509,7 @@
           <w:lang w:val="es-ES"/>
         </w:rPr>
       </w:pPr>
-      <w:bookmarkStart w:id="39" w:name="_Toc416298403"/>
+      <w:bookmarkStart w:id="39" w:name="_Toc416460536"/>
       <w:r>
         <w:rPr>
           <w:lang w:val="es-ES"/>
@@ -12361,7 +12695,7 @@
           <w:lang w:val="es-ES"/>
         </w:rPr>
       </w:pPr>
-      <w:bookmarkStart w:id="40" w:name="_Toc416298404"/>
+      <w:bookmarkStart w:id="40" w:name="_Toc416460537"/>
       <w:r>
         <w:rPr>
           <w:lang w:val="es-ES"/>
@@ -12396,7 +12730,7 @@
       <w:pPr>
         <w:pStyle w:val="Ttulo3"/>
       </w:pPr>
-      <w:bookmarkStart w:id="41" w:name="_Toc416298405"/>
+      <w:bookmarkStart w:id="41" w:name="_Toc416460538"/>
       <w:r>
         <w:t>Mapeo de las direcciones del servicio</w:t>
       </w:r>
@@ -12605,7 +12939,7 @@
         <w:pStyle w:val="Ttulo3"/>
         <w:jc w:val="both"/>
       </w:pPr>
-      <w:bookmarkStart w:id="42" w:name="_Toc416298406"/>
+      <w:bookmarkStart w:id="42" w:name="_Toc416460539"/>
       <w:r>
         <w:t>Opciones de despliegue</w:t>
       </w:r>
@@ -13528,7 +13862,7 @@
         <w:pStyle w:val="Ttulo1"/>
         <w:jc w:val="both"/>
       </w:pPr>
-      <w:bookmarkStart w:id="43" w:name="_Toc416298407"/>
+      <w:bookmarkStart w:id="43" w:name="_Toc416460540"/>
       <w:r>
         <w:lastRenderedPageBreak/>
         <w:t>Diseño e implementación</w:t>
@@ -13548,7 +13882,7 @@
       <w:pPr>
         <w:pStyle w:val="Ttulo2"/>
       </w:pPr>
-      <w:bookmarkStart w:id="44" w:name="_Toc416298408"/>
+      <w:bookmarkStart w:id="44" w:name="_Toc416460541"/>
       <w:r>
         <w:t>Arquitectura</w:t>
       </w:r>
@@ -13803,7 +14137,7 @@
       <w:pPr>
         <w:pStyle w:val="Ttulo3"/>
       </w:pPr>
-      <w:bookmarkStart w:id="45" w:name="_Toc416298409"/>
+      <w:bookmarkStart w:id="45" w:name="_Toc416460542"/>
       <w:r>
         <w:t>Diagramas de actividad</w:t>
       </w:r>
@@ -13944,7 +14278,7 @@
       <w:pPr>
         <w:pStyle w:val="Ttulo2"/>
       </w:pPr>
-      <w:bookmarkStart w:id="46" w:name="_Toc416298410"/>
+      <w:bookmarkStart w:id="46" w:name="_Toc416460543"/>
       <w:r>
         <w:t>Implementación, diagrama de componentes, productos utilizados</w:t>
       </w:r>
@@ -14498,7 +14832,7 @@
         <w:pStyle w:val="Ttulo3"/>
         <w:jc w:val="both"/>
       </w:pPr>
-      <w:bookmarkStart w:id="47" w:name="_Toc416298411"/>
+      <w:bookmarkStart w:id="47" w:name="_Toc416460544"/>
       <w:r>
         <w:t>Configuración de los ctps y pge</w:t>
       </w:r>
@@ -15018,7 +15352,7 @@
       <w:pPr>
         <w:pStyle w:val="Ttulo3"/>
       </w:pPr>
-      <w:bookmarkStart w:id="48" w:name="_Toc416298412"/>
+      <w:bookmarkStart w:id="48" w:name="_Toc416460545"/>
       <w:r>
         <w:t>Productos utilizados</w:t>
       </w:r>
@@ -15391,7 +15725,7 @@
         </w:rPr>
       </w:pPr>
       <w:bookmarkStart w:id="49" w:name="_Toc413265004"/>
-      <w:bookmarkStart w:id="50" w:name="_Toc416298413"/>
+      <w:bookmarkStart w:id="50" w:name="_Toc416460546"/>
       <w:r>
         <w:rPr>
           <w:lang w:val="es-ES"/>
@@ -15415,7 +15749,7 @@
           <w:lang w:val="es-ES"/>
         </w:rPr>
       </w:pPr>
-      <w:bookmarkStart w:id="51" w:name="_Toc416298414"/>
+      <w:bookmarkStart w:id="51" w:name="_Toc416460547"/>
       <w:r>
         <w:rPr>
           <w:lang w:val="es-ES"/>
@@ -15465,7 +15799,7 @@
           <w:lang w:val="es-ES"/>
         </w:rPr>
       </w:pPr>
-      <w:bookmarkStart w:id="52" w:name="_Toc416298415"/>
+      <w:bookmarkStart w:id="52" w:name="_Toc416460548"/>
       <w:r>
         <w:rPr>
           <w:lang w:val="es-ES"/>
@@ -15572,7 +15906,7 @@
           <w:lang w:val="es-ES"/>
         </w:rPr>
       </w:pPr>
-      <w:bookmarkStart w:id="53" w:name="_Toc416298416"/>
+      <w:bookmarkStart w:id="53" w:name="_Toc416460549"/>
       <w:r>
         <w:rPr>
           <w:lang w:val="es-ES"/>
@@ -15616,7 +15950,7 @@
           <w:lang w:val="es-ES"/>
         </w:rPr>
       </w:pPr>
-      <w:bookmarkStart w:id="54" w:name="_Toc416298417"/>
+      <w:bookmarkStart w:id="54" w:name="_Toc416460550"/>
       <w:r>
         <w:rPr>
           <w:lang w:val="es-ES"/>
@@ -15654,7 +15988,7 @@
           <w:lang w:val="es-ES"/>
         </w:rPr>
       </w:pPr>
-      <w:bookmarkStart w:id="55" w:name="_Toc416298418"/>
+      <w:bookmarkStart w:id="55" w:name="_Toc416460551"/>
       <w:r>
         <w:rPr>
           <w:lang w:val="es-ES"/>
@@ -15869,7 +16203,7 @@
         <w:pStyle w:val="Ttulo1"/>
         <w:jc w:val="both"/>
       </w:pPr>
-      <w:bookmarkStart w:id="56" w:name="_Toc416298419"/>
+      <w:bookmarkStart w:id="56" w:name="_Toc416460552"/>
       <w:r>
         <w:lastRenderedPageBreak/>
         <w:t>Caso de Estudio</w:t>
@@ -15896,7 +16230,7 @@
       <w:pPr>
         <w:pStyle w:val="Ttulo2"/>
       </w:pPr>
-      <w:bookmarkStart w:id="57" w:name="_Toc416298420"/>
+      <w:bookmarkStart w:id="57" w:name="_Toc416460553"/>
       <w:r>
         <w:t>Marco de trabajo</w:t>
       </w:r>
@@ -16019,7 +16353,7 @@
       <w:pPr>
         <w:pStyle w:val="Ttulo2"/>
       </w:pPr>
-      <w:bookmarkStart w:id="58" w:name="_Toc416298421"/>
+      <w:bookmarkStart w:id="58" w:name="_Toc416460554"/>
       <w:r>
         <w:t>Descripción</w:t>
       </w:r>
@@ -16030,39 +16364,226 @@
         <w:jc w:val="both"/>
       </w:pPr>
       <w:r>
-        <w:t>Dentro del marco de trabajo presentado en la sección anterior</w:t>
-      </w:r>
-      <w:r>
-        <w:t>,</w:t>
-      </w:r>
-      <w:r>
+        <w:t>Dentro del marco de trabajo presentado en la sección anterior, el siguiente caso de estudio pretende validar el prototipo implementado haciendo referencia a los padrones de Montevideo Rural y su registro.</w:t>
+      </w:r>
+    </w:p>
+    <w:p>
+      <w:pPr>
+        <w:jc w:val="both"/>
+      </w:pPr>
+      <w:r>
+        <w:t>Hoy en día al no contar con un organismo que centralice la información se producen inconsistencias de datos. Catastro divide o unifica padrones generando nuevos datos los cuales no se notifican instantáneamente a  DGR. Esto hace que la información que se obtiene en DGR pude que no sea válida ya que puede no estar actualizada. Es por este motivo que se propone el desarrollo de un servicio geográfico que ofrezca soporte de lectura y escritura sobre los padrones rurales de Montevideo a diferentes organismos y/o publico general.</w:t>
+      </w:r>
+    </w:p>
+    <w:p>
+      <w:pPr>
+        <w:jc w:val="both"/>
+      </w:pPr>
+    </w:p>
+    <w:p>
+      <w:pPr>
+        <w:pStyle w:val="Ttulo2"/>
+      </w:pPr>
+      <w:bookmarkStart w:id="59" w:name="_Toc416460555"/>
+      <w:r>
+        <w:t>Aplicación</w:t>
+      </w:r>
+      <w:bookmarkEnd w:id="59"/>
+    </w:p>
+    <w:p>
+      <w:pPr>
+        <w:jc w:val="both"/>
+      </w:pPr>
+      <w:r>
+        <w:t>A continuación se detalla como el caso de estudio aplica a tres escenarios descriptos en la tesis de maestría.</w:t>
+      </w:r>
+    </w:p>
+    <w:p/>
+    <w:p>
+      <w:pPr>
+        <w:pStyle w:val="Ttulo3"/>
+        <w:rPr>
+          <w:lang w:val="es-ES"/>
+        </w:rPr>
+      </w:pPr>
+      <w:bookmarkStart w:id="60" w:name="_Toc416460556"/>
+      <w:r>
+        <w:rPr>
+          <w:lang w:val="es-ES"/>
+        </w:rPr>
+        <w:t>Escenario 1</w:t>
+      </w:r>
+      <w:bookmarkEnd w:id="60"/>
+    </w:p>
+    <w:p>
+      <w:pPr>
+        <w:jc w:val="both"/>
+        <w:rPr>
+          <w:lang w:val="es-ES"/>
+        </w:rPr>
+      </w:pPr>
+      <w:r>
+        <w:rPr>
+          <w:lang w:val="es-ES"/>
+        </w:rPr>
+        <w:t xml:space="preserve">Los padrones rurales pueden ser considerados de </w:t>
+      </w:r>
+      <w:r>
+        <w:rPr>
+          <w:lang w:val="es-ES"/>
+        </w:rPr>
+        <w:t>interés general</w:t>
+      </w:r>
+      <w:r>
+        <w:rPr>
+          <w:lang w:val="es-ES"/>
+        </w:rPr>
+        <w:t xml:space="preserve"> por tal motivo dicha</w:t>
+      </w:r>
+      <w:r>
+        <w:rPr>
+          <w:lang w:val="es-ES"/>
+        </w:rPr>
+        <w:t xml:space="preserve"> información geográfica </w:t>
+      </w:r>
+      <w:r>
+        <w:rPr>
+          <w:lang w:val="es-ES"/>
+        </w:rPr>
+        <w:t xml:space="preserve">podrá ser consultada </w:t>
+      </w:r>
+      <w:r>
+        <w:rPr>
+          <w:lang w:val="es-ES"/>
+        </w:rPr>
+        <w:t>tanto por organismos como por los ciudadanos o público en general.</w:t>
+      </w:r>
+    </w:p>
+    <w:p>
+      <w:pPr>
+        <w:jc w:val="both"/>
+        <w:rPr>
+          <w:lang w:val="es-ES"/>
+        </w:rPr>
+      </w:pPr>
+      <w:r>
+        <w:rPr>
+          <w:lang w:val="es-ES"/>
+        </w:rPr>
+        <w:t>Como ejemplo,  DGR podrá acceder al servicio geográfico y así obtener información actual sobre los padrones rurales de Montevideo. Por otro lado, el público general como ser un escribano, podrá acceder a los datos sin necesidad de solicitársela al organismo.</w:t>
+      </w:r>
+    </w:p>
+    <w:p>
+      <w:pPr>
+        <w:pStyle w:val="Ttulo3"/>
+        <w:rPr>
+          <w:lang w:val="es-ES"/>
+        </w:rPr>
+      </w:pPr>
+      <w:bookmarkStart w:id="61" w:name="_Toc416460557"/>
+      <w:r>
+        <w:rPr>
+          <w:lang w:val="es-ES"/>
+        </w:rPr>
+        <w:lastRenderedPageBreak/>
+        <w:t>Esc</w:t>
+      </w:r>
+      <w:r>
+        <w:rPr>
+          <w:lang w:val="es-ES"/>
+        </w:rPr>
+        <w:t>enario 2</w:t>
+      </w:r>
+      <w:bookmarkEnd w:id="61"/>
+    </w:p>
+    <w:p>
+      <w:pPr>
+        <w:jc w:val="both"/>
+        <w:rPr>
+          <w:color w:val="FF0000"/>
+          <w:lang w:val="es-ES"/>
+        </w:rPr>
+      </w:pPr>
+      <w:r>
+        <w:rPr>
+          <w:color w:val="FF0000"/>
+          <w:lang w:val="es-ES"/>
+        </w:rPr>
+        <w:t>En este escenario un organismo brinda un servicio específico para que la información pueda ser consultada por otro organismo.</w:t>
+      </w:r>
+      <w:r>
+        <w:rPr>
+          <w:color w:val="FF0000"/>
+        </w:rPr>
         <w:t xml:space="preserve"> </w:t>
       </w:r>
       <w:r>
-        <w:t>el siguiente caso de estudio pretende validar el prototipo implementado haciendo referencia a los padrones de Montevideo Rural y su registro.</w:t>
-      </w:r>
-    </w:p>
-    <w:p>
-      <w:pPr>
-        <w:jc w:val="both"/>
-      </w:pPr>
-      <w:r>
-        <w:t>Hoy en día al no contar con un organismo que centralice la información se producen inconsistencias de datos.</w:t>
-      </w:r>
-      <w:r>
-        <w:t xml:space="preserve"> </w:t>
-      </w:r>
-      <w:r>
-        <w:t>Catastro divide o unifica padrones generando nuevos datos los cuales</w:t>
-      </w:r>
-      <w:r>
-        <w:t xml:space="preserve"> no se notifican instantáneamente a </w:t>
-      </w:r>
-      <w:r>
-        <w:t xml:space="preserve"> </w:t>
-      </w:r>
-      <w:r>
-        <w:t>DGR. Esto hace que la información que se obtiene en DGR pude que no sea válida ya que puede no estar actualizada.</w:t>
+        <w:rPr>
+          <w:color w:val="FF0000"/>
+          <w:lang w:val="es-ES"/>
+        </w:rPr>
+        <w:t>En este caso la información solo está disponible para usuarios especiales pertenecientes al organismo cliente y no para el público en general.</w:t>
+      </w:r>
+    </w:p>
+    <w:p>
+      <w:pPr>
+        <w:rPr>
+          <w:lang w:val="es-ES"/>
+        </w:rPr>
+      </w:pPr>
+    </w:p>
+    <w:p>
+      <w:pPr>
+        <w:pStyle w:val="Ttulo3"/>
+        <w:rPr>
+          <w:lang w:val="es-ES"/>
+        </w:rPr>
+      </w:pPr>
+      <w:bookmarkStart w:id="62" w:name="_Toc416460558"/>
+      <w:r>
+        <w:rPr>
+          <w:lang w:val="es-ES"/>
+        </w:rPr>
+        <w:t xml:space="preserve">Escenario </w:t>
+      </w:r>
+      <w:r>
+        <w:rPr>
+          <w:lang w:val="es-ES"/>
+        </w:rPr>
+        <w:t>3</w:t>
+      </w:r>
+      <w:bookmarkEnd w:id="62"/>
+    </w:p>
+    <w:p>
+      <w:pPr>
+        <w:jc w:val="both"/>
+        <w:rPr>
+          <w:color w:val="FF0000"/>
+          <w:lang w:val="es-ES"/>
+        </w:rPr>
+      </w:pPr>
+      <w:r>
+        <w:rPr>
+          <w:color w:val="FF0000"/>
+          <w:lang w:val="es-ES"/>
+        </w:rPr>
+        <w:t xml:space="preserve">Este escenario contempla el caso en que  un organismo modifica o genera la información geográfica que es mantenida por otro organismo. Esto se da en organismos que trabajan con un conjunto de datos pero no tienen la responsabilidad de mantener esos datos. </w:t>
+      </w:r>
+    </w:p>
+    <w:p>
+      <w:pPr>
+        <w:jc w:val="both"/>
+        <w:rPr>
+          <w:color w:val="FF0000"/>
+          <w:lang w:val="es-ES"/>
+        </w:rPr>
+      </w:pPr>
+      <w:r>
+        <w:rPr>
+          <w:color w:val="FF0000"/>
+          <w:lang w:val="es-ES"/>
+        </w:rPr>
+        <w:t>Este escenario requiere un fuerte control de seguridad ya que se debe permitir el acceso solo a funcionarios específicos del organismo colaborador. También es necesario validar la información recibida por parte del organismo que mantiene la misma.</w:t>
       </w:r>
     </w:p>
     <w:p/>
@@ -16104,7 +16625,7 @@
           <w:rFonts w:eastAsiaTheme="minorEastAsia"/>
         </w:rPr>
       </w:pPr>
-      <w:bookmarkStart w:id="59" w:name="_Toc416298422"/>
+      <w:bookmarkStart w:id="63" w:name="_Toc416460559"/>
       <w:r>
         <w:rPr>
           <w:rFonts w:eastAsiaTheme="minorEastAsia"/>
@@ -16112,7 +16633,7 @@
         <w:lastRenderedPageBreak/>
         <w:t>Conclusiones</w:t>
       </w:r>
-      <w:bookmarkEnd w:id="59"/>
+      <w:bookmarkEnd w:id="63"/>
       <w:r>
         <w:rPr>
           <w:rFonts w:eastAsiaTheme="minorEastAsia"/>
@@ -16155,7 +16676,7 @@
       <w:pPr>
         <w:pStyle w:val="Ttulo1"/>
       </w:pPr>
-      <w:bookmarkStart w:id="60" w:name="_Toc416298423"/>
+      <w:bookmarkStart w:id="64" w:name="_Toc416460560"/>
       <w:r>
         <w:rPr>
           <w:rFonts w:eastAsiaTheme="minorEastAsia"/>
@@ -16181,7 +16702,7 @@
         </w:rPr>
         <w:t>uturo</w:t>
       </w:r>
-      <w:bookmarkEnd w:id="60"/>
+      <w:bookmarkEnd w:id="64"/>
     </w:p>
     <w:p>
       <w:pPr>
@@ -16296,7 +16817,7 @@
         </w:rPr>
       </w:sdtEndPr>
       <w:sdtContent>
-        <w:bookmarkStart w:id="61" w:name="_Toc416298424" w:displacedByCustomXml="prev"/>
+        <w:bookmarkStart w:id="65" w:name="_Toc416460561" w:displacedByCustomXml="prev"/>
         <w:p>
           <w:pPr>
             <w:pStyle w:val="Ttulo1"/>
@@ -16305,7 +16826,7 @@
           <w:r>
             <w:t>Referencias</w:t>
           </w:r>
-          <w:bookmarkEnd w:id="61"/>
+          <w:bookmarkEnd w:id="65"/>
         </w:p>
         <w:sdt>
           <w:sdtPr>
@@ -17211,7 +17732,7 @@
                 <w:b/>
                 <w:noProof/>
               </w:rPr>
-              <w:t>9</w:t>
+              <w:t>6</w:t>
             </w:r>
           </w:fldSimple>
         </w:p>
@@ -22146,7 +22667,7 @@
 </file>
 
 <file path=customXml/itemProps1.xml><?xml version="1.0" encoding="utf-8"?>
-<ds:datastoreItem xmlns:ds="http://schemas.openxmlformats.org/officeDocument/2006/customXml" ds:itemID="{65DAA730-AE2A-4978-AE5F-A1E3158145A1}">
+<ds:datastoreItem xmlns:ds="http://schemas.openxmlformats.org/officeDocument/2006/customXml" ds:itemID="{9E832ECB-9627-4B39-B644-222A50238E3F}">
   <ds:schemaRefs>
     <ds:schemaRef ds:uri="http://schemas.openxmlformats.org/officeDocument/2006/bibliography"/>
   </ds:schemaRefs>

</xml_diff>

<commit_message>
correcciones en el informe
</commit_message>
<xml_diff>
--- a/Notas.docx
+++ b/Notas.docx
@@ -5618,13 +5618,13 @@
       <w:pPr>
         <w:pStyle w:val="Ttulo1"/>
       </w:pPr>
-      <w:bookmarkStart w:id="0" w:name="_Toc386832128"/>
-      <w:bookmarkStart w:id="1" w:name="_Toc416460502"/>
+      <w:bookmarkStart w:id="0" w:name="_Toc416460502"/>
+      <w:bookmarkStart w:id="1" w:name="_Toc386832128"/>
       <w:r>
         <w:lastRenderedPageBreak/>
         <w:t>Introducción</w:t>
       </w:r>
-      <w:bookmarkEnd w:id="1"/>
+      <w:bookmarkEnd w:id="0"/>
     </w:p>
     <w:p/>
     <w:p>
@@ -6062,11 +6062,19 @@
       <w:bookmarkEnd w:id="4"/>
     </w:p>
     <w:p>
-      <w:pPr>
-        <w:jc w:val="both"/>
-      </w:pPr>
-      <w:r>
-        <w:t>Se espera que al finalizar el proyecto, se tenga un prototipo de la arquitectura para Integración de Web Services Geográficos en Plataformas de Gobierno Electrónico</w:t>
+      <w:r>
+        <w:t>Como primer hito se espera  tener una documentación completa con  el estudio y diseño de la solución.</w:t>
+      </w:r>
+    </w:p>
+    <w:p>
+      <w:pPr>
+        <w:jc w:val="both"/>
+      </w:pPr>
+      <w:r>
+        <w:t>También se espera tener</w:t>
+      </w:r>
+      <w:r>
+        <w:t xml:space="preserve"> un prototipo de la arquitectura para Integración de Web Services Geográficos en Plataformas de Gobierno Electrónico</w:t>
       </w:r>
       <w:r>
         <w:t>. El mismo contará</w:t>
@@ -6307,6 +6315,7 @@
         <w:rPr>
           <w:b/>
         </w:rPr>
+        <w:lastRenderedPageBreak/>
         <w:t>Diseño:</w:t>
       </w:r>
       <w:r>
@@ -6339,7 +6348,6 @@
         <w:rPr>
           <w:b/>
         </w:rPr>
-        <w:lastRenderedPageBreak/>
         <w:t xml:space="preserve"> Implementación: </w:t>
       </w:r>
       <w:r>
@@ -6372,7 +6380,13 @@
         <w:t xml:space="preserve"> </w:t>
       </w:r>
       <w:r>
-        <w:t xml:space="preserve">Esta etapa trata de la documentación </w:t>
+        <w:t xml:space="preserve">Esta </w:t>
+      </w:r>
+      <w:r>
+        <w:t>actividad</w:t>
+      </w:r>
+      <w:r>
+        <w:t xml:space="preserve"> trata de la documentación </w:t>
       </w:r>
       <w:r>
         <w:t xml:space="preserve">generada durante todo el proyecto. </w:t>
@@ -6586,7 +6600,7 @@
         <w:lastRenderedPageBreak/>
         <w:t>Marco de trabajo.</w:t>
       </w:r>
-      <w:bookmarkEnd w:id="0"/>
+      <w:bookmarkEnd w:id="1"/>
       <w:bookmarkEnd w:id="8"/>
     </w:p>
     <w:p>
@@ -12102,16 +12116,43 @@
     <w:p>
       <w:pPr>
         <w:pStyle w:val="Ttulo3"/>
+        <w:numPr>
+          <w:ilvl w:val="0"/>
+          <w:numId w:val="0"/>
+        </w:numPr>
         <w:rPr>
           <w:lang w:val="es-ES"/>
         </w:rPr>
       </w:pPr>
       <w:bookmarkStart w:id="36" w:name="_Toc303693283"/>
       <w:bookmarkStart w:id="37" w:name="_Toc416460534"/>
-      <w:r>
-        <w:rPr>
-          <w:lang w:val="es-ES"/>
-        </w:rPr>
+    </w:p>
+    <w:p>
+      <w:pPr>
+        <w:rPr>
+          <w:lang w:val="es-ES"/>
+        </w:rPr>
+      </w:pPr>
+    </w:p>
+    <w:p>
+      <w:pPr>
+        <w:rPr>
+          <w:lang w:val="es-ES"/>
+        </w:rPr>
+      </w:pPr>
+    </w:p>
+    <w:p>
+      <w:pPr>
+        <w:pStyle w:val="Ttulo3"/>
+        <w:rPr>
+          <w:lang w:val="es-ES"/>
+        </w:rPr>
+      </w:pPr>
+      <w:r>
+        <w:rPr>
+          <w:lang w:val="es-ES"/>
+        </w:rPr>
+        <w:lastRenderedPageBreak/>
         <w:t>Actores</w:t>
       </w:r>
       <w:bookmarkEnd w:id="36"/>
@@ -12127,16 +12168,20 @@
     <w:p>
       <w:pPr>
         <w:pStyle w:val="Ttulo4"/>
-        <w:jc w:val="both"/>
-        <w:rPr>
-          <w:lang w:val="es-ES"/>
-        </w:rPr>
-      </w:pPr>
-      <w:r>
-        <w:rPr>
-          <w:lang w:val="es-ES"/>
-        </w:rPr>
-        <w:lastRenderedPageBreak/>
+        <w:numPr>
+          <w:ilvl w:val="0"/>
+          <w:numId w:val="0"/>
+        </w:numPr>
+        <w:ind w:left="864" w:hanging="864"/>
+        <w:jc w:val="both"/>
+        <w:rPr>
+          <w:lang w:val="es-ES"/>
+        </w:rPr>
+      </w:pPr>
+      <w:r>
+        <w:rPr>
+          <w:lang w:val="es-ES"/>
+        </w:rPr>
         <w:t>Organismo proveedor</w:t>
       </w:r>
     </w:p>
@@ -12163,6 +12208,11 @@
     <w:p>
       <w:pPr>
         <w:pStyle w:val="Ttulo4"/>
+        <w:numPr>
+          <w:ilvl w:val="0"/>
+          <w:numId w:val="0"/>
+        </w:numPr>
+        <w:ind w:left="864" w:hanging="864"/>
         <w:jc w:val="both"/>
         <w:rPr>
           <w:lang w:val="es-ES"/>
@@ -12191,15 +12241,11 @@
     </w:p>
     <w:p>
       <w:pPr>
-        <w:jc w:val="both"/>
-        <w:rPr>
-          <w:lang w:val="es-ES"/>
-        </w:rPr>
-      </w:pPr>
-    </w:p>
-    <w:p>
-      <w:pPr>
         <w:pStyle w:val="Ttulo4"/>
+        <w:numPr>
+          <w:ilvl w:val="0"/>
+          <w:numId w:val="0"/>
+        </w:numPr>
         <w:jc w:val="both"/>
         <w:rPr>
           <w:lang w:val="es-ES"/>
@@ -12240,15 +12286,11 @@
     </w:p>
     <w:p>
       <w:pPr>
-        <w:jc w:val="both"/>
-        <w:rPr>
-          <w:lang w:val="es-ES"/>
-        </w:rPr>
-      </w:pPr>
-    </w:p>
-    <w:p>
-      <w:pPr>
         <w:pStyle w:val="Ttulo4"/>
+        <w:numPr>
+          <w:ilvl w:val="0"/>
+          <w:numId w:val="0"/>
+        </w:numPr>
         <w:jc w:val="both"/>
         <w:rPr>
           <w:lang w:val="es-ES"/>
@@ -12277,15 +12319,11 @@
     </w:p>
     <w:p>
       <w:pPr>
-        <w:jc w:val="both"/>
-        <w:rPr>
-          <w:lang w:val="es-ES"/>
-        </w:rPr>
-      </w:pPr>
-    </w:p>
-    <w:p>
-      <w:pPr>
         <w:pStyle w:val="Ttulo4"/>
+        <w:numPr>
+          <w:ilvl w:val="0"/>
+          <w:numId w:val="0"/>
+        </w:numPr>
         <w:jc w:val="both"/>
         <w:rPr>
           <w:lang w:val="es-ES"/>
@@ -12514,7 +12552,6 @@
         <w:rPr>
           <w:lang w:val="es-ES"/>
         </w:rPr>
-        <w:lastRenderedPageBreak/>
         <w:t xml:space="preserve">CU: </w:t>
       </w:r>
       <w:r>
@@ -12863,7 +12900,6 @@
         <w:rPr>
           <w:b/>
         </w:rPr>
-        <w:lastRenderedPageBreak/>
         <w:t>Dirección física del CTP de entrada</w:t>
       </w:r>
       <w:r>
@@ -12886,6 +12922,7 @@
         <w:rPr>
           <w:b/>
         </w:rPr>
+        <w:lastRenderedPageBreak/>
         <w:t>Dirección física del CTP de salida</w:t>
       </w:r>
       <w:r>
@@ -16364,15 +16401,45 @@
         <w:jc w:val="both"/>
       </w:pPr>
       <w:r>
-        <w:t>Dentro del marco de trabajo presentado en la sección anterior, el siguiente caso de estudio pretende validar el prototipo implementado haciendo referencia a los padrones de Montevideo Rural y su registro.</w:t>
-      </w:r>
-    </w:p>
-    <w:p>
-      <w:pPr>
-        <w:jc w:val="both"/>
-      </w:pPr>
-      <w:r>
-        <w:t>Hoy en día al no contar con un organismo que centralice la información se producen inconsistencias de datos. Catastro divide o unifica padrones generando nuevos datos los cuales no se notifican instantáneamente a  DGR. Esto hace que la información que se obtiene en DGR pude que no sea válida ya que puede no estar actualizada. Es por este motivo que se propone el desarrollo de un servicio geográfico que ofrezca soporte de lectura y escritura sobre los padrones rurales de Montevideo a diferentes organismos y/o publico general.</w:t>
+        <w:t xml:space="preserve">Dentro del marco de trabajo presentado en la sección </w:t>
+      </w:r>
+      <w:r>
+        <w:t>5.1</w:t>
+      </w:r>
+      <w:r>
+        <w:t>, el siguiente caso de estudio pretende validar el prototipo implementado haciendo referencia a los padrones de Montevideo Rural y su registro.</w:t>
+      </w:r>
+    </w:p>
+    <w:p>
+      <w:pPr>
+        <w:jc w:val="both"/>
+      </w:pPr>
+      <w:r>
+        <w:t>Hoy en día al no contar con un organismo que centralice la información se</w:t>
+      </w:r>
+      <w:r>
+        <w:t xml:space="preserve"> pueden</w:t>
+      </w:r>
+      <w:r>
+        <w:t xml:space="preserve"> produc</w:t>
+      </w:r>
+      <w:r>
+        <w:t>ir</w:t>
+      </w:r>
+      <w:r>
+        <w:t xml:space="preserve"> inconsistencias de datos. Catastro divide o unifica padrones gener</w:t>
+      </w:r>
+      <w:r>
+        <w:t xml:space="preserve">ando nuevos datos los cuales deberían </w:t>
+      </w:r>
+      <w:r>
+        <w:t>notifica</w:t>
+      </w:r>
+      <w:r>
+        <w:t>rse</w:t>
+      </w:r>
+      <w:r>
+        <w:t xml:space="preserve"> instantáneamente a  DGR. Esto hace que la información que se obtiene en DGR pude que no sea válida ya que puede no estar actualizada. Es por este motivo que se propone el desarrollo de un servicio geográfico que ofrezca soporte de lectura y escritura sobre los padrones rurales de Montevideo a diferentes organismos y/o publico general.</w:t>
       </w:r>
     </w:p>
     <w:p>
@@ -16730,7 +16797,10 @@
         <w:jc w:val="both"/>
       </w:pPr>
       <w:r>
-        <w:t>Como ya fue explicado se encontraron problemas en la interacción con MapServer. Algunos métodos no funcionaron como era debido o fue muy complejo darles soporte. Aunque todos estos problemas estarían relacionados directamente y únicamente con la configuración del servidor. La puesta en marcha de dicho software no era parte esencial del alcance y aunque reducido, se demostró que con el mismo código, con la salvedad del manejo de la URL, se puede comunicar en los protocolos WMS y WFS en ambos servidores. Con un poco de trabajo de configuración directamente sobre este producto GIS ser puede tener el sistema CTP funcionando, además de requerir testing para la validación de los resultados.</w:t>
+        <w:t>S</w:t>
+      </w:r>
+      <w:r>
+        <w:t>e encontraron problemas en la interacción con MapServer. Algunos métodos no funcionaron como era debido o fue muy complejo darles soporte. Aunque todos estos problemas estarían relacionados directamente y únicamente con la configuración del servidor. La puesta en marcha de dicho software no era parte esencial del alcance y aunque reducido, se demostró que con el mismo código, con la salvedad del manejo de la URL, se puede comunicar en los protocolos WMS y WFS en ambos servidores. Con un poco de trabajo de configuración directamente sobre este producto GIS ser puede tener el sistema CTP funcionando, además de requerir testing para la validación de los resultados.</w:t>
       </w:r>
     </w:p>
     <w:p>
@@ -16768,7 +16838,13 @@
         <w:jc w:val="both"/>
       </w:pPr>
       <w:r>
-        <w:t>Debido a la escases de tiempo el testeo del soporte de WFS no ha sido posible, por tanto es importante terminar con esta tarea para poder decir que se soporta dicho estándar.</w:t>
+        <w:t>Debido a la escase</w:t>
+      </w:r>
+      <w:r>
+        <w:t>z</w:t>
+      </w:r>
+      <w:r>
+        <w:t xml:space="preserve"> de tiempo el testeo del soporte de WFS no ha sido posible, por tanto es importante terminar con esta tarea para poder decir que se soporta dicho estándar.</w:t>
       </w:r>
     </w:p>
     <w:p>
@@ -17732,7 +17808,7 @@
                 <w:b/>
                 <w:noProof/>
               </w:rPr>
-              <w:t>6</w:t>
+              <w:t>48</w:t>
             </w:r>
           </w:fldSimple>
         </w:p>

</xml_diff>

<commit_message>
Correcciones doc, nivel soapConnector
</commit_message>
<xml_diff>
--- a/Notas.docx
+++ b/Notas.docx
@@ -14331,8 +14331,7 @@
     </w:p>
     <w:p>
       <w:pPr>
-        <w:pStyle w:val="Ttulo4"/>
-        <w:jc w:val="both"/>
+        <w:pStyle w:val="Ttulo3"/>
         <w:rPr>
           <w:lang w:val="es-ES"/>
         </w:rPr>
@@ -14639,8 +14638,7 @@
     </w:p>
     <w:p>
       <w:pPr>
-        <w:pStyle w:val="Ttulo4"/>
-        <w:jc w:val="both"/>
+        <w:pStyle w:val="Ttulo3"/>
         <w:rPr>
           <w:lang w:val="es-ES"/>
         </w:rPr>
@@ -17808,7 +17806,7 @@
                 <w:b/>
                 <w:noProof/>
               </w:rPr>
-              <w:t>48</w:t>
+              <w:t>41</w:t>
             </w:r>
           </w:fldSimple>
         </w:p>

</xml_diff>

<commit_message>
servidores de mapas y justificaciones atrazo en notas
</commit_message>
<xml_diff>
--- a/Notas.docx
+++ b/Notas.docx
@@ -5786,13 +5786,13 @@
       <w:pPr>
         <w:pStyle w:val="Ttulo1"/>
       </w:pPr>
-      <w:bookmarkStart w:id="0" w:name="_Toc386832128"/>
-      <w:bookmarkStart w:id="1" w:name="_Toc417240148"/>
+      <w:bookmarkStart w:id="0" w:name="_Toc417240148"/>
+      <w:bookmarkStart w:id="1" w:name="_Toc386832128"/>
       <w:r>
         <w:lastRenderedPageBreak/>
         <w:t>Introducción</w:t>
       </w:r>
-      <w:bookmarkEnd w:id="1"/>
+      <w:bookmarkEnd w:id="0"/>
     </w:p>
     <w:p/>
     <w:p>
@@ -6570,11 +6570,114 @@
       <w:pPr>
         <w:jc w:val="both"/>
         <w:rPr>
+          <w:color w:val="000000" w:themeColor="text1"/>
           <w:lang w:val="en-US"/>
         </w:rPr>
       </w:pPr>
       <w:r>
         <w:rPr>
+          <w:color w:val="000000" w:themeColor="text1"/>
+          <w:lang w:val="en-US"/>
+        </w:rPr>
+        <w:t>A continuaci</w:t>
+      </w:r>
+      <w:r>
+        <w:rPr>
+          <w:color w:val="000000" w:themeColor="text1"/>
+          <w:lang w:val="en-US"/>
+        </w:rPr>
+        <w:t>ó</w:t>
+      </w:r>
+      <w:r>
+        <w:rPr>
+          <w:color w:val="000000" w:themeColor="text1"/>
+          <w:lang w:val="en-US"/>
+        </w:rPr>
+        <w:t>n se muestran 2 gráficas de gant.</w:t>
+      </w:r>
+      <w:r>
+        <w:rPr>
+          <w:color w:val="000000" w:themeColor="text1"/>
+          <w:lang w:val="en-US"/>
+        </w:rPr>
+        <w:t xml:space="preserve"> Una con las fechas planificadas y la otra con fechas reales. </w:t>
+      </w:r>
+    </w:p>
+    <w:p>
+      <w:pPr>
+        <w:jc w:val="both"/>
+        <w:rPr>
+          <w:color w:val="000000" w:themeColor="text1"/>
+          <w:lang w:val="en-US"/>
+        </w:rPr>
+      </w:pPr>
+      <w:r>
+        <w:rPr>
+          <w:color w:val="000000" w:themeColor="text1"/>
+          <w:lang w:val="en-US"/>
+        </w:rPr>
+        <w:t>Hubieron tareas que llevaron mas tiempo del esperado por lo que algunas fechas se prolongaron mas de lo planificado.</w:t>
+      </w:r>
+    </w:p>
+    <w:p>
+      <w:pPr>
+        <w:jc w:val="both"/>
+        <w:rPr>
+          <w:color w:val="000000" w:themeColor="text1"/>
+          <w:lang w:val="en-US"/>
+        </w:rPr>
+      </w:pPr>
+      <w:r>
+        <w:rPr>
+          <w:color w:val="000000" w:themeColor="text1"/>
+          <w:lang w:val="en-US"/>
+        </w:rPr>
+        <w:t xml:space="preserve">Entre estos esta la comunicación con un servidor STS donde en primera instancia se subestimó la complejidad de implementar un servidor STS. Luego se decidió adaptar una solución de STS brindada por otro grupo de proyecto (referencia) pero a la misma hubo que hacerle correcciones con lo que se consumió mas tiempo del esperado. </w:t>
+      </w:r>
+    </w:p>
+    <w:p>
+      <w:pPr>
+        <w:jc w:val="both"/>
+        <w:rPr>
+          <w:color w:val="000000" w:themeColor="text1"/>
+          <w:lang w:val="en-US"/>
+        </w:rPr>
+      </w:pPr>
+      <w:r>
+        <w:rPr>
+          <w:color w:val="000000" w:themeColor="text1"/>
+          <w:lang w:val="en-US"/>
+        </w:rPr>
+        <w:t>Tambien la versión de JbossESB elegida al principio de la implementación presentaba limitaciones para exponer web services por lo que se tuvo que invertir tiempo investigando este problema por el cual se decidió finalmente cambiar a una versión anterior mas estable.</w:t>
+      </w:r>
+    </w:p>
+    <w:p>
+      <w:pPr>
+        <w:jc w:val="both"/>
+        <w:rPr>
+          <w:color w:val="000000" w:themeColor="text1"/>
+          <w:lang w:val="en-US"/>
+        </w:rPr>
+      </w:pPr>
+      <w:r>
+        <w:rPr>
+          <w:color w:val="000000" w:themeColor="text1"/>
+          <w:lang w:val="en-US"/>
+        </w:rPr>
+        <w:t>El soporte para Mapserver resultó dificil de implementar y testear dada la alta complejidad que tiene Mapseerver en su configuración.</w:t>
+      </w:r>
+    </w:p>
+    <w:p>
+      <w:pPr>
+        <w:jc w:val="both"/>
+        <w:rPr>
+          <w:b/>
+          <w:lang w:val="en-US"/>
+        </w:rPr>
+      </w:pPr>
+      <w:r>
+        <w:rPr>
+          <w:b/>
           <w:lang w:val="en-US"/>
         </w:rPr>
         <w:t>Planificado</w:t>
@@ -8710,8 +8813,15 @@
     <w:p>
       <w:pPr>
         <w:jc w:val="both"/>
-      </w:pPr>
-      <w:r>
+        <w:rPr>
+          <w:b/>
+        </w:rPr>
+      </w:pPr>
+      <w:r>
+        <w:rPr>
+          <w:b/>
+        </w:rPr>
+        <w:lastRenderedPageBreak/>
         <w:t>Real</w:t>
       </w:r>
     </w:p>
@@ -8901,15 +9011,7 @@
                 <w:szCs w:val="16"/>
                 <w:lang w:val="en-US"/>
               </w:rPr>
-              <w:t>Jun</w:t>
-            </w:r>
-            <w:r>
-              <w:rPr>
-                <w:sz w:val="16"/>
-                <w:szCs w:val="16"/>
-                <w:lang w:val="en-US"/>
-              </w:rPr>
-              <w:t>-2014</w:t>
+              <w:t>Jun-2014</w:t>
             </w:r>
           </w:p>
         </w:tc>
@@ -8945,23 +9047,7 @@
                 <w:szCs w:val="16"/>
                 <w:lang w:val="en-US"/>
               </w:rPr>
-              <w:t>J</w:t>
-            </w:r>
-            <w:r>
-              <w:rPr>
-                <w:sz w:val="16"/>
-                <w:szCs w:val="16"/>
-                <w:lang w:val="en-US"/>
-              </w:rPr>
-              <w:t>ul</w:t>
-            </w:r>
-            <w:r>
-              <w:rPr>
-                <w:sz w:val="16"/>
-                <w:szCs w:val="16"/>
-                <w:lang w:val="en-US"/>
-              </w:rPr>
-              <w:t>-2014</w:t>
+              <w:t>Jul-2014</w:t>
             </w:r>
           </w:p>
         </w:tc>
@@ -8991,23 +9077,7 @@
                 <w:szCs w:val="16"/>
                 <w:lang w:val="en-US"/>
               </w:rPr>
-              <w:t>A</w:t>
-            </w:r>
-            <w:r>
-              <w:rPr>
-                <w:sz w:val="16"/>
-                <w:szCs w:val="16"/>
-                <w:lang w:val="en-US"/>
-              </w:rPr>
-              <w:t>go</w:t>
-            </w:r>
-            <w:r>
-              <w:rPr>
-                <w:sz w:val="16"/>
-                <w:szCs w:val="16"/>
-                <w:lang w:val="en-US"/>
-              </w:rPr>
-              <w:t>-2014</w:t>
+              <w:t>Ago-2014</w:t>
             </w:r>
           </w:p>
         </w:tc>
@@ -9037,23 +9107,7 @@
                 <w:szCs w:val="16"/>
                 <w:lang w:val="en-US"/>
               </w:rPr>
-              <w:t>S</w:t>
-            </w:r>
-            <w:r>
-              <w:rPr>
-                <w:sz w:val="16"/>
-                <w:szCs w:val="16"/>
-                <w:lang w:val="en-US"/>
-              </w:rPr>
-              <w:t>ep</w:t>
-            </w:r>
-            <w:r>
-              <w:rPr>
-                <w:sz w:val="16"/>
-                <w:szCs w:val="16"/>
-                <w:lang w:val="en-US"/>
-              </w:rPr>
-              <w:t>-2014</w:t>
+              <w:t>Sep-2014</w:t>
             </w:r>
           </w:p>
         </w:tc>
@@ -9083,23 +9137,7 @@
                 <w:szCs w:val="16"/>
                 <w:lang w:val="en-US"/>
               </w:rPr>
-              <w:t>O</w:t>
-            </w:r>
-            <w:r>
-              <w:rPr>
-                <w:sz w:val="16"/>
-                <w:szCs w:val="16"/>
-                <w:lang w:val="en-US"/>
-              </w:rPr>
-              <w:t>ct</w:t>
-            </w:r>
-            <w:r>
-              <w:rPr>
-                <w:sz w:val="16"/>
-                <w:szCs w:val="16"/>
-                <w:lang w:val="en-US"/>
-              </w:rPr>
-              <w:t>-2014</w:t>
+              <w:t>Oct-2014</w:t>
             </w:r>
           </w:p>
         </w:tc>
@@ -9129,15 +9167,7 @@
                 <w:szCs w:val="16"/>
                 <w:lang w:val="en-US"/>
               </w:rPr>
-              <w:t>Nov</w:t>
-            </w:r>
-            <w:r>
-              <w:rPr>
-                <w:sz w:val="16"/>
-                <w:szCs w:val="16"/>
-                <w:lang w:val="en-US"/>
-              </w:rPr>
-              <w:t>-2014</w:t>
+              <w:t>Nov-2014</w:t>
             </w:r>
           </w:p>
         </w:tc>
@@ -10745,7 +10775,6 @@
                 <w:szCs w:val="16"/>
                 <w:lang w:val="en-US"/>
               </w:rPr>
-              <w:lastRenderedPageBreak/>
               <w:t>Implementación de Prototipo</w:t>
             </w:r>
           </w:p>
@@ -11787,25 +11816,6 @@
     </w:p>
     <w:p>
       <w:pPr>
-        <w:jc w:val="both"/>
-        <w:rPr>
-          <w:color w:val="FF0000"/>
-        </w:rPr>
-      </w:pPr>
-      <w:r>
-        <w:rPr>
-          <w:color w:val="FF0000"/>
-        </w:rPr>
-        <w:t>Explicar porqué se extendió mas de lo planificado!!</w:t>
-      </w:r>
-    </w:p>
-    <w:p>
-      <w:pPr>
-        <w:jc w:val="both"/>
-      </w:pPr>
-    </w:p>
-    <w:p>
-      <w:pPr>
         <w:jc w:val="center"/>
         <w:rPr>
           <w:b/>
@@ -12028,7 +12038,7 @@
         <w:lastRenderedPageBreak/>
         <w:t>Marco de trabajo.</w:t>
       </w:r>
-      <w:bookmarkEnd w:id="0"/>
+      <w:bookmarkEnd w:id="1"/>
       <w:bookmarkEnd w:id="8"/>
     </w:p>
     <w:p>
@@ -20861,19 +20871,32 @@
       </w:r>
     </w:p>
     <w:p>
-      <w:pPr>
-        <w:rPr>
-          <w:color w:val="FF0000"/>
-        </w:rPr>
-      </w:pPr>
-      <w:r>
-        <w:rPr>
-          <w:color w:val="FF0000"/>
-        </w:rPr>
-        <w:t>TERMINAR!!!!</w:t>
-      </w:r>
-    </w:p>
-    <w:p/>
+      <w:r>
+        <w:t>Se planteó como objetivo que la solución pudiera funcionar con los servidores de mapas Geoserver y Mapserver.</w:t>
+      </w:r>
+    </w:p>
+    <w:p>
+      <w:r>
+        <w:t>Geoserver fue elegido por ser la implementación de referencia del estandar. Soportar esta</w:t>
+      </w:r>
+      <w:r>
+        <w:t xml:space="preserve"> implementación significa tambié</w:t>
+      </w:r>
+      <w:r>
+        <w:t xml:space="preserve">n adaptarse mejor a cualquier otra implementación que siga el estandar. </w:t>
+      </w:r>
+    </w:p>
+    <w:p>
+      <w:r>
+        <w:t>Se optó por Mapserver porque al ser una implementación con muchas peculiaridades que salen del estandar esto ayudaría a que la solución pudiera ser mas adaptable a otros servidores de mapas</w:t>
+      </w:r>
+      <w:r>
+        <w:t xml:space="preserve"> que no cumplan con el estandar</w:t>
+      </w:r>
+      <w:r>
+        <w:t>.</w:t>
+      </w:r>
+    </w:p>
     <w:p>
       <w:pPr>
         <w:pStyle w:val="Ttulo3"/>
@@ -21330,6 +21353,7 @@
         <w:rPr>
           <w:lang w:val="es-ES"/>
         </w:rPr>
+        <w:lastRenderedPageBreak/>
         <w:t>GetCapabilities y URLs declaradas</w:t>
       </w:r>
       <w:bookmarkEnd w:id="54"/>
@@ -21357,349 +21381,343 @@
         <w:rPr>
           <w:lang w:val="es-ES"/>
         </w:rPr>
-        <w:t xml:space="preserve"> y otros metadatos, sino que para cada método de los estándares WMS, WFS, OWS, etc, retorna una URL absoluta al servidor. Para los clientes GIS esto es fundamental y les permite operar fácilmente contra el servidor de mapas. Pero en el contexto del proyecto, donde el servidor de mapas está protegido y preferentemente oculto del acceso externo, exponer las URLs es un </w:t>
-      </w:r>
+        <w:t xml:space="preserve"> y otros metadatos, sino que para cada método de los estándares WMS, WFS, OWS, etc, retorna una URL absoluta al servidor. Para los clientes GIS esto es fundamental y les permite operar fácilmente contra el servidor de mapas. Pero en el contexto del proyecto, donde el servidor de mapas está protegido y preferentemente oculto del acceso externo, exponer las URLs es un problema de seguridad. Además de impedir el correcto funcionamiento del cliente, debido a que este </w:t>
+      </w:r>
+      <w:r>
+        <w:rPr>
+          <w:lang w:val="es-ES"/>
+        </w:rPr>
+        <w:t>intentará</w:t>
+      </w:r>
+      <w:r>
+        <w:rPr>
+          <w:lang w:val="es-ES"/>
+        </w:rPr>
+        <w:t xml:space="preserve"> conectarse con el servidor y no tendrá acceso a ese servidor directamente.</w:t>
+      </w:r>
+    </w:p>
+    <w:p>
+      <w:pPr>
+        <w:jc w:val="both"/>
+        <w:rPr>
+          <w:lang w:val="es-ES"/>
+        </w:rPr>
+      </w:pPr>
+      <w:r>
+        <w:rPr>
+          <w:lang w:val="es-ES"/>
+        </w:rPr>
+        <w:t xml:space="preserve">La solución fue reemplazar las URLs del servidor de mapas por la URL del servidor CTP RC. Este procedimiento se lleva </w:t>
+      </w:r>
+      <w:r>
+        <w:rPr>
+          <w:lang w:val="es-ES"/>
+        </w:rPr>
+        <w:t>a cabo</w:t>
+      </w:r>
+      <w:r>
+        <w:rPr>
+          <w:lang w:val="es-ES"/>
+        </w:rPr>
+        <w:t xml:space="preserve"> en el CTP SC, con la URL que el CTP cliente le envía como parámetro. Lo que obliga además que el CTP RC conozca su ubicación en la red</w:t>
+      </w:r>
+      <w:r>
+        <w:rPr>
+          <w:lang w:val="es-ES"/>
+        </w:rPr>
+        <w:t>, o sea como se accede a él</w:t>
+      </w:r>
+      <w:r>
+        <w:rPr>
+          <w:lang w:val="es-ES"/>
+        </w:rPr>
+        <w:t>, aunque esto último no es un problema</w:t>
+      </w:r>
+      <w:r>
+        <w:rPr>
+          <w:lang w:val="es-ES"/>
+        </w:rPr>
+        <w:t xml:space="preserve"> y es totalmente configurable.</w:t>
+      </w:r>
+    </w:p>
+    <w:p>
+      <w:pPr>
+        <w:jc w:val="both"/>
+        <w:rPr>
+          <w:lang w:val="es-ES"/>
+        </w:rPr>
+      </w:pPr>
+    </w:p>
+    <w:p>
+      <w:pPr>
+        <w:pStyle w:val="Ttulo3"/>
+        <w:rPr>
+          <w:lang w:val="es-ES"/>
+        </w:rPr>
+      </w:pPr>
+      <w:bookmarkStart w:id="55" w:name="_Toc417240197"/>
+      <w:r>
+        <w:rPr>
+          <w:lang w:val="es-ES"/>
+        </w:rPr>
+        <w:t>GetCapabilities en MapServer</w:t>
+      </w:r>
+      <w:bookmarkEnd w:id="55"/>
+    </w:p>
+    <w:p>
+      <w:pPr>
+        <w:jc w:val="both"/>
+        <w:rPr>
+          <w:lang w:val="es-ES"/>
+        </w:rPr>
+      </w:pPr>
+      <w:r>
+        <w:rPr>
+          <w:lang w:val="es-ES"/>
+        </w:rPr>
+        <w:t>Uno de los problemas que limita el soporte a MapServer</w:t>
+      </w:r>
+      <w:r>
+        <w:rPr>
+          <w:lang w:val="es-ES"/>
+        </w:rPr>
+        <w:t xml:space="preserve"> es el largo máximo impuesto al archivo retornado por el método GetCapabilities. Los archivos CGI, imponen una restricción de tamaño máximo a los archivos de 4 KB. Esta restricción imposibilitó obtener el archivo completo y trabajar con él.</w:t>
+      </w:r>
+    </w:p>
+    <w:p>
+      <w:pPr>
+        <w:jc w:val="both"/>
+        <w:rPr>
+          <w:lang w:val="es-ES"/>
+        </w:rPr>
+      </w:pPr>
+    </w:p>
+    <w:p>
+      <w:pPr>
+        <w:pStyle w:val="Ttulo3"/>
+        <w:rPr>
+          <w:lang w:val="es-ES"/>
+        </w:rPr>
+      </w:pPr>
+      <w:bookmarkStart w:id="56" w:name="_Toc417240198"/>
+      <w:r>
+        <w:rPr>
+          <w:lang w:val="es-ES"/>
+        </w:rPr>
+        <w:t>GetFeatureInfo y MapServer</w:t>
+      </w:r>
+      <w:bookmarkEnd w:id="56"/>
+    </w:p>
+    <w:p>
+      <w:pPr>
+        <w:jc w:val="both"/>
+        <w:rPr>
+          <w:lang w:val="es-ES"/>
+        </w:rPr>
+      </w:pPr>
+      <w:r>
+        <w:rPr>
+          <w:lang w:val="es-ES"/>
+        </w:rPr>
+        <w:t>Se encontró realmente compleja y con una curva de aprendizaje muy empinada la configuración de MapServer en general. Pero a esto se le suma que para habilitar el soporte del método GetFeatureInfo, este servidor exige implementar una template de alta complejidad especialmente si se quiere soportar un grupo de capas con diferentes atributos. No es imposible realizar tal tarea, pero parece estar fuera del alcance del proyecto.</w:t>
+      </w:r>
+    </w:p>
+    <w:p>
+      <w:pPr>
+        <w:jc w:val="both"/>
+        <w:rPr>
+          <w:lang w:val="es-ES"/>
+        </w:rPr>
+      </w:pPr>
+    </w:p>
+    <w:p>
+      <w:pPr>
+        <w:pStyle w:val="Ttulo3"/>
+        <w:rPr>
+          <w:lang w:val="es-ES"/>
+        </w:rPr>
+      </w:pPr>
+      <w:bookmarkStart w:id="57" w:name="_Toc417240199"/>
+      <w:r>
+        <w:rPr>
+          <w:lang w:val="es-ES"/>
+        </w:rPr>
+        <w:t>Problemas con la implementación del STS</w:t>
+      </w:r>
+      <w:bookmarkEnd w:id="57"/>
+    </w:p>
+    <w:p>
+      <w:pPr>
+        <w:spacing w:after="0"/>
+        <w:jc w:val="both"/>
+        <w:rPr>
+          <w:lang w:val="es-ES"/>
+        </w:rPr>
+      </w:pPr>
+      <w:r>
+        <w:rPr>
+          <w:lang w:val="es-ES"/>
+        </w:rPr>
+        <w:t>Para la implementación del conector se debe trabajar con un servicio de STS. De esta tecnología no existe ningún producto open</w:t>
+      </w:r>
+      <w:r>
+        <w:rPr>
+          <w:lang w:val="es-ES"/>
+        </w:rPr>
+        <w:t xml:space="preserve"> </w:t>
+      </w:r>
+      <w:r>
+        <w:rPr>
+          <w:lang w:val="es-ES"/>
+        </w:rPr>
+        <w:t>source para poder utilizar en las pruebas. </w:t>
+      </w:r>
+    </w:p>
+    <w:p>
+      <w:pPr>
+        <w:spacing w:after="0"/>
+        <w:jc w:val="both"/>
+        <w:rPr>
+          <w:lang w:val="es-ES"/>
+        </w:rPr>
+      </w:pPr>
+      <w:r>
+        <w:rPr>
+          <w:lang w:val="es-ES"/>
+        </w:rPr>
+        <w:t>Uno de los primeros intentos fue seguir un manual de Oracle, basado en tecnologías propias para generar un servidor STS [</w:t>
+      </w:r>
+      <w:r>
+        <w:rPr>
+          <w:lang w:val="es-ES"/>
+        </w:rPr>
+        <w:t>24</w:t>
+      </w:r>
+      <w:r>
+        <w:rPr>
+          <w:lang w:val="es-ES"/>
+        </w:rPr>
+        <w:t xml:space="preserve">]. Esta alternativa no fue exitosa debido a la complejidad del problema y la incompatibilidad de esas tecnologías con las de JBoss que se habían seleccionado para realizar el resto de la implementación. </w:t>
+      </w:r>
+      <w:r>
+        <w:rPr>
+          <w:lang w:val="es-ES"/>
+        </w:rPr>
+        <w:t>A su vez la implementación de tal servicio se encuentra fuera del alcance de este proyecto por lo que se decidió  utilizar el trabajo de un proyecto de grado anterior.  El proyecto es Orquestación de servicios en la Plataforma de Interoperabilidad de Gobierno Electrón</w:t>
+      </w:r>
+      <w:r>
+        <w:rPr>
+          <w:lang w:val="es-ES"/>
+        </w:rPr>
+        <w:t>ico [23]</w:t>
+      </w:r>
+      <w:r>
+        <w:rPr>
+          <w:lang w:val="es-ES"/>
+        </w:rPr>
+        <w:t>. </w:t>
+      </w:r>
+    </w:p>
+    <w:p>
+      <w:pPr>
+        <w:spacing w:after="0"/>
+        <w:jc w:val="both"/>
+        <w:rPr>
+          <w:lang w:val="es-ES"/>
+        </w:rPr>
+      </w:pPr>
+      <w:r>
+        <w:rPr>
+          <w:lang w:val="es-ES"/>
+        </w:rPr>
+        <w:t xml:space="preserve">En la versión obtenida de este proyecto se encontraron errores en la configuración de </w:t>
+      </w:r>
+      <w:r>
+        <w:rPr>
+          <w:lang w:val="es-ES"/>
+        </w:rPr>
+        <w:t>S</w:t>
+      </w:r>
+      <w:r>
+        <w:rPr>
+          <w:lang w:val="es-ES"/>
+        </w:rPr>
+        <w:t>pring</w:t>
+      </w:r>
+      <w:r>
+        <w:rPr>
+          <w:lang w:val="es-ES"/>
+        </w:rPr>
+        <w:t xml:space="preserve"> [</w:t>
+      </w:r>
+      <w:r>
+        <w:rPr>
+          <w:lang w:val="es-ES"/>
+        </w:rPr>
+        <w:t>25</w:t>
+      </w:r>
+      <w:r>
+        <w:rPr>
+          <w:lang w:val="es-ES"/>
+        </w:rPr>
+        <w:t>], lo cual hubo que solucionar para poder utilizarlo</w:t>
+      </w:r>
+      <w:r>
+        <w:rPr>
+          <w:lang w:val="es-ES"/>
+        </w:rPr>
+        <w:t xml:space="preserve">. </w:t>
+      </w:r>
+      <w:r>
+        <w:rPr>
+          <w:lang w:val="es-ES"/>
+        </w:rPr>
+        <w:t>Por otro lado</w:t>
+      </w:r>
+      <w:r>
+        <w:rPr>
+          <w:lang w:val="es-ES"/>
+        </w:rPr>
+        <w:t xml:space="preserve"> se encontró </w:t>
+      </w:r>
+      <w:r>
+        <w:rPr>
+          <w:lang w:val="es-ES"/>
+        </w:rPr>
+        <w:t>el token de seguridad generado por el STS estaba incompleto, no devolvía la información de usuario y roles que exigía la documentación de la PGE</w:t>
+      </w:r>
+      <w:r>
+        <w:rPr>
+          <w:lang w:val="es-ES"/>
+        </w:rPr>
+        <w:t>.</w:t>
+      </w:r>
+      <w:r>
+        <w:rPr>
+          <w:lang w:val="es-ES"/>
+        </w:rPr>
+        <w:t xml:space="preserve"> </w:t>
+      </w:r>
+      <w:r>
+        <w:rPr>
+          <w:lang w:val="es-ES"/>
+        </w:rPr>
+        <w:t xml:space="preserve">Por tanto hubo que completar la implementación para utilizar el servicio siguiendo la especificación. </w:t>
+      </w:r>
+    </w:p>
+    <w:p>
+      <w:pPr>
+        <w:spacing w:after="0"/>
+        <w:jc w:val="both"/>
+        <w:rPr>
+          <w:lang w:val="es-ES"/>
+        </w:rPr>
+      </w:pPr>
       <w:r>
         <w:rPr>
           <w:lang w:val="es-ES"/>
         </w:rPr>
         <w:lastRenderedPageBreak/>
-        <w:t xml:space="preserve">problema de seguridad. Además de impedir el correcto funcionamiento del cliente, debido a que este </w:t>
-      </w:r>
-      <w:r>
-        <w:rPr>
-          <w:lang w:val="es-ES"/>
-        </w:rPr>
-        <w:t>intentará</w:t>
-      </w:r>
-      <w:r>
-        <w:rPr>
-          <w:lang w:val="es-ES"/>
-        </w:rPr>
-        <w:t xml:space="preserve"> conectarse con el servidor y no tendrá acceso a ese servidor directamente.</w:t>
-      </w:r>
-    </w:p>
-    <w:p>
-      <w:pPr>
-        <w:jc w:val="both"/>
-        <w:rPr>
-          <w:lang w:val="es-ES"/>
-        </w:rPr>
-      </w:pPr>
-      <w:r>
-        <w:rPr>
-          <w:lang w:val="es-ES"/>
-        </w:rPr>
-        <w:t xml:space="preserve">La solución fue reemplazar las URLs del servidor de mapas por la URL del servidor CTP RC. Este procedimiento se lleva </w:t>
-      </w:r>
-      <w:r>
-        <w:rPr>
-          <w:lang w:val="es-ES"/>
-        </w:rPr>
-        <w:t>a cabo</w:t>
-      </w:r>
-      <w:r>
-        <w:rPr>
-          <w:lang w:val="es-ES"/>
-        </w:rPr>
-        <w:t xml:space="preserve"> en el CTP SC, con la URL que el CTP cliente le envía como parámetro. Lo que obliga además que el CTP RC conozca su ubicación en la red</w:t>
-      </w:r>
-      <w:r>
-        <w:rPr>
-          <w:lang w:val="es-ES"/>
-        </w:rPr>
-        <w:t>, o sea como se accede a él</w:t>
-      </w:r>
-      <w:r>
-        <w:rPr>
-          <w:lang w:val="es-ES"/>
-        </w:rPr>
-        <w:t>, aunque esto último no es un problema</w:t>
-      </w:r>
-      <w:r>
-        <w:rPr>
-          <w:lang w:val="es-ES"/>
-        </w:rPr>
-        <w:t xml:space="preserve"> y es totalmente configurable.</w:t>
-      </w:r>
-    </w:p>
-    <w:p>
-      <w:pPr>
-        <w:jc w:val="both"/>
-        <w:rPr>
-          <w:lang w:val="es-ES"/>
-        </w:rPr>
-      </w:pPr>
-    </w:p>
-    <w:p>
-      <w:pPr>
-        <w:pStyle w:val="Ttulo3"/>
-        <w:rPr>
-          <w:lang w:val="es-ES"/>
-        </w:rPr>
-      </w:pPr>
-      <w:bookmarkStart w:id="55" w:name="_Toc417240197"/>
-      <w:r>
-        <w:rPr>
-          <w:lang w:val="es-ES"/>
-        </w:rPr>
-        <w:t>GetCapabilities en MapServer</w:t>
-      </w:r>
-      <w:bookmarkEnd w:id="55"/>
-    </w:p>
-    <w:p>
-      <w:pPr>
-        <w:jc w:val="both"/>
-        <w:rPr>
-          <w:lang w:val="es-ES"/>
-        </w:rPr>
-      </w:pPr>
-      <w:r>
-        <w:rPr>
-          <w:lang w:val="es-ES"/>
-        </w:rPr>
-        <w:t>Uno de los problemas que limita el soporte a MapServer</w:t>
-      </w:r>
-      <w:r>
-        <w:rPr>
-          <w:lang w:val="es-ES"/>
-        </w:rPr>
-        <w:t xml:space="preserve"> es el largo máximo impuesto al archivo retornado por el método GetCapabilities. Los archivos CGI, imponen una restricción de tamaño máximo a los archivos de 4 KB. Esta restricción imposibilitó obtener el archivo completo y trabajar con él.</w:t>
-      </w:r>
-    </w:p>
-    <w:p>
-      <w:pPr>
-        <w:jc w:val="both"/>
-        <w:rPr>
-          <w:lang w:val="es-ES"/>
-        </w:rPr>
-      </w:pPr>
-    </w:p>
-    <w:p>
-      <w:pPr>
-        <w:pStyle w:val="Ttulo3"/>
-        <w:rPr>
-          <w:lang w:val="es-ES"/>
-        </w:rPr>
-      </w:pPr>
-      <w:bookmarkStart w:id="56" w:name="_Toc417240198"/>
-      <w:r>
-        <w:rPr>
-          <w:lang w:val="es-ES"/>
-        </w:rPr>
-        <w:t>GetFeatureInfo y MapServer</w:t>
-      </w:r>
-      <w:bookmarkEnd w:id="56"/>
-    </w:p>
-    <w:p>
-      <w:pPr>
-        <w:jc w:val="both"/>
-        <w:rPr>
-          <w:lang w:val="es-ES"/>
-        </w:rPr>
-      </w:pPr>
-      <w:r>
-        <w:rPr>
-          <w:lang w:val="es-ES"/>
-        </w:rPr>
-        <w:t>Se encontró realmente compleja y con una curva de aprendizaje muy empinada la configuración de MapServer en general. Pero a esto se le suma que para habilitar el soporte del método GetFeatureInfo, este servidor exige implementar una template de alta complejidad especialmente si se quiere soportar un grupo de capas con diferentes atributos. No es imposible realizar tal tarea, pero parece estar fuera del alcance del proyecto.</w:t>
-      </w:r>
-    </w:p>
-    <w:p>
-      <w:pPr>
-        <w:jc w:val="both"/>
-        <w:rPr>
-          <w:lang w:val="es-ES"/>
-        </w:rPr>
-      </w:pPr>
-    </w:p>
-    <w:p>
-      <w:pPr>
-        <w:pStyle w:val="Ttulo3"/>
-        <w:rPr>
-          <w:lang w:val="es-ES"/>
-        </w:rPr>
-      </w:pPr>
-      <w:bookmarkStart w:id="57" w:name="_Toc417240199"/>
-      <w:r>
-        <w:rPr>
-          <w:lang w:val="es-ES"/>
-        </w:rPr>
-        <w:t>Problemas con la implementación del STS</w:t>
-      </w:r>
-      <w:bookmarkEnd w:id="57"/>
-    </w:p>
-    <w:p>
-      <w:pPr>
-        <w:spacing w:after="0"/>
-        <w:jc w:val="both"/>
-        <w:rPr>
-          <w:lang w:val="es-ES"/>
-        </w:rPr>
-      </w:pPr>
-      <w:r>
-        <w:rPr>
-          <w:lang w:val="es-ES"/>
-        </w:rPr>
-        <w:t>Para la implementación del conector se debe trabajar con un servicio de STS. De esta tecnología no existe ningún producto open</w:t>
-      </w:r>
-      <w:r>
-        <w:rPr>
-          <w:lang w:val="es-ES"/>
-        </w:rPr>
-        <w:t xml:space="preserve"> </w:t>
-      </w:r>
-      <w:r>
-        <w:rPr>
-          <w:lang w:val="es-ES"/>
-        </w:rPr>
-        <w:t>source para poder utilizar en las pruebas. </w:t>
-      </w:r>
-    </w:p>
-    <w:p>
-      <w:pPr>
-        <w:spacing w:after="0"/>
-        <w:jc w:val="both"/>
-        <w:rPr>
-          <w:lang w:val="es-ES"/>
-        </w:rPr>
-      </w:pPr>
-      <w:r>
-        <w:rPr>
-          <w:lang w:val="es-ES"/>
-        </w:rPr>
-        <w:t>Uno de los primeros intentos fue seguir un manual de Oracle, basado en tecnologías propias para generar un servidor STS [</w:t>
-      </w:r>
-      <w:r>
-        <w:rPr>
-          <w:lang w:val="es-ES"/>
-        </w:rPr>
-        <w:t>24</w:t>
-      </w:r>
-      <w:r>
-        <w:rPr>
-          <w:lang w:val="es-ES"/>
-        </w:rPr>
-        <w:t xml:space="preserve">]. Esta alternativa no fue exitosa debido a la complejidad del problema y la incompatibilidad de esas tecnologías con las de JBoss que se habían seleccionado para realizar el resto de la implementación. </w:t>
-      </w:r>
-      <w:r>
-        <w:rPr>
-          <w:lang w:val="es-ES"/>
-        </w:rPr>
-        <w:t>A su vez la implementación de tal servicio se encuentra fuera del alcance de este proyecto por lo que se decidió  utilizar el trabajo de un proyecto de grado anterior.  El proyecto es Orquestación de servicios en la Plataforma de Interoperabilidad de Gobierno Electrón</w:t>
-      </w:r>
-      <w:r>
-        <w:rPr>
-          <w:lang w:val="es-ES"/>
-        </w:rPr>
-        <w:t>ico [23]</w:t>
-      </w:r>
-      <w:r>
-        <w:rPr>
-          <w:lang w:val="es-ES"/>
-        </w:rPr>
-        <w:t>. </w:t>
-      </w:r>
-    </w:p>
-    <w:p>
-      <w:pPr>
-        <w:spacing w:after="0"/>
-        <w:jc w:val="both"/>
-        <w:rPr>
-          <w:lang w:val="es-ES"/>
-        </w:rPr>
-      </w:pPr>
-      <w:r>
-        <w:rPr>
-          <w:lang w:val="es-ES"/>
-        </w:rPr>
-        <w:t xml:space="preserve">En la versión obtenida de este proyecto se encontraron errores en la configuración de </w:t>
-      </w:r>
-      <w:r>
-        <w:rPr>
-          <w:lang w:val="es-ES"/>
-        </w:rPr>
-        <w:t>S</w:t>
-      </w:r>
-      <w:r>
-        <w:rPr>
-          <w:lang w:val="es-ES"/>
-        </w:rPr>
-        <w:t>pring</w:t>
-      </w:r>
-      <w:r>
-        <w:rPr>
-          <w:lang w:val="es-ES"/>
-        </w:rPr>
-        <w:t xml:space="preserve"> [</w:t>
-      </w:r>
-      <w:r>
-        <w:rPr>
-          <w:lang w:val="es-ES"/>
-        </w:rPr>
-        <w:t>25</w:t>
-      </w:r>
-      <w:r>
-        <w:rPr>
-          <w:lang w:val="es-ES"/>
-        </w:rPr>
-        <w:t>], lo cual hubo que solucionar para poder utilizarlo</w:t>
-      </w:r>
-      <w:r>
-        <w:rPr>
-          <w:lang w:val="es-ES"/>
-        </w:rPr>
-        <w:t xml:space="preserve">. </w:t>
-      </w:r>
-      <w:r>
-        <w:rPr>
-          <w:lang w:val="es-ES"/>
-        </w:rPr>
-        <w:t>Por otro lado</w:t>
-      </w:r>
-      <w:r>
-        <w:rPr>
-          <w:lang w:val="es-ES"/>
-        </w:rPr>
-        <w:t xml:space="preserve"> se encontró </w:t>
-      </w:r>
-      <w:r>
-        <w:rPr>
-          <w:lang w:val="es-ES"/>
-        </w:rPr>
-        <w:t>el token de seguridad generado por el STS estaba incompleto, no devolvía la información de usuario y roles que exigía la documentación de la PGE</w:t>
-      </w:r>
-      <w:r>
-        <w:rPr>
-          <w:lang w:val="es-ES"/>
-        </w:rPr>
-        <w:t>.</w:t>
-      </w:r>
-      <w:r>
-        <w:rPr>
-          <w:lang w:val="es-ES"/>
-        </w:rPr>
-        <w:t xml:space="preserve"> </w:t>
-      </w:r>
-      <w:r>
-        <w:rPr>
-          <w:lang w:val="es-ES"/>
-        </w:rPr>
-        <w:t xml:space="preserve">Por tanto hubo que completar la implementación para utilizar el servicio siguiendo la especificación. </w:t>
-      </w:r>
-    </w:p>
-    <w:p>
-      <w:pPr>
-        <w:spacing w:after="0"/>
-        <w:jc w:val="both"/>
-        <w:rPr>
-          <w:lang w:val="es-ES"/>
-        </w:rPr>
-      </w:pPr>
-      <w:r>
-        <w:rPr>
-          <w:lang w:val="es-ES"/>
-        </w:rPr>
         <w:t>Para consumir el servicio STS se pensó en principio utilizar la librería cliente-java, que es la ofrecida por AGESIC pero se encontró que esta no tiene compatibilidad con java 7. Por esto último es que se decidió utiliza</w:t>
       </w:r>
       <w:r>
@@ -23303,7 +23321,7 @@
                 <w:b/>
                 <w:noProof/>
               </w:rPr>
-              <w:t>5</w:t>
+              <w:t>46</w:t>
             </w:r>
           </w:fldSimple>
         </w:p>

</xml_diff>

<commit_message>
más cambios pedidos x Raquel
</commit_message>
<xml_diff>
--- a/Notas.docx
+++ b/Notas.docx
@@ -651,77 +651,96 @@
         </w:rPr>
         <w:t>a tesis de maestría de Raquel Sosa, Integración de Servicios Geográficos en Plataformas de Gobierno Electrónico Agosto 2011, muestra un estudio realizado sobre la integración de servicios geográficos con la PGE en Uruguay. Allí se explica la problemática que existe en la actualidad para dicha integración debido a que la PGE da soporte para web services basados en el estándar SOAP y no así para web services basados en el estándar REST. Los servicios de información geográfica generalmente se basan en los protocolos WMS y WFS y que a su vez estos se basan en REST y es por este motivo que la PGE no ofrece la posibilidad de acceder a datos geográficos ofrecidos por los diferentes organismos.</w:t>
       </w:r>
-    </w:p>
-    <w:p>
-      <w:pPr>
-        <w:shd w:val="clear" w:color="auto" w:fill="FFFFFF"/>
-        <w:tabs>
-          <w:tab w:val="left" w:pos="916"/>
-          <w:tab w:val="left" w:pos="1832"/>
-          <w:tab w:val="left" w:pos="2748"/>
-          <w:tab w:val="left" w:pos="3664"/>
-          <w:tab w:val="left" w:pos="4580"/>
-          <w:tab w:val="left" w:pos="5496"/>
-          <w:tab w:val="left" w:pos="6412"/>
-          <w:tab w:val="left" w:pos="7328"/>
-          <w:tab w:val="left" w:pos="8244"/>
-          <w:tab w:val="left" w:pos="9160"/>
-          <w:tab w:val="left" w:pos="10076"/>
-          <w:tab w:val="left" w:pos="10992"/>
-          <w:tab w:val="left" w:pos="11908"/>
-          <w:tab w:val="left" w:pos="12824"/>
-          <w:tab w:val="left" w:pos="13740"/>
-          <w:tab w:val="left" w:pos="14656"/>
-        </w:tabs>
-        <w:spacing w:after="0" w:line="240" w:lineRule="auto"/>
-        <w:jc w:val="both"/>
+      <w:r>
         <w:rPr>
           <w:rFonts w:eastAsia="Times New Roman" w:cs="Courier New"/>
           <w:color w:val="000000"/>
         </w:rPr>
-      </w:pPr>
-    </w:p>
-    <w:p>
-      <w:pPr>
-        <w:shd w:val="clear" w:color="auto" w:fill="FFFFFF"/>
-        <w:tabs>
-          <w:tab w:val="left" w:pos="916"/>
-          <w:tab w:val="left" w:pos="1832"/>
-          <w:tab w:val="left" w:pos="2748"/>
-          <w:tab w:val="left" w:pos="3664"/>
-          <w:tab w:val="left" w:pos="4580"/>
-          <w:tab w:val="left" w:pos="5496"/>
-          <w:tab w:val="left" w:pos="6412"/>
-          <w:tab w:val="left" w:pos="7328"/>
-          <w:tab w:val="left" w:pos="8244"/>
-          <w:tab w:val="left" w:pos="9160"/>
-          <w:tab w:val="left" w:pos="10076"/>
-          <w:tab w:val="left" w:pos="10992"/>
-          <w:tab w:val="left" w:pos="11908"/>
-          <w:tab w:val="left" w:pos="12824"/>
-          <w:tab w:val="left" w:pos="13740"/>
-          <w:tab w:val="left" w:pos="14656"/>
-        </w:tabs>
-        <w:spacing w:after="0" w:line="240" w:lineRule="auto"/>
-        <w:jc w:val="both"/>
-        <w:rPr>
-          <w:rFonts w:eastAsia="Times New Roman" w:cs="Courier New"/>
-          <w:color w:val="FF0000"/>
-        </w:rPr>
-      </w:pPr>
+        <w:t xml:space="preserve"> </w:t>
+      </w:r>
       <w:r>
         <w:rPr>
           <w:rFonts w:eastAsia="Times New Roman" w:cs="Courier New"/>
           <w:color w:val="000000"/>
         </w:rPr>
+        <w:t>L</w:t>
+      </w:r>
+      <w:r>
+        <w:rPr>
+          <w:rFonts w:eastAsia="Times New Roman" w:cs="Courier New"/>
+          <w:color w:val="000000"/>
+        </w:rPr>
+        <w:t>o que plantea la</w:t>
+      </w:r>
+      <w:r>
+        <w:rPr>
+          <w:rFonts w:eastAsia="Times New Roman" w:cs="Courier New"/>
+          <w:color w:val="000000"/>
+        </w:rPr>
+        <w:t xml:space="preserve"> tesis</w:t>
+      </w:r>
+      <w:r>
+        <w:rPr>
+          <w:rFonts w:eastAsia="Times New Roman" w:cs="Courier New"/>
+          <w:color w:val="000000"/>
+        </w:rPr>
+        <w:t xml:space="preserve"> es</w:t>
+      </w:r>
+      <w:r>
+        <w:rPr>
+          <w:rFonts w:eastAsia="Times New Roman" w:cs="Courier New"/>
+          <w:color w:val="000000"/>
+        </w:rPr>
         <w:t xml:space="preserve"> </w:t>
       </w:r>
       <w:r>
         <w:rPr>
           <w:rFonts w:eastAsia="Times New Roman" w:cs="Courier New"/>
-          <w:color w:val="FF0000"/>
-        </w:rPr>
-        <w:t>Lo q plantea la tesis es una arqu abstracta y este proyecto es una implementacion de la es arq.</w:t>
+          <w:color w:val="000000"/>
+        </w:rPr>
+        <w:t>una arqu</w:t>
+      </w:r>
+      <w:r>
+        <w:rPr>
+          <w:rFonts w:eastAsia="Times New Roman" w:cs="Courier New"/>
+          <w:color w:val="000000"/>
+        </w:rPr>
+        <w:t>itectura</w:t>
+      </w:r>
+      <w:r>
+        <w:rPr>
+          <w:rFonts w:eastAsia="Times New Roman" w:cs="Courier New"/>
+          <w:color w:val="000000"/>
+        </w:rPr>
+        <w:t xml:space="preserve"> abstracta </w:t>
+      </w:r>
+      <w:r>
+        <w:rPr>
+          <w:rFonts w:eastAsia="Times New Roman" w:cs="Courier New"/>
+          <w:color w:val="000000"/>
+        </w:rPr>
+        <w:t xml:space="preserve">que permite resolver </w:t>
+      </w:r>
+      <w:r>
+        <w:rPr>
+          <w:rFonts w:eastAsia="Times New Roman" w:cs="Courier New"/>
+          <w:color w:val="000000"/>
+        </w:rPr>
+        <w:t>dicha</w:t>
+      </w:r>
+      <w:r>
+        <w:rPr>
+          <w:rFonts w:eastAsia="Times New Roman" w:cs="Courier New"/>
+          <w:color w:val="000000"/>
+        </w:rPr>
+        <w:t xml:space="preserve"> problemática</w:t>
+      </w:r>
+      <w:r>
+        <w:rPr>
+          <w:rFonts w:eastAsia="Times New Roman" w:cs="Courier New"/>
+          <w:color w:val="000000"/>
+        </w:rPr>
+        <w:t>.</w:t>
       </w:r>
     </w:p>
     <w:p>
@@ -23916,7 +23935,7 @@
                 <w:b/>
                 <w:noProof/>
               </w:rPr>
-              <w:t>5</w:t>
+              <w:t>3</w:t>
             </w:r>
           </w:fldSimple>
         </w:p>
@@ -28857,7 +28876,7 @@
 </file>
 
 <file path=customXml/itemProps1.xml><?xml version="1.0" encoding="utf-8"?>
-<ds:datastoreItem xmlns:ds="http://schemas.openxmlformats.org/officeDocument/2006/customXml" ds:itemID="{900BD7E6-C718-4CE2-AD8C-52FE517789A8}">
+<ds:datastoreItem xmlns:ds="http://schemas.openxmlformats.org/officeDocument/2006/customXml" ds:itemID="{CBD9C78E-82F1-4B96-8180-60755AF6C952}">
   <ds:schemaRefs>
     <ds:schemaRef ds:uri="http://schemas.openxmlformats.org/officeDocument/2006/bibliography"/>
   </ds:schemaRefs>

</xml_diff>